<commit_message>
Tweak ms and start producing webshots of the NCAM dashboard
</commit_message>
<xml_diff>
--- a/analysis/paper/manuscript.docx
+++ b/analysis/paper/manuscript.docx
@@ -240,11 +240,11 @@
       <w:pPr>
         <w:pStyle w:val="Heading1"/>
       </w:pPr>
-      <w:bookmarkStart w:id="21" w:name="introduction"/>
-      <w:bookmarkEnd w:id="21"/>
+      <w:bookmarkStart w:id="20" w:name="introduction"/>
       <w:r>
         <w:t xml:space="preserve">Introduction</w:t>
       </w:r>
+      <w:bookmarkEnd w:id="20"/>
     </w:p>
     <w:p>
       <w:pPr>
@@ -260,7 +260,7 @@
         <w:t xml:space="preserve">(Perkel 2018)</w:t>
       </w:r>
       <w:r>
-        <w:t xml:space="preserve">. In particular, browser-based data visualizations have been playing an increasing prominent role in communicating information on a wide range of topics. Interactive graphics are frequently utilized by media outlets, such as the FiveThirtyEight, and scientists from a wide range of disciplines are starting to apply interactive visualization tools to explore and communicate their results</w:t>
+        <w:t xml:space="preserve">. In particular, browser-based data visualizations have been playing an increasingly prominent role in communicating information on a wide range of topics. Interactive graphics are frequently utilized by media outlets, such as the FiveThirtyEight, and scientists from a wide range of disciplines are starting to apply interactive visualization tools to explore and communicate their results</w:t>
       </w:r>
       <w:r>
         <w:t xml:space="preserve"> </w:t>
@@ -332,7 +332,7 @@
         <w:t xml:space="preserve">(Foundation 2010)</w:t>
       </w:r>
       <w:r>
-        <w:t xml:space="preserve">. By laying the technical infrastructure for creating interactive graphics, these new tools are ushering in a new era of Big Data by facilitating the exploration and communication of complex data and models.</w:t>
+        <w:t xml:space="preserve">. By laying the technical infrastructure for creating interactive graphics, these new tools are ushering in a new era of big data by facilitating the exploration and communication of complex data and models.</w:t>
       </w:r>
     </w:p>
     <w:p>
@@ -404,11 +404,11 @@
       <w:pPr>
         <w:pStyle w:val="Heading2"/>
       </w:pPr>
-      <w:bookmarkStart w:id="22" w:name="knowing-the-data"/>
-      <w:bookmarkEnd w:id="22"/>
+      <w:bookmarkStart w:id="21" w:name="knowing-the-data"/>
       <w:r>
         <w:t xml:space="preserve">Knowing the data</w:t>
       </w:r>
+      <w:bookmarkEnd w:id="21"/>
     </w:p>
     <w:p>
       <w:pPr>
@@ -451,7 +451,7 @@
         <w:t xml:space="preserve"> </w:t>
       </w:r>
       <w:r>
-        <w:t xml:space="preserve">surveys that track changes in abundance and, in many cases, also monitor trends in biological factors such as age composition, growth rates, sex ratios and maturation stages. For some data-rich stocks, mark and recapture studies are also carried out to estimate movement, migration, growth rate, natural mortality, and discard mortality. All of the above-mentioned data sets are multidimensional and as the volume and variety of these data increases, it becomes more difficult to be aware of the details of each data set and discover key patterns within each. This challenge can be mediated, to a degree, by the application of interactive visualization tools as that they allow the construction of visual representations of the data that demonstrates large-scale patterns while also allowing the detailed exploration of the underlying data. For instance, the ability to zoom in on features or areas of interest and hover over specific points to reveal more information creates an interactive user-driven experience that expedites explorations of the data. This is exemplified by a recently developed interactive mapping tool developed for the exploration of a long-term tagging study.</w:t>
+        <w:t xml:space="preserve">surveys that track changes in abundance and, in many cases, also monitor trends in biological factors such as age composition, growth rates, sex ratios and maturation stages. For some data-rich stocks, mark and recapture studies are also carried out to estimate movement, migration, growth rate, natural mortality, and discard mortality. All of the above-mentioned data sets are multidimensional and as the volume and variety of these data increases, it becomes more difficult to be aware of the details of each data set and discover key patterns within each. This challenge can be mediated, to a degree, by the application of interactive visualization tools as that they allow detailed exploration of the data behind the plot. For instance, the ability to zoom in on features or areas of interest and hover over specific points to reveal more information creates an interactive user-driven experience that expedites explorations of the data. This is exemplified by an interactive mapping tool developed for the exploration of a long-term tagging study.</w:t>
       </w:r>
     </w:p>
     <w:p>
@@ -488,127 +488,273 @@
       <w:pPr>
         <w:pStyle w:val="Heading2"/>
       </w:pPr>
-      <w:bookmarkStart w:id="23" w:name="data-modeling"/>
+      <w:bookmarkStart w:id="22" w:name="data-modeling"/>
+      <w:r>
+        <w:t xml:space="preserve">Data modeling</w:t>
+      </w:r>
+      <w:bookmarkEnd w:id="22"/>
+    </w:p>
+    <w:p>
+      <w:pPr>
+        <w:pStyle w:val="FirstParagraph"/>
+      </w:pPr>
+      <w:r>
+        <w:t xml:space="preserve">Synthesizing data from multiple sources presents a key challenge to stock assessment. Analyses of different data sources were traditionally carried out independently and the summaries or parameters from these analyses were used in the assessment model. This approach, however, is less than ideal because information may be lost and uncertainty may be unaccounted for when we</w:t>
+      </w:r>
+      <w:r>
+        <w:t xml:space="preserve"> </w:t>
+      </w:r>
+      <w:r>
+        <w:t xml:space="preserve">“</w:t>
+      </w:r>
+      <w:r>
+        <w:t xml:space="preserve">do statistics on the statistics</w:t>
+      </w:r>
+      <w:r>
+        <w:t xml:space="preserve">”</w:t>
+      </w:r>
+      <w:r>
+        <w:t xml:space="preserve"> </w:t>
+      </w:r>
+      <w:r>
+        <w:t xml:space="preserve">(Link 1999; Maunder and Punt 2013)</w:t>
+      </w:r>
+      <w:r>
+        <w:t xml:space="preserve">. Such issues have largely been curtailed in contemporary stock assessments thanks to advances in software that have facilitated the analysis of all available data, in as raw a form as appropriate, in a single integrated analysis</w:t>
+      </w:r>
+      <w:r>
+        <w:t xml:space="preserve"> </w:t>
+      </w:r>
+      <w:r>
+        <w:t xml:space="preserve">(Maunder and Punt 2013)</w:t>
+      </w:r>
+      <w:r>
+        <w:t xml:space="preserve">. Specifically, statistical modeling tools such as JAGS</w:t>
+      </w:r>
+      <w:r>
+        <w:t xml:space="preserve"> </w:t>
+      </w:r>
+      <w:r>
+        <w:t xml:space="preserve">(Plummer and others 2003)</w:t>
+      </w:r>
+      <w:r>
+        <w:t xml:space="preserve">, AD Model Builder</w:t>
+      </w:r>
+      <w:r>
+        <w:t xml:space="preserve"> </w:t>
+      </w:r>
+      <w:r>
+        <w:t xml:space="preserve">(Fournier et al. 2012)</w:t>
+      </w:r>
+      <w:r>
+        <w:t xml:space="preserve"> </w:t>
+      </w:r>
+      <w:r>
+        <w:t xml:space="preserve">and Template Model Builder</w:t>
+      </w:r>
+      <w:r>
+        <w:t xml:space="preserve"> </w:t>
+      </w:r>
+      <w:r>
+        <w:t xml:space="preserve">(Kristensen et al. 2015)</w:t>
+      </w:r>
+      <w:r>
+        <w:t xml:space="preserve"> </w:t>
+      </w:r>
+      <w:r>
+        <w:t xml:space="preserve">allow the construction of a joint likelihood for an array of observations to, in theory, extract as much information as possible about the biological and fishery processes. However, integrated analyses are not a panacea because model misspecifications and data conflicts are an inevitable consequence of simplifying reality to a small series of equations</w:t>
+      </w:r>
+      <w:r>
+        <w:t xml:space="preserve"> </w:t>
+      </w:r>
+      <w:r>
+        <w:t xml:space="preserve">(Maunder and Piner 2017)</w:t>
+      </w:r>
+      <w:r>
+        <w:t xml:space="preserve">. A potential solution to this quandary to use a superensemble model, whereby multiple models with different structures are run and their predictions are supplied as covariates to an additional superensemble model</w:t>
+      </w:r>
+      <w:r>
+        <w:t xml:space="preserve"> </w:t>
+      </w:r>
+      <w:r>
+        <w:t xml:space="preserve">(Anderson et al. 2017)</w:t>
+      </w:r>
+      <w:r>
+        <w:t xml:space="preserve">. Ensemble approaches reduce the risk of picking the</w:t>
+      </w:r>
+      <w:r>
+        <w:t xml:space="preserve"> </w:t>
+      </w:r>
+      <w:r>
+        <w:t xml:space="preserve">“</w:t>
+      </w:r>
+      <w:r>
+        <w:t xml:space="preserve">wrong</w:t>
+      </w:r>
+      <w:r>
+        <w:t xml:space="preserve">”</w:t>
+      </w:r>
+      <w:r>
+        <w:t xml:space="preserve"> </w:t>
+      </w:r>
+      <w:r>
+        <w:t xml:space="preserve">model and also expands the range of hypotheses explored</w:t>
+      </w:r>
+      <w:r>
+        <w:t xml:space="preserve"> </w:t>
+      </w:r>
+      <w:r>
+        <w:t xml:space="preserve">(Dietterich 2000)</w:t>
+      </w:r>
+      <w:r>
+        <w:t xml:space="preserve">. These advances greatly improve our ability to assess the status and trends of fish populations, however, modern stock assessment biologists are now faced with the overwhelming task of understanding an ever expanding array of data inputs, model structures and outputs. This challenge is compounded by the ever increasing demand for rapid and sound fisheries advice. Here we argue that the process of providing fisheries advice can be further streamlined by utilizing dynamic and interactive visualization tools to explore, diagnose and communicate stock assessment models. We hope to demonstrate this using a recently developed interactive tool for exploring an integrated assessment model for Northern cod.</w:t>
+      </w:r>
+    </w:p>
+    <w:p>
+      <w:pPr>
+        <w:pStyle w:val="BodyText"/>
+      </w:pPr>
+      <w:r>
+        <w:t xml:space="preserve">The Northern cod stock off southern Labrador and eastern Newfoundland is one of the most well studied stocks in eastern Canada, perhaps by virtue of its history. As such, there are multiple monitoring programs that help inform the status of the stock and data from most of these programs have been integrated into a state-space stock assessment model, called NCAM</w:t>
+      </w:r>
+      <w:r>
+        <w:t xml:space="preserve"> </w:t>
+      </w:r>
+      <w:r>
+        <w:t xml:space="preserve">(Cadigan 2016)</w:t>
+      </w:r>
+      <w:r>
+        <w:t xml:space="preserve">. The</w:t>
+      </w:r>
+      <w:r>
+        <w:t xml:space="preserve"> </w:t>
+      </w:r>
+      <w:r>
+        <w:t xml:space="preserve">“</w:t>
+      </w:r>
+      <w:r>
+        <w:t xml:space="preserve">base case</w:t>
+      </w:r>
+      <w:r>
+        <w:t xml:space="preserve">”</w:t>
+      </w:r>
+      <w:r>
+        <w:t xml:space="preserve"> </w:t>
+      </w:r>
+      <w:r>
+        <w:t xml:space="preserve">model includes information from research vessel autumn trawl surveys (1983-present), Sentinel fishery surveys (1995-present), inshore acoustic surveys (1995-2009), fishery catch-at-age compositions and partial fishery landings (1983-present), and tagging (1983-present). Using a series of observation equations, this TMB based model reduces thousands of historical data points from these monitoring programs into quantities such as recruitment, spawning stock biomass, fishing mortality and natural mortality. Once the model is fit to the data, the next step is to produce visual representations of the data and model. An interactive and self-contained</w:t>
+      </w:r>
+      <w:r>
+        <w:t xml:space="preserve"> </w:t>
+      </w:r>
+      <w:r>
+        <w:t xml:space="preserve">“</w:t>
+      </w:r>
+      <w:r>
+        <w:t xml:space="preserve">dashboard</w:t>
+      </w:r>
+      <w:r>
+        <w:t xml:space="preserve">”</w:t>
+      </w:r>
+      <w:r>
+        <w:t xml:space="preserve"> </w:t>
+      </w:r>
+      <w:r>
+        <w:t xml:space="preserve">was developed for this purpose for the last assessment of Northern cod</w:t>
+      </w:r>
+      <w:r>
+        <w:t xml:space="preserve"> </w:t>
+      </w:r>
+      <w:r>
+        <w:t xml:space="preserve">(Dwyer et al., n.d.)</w:t>
+      </w:r>
+      <w:r>
+        <w:t xml:space="preserve">. The concept of using a dashboard was burrowed from the business community where dashboards are frequently used to group a series of interactive visuals and tables to provide at-a-glance views of key performance indicators. Many tools have been developed to facilitate the development of data dashboards and we leveraged R-based tools to construct a tool for exploring the input and output of NCAM. Specifically we utilized the flexdashboard</w:t>
+      </w:r>
+      <w:r>
+        <w:t xml:space="preserve"> </w:t>
+      </w:r>
+      <w:r>
+        <w:t xml:space="preserve">(Allaire 2017)</w:t>
+      </w:r>
+      <w:r>
+        <w:t xml:space="preserve"> </w:t>
+      </w:r>
+      <w:r>
+        <w:t xml:space="preserve">package to group interactive plotly-based</w:t>
+      </w:r>
+      <w:r>
+        <w:t xml:space="preserve"> </w:t>
+      </w:r>
+      <w:r>
+        <w:t xml:space="preserve">(Inc. 2015)</w:t>
+      </w:r>
+      <w:r>
+        <w:t xml:space="preserve"> </w:t>
+      </w:r>
+      <w:r>
+        <w:t xml:space="preserve">visuals into a dynamic document. We also used the crosstalk</w:t>
+      </w:r>
+      <w:r>
+        <w:t xml:space="preserve"> </w:t>
+      </w:r>
+      <w:r>
+        <w:t xml:space="preserve">(Cheng 2016)</w:t>
+      </w:r>
+      <w:r>
+        <w:t xml:space="preserve"> </w:t>
+      </w:r>
+      <w:r>
+        <w:t xml:space="preserve">package to link the data displayed across multiple plots in the</w:t>
+      </w:r>
+      <w:r>
+        <w:t xml:space="preserve"> </w:t>
+      </w:r>
+      <w:r>
+        <w:t xml:space="preserve">“</w:t>
+      </w:r>
+      <w:r>
+        <w:t xml:space="preserve">Tagging</w:t>
+      </w:r>
+      <w:r>
+        <w:t xml:space="preserve">”</w:t>
+      </w:r>
+      <w:r>
+        <w:t xml:space="preserve"> </w:t>
+      </w:r>
+      <w:r>
+        <w:t xml:space="preserve">tab.</w:t>
+      </w:r>
+    </w:p>
+    <w:p>
+      <w:pPr>
+        <w:pStyle w:val="BodyText"/>
+      </w:pPr>
+      <w:r>
+        <w:t xml:space="preserve">TODO:</w:t>
+      </w:r>
+      <w:r>
+        <w:t xml:space="preserve"> </w:t>
+      </w:r>
+      <w:r>
+        <w:t xml:space="preserve">- Take screenshots of the dashboard for static figures for the paper (use webshot?)</w:t>
+      </w:r>
+      <w:r>
+        <w:t xml:space="preserve"> </w:t>
+      </w:r>
+      <w:r>
+        <w:t xml:space="preserve">- Remember to add reference to the supplement that will ultimately include the NCAM_dashboard.html</w:t>
+      </w:r>
+    </w:p>
+    <w:p>
+      <w:pPr>
+        <w:pStyle w:val="Heading1"/>
+      </w:pPr>
+      <w:bookmarkStart w:id="23" w:name="notes"/>
+      <w:r>
+        <w:t xml:space="preserve">Notes</w:t>
+      </w:r>
       <w:bookmarkEnd w:id="23"/>
-      <w:r>
-        <w:t xml:space="preserve">Data modeling</w:t>
-      </w:r>
-    </w:p>
-    <w:p>
-      <w:pPr>
-        <w:pStyle w:val="FirstParagraph"/>
-      </w:pPr>
-      <w:r>
-        <w:t xml:space="preserve">Synthesizing data from multiple sources presents a key challenge to stock assessment. Analyses of different data sources were traditionally carried out independently and the summaries or parameters from these analyses were used in the assessment model. This approach, however, is less than ideal because information may be lost and uncertainty may be unaccounted for when we</w:t>
-      </w:r>
-      <w:r>
-        <w:t xml:space="preserve"> </w:t>
-      </w:r>
-      <w:r>
-        <w:t xml:space="preserve">“</w:t>
-      </w:r>
-      <w:r>
-        <w:t xml:space="preserve">do statistics on the statistics</w:t>
-      </w:r>
-      <w:r>
-        <w:t xml:space="preserve">”</w:t>
-      </w:r>
-      <w:r>
-        <w:t xml:space="preserve"> </w:t>
-      </w:r>
-      <w:r>
-        <w:t xml:space="preserve">(Link 1999; Maunder and Punt 2013)</w:t>
-      </w:r>
-      <w:r>
-        <w:t xml:space="preserve">. Such issues have largely been curtailed in contemporary stock assessments thanks to advances in software that have facilitated the analysis of all available data, in as raw a form as appropriate, in a single integrated analysis</w:t>
-      </w:r>
-      <w:r>
-        <w:t xml:space="preserve"> </w:t>
-      </w:r>
-      <w:r>
-        <w:t xml:space="preserve">(Maunder and Punt 2013)</w:t>
-      </w:r>
-      <w:r>
-        <w:t xml:space="preserve">. Specifically, the application of statistical modeling tools such as JAGS</w:t>
-      </w:r>
-      <w:r>
-        <w:t xml:space="preserve"> </w:t>
-      </w:r>
-      <w:r>
-        <w:t xml:space="preserve">(Plummer and others 2003)</w:t>
-      </w:r>
-      <w:r>
-        <w:t xml:space="preserve">, AD Model Builder</w:t>
-      </w:r>
-      <w:r>
-        <w:t xml:space="preserve"> </w:t>
-      </w:r>
-      <w:r>
-        <w:t xml:space="preserve">(Fournier et al. 2012)</w:t>
-      </w:r>
-      <w:r>
-        <w:t xml:space="preserve"> </w:t>
-      </w:r>
-      <w:r>
-        <w:t xml:space="preserve">and Template Model Builder</w:t>
-      </w:r>
-      <w:r>
-        <w:t xml:space="preserve"> </w:t>
-      </w:r>
-      <w:r>
-        <w:t xml:space="preserve">(Kristensen et al. 2015)</w:t>
-      </w:r>
-      <w:r>
-        <w:t xml:space="preserve"> </w:t>
-      </w:r>
-      <w:r>
-        <w:t xml:space="preserve">allow the construction of a joint likelihood for an array of observations to, in theory, extract as much information as possible about the biological and fishery processes. However, integrated analyses are not a panacea because model misspecifications and data conflicts are an inevitable consequence of simplifying reality to a small series of equations</w:t>
-      </w:r>
-      <w:r>
-        <w:t xml:space="preserve"> </w:t>
-      </w:r>
-      <w:r>
-        <w:t xml:space="preserve">(Maunder and Piner 2017)</w:t>
-      </w:r>
-      <w:r>
-        <w:t xml:space="preserve">. A potential solution to this quandary to use a superensemble model, whereby multiple models with different structures are run and their predictions are supplied as covariates to an additional superensemble model</w:t>
-      </w:r>
-      <w:r>
-        <w:t xml:space="preserve"> </w:t>
-      </w:r>
-      <w:r>
-        <w:t xml:space="preserve">(Anderson et al. 2017)</w:t>
-      </w:r>
-      <w:r>
-        <w:t xml:space="preserve">. Ensemble approaches reduce the risk of picking the</w:t>
-      </w:r>
-      <w:r>
-        <w:t xml:space="preserve"> </w:t>
-      </w:r>
-      <w:r>
-        <w:t xml:space="preserve">“</w:t>
-      </w:r>
-      <w:r>
-        <w:t xml:space="preserve">wrong</w:t>
-      </w:r>
-      <w:r>
-        <w:t xml:space="preserve">”</w:t>
-      </w:r>
-      <w:r>
-        <w:t xml:space="preserve"> </w:t>
-      </w:r>
-      <w:r>
-        <w:t xml:space="preserve">model and also expands the range of hypotheses explored</w:t>
-      </w:r>
-      <w:r>
-        <w:t xml:space="preserve"> </w:t>
-      </w:r>
-      <w:r>
-        <w:t xml:space="preserve">(Dietterich 2000)</w:t>
-      </w:r>
-      <w:r>
-        <w:t xml:space="preserve">. These advances greatly improve our ability to assess the status and trends of fish populations, however, modern stock assessment biologists are now faced with the overwhelming task of understanding an ever expanding array of data inputs and model outputs.</w:t>
-      </w:r>
     </w:p>
     <w:p>
       <w:pPr>
@@ -619,10 +765,31 @@
         </w:numPr>
       </w:pPr>
       <w:r>
-        <w:rPr>
-          <w:i/>
-        </w:rPr>
-        <w:t xml:space="preserve">TODO: tweak this intro paragraph and work up sugue to NCAM and the dashboard</w:t>
+        <w:t xml:space="preserve">Note that these tools facilitate the peer-review process and also improves the transparency and reproducibility of assessment models</w:t>
+      </w:r>
+    </w:p>
+    <w:p>
+      <w:pPr>
+        <w:pStyle w:val="Compact"/>
+        <w:numPr>
+          <w:numId w:val="1002"/>
+          <w:ilvl w:val="0"/>
+        </w:numPr>
+      </w:pPr>
+      <w:r>
+        <w:t xml:space="preserve">Dynamic document can be self contained</w:t>
+      </w:r>
+    </w:p>
+    <w:p>
+      <w:pPr>
+        <w:pStyle w:val="Compact"/>
+        <w:numPr>
+          <w:numId w:val="1002"/>
+          <w:ilvl w:val="0"/>
+        </w:numPr>
+      </w:pPr>
+      <w:r>
+        <w:t xml:space="preserve">Northern cod stock is on an annual assessment schedule, therefore it makes sense to automate visuals</w:t>
       </w:r>
     </w:p>
     <w:p>
@@ -630,10 +797,10 @@
         <w:pStyle w:val="Heading1"/>
       </w:pPr>
       <w:bookmarkStart w:id="24" w:name="other-draft-text"/>
+      <w:r>
+        <w:t xml:space="preserve">Other draft text</w:t>
+      </w:r>
       <w:bookmarkEnd w:id="24"/>
-      <w:r>
-        <w:t xml:space="preserve">Other draft text</w:t>
-      </w:r>
     </w:p>
     <w:p>
       <w:pPr>
@@ -776,17 +943,55 @@
         <w:pStyle w:val="Heading1"/>
       </w:pPr>
       <w:bookmarkStart w:id="31" w:name="references"/>
+      <w:r>
+        <w:t xml:space="preserve">References</w:t>
+      </w:r>
       <w:bookmarkEnd w:id="31"/>
-      <w:r>
-        <w:t xml:space="preserve">References</w:t>
-      </w:r>
-    </w:p>
+    </w:p>
+    <w:bookmarkStart w:id="63" w:name="refs"/>
+    <w:bookmarkStart w:id="33" w:name="ref-allaire2017"/>
     <w:p>
       <w:pPr>
         <w:pStyle w:val="Bibliography"/>
       </w:pPr>
       <w:r>
-        <w:t xml:space="preserve">Anderson, Sean C, Andrew B Cooper, Olaf P Jensen, Cóilín Minto, James T Thorson, Jessica C Walsh, Jamie Afflerbach, et al. 2017. “Improving Estimates of Population Status and Trend with Superensemble Models.”</w:t>
+        <w:t xml:space="preserve">Allaire, JJ. 2017.</w:t>
+      </w:r>
+      <w:r>
+        <w:t xml:space="preserve"> </w:t>
+      </w:r>
+      <w:r>
+        <w:rPr>
+          <w:i/>
+        </w:rPr>
+        <w:t xml:space="preserve">Flexdashboard: R Markdown Format for Flexible Dashboards</w:t>
+      </w:r>
+      <w:r>
+        <w:t xml:space="preserve">.</w:t>
+      </w:r>
+      <w:r>
+        <w:t xml:space="preserve"> </w:t>
+      </w:r>
+      <w:hyperlink r:id="rId32">
+        <w:r>
+          <w:rPr>
+            <w:rStyle w:val="Hyperlink"/>
+          </w:rPr>
+          <w:t xml:space="preserve">https://CRAN.R-project.org/package=flexdashboard</w:t>
+        </w:r>
+      </w:hyperlink>
+      <w:r>
+        <w:t xml:space="preserve">.</w:t>
+      </w:r>
+    </w:p>
+    <w:bookmarkEnd w:id="33"/>
+    <w:bookmarkStart w:id="34" w:name="ref-anderson2017"/>
+    <w:p>
+      <w:pPr>
+        <w:pStyle w:val="Bibliography"/>
+      </w:pPr>
+      <w:r>
+        <w:t xml:space="preserve">Anderson, Sean C, Andrew B Cooper, Olaf P Jensen, Cóilı́n Minto, James T Thorson, Jessica C Walsh, Jamie Afflerbach, et al. 2017. “Improving Estimates of Population Status and Trend with Superensemble Models.”</w:t>
       </w:r>
       <w:r>
         <w:t xml:space="preserve"> </w:t>
@@ -801,9 +1006,11 @@
         <w:t xml:space="preserve"> </w:t>
       </w:r>
       <w:r>
-        <w:t xml:space="preserve">18 (4). Wiley Online Library: 732–41.</w:t>
-      </w:r>
-    </w:p>
+        <w:t xml:space="preserve">18 (4): 732–41.</w:t>
+      </w:r>
+    </w:p>
+    <w:bookmarkEnd w:id="34"/>
+    <w:bookmarkStart w:id="35" w:name="ref-bostock2011"/>
     <w:p>
       <w:pPr>
         <w:pStyle w:val="Bibliography"/>
@@ -815,7 +1022,7 @@
         <m:sSup>
           <m:e>
             <m:r>
-              <m:t/>
+              <m:t>​</m:t>
             </m:r>
           </m:e>
           <m:sup>
@@ -841,9 +1048,72 @@
         <w:t xml:space="preserve">IEEE Transactions on Visualization &amp; Computer Graphics</w:t>
       </w:r>
       <w:r>
-        <w:t xml:space="preserve">, no. 12. IEEE: 2301–9.</w:t>
-      </w:r>
-    </w:p>
+        <w:t xml:space="preserve">, no. 12: 2301–9.</w:t>
+      </w:r>
+    </w:p>
+    <w:bookmarkEnd w:id="35"/>
+    <w:bookmarkStart w:id="36" w:name="ref-cadigan2016"/>
+    <w:p>
+      <w:pPr>
+        <w:pStyle w:val="Bibliography"/>
+      </w:pPr>
+      <w:r>
+        <w:t xml:space="preserve">Cadigan, Noel G. 2016. “A State-Space Stock Assessment Model for Northern Cod, Including Under-Reported Catches and Variable Natural Mortality Rates.”</w:t>
+      </w:r>
+      <w:r>
+        <w:t xml:space="preserve"> </w:t>
+      </w:r>
+      <w:r>
+        <w:rPr>
+          <w:i/>
+        </w:rPr>
+        <w:t xml:space="preserve">Canadian Journal of Fisheries and Aquatic Sciences</w:t>
+      </w:r>
+      <w:r>
+        <w:t xml:space="preserve"> </w:t>
+      </w:r>
+      <w:r>
+        <w:t xml:space="preserve">73 (2): 296–308.</w:t>
+      </w:r>
+    </w:p>
+    <w:bookmarkEnd w:id="36"/>
+    <w:bookmarkStart w:id="38" w:name="ref-cheng2016"/>
+    <w:p>
+      <w:pPr>
+        <w:pStyle w:val="Bibliography"/>
+      </w:pPr>
+      <w:r>
+        <w:t xml:space="preserve">Cheng, Joe. 2016.</w:t>
+      </w:r>
+      <w:r>
+        <w:t xml:space="preserve"> </w:t>
+      </w:r>
+      <w:r>
+        <w:rPr>
+          <w:i/>
+        </w:rPr>
+        <w:t xml:space="preserve">Crosstalk: Inter-Widget Interactivity for Html Widgets</w:t>
+      </w:r>
+      <w:r>
+        <w:t xml:space="preserve">.</w:t>
+      </w:r>
+      <w:r>
+        <w:t xml:space="preserve"> </w:t>
+      </w:r>
+      <w:hyperlink r:id="rId37">
+        <w:r>
+          <w:rPr>
+            <w:rStyle w:val="Hyperlink"/>
+          </w:rPr>
+          <w:t xml:space="preserve">https://CRAN.R-project.org/package=crosstalk</w:t>
+        </w:r>
+      </w:hyperlink>
+      <w:r>
+        <w:t xml:space="preserve">.</w:t>
+      </w:r>
+    </w:p>
+    <w:bookmarkEnd w:id="38"/>
+    <w:bookmarkStart w:id="39" w:name="ref-dietterich2000"/>
     <w:p>
       <w:pPr>
         <w:pStyle w:val="Bibliography"/>
@@ -864,14 +1134,52 @@
         <w:t xml:space="preserve">, 1–15. Springer.</w:t>
       </w:r>
     </w:p>
+    <w:bookmarkEnd w:id="39"/>
+    <w:bookmarkStart w:id="40" w:name="ref-dwyer2019"/>
     <w:p>
       <w:pPr>
         <w:pStyle w:val="Bibliography"/>
       </w:pPr>
       <w:r>
+        <w:t xml:space="preserve">Dwyer, KS, J Brattey, N Cadigan, BP Healey, DW Ings, EM Lee, Maddock ParsonsD, MJ Morgan, PM Regular, and RM Rideout. n.d. “Assessment of the Northern Cod (</w:t>
+      </w:r>
+      <w:r>
+        <w:rPr>
+          <w:i/>
+        </w:rPr>
+        <w:t xml:space="preserve">Gadus Morhua</w:t>
+      </w:r>
+      <w:r>
+        <w:t xml:space="preserve">) Stock in Nafo Divisions 2J3KL in 2018.”</w:t>
+      </w:r>
+      <w:r>
+        <w:t xml:space="preserve"> </w:t>
+      </w:r>
+      <w:r>
+        <w:rPr>
+          <w:i/>
+        </w:rPr>
+        <w:t xml:space="preserve">DFO Can. Sci. Advis. Sec. Res. Doc.</w:t>
+      </w:r>
+      <w:r>
+        <w:t xml:space="preserve"> </w:t>
+      </w:r>
+      <w:r>
+        <w:t xml:space="preserve">2019/nnn: v + 126p.</w:t>
+      </w:r>
+    </w:p>
+    <w:bookmarkEnd w:id="40"/>
+    <w:bookmarkStart w:id="41" w:name="ref-python"/>
+    <w:p>
+      <w:pPr>
+        <w:pStyle w:val="Bibliography"/>
+      </w:pPr>
+      <w:r>
         <w:t xml:space="preserve">Foundation, Python Software. 2010. “Python Language Reference, Version 2.7.” Python Software Foundation Wilmington, DE.</w:t>
       </w:r>
     </w:p>
+    <w:bookmarkEnd w:id="41"/>
+    <w:bookmarkStart w:id="42" w:name="ref-fournier2012"/>
     <w:p>
       <w:pPr>
         <w:pStyle w:val="Bibliography"/>
@@ -892,20 +1200,22 @@
         <w:t xml:space="preserve"> </w:t>
       </w:r>
       <w:r>
-        <w:t xml:space="preserve">27 (2). Taylor &amp; Francis: 233–49.</w:t>
-      </w:r>
-    </w:p>
+        <w:t xml:space="preserve">27 (2): 233–49.</w:t>
+      </w:r>
+    </w:p>
+    <w:bookmarkEnd w:id="42"/>
+    <w:bookmarkStart w:id="44" w:name="ref-highcharts"/>
     <w:p>
       <w:pPr>
         <w:pStyle w:val="Bibliography"/>
       </w:pPr>
       <w:r>
-        <w:t xml:space="preserve">Highsoft. 2015.</w:t>
-      </w:r>
-      <w:r>
-        <w:t xml:space="preserve"> </w:t>
-      </w:r>
-      <w:hyperlink r:id="rId32">
+        <w:t xml:space="preserve">Highsoft. 2015. 2015.</w:t>
+      </w:r>
+      <w:r>
+        <w:t xml:space="preserve"> </w:t>
+      </w:r>
+      <w:hyperlink r:id="rId43">
         <w:r>
           <w:rPr>
             <w:rStyle w:val="Hyperlink"/>
@@ -917,6 +1227,8 @@
         <w:t xml:space="preserve">.</w:t>
       </w:r>
     </w:p>
+    <w:bookmarkEnd w:id="44"/>
+    <w:bookmarkStart w:id="45" w:name="ref-hilborn1992"/>
     <w:p>
       <w:pPr>
         <w:pStyle w:val="Bibliography"/>
@@ -937,17 +1249,19 @@
         <w:t xml:space="preserve">. Chapman; Hall.</w:t>
       </w:r>
     </w:p>
+    <w:bookmarkEnd w:id="45"/>
+    <w:bookmarkStart w:id="47" w:name="ref-plotly"/>
     <w:p>
       <w:pPr>
         <w:pStyle w:val="Bibliography"/>
       </w:pPr>
       <w:r>
-        <w:t xml:space="preserve">Inc., Plotly Technologies. 2015. “Collaborative Data Science.” Montreal, QC: Plotly Technologies Inc.</w:t>
-      </w:r>
-      <w:r>
-        <w:t xml:space="preserve"> </w:t>
-      </w:r>
-      <w:hyperlink r:id="rId33">
+        <w:t xml:space="preserve">Inc., Plotly Technologies. 2015. “Collaborative Data Science.” Montreal, QC: Plotly Technologies Inc. 2015.</w:t>
+      </w:r>
+      <w:r>
+        <w:t xml:space="preserve"> </w:t>
+      </w:r>
+      <w:hyperlink r:id="rId46">
         <w:r>
           <w:rPr>
             <w:rStyle w:val="Hyperlink"/>
@@ -959,6 +1273,8 @@
         <w:t xml:space="preserve">.</w:t>
       </w:r>
     </w:p>
+    <w:bookmarkEnd w:id="47"/>
+    <w:bookmarkStart w:id="48" w:name="ref-kristensen2015"/>
     <w:p>
       <w:pPr>
         <w:pStyle w:val="Bibliography"/>
@@ -979,17 +1295,19 @@
         <w:t xml:space="preserve">.</w:t>
       </w:r>
     </w:p>
+    <w:bookmarkEnd w:id="48"/>
+    <w:bookmarkStart w:id="50" w:name="ref-leaflet"/>
     <w:p>
       <w:pPr>
         <w:pStyle w:val="Bibliography"/>
       </w:pPr>
       <w:r>
-        <w:t xml:space="preserve">Leaflet. 2015.</w:t>
-      </w:r>
-      <w:r>
-        <w:t xml:space="preserve"> </w:t>
-      </w:r>
-      <w:hyperlink r:id="rId34">
+        <w:t xml:space="preserve">Leaflet. 2015. 2015.</w:t>
+      </w:r>
+      <w:r>
+        <w:t xml:space="preserve"> </w:t>
+      </w:r>
+      <w:hyperlink r:id="rId49">
         <w:r>
           <w:rPr>
             <w:rStyle w:val="Hyperlink"/>
@@ -1001,6 +1319,8 @@
         <w:t xml:space="preserve">.</w:t>
       </w:r>
     </w:p>
+    <w:bookmarkEnd w:id="50"/>
+    <w:bookmarkStart w:id="51" w:name="ref-link1999"/>
     <w:p>
       <w:pPr>
         <w:pStyle w:val="Bibliography"/>
@@ -1018,9 +1338,11 @@
         <w:t xml:space="preserve">The Journal of Wildlife Management</w:t>
       </w:r>
       <w:r>
-        <w:t xml:space="preserve">. JSTOR, 1017–27.</w:t>
-      </w:r>
-    </w:p>
+        <w:t xml:space="preserve">, 1017–27.</w:t>
+      </w:r>
+    </w:p>
+    <w:bookmarkEnd w:id="51"/>
+    <w:bookmarkStart w:id="52" w:name="ref-maunder2017"/>
     <w:p>
       <w:pPr>
         <w:pStyle w:val="Bibliography"/>
@@ -1041,9 +1363,11 @@
         <w:t xml:space="preserve"> </w:t>
       </w:r>
       <w:r>
-        <w:t xml:space="preserve">192. Elsevier: 16–27.</w:t>
-      </w:r>
-    </w:p>
+        <w:t xml:space="preserve">192: 16–27.</w:t>
+      </w:r>
+    </w:p>
+    <w:bookmarkEnd w:id="52"/>
+    <w:bookmarkStart w:id="53" w:name="ref-maunder2013"/>
     <w:p>
       <w:pPr>
         <w:pStyle w:val="Bibliography"/>
@@ -1064,9 +1388,11 @@
         <w:t xml:space="preserve"> </w:t>
       </w:r>
       <w:r>
-        <w:t xml:space="preserve">142. Elsevier: 61–74.</w:t>
-      </w:r>
-    </w:p>
+        <w:t xml:space="preserve">142: 61–74.</w:t>
+      </w:r>
+    </w:p>
+    <w:bookmarkEnd w:id="53"/>
+    <w:bookmarkStart w:id="54" w:name="ref-maunder2009"/>
     <w:p>
       <w:pPr>
         <w:pStyle w:val="Bibliography"/>
@@ -1087,6 +1413,8 @@
         <w:t xml:space="preserve">, 337–72. Springer.</w:t>
       </w:r>
     </w:p>
+    <w:bookmarkEnd w:id="54"/>
+    <w:bookmarkStart w:id="55" w:name="ref-megrey2008"/>
     <w:p>
       <w:pPr>
         <w:pStyle w:val="Bibliography"/>
@@ -1107,6 +1435,8 @@
         <w:t xml:space="preserve">. Springer.</w:t>
       </w:r>
     </w:p>
+    <w:bookmarkEnd w:id="55"/>
+    <w:bookmarkStart w:id="56" w:name="ref-perkel2018"/>
     <w:p>
       <w:pPr>
         <w:pStyle w:val="Bibliography"/>
@@ -1130,6 +1460,8 @@
         <w:t xml:space="preserve">554 (7690): 133–34.</w:t>
       </w:r>
     </w:p>
+    <w:bookmarkEnd w:id="56"/>
+    <w:bookmarkStart w:id="57" w:name="ref-plummer2003"/>
     <w:p>
       <w:pPr>
         <w:pStyle w:val="Bibliography"/>
@@ -1150,6 +1482,8 @@
         <w:t xml:space="preserve">. Vol. 124. 125.10. Vienna, Austria.</w:t>
       </w:r>
     </w:p>
+    <w:bookmarkEnd w:id="57"/>
+    <w:bookmarkStart w:id="59" w:name="ref-R"/>
     <w:p>
       <w:pPr>
         <w:pStyle w:val="Bibliography"/>
@@ -1172,7 +1506,7 @@
       <w:r>
         <w:t xml:space="preserve"> </w:t>
       </w:r>
-      <w:hyperlink r:id="rId35">
+      <w:hyperlink r:id="rId58">
         <w:r>
           <w:rPr>
             <w:rStyle w:val="Hyperlink"/>
@@ -1184,6 +1518,8 @@
         <w:t xml:space="preserve">.</w:t>
       </w:r>
     </w:p>
+    <w:bookmarkEnd w:id="59"/>
+    <w:bookmarkStart w:id="60" w:name="ref-tushar2017"/>
     <w:p>
       <w:pPr>
         <w:pStyle w:val="Bibliography"/>
@@ -1204,9 +1540,11 @@
         <w:t xml:space="preserve"> </w:t>
       </w:r>
       <w:r>
-        <w:t xml:space="preserve">2 (13). NIH Public Access.</w:t>
-      </w:r>
-    </w:p>
+        <w:t xml:space="preserve">2 (13).</w:t>
+      </w:r>
+    </w:p>
+    <w:bookmarkEnd w:id="60"/>
+    <w:bookmarkStart w:id="61" w:name="ref-wick2015"/>
     <w:p>
       <w:pPr>
         <w:pStyle w:val="Bibliography"/>
@@ -1227,9 +1565,11 @@
         <w:t xml:space="preserve"> </w:t>
       </w:r>
       <w:r>
-        <w:t xml:space="preserve">31 (20). Oxford University Press: 3350–2.</w:t>
-      </w:r>
-    </w:p>
+        <w:t xml:space="preserve">31 (20): 3350–2.</w:t>
+      </w:r>
+    </w:p>
+    <w:bookmarkEnd w:id="61"/>
+    <w:bookmarkStart w:id="62" w:name="ref-yeatman2018"/>
     <w:p>
       <w:pPr>
         <w:pStyle w:val="Bibliography"/>
@@ -1250,11 +1590,13 @@
         <w:t xml:space="preserve"> </w:t>
       </w:r>
       <w:r>
-        <w:t xml:space="preserve">9 (1). Nature Publishing Group: 940.</w:t>
-      </w:r>
-    </w:p>
+        <w:t xml:space="preserve">9 (1): 940.</w:t>
+      </w:r>
+    </w:p>
+    <w:bookmarkEnd w:id="62"/>
+    <w:bookmarkEnd w:id="63"/>
     <w:sectPr>
-      <w:footerReference w:type="default" r:id="rId8"/>
+      <w:footerReference w:type="default" r:id="rId9"/>
       <w:pgSz w:w="12240" w:h="15840"/>
       <w:pgMar w:top="1440" w:right="1440" w:bottom="1440" w:left="1440" w:header="720" w:footer="720" w:gutter="0"/>
       <w:lnNumType w:countBy="1" w:restart="continuous"/>
@@ -1263,6 +1605,10 @@
     </w:sectPr>
   </w:body>
 </w:document>
+</file>
+
+<file path=word/comments.xml><?xml version="1.0" encoding="utf-8"?>
+<w:comments xmlns:w="http://schemas.openxmlformats.org/wordprocessingml/2006/main" xmlns:m="http://schemas.openxmlformats.org/officeDocument/2006/math" xmlns:r="http://schemas.openxmlformats.org/officeDocument/2006/relationships" xmlns:o="urn:schemas-microsoft-com:office:office" xmlns:v="urn:schemas-microsoft-com:vml" xmlns:w10="urn:schemas-microsoft-com:office:word" xmlns:a="http://schemas.openxmlformats.org/drawingml/2006/main" xmlns:pic="http://schemas.openxmlformats.org/drawingml/2006/picture" xmlns:wp="http://schemas.openxmlformats.org/drawingml/2006/wordprocessingDrawing"/>
 </file>
 
 <file path=word/footer1.xml><?xml version="1.0" encoding="utf-8"?>
@@ -1798,7 +2144,7 @@
     </w:lvl>
   </w:abstractNum>
   <w:abstractNum w:abstractNumId="990">
-    <w:nsid w:val="70aabc2d"/>
+    <w:nsid w:val="2c1ae401"/>
     <w:multiLevelType w:val="multilevel"/>
     <w:lvl w:ilvl="0">
       <w:numFmt w:val="bullet"/>
@@ -1877,9 +2223,31 @@
         <w:ind w:left="4800" w:hanging="480"/>
       </w:pPr>
     </w:lvl>
+    <w:lvl w:ilvl="7">
+      <w:numFmt w:val="bullet"/>
+      <w:lvlText w:val=" "/>
+      <w:lvlJc w:val="left"/>
+      <w:pPr>
+        <w:tabs>
+          <w:tab w:val="num" w:pos="5040"/>
+        </w:tabs>
+        <w:ind w:left="5520" w:hanging="480"/>
+      </w:pPr>
+    </w:lvl>
+    <w:lvl w:ilvl="8">
+      <w:numFmt w:val="bullet"/>
+      <w:lvlText w:val=" "/>
+      <w:lvlJc w:val="left"/>
+      <w:pPr>
+        <w:tabs>
+          <w:tab w:val="num" w:pos="5760"/>
+        </w:tabs>
+        <w:ind w:left="6240" w:hanging="480"/>
+      </w:pPr>
+    </w:lvl>
   </w:abstractNum>
   <w:abstractNum w:abstractNumId="991">
-    <w:nsid w:val="a5691520"/>
+    <w:nsid w:val="ea454b4c"/>
     <w:multiLevelType w:val="multilevel"/>
     <w:lvl w:ilvl="0">
       <w:numFmt w:val="bullet"/>
@@ -1956,6 +2324,28 @@
           <w:tab w:val="num" w:pos="4320"/>
         </w:tabs>
         <w:ind w:left="4800" w:hanging="480"/>
+      </w:pPr>
+    </w:lvl>
+    <w:lvl w:ilvl="7">
+      <w:numFmt w:val="bullet"/>
+      <w:lvlText w:val="–"/>
+      <w:lvlJc w:val="left"/>
+      <w:pPr>
+        <w:tabs>
+          <w:tab w:val="num" w:pos="5040"/>
+        </w:tabs>
+        <w:ind w:left="5520" w:hanging="480"/>
+      </w:pPr>
+    </w:lvl>
+    <w:lvl w:ilvl="8">
+      <w:numFmt w:val="bullet"/>
+      <w:lvlText w:val="•"/>
+      <w:lvlJc w:val="left"/>
+      <w:pPr>
+        <w:tabs>
+          <w:tab w:val="num" w:pos="5760"/>
+        </w:tabs>
+        <w:ind w:left="6240" w:hanging="480"/>
       </w:pPr>
     </w:lvl>
   </w:abstractNum>

</xml_diff>

<commit_message>
Make a panel figure for NCAM dashboard screenshots
</commit_message>
<xml_diff>
--- a/analysis/paper/manuscript.docx
+++ b/analysis/paper/manuscript.docx
@@ -731,30 +731,90 @@
         <w:pStyle w:val="BodyText"/>
       </w:pPr>
       <w:r>
-        <w:t xml:space="preserve">TODO:</w:t>
-      </w:r>
-      <w:r>
-        <w:t xml:space="preserve"> </w:t>
-      </w:r>
-      <w:r>
-        <w:t xml:space="preserve">- Take screenshots of the dashboard for static figures for the paper (use webshot?)</w:t>
-      </w:r>
-      <w:r>
-        <w:t xml:space="preserve"> </w:t>
-      </w:r>
-      <w:r>
-        <w:t xml:space="preserve">- Remember to add reference to the supplement that will ultimately include the NCAM_dashboard.html</w:t>
+        <w:t xml:space="preserve">The NCAM dashboard contains a series of tabs, the first of which provides a series of tarse point-form background on the model (Figure</w:t>
+      </w:r>
+      <w:r>
+        <w:t xml:space="preserve"> </w:t>
+      </w:r>
+      <w:r>
+        <w:t xml:space="preserve">1</w:t>
+      </w:r>
+      <w:r>
+        <w:t xml:space="preserve">).</w:t>
+      </w:r>
+    </w:p>
+    <w:p>
+      <w:pPr>
+        <w:pStyle w:val="CaptionedFigure"/>
+      </w:pPr>
+      <w:r>
+        <w:drawing>
+          <wp:inline>
+            <wp:extent cx="5943600" cy="3962400"/>
+            <wp:effectExtent b="0" l="0" r="0" t="0"/>
+            <wp:docPr descr="Figure 1 - Cover tab for the NCAM dashboard." title="" id="1" name="Picture"/>
+            <a:graphic>
+              <a:graphicData uri="http://schemas.openxmlformats.org/drawingml/2006/picture">
+                <pic:pic>
+                  <pic:nvPicPr>
+                    <pic:cNvPr descr="figures/NCAM_dashboard_background_tab.png" id="0" name="Picture"/>
+                    <pic:cNvPicPr>
+                      <a:picLocks noChangeArrowheads="1" noChangeAspect="1"/>
+                    </pic:cNvPicPr>
+                  </pic:nvPicPr>
+                  <pic:blipFill>
+                    <a:blip r:embed="rId23"/>
+                    <a:stretch>
+                      <a:fillRect/>
+                    </a:stretch>
+                  </pic:blipFill>
+                  <pic:spPr bwMode="auto">
+                    <a:xfrm>
+                      <a:off x="0" y="0"/>
+                      <a:ext cx="5943600" cy="3962400"/>
+                    </a:xfrm>
+                    <a:prstGeom prst="rect">
+                      <a:avLst/>
+                    </a:prstGeom>
+                    <a:noFill/>
+                    <a:ln w="9525">
+                      <a:noFill/>
+                      <a:headEnd/>
+                      <a:tailEnd/>
+                    </a:ln>
+                  </pic:spPr>
+                </pic:pic>
+              </a:graphicData>
+            </a:graphic>
+          </wp:inline>
+        </w:drawing>
+      </w:r>
+    </w:p>
+    <w:p>
+      <w:pPr>
+        <w:pStyle w:val="ImageCaption"/>
+      </w:pPr>
+      <w:r>
+        <w:t xml:space="preserve">Figure 1 - Cover tab for the NCAM dashboard.</w:t>
+      </w:r>
+    </w:p>
+    <w:p>
+      <w:pPr>
+        <w:pStyle w:val="BodyText"/>
+      </w:pPr>
+      <w:r>
+        <w:t xml:space="preserve">…useful format for meetings because a self-contained html can be produced for participants to independently scrutinize. This html has been included as a supplement (Supplement 2)…</w:t>
       </w:r>
     </w:p>
     <w:p>
       <w:pPr>
         <w:pStyle w:val="Heading1"/>
       </w:pPr>
-      <w:bookmarkStart w:id="23" w:name="notes"/>
+      <w:bookmarkStart w:id="24" w:name="notes"/>
       <w:r>
         <w:t xml:space="preserve">Notes</w:t>
       </w:r>
-      <w:bookmarkEnd w:id="23"/>
+      <w:bookmarkEnd w:id="24"/>
     </w:p>
     <w:p>
       <w:pPr>
@@ -796,11 +856,11 @@
       <w:pPr>
         <w:pStyle w:val="Heading1"/>
       </w:pPr>
-      <w:bookmarkStart w:id="24" w:name="other-draft-text"/>
+      <w:bookmarkStart w:id="25" w:name="other-draft-text"/>
       <w:r>
         <w:t xml:space="preserve">Other draft text</w:t>
       </w:r>
-      <w:bookmarkEnd w:id="24"/>
+      <w:bookmarkEnd w:id="25"/>
     </w:p>
     <w:p>
       <w:pPr>
@@ -846,7 +906,7 @@
       <w:r>
         <w:t xml:space="preserve"> </w:t>
       </w:r>
-      <w:hyperlink r:id="rId25">
+      <w:hyperlink r:id="rId26">
         <w:r>
           <w:rPr>
             <w:rStyle w:val="Hyperlink"/>
@@ -859,7 +919,7 @@
       <w:pPr>
         <w:pStyle w:val="BodyText"/>
       </w:pPr>
-      <w:hyperlink r:id="rId26">
+      <w:hyperlink r:id="rId27">
         <w:r>
           <w:rPr>
             <w:rStyle w:val="Hyperlink"/>
@@ -872,7 +932,7 @@
       <w:pPr>
         <w:pStyle w:val="BodyText"/>
       </w:pPr>
-      <w:hyperlink r:id="rId27">
+      <w:hyperlink r:id="rId28">
         <w:r>
           <w:rPr>
             <w:rStyle w:val="Hyperlink"/>
@@ -885,7 +945,7 @@
       <w:pPr>
         <w:pStyle w:val="BodyText"/>
       </w:pPr>
-      <w:hyperlink r:id="rId28">
+      <w:hyperlink r:id="rId29">
         <w:r>
           <w:rPr>
             <w:rStyle w:val="Hyperlink"/>
@@ -898,7 +958,7 @@
       <w:pPr>
         <w:pStyle w:val="BodyText"/>
       </w:pPr>
-      <w:hyperlink r:id="rId29">
+      <w:hyperlink r:id="rId30">
         <w:r>
           <w:rPr>
             <w:rStyle w:val="Hyperlink"/>
@@ -926,7 +986,7 @@
       <w:r>
         <w:t xml:space="preserve">(</w:t>
       </w:r>
-      <w:hyperlink r:id="rId30">
+      <w:hyperlink r:id="rId31">
         <w:r>
           <w:rPr>
             <w:rStyle w:val="Hyperlink"/>
@@ -942,14 +1002,14 @@
       <w:pPr>
         <w:pStyle w:val="Heading1"/>
       </w:pPr>
-      <w:bookmarkStart w:id="31" w:name="references"/>
+      <w:bookmarkStart w:id="32" w:name="references"/>
       <w:r>
         <w:t xml:space="preserve">References</w:t>
       </w:r>
-      <w:bookmarkEnd w:id="31"/>
-    </w:p>
-    <w:bookmarkStart w:id="63" w:name="refs"/>
-    <w:bookmarkStart w:id="33" w:name="ref-allaire2017"/>
+      <w:bookmarkEnd w:id="32"/>
+    </w:p>
+    <w:bookmarkStart w:id="64" w:name="refs"/>
+    <w:bookmarkStart w:id="34" w:name="ref-allaire2017"/>
     <w:p>
       <w:pPr>
         <w:pStyle w:val="Bibliography"/>
@@ -972,7 +1032,7 @@
       <w:r>
         <w:t xml:space="preserve"> </w:t>
       </w:r>
-      <w:hyperlink r:id="rId32">
+      <w:hyperlink r:id="rId33">
         <w:r>
           <w:rPr>
             <w:rStyle w:val="Hyperlink"/>
@@ -984,8 +1044,8 @@
         <w:t xml:space="preserve">.</w:t>
       </w:r>
     </w:p>
-    <w:bookmarkEnd w:id="33"/>
-    <w:bookmarkStart w:id="34" w:name="ref-anderson2017"/>
+    <w:bookmarkEnd w:id="34"/>
+    <w:bookmarkStart w:id="35" w:name="ref-anderson2017"/>
     <w:p>
       <w:pPr>
         <w:pStyle w:val="Bibliography"/>
@@ -1009,8 +1069,8 @@
         <w:t xml:space="preserve">18 (4): 732–41.</w:t>
       </w:r>
     </w:p>
-    <w:bookmarkEnd w:id="34"/>
-    <w:bookmarkStart w:id="35" w:name="ref-bostock2011"/>
+    <w:bookmarkEnd w:id="35"/>
+    <w:bookmarkStart w:id="36" w:name="ref-bostock2011"/>
     <w:p>
       <w:pPr>
         <w:pStyle w:val="Bibliography"/>
@@ -1051,8 +1111,8 @@
         <w:t xml:space="preserve">, no. 12: 2301–9.</w:t>
       </w:r>
     </w:p>
-    <w:bookmarkEnd w:id="35"/>
-    <w:bookmarkStart w:id="36" w:name="ref-cadigan2016"/>
+    <w:bookmarkEnd w:id="36"/>
+    <w:bookmarkStart w:id="37" w:name="ref-cadigan2016"/>
     <w:p>
       <w:pPr>
         <w:pStyle w:val="Bibliography"/>
@@ -1076,8 +1136,8 @@
         <w:t xml:space="preserve">73 (2): 296–308.</w:t>
       </w:r>
     </w:p>
-    <w:bookmarkEnd w:id="36"/>
-    <w:bookmarkStart w:id="38" w:name="ref-cheng2016"/>
+    <w:bookmarkEnd w:id="37"/>
+    <w:bookmarkStart w:id="39" w:name="ref-cheng2016"/>
     <w:p>
       <w:pPr>
         <w:pStyle w:val="Bibliography"/>
@@ -1100,7 +1160,7 @@
       <w:r>
         <w:t xml:space="preserve"> </w:t>
       </w:r>
-      <w:hyperlink r:id="rId37">
+      <w:hyperlink r:id="rId38">
         <w:r>
           <w:rPr>
             <w:rStyle w:val="Hyperlink"/>
@@ -1112,8 +1172,8 @@
         <w:t xml:space="preserve">.</w:t>
       </w:r>
     </w:p>
-    <w:bookmarkEnd w:id="38"/>
-    <w:bookmarkStart w:id="39" w:name="ref-dietterich2000"/>
+    <w:bookmarkEnd w:id="39"/>
+    <w:bookmarkStart w:id="40" w:name="ref-dietterich2000"/>
     <w:p>
       <w:pPr>
         <w:pStyle w:val="Bibliography"/>
@@ -1134,8 +1194,8 @@
         <w:t xml:space="preserve">, 1–15. Springer.</w:t>
       </w:r>
     </w:p>
-    <w:bookmarkEnd w:id="39"/>
-    <w:bookmarkStart w:id="40" w:name="ref-dwyer2019"/>
+    <w:bookmarkEnd w:id="40"/>
+    <w:bookmarkStart w:id="41" w:name="ref-dwyer2019"/>
     <w:p>
       <w:pPr>
         <w:pStyle w:val="Bibliography"/>
@@ -1168,8 +1228,8 @@
         <w:t xml:space="preserve">2019/nnn: v + 126p.</w:t>
       </w:r>
     </w:p>
-    <w:bookmarkEnd w:id="40"/>
-    <w:bookmarkStart w:id="41" w:name="ref-python"/>
+    <w:bookmarkEnd w:id="41"/>
+    <w:bookmarkStart w:id="42" w:name="ref-python"/>
     <w:p>
       <w:pPr>
         <w:pStyle w:val="Bibliography"/>
@@ -1178,8 +1238,8 @@
         <w:t xml:space="preserve">Foundation, Python Software. 2010. “Python Language Reference, Version 2.7.” Python Software Foundation Wilmington, DE.</w:t>
       </w:r>
     </w:p>
-    <w:bookmarkEnd w:id="41"/>
-    <w:bookmarkStart w:id="42" w:name="ref-fournier2012"/>
+    <w:bookmarkEnd w:id="42"/>
+    <w:bookmarkStart w:id="43" w:name="ref-fournier2012"/>
     <w:p>
       <w:pPr>
         <w:pStyle w:val="Bibliography"/>
@@ -1203,8 +1263,8 @@
         <w:t xml:space="preserve">27 (2): 233–49.</w:t>
       </w:r>
     </w:p>
-    <w:bookmarkEnd w:id="42"/>
-    <w:bookmarkStart w:id="44" w:name="ref-highcharts"/>
+    <w:bookmarkEnd w:id="43"/>
+    <w:bookmarkStart w:id="45" w:name="ref-highcharts"/>
     <w:p>
       <w:pPr>
         <w:pStyle w:val="Bibliography"/>
@@ -1215,7 +1275,7 @@
       <w:r>
         <w:t xml:space="preserve"> </w:t>
       </w:r>
-      <w:hyperlink r:id="rId43">
+      <w:hyperlink r:id="rId44">
         <w:r>
           <w:rPr>
             <w:rStyle w:val="Hyperlink"/>
@@ -1227,8 +1287,8 @@
         <w:t xml:space="preserve">.</w:t>
       </w:r>
     </w:p>
-    <w:bookmarkEnd w:id="44"/>
-    <w:bookmarkStart w:id="45" w:name="ref-hilborn1992"/>
+    <w:bookmarkEnd w:id="45"/>
+    <w:bookmarkStart w:id="46" w:name="ref-hilborn1992"/>
     <w:p>
       <w:pPr>
         <w:pStyle w:val="Bibliography"/>
@@ -1249,8 +1309,8 @@
         <w:t xml:space="preserve">. Chapman; Hall.</w:t>
       </w:r>
     </w:p>
-    <w:bookmarkEnd w:id="45"/>
-    <w:bookmarkStart w:id="47" w:name="ref-plotly"/>
+    <w:bookmarkEnd w:id="46"/>
+    <w:bookmarkStart w:id="48" w:name="ref-plotly"/>
     <w:p>
       <w:pPr>
         <w:pStyle w:val="Bibliography"/>
@@ -1261,7 +1321,7 @@
       <w:r>
         <w:t xml:space="preserve"> </w:t>
       </w:r>
-      <w:hyperlink r:id="rId46">
+      <w:hyperlink r:id="rId47">
         <w:r>
           <w:rPr>
             <w:rStyle w:val="Hyperlink"/>
@@ -1273,8 +1333,8 @@
         <w:t xml:space="preserve">.</w:t>
       </w:r>
     </w:p>
-    <w:bookmarkEnd w:id="47"/>
-    <w:bookmarkStart w:id="48" w:name="ref-kristensen2015"/>
+    <w:bookmarkEnd w:id="48"/>
+    <w:bookmarkStart w:id="49" w:name="ref-kristensen2015"/>
     <w:p>
       <w:pPr>
         <w:pStyle w:val="Bibliography"/>
@@ -1295,8 +1355,8 @@
         <w:t xml:space="preserve">.</w:t>
       </w:r>
     </w:p>
-    <w:bookmarkEnd w:id="48"/>
-    <w:bookmarkStart w:id="50" w:name="ref-leaflet"/>
+    <w:bookmarkEnd w:id="49"/>
+    <w:bookmarkStart w:id="51" w:name="ref-leaflet"/>
     <w:p>
       <w:pPr>
         <w:pStyle w:val="Bibliography"/>
@@ -1307,7 +1367,7 @@
       <w:r>
         <w:t xml:space="preserve"> </w:t>
       </w:r>
-      <w:hyperlink r:id="rId49">
+      <w:hyperlink r:id="rId50">
         <w:r>
           <w:rPr>
             <w:rStyle w:val="Hyperlink"/>
@@ -1319,8 +1379,8 @@
         <w:t xml:space="preserve">.</w:t>
       </w:r>
     </w:p>
-    <w:bookmarkEnd w:id="50"/>
-    <w:bookmarkStart w:id="51" w:name="ref-link1999"/>
+    <w:bookmarkEnd w:id="51"/>
+    <w:bookmarkStart w:id="52" w:name="ref-link1999"/>
     <w:p>
       <w:pPr>
         <w:pStyle w:val="Bibliography"/>
@@ -1341,8 +1401,8 @@
         <w:t xml:space="preserve">, 1017–27.</w:t>
       </w:r>
     </w:p>
-    <w:bookmarkEnd w:id="51"/>
-    <w:bookmarkStart w:id="52" w:name="ref-maunder2017"/>
+    <w:bookmarkEnd w:id="52"/>
+    <w:bookmarkStart w:id="53" w:name="ref-maunder2017"/>
     <w:p>
       <w:pPr>
         <w:pStyle w:val="Bibliography"/>
@@ -1366,8 +1426,8 @@
         <w:t xml:space="preserve">192: 16–27.</w:t>
       </w:r>
     </w:p>
-    <w:bookmarkEnd w:id="52"/>
-    <w:bookmarkStart w:id="53" w:name="ref-maunder2013"/>
+    <w:bookmarkEnd w:id="53"/>
+    <w:bookmarkStart w:id="54" w:name="ref-maunder2013"/>
     <w:p>
       <w:pPr>
         <w:pStyle w:val="Bibliography"/>
@@ -1391,8 +1451,8 @@
         <w:t xml:space="preserve">142: 61–74.</w:t>
       </w:r>
     </w:p>
-    <w:bookmarkEnd w:id="53"/>
-    <w:bookmarkStart w:id="54" w:name="ref-maunder2009"/>
+    <w:bookmarkEnd w:id="54"/>
+    <w:bookmarkStart w:id="55" w:name="ref-maunder2009"/>
     <w:p>
       <w:pPr>
         <w:pStyle w:val="Bibliography"/>
@@ -1413,8 +1473,8 @@
         <w:t xml:space="preserve">, 337–72. Springer.</w:t>
       </w:r>
     </w:p>
-    <w:bookmarkEnd w:id="54"/>
-    <w:bookmarkStart w:id="55" w:name="ref-megrey2008"/>
+    <w:bookmarkEnd w:id="55"/>
+    <w:bookmarkStart w:id="56" w:name="ref-megrey2008"/>
     <w:p>
       <w:pPr>
         <w:pStyle w:val="Bibliography"/>
@@ -1435,8 +1495,8 @@
         <w:t xml:space="preserve">. Springer.</w:t>
       </w:r>
     </w:p>
-    <w:bookmarkEnd w:id="55"/>
-    <w:bookmarkStart w:id="56" w:name="ref-perkel2018"/>
+    <w:bookmarkEnd w:id="56"/>
+    <w:bookmarkStart w:id="57" w:name="ref-perkel2018"/>
     <w:p>
       <w:pPr>
         <w:pStyle w:val="Bibliography"/>
@@ -1460,8 +1520,8 @@
         <w:t xml:space="preserve">554 (7690): 133–34.</w:t>
       </w:r>
     </w:p>
-    <w:bookmarkEnd w:id="56"/>
-    <w:bookmarkStart w:id="57" w:name="ref-plummer2003"/>
+    <w:bookmarkEnd w:id="57"/>
+    <w:bookmarkStart w:id="58" w:name="ref-plummer2003"/>
     <w:p>
       <w:pPr>
         <w:pStyle w:val="Bibliography"/>
@@ -1482,8 +1542,8 @@
         <w:t xml:space="preserve">. Vol. 124. 125.10. Vienna, Austria.</w:t>
       </w:r>
     </w:p>
-    <w:bookmarkEnd w:id="57"/>
-    <w:bookmarkStart w:id="59" w:name="ref-R"/>
+    <w:bookmarkEnd w:id="58"/>
+    <w:bookmarkStart w:id="60" w:name="ref-R"/>
     <w:p>
       <w:pPr>
         <w:pStyle w:val="Bibliography"/>
@@ -1506,7 +1566,7 @@
       <w:r>
         <w:t xml:space="preserve"> </w:t>
       </w:r>
-      <w:hyperlink r:id="rId58">
+      <w:hyperlink r:id="rId59">
         <w:r>
           <w:rPr>
             <w:rStyle w:val="Hyperlink"/>
@@ -1518,8 +1578,8 @@
         <w:t xml:space="preserve">.</w:t>
       </w:r>
     </w:p>
-    <w:bookmarkEnd w:id="59"/>
-    <w:bookmarkStart w:id="60" w:name="ref-tushar2017"/>
+    <w:bookmarkEnd w:id="60"/>
+    <w:bookmarkStart w:id="61" w:name="ref-tushar2017"/>
     <w:p>
       <w:pPr>
         <w:pStyle w:val="Bibliography"/>
@@ -1543,8 +1603,8 @@
         <w:t xml:space="preserve">2 (13).</w:t>
       </w:r>
     </w:p>
-    <w:bookmarkEnd w:id="60"/>
-    <w:bookmarkStart w:id="61" w:name="ref-wick2015"/>
+    <w:bookmarkEnd w:id="61"/>
+    <w:bookmarkStart w:id="62" w:name="ref-wick2015"/>
     <w:p>
       <w:pPr>
         <w:pStyle w:val="Bibliography"/>
@@ -1568,8 +1628,8 @@
         <w:t xml:space="preserve">31 (20): 3350–2.</w:t>
       </w:r>
     </w:p>
-    <w:bookmarkEnd w:id="61"/>
-    <w:bookmarkStart w:id="62" w:name="ref-yeatman2018"/>
+    <w:bookmarkEnd w:id="62"/>
+    <w:bookmarkStart w:id="63" w:name="ref-yeatman2018"/>
     <w:p>
       <w:pPr>
         <w:pStyle w:val="Bibliography"/>
@@ -1593,8 +1653,8 @@
         <w:t xml:space="preserve">9 (1): 940.</w:t>
       </w:r>
     </w:p>
-    <w:bookmarkEnd w:id="62"/>
     <w:bookmarkEnd w:id="63"/>
+    <w:bookmarkEnd w:id="64"/>
     <w:sectPr>
       <w:footerReference w:type="default" r:id="rId9"/>
       <w:pgSz w:w="12240" w:h="15840"/>

</xml_diff>

<commit_message>
Draft section on NCAM dashboard
</commit_message>
<xml_diff>
--- a/analysis/paper/manuscript.docx
+++ b/analysis/paper/manuscript.docx
@@ -238,16 +238,6 @@
     </w:p>
     <w:p>
       <w:pPr>
-        <w:pStyle w:val="Heading1"/>
-      </w:pPr>
-      <w:bookmarkStart w:id="20" w:name="introduction"/>
-      <w:r>
-        <w:t xml:space="preserve">Introduction</w:t>
-      </w:r>
-      <w:bookmarkEnd w:id="20"/>
-    </w:p>
-    <w:p>
-      <w:pPr>
         <w:pStyle w:val="FirstParagraph"/>
       </w:pPr>
       <w:r>
@@ -402,12 +392,82 @@
     </w:p>
     <w:p>
       <w:pPr>
-        <w:pStyle w:val="Heading2"/>
-      </w:pPr>
-      <w:bookmarkStart w:id="21" w:name="knowing-the-data"/>
+        <w:pStyle w:val="Heading1"/>
+      </w:pPr>
+      <w:bookmarkStart w:id="20" w:name="knowing-the-data"/>
       <w:r>
         <w:t xml:space="preserve">Knowing the data</w:t>
       </w:r>
+      <w:bookmarkEnd w:id="20"/>
+    </w:p>
+    <w:p>
+      <w:pPr>
+        <w:pStyle w:val="FirstParagraph"/>
+      </w:pPr>
+      <w:r>
+        <w:t xml:space="preserve">The data sets used in stock assessments are constantly growing. This growth in data either stems from the continuation of long-term monitoring efforts or from the addition of new monitoring programs. As such, stock assessment biologists often have to manage large volumes of data from a variety of sources. For instance, time series of reported landings and catch-at-age are</w:t>
+      </w:r>
+      <w:r>
+        <w:t xml:space="preserve"> </w:t>
+      </w:r>
+      <w:r>
+        <w:t xml:space="preserve">“</w:t>
+      </w:r>
+      <w:r>
+        <w:t xml:space="preserve">fishery-dependent</w:t>
+      </w:r>
+      <w:r>
+        <w:t xml:space="preserve">”</w:t>
+      </w:r>
+      <w:r>
+        <w:t xml:space="preserve"> </w:t>
+      </w:r>
+      <w:r>
+        <w:t xml:space="preserve">data that are frequently used in stock assessments. These data are often analyzed in conjunction with data from</w:t>
+      </w:r>
+      <w:r>
+        <w:t xml:space="preserve"> </w:t>
+      </w:r>
+      <w:r>
+        <w:t xml:space="preserve">“</w:t>
+      </w:r>
+      <w:r>
+        <w:t xml:space="preserve">fishery-independent</w:t>
+      </w:r>
+      <w:r>
+        <w:t xml:space="preserve">”</w:t>
+      </w:r>
+      <w:r>
+        <w:t xml:space="preserve"> </w:t>
+      </w:r>
+      <w:r>
+        <w:t xml:space="preserve">surveys that track changes in abundance and, in many cases, also monitor trends in biological factors such as age composition, growth rates, sex ratios and maturation stages. For some data-rich stocks, mark and recapture studies are also carried out to estimate movement, migration, growth rate, natural mortality, and discard mortality. All of the above-mentioned data sets are multidimensional and as the volume and variety of these data increases, it becomes more difficult to be aware of the details of each data set and discover key patterns within each. This challenge can be mediated, to a degree, by the application of interactive visualization tools as that they allow detailed exploration of the data behind the plot. For instance, the ability to zoom in on features or areas of interest and hover over specific points to reveal more information creates an interactive user-driven experience that expedites explorations of the data. This is exemplified by an interactive mapping tool developed for the exploration of a long-term tagging study.</w:t>
+      </w:r>
+    </w:p>
+    <w:p>
+      <w:pPr>
+        <w:pStyle w:val="BlockText"/>
+      </w:pPr>
+      <w:r>
+        <w:t xml:space="preserve">Greg, can you introduce this tool, providing some info on the tagging database and the tools used to make the tool (Shiny, leaflet)?</w:t>
+      </w:r>
+    </w:p>
+    <w:p>
+      <w:pPr>
+        <w:pStyle w:val="BlockText"/>
+      </w:pPr>
+      <w:r>
+        <w:t xml:space="preserve">TODO: the intro paragraph to this section could use some references if it is necessary</w:t>
+      </w:r>
+    </w:p>
+    <w:p>
+      <w:pPr>
+        <w:pStyle w:val="Heading1"/>
+      </w:pPr>
+      <w:bookmarkStart w:id="21" w:name="data-modeling"/>
+      <w:r>
+        <w:t xml:space="preserve">Data modeling</w:t>
+      </w:r>
       <w:bookmarkEnd w:id="21"/>
     </w:p>
     <w:p>
@@ -415,7 +475,7 @@
         <w:pStyle w:val="FirstParagraph"/>
       </w:pPr>
       <w:r>
-        <w:t xml:space="preserve">The data sets used in stock assessments are constantly growing. This growth in data either stems from the continuation of long-term monitoring efforts or from the addition of new monitoring programs. As such, stock assessment biologists often have to manage large volumes of data from a variety of sources. For instance, time series of reported landings and catch-at-age are</w:t>
+        <w:t xml:space="preserve">Synthesizing data from multiple sources presents a key challenge to stock assessment. Analyses of different data sources were traditionally carried out independently and the summaries or parameters from these analyses were used in the assessment model. This approach, however, is less than ideal because information may be lost and uncertainty may be unaccounted for when we</w:t>
       </w:r>
       <w:r>
         <w:t xml:space="preserve"> </w:t>
@@ -424,7 +484,7 @@
         <w:t xml:space="preserve">“</w:t>
       </w:r>
       <w:r>
-        <w:t xml:space="preserve">fishery-dependent</w:t>
+        <w:t xml:space="preserve">do statistics on the statistics</w:t>
       </w:r>
       <w:r>
         <w:t xml:space="preserve">”</w:t>
@@ -433,7 +493,70 @@
         <w:t xml:space="preserve"> </w:t>
       </w:r>
       <w:r>
-        <w:t xml:space="preserve">data that are frequently used in stock assessments. These data are often analyzed in conjunction with data from</w:t>
+        <w:t xml:space="preserve">(Link 1999; Maunder and Punt 2013)</w:t>
+      </w:r>
+      <w:r>
+        <w:t xml:space="preserve">. Such issues have largely been curtailed in contemporary stock assessments thanks to advances in software that have facilitated the analysis of all available data, in as raw a form as appropriate, in a single integrated analysis</w:t>
+      </w:r>
+      <w:r>
+        <w:t xml:space="preserve"> </w:t>
+      </w:r>
+      <w:r>
+        <w:t xml:space="preserve">(Maunder and Punt 2013)</w:t>
+      </w:r>
+      <w:r>
+        <w:t xml:space="preserve">. Specifically, statistical modeling tools such as JAGS</w:t>
+      </w:r>
+      <w:r>
+        <w:t xml:space="preserve"> </w:t>
+      </w:r>
+      <w:r>
+        <w:t xml:space="preserve">(Plummer and others 2003)</w:t>
+      </w:r>
+      <w:r>
+        <w:t xml:space="preserve">, AD Model Builder</w:t>
+      </w:r>
+      <w:r>
+        <w:t xml:space="preserve"> </w:t>
+      </w:r>
+      <w:r>
+        <w:t xml:space="preserve">(Fournier et al. 2012)</w:t>
+      </w:r>
+      <w:r>
+        <w:t xml:space="preserve"> </w:t>
+      </w:r>
+      <w:r>
+        <w:t xml:space="preserve">and Template Model Builder</w:t>
+      </w:r>
+      <w:r>
+        <w:t xml:space="preserve"> </w:t>
+      </w:r>
+      <w:r>
+        <w:t xml:space="preserve">(Kristensen et al. 2015)</w:t>
+      </w:r>
+      <w:r>
+        <w:t xml:space="preserve"> </w:t>
+      </w:r>
+      <w:r>
+        <w:t xml:space="preserve">allow the construction of a joint likelihood for an array of observations to, in theory, extract as much information as possible about the biological and fishery processes. However, integrated analyses are not a panacea because model misspecifications and data conflicts are an inevitable consequence of simplifying reality to a small series of equations</w:t>
+      </w:r>
+      <w:r>
+        <w:t xml:space="preserve"> </w:t>
+      </w:r>
+      <w:r>
+        <w:t xml:space="preserve">(Maunder and Piner 2017)</w:t>
+      </w:r>
+      <w:r>
+        <w:t xml:space="preserve">. A potential solution to this quandary to use a superensemble model, whereby multiple models with different structures are run and their predictions are supplied as covariates to an additional superensemble model</w:t>
+      </w:r>
+      <w:r>
+        <w:t xml:space="preserve"> </w:t>
+      </w:r>
+      <w:r>
+        <w:t xml:space="preserve">(Anderson et al. 2017)</w:t>
+      </w:r>
+      <w:r>
+        <w:t xml:space="preserve">. Ensemble approaches reduce the risk of picking the</w:t>
       </w:r>
       <w:r>
         <w:t xml:space="preserve"> </w:t>
@@ -442,7 +565,7 @@
         <w:t xml:space="preserve">“</w:t>
       </w:r>
       <w:r>
-        <w:t xml:space="preserve">fishery-independent</w:t>
+        <w:t xml:space="preserve">wrong</w:t>
       </w:r>
       <w:r>
         <w:t xml:space="preserve">”</w:t>
@@ -451,55 +574,33 @@
         <w:t xml:space="preserve"> </w:t>
       </w:r>
       <w:r>
-        <w:t xml:space="preserve">surveys that track changes in abundance and, in many cases, also monitor trends in biological factors such as age composition, growth rates, sex ratios and maturation stages. For some data-rich stocks, mark and recapture studies are also carried out to estimate movement, migration, growth rate, natural mortality, and discard mortality. All of the above-mentioned data sets are multidimensional and as the volume and variety of these data increases, it becomes more difficult to be aware of the details of each data set and discover key patterns within each. This challenge can be mediated, to a degree, by the application of interactive visualization tools as that they allow detailed exploration of the data behind the plot. For instance, the ability to zoom in on features or areas of interest and hover over specific points to reveal more information creates an interactive user-driven experience that expedites explorations of the data. This is exemplified by an interactive mapping tool developed for the exploration of a long-term tagging study.</w:t>
-      </w:r>
-    </w:p>
-    <w:p>
-      <w:pPr>
-        <w:pStyle w:val="Compact"/>
-        <w:numPr>
-          <w:numId w:val="1001"/>
-          <w:ilvl w:val="0"/>
-        </w:numPr>
-      </w:pPr>
-      <w:r>
-        <w:rPr>
-          <w:i/>
-        </w:rPr>
-        <w:t xml:space="preserve">Greg, can you introduce this tool, providing some info on the tagging database and the tools used to make the tool (Shiny, leaflet)?</w:t>
-      </w:r>
-    </w:p>
-    <w:p>
-      <w:pPr>
-        <w:pStyle w:val="Compact"/>
-        <w:numPr>
-          <w:numId w:val="1001"/>
-          <w:ilvl w:val="0"/>
-        </w:numPr>
-      </w:pPr>
-      <w:r>
-        <w:rPr>
-          <w:i/>
-        </w:rPr>
-        <w:t xml:space="preserve">TODO: the intro paragraph to this section could use some references if it is necessary</w:t>
-      </w:r>
-    </w:p>
-    <w:p>
-      <w:pPr>
-        <w:pStyle w:val="Heading2"/>
-      </w:pPr>
-      <w:bookmarkStart w:id="22" w:name="data-modeling"/>
-      <w:r>
-        <w:t xml:space="preserve">Data modeling</w:t>
-      </w:r>
-      <w:bookmarkEnd w:id="22"/>
-    </w:p>
-    <w:p>
-      <w:pPr>
-        <w:pStyle w:val="FirstParagraph"/>
-      </w:pPr>
-      <w:r>
-        <w:t xml:space="preserve">Synthesizing data from multiple sources presents a key challenge to stock assessment. Analyses of different data sources were traditionally carried out independently and the summaries or parameters from these analyses were used in the assessment model. This approach, however, is less than ideal because information may be lost and uncertainty may be unaccounted for when we</w:t>
+        <w:t xml:space="preserve">model and also expands the range of hypotheses explored</w:t>
+      </w:r>
+      <w:r>
+        <w:t xml:space="preserve"> </w:t>
+      </w:r>
+      <w:r>
+        <w:t xml:space="preserve">(Dietterich 2000)</w:t>
+      </w:r>
+      <w:r>
+        <w:t xml:space="preserve">. These advances greatly improve our ability to assess the status and trends of fish populations, however, modern stock assessment biologists are now faced with the overwhelming task of understanding an ever expanding array of data inputs, model structures and outputs. This challenge is compounded by the ever increasing demand for rapid and sound fisheries advice. Here we argue that the process of providing fisheries advice can be further streamlined by utilizing dynamic and interactive visualization tools to explore, diagnose and communicate stock assessment models. We hope to demonstrate this using a recently developed interactive tool for exploring an integrated assessment model for Northern cod.</w:t>
+      </w:r>
+    </w:p>
+    <w:p>
+      <w:pPr>
+        <w:pStyle w:val="BodyText"/>
+      </w:pPr>
+      <w:r>
+        <w:t xml:space="preserve">The Northern cod stock off southern Labrador and eastern Newfoundland is one of the most well studied stocks in eastern Canada, perhaps by virtue of its history. As such, there are multiple monitoring programs that help inform the status of the stock and data from most of these programs have been integrated into a state-space stock assessment model, called NCAM</w:t>
+      </w:r>
+      <w:r>
+        <w:t xml:space="preserve"> </w:t>
+      </w:r>
+      <w:r>
+        <w:t xml:space="preserve">(Cadigan 2016)</w:t>
+      </w:r>
+      <w:r>
+        <w:t xml:space="preserve">. The</w:t>
       </w:r>
       <w:r>
         <w:t xml:space="preserve"> </w:t>
@@ -508,7 +609,7 @@
         <w:t xml:space="preserve">“</w:t>
       </w:r>
       <w:r>
-        <w:t xml:space="preserve">do statistics on the statistics</w:t>
+        <w:t xml:space="preserve">base case</w:t>
       </w:r>
       <w:r>
         <w:t xml:space="preserve">”</w:t>
@@ -517,70 +618,7 @@
         <w:t xml:space="preserve"> </w:t>
       </w:r>
       <w:r>
-        <w:t xml:space="preserve">(Link 1999; Maunder and Punt 2013)</w:t>
-      </w:r>
-      <w:r>
-        <w:t xml:space="preserve">. Such issues have largely been curtailed in contemporary stock assessments thanks to advances in software that have facilitated the analysis of all available data, in as raw a form as appropriate, in a single integrated analysis</w:t>
-      </w:r>
-      <w:r>
-        <w:t xml:space="preserve"> </w:t>
-      </w:r>
-      <w:r>
-        <w:t xml:space="preserve">(Maunder and Punt 2013)</w:t>
-      </w:r>
-      <w:r>
-        <w:t xml:space="preserve">. Specifically, statistical modeling tools such as JAGS</w:t>
-      </w:r>
-      <w:r>
-        <w:t xml:space="preserve"> </w:t>
-      </w:r>
-      <w:r>
-        <w:t xml:space="preserve">(Plummer and others 2003)</w:t>
-      </w:r>
-      <w:r>
-        <w:t xml:space="preserve">, AD Model Builder</w:t>
-      </w:r>
-      <w:r>
-        <w:t xml:space="preserve"> </w:t>
-      </w:r>
-      <w:r>
-        <w:t xml:space="preserve">(Fournier et al. 2012)</w:t>
-      </w:r>
-      <w:r>
-        <w:t xml:space="preserve"> </w:t>
-      </w:r>
-      <w:r>
-        <w:t xml:space="preserve">and Template Model Builder</w:t>
-      </w:r>
-      <w:r>
-        <w:t xml:space="preserve"> </w:t>
-      </w:r>
-      <w:r>
-        <w:t xml:space="preserve">(Kristensen et al. 2015)</w:t>
-      </w:r>
-      <w:r>
-        <w:t xml:space="preserve"> </w:t>
-      </w:r>
-      <w:r>
-        <w:t xml:space="preserve">allow the construction of a joint likelihood for an array of observations to, in theory, extract as much information as possible about the biological and fishery processes. However, integrated analyses are not a panacea because model misspecifications and data conflicts are an inevitable consequence of simplifying reality to a small series of equations</w:t>
-      </w:r>
-      <w:r>
-        <w:t xml:space="preserve"> </w:t>
-      </w:r>
-      <w:r>
-        <w:t xml:space="preserve">(Maunder and Piner 2017)</w:t>
-      </w:r>
-      <w:r>
-        <w:t xml:space="preserve">. A potential solution to this quandary to use a superensemble model, whereby multiple models with different structures are run and their predictions are supplied as covariates to an additional superensemble model</w:t>
-      </w:r>
-      <w:r>
-        <w:t xml:space="preserve"> </w:t>
-      </w:r>
-      <w:r>
-        <w:t xml:space="preserve">(Anderson et al. 2017)</w:t>
-      </w:r>
-      <w:r>
-        <w:t xml:space="preserve">. Ensemble approaches reduce the risk of picking the</w:t>
+        <w:t xml:space="preserve">model includes information from research vessel autumn trawl surveys (1983-present), Sentinel fishery surveys (1995-present), inshore acoustic surveys (1995-2009), fishery catch-at-age compositions and partial fishery landings (1983-present), and tagging (1983-present). Using a series of observation equations, this TMB based model reduces thousands of historical data points from these monitoring programs into quantities such as recruitment, spawning stock biomass, fishing mortality and natural mortality. Once the model is fit to the data, the next step is to produce visual representations of the data and model. An interactive and self-contained</w:t>
       </w:r>
       <w:r>
         <w:t xml:space="preserve"> </w:t>
@@ -589,7 +627,7 @@
         <w:t xml:space="preserve">“</w:t>
       </w:r>
       <w:r>
-        <w:t xml:space="preserve">wrong</w:t>
+        <w:t xml:space="preserve">dashboard</w:t>
       </w:r>
       <w:r>
         <w:t xml:space="preserve">”</w:t>
@@ -598,16 +636,52 @@
         <w:t xml:space="preserve"> </w:t>
       </w:r>
       <w:r>
-        <w:t xml:space="preserve">model and also expands the range of hypotheses explored</w:t>
-      </w:r>
-      <w:r>
-        <w:t xml:space="preserve"> </w:t>
-      </w:r>
-      <w:r>
-        <w:t xml:space="preserve">(Dietterich 2000)</w:t>
-      </w:r>
-      <w:r>
-        <w:t xml:space="preserve">. These advances greatly improve our ability to assess the status and trends of fish populations, however, modern stock assessment biologists are now faced with the overwhelming task of understanding an ever expanding array of data inputs, model structures and outputs. This challenge is compounded by the ever increasing demand for rapid and sound fisheries advice. Here we argue that the process of providing fisheries advice can be further streamlined by utilizing dynamic and interactive visualization tools to explore, diagnose and communicate stock assessment models. We hope to demonstrate this using a recently developed interactive tool for exploring an integrated assessment model for Northern cod.</w:t>
+        <w:t xml:space="preserve">was developed for this purpose for the last assessment of Northern cod</w:t>
+      </w:r>
+      <w:r>
+        <w:t xml:space="preserve"> </w:t>
+      </w:r>
+      <w:r>
+        <w:t xml:space="preserve">(Dwyer et al., n.d.)</w:t>
+      </w:r>
+      <w:r>
+        <w:t xml:space="preserve">. The concept of using a dashboard was burrowed from the business community where dashboards are frequently used to group a series of interactive visuals and tables to provide at-a-glance views of key performance indicators. Many tools have been developed to facilitate the development of data dashboards and we leveraged R-based tools to construct a tool for exploring the input and output of NCAM. Specifically we utilized the flexdashboard</w:t>
+      </w:r>
+      <w:r>
+        <w:t xml:space="preserve"> </w:t>
+      </w:r>
+      <w:r>
+        <w:t xml:space="preserve">(Allaire 2017)</w:t>
+      </w:r>
+      <w:r>
+        <w:t xml:space="preserve"> </w:t>
+      </w:r>
+      <w:r>
+        <w:t xml:space="preserve">package to group interactive plotly-based</w:t>
+      </w:r>
+      <w:r>
+        <w:t xml:space="preserve"> </w:t>
+      </w:r>
+      <w:r>
+        <w:t xml:space="preserve">(Inc. 2015)</w:t>
+      </w:r>
+      <w:r>
+        <w:t xml:space="preserve"> </w:t>
+      </w:r>
+      <w:r>
+        <w:t xml:space="preserve">visuals into a dynamic document. We also used the crosstalk</w:t>
+      </w:r>
+      <w:r>
+        <w:t xml:space="preserve"> </w:t>
+      </w:r>
+      <w:r>
+        <w:t xml:space="preserve">(Cheng 2016)</w:t>
+      </w:r>
+      <w:r>
+        <w:t xml:space="preserve"> </w:t>
+      </w:r>
+      <w:r>
+        <w:t xml:space="preserve">package to link the data displayed across multiple plots.</w:t>
       </w:r>
     </w:p>
     <w:p>
@@ -615,16 +689,7 @@
         <w:pStyle w:val="BodyText"/>
       </w:pPr>
       <w:r>
-        <w:t xml:space="preserve">The Northern cod stock off southern Labrador and eastern Newfoundland is one of the most well studied stocks in eastern Canada, perhaps by virtue of its history. As such, there are multiple monitoring programs that help inform the status of the stock and data from most of these programs have been integrated into a state-space stock assessment model, called NCAM</w:t>
-      </w:r>
-      <w:r>
-        <w:t xml:space="preserve"> </w:t>
-      </w:r>
-      <w:r>
-        <w:t xml:space="preserve">(Cadigan 2016)</w:t>
-      </w:r>
-      <w:r>
-        <w:t xml:space="preserve">. The</w:t>
+        <w:t xml:space="preserve">The NCAM dashboard, which is included in Supplement 2 as a self-contained html file, contains a series of tabs, the first of which provides terse point-form background on the model (tab named</w:t>
       </w:r>
       <w:r>
         <w:t xml:space="preserve"> </w:t>
@@ -633,105 +698,91 @@
         <w:t xml:space="preserve">“</w:t>
       </w:r>
       <w:r>
-        <w:t xml:space="preserve">base case</w:t>
+        <w:t xml:space="preserve">Background</w:t>
       </w:r>
       <w:r>
         <w:t xml:space="preserve">”</w:t>
       </w:r>
       <w:r>
-        <w:t xml:space="preserve"> </w:t>
-      </w:r>
-      <w:r>
-        <w:t xml:space="preserve">model includes information from research vessel autumn trawl surveys (1983-present), Sentinel fishery surveys (1995-present), inshore acoustic surveys (1995-2009), fishery catch-at-age compositions and partial fishery landings (1983-present), and tagging (1983-present). Using a series of observation equations, this TMB based model reduces thousands of historical data points from these monitoring programs into quantities such as recruitment, spawning stock biomass, fishing mortality and natural mortality. Once the model is fit to the data, the next step is to produce visual representations of the data and model. An interactive and self-contained</w:t>
-      </w:r>
-      <w:r>
-        <w:t xml:space="preserve"> </w:t>
+        <w:t xml:space="preserve">). Subsequent tabs provide a series of diagnostic plots for assessing model fits to the catch (</w:t>
       </w:r>
       <w:r>
         <w:t xml:space="preserve">“</w:t>
       </w:r>
       <w:r>
-        <w:t xml:space="preserve">dashboard</w:t>
+        <w:t xml:space="preserve">Catch</w:t>
       </w:r>
       <w:r>
         <w:t xml:space="preserve">”</w:t>
       </w:r>
       <w:r>
-        <w:t xml:space="preserve"> </w:t>
-      </w:r>
-      <w:r>
-        <w:t xml:space="preserve">was developed for this purpose for the last assessment of Northern cod</w:t>
-      </w:r>
-      <w:r>
-        <w:t xml:space="preserve"> </w:t>
-      </w:r>
-      <w:r>
-        <w:t xml:space="preserve">(Dwyer et al., n.d.)</w:t>
-      </w:r>
-      <w:r>
-        <w:t xml:space="preserve">. The concept of using a dashboard was burrowed from the business community where dashboards are frequently used to group a series of interactive visuals and tables to provide at-a-glance views of key performance indicators. Many tools have been developed to facilitate the development of data dashboards and we leveraged R-based tools to construct a tool for exploring the input and output of NCAM. Specifically we utilized the flexdashboard</w:t>
-      </w:r>
-      <w:r>
-        <w:t xml:space="preserve"> </w:t>
-      </w:r>
-      <w:r>
-        <w:t xml:space="preserve">(Allaire 2017)</w:t>
-      </w:r>
-      <w:r>
-        <w:t xml:space="preserve"> </w:t>
-      </w:r>
-      <w:r>
-        <w:t xml:space="preserve">package to group interactive plotly-based</w:t>
-      </w:r>
-      <w:r>
-        <w:t xml:space="preserve"> </w:t>
-      </w:r>
-      <w:r>
-        <w:t xml:space="preserve">(Inc. 2015)</w:t>
-      </w:r>
-      <w:r>
-        <w:t xml:space="preserve"> </w:t>
-      </w:r>
-      <w:r>
-        <w:t xml:space="preserve">visuals into a dynamic document. We also used the crosstalk</w:t>
-      </w:r>
-      <w:r>
-        <w:t xml:space="preserve"> </w:t>
-      </w:r>
-      <w:r>
-        <w:t xml:space="preserve">(Cheng 2016)</w:t>
-      </w:r>
-      <w:r>
-        <w:t xml:space="preserve"> </w:t>
-      </w:r>
-      <w:r>
-        <w:t xml:space="preserve">package to link the data displayed across multiple plots in the</w:t>
-      </w:r>
-      <w:r>
-        <w:t xml:space="preserve"> </w:t>
+        <w:t xml:space="preserve">), research vessel autumn trawl survey (</w:t>
       </w:r>
       <w:r>
         <w:t xml:space="preserve">“</w:t>
       </w:r>
       <w:r>
+        <w:t xml:space="preserve">RV survey</w:t>
+      </w:r>
+      <w:r>
+        <w:t xml:space="preserve">”</w:t>
+      </w:r>
+      <w:r>
+        <w:t xml:space="preserve">), Sentinel fishery survey (</w:t>
+      </w:r>
+      <w:r>
+        <w:t xml:space="preserve">“</w:t>
+      </w:r>
+      <w:r>
+        <w:t xml:space="preserve">SN survey</w:t>
+      </w:r>
+      <w:r>
+        <w:t xml:space="preserve">”</w:t>
+      </w:r>
+      <w:r>
+        <w:t xml:space="preserve">), inshore acoustic survey (</w:t>
+      </w:r>
+      <w:r>
+        <w:t xml:space="preserve">“</w:t>
+      </w:r>
+      <w:r>
+        <w:t xml:space="preserve">SS survey</w:t>
+      </w:r>
+      <w:r>
+        <w:t xml:space="preserve">”</w:t>
+      </w:r>
+      <w:r>
+        <w:t xml:space="preserve">), and tagging (</w:t>
+      </w:r>
+      <w:r>
+        <w:t xml:space="preserve">“</w:t>
+      </w:r>
+      <w:r>
         <w:t xml:space="preserve">Tagging</w:t>
       </w:r>
       <w:r>
         <w:t xml:space="preserve">”</w:t>
       </w:r>
       <w:r>
-        <w:t xml:space="preserve"> </w:t>
-      </w:r>
-      <w:r>
-        <w:t xml:space="preserve">tab.</w:t>
-      </w:r>
-    </w:p>
-    <w:p>
-      <w:pPr>
-        <w:pStyle w:val="BodyText"/>
-      </w:pPr>
-      <w:r>
-        <w:t xml:space="preserve">The NCAM dashboard contains a series of tabs, the first of which provides a series of tarse point-form background on the model (Figure</w:t>
+        <w:t xml:space="preserve">) data. For instance, the</w:t>
+      </w:r>
+      <w:r>
+        <w:t xml:space="preserve"> </w:t>
+      </w:r>
+      <w:r>
+        <w:t xml:space="preserve">“</w:t>
+      </w:r>
+      <w:r>
+        <w:t xml:space="preserve">RV survey</w:t>
+      </w:r>
+      <w:r>
+        <w:t xml:space="preserve">”</w:t>
+      </w:r>
+      <w:r>
+        <w:t xml:space="preserve"> </w:t>
+      </w:r>
+      <w:r>
+        <w:t xml:space="preserve">tab includes plots of observed and predicted values of mean numbers per tow captured in the research vessel survey (Figure</w:t>
       </w:r>
       <w:r>
         <w:t xml:space="preserve"> </w:t>
@@ -740,7 +791,96 @@
         <w:t xml:space="preserve">1</w:t>
       </w:r>
       <w:r>
-        <w:t xml:space="preserve">).</w:t>
+        <w:t xml:space="preserve">). The dashboard also includes tabs focused on model estimates such as catchability and selectivity (</w:t>
+      </w:r>
+      <w:r>
+        <w:t xml:space="preserve">“</w:t>
+      </w:r>
+      <w:r>
+        <w:t xml:space="preserve">Catchability</w:t>
+      </w:r>
+      <w:r>
+        <w:t xml:space="preserve">”</w:t>
+      </w:r>
+      <w:r>
+        <w:t xml:space="preserve">), stock size and vital rates (</w:t>
+      </w:r>
+      <w:r>
+        <w:t xml:space="preserve">“</w:t>
+      </w:r>
+      <w:r>
+        <w:t xml:space="preserve">Trends</w:t>
+      </w:r>
+      <w:r>
+        <w:t xml:space="preserve">”</w:t>
+      </w:r>
+      <w:r>
+        <w:t xml:space="preserve">; Figure</w:t>
+      </w:r>
+      <w:r>
+        <w:t xml:space="preserve"> </w:t>
+      </w:r>
+      <w:r>
+        <w:t xml:space="preserve">2</w:t>
+      </w:r>
+      <w:r>
+        <w:t xml:space="preserve">), and stock productivity (</w:t>
+      </w:r>
+      <w:r>
+        <w:t xml:space="preserve">“</w:t>
+      </w:r>
+      <w:r>
+        <w:t xml:space="preserve">Productivity</w:t>
+      </w:r>
+      <w:r>
+        <w:t xml:space="preserve">”</w:t>
+      </w:r>
+      <w:r>
+        <w:t xml:space="preserve">). Finally, some results from a retrospective analyses are included under the</w:t>
+      </w:r>
+      <w:r>
+        <w:t xml:space="preserve"> </w:t>
+      </w:r>
+      <w:r>
+        <w:t xml:space="preserve">“</w:t>
+      </w:r>
+      <w:r>
+        <w:t xml:space="preserve">Retro</w:t>
+      </w:r>
+      <w:r>
+        <w:t xml:space="preserve">”</w:t>
+      </w:r>
+      <w:r>
+        <w:t xml:space="preserve"> </w:t>
+      </w:r>
+      <w:r>
+        <w:t xml:space="preserve">tab and key inputs and outputs are included as tables under the</w:t>
+      </w:r>
+      <w:r>
+        <w:t xml:space="preserve"> </w:t>
+      </w:r>
+      <w:r>
+        <w:t xml:space="preserve">“</w:t>
+      </w:r>
+      <w:r>
+        <w:t xml:space="preserve">Tables</w:t>
+      </w:r>
+      <w:r>
+        <w:t xml:space="preserve">”</w:t>
+      </w:r>
+      <w:r>
+        <w:t xml:space="preserve"> </w:t>
+      </w:r>
+      <w:r>
+        <w:t xml:space="preserve">tab. The plots and tables included in the dashboard are similar to those typically presented at assessment meetings and in research documents, however, the interactive nature of the dashboard permits easy and efficient access to significantly more detail. Because the dashboard is contained in an html file, it acts as an interactive assessment document that can be shared for peer-review. This allows colleagues and stakeholders to independently scrutinize details of the data and model that are not easily accessed by users other than the analyst. Such access improves the transparancy of the stock assessment model which, in turn, leads to richer discussion and interogation of the biological and statistical rigor of the model.</w:t>
+      </w:r>
+    </w:p>
+    <w:p>
+      <w:pPr>
+        <w:pStyle w:val="BlockText"/>
+      </w:pPr>
+      <w:r>
+        <w:t xml:space="preserve">TODO: should I add detail of questions not previously raised? If so, I can’t quite remember.</w:t>
       </w:r>
     </w:p>
     <w:p>
@@ -752,12 +892,85 @@
           <wp:inline>
             <wp:extent cx="5943600" cy="3962400"/>
             <wp:effectExtent b="0" l="0" r="0" t="0"/>
-            <wp:docPr descr="Figure 1 - Cover tab for the NCAM dashboard." title="" id="1" name="Picture"/>
+            <wp:docPr descr="Figure 1 - Screenshot of the “RV survey” tab from the NCAM dashboard where total observed (dots) and NCAM model predicted values (lines) for the DFO RV survey index are shown in the upper left panel and scaled matrix plot of age-disaggregated standardized log residuals are shown in the lower left panel (blue = positive, red = negative, symbols scaled by size; grey = index values of zero). Age-disaggregated observed (dots) and perdicted (lines) values from the DFO RV survey are shown in the right panel. The tab on the right panel including residual plots are hidden here, but asscessable in the dashboard." title="" id="1" name="Picture"/>
             <a:graphic>
               <a:graphicData uri="http://schemas.openxmlformats.org/drawingml/2006/picture">
                 <pic:pic>
                   <pic:nvPicPr>
-                    <pic:cNvPr descr="figures/NCAM_dashboard_background_tab.png" id="0" name="Picture"/>
+                    <pic:cNvPr descr="figures/NCAM_dashboard_rv-survey_tab.png" id="0" name="Picture"/>
+                    <pic:cNvPicPr>
+                      <a:picLocks noChangeArrowheads="1" noChangeAspect="1"/>
+                    </pic:cNvPicPr>
+                  </pic:nvPicPr>
+                  <pic:blipFill>
+                    <a:blip r:embed="rId22"/>
+                    <a:stretch>
+                      <a:fillRect/>
+                    </a:stretch>
+                  </pic:blipFill>
+                  <pic:spPr bwMode="auto">
+                    <a:xfrm>
+                      <a:off x="0" y="0"/>
+                      <a:ext cx="5943600" cy="3962400"/>
+                    </a:xfrm>
+                    <a:prstGeom prst="rect">
+                      <a:avLst/>
+                    </a:prstGeom>
+                    <a:noFill/>
+                    <a:ln w="9525">
+                      <a:noFill/>
+                      <a:headEnd/>
+                      <a:tailEnd/>
+                    </a:ln>
+                  </pic:spPr>
+                </pic:pic>
+              </a:graphicData>
+            </a:graphic>
+          </wp:inline>
+        </w:drawing>
+      </w:r>
+    </w:p>
+    <w:p>
+      <w:pPr>
+        <w:pStyle w:val="ImageCaption"/>
+      </w:pPr>
+      <w:r>
+        <w:t xml:space="preserve">Figure 1 - Screenshot of the</w:t>
+      </w:r>
+      <w:r>
+        <w:t xml:space="preserve"> </w:t>
+      </w:r>
+      <w:r>
+        <w:t xml:space="preserve">“</w:t>
+      </w:r>
+      <w:r>
+        <w:t xml:space="preserve">RV survey</w:t>
+      </w:r>
+      <w:r>
+        <w:t xml:space="preserve">”</w:t>
+      </w:r>
+      <w:r>
+        <w:t xml:space="preserve"> </w:t>
+      </w:r>
+      <w:r>
+        <w:t xml:space="preserve">tab from the NCAM dashboard where total observed (dots) and NCAM model predicted values (lines) for the DFO RV survey index are shown in the upper left panel and scaled matrix plot of age-disaggregated standardized log residuals are shown in the lower left panel (blue = positive, red = negative, symbols scaled by size; grey = index values of zero). Age-disaggregated observed (dots) and perdicted (lines) values from the DFO RV survey are shown in the right panel. The tab on the right panel including residual plots are hidden here, but asscessable in the dashboard.</w:t>
+      </w:r>
+    </w:p>
+    <w:p>
+      <w:pPr>
+        <w:pStyle w:val="CaptionedFigure"/>
+      </w:pPr>
+      <w:r>
+        <w:drawing>
+          <wp:inline>
+            <wp:extent cx="5943600" cy="3962400"/>
+            <wp:effectExtent b="0" l="0" r="0" t="0"/>
+            <wp:docPr descr="Figure 2 - Screenshot of the “Trends” tab which displays estimates of recruitment, stock size, and stock size relative to Blim (left panels) and mortality rates (F, M, Z, right panels)." title="" id="1" name="Picture"/>
+            <a:graphic>
+              <a:graphicData uri="http://schemas.openxmlformats.org/drawingml/2006/picture">
+                <pic:pic>
+                  <pic:nvPicPr>
+                    <pic:cNvPr descr="figures/NCAM_dashboard_trends_tab.png" id="0" name="Picture"/>
                     <pic:cNvPicPr>
                       <a:picLocks noChangeArrowheads="1" noChangeAspect="1"/>
                     </pic:cNvPicPr>
@@ -795,76 +1008,71 @@
         <w:pStyle w:val="ImageCaption"/>
       </w:pPr>
       <w:r>
-        <w:t xml:space="preserve">Figure 1 - Cover tab for the NCAM dashboard.</w:t>
-      </w:r>
-    </w:p>
-    <w:p>
-      <w:pPr>
-        <w:pStyle w:val="BodyText"/>
-      </w:pPr>
-      <w:r>
-        <w:t xml:space="preserve">…useful format for meetings because a self-contained html can be produced for participants to independently scrutinize. This html has been included as a supplement (Supplement 2)…</w:t>
+        <w:t xml:space="preserve">Figure 2 - Screenshot of the</w:t>
+      </w:r>
+      <w:r>
+        <w:t xml:space="preserve"> </w:t>
+      </w:r>
+      <w:r>
+        <w:t xml:space="preserve">“</w:t>
+      </w:r>
+      <w:r>
+        <w:t xml:space="preserve">Trends</w:t>
+      </w:r>
+      <w:r>
+        <w:t xml:space="preserve">”</w:t>
+      </w:r>
+      <w:r>
+        <w:t xml:space="preserve"> </w:t>
+      </w:r>
+      <w:r>
+        <w:t xml:space="preserve">tab which displays estimates of recruitment, stock size, and stock size relative to B</w:t>
+      </w:r>
+      <w:r>
+        <w:rPr>
+          <w:vertAlign w:val="subscript"/>
+        </w:rPr>
+        <w:t xml:space="preserve">lim</w:t>
+      </w:r>
+      <w:r>
+        <w:t xml:space="preserve"> </w:t>
+      </w:r>
+      <w:r>
+        <w:t xml:space="preserve">(left panels) and mortality rates (F, M, Z, right panels).</w:t>
       </w:r>
     </w:p>
     <w:p>
       <w:pPr>
         <w:pStyle w:val="Heading1"/>
       </w:pPr>
-      <w:bookmarkStart w:id="24" w:name="notes"/>
-      <w:r>
-        <w:t xml:space="preserve">Notes</w:t>
+      <w:bookmarkStart w:id="24" w:name="open-stock-assessment"/>
+      <w:r>
+        <w:t xml:space="preserve">Open stock-assessment</w:t>
       </w:r>
       <w:bookmarkEnd w:id="24"/>
     </w:p>
     <w:p>
       <w:pPr>
-        <w:pStyle w:val="Compact"/>
-        <w:numPr>
-          <w:numId w:val="1002"/>
-          <w:ilvl w:val="0"/>
-        </w:numPr>
-      </w:pPr>
-      <w:r>
-        <w:t xml:space="preserve">Note that these tools facilitate the peer-review process and also improves the transparency and reproducibility of assessment models</w:t>
-      </w:r>
-    </w:p>
-    <w:p>
-      <w:pPr>
-        <w:pStyle w:val="Compact"/>
-        <w:numPr>
-          <w:numId w:val="1002"/>
-          <w:ilvl w:val="0"/>
-        </w:numPr>
-      </w:pPr>
-      <w:r>
-        <w:t xml:space="preserve">Dynamic document can be self contained</w:t>
-      </w:r>
-    </w:p>
-    <w:p>
-      <w:pPr>
-        <w:pStyle w:val="Compact"/>
-        <w:numPr>
-          <w:numId w:val="1002"/>
-          <w:ilvl w:val="0"/>
-        </w:numPr>
-      </w:pPr>
-      <w:r>
-        <w:t xml:space="preserve">Northern cod stock is on an annual assessment schedule, therefore it makes sense to automate visuals</w:t>
-      </w:r>
-    </w:p>
-    <w:p>
-      <w:pPr>
-        <w:pStyle w:val="Heading1"/>
-      </w:pPr>
-      <w:bookmarkStart w:id="25" w:name="other-draft-text"/>
-      <w:r>
+        <w:pStyle w:val="BlockText"/>
+      </w:pPr>
+      <w:r>
+        <w:t xml:space="preserve">TODO: discuss this concept in the context of open science and open stock assessment.</w:t>
+      </w:r>
+    </w:p>
+    <w:p>
+      <w:pPr>
+        <w:pStyle w:val="BlockText"/>
+      </w:pPr>
+      <w:r>
+        <w:rPr>
+          <w:b/>
+        </w:rPr>
         <w:t xml:space="preserve">Other draft text</w:t>
       </w:r>
-      <w:bookmarkEnd w:id="25"/>
-    </w:p>
-    <w:p>
-      <w:pPr>
-        <w:pStyle w:val="FirstParagraph"/>
+    </w:p>
+    <w:p>
+      <w:pPr>
+        <w:pStyle w:val="BlockText"/>
       </w:pPr>
       <w:r>
         <w:t xml:space="preserve">A wide array data may be collected for an assessment and, formally, the process often reduces to algorithms that convert these data to advice for fisheries managers. In some cases, particularly for commercially valuable species, this means that hundreds or thousands of historical data points from the monitoring program of a stock gets reduced into a single policy value, such as a recommended catch quota</w:t>
@@ -881,7 +1089,7 @@
     </w:p>
     <w:p>
       <w:pPr>
-        <w:pStyle w:val="BodyText"/>
+        <w:pStyle w:val="BlockText"/>
       </w:pPr>
       <w:r>
         <w:t xml:space="preserve">In this data-intensive era of stock assessment, one of the difficulties becomes visualizing the inputs and outputs to integrated stock assessment models. The standard approach has been to create a series of tables and static plots to help assess the inputs and model fits. Data presented in tables is incredibly valuable, but as human beings, seeing patterns can be challenging. Static figures, in contrast, help reveal patterns but they are divorced from the underlying data and, as such, limit detailed explorations. New tools are bridging this gap by making it easier to build interactive figures</w:t>
@@ -898,7 +1106,18 @@
     </w:p>
     <w:p>
       <w:pPr>
-        <w:pStyle w:val="BodyText"/>
+        <w:pStyle w:val="BlockText"/>
+      </w:pPr>
+      <w:r>
+        <w:rPr>
+          <w:b/>
+        </w:rPr>
+        <w:t xml:space="preserve">Links to some handy references</w:t>
+      </w:r>
+    </w:p>
+    <w:p>
+      <w:pPr>
+        <w:pStyle w:val="BlockText"/>
       </w:pPr>
       <w:r>
         <w:t xml:space="preserve">Interactive visuals…visual representation of the data and model that help us interpret complex data at a glance</w:t>
@@ -906,7 +1125,7 @@
       <w:r>
         <w:t xml:space="preserve"> </w:t>
       </w:r>
-      <w:hyperlink r:id="rId26">
+      <w:hyperlink r:id="rId25">
         <w:r>
           <w:rPr>
             <w:rStyle w:val="Hyperlink"/>
@@ -917,9 +1136,9 @@
     </w:p>
     <w:p>
       <w:pPr>
-        <w:pStyle w:val="BodyText"/>
-      </w:pPr>
-      <w:hyperlink r:id="rId27">
+        <w:pStyle w:val="BlockText"/>
+      </w:pPr>
+      <w:hyperlink r:id="rId26">
         <w:r>
           <w:rPr>
             <w:rStyle w:val="Hyperlink"/>
@@ -930,9 +1149,9 @@
     </w:p>
     <w:p>
       <w:pPr>
-        <w:pStyle w:val="BodyText"/>
-      </w:pPr>
-      <w:hyperlink r:id="rId28">
+        <w:pStyle w:val="BlockText"/>
+      </w:pPr>
+      <w:hyperlink r:id="rId27">
         <w:r>
           <w:rPr>
             <w:rStyle w:val="Hyperlink"/>
@@ -943,9 +1162,9 @@
     </w:p>
     <w:p>
       <w:pPr>
-        <w:pStyle w:val="BodyText"/>
-      </w:pPr>
-      <w:hyperlink r:id="rId29">
+        <w:pStyle w:val="BlockText"/>
+      </w:pPr>
+      <w:hyperlink r:id="rId28">
         <w:r>
           <w:rPr>
             <w:rStyle w:val="Hyperlink"/>
@@ -956,9 +1175,9 @@
     </w:p>
     <w:p>
       <w:pPr>
-        <w:pStyle w:val="BodyText"/>
-      </w:pPr>
-      <w:hyperlink r:id="rId30">
+        <w:pStyle w:val="BlockText"/>
+      </w:pPr>
+      <w:hyperlink r:id="rId29">
         <w:r>
           <w:rPr>
             <w:rStyle w:val="Hyperlink"/>
@@ -969,7 +1188,7 @@
     </w:p>
     <w:p>
       <w:pPr>
-        <w:pStyle w:val="BodyText"/>
+        <w:pStyle w:val="BlockText"/>
       </w:pPr>
       <w:r>
         <w:t xml:space="preserve">“</w:t>
@@ -986,7 +1205,7 @@
       <w:r>
         <w:t xml:space="preserve">(</w:t>
       </w:r>
-      <w:hyperlink r:id="rId31">
+      <w:hyperlink r:id="rId30">
         <w:r>
           <w:rPr>
             <w:rStyle w:val="Hyperlink"/>
@@ -1002,14 +1221,14 @@
       <w:pPr>
         <w:pStyle w:val="Heading1"/>
       </w:pPr>
-      <w:bookmarkStart w:id="32" w:name="references"/>
+      <w:bookmarkStart w:id="31" w:name="references"/>
       <w:r>
         <w:t xml:space="preserve">References</w:t>
       </w:r>
-      <w:bookmarkEnd w:id="32"/>
-    </w:p>
-    <w:bookmarkStart w:id="64" w:name="refs"/>
-    <w:bookmarkStart w:id="34" w:name="ref-allaire2017"/>
+      <w:bookmarkEnd w:id="31"/>
+    </w:p>
+    <w:bookmarkStart w:id="63" w:name="refs"/>
+    <w:bookmarkStart w:id="33" w:name="ref-allaire2017"/>
     <w:p>
       <w:pPr>
         <w:pStyle w:val="Bibliography"/>
@@ -1032,7 +1251,7 @@
       <w:r>
         <w:t xml:space="preserve"> </w:t>
       </w:r>
-      <w:hyperlink r:id="rId33">
+      <w:hyperlink r:id="rId32">
         <w:r>
           <w:rPr>
             <w:rStyle w:val="Hyperlink"/>
@@ -1044,8 +1263,8 @@
         <w:t xml:space="preserve">.</w:t>
       </w:r>
     </w:p>
-    <w:bookmarkEnd w:id="34"/>
-    <w:bookmarkStart w:id="35" w:name="ref-anderson2017"/>
+    <w:bookmarkEnd w:id="33"/>
+    <w:bookmarkStart w:id="34" w:name="ref-anderson2017"/>
     <w:p>
       <w:pPr>
         <w:pStyle w:val="Bibliography"/>
@@ -1069,8 +1288,8 @@
         <w:t xml:space="preserve">18 (4): 732–41.</w:t>
       </w:r>
     </w:p>
-    <w:bookmarkEnd w:id="35"/>
-    <w:bookmarkStart w:id="36" w:name="ref-bostock2011"/>
+    <w:bookmarkEnd w:id="34"/>
+    <w:bookmarkStart w:id="35" w:name="ref-bostock2011"/>
     <w:p>
       <w:pPr>
         <w:pStyle w:val="Bibliography"/>
@@ -1111,8 +1330,8 @@
         <w:t xml:space="preserve">, no. 12: 2301–9.</w:t>
       </w:r>
     </w:p>
-    <w:bookmarkEnd w:id="36"/>
-    <w:bookmarkStart w:id="37" w:name="ref-cadigan2016"/>
+    <w:bookmarkEnd w:id="35"/>
+    <w:bookmarkStart w:id="36" w:name="ref-cadigan2016"/>
     <w:p>
       <w:pPr>
         <w:pStyle w:val="Bibliography"/>
@@ -1136,8 +1355,8 @@
         <w:t xml:space="preserve">73 (2): 296–308.</w:t>
       </w:r>
     </w:p>
-    <w:bookmarkEnd w:id="37"/>
-    <w:bookmarkStart w:id="39" w:name="ref-cheng2016"/>
+    <w:bookmarkEnd w:id="36"/>
+    <w:bookmarkStart w:id="38" w:name="ref-cheng2016"/>
     <w:p>
       <w:pPr>
         <w:pStyle w:val="Bibliography"/>
@@ -1160,7 +1379,7 @@
       <w:r>
         <w:t xml:space="preserve"> </w:t>
       </w:r>
-      <w:hyperlink r:id="rId38">
+      <w:hyperlink r:id="rId37">
         <w:r>
           <w:rPr>
             <w:rStyle w:val="Hyperlink"/>
@@ -1172,8 +1391,8 @@
         <w:t xml:space="preserve">.</w:t>
       </w:r>
     </w:p>
-    <w:bookmarkEnd w:id="39"/>
-    <w:bookmarkStart w:id="40" w:name="ref-dietterich2000"/>
+    <w:bookmarkEnd w:id="38"/>
+    <w:bookmarkStart w:id="39" w:name="ref-dietterich2000"/>
     <w:p>
       <w:pPr>
         <w:pStyle w:val="Bibliography"/>
@@ -1194,8 +1413,8 @@
         <w:t xml:space="preserve">, 1–15. Springer.</w:t>
       </w:r>
     </w:p>
-    <w:bookmarkEnd w:id="40"/>
-    <w:bookmarkStart w:id="41" w:name="ref-dwyer2019"/>
+    <w:bookmarkEnd w:id="39"/>
+    <w:bookmarkStart w:id="40" w:name="ref-dwyer2019"/>
     <w:p>
       <w:pPr>
         <w:pStyle w:val="Bibliography"/>
@@ -1228,18 +1447,18 @@
         <w:t xml:space="preserve">2019/nnn: v + 126p.</w:t>
       </w:r>
     </w:p>
+    <w:bookmarkEnd w:id="40"/>
+    <w:bookmarkStart w:id="41" w:name="ref-python"/>
+    <w:p>
+      <w:pPr>
+        <w:pStyle w:val="Bibliography"/>
+      </w:pPr>
+      <w:r>
+        <w:t xml:space="preserve">Foundation, Python Software. 2010. “Python Language Reference, Version 2.7.” Python Software Foundation Wilmington, DE.</w:t>
+      </w:r>
+    </w:p>
     <w:bookmarkEnd w:id="41"/>
-    <w:bookmarkStart w:id="42" w:name="ref-python"/>
-    <w:p>
-      <w:pPr>
-        <w:pStyle w:val="Bibliography"/>
-      </w:pPr>
-      <w:r>
-        <w:t xml:space="preserve">Foundation, Python Software. 2010. “Python Language Reference, Version 2.7.” Python Software Foundation Wilmington, DE.</w:t>
-      </w:r>
-    </w:p>
-    <w:bookmarkEnd w:id="42"/>
-    <w:bookmarkStart w:id="43" w:name="ref-fournier2012"/>
+    <w:bookmarkStart w:id="42" w:name="ref-fournier2012"/>
     <w:p>
       <w:pPr>
         <w:pStyle w:val="Bibliography"/>
@@ -1263,8 +1482,8 @@
         <w:t xml:space="preserve">27 (2): 233–49.</w:t>
       </w:r>
     </w:p>
-    <w:bookmarkEnd w:id="43"/>
-    <w:bookmarkStart w:id="45" w:name="ref-highcharts"/>
+    <w:bookmarkEnd w:id="42"/>
+    <w:bookmarkStart w:id="44" w:name="ref-highcharts"/>
     <w:p>
       <w:pPr>
         <w:pStyle w:val="Bibliography"/>
@@ -1275,7 +1494,7 @@
       <w:r>
         <w:t xml:space="preserve"> </w:t>
       </w:r>
-      <w:hyperlink r:id="rId44">
+      <w:hyperlink r:id="rId43">
         <w:r>
           <w:rPr>
             <w:rStyle w:val="Hyperlink"/>
@@ -1287,8 +1506,8 @@
         <w:t xml:space="preserve">.</w:t>
       </w:r>
     </w:p>
-    <w:bookmarkEnd w:id="45"/>
-    <w:bookmarkStart w:id="46" w:name="ref-hilborn1992"/>
+    <w:bookmarkEnd w:id="44"/>
+    <w:bookmarkStart w:id="45" w:name="ref-hilborn1992"/>
     <w:p>
       <w:pPr>
         <w:pStyle w:val="Bibliography"/>
@@ -1309,8 +1528,8 @@
         <w:t xml:space="preserve">. Chapman; Hall.</w:t>
       </w:r>
     </w:p>
-    <w:bookmarkEnd w:id="46"/>
-    <w:bookmarkStart w:id="48" w:name="ref-plotly"/>
+    <w:bookmarkEnd w:id="45"/>
+    <w:bookmarkStart w:id="47" w:name="ref-plotly"/>
     <w:p>
       <w:pPr>
         <w:pStyle w:val="Bibliography"/>
@@ -1321,7 +1540,7 @@
       <w:r>
         <w:t xml:space="preserve"> </w:t>
       </w:r>
-      <w:hyperlink r:id="rId47">
+      <w:hyperlink r:id="rId46">
         <w:r>
           <w:rPr>
             <w:rStyle w:val="Hyperlink"/>
@@ -1333,8 +1552,8 @@
         <w:t xml:space="preserve">.</w:t>
       </w:r>
     </w:p>
-    <w:bookmarkEnd w:id="48"/>
-    <w:bookmarkStart w:id="49" w:name="ref-kristensen2015"/>
+    <w:bookmarkEnd w:id="47"/>
+    <w:bookmarkStart w:id="48" w:name="ref-kristensen2015"/>
     <w:p>
       <w:pPr>
         <w:pStyle w:val="Bibliography"/>
@@ -1355,8 +1574,8 @@
         <w:t xml:space="preserve">.</w:t>
       </w:r>
     </w:p>
-    <w:bookmarkEnd w:id="49"/>
-    <w:bookmarkStart w:id="51" w:name="ref-leaflet"/>
+    <w:bookmarkEnd w:id="48"/>
+    <w:bookmarkStart w:id="50" w:name="ref-leaflet"/>
     <w:p>
       <w:pPr>
         <w:pStyle w:val="Bibliography"/>
@@ -1367,7 +1586,7 @@
       <w:r>
         <w:t xml:space="preserve"> </w:t>
       </w:r>
-      <w:hyperlink r:id="rId50">
+      <w:hyperlink r:id="rId49">
         <w:r>
           <w:rPr>
             <w:rStyle w:val="Hyperlink"/>
@@ -1379,8 +1598,8 @@
         <w:t xml:space="preserve">.</w:t>
       </w:r>
     </w:p>
-    <w:bookmarkEnd w:id="51"/>
-    <w:bookmarkStart w:id="52" w:name="ref-link1999"/>
+    <w:bookmarkEnd w:id="50"/>
+    <w:bookmarkStart w:id="51" w:name="ref-link1999"/>
     <w:p>
       <w:pPr>
         <w:pStyle w:val="Bibliography"/>
@@ -1401,8 +1620,8 @@
         <w:t xml:space="preserve">, 1017–27.</w:t>
       </w:r>
     </w:p>
-    <w:bookmarkEnd w:id="52"/>
-    <w:bookmarkStart w:id="53" w:name="ref-maunder2017"/>
+    <w:bookmarkEnd w:id="51"/>
+    <w:bookmarkStart w:id="52" w:name="ref-maunder2017"/>
     <w:p>
       <w:pPr>
         <w:pStyle w:val="Bibliography"/>
@@ -1426,8 +1645,8 @@
         <w:t xml:space="preserve">192: 16–27.</w:t>
       </w:r>
     </w:p>
-    <w:bookmarkEnd w:id="53"/>
-    <w:bookmarkStart w:id="54" w:name="ref-maunder2013"/>
+    <w:bookmarkEnd w:id="52"/>
+    <w:bookmarkStart w:id="53" w:name="ref-maunder2013"/>
     <w:p>
       <w:pPr>
         <w:pStyle w:val="Bibliography"/>
@@ -1451,8 +1670,8 @@
         <w:t xml:space="preserve">142: 61–74.</w:t>
       </w:r>
     </w:p>
-    <w:bookmarkEnd w:id="54"/>
-    <w:bookmarkStart w:id="55" w:name="ref-maunder2009"/>
+    <w:bookmarkEnd w:id="53"/>
+    <w:bookmarkStart w:id="54" w:name="ref-maunder2009"/>
     <w:p>
       <w:pPr>
         <w:pStyle w:val="Bibliography"/>
@@ -1473,8 +1692,8 @@
         <w:t xml:space="preserve">, 337–72. Springer.</w:t>
       </w:r>
     </w:p>
-    <w:bookmarkEnd w:id="55"/>
-    <w:bookmarkStart w:id="56" w:name="ref-megrey2008"/>
+    <w:bookmarkEnd w:id="54"/>
+    <w:bookmarkStart w:id="55" w:name="ref-megrey2008"/>
     <w:p>
       <w:pPr>
         <w:pStyle w:val="Bibliography"/>
@@ -1495,8 +1714,8 @@
         <w:t xml:space="preserve">. Springer.</w:t>
       </w:r>
     </w:p>
-    <w:bookmarkEnd w:id="56"/>
-    <w:bookmarkStart w:id="57" w:name="ref-perkel2018"/>
+    <w:bookmarkEnd w:id="55"/>
+    <w:bookmarkStart w:id="56" w:name="ref-perkel2018"/>
     <w:p>
       <w:pPr>
         <w:pStyle w:val="Bibliography"/>
@@ -1520,8 +1739,8 @@
         <w:t xml:space="preserve">554 (7690): 133–34.</w:t>
       </w:r>
     </w:p>
-    <w:bookmarkEnd w:id="57"/>
-    <w:bookmarkStart w:id="58" w:name="ref-plummer2003"/>
+    <w:bookmarkEnd w:id="56"/>
+    <w:bookmarkStart w:id="57" w:name="ref-plummer2003"/>
     <w:p>
       <w:pPr>
         <w:pStyle w:val="Bibliography"/>
@@ -1542,8 +1761,8 @@
         <w:t xml:space="preserve">. Vol. 124. 125.10. Vienna, Austria.</w:t>
       </w:r>
     </w:p>
-    <w:bookmarkEnd w:id="58"/>
-    <w:bookmarkStart w:id="60" w:name="ref-R"/>
+    <w:bookmarkEnd w:id="57"/>
+    <w:bookmarkStart w:id="59" w:name="ref-R"/>
     <w:p>
       <w:pPr>
         <w:pStyle w:val="Bibliography"/>
@@ -1566,7 +1785,7 @@
       <w:r>
         <w:t xml:space="preserve"> </w:t>
       </w:r>
-      <w:hyperlink r:id="rId59">
+      <w:hyperlink r:id="rId58">
         <w:r>
           <w:rPr>
             <w:rStyle w:val="Hyperlink"/>
@@ -1578,8 +1797,8 @@
         <w:t xml:space="preserve">.</w:t>
       </w:r>
     </w:p>
-    <w:bookmarkEnd w:id="60"/>
-    <w:bookmarkStart w:id="61" w:name="ref-tushar2017"/>
+    <w:bookmarkEnd w:id="59"/>
+    <w:bookmarkStart w:id="60" w:name="ref-tushar2017"/>
     <w:p>
       <w:pPr>
         <w:pStyle w:val="Bibliography"/>
@@ -1603,8 +1822,8 @@
         <w:t xml:space="preserve">2 (13).</w:t>
       </w:r>
     </w:p>
-    <w:bookmarkEnd w:id="61"/>
-    <w:bookmarkStart w:id="62" w:name="ref-wick2015"/>
+    <w:bookmarkEnd w:id="60"/>
+    <w:bookmarkStart w:id="61" w:name="ref-wick2015"/>
     <w:p>
       <w:pPr>
         <w:pStyle w:val="Bibliography"/>
@@ -1628,8 +1847,8 @@
         <w:t xml:space="preserve">31 (20): 3350–2.</w:t>
       </w:r>
     </w:p>
-    <w:bookmarkEnd w:id="62"/>
-    <w:bookmarkStart w:id="63" w:name="ref-yeatman2018"/>
+    <w:bookmarkEnd w:id="61"/>
+    <w:bookmarkStart w:id="62" w:name="ref-yeatman2018"/>
     <w:p>
       <w:pPr>
         <w:pStyle w:val="Bibliography"/>
@@ -1653,8 +1872,8 @@
         <w:t xml:space="preserve">9 (1): 940.</w:t>
       </w:r>
     </w:p>
+    <w:bookmarkEnd w:id="62"/>
     <w:bookmarkEnd w:id="63"/>
-    <w:bookmarkEnd w:id="64"/>
     <w:sectPr>
       <w:footerReference w:type="default" r:id="rId9"/>
       <w:pgSz w:w="12240" w:h="15840"/>
@@ -1672,7 +1891,7 @@
 </file>
 
 <file path=word/footer1.xml><?xml version="1.0" encoding="utf-8"?>
-<w:ftr xmlns:wpc="http://schemas.microsoft.com/office/word/2010/wordprocessingCanvas" xmlns:mc="http://schemas.openxmlformats.org/markup-compatibility/2006" xmlns:o="urn:schemas-microsoft-com:office:office" xmlns:r="http://schemas.openxmlformats.org/officeDocument/2006/relationships" xmlns:m="http://schemas.openxmlformats.org/officeDocument/2006/math" xmlns:v="urn:schemas-microsoft-com:vml" xmlns:wp14="http://schemas.microsoft.com/office/word/2010/wordprocessingDrawing" xmlns:wp="http://schemas.openxmlformats.org/drawingml/2006/wordprocessingDrawing" xmlns:w10="urn:schemas-microsoft-com:office:word" xmlns:w="http://schemas.openxmlformats.org/wordprocessingml/2006/main" xmlns:w14="http://schemas.microsoft.com/office/word/2010/wordml" xmlns:wpg="http://schemas.microsoft.com/office/word/2010/wordprocessingGroup" xmlns:wpi="http://schemas.microsoft.com/office/word/2010/wordprocessingInk" xmlns:wne="http://schemas.microsoft.com/office/word/2006/wordml" xmlns:wps="http://schemas.microsoft.com/office/word/2010/wordprocessingShape" mc:Ignorable="w14 wp14">
+<w:ftr xmlns:wpc="http://schemas.microsoft.com/office/word/2010/wordprocessingCanvas" xmlns:cx="http://schemas.microsoft.com/office/drawing/2014/chartex" xmlns:cx1="http://schemas.microsoft.com/office/drawing/2015/9/8/chartex" xmlns:mc="http://schemas.openxmlformats.org/markup-compatibility/2006" xmlns:o="urn:schemas-microsoft-com:office:office" xmlns:r="http://schemas.openxmlformats.org/officeDocument/2006/relationships" xmlns:m="http://schemas.openxmlformats.org/officeDocument/2006/math" xmlns:v="urn:schemas-microsoft-com:vml" xmlns:wp14="http://schemas.microsoft.com/office/word/2010/wordprocessingDrawing" xmlns:wp="http://schemas.openxmlformats.org/drawingml/2006/wordprocessingDrawing" xmlns:w10="urn:schemas-microsoft-com:office:word" xmlns:w="http://schemas.openxmlformats.org/wordprocessingml/2006/main" xmlns:w14="http://schemas.microsoft.com/office/word/2010/wordml" xmlns:w15="http://schemas.microsoft.com/office/word/2012/wordml" xmlns:w16se="http://schemas.microsoft.com/office/word/2015/wordml/symex" xmlns:wpg="http://schemas.microsoft.com/office/word/2010/wordprocessingGroup" xmlns:wpi="http://schemas.microsoft.com/office/word/2010/wordprocessingInk" xmlns:wne="http://schemas.microsoft.com/office/word/2006/wordml" xmlns:wps="http://schemas.microsoft.com/office/word/2010/wordprocessingShape" mc:Ignorable="w14 w15 w16se wp14">
   <w:sdt>
     <w:sdtPr>
       <w:id w:val="-1917236034"/>
@@ -1744,8 +1963,8 @@
 </file>
 
 <file path=word/numbering.xml><?xml version="1.0" encoding="utf-8"?>
-<w:numbering xmlns:wpc="http://schemas.microsoft.com/office/word/2010/wordprocessingCanvas" xmlns:mc="http://schemas.openxmlformats.org/markup-compatibility/2006" xmlns:o="urn:schemas-microsoft-com:office:office" xmlns:r="http://schemas.openxmlformats.org/officeDocument/2006/relationships" xmlns:m="http://schemas.openxmlformats.org/officeDocument/2006/math" xmlns:v="urn:schemas-microsoft-com:vml" xmlns:wp14="http://schemas.microsoft.com/office/word/2010/wordprocessingDrawing" xmlns:wp="http://schemas.openxmlformats.org/drawingml/2006/wordprocessingDrawing" xmlns:w10="urn:schemas-microsoft-com:office:word" xmlns:w="http://schemas.openxmlformats.org/wordprocessingml/2006/main" xmlns:w14="http://schemas.microsoft.com/office/word/2010/wordml" xmlns:wpg="http://schemas.microsoft.com/office/word/2010/wordprocessingGroup" xmlns:wpi="http://schemas.microsoft.com/office/word/2010/wordprocessingInk" xmlns:wne="http://schemas.microsoft.com/office/word/2006/wordml" xmlns:wps="http://schemas.microsoft.com/office/word/2010/wordprocessingShape" mc:Ignorable="w14 wp14">
-  <w:abstractNum w:abstractNumId="0">
+<w:numbering xmlns:wpc="http://schemas.microsoft.com/office/word/2010/wordprocessingCanvas" xmlns:cx="http://schemas.microsoft.com/office/drawing/2014/chartex" xmlns:cx1="http://schemas.microsoft.com/office/drawing/2015/9/8/chartex" xmlns:mc="http://schemas.openxmlformats.org/markup-compatibility/2006" xmlns:o="urn:schemas-microsoft-com:office:office" xmlns:r="http://schemas.openxmlformats.org/officeDocument/2006/relationships" xmlns:m="http://schemas.openxmlformats.org/officeDocument/2006/math" xmlns:v="urn:schemas-microsoft-com:vml" xmlns:wp14="http://schemas.microsoft.com/office/word/2010/wordprocessingDrawing" xmlns:wp="http://schemas.openxmlformats.org/drawingml/2006/wordprocessingDrawing" xmlns:w10="urn:schemas-microsoft-com:office:word" xmlns:w="http://schemas.openxmlformats.org/wordprocessingml/2006/main" xmlns:w14="http://schemas.microsoft.com/office/word/2010/wordml" xmlns:w15="http://schemas.microsoft.com/office/word/2012/wordml" xmlns:w16se="http://schemas.microsoft.com/office/word/2015/wordml/symex" xmlns:wpg="http://schemas.microsoft.com/office/word/2010/wordprocessingGroup" xmlns:wpi="http://schemas.microsoft.com/office/word/2010/wordprocessingInk" xmlns:wne="http://schemas.microsoft.com/office/word/2006/wordml" xmlns:wps="http://schemas.microsoft.com/office/word/2010/wordprocessingShape" mc:Ignorable="w14 w15 w16se wp14">
+  <w:abstractNum w:abstractNumId="0" w15:restartNumberingAfterBreak="0">
     <w:nsid w:val="E17F69BA"/>
     <w:multiLevelType w:val="multilevel"/>
     <w:tmpl w:val="C278ECCC"/>
@@ -1837,7 +2056,7 @@
       <w:lvlJc w:val="left"/>
     </w:lvl>
   </w:abstractNum>
-  <w:abstractNum w:abstractNumId="1">
+  <w:abstractNum w:abstractNumId="1" w15:restartNumberingAfterBreak="0">
     <w:nsid w:val="FFFFFF7C"/>
     <w:multiLevelType w:val="singleLevel"/>
     <w:tmpl w:val="189C98D6"/>
@@ -1854,7 +2073,7 @@
       </w:pPr>
     </w:lvl>
   </w:abstractNum>
-  <w:abstractNum w:abstractNumId="2">
+  <w:abstractNum w:abstractNumId="2" w15:restartNumberingAfterBreak="0">
     <w:nsid w:val="FFFFFF7D"/>
     <w:multiLevelType w:val="singleLevel"/>
     <w:tmpl w:val="DBDC0770"/>
@@ -1871,7 +2090,7 @@
       </w:pPr>
     </w:lvl>
   </w:abstractNum>
-  <w:abstractNum w:abstractNumId="3">
+  <w:abstractNum w:abstractNumId="3" w15:restartNumberingAfterBreak="0">
     <w:nsid w:val="FFFFFF7E"/>
     <w:multiLevelType w:val="singleLevel"/>
     <w:tmpl w:val="12A2539C"/>
@@ -1888,7 +2107,7 @@
       </w:pPr>
     </w:lvl>
   </w:abstractNum>
-  <w:abstractNum w:abstractNumId="4">
+  <w:abstractNum w:abstractNumId="4" w15:restartNumberingAfterBreak="0">
     <w:nsid w:val="FFFFFF7F"/>
     <w:multiLevelType w:val="singleLevel"/>
     <w:tmpl w:val="16CABA7E"/>
@@ -1905,7 +2124,7 @@
       </w:pPr>
     </w:lvl>
   </w:abstractNum>
-  <w:abstractNum w:abstractNumId="5">
+  <w:abstractNum w:abstractNumId="5" w15:restartNumberingAfterBreak="0">
     <w:nsid w:val="FFFFFF80"/>
     <w:multiLevelType w:val="singleLevel"/>
     <w:tmpl w:val="4A0E6C46"/>
@@ -1925,7 +2144,7 @@
       </w:rPr>
     </w:lvl>
   </w:abstractNum>
-  <w:abstractNum w:abstractNumId="6">
+  <w:abstractNum w:abstractNumId="6" w15:restartNumberingAfterBreak="0">
     <w:nsid w:val="FFFFFF81"/>
     <w:multiLevelType w:val="singleLevel"/>
     <w:tmpl w:val="14D6D6C4"/>
@@ -1945,7 +2164,7 @@
       </w:rPr>
     </w:lvl>
   </w:abstractNum>
-  <w:abstractNum w:abstractNumId="7">
+  <w:abstractNum w:abstractNumId="7" w15:restartNumberingAfterBreak="0">
     <w:nsid w:val="FFFFFF82"/>
     <w:multiLevelType w:val="singleLevel"/>
     <w:tmpl w:val="957C4860"/>
@@ -1965,7 +2184,7 @@
       </w:rPr>
     </w:lvl>
   </w:abstractNum>
-  <w:abstractNum w:abstractNumId="8">
+  <w:abstractNum w:abstractNumId="8" w15:restartNumberingAfterBreak="0">
     <w:nsid w:val="FFFFFF83"/>
     <w:multiLevelType w:val="singleLevel"/>
     <w:tmpl w:val="4E522F58"/>
@@ -1985,7 +2204,7 @@
       </w:rPr>
     </w:lvl>
   </w:abstractNum>
-  <w:abstractNum w:abstractNumId="9">
+  <w:abstractNum w:abstractNumId="9" w15:restartNumberingAfterBreak="0">
     <w:nsid w:val="FFFFFF88"/>
     <w:multiLevelType w:val="singleLevel"/>
     <w:tmpl w:val="987E8A38"/>
@@ -2002,7 +2221,7 @@
       </w:pPr>
     </w:lvl>
   </w:abstractNum>
-  <w:abstractNum w:abstractNumId="10">
+  <w:abstractNum w:abstractNumId="10" w15:restartNumberingAfterBreak="0">
     <w:nsid w:val="FFFFFF89"/>
     <w:multiLevelType w:val="singleLevel"/>
     <w:tmpl w:val="2E1EAE4C"/>
@@ -2022,7 +2241,7 @@
       </w:rPr>
     </w:lvl>
   </w:abstractNum>
-  <w:abstractNum w:abstractNumId="11">
+  <w:abstractNum w:abstractNumId="11" w15:restartNumberingAfterBreak="0">
     <w:nsid w:val="0E284BD9"/>
     <w:multiLevelType w:val="hybridMultilevel"/>
     <w:tmpl w:val="345E6B24"/>
@@ -2111,7 +2330,7 @@
       </w:pPr>
     </w:lvl>
   </w:abstractNum>
-  <w:abstractNum w:abstractNumId="12">
+  <w:abstractNum w:abstractNumId="12" w15:restartNumberingAfterBreak="0">
     <w:nsid w:val="5A515D6D"/>
     <w:multiLevelType w:val="multilevel"/>
     <w:tmpl w:val="FE12B700"/>
@@ -2297,109 +2516,6 @@
     <w:lvl w:ilvl="8">
       <w:numFmt w:val="bullet"/>
       <w:lvlText w:val=" "/>
-      <w:lvlJc w:val="left"/>
-      <w:pPr>
-        <w:tabs>
-          <w:tab w:val="num" w:pos="5760"/>
-        </w:tabs>
-        <w:ind w:left="6240" w:hanging="480"/>
-      </w:pPr>
-    </w:lvl>
-  </w:abstractNum>
-  <w:abstractNum w:abstractNumId="991">
-    <w:nsid w:val="ea454b4c"/>
-    <w:multiLevelType w:val="multilevel"/>
-    <w:lvl w:ilvl="0">
-      <w:numFmt w:val="bullet"/>
-      <w:lvlText w:val="•"/>
-      <w:lvlJc w:val="left"/>
-      <w:pPr>
-        <w:tabs>
-          <w:tab w:val="num" w:pos="0"/>
-        </w:tabs>
-        <w:ind w:left="480" w:hanging="480"/>
-      </w:pPr>
-    </w:lvl>
-    <w:lvl w:ilvl="1">
-      <w:numFmt w:val="bullet"/>
-      <w:lvlText w:val="–"/>
-      <w:lvlJc w:val="left"/>
-      <w:pPr>
-        <w:tabs>
-          <w:tab w:val="num" w:pos="720"/>
-        </w:tabs>
-        <w:ind w:left="1200" w:hanging="480"/>
-      </w:pPr>
-    </w:lvl>
-    <w:lvl w:ilvl="2">
-      <w:numFmt w:val="bullet"/>
-      <w:lvlText w:val="•"/>
-      <w:lvlJc w:val="left"/>
-      <w:pPr>
-        <w:tabs>
-          <w:tab w:val="num" w:pos="1440"/>
-        </w:tabs>
-        <w:ind w:left="1920" w:hanging="480"/>
-      </w:pPr>
-    </w:lvl>
-    <w:lvl w:ilvl="3">
-      <w:numFmt w:val="bullet"/>
-      <w:lvlText w:val="–"/>
-      <w:lvlJc w:val="left"/>
-      <w:pPr>
-        <w:tabs>
-          <w:tab w:val="num" w:pos="2160"/>
-        </w:tabs>
-        <w:ind w:left="2640" w:hanging="480"/>
-      </w:pPr>
-    </w:lvl>
-    <w:lvl w:ilvl="4">
-      <w:numFmt w:val="bullet"/>
-      <w:lvlText w:val="•"/>
-      <w:lvlJc w:val="left"/>
-      <w:pPr>
-        <w:tabs>
-          <w:tab w:val="num" w:pos="2880"/>
-        </w:tabs>
-        <w:ind w:left="3360" w:hanging="480"/>
-      </w:pPr>
-    </w:lvl>
-    <w:lvl w:ilvl="5">
-      <w:numFmt w:val="bullet"/>
-      <w:lvlText w:val="–"/>
-      <w:lvlJc w:val="left"/>
-      <w:pPr>
-        <w:tabs>
-          <w:tab w:val="num" w:pos="3600"/>
-        </w:tabs>
-        <w:ind w:left="4080" w:hanging="480"/>
-      </w:pPr>
-    </w:lvl>
-    <w:lvl w:ilvl="6">
-      <w:numFmt w:val="bullet"/>
-      <w:lvlText w:val="•"/>
-      <w:lvlJc w:val="left"/>
-      <w:pPr>
-        <w:tabs>
-          <w:tab w:val="num" w:pos="4320"/>
-        </w:tabs>
-        <w:ind w:left="4800" w:hanging="480"/>
-      </w:pPr>
-    </w:lvl>
-    <w:lvl w:ilvl="7">
-      <w:numFmt w:val="bullet"/>
-      <w:lvlText w:val="–"/>
-      <w:lvlJc w:val="left"/>
-      <w:pPr>
-        <w:tabs>
-          <w:tab w:val="num" w:pos="5040"/>
-        </w:tabs>
-        <w:ind w:left="5520" w:hanging="480"/>
-      </w:pPr>
-    </w:lvl>
-    <w:lvl w:ilvl="8">
-      <w:numFmt w:val="bullet"/>
-      <w:lvlText w:val="•"/>
       <w:lvlJc w:val="left"/>
       <w:pPr>
         <w:tabs>
@@ -2451,17 +2567,11 @@
   <w:num w:numId="1000">
     <w:abstractNumId w:val="990"/>
   </w:num>
-  <w:num w:numId="1001">
-    <w:abstractNumId w:val="991"/>
-  </w:num>
-  <w:num w:numId="1002">
-    <w:abstractNumId w:val="991"/>
-  </w:num>
 </w:numbering>
 </file>
 
 <file path=word/styles.xml><?xml version="1.0" encoding="utf-8"?>
-<w:styles xmlns:mc="http://schemas.openxmlformats.org/markup-compatibility/2006" xmlns:r="http://schemas.openxmlformats.org/officeDocument/2006/relationships" xmlns:w="http://schemas.openxmlformats.org/wordprocessingml/2006/main" xmlns:w14="http://schemas.microsoft.com/office/word/2010/wordml" mc:Ignorable="w14">
+<w:styles xmlns:mc="http://schemas.openxmlformats.org/markup-compatibility/2006" xmlns:r="http://schemas.openxmlformats.org/officeDocument/2006/relationships" xmlns:w="http://schemas.openxmlformats.org/wordprocessingml/2006/main" xmlns:w14="http://schemas.microsoft.com/office/word/2010/wordml" xmlns:w15="http://schemas.microsoft.com/office/word/2012/wordml" xmlns:w16se="http://schemas.microsoft.com/office/word/2015/wordml/symex" mc:Ignorable="w14 w15 w16se">
   <w:docDefaults>
     <w:rPrDefault>
       <w:rPr>
@@ -2477,7 +2587,7 @@
       </w:pPr>
     </w:pPrDefault>
   </w:docDefaults>
-  <w:latentStyles w:defLockedState="0" w:defUIPriority="0" w:defSemiHidden="0" w:defUnhideWhenUsed="0" w:defQFormat="0" w:count="267">
+  <w:latentStyles w:defLockedState="0" w:defUIPriority="0" w:defSemiHidden="0" w:defUnhideWhenUsed="0" w:defQFormat="0" w:count="371">
     <w:lsdException w:name="Normal" w:qFormat="1"/>
     <w:lsdException w:name="heading 1" w:uiPriority="9" w:qFormat="1"/>
     <w:lsdException w:name="heading 2" w:uiPriority="9" w:qFormat="1"/>
@@ -2485,16 +2595,352 @@
     <w:lsdException w:name="heading 4" w:uiPriority="9" w:qFormat="1"/>
     <w:lsdException w:name="heading 5" w:uiPriority="9" w:qFormat="1"/>
     <w:lsdException w:name="heading 6" w:uiPriority="9" w:qFormat="1"/>
-    <w:lsdException w:name="footnote text" w:uiPriority="9" w:qFormat="1"/>
-    <w:lsdException w:name="footer" w:uiPriority="99"/>
-    <w:lsdException w:name="caption" w:qFormat="1"/>
+    <w:lsdException w:name="heading 7" w:semiHidden="1" w:unhideWhenUsed="1"/>
+    <w:lsdException w:name="heading 8" w:semiHidden="1" w:unhideWhenUsed="1"/>
+    <w:lsdException w:name="heading 9" w:semiHidden="1" w:unhideWhenUsed="1"/>
+    <w:lsdException w:name="index 1" w:semiHidden="1" w:unhideWhenUsed="1"/>
+    <w:lsdException w:name="index 2" w:semiHidden="1" w:unhideWhenUsed="1"/>
+    <w:lsdException w:name="index 3" w:semiHidden="1" w:unhideWhenUsed="1"/>
+    <w:lsdException w:name="index 4" w:semiHidden="1" w:unhideWhenUsed="1"/>
+    <w:lsdException w:name="index 5" w:semiHidden="1" w:unhideWhenUsed="1"/>
+    <w:lsdException w:name="index 6" w:semiHidden="1" w:unhideWhenUsed="1"/>
+    <w:lsdException w:name="index 7" w:semiHidden="1" w:unhideWhenUsed="1"/>
+    <w:lsdException w:name="index 8" w:semiHidden="1" w:unhideWhenUsed="1"/>
+    <w:lsdException w:name="index 9" w:semiHidden="1" w:unhideWhenUsed="1"/>
+    <w:lsdException w:name="toc 1" w:semiHidden="1" w:unhideWhenUsed="1"/>
+    <w:lsdException w:name="toc 2" w:semiHidden="1" w:unhideWhenUsed="1"/>
+    <w:lsdException w:name="toc 3" w:semiHidden="1" w:unhideWhenUsed="1"/>
+    <w:lsdException w:name="toc 4" w:semiHidden="1" w:unhideWhenUsed="1"/>
+    <w:lsdException w:name="toc 5" w:semiHidden="1" w:unhideWhenUsed="1"/>
+    <w:lsdException w:name="toc 6" w:semiHidden="1" w:unhideWhenUsed="1"/>
+    <w:lsdException w:name="toc 7" w:semiHidden="1" w:unhideWhenUsed="1"/>
+    <w:lsdException w:name="toc 8" w:semiHidden="1" w:unhideWhenUsed="1"/>
+    <w:lsdException w:name="toc 9" w:semiHidden="1" w:unhideWhenUsed="1"/>
+    <w:lsdException w:name="Normal Indent" w:semiHidden="1" w:unhideWhenUsed="1"/>
+    <w:lsdException w:name="footnote text" w:semiHidden="1" w:uiPriority="9" w:unhideWhenUsed="1" w:qFormat="1"/>
+    <w:lsdException w:name="annotation text" w:semiHidden="1" w:unhideWhenUsed="1"/>
+    <w:lsdException w:name="header" w:semiHidden="1" w:unhideWhenUsed="1"/>
+    <w:lsdException w:name="footer" w:semiHidden="1" w:uiPriority="99" w:unhideWhenUsed="1"/>
+    <w:lsdException w:name="index heading" w:semiHidden="1" w:unhideWhenUsed="1"/>
+    <w:lsdException w:name="caption" w:semiHidden="1" w:unhideWhenUsed="1" w:qFormat="1"/>
+    <w:lsdException w:name="table of figures" w:semiHidden="1" w:unhideWhenUsed="1"/>
+    <w:lsdException w:name="envelope address" w:semiHidden="1" w:unhideWhenUsed="1"/>
+    <w:lsdException w:name="envelope return" w:semiHidden="1" w:unhideWhenUsed="1"/>
+    <w:lsdException w:name="footnote reference" w:semiHidden="1" w:unhideWhenUsed="1"/>
+    <w:lsdException w:name="annotation reference" w:semiHidden="1" w:unhideWhenUsed="1"/>
+    <w:lsdException w:name="line number" w:semiHidden="1" w:unhideWhenUsed="1"/>
+    <w:lsdException w:name="page number" w:semiHidden="1" w:unhideWhenUsed="1"/>
+    <w:lsdException w:name="endnote reference" w:semiHidden="1" w:unhideWhenUsed="1"/>
+    <w:lsdException w:name="endnote text" w:semiHidden="1" w:unhideWhenUsed="1"/>
+    <w:lsdException w:name="table of authorities" w:semiHidden="1" w:unhideWhenUsed="1"/>
+    <w:lsdException w:name="macro" w:semiHidden="1" w:unhideWhenUsed="1"/>
+    <w:lsdException w:name="toa heading" w:semiHidden="1" w:unhideWhenUsed="1"/>
+    <w:lsdException w:name="List" w:semiHidden="1" w:unhideWhenUsed="1"/>
+    <w:lsdException w:name="List Bullet" w:semiHidden="1" w:unhideWhenUsed="1"/>
+    <w:lsdException w:name="List 2" w:semiHidden="1" w:unhideWhenUsed="1"/>
+    <w:lsdException w:name="List 3" w:semiHidden="1" w:unhideWhenUsed="1"/>
+    <w:lsdException w:name="List Bullet 2" w:semiHidden="1" w:unhideWhenUsed="1"/>
+    <w:lsdException w:name="List Bullet 3" w:semiHidden="1" w:unhideWhenUsed="1"/>
+    <w:lsdException w:name="List Bullet 4" w:semiHidden="1" w:unhideWhenUsed="1"/>
+    <w:lsdException w:name="List Bullet 5" w:semiHidden="1" w:unhideWhenUsed="1"/>
+    <w:lsdException w:name="List Number 2" w:semiHidden="1" w:unhideWhenUsed="1"/>
+    <w:lsdException w:name="List Number 3" w:semiHidden="1" w:unhideWhenUsed="1"/>
+    <w:lsdException w:name="List Number 4" w:semiHidden="1" w:unhideWhenUsed="1"/>
+    <w:lsdException w:name="List Number 5" w:semiHidden="1" w:unhideWhenUsed="1"/>
     <w:lsdException w:name="Title" w:qFormat="1"/>
-    <w:lsdException w:name="Body Text" w:qFormat="1"/>
+    <w:lsdException w:name="Closing" w:semiHidden="1" w:unhideWhenUsed="1"/>
+    <w:lsdException w:name="Signature" w:semiHidden="1" w:unhideWhenUsed="1"/>
+    <w:lsdException w:name="Default Paragraph Font" w:semiHidden="1" w:unhideWhenUsed="1"/>
+    <w:lsdException w:name="Body Text" w:semiHidden="1" w:unhideWhenUsed="1" w:qFormat="1"/>
+    <w:lsdException w:name="Body Text Indent" w:semiHidden="1" w:unhideWhenUsed="1"/>
+    <w:lsdException w:name="List Continue" w:semiHidden="1" w:unhideWhenUsed="1"/>
+    <w:lsdException w:name="List Continue 2" w:semiHidden="1" w:unhideWhenUsed="1"/>
+    <w:lsdException w:name="List Continue 3" w:semiHidden="1" w:unhideWhenUsed="1"/>
+    <w:lsdException w:name="List Continue 4" w:semiHidden="1" w:unhideWhenUsed="1"/>
+    <w:lsdException w:name="List Continue 5" w:semiHidden="1" w:unhideWhenUsed="1"/>
+    <w:lsdException w:name="Message Header" w:semiHidden="1" w:unhideWhenUsed="1"/>
     <w:lsdException w:name="Subtitle" w:qFormat="1"/>
     <w:lsdException w:name="Date" w:qFormat="1"/>
-    <w:lsdException w:name="Block Text" w:uiPriority="9" w:qFormat="1"/>
-    <w:lsdException w:name="Bibliography" w:qFormat="1"/>
-    <w:lsdException w:name="TOC Heading" w:uiPriority="39" w:qFormat="1"/>
+    <w:lsdException w:name="Body Text First Indent 2" w:semiHidden="1" w:unhideWhenUsed="1"/>
+    <w:lsdException w:name="Note Heading" w:semiHidden="1" w:unhideWhenUsed="1"/>
+    <w:lsdException w:name="Body Text 2" w:semiHidden="1" w:unhideWhenUsed="1"/>
+    <w:lsdException w:name="Body Text 3" w:semiHidden="1" w:unhideWhenUsed="1"/>
+    <w:lsdException w:name="Body Text Indent 2" w:semiHidden="1" w:unhideWhenUsed="1"/>
+    <w:lsdException w:name="Body Text Indent 3" w:semiHidden="1" w:unhideWhenUsed="1"/>
+    <w:lsdException w:name="Block Text" w:semiHidden="1" w:uiPriority="9" w:unhideWhenUsed="1" w:qFormat="1"/>
+    <w:lsdException w:name="Hyperlink" w:semiHidden="1" w:unhideWhenUsed="1"/>
+    <w:lsdException w:name="FollowedHyperlink" w:semiHidden="1" w:unhideWhenUsed="1"/>
+    <w:lsdException w:name="Document Map" w:semiHidden="1" w:unhideWhenUsed="1"/>
+    <w:lsdException w:name="Plain Text" w:semiHidden="1" w:unhideWhenUsed="1"/>
+    <w:lsdException w:name="E-mail Signature" w:semiHidden="1" w:unhideWhenUsed="1"/>
+    <w:lsdException w:name="HTML Top of Form" w:semiHidden="1" w:unhideWhenUsed="1"/>
+    <w:lsdException w:name="HTML Bottom of Form" w:semiHidden="1" w:unhideWhenUsed="1"/>
+    <w:lsdException w:name="Normal (Web)" w:semiHidden="1" w:unhideWhenUsed="1"/>
+    <w:lsdException w:name="HTML Acronym" w:semiHidden="1" w:unhideWhenUsed="1"/>
+    <w:lsdException w:name="HTML Address" w:semiHidden="1" w:unhideWhenUsed="1"/>
+    <w:lsdException w:name="HTML Cite" w:semiHidden="1" w:unhideWhenUsed="1"/>
+    <w:lsdException w:name="HTML Code" w:semiHidden="1" w:unhideWhenUsed="1"/>
+    <w:lsdException w:name="HTML Definition" w:semiHidden="1" w:unhideWhenUsed="1"/>
+    <w:lsdException w:name="HTML Keyboard" w:semiHidden="1" w:unhideWhenUsed="1"/>
+    <w:lsdException w:name="HTML Preformatted" w:semiHidden="1" w:unhideWhenUsed="1"/>
+    <w:lsdException w:name="HTML Sample" w:semiHidden="1" w:unhideWhenUsed="1"/>
+    <w:lsdException w:name="HTML Typewriter" w:semiHidden="1" w:unhideWhenUsed="1"/>
+    <w:lsdException w:name="HTML Variable" w:semiHidden="1" w:unhideWhenUsed="1"/>
+    <w:lsdException w:name="Normal Table" w:semiHidden="1" w:unhideWhenUsed="1"/>
+    <w:lsdException w:name="annotation subject" w:semiHidden="1" w:unhideWhenUsed="1"/>
+    <w:lsdException w:name="No List" w:semiHidden="1" w:unhideWhenUsed="1"/>
+    <w:lsdException w:name="Outline List 1" w:semiHidden="1" w:unhideWhenUsed="1"/>
+    <w:lsdException w:name="Outline List 2" w:semiHidden="1" w:unhideWhenUsed="1"/>
+    <w:lsdException w:name="Outline List 3" w:semiHidden="1" w:unhideWhenUsed="1"/>
+    <w:lsdException w:name="Table Simple 1" w:semiHidden="1" w:unhideWhenUsed="1"/>
+    <w:lsdException w:name="Table Simple 2" w:semiHidden="1" w:unhideWhenUsed="1"/>
+    <w:lsdException w:name="Table Simple 3" w:semiHidden="1" w:unhideWhenUsed="1"/>
+    <w:lsdException w:name="Table Classic 1" w:semiHidden="1" w:unhideWhenUsed="1"/>
+    <w:lsdException w:name="Table Classic 2" w:semiHidden="1" w:unhideWhenUsed="1"/>
+    <w:lsdException w:name="Table Classic 3" w:semiHidden="1" w:unhideWhenUsed="1"/>
+    <w:lsdException w:name="Table Classic 4" w:semiHidden="1" w:unhideWhenUsed="1"/>
+    <w:lsdException w:name="Table Colorful 1" w:semiHidden="1" w:unhideWhenUsed="1"/>
+    <w:lsdException w:name="Table Colorful 2" w:semiHidden="1" w:unhideWhenUsed="1"/>
+    <w:lsdException w:name="Table Colorful 3" w:semiHidden="1" w:unhideWhenUsed="1"/>
+    <w:lsdException w:name="Table Columns 1" w:semiHidden="1" w:unhideWhenUsed="1"/>
+    <w:lsdException w:name="Table Columns 2" w:semiHidden="1" w:unhideWhenUsed="1"/>
+    <w:lsdException w:name="Table Columns 3" w:semiHidden="1" w:unhideWhenUsed="1"/>
+    <w:lsdException w:name="Table Columns 4" w:semiHidden="1" w:unhideWhenUsed="1"/>
+    <w:lsdException w:name="Table Columns 5" w:semiHidden="1" w:unhideWhenUsed="1"/>
+    <w:lsdException w:name="Table Grid 1" w:semiHidden="1" w:unhideWhenUsed="1"/>
+    <w:lsdException w:name="Table Grid 2" w:semiHidden="1" w:unhideWhenUsed="1"/>
+    <w:lsdException w:name="Table Grid 3" w:semiHidden="1" w:unhideWhenUsed="1"/>
+    <w:lsdException w:name="Table Grid 4" w:semiHidden="1" w:unhideWhenUsed="1"/>
+    <w:lsdException w:name="Table Grid 5" w:semiHidden="1" w:unhideWhenUsed="1"/>
+    <w:lsdException w:name="Table Grid 6" w:semiHidden="1" w:unhideWhenUsed="1"/>
+    <w:lsdException w:name="Table Grid 7" w:semiHidden="1" w:unhideWhenUsed="1"/>
+    <w:lsdException w:name="Table Grid 8" w:semiHidden="1" w:unhideWhenUsed="1"/>
+    <w:lsdException w:name="Table List 1" w:semiHidden="1" w:unhideWhenUsed="1"/>
+    <w:lsdException w:name="Table List 2" w:semiHidden="1" w:unhideWhenUsed="1"/>
+    <w:lsdException w:name="Table List 3" w:semiHidden="1" w:unhideWhenUsed="1"/>
+    <w:lsdException w:name="Table List 4" w:semiHidden="1" w:unhideWhenUsed="1"/>
+    <w:lsdException w:name="Table List 5" w:semiHidden="1" w:unhideWhenUsed="1"/>
+    <w:lsdException w:name="Table List 6" w:semiHidden="1" w:unhideWhenUsed="1"/>
+    <w:lsdException w:name="Table List 7" w:semiHidden="1" w:unhideWhenUsed="1"/>
+    <w:lsdException w:name="Table List 8" w:semiHidden="1" w:unhideWhenUsed="1"/>
+    <w:lsdException w:name="Table 3D effects 1" w:semiHidden="1" w:unhideWhenUsed="1"/>
+    <w:lsdException w:name="Table 3D effects 2" w:semiHidden="1" w:unhideWhenUsed="1"/>
+    <w:lsdException w:name="Table 3D effects 3" w:semiHidden="1" w:unhideWhenUsed="1"/>
+    <w:lsdException w:name="Table Contemporary" w:semiHidden="1" w:unhideWhenUsed="1"/>
+    <w:lsdException w:name="Table Elegant" w:semiHidden="1" w:unhideWhenUsed="1"/>
+    <w:lsdException w:name="Table Professional" w:semiHidden="1" w:unhideWhenUsed="1"/>
+    <w:lsdException w:name="Table Subtle 1" w:semiHidden="1" w:unhideWhenUsed="1"/>
+    <w:lsdException w:name="Table Subtle 2" w:semiHidden="1" w:unhideWhenUsed="1"/>
+    <w:lsdException w:name="Table Web 1" w:semiHidden="1" w:unhideWhenUsed="1"/>
+    <w:lsdException w:name="Table Web 2" w:semiHidden="1" w:unhideWhenUsed="1"/>
+    <w:lsdException w:name="Table Web 3" w:semiHidden="1" w:unhideWhenUsed="1"/>
+    <w:lsdException w:name="Balloon Text" w:semiHidden="1" w:unhideWhenUsed="1"/>
+    <w:lsdException w:name="Table Theme" w:semiHidden="1" w:unhideWhenUsed="1"/>
+    <w:lsdException w:name="Light Shading"/>
+    <w:lsdException w:name="Light List"/>
+    <w:lsdException w:name="Light Grid"/>
+    <w:lsdException w:name="Medium Shading 1"/>
+    <w:lsdException w:name="Medium Shading 2"/>
+    <w:lsdException w:name="Medium List 1"/>
+    <w:lsdException w:name="Medium List 2"/>
+    <w:lsdException w:name="Medium Grid 1"/>
+    <w:lsdException w:name="Medium Grid 2"/>
+    <w:lsdException w:name="Medium Grid 3"/>
+    <w:lsdException w:name="Dark List"/>
+    <w:lsdException w:name="Colorful Shading"/>
+    <w:lsdException w:name="Colorful List"/>
+    <w:lsdException w:name="Colorful Grid"/>
+    <w:lsdException w:name="Light Shading Accent 1"/>
+    <w:lsdException w:name="Light List Accent 1"/>
+    <w:lsdException w:name="Light Grid Accent 1"/>
+    <w:lsdException w:name="Medium Shading 1 Accent 1"/>
+    <w:lsdException w:name="Medium Shading 2 Accent 1"/>
+    <w:lsdException w:name="Medium List 1 Accent 1"/>
+    <w:lsdException w:name="Revision" w:semiHidden="1"/>
+    <w:lsdException w:name="Medium List 2 Accent 1"/>
+    <w:lsdException w:name="Medium Grid 1 Accent 1"/>
+    <w:lsdException w:name="Medium Grid 2 Accent 1"/>
+    <w:lsdException w:name="Medium Grid 3 Accent 1"/>
+    <w:lsdException w:name="Dark List Accent 1"/>
+    <w:lsdException w:name="Colorful Shading Accent 1"/>
+    <w:lsdException w:name="Colorful List Accent 1"/>
+    <w:lsdException w:name="Colorful Grid Accent 1"/>
+    <w:lsdException w:name="Light Shading Accent 2"/>
+    <w:lsdException w:name="Light List Accent 2"/>
+    <w:lsdException w:name="Light Grid Accent 2"/>
+    <w:lsdException w:name="Medium Shading 1 Accent 2"/>
+    <w:lsdException w:name="Medium Shading 2 Accent 2"/>
+    <w:lsdException w:name="Medium List 1 Accent 2"/>
+    <w:lsdException w:name="Medium List 2 Accent 2"/>
+    <w:lsdException w:name="Medium Grid 1 Accent 2"/>
+    <w:lsdException w:name="Medium Grid 2 Accent 2"/>
+    <w:lsdException w:name="Medium Grid 3 Accent 2"/>
+    <w:lsdException w:name="Dark List Accent 2"/>
+    <w:lsdException w:name="Colorful Shading Accent 2"/>
+    <w:lsdException w:name="Colorful List Accent 2"/>
+    <w:lsdException w:name="Colorful Grid Accent 2"/>
+    <w:lsdException w:name="Light Shading Accent 3"/>
+    <w:lsdException w:name="Light List Accent 3"/>
+    <w:lsdException w:name="Light Grid Accent 3"/>
+    <w:lsdException w:name="Medium Shading 1 Accent 3"/>
+    <w:lsdException w:name="Medium Shading 2 Accent 3"/>
+    <w:lsdException w:name="Medium List 1 Accent 3"/>
+    <w:lsdException w:name="Medium List 2 Accent 3"/>
+    <w:lsdException w:name="Medium Grid 1 Accent 3"/>
+    <w:lsdException w:name="Medium Grid 2 Accent 3"/>
+    <w:lsdException w:name="Medium Grid 3 Accent 3"/>
+    <w:lsdException w:name="Dark List Accent 3"/>
+    <w:lsdException w:name="Colorful Shading Accent 3"/>
+    <w:lsdException w:name="Colorful List Accent 3"/>
+    <w:lsdException w:name="Colorful Grid Accent 3"/>
+    <w:lsdException w:name="Light Shading Accent 4"/>
+    <w:lsdException w:name="Light List Accent 4"/>
+    <w:lsdException w:name="Light Grid Accent 4"/>
+    <w:lsdException w:name="Medium Shading 1 Accent 4"/>
+    <w:lsdException w:name="Medium Shading 2 Accent 4"/>
+    <w:lsdException w:name="Medium List 1 Accent 4"/>
+    <w:lsdException w:name="Medium List 2 Accent 4"/>
+    <w:lsdException w:name="Medium Grid 1 Accent 4"/>
+    <w:lsdException w:name="Medium Grid 2 Accent 4"/>
+    <w:lsdException w:name="Medium Grid 3 Accent 4"/>
+    <w:lsdException w:name="Dark List Accent 4"/>
+    <w:lsdException w:name="Colorful Shading Accent 4"/>
+    <w:lsdException w:name="Colorful List Accent 4"/>
+    <w:lsdException w:name="Colorful Grid Accent 4"/>
+    <w:lsdException w:name="Light Shading Accent 5"/>
+    <w:lsdException w:name="Light List Accent 5"/>
+    <w:lsdException w:name="Light Grid Accent 5"/>
+    <w:lsdException w:name="Medium Shading 1 Accent 5"/>
+    <w:lsdException w:name="Medium Shading 2 Accent 5"/>
+    <w:lsdException w:name="Medium List 1 Accent 5"/>
+    <w:lsdException w:name="Medium List 2 Accent 5"/>
+    <w:lsdException w:name="Medium Grid 1 Accent 5"/>
+    <w:lsdException w:name="Medium Grid 2 Accent 5"/>
+    <w:lsdException w:name="Medium Grid 3 Accent 5"/>
+    <w:lsdException w:name="Dark List Accent 5"/>
+    <w:lsdException w:name="Colorful Shading Accent 5"/>
+    <w:lsdException w:name="Colorful List Accent 5"/>
+    <w:lsdException w:name="Colorful Grid Accent 5"/>
+    <w:lsdException w:name="Light Shading Accent 6"/>
+    <w:lsdException w:name="Light List Accent 6"/>
+    <w:lsdException w:name="Light Grid Accent 6"/>
+    <w:lsdException w:name="Medium Shading 1 Accent 6"/>
+    <w:lsdException w:name="Medium Shading 2 Accent 6"/>
+    <w:lsdException w:name="Medium List 1 Accent 6"/>
+    <w:lsdException w:name="Medium List 2 Accent 6"/>
+    <w:lsdException w:name="Medium Grid 1 Accent 6"/>
+    <w:lsdException w:name="Medium Grid 2 Accent 6"/>
+    <w:lsdException w:name="Medium Grid 3 Accent 6"/>
+    <w:lsdException w:name="Dark List Accent 6"/>
+    <w:lsdException w:name="Colorful Shading Accent 6"/>
+    <w:lsdException w:name="Colorful List Accent 6"/>
+    <w:lsdException w:name="Colorful Grid Accent 6"/>
+    <w:lsdException w:name="Bibliography" w:semiHidden="1" w:unhideWhenUsed="1" w:qFormat="1"/>
+    <w:lsdException w:name="TOC Heading" w:semiHidden="1" w:uiPriority="39" w:unhideWhenUsed="1" w:qFormat="1"/>
+    <w:lsdException w:name="Plain Table 1" w:uiPriority="41"/>
+    <w:lsdException w:name="Plain Table 2" w:uiPriority="42"/>
+    <w:lsdException w:name="Plain Table 3" w:uiPriority="43"/>
+    <w:lsdException w:name="Plain Table 4" w:uiPriority="44"/>
+    <w:lsdException w:name="Plain Table 5" w:uiPriority="45"/>
+    <w:lsdException w:name="Grid Table Light" w:uiPriority="40"/>
+    <w:lsdException w:name="Grid Table 1 Light" w:uiPriority="46"/>
+    <w:lsdException w:name="Grid Table 2" w:uiPriority="47"/>
+    <w:lsdException w:name="Grid Table 3" w:uiPriority="48"/>
+    <w:lsdException w:name="Grid Table 4" w:uiPriority="49"/>
+    <w:lsdException w:name="Grid Table 5 Dark" w:uiPriority="50"/>
+    <w:lsdException w:name="Grid Table 6 Colorful" w:uiPriority="51"/>
+    <w:lsdException w:name="Grid Table 7 Colorful" w:uiPriority="52"/>
+    <w:lsdException w:name="Grid Table 1 Light Accent 1" w:uiPriority="46"/>
+    <w:lsdException w:name="Grid Table 2 Accent 1" w:uiPriority="47"/>
+    <w:lsdException w:name="Grid Table 3 Accent 1" w:uiPriority="48"/>
+    <w:lsdException w:name="Grid Table 4 Accent 1" w:uiPriority="49"/>
+    <w:lsdException w:name="Grid Table 5 Dark Accent 1" w:uiPriority="50"/>
+    <w:lsdException w:name="Grid Table 6 Colorful Accent 1" w:uiPriority="51"/>
+    <w:lsdException w:name="Grid Table 7 Colorful Accent 1" w:uiPriority="52"/>
+    <w:lsdException w:name="Grid Table 1 Light Accent 2" w:uiPriority="46"/>
+    <w:lsdException w:name="Grid Table 2 Accent 2" w:uiPriority="47"/>
+    <w:lsdException w:name="Grid Table 3 Accent 2" w:uiPriority="48"/>
+    <w:lsdException w:name="Grid Table 4 Accent 2" w:uiPriority="49"/>
+    <w:lsdException w:name="Grid Table 5 Dark Accent 2" w:uiPriority="50"/>
+    <w:lsdException w:name="Grid Table 6 Colorful Accent 2" w:uiPriority="51"/>
+    <w:lsdException w:name="Grid Table 7 Colorful Accent 2" w:uiPriority="52"/>
+    <w:lsdException w:name="Grid Table 1 Light Accent 3" w:uiPriority="46"/>
+    <w:lsdException w:name="Grid Table 2 Accent 3" w:uiPriority="47"/>
+    <w:lsdException w:name="Grid Table 3 Accent 3" w:uiPriority="48"/>
+    <w:lsdException w:name="Grid Table 4 Accent 3" w:uiPriority="49"/>
+    <w:lsdException w:name="Grid Table 5 Dark Accent 3" w:uiPriority="50"/>
+    <w:lsdException w:name="Grid Table 6 Colorful Accent 3" w:uiPriority="51"/>
+    <w:lsdException w:name="Grid Table 7 Colorful Accent 3" w:uiPriority="52"/>
+    <w:lsdException w:name="Grid Table 1 Light Accent 4" w:uiPriority="46"/>
+    <w:lsdException w:name="Grid Table 2 Accent 4" w:uiPriority="47"/>
+    <w:lsdException w:name="Grid Table 3 Accent 4" w:uiPriority="48"/>
+    <w:lsdException w:name="Grid Table 4 Accent 4" w:uiPriority="49"/>
+    <w:lsdException w:name="Grid Table 5 Dark Accent 4" w:uiPriority="50"/>
+    <w:lsdException w:name="Grid Table 6 Colorful Accent 4" w:uiPriority="51"/>
+    <w:lsdException w:name="Grid Table 7 Colorful Accent 4" w:uiPriority="52"/>
+    <w:lsdException w:name="Grid Table 1 Light Accent 5" w:uiPriority="46"/>
+    <w:lsdException w:name="Grid Table 2 Accent 5" w:uiPriority="47"/>
+    <w:lsdException w:name="Grid Table 3 Accent 5" w:uiPriority="48"/>
+    <w:lsdException w:name="Grid Table 4 Accent 5" w:uiPriority="49"/>
+    <w:lsdException w:name="Grid Table 5 Dark Accent 5" w:uiPriority="50"/>
+    <w:lsdException w:name="Grid Table 6 Colorful Accent 5" w:uiPriority="51"/>
+    <w:lsdException w:name="Grid Table 7 Colorful Accent 5" w:uiPriority="52"/>
+    <w:lsdException w:name="Grid Table 1 Light Accent 6" w:uiPriority="46"/>
+    <w:lsdException w:name="Grid Table 2 Accent 6" w:uiPriority="47"/>
+    <w:lsdException w:name="Grid Table 3 Accent 6" w:uiPriority="48"/>
+    <w:lsdException w:name="Grid Table 4 Accent 6" w:uiPriority="49"/>
+    <w:lsdException w:name="Grid Table 5 Dark Accent 6" w:uiPriority="50"/>
+    <w:lsdException w:name="Grid Table 6 Colorful Accent 6" w:uiPriority="51"/>
+    <w:lsdException w:name="Grid Table 7 Colorful Accent 6" w:uiPriority="52"/>
+    <w:lsdException w:name="List Table 1 Light" w:uiPriority="46"/>
+    <w:lsdException w:name="List Table 2" w:uiPriority="47"/>
+    <w:lsdException w:name="List Table 3" w:uiPriority="48"/>
+    <w:lsdException w:name="List Table 4" w:uiPriority="49"/>
+    <w:lsdException w:name="List Table 5 Dark" w:uiPriority="50"/>
+    <w:lsdException w:name="List Table 6 Colorful" w:uiPriority="51"/>
+    <w:lsdException w:name="List Table 7 Colorful" w:uiPriority="52"/>
+    <w:lsdException w:name="List Table 1 Light Accent 1" w:uiPriority="46"/>
+    <w:lsdException w:name="List Table 2 Accent 1" w:uiPriority="47"/>
+    <w:lsdException w:name="List Table 3 Accent 1" w:uiPriority="48"/>
+    <w:lsdException w:name="List Table 4 Accent 1" w:uiPriority="49"/>
+    <w:lsdException w:name="List Table 5 Dark Accent 1" w:uiPriority="50"/>
+    <w:lsdException w:name="List Table 6 Colorful Accent 1" w:uiPriority="51"/>
+    <w:lsdException w:name="List Table 7 Colorful Accent 1" w:uiPriority="52"/>
+    <w:lsdException w:name="List Table 1 Light Accent 2" w:uiPriority="46"/>
+    <w:lsdException w:name="List Table 2 Accent 2" w:uiPriority="47"/>
+    <w:lsdException w:name="List Table 3 Accent 2" w:uiPriority="48"/>
+    <w:lsdException w:name="List Table 4 Accent 2" w:uiPriority="49"/>
+    <w:lsdException w:name="List Table 5 Dark Accent 2" w:uiPriority="50"/>
+    <w:lsdException w:name="List Table 6 Colorful Accent 2" w:uiPriority="51"/>
+    <w:lsdException w:name="List Table 7 Colorful Accent 2" w:uiPriority="52"/>
+    <w:lsdException w:name="List Table 1 Light Accent 3" w:uiPriority="46"/>
+    <w:lsdException w:name="List Table 2 Accent 3" w:uiPriority="47"/>
+    <w:lsdException w:name="List Table 3 Accent 3" w:uiPriority="48"/>
+    <w:lsdException w:name="List Table 4 Accent 3" w:uiPriority="49"/>
+    <w:lsdException w:name="List Table 5 Dark Accent 3" w:uiPriority="50"/>
+    <w:lsdException w:name="List Table 6 Colorful Accent 3" w:uiPriority="51"/>
+    <w:lsdException w:name="List Table 7 Colorful Accent 3" w:uiPriority="52"/>
+    <w:lsdException w:name="List Table 1 Light Accent 4" w:uiPriority="46"/>
+    <w:lsdException w:name="List Table 2 Accent 4" w:uiPriority="47"/>
+    <w:lsdException w:name="List Table 3 Accent 4" w:uiPriority="48"/>
+    <w:lsdException w:name="List Table 4 Accent 4" w:uiPriority="49"/>
+    <w:lsdException w:name="List Table 5 Dark Accent 4" w:uiPriority="50"/>
+    <w:lsdException w:name="List Table 6 Colorful Accent 4" w:uiPriority="51"/>
+    <w:lsdException w:name="List Table 7 Colorful Accent 4" w:uiPriority="52"/>
+    <w:lsdException w:name="List Table 1 Light Accent 5" w:uiPriority="46"/>
+    <w:lsdException w:name="List Table 2 Accent 5" w:uiPriority="47"/>
+    <w:lsdException w:name="List Table 3 Accent 5" w:uiPriority="48"/>
+    <w:lsdException w:name="List Table 4 Accent 5" w:uiPriority="49"/>
+    <w:lsdException w:name="List Table 5 Dark Accent 5" w:uiPriority="50"/>
+    <w:lsdException w:name="List Table 6 Colorful Accent 5" w:uiPriority="51"/>
+    <w:lsdException w:name="List Table 7 Colorful Accent 5" w:uiPriority="52"/>
+    <w:lsdException w:name="List Table 1 Light Accent 6" w:uiPriority="46"/>
+    <w:lsdException w:name="List Table 2 Accent 6" w:uiPriority="47"/>
+    <w:lsdException w:name="List Table 3 Accent 6" w:uiPriority="48"/>
+    <w:lsdException w:name="List Table 4 Accent 6" w:uiPriority="49"/>
+    <w:lsdException w:name="List Table 5 Dark Accent 6" w:uiPriority="50"/>
+    <w:lsdException w:name="List Table 6 Colorful Accent 6" w:uiPriority="51"/>
+    <w:lsdException w:name="List Table 7 Colorful Accent 6" w:uiPriority="52"/>
   </w:latentStyles>
   <w:style w:type="paragraph" w:default="1" w:styleId="Normal">
     <w:name w:val="Normal"/>
@@ -2774,15 +3220,9 @@
     <w:uiPriority w:val="9"/>
     <w:unhideWhenUsed/>
     <w:qFormat/>
-    <w:rsid w:val="00C318DD"/>
-    <w:pPr>
-      <w:spacing w:before="100" w:after="100"/>
-    </w:pPr>
-    <w:rPr>
-      <w:rFonts w:asciiTheme="majorHAnsi" w:eastAsiaTheme="majorEastAsia" w:hAnsiTheme="majorHAnsi" w:cstheme="majorBidi"/>
-      <w:bCs/>
-      <w:sz w:val="20"/>
-      <w:szCs w:val="20"/>
+    <w:rsid w:val="00B65B79"/>
+    <w:rPr>
+      <w:i/>
     </w:rPr>
   </w:style>
   <w:style w:type="paragraph" w:styleId="FootnoteText">

</xml_diff>

<commit_message>
More tweaks given Keith's suggestions. Next: revise Keith's open stock-assessment section
</commit_message>
<xml_diff>
--- a/analysis/paper/manuscript.docx
+++ b/analysis/paper/manuscript.docx
@@ -117,7 +117,25 @@
         <w:t xml:space="preserve"> </w:t>
       </w:r>
       <w:r>
-        <w:t xml:space="preserve">etc.?</w:t>
+        <w:t xml:space="preserve">Keith</w:t>
+      </w:r>
+      <w:r>
+        <w:t xml:space="preserve"> </w:t>
+      </w:r>
+      <w:r>
+        <w:t xml:space="preserve">P.</w:t>
+      </w:r>
+      <w:r>
+        <w:t xml:space="preserve"> </w:t>
+      </w:r>
+      <w:r>
+        <w:t xml:space="preserve">Lewis,</w:t>
+      </w:r>
+      <w:r>
+        <w:t xml:space="preserve"> </w:t>
+      </w:r>
+      <w:r>
+        <w:t xml:space="preserve">etc?</w:t>
       </w:r>
     </w:p>
     <w:p>
@@ -241,40 +259,248 @@
         <w:pStyle w:val="FirstParagraph"/>
       </w:pPr>
       <w:r>
-        <w:t xml:space="preserve">In the age of data-intensive science and big data, scientists across many fields are faced with the challenge of synthesizing and communicating information from large and complex data sets. Scientific data are often presented as tabular summaries and static plots, however, seeing patterns in tables can be difficult and static plots preclude detailed explorations of the underlying data. New open source tools are bridging this gap by making it easier to build interactive figures</w:t>
-      </w:r>
-      <w:r>
-        <w:t xml:space="preserve"> </w:t>
-      </w:r>
-      <w:r>
-        <w:t xml:space="preserve">(Perkel 2018)</w:t>
-      </w:r>
-      <w:r>
-        <w:t xml:space="preserve">. In particular, browser-based data visualizations have been playing an increasingly prominent role in communicating information on a wide range of topics. Interactive graphics are frequently utilized by media outlets, such as the FiveThirtyEight, and scientists from a wide range of disciplines are starting to apply interactive visualization tools to explore and communicate their results</w:t>
-      </w:r>
-      <w:r>
-        <w:t xml:space="preserve"> </w:t>
-      </w:r>
-      <w:r>
-        <w:t xml:space="preserve">(Yeatman et al. 2018; Tushar and Reich 2017; Wick et al. 2015)</w:t>
-      </w:r>
-      <w:r>
-        <w:t xml:space="preserve">. This trend has been fueled by the development of JavaScript libraries (e.g. D</w:t>
-      </w:r>
-      <w:r>
-        <w:rPr>
-          <w:vertAlign w:val="superscript"/>
-        </w:rPr>
-        <w:t xml:space="preserve">3</w:t>
-      </w:r>
-      <w:r>
-        <w:t xml:space="preserve"> </w:t>
-      </w:r>
-      <w:r>
-        <w:t xml:space="preserve">(Bostock, Ogievetsky, and Heer 2011)</w:t>
-      </w:r>
-      <w:r>
-        <w:t xml:space="preserve">, plotly</w:t>
+        <w:t xml:space="preserve">Quantitative stock assessment plays a central role in modern fisheries management. Over time and as new methods are developed, biologists have more and more data available to inform stock assessments. These data might be richer information on stock structure using an increasing array of markers and biomarkers, and/or the continued lengthening of population status and catch time series. Concurrently, analysis methods have improved, and techniques are now available that can integrate many data sources into one stock assessment model; state-space models being one popular class of such models. For well-monitored stocks, the challenge has shifted from having sufficient data and information to provide sound advice on the status of a stock, to presenting the mass of information produced by increasingly complex statistical models to end-users in a meaningful way. Traditional methods of presenting information at stakeholder meetings and to fisheries managers, like written reports full of tables, or with presentations with endless figures, are simply no longer sufficient to convey the richness of the information. More importantly, these static presentation formats tend to stifle meaningful discussion of model outputs, and important questions and assumptions of the models that should be discussed tend to get lost under the sheer volume of output. A solution to this problem of communicating complex output and results to encourage engaging discussion can be through using the effective use of interactive visualization tools. These are common tools we use every day on an endless array of web sites, but their use is no longer restricted to web site developers as these tools are being integrated into software commonly used by the research community.</w:t>
+      </w:r>
+    </w:p>
+    <w:p>
+      <w:pPr>
+        <w:pStyle w:val="BodyText"/>
+      </w:pPr>
+      <w:r>
+        <w:t xml:space="preserve">Here we aim to demonstrate how interactive visualization tools provide an efficient and effective means of exploring and communicating the ever expanding array of data inputs and model outputs. First, we focus on data that are commonly used in stock assessment and provide one example where interactive maps were used to simplify the detailed exploration of data from a long-term tagging program. Second, we focus on the modeling aspect of stock assessment and, again, we use an example to demonstrate how dynamic and interactive data visualizations can be used to explore, diagnose and communicate results from an integrated assessment model. This structure corresponds to the two general steps in the stock assessment process: 1) knowing the data, and 2) data modeling.</w:t>
+      </w:r>
+    </w:p>
+    <w:p>
+      <w:pPr>
+        <w:pStyle w:val="Heading1"/>
+      </w:pPr>
+      <w:bookmarkStart w:id="20" w:name="knowing-the-data"/>
+      <w:r>
+        <w:t xml:space="preserve">Knowing the data</w:t>
+      </w:r>
+      <w:bookmarkEnd w:id="20"/>
+    </w:p>
+    <w:p>
+      <w:pPr>
+        <w:pStyle w:val="FirstParagraph"/>
+      </w:pPr>
+      <w:r>
+        <w:t xml:space="preserve">The data sets used in stock assessments are constantly growing. This growth in data either stems from the continuation of long-term monitoring efforts or from the addition of new monitoring programs. As such, stock assessment biologists often have to manage large volumes of data from a variety of sources. For instance, time series of reported landings and catch-at-age are</w:t>
+      </w:r>
+      <w:r>
+        <w:t xml:space="preserve"> </w:t>
+      </w:r>
+      <w:r>
+        <w:t xml:space="preserve">“</w:t>
+      </w:r>
+      <w:r>
+        <w:t xml:space="preserve">fishery-dependent</w:t>
+      </w:r>
+      <w:r>
+        <w:t xml:space="preserve">”</w:t>
+      </w:r>
+      <w:r>
+        <w:t xml:space="preserve"> </w:t>
+      </w:r>
+      <w:r>
+        <w:t xml:space="preserve">data that are frequently used in stock assessments. These data are often analyzed in conjunction with data from</w:t>
+      </w:r>
+      <w:r>
+        <w:t xml:space="preserve"> </w:t>
+      </w:r>
+      <w:r>
+        <w:t xml:space="preserve">“</w:t>
+      </w:r>
+      <w:r>
+        <w:t xml:space="preserve">fishery-independent</w:t>
+      </w:r>
+      <w:r>
+        <w:t xml:space="preserve">”</w:t>
+      </w:r>
+      <w:r>
+        <w:t xml:space="preserve"> </w:t>
+      </w:r>
+      <w:r>
+        <w:t xml:space="preserve">surveys that track changes in abundance and, in many cases, also monitor trends in biological factors such as age composition, growth rates, sex ratios and maturation stages. For some data-rich stocks, mark and recapture studies are also carried out to estimate movement, migration, growth rate, natural mortality, and discard mortality. All of the above-mentioned data sets are multidimensional and as the volume and variety of these data increases, it becomes more difficult to be aware of the details of each data set and discover key patterns within each. This challenge can be mediated, to a degree, by the application of interactive visualization tools as that they allow detailed exploration of the data behind the plot. For instance, the ability to zoom in on features or areas of interest and hover over specific points to reveal more information creates an interactive user-driven experience that expedites explorations of the data. This is exemplified by an interactive mapping tool developed for the exploration of a long-term tagging study.</w:t>
+      </w:r>
+    </w:p>
+    <w:p>
+      <w:pPr>
+        <w:pStyle w:val="BlockText"/>
+      </w:pPr>
+      <w:r>
+        <w:t xml:space="preserve">Greg, can you introduce this tool, providing some info on the tagging database and the tools used to make the tool (Shiny, leaflet)?</w:t>
+      </w:r>
+    </w:p>
+    <w:p>
+      <w:pPr>
+        <w:pStyle w:val="BlockText"/>
+      </w:pPr>
+      <w:r>
+        <w:t xml:space="preserve">TODO: the intro paragraph to this section could use some references if it is necessary</w:t>
+      </w:r>
+    </w:p>
+    <w:p>
+      <w:pPr>
+        <w:pStyle w:val="Heading1"/>
+      </w:pPr>
+      <w:bookmarkStart w:id="21" w:name="data-modeling"/>
+      <w:r>
+        <w:t xml:space="preserve">Data modeling</w:t>
+      </w:r>
+      <w:bookmarkEnd w:id="21"/>
+    </w:p>
+    <w:p>
+      <w:pPr>
+        <w:pStyle w:val="FirstParagraph"/>
+      </w:pPr>
+      <w:r>
+        <w:t xml:space="preserve">Synthesizing data from multiple sources presents a key challenge to stock assessment. Analyses of different data sources were traditionally carried out independently and the summaries or parameters from these analyses were used in the assessment model. This approach, however, is less than ideal because information may be lost and uncertainty may be unaccounted for when we</w:t>
+      </w:r>
+      <w:r>
+        <w:t xml:space="preserve"> </w:t>
+      </w:r>
+      <w:r>
+        <w:t xml:space="preserve">“</w:t>
+      </w:r>
+      <w:r>
+        <w:t xml:space="preserve">do statistics on the statistics</w:t>
+      </w:r>
+      <w:r>
+        <w:t xml:space="preserve">”</w:t>
+      </w:r>
+      <w:r>
+        <w:t xml:space="preserve"> </w:t>
+      </w:r>
+      <w:r>
+        <w:t xml:space="preserve">(Link 1999; Maunder and Punt 2013)</w:t>
+      </w:r>
+      <w:r>
+        <w:t xml:space="preserve">. Such issues have largely been curtailed in contemporary stock assessments thanks to advances in software that have facilitated the analysis of all available data, in as raw a form as appropriate, in a single integrated analysis</w:t>
+      </w:r>
+      <w:r>
+        <w:t xml:space="preserve"> </w:t>
+      </w:r>
+      <w:r>
+        <w:t xml:space="preserve">(Maunder and Punt 2013)</w:t>
+      </w:r>
+      <w:r>
+        <w:t xml:space="preserve">. Specifically, statistical modeling tools such as JAGS</w:t>
+      </w:r>
+      <w:r>
+        <w:t xml:space="preserve"> </w:t>
+      </w:r>
+      <w:r>
+        <w:t xml:space="preserve">(Plummer and others 2003)</w:t>
+      </w:r>
+      <w:r>
+        <w:t xml:space="preserve">, AD Model Builder</w:t>
+      </w:r>
+      <w:r>
+        <w:t xml:space="preserve"> </w:t>
+      </w:r>
+      <w:r>
+        <w:t xml:space="preserve">(Fournier et al. 2012)</w:t>
+      </w:r>
+      <w:r>
+        <w:t xml:space="preserve"> </w:t>
+      </w:r>
+      <w:r>
+        <w:t xml:space="preserve">and Template Model Builder</w:t>
+      </w:r>
+      <w:r>
+        <w:t xml:space="preserve"> </w:t>
+      </w:r>
+      <w:r>
+        <w:t xml:space="preserve">(Kristensen et al. 2015)</w:t>
+      </w:r>
+      <w:r>
+        <w:t xml:space="preserve"> </w:t>
+      </w:r>
+      <w:r>
+        <w:t xml:space="preserve">allow the construction of a joint likelihood for an array of observations to, in theory, extract as much information as possible about the biological and fishery processes. From a computational perspective, analyses of a variety of large data sets has never been easier. However, from a human perspective, contemporary stock assessment biologists are faced with the challenge of managing data from a variety of sources and also understanding the algorithms that convert these data to advice for fisheries managers. By using a recently developed interactive tool for exploring the integrated assessment model for Northern cod as an example, we hope to demonstrate that interactive visualization tools can streamline the process of understanding and communicating results from complex stock assessment models.</w:t>
+      </w:r>
+    </w:p>
+    <w:p>
+      <w:pPr>
+        <w:pStyle w:val="BodyText"/>
+      </w:pPr>
+      <w:r>
+        <w:t xml:space="preserve">The Northern cod stock off southern Labrador and eastern Newfoundland is one of the most well studied stocks in eastern Canada, perhaps by virtue of its history. As such, there are multiple monitoring programs that help inform the status of the stock and data from most of these programs have been integrated into a state-space stock assessment model, called NCAM</w:t>
+      </w:r>
+      <w:r>
+        <w:t xml:space="preserve"> </w:t>
+      </w:r>
+      <w:r>
+        <w:t xml:space="preserve">(Cadigan 2016)</w:t>
+      </w:r>
+      <w:r>
+        <w:t xml:space="preserve">. The</w:t>
+      </w:r>
+      <w:r>
+        <w:t xml:space="preserve"> </w:t>
+      </w:r>
+      <w:r>
+        <w:t xml:space="preserve">“</w:t>
+      </w:r>
+      <w:r>
+        <w:t xml:space="preserve">base case</w:t>
+      </w:r>
+      <w:r>
+        <w:t xml:space="preserve">”</w:t>
+      </w:r>
+      <w:r>
+        <w:t xml:space="preserve"> </w:t>
+      </w:r>
+      <w:r>
+        <w:t xml:space="preserve">model includes information from research vessel autumn trawl surveys (1983-present), Sentinel fishery surveys (1995-present), inshore acoustic surveys (1995-2009), fishery catch-at-age compositions and partial fishery landings (1983-present), and tagging (1983-present). Using a series of observation equations, this TMB based model reduces thousands of historical data points from these monitoring programs into quantities such as recruitment, spawning stock biomass, fishing mortality and natural mortality. Once the model is fit to the data, the next step is to produce visual representations of the data and model. A standard approach would be to produce static presentations and documents with a series of figures and tables. With large amounts of model inputs and outputs, this approach quickly becomes overwhelming for both the analyst and all the stakeholders involved in the stock assessment process. First, it is not feasible for the analyst to include and describe all figures and tables produced into a single document. Second, it is difficult for stakeholders to efficiently digest the information that has been compressed into a series of static slides or pages. Interactive documents provide a potential solution to this problem as they allow much more information to be contained and accessible on a single screen.</w:t>
+      </w:r>
+    </w:p>
+    <w:p>
+      <w:pPr>
+        <w:pStyle w:val="BodyText"/>
+      </w:pPr>
+      <w:r>
+        <w:t xml:space="preserve">In the pursuit for an easier and more efficient way to communicate results from NCAM, an interactive and self-contained</w:t>
+      </w:r>
+      <w:r>
+        <w:t xml:space="preserve"> </w:t>
+      </w:r>
+      <w:r>
+        <w:t xml:space="preserve">“</w:t>
+      </w:r>
+      <w:r>
+        <w:t xml:space="preserve">dashboard</w:t>
+      </w:r>
+      <w:r>
+        <w:t xml:space="preserve">”</w:t>
+      </w:r>
+      <w:r>
+        <w:t xml:space="preserve"> </w:t>
+      </w:r>
+      <w:r>
+        <w:t xml:space="preserve">was developed for the last assessment of Northern cod</w:t>
+      </w:r>
+      <w:r>
+        <w:t xml:space="preserve"> </w:t>
+      </w:r>
+      <w:r>
+        <w:t xml:space="preserve">(Dwyer et al., n.d.)</w:t>
+      </w:r>
+      <w:r>
+        <w:t xml:space="preserve">. The concept of using a dashboard was burrowed from the business community where dashboards are frequently used to group a series of interactive visuals and tables to provide at-a-glance views of key performance indicators. Many tools have been created to facilitate the development of data dashboards and we leveraged R-based packages to construct a tool for exploring the input and output of NCAM. Specifically we utilized the flexdashboard</w:t>
+      </w:r>
+      <w:r>
+        <w:t xml:space="preserve"> </w:t>
+      </w:r>
+      <w:r>
+        <w:t xml:space="preserve">(Allaire 2017)</w:t>
+      </w:r>
+      <w:r>
+        <w:t xml:space="preserve"> </w:t>
+      </w:r>
+      <w:r>
+        <w:t xml:space="preserve">package to group interactive plotly-based</w:t>
       </w:r>
       <w:r>
         <w:t xml:space="preserve"> </w:t>
@@ -283,46 +509,31 @@
         <w:t xml:space="preserve">(Inc. 2015)</w:t>
       </w:r>
       <w:r>
-        <w:t xml:space="preserve">, leaflet</w:t>
-      </w:r>
-      <w:r>
-        <w:t xml:space="preserve"> </w:t>
-      </w:r>
-      <w:r>
-        <w:t xml:space="preserve">(Leaflet 2015)</w:t>
-      </w:r>
-      <w:r>
-        <w:t xml:space="preserve">, highcharts</w:t>
-      </w:r>
-      <w:r>
-        <w:t xml:space="preserve"> </w:t>
-      </w:r>
-      <w:r>
-        <w:t xml:space="preserve">(Highsoft 2015)</w:t>
-      </w:r>
-      <w:r>
-        <w:t xml:space="preserve">) that enable the production of dynamic and interactive data visualizations in modern web-browsers. Interfaces to JavaScript libraries have also been developed to allow interactive plots to be coded using commonly used languages such as R</w:t>
-      </w:r>
-      <w:r>
-        <w:t xml:space="preserve"> </w:t>
-      </w:r>
-      <w:r>
-        <w:t xml:space="preserve">(R Core Team 2017)</w:t>
-      </w:r>
-      <w:r>
-        <w:t xml:space="preserve"> </w:t>
-      </w:r>
-      <w:r>
-        <w:t xml:space="preserve">or Python</w:t>
-      </w:r>
-      <w:r>
-        <w:t xml:space="preserve"> </w:t>
-      </w:r>
-      <w:r>
-        <w:t xml:space="preserve">(Foundation 2010)</w:t>
-      </w:r>
-      <w:r>
-        <w:t xml:space="preserve">. By laying the technical infrastructure for creating interactive graphics, these new tools are ushering in a new era of big data by facilitating the exploration and communication of complex data and models.</w:t>
+        <w:t xml:space="preserve"> </w:t>
+      </w:r>
+      <w:r>
+        <w:t xml:space="preserve">visuals into a dynamic document. We also used the crosstalk</w:t>
+      </w:r>
+      <w:r>
+        <w:t xml:space="preserve"> </w:t>
+      </w:r>
+      <w:r>
+        <w:t xml:space="preserve">(Cheng 2016)</w:t>
+      </w:r>
+      <w:r>
+        <w:t xml:space="preserve"> </w:t>
+      </w:r>
+      <w:r>
+        <w:t xml:space="preserve">package to link the data displayed across multiple plots. Via R Markdown</w:t>
+      </w:r>
+      <w:r>
+        <w:t xml:space="preserve"> </w:t>
+      </w:r>
+      <w:r>
+        <w:t xml:space="preserve">(Allaire et al. 2018)</w:t>
+      </w:r>
+      <w:r>
+        <w:t xml:space="preserve">, the dashboard is rendered into a self-contained html file that is reproducible, interactive, and easy to update following modifications to the model or the addition of new data.</w:t>
       </w:r>
     </w:p>
     <w:p>
@@ -330,82 +541,7 @@
         <w:pStyle w:val="BodyText"/>
       </w:pPr>
       <w:r>
-        <w:t xml:space="preserve">The field of fisheries research has a long history of collecting and synthesizing a plethora of data using state-of-the-art computational technologies</w:t>
-      </w:r>
-      <w:r>
-        <w:t xml:space="preserve"> </w:t>
-      </w:r>
-      <w:r>
-        <w:t xml:space="preserve">(Megrey and Moksness 2008)</w:t>
-      </w:r>
-      <w:r>
-        <w:t xml:space="preserve">. Fisheries science has evolved alongside the rise of the computing era, and as tools improve so does the management advice provided by fisheries scientists. This management advice generally culminates from a stock assessment process whereby various sources of data and statistical methods are used to model the history, current status and future status of one or more fish stocks</w:t>
-      </w:r>
-      <w:r>
-        <w:t xml:space="preserve"> </w:t>
-      </w:r>
-      <w:r>
-        <w:t xml:space="preserve">(Hilborn and Walters 1992)</w:t>
-      </w:r>
-      <w:r>
-        <w:t xml:space="preserve">. Recent advances in computational technologies have streamlined the process of stock assessment by facilitating the development and application of integrated assessment models</w:t>
-      </w:r>
-      <w:r>
-        <w:t xml:space="preserve"> </w:t>
-      </w:r>
-      <w:r>
-        <w:t xml:space="preserve">(Maunder and Punt 2013)</w:t>
-      </w:r>
-      <w:r>
-        <w:t xml:space="preserve">. This means that analyses that were once carried out independently on different data sets can now be integrated into one analysis by using statistical modeling tools such as JAGS</w:t>
-      </w:r>
-      <w:r>
-        <w:t xml:space="preserve"> </w:t>
-      </w:r>
-      <w:r>
-        <w:t xml:space="preserve">(Plummer and others 2003)</w:t>
-      </w:r>
-      <w:r>
-        <w:t xml:space="preserve">, AD Model Builder</w:t>
-      </w:r>
-      <w:r>
-        <w:t xml:space="preserve"> </w:t>
-      </w:r>
-      <w:r>
-        <w:t xml:space="preserve">(Fournier et al. 2012)</w:t>
-      </w:r>
-      <w:r>
-        <w:t xml:space="preserve"> </w:t>
-      </w:r>
-      <w:r>
-        <w:t xml:space="preserve">and Template Model Builder</w:t>
-      </w:r>
-      <w:r>
-        <w:t xml:space="preserve"> </w:t>
-      </w:r>
-      <w:r>
-        <w:t xml:space="preserve">(Kristensen et al. 2015)</w:t>
-      </w:r>
-      <w:r>
-        <w:t xml:space="preserve">. From a computational perspective, analyses of a variety of large data sets has never been easier. However, from a human perspective, contemporary stock assessment biologists are faced with the challenge of managing data from a variety of sources and also understanding the algorithms that convert these data to advice for fisheries managers. Here we aim to demonstrate how interactive visualization tools provide an efficient and effective means of exploring and communicating the ever expanding array of data inputs and model outputs. First, we focus on data that are commonly used in stock assessment and provide one example where interactive maps were used to simplify the detailed exploration of data from a long-term tagging program. Second, we focus on the modeling aspect of stock assessment and, again, we use an example to demonstrate how dynamic and interactive data visualizations can be used to explore, diagnose and communicate results from an integrated assessment model. This structure corresponds to the two general steps in the stock assessment process: 1) knowing the data, and 2) data modeling.</w:t>
-      </w:r>
-    </w:p>
-    <w:p>
-      <w:pPr>
-        <w:pStyle w:val="Heading1"/>
-      </w:pPr>
-      <w:bookmarkStart w:id="20" w:name="knowing-the-data"/>
-      <w:r>
-        <w:t xml:space="preserve">Knowing the data</w:t>
-      </w:r>
-      <w:bookmarkEnd w:id="20"/>
-    </w:p>
-    <w:p>
-      <w:pPr>
-        <w:pStyle w:val="FirstParagraph"/>
-      </w:pPr>
-      <w:r>
-        <w:t xml:space="preserve">The data sets used in stock assessments are constantly growing. This growth in data either stems from the continuation of long-term monitoring efforts or from the addition of new monitoring programs. As such, stock assessment biologists often have to manage large volumes of data from a variety of sources. For instance, time series of reported landings and catch-at-age are</w:t>
+        <w:t xml:space="preserve">The NCAM dashboard, which is included as a self-contained html file in Supplement 2, contains a series of tabs, the first of which provides terse point-form background on the model (tab named</w:t>
       </w:r>
       <w:r>
         <w:t xml:space="preserve"> </w:t>
@@ -414,282 +550,73 @@
         <w:t xml:space="preserve">“</w:t>
       </w:r>
       <w:r>
-        <w:t xml:space="preserve">fishery-dependent</w:t>
+        <w:t xml:space="preserve">Background</w:t>
       </w:r>
       <w:r>
         <w:t xml:space="preserve">”</w:t>
       </w:r>
       <w:r>
-        <w:t xml:space="preserve"> </w:t>
-      </w:r>
-      <w:r>
-        <w:t xml:space="preserve">data that are frequently used in stock assessments. These data are often analyzed in conjunction with data from</w:t>
-      </w:r>
-      <w:r>
-        <w:t xml:space="preserve"> </w:t>
+        <w:t xml:space="preserve">). Subsequent tabs provide a series of diagnostic plots for assessing model fits to the catch (</w:t>
       </w:r>
       <w:r>
         <w:t xml:space="preserve">“</w:t>
       </w:r>
       <w:r>
-        <w:t xml:space="preserve">fishery-independent</w:t>
+        <w:t xml:space="preserve">Catch</w:t>
       </w:r>
       <w:r>
         <w:t xml:space="preserve">”</w:t>
       </w:r>
       <w:r>
-        <w:t xml:space="preserve"> </w:t>
-      </w:r>
-      <w:r>
-        <w:t xml:space="preserve">surveys that track changes in abundance and, in many cases, also monitor trends in biological factors such as age composition, growth rates, sex ratios and maturation stages. For some data-rich stocks, mark and recapture studies are also carried out to estimate movement, migration, growth rate, natural mortality, and discard mortality. All of the above-mentioned data sets are multidimensional and as the volume and variety of these data increases, it becomes more difficult to be aware of the details of each data set and discover key patterns within each. This challenge can be mediated, to a degree, by the application of interactive visualization tools as that they allow detailed exploration of the data behind the plot. For instance, the ability to zoom in on features or areas of interest and hover over specific points to reveal more information creates an interactive user-driven experience that expedites explorations of the data. This is exemplified by an interactive mapping tool developed for the exploration of a long-term tagging study.</w:t>
-      </w:r>
-    </w:p>
-    <w:p>
-      <w:pPr>
-        <w:pStyle w:val="BlockText"/>
-      </w:pPr>
-      <w:r>
-        <w:t xml:space="preserve">Greg, can you introduce this tool, providing some info on the tagging database and the tools used to make the tool (Shiny, leaflet)?</w:t>
-      </w:r>
-    </w:p>
-    <w:p>
-      <w:pPr>
-        <w:pStyle w:val="BlockText"/>
-      </w:pPr>
-      <w:r>
-        <w:t xml:space="preserve">TODO: the intro paragraph to this section could use some references if it is necessary</w:t>
-      </w:r>
-    </w:p>
-    <w:p>
-      <w:pPr>
-        <w:pStyle w:val="Heading1"/>
-      </w:pPr>
-      <w:bookmarkStart w:id="21" w:name="data-modeling"/>
-      <w:r>
-        <w:t xml:space="preserve">Data modeling</w:t>
-      </w:r>
-      <w:bookmarkEnd w:id="21"/>
-    </w:p>
-    <w:p>
-      <w:pPr>
-        <w:pStyle w:val="FirstParagraph"/>
-      </w:pPr>
-      <w:r>
-        <w:t xml:space="preserve">Synthesizing data from multiple sources presents a key challenge to stock assessment. Analyses of different data sources were traditionally carried out independently and the summaries or parameters from these analyses were used in the assessment model. This approach, however, is less than ideal because information may be lost and uncertainty may be unaccounted for when we</w:t>
-      </w:r>
-      <w:r>
-        <w:t xml:space="preserve"> </w:t>
+        <w:t xml:space="preserve">), research vessel autumn trawl survey (</w:t>
       </w:r>
       <w:r>
         <w:t xml:space="preserve">“</w:t>
       </w:r>
       <w:r>
-        <w:t xml:space="preserve">do statistics on the statistics</w:t>
+        <w:t xml:space="preserve">RV survey</w:t>
       </w:r>
       <w:r>
         <w:t xml:space="preserve">”</w:t>
       </w:r>
       <w:r>
-        <w:t xml:space="preserve"> </w:t>
-      </w:r>
-      <w:r>
-        <w:t xml:space="preserve">(Link 1999; Maunder and Punt 2013)</w:t>
-      </w:r>
-      <w:r>
-        <w:t xml:space="preserve">. Such issues have largely been curtailed in contemporary stock assessments thanks to advances in software that have facilitated the analysis of all available data, in as raw a form as appropriate, in a single integrated analysis</w:t>
-      </w:r>
-      <w:r>
-        <w:t xml:space="preserve"> </w:t>
-      </w:r>
-      <w:r>
-        <w:t xml:space="preserve">(Maunder and Punt 2013)</w:t>
-      </w:r>
-      <w:r>
-        <w:t xml:space="preserve">. Specifically, statistical modeling tools such as JAGS</w:t>
-      </w:r>
-      <w:r>
-        <w:t xml:space="preserve"> </w:t>
-      </w:r>
-      <w:r>
-        <w:t xml:space="preserve">(Plummer and others 2003)</w:t>
-      </w:r>
-      <w:r>
-        <w:t xml:space="preserve">, AD Model Builder</w:t>
-      </w:r>
-      <w:r>
-        <w:t xml:space="preserve"> </w:t>
-      </w:r>
-      <w:r>
-        <w:t xml:space="preserve">(Fournier et al. 2012)</w:t>
-      </w:r>
-      <w:r>
-        <w:t xml:space="preserve"> </w:t>
-      </w:r>
-      <w:r>
-        <w:t xml:space="preserve">and Template Model Builder</w:t>
-      </w:r>
-      <w:r>
-        <w:t xml:space="preserve"> </w:t>
-      </w:r>
-      <w:r>
-        <w:t xml:space="preserve">(Kristensen et al. 2015)</w:t>
-      </w:r>
-      <w:r>
-        <w:t xml:space="preserve"> </w:t>
-      </w:r>
-      <w:r>
-        <w:t xml:space="preserve">allow the construction of a joint likelihood for an array of observations to, in theory, extract as much information as possible about the biological and fishery processes. However, integrated analyses are not a panacea because model misspecifications and data conflicts are an inevitable consequence of simplifying reality to a small series of equations</w:t>
-      </w:r>
-      <w:r>
-        <w:t xml:space="preserve"> </w:t>
-      </w:r>
-      <w:r>
-        <w:t xml:space="preserve">(Maunder and Piner 2017)</w:t>
-      </w:r>
-      <w:r>
-        <w:t xml:space="preserve">. A potential solution to this quandary to use a superensemble model, whereby multiple models with different structures are run and their predictions are supplied as covariates to an additional superensemble model</w:t>
-      </w:r>
-      <w:r>
-        <w:t xml:space="preserve"> </w:t>
-      </w:r>
-      <w:r>
-        <w:t xml:space="preserve">(Anderson et al. 2017)</w:t>
-      </w:r>
-      <w:r>
-        <w:t xml:space="preserve">. Ensemble approaches reduce the risk of picking the</w:t>
-      </w:r>
-      <w:r>
-        <w:t xml:space="preserve"> </w:t>
+        <w:t xml:space="preserve">), Sentinel fishery survey (</w:t>
       </w:r>
       <w:r>
         <w:t xml:space="preserve">“</w:t>
       </w:r>
       <w:r>
-        <w:t xml:space="preserve">wrong</w:t>
+        <w:t xml:space="preserve">SN survey</w:t>
       </w:r>
       <w:r>
         <w:t xml:space="preserve">”</w:t>
       </w:r>
       <w:r>
-        <w:t xml:space="preserve"> </w:t>
-      </w:r>
-      <w:r>
-        <w:t xml:space="preserve">model and also expands the range of hypotheses explored</w:t>
-      </w:r>
-      <w:r>
-        <w:t xml:space="preserve"> </w:t>
-      </w:r>
-      <w:r>
-        <w:t xml:space="preserve">(Dietterich 2000)</w:t>
-      </w:r>
-      <w:r>
-        <w:t xml:space="preserve">. These advances greatly improve our ability to assess the status and trends of fish populations, however, modern stock assessment biologists are now faced with the overwhelming task of understanding an ever expanding array of data inputs, model structures and outputs. This challenge is compounded by the ever increasing demand for rapid and sound fisheries advice. Here we argue that the process of providing fisheries advice can be further streamlined by utilizing dynamic and interactive visualization tools to explore, diagnose and communicate stock assessment models. We hope to demonstrate this using a recently developed interactive tool for exploring an integrated assessment model for Northern cod.</w:t>
-      </w:r>
-    </w:p>
-    <w:p>
-      <w:pPr>
-        <w:pStyle w:val="BodyText"/>
-      </w:pPr>
-      <w:r>
-        <w:t xml:space="preserve">The Northern cod stock off southern Labrador and eastern Newfoundland is one of the most well studied stocks in eastern Canada, perhaps by virtue of its history. As such, there are multiple monitoring programs that help inform the status of the stock and data from most of these programs have been integrated into a state-space stock assessment model, called NCAM</w:t>
-      </w:r>
-      <w:r>
-        <w:t xml:space="preserve"> </w:t>
-      </w:r>
-      <w:r>
-        <w:t xml:space="preserve">(Cadigan 2016)</w:t>
-      </w:r>
-      <w:r>
-        <w:t xml:space="preserve">. The</w:t>
-      </w:r>
-      <w:r>
-        <w:t xml:space="preserve"> </w:t>
+        <w:t xml:space="preserve">), inshore acoustic survey (</w:t>
       </w:r>
       <w:r>
         <w:t xml:space="preserve">“</w:t>
       </w:r>
       <w:r>
-        <w:t xml:space="preserve">base case</w:t>
+        <w:t xml:space="preserve">SS survey</w:t>
       </w:r>
       <w:r>
         <w:t xml:space="preserve">”</w:t>
       </w:r>
       <w:r>
-        <w:t xml:space="preserve"> </w:t>
-      </w:r>
-      <w:r>
-        <w:t xml:space="preserve">model includes information from research vessel autumn trawl surveys (1983-present), Sentinel fishery surveys (1995-present), inshore acoustic surveys (1995-2009), fishery catch-at-age compositions and partial fishery landings (1983-present), and tagging (1983-present). Using a series of observation equations, this TMB based model reduces thousands of historical data points from these monitoring programs into quantities such as recruitment, spawning stock biomass, fishing mortality and natural mortality. Once the model is fit to the data, the next step is to produce visual representations of the data and model. An interactive and self-contained</w:t>
-      </w:r>
-      <w:r>
-        <w:t xml:space="preserve"> </w:t>
+        <w:t xml:space="preserve">), and tagging (</w:t>
       </w:r>
       <w:r>
         <w:t xml:space="preserve">“</w:t>
       </w:r>
       <w:r>
-        <w:t xml:space="preserve">dashboard</w:t>
+        <w:t xml:space="preserve">Tagging</w:t>
       </w:r>
       <w:r>
         <w:t xml:space="preserve">”</w:t>
       </w:r>
       <w:r>
-        <w:t xml:space="preserve"> </w:t>
-      </w:r>
-      <w:r>
-        <w:t xml:space="preserve">was developed for this purpose for the last assessment of Northern cod</w:t>
-      </w:r>
-      <w:r>
-        <w:t xml:space="preserve"> </w:t>
-      </w:r>
-      <w:r>
-        <w:t xml:space="preserve">(Dwyer et al., n.d.)</w:t>
-      </w:r>
-      <w:r>
-        <w:t xml:space="preserve">. The concept of using a dashboard was burrowed from the business community where dashboards are frequently used to group a series of interactive visuals and tables to provide at-a-glance views of key performance indicators. Many tools have been developed to facilitate the development of data dashboards and we leveraged R-based tools to construct a tool for exploring the input and output of NCAM. Specifically we utilized the flexdashboard</w:t>
-      </w:r>
-      <w:r>
-        <w:t xml:space="preserve"> </w:t>
-      </w:r>
-      <w:r>
-        <w:t xml:space="preserve">(Allaire 2017)</w:t>
-      </w:r>
-      <w:r>
-        <w:t xml:space="preserve"> </w:t>
-      </w:r>
-      <w:r>
-        <w:t xml:space="preserve">package to group interactive plotly-based</w:t>
-      </w:r>
-      <w:r>
-        <w:t xml:space="preserve"> </w:t>
-      </w:r>
-      <w:r>
-        <w:t xml:space="preserve">(Inc. 2015)</w:t>
-      </w:r>
-      <w:r>
-        <w:t xml:space="preserve"> </w:t>
-      </w:r>
-      <w:r>
-        <w:t xml:space="preserve">visuals into a dynamic document. We also used the crosstalk</w:t>
-      </w:r>
-      <w:r>
-        <w:t xml:space="preserve"> </w:t>
-      </w:r>
-      <w:r>
-        <w:t xml:space="preserve">(Cheng 2016)</w:t>
-      </w:r>
-      <w:r>
-        <w:t xml:space="preserve"> </w:t>
-      </w:r>
-      <w:r>
-        <w:t xml:space="preserve">package to link the data displayed across multiple plots.</w:t>
-      </w:r>
-    </w:p>
-    <w:p>
-      <w:pPr>
-        <w:pStyle w:val="BodyText"/>
-      </w:pPr>
-      <w:r>
-        <w:t xml:space="preserve">The NCAM dashboard, which is included in Supplement 2 as a self-contained html file, contains a series of tabs, the first of which provides terse point-form background on the model (tab named</w:t>
+        <w:t xml:space="preserve">) data. For instance, the</w:t>
       </w:r>
       <w:r>
         <w:t xml:space="preserve"> </w:t>
@@ -698,181 +625,106 @@
         <w:t xml:space="preserve">“</w:t>
       </w:r>
       <w:r>
-        <w:t xml:space="preserve">Background</w:t>
+        <w:t xml:space="preserve">RV survey</w:t>
       </w:r>
       <w:r>
         <w:t xml:space="preserve">”</w:t>
       </w:r>
       <w:r>
-        <w:t xml:space="preserve">). Subsequent tabs provide a series of diagnostic plots for assessing model fits to the catch (</w:t>
+        <w:t xml:space="preserve"> </w:t>
+      </w:r>
+      <w:r>
+        <w:t xml:space="preserve">tab includes plots of observed and predicted values of mean numbers per tow captured in the research vessel survey (Figure</w:t>
+      </w:r>
+      <w:r>
+        <w:t xml:space="preserve"> </w:t>
+      </w:r>
+      <w:r>
+        <w:t xml:space="preserve">1</w:t>
+      </w:r>
+      <w:r>
+        <w:t xml:space="preserve">). The dashboard also includes tabs focused on model estimates such as catchability and selectivity (</w:t>
       </w:r>
       <w:r>
         <w:t xml:space="preserve">“</w:t>
       </w:r>
       <w:r>
-        <w:t xml:space="preserve">Catch</w:t>
+        <w:t xml:space="preserve">Catchability</w:t>
       </w:r>
       <w:r>
         <w:t xml:space="preserve">”</w:t>
       </w:r>
       <w:r>
-        <w:t xml:space="preserve">), research vessel autumn trawl survey (</w:t>
+        <w:t xml:space="preserve">), stock size and vital rates (</w:t>
       </w:r>
       <w:r>
         <w:t xml:space="preserve">“</w:t>
       </w:r>
       <w:r>
-        <w:t xml:space="preserve">RV survey</w:t>
+        <w:t xml:space="preserve">Trends</w:t>
       </w:r>
       <w:r>
         <w:t xml:space="preserve">”</w:t>
       </w:r>
       <w:r>
-        <w:t xml:space="preserve">), Sentinel fishery survey (</w:t>
+        <w:t xml:space="preserve">; Figure</w:t>
+      </w:r>
+      <w:r>
+        <w:t xml:space="preserve"> </w:t>
+      </w:r>
+      <w:r>
+        <w:t xml:space="preserve">2</w:t>
+      </w:r>
+      <w:r>
+        <w:t xml:space="preserve">), and stock productivity (</w:t>
       </w:r>
       <w:r>
         <w:t xml:space="preserve">“</w:t>
       </w:r>
       <w:r>
-        <w:t xml:space="preserve">SN survey</w:t>
+        <w:t xml:space="preserve">Productivity</w:t>
       </w:r>
       <w:r>
         <w:t xml:space="preserve">”</w:t>
       </w:r>
       <w:r>
-        <w:t xml:space="preserve">), inshore acoustic survey (</w:t>
+        <w:t xml:space="preserve">). Finally, some results from a retrospective analyses are included under the</w:t>
+      </w:r>
+      <w:r>
+        <w:t xml:space="preserve"> </w:t>
       </w:r>
       <w:r>
         <w:t xml:space="preserve">“</w:t>
       </w:r>
       <w:r>
-        <w:t xml:space="preserve">SS survey</w:t>
+        <w:t xml:space="preserve">Retro</w:t>
       </w:r>
       <w:r>
         <w:t xml:space="preserve">”</w:t>
       </w:r>
       <w:r>
-        <w:t xml:space="preserve">), and tagging (</w:t>
+        <w:t xml:space="preserve"> </w:t>
+      </w:r>
+      <w:r>
+        <w:t xml:space="preserve">tab and key inputs and outputs are included as tables under the</w:t>
+      </w:r>
+      <w:r>
+        <w:t xml:space="preserve"> </w:t>
       </w:r>
       <w:r>
         <w:t xml:space="preserve">“</w:t>
       </w:r>
       <w:r>
-        <w:t xml:space="preserve">Tagging</w:t>
+        <w:t xml:space="preserve">Tables</w:t>
       </w:r>
       <w:r>
         <w:t xml:space="preserve">”</w:t>
       </w:r>
       <w:r>
-        <w:t xml:space="preserve">) data. For instance, the</w:t>
-      </w:r>
-      <w:r>
-        <w:t xml:space="preserve"> </w:t>
-      </w:r>
-      <w:r>
-        <w:t xml:space="preserve">“</w:t>
-      </w:r>
-      <w:r>
-        <w:t xml:space="preserve">RV survey</w:t>
-      </w:r>
-      <w:r>
-        <w:t xml:space="preserve">”</w:t>
-      </w:r>
-      <w:r>
-        <w:t xml:space="preserve"> </w:t>
-      </w:r>
-      <w:r>
-        <w:t xml:space="preserve">tab includes plots of observed and predicted values of mean numbers per tow captured in the research vessel survey (Figure</w:t>
-      </w:r>
-      <w:r>
-        <w:t xml:space="preserve"> </w:t>
-      </w:r>
-      <w:r>
-        <w:t xml:space="preserve">1</w:t>
-      </w:r>
-      <w:r>
-        <w:t xml:space="preserve">). The dashboard also includes tabs focused on model estimates such as catchability and selectivity (</w:t>
-      </w:r>
-      <w:r>
-        <w:t xml:space="preserve">“</w:t>
-      </w:r>
-      <w:r>
-        <w:t xml:space="preserve">Catchability</w:t>
-      </w:r>
-      <w:r>
-        <w:t xml:space="preserve">”</w:t>
-      </w:r>
-      <w:r>
-        <w:t xml:space="preserve">), stock size and vital rates (</w:t>
-      </w:r>
-      <w:r>
-        <w:t xml:space="preserve">“</w:t>
-      </w:r>
-      <w:r>
-        <w:t xml:space="preserve">Trends</w:t>
-      </w:r>
-      <w:r>
-        <w:t xml:space="preserve">”</w:t>
-      </w:r>
-      <w:r>
-        <w:t xml:space="preserve">; Figure</w:t>
-      </w:r>
-      <w:r>
-        <w:t xml:space="preserve"> </w:t>
-      </w:r>
-      <w:r>
-        <w:t xml:space="preserve">2</w:t>
-      </w:r>
-      <w:r>
-        <w:t xml:space="preserve">), and stock productivity (</w:t>
-      </w:r>
-      <w:r>
-        <w:t xml:space="preserve">“</w:t>
-      </w:r>
-      <w:r>
-        <w:t xml:space="preserve">Productivity</w:t>
-      </w:r>
-      <w:r>
-        <w:t xml:space="preserve">”</w:t>
-      </w:r>
-      <w:r>
-        <w:t xml:space="preserve">). Finally, some results from a retrospective analyses are included under the</w:t>
-      </w:r>
-      <w:r>
-        <w:t xml:space="preserve"> </w:t>
-      </w:r>
-      <w:r>
-        <w:t xml:space="preserve">“</w:t>
-      </w:r>
-      <w:r>
-        <w:t xml:space="preserve">Retro</w:t>
-      </w:r>
-      <w:r>
-        <w:t xml:space="preserve">”</w:t>
-      </w:r>
-      <w:r>
-        <w:t xml:space="preserve"> </w:t>
-      </w:r>
-      <w:r>
-        <w:t xml:space="preserve">tab and key inputs and outputs are included as tables under the</w:t>
-      </w:r>
-      <w:r>
-        <w:t xml:space="preserve"> </w:t>
-      </w:r>
-      <w:r>
-        <w:t xml:space="preserve">“</w:t>
-      </w:r>
-      <w:r>
-        <w:t xml:space="preserve">Tables</w:t>
-      </w:r>
-      <w:r>
-        <w:t xml:space="preserve">”</w:t>
-      </w:r>
-      <w:r>
-        <w:t xml:space="preserve"> </w:t>
-      </w:r>
-      <w:r>
-        <w:t xml:space="preserve">tab. The plots and tables included in the dashboard are similar to those typically presented at assessment meetings and in research documents, however, the interactive nature of the dashboard permits easy and efficient access to significantly more detail. Because the dashboard is contained in an html file, it acts as an interactive assessment document that can be shared for peer-review. This allows colleagues and stakeholders to independently scrutinize details of the data and model that are not easily accessed by users other than the analyst. Such access improves the transparancy of the stock assessment model which, in turn, leads to richer discussion and interogation of the biological and statistical rigor of the model.</w:t>
+        <w:t xml:space="preserve"> </w:t>
+      </w:r>
+      <w:r>
+        <w:t xml:space="preserve">tab. The plots and tables included in the dashboard are similar to those typically presented at assessment meetings and in research documents, however, the interactive nature of the dashboard permits easy and efficient access to significantly more detail. For instance, the ability to zoom allows users to investigate specific patterns and tooltabs display the values behind specific points. Because the dashboard is contained in an html file, it acts as an interactive assessment document that can be shared for peer-review. This allows colleagues and stakeholders to independently scrutinize details of the data and model that are not easily accessed by users other than the analyst. Such access improves the transparency of the stock assessment model which, in turn, leads to richer discussion and scrutiny of the biological and statistical rigor of the model.</w:t>
       </w:r>
     </w:p>
     <w:p>
@@ -892,7 +744,7 @@
           <wp:inline>
             <wp:extent cx="5943600" cy="3962400"/>
             <wp:effectExtent b="0" l="0" r="0" t="0"/>
-            <wp:docPr descr="Figure 1 - Screenshot of the “RV survey” tab from the NCAM dashboard where total observed (dots) and NCAM model predicted values (lines) for the DFO RV survey index are shown in the upper left panel and scaled matrix plot of age-disaggregated standardized log residuals are shown in the lower left panel (blue = positive, red = negative, symbols scaled by size; grey = index values of zero). Age-disaggregated observed (dots) and perdicted (lines) values from the DFO RV survey are shown in the right panel. The tab on the right panel including residual plots are hidden here, but asscessable in the dashboard." title="" id="1" name="Picture"/>
+            <wp:docPr descr="Figure 1 - Screenshot of the “RV survey” tab from the NCAM dashboard where total observed (dots) and NCAM model predicted values (lines) for the DFO RV survey index are shown in the upper left panel and scaled matrix plot of age-disaggregated standardized log residuals are shown in the lower left panel (blue = positive, red = negative, symbols scaled by size; grey = index values of zero). Age-disaggregated observed (dots) and predicted (lines) values from the DFO RV survey are shown in the right panel. The tab on the right panel including residual plots are hidden here, but assessable in the dashboard." title="" id="1" name="Picture"/>
             <a:graphic>
               <a:graphicData uri="http://schemas.openxmlformats.org/drawingml/2006/picture">
                 <pic:pic>
@@ -953,7 +805,7 @@
         <w:t xml:space="preserve"> </w:t>
       </w:r>
       <w:r>
-        <w:t xml:space="preserve">tab from the NCAM dashboard where total observed (dots) and NCAM model predicted values (lines) for the DFO RV survey index are shown in the upper left panel and scaled matrix plot of age-disaggregated standardized log residuals are shown in the lower left panel (blue = positive, red = negative, symbols scaled by size; grey = index values of zero). Age-disaggregated observed (dots) and perdicted (lines) values from the DFO RV survey are shown in the right panel. The tab on the right panel including residual plots are hidden here, but asscessable in the dashboard.</w:t>
+        <w:t xml:space="preserve">tab from the NCAM dashboard where total observed (dots) and NCAM model predicted values (lines) for the DFO RV survey index are shown in the upper left panel and scaled matrix plot of age-disaggregated standardized log residuals are shown in the lower left panel (blue = positive, red = negative, symbols scaled by size; grey = index values of zero). Age-disaggregated observed (dots) and predicted (lines) values from the DFO RV survey are shown in the right panel. The tab on the right panel including residual plots are hidden here, but assessable in the dashboard.</w:t>
       </w:r>
     </w:p>
     <w:p>
@@ -1053,10 +905,90 @@
     </w:p>
     <w:p>
       <w:pPr>
-        <w:pStyle w:val="BlockText"/>
-      </w:pPr>
-      <w:r>
-        <w:t xml:space="preserve">TODO: discuss this concept in the context of open science and open stock assessment.</w:t>
+        <w:pStyle w:val="FirstParagraph"/>
+      </w:pPr>
+      <w:r>
+        <w:t xml:space="preserve">decades as has the complexities of data management, exploratory data analysis, as well as the formal analyses and associated diagnostics. The majority of this sequence of events, sometimes called</w:t>
+      </w:r>
+      <w:r>
+        <w:t xml:space="preserve"> </w:t>
+      </w:r>
+      <w:r>
+        <w:t xml:space="preserve">“</w:t>
+      </w:r>
+      <w:r>
+        <w:t xml:space="preserve">the data pipeline</w:t>
+      </w:r>
+      <w:r>
+        <w:t xml:space="preserve">”</w:t>
+      </w:r>
+      <w:r>
+        <w:t xml:space="preserve">, have not traditionally been part of the peer-review process which sees only the end products. However, decisions made at these steps increasingly influence the outcome of the study. Gelman coined the term</w:t>
+      </w:r>
+      <w:r>
+        <w:t xml:space="preserve"> </w:t>
+      </w:r>
+      <w:r>
+        <w:t xml:space="preserve">“</w:t>
+      </w:r>
+      <w:r>
+        <w:t xml:space="preserve">the forked garden path</w:t>
+      </w:r>
+      <w:r>
+        <w:t xml:space="preserve">”</w:t>
+      </w:r>
+      <w:r>
+        <w:t xml:space="preserve"> </w:t>
+      </w:r>
+      <w:r>
+        <w:t xml:space="preserve">to illustrate that different conclusions can be arrived at depending on what decisions one makes along the garden path. Due to a number of limitations, such as available pages in journals, much of the data pipeline is not transparent nor is it reproducible, even if it is one’s own analysis. A number of authors have recently advocated for a culture of open science and reproducible research, i.e., a change in the transparency and reproducibility of science. Proponents of open science and reproducible research posit a number of benefits including a more productive and responsible scientific culture, an ability to address larger and more complex questions, as well as a more efficient workflow and ability to reproduce one’s own work (Lewis et al. 2018).</w:t>
+      </w:r>
+    </w:p>
+    <w:p>
+      <w:pPr>
+        <w:pStyle w:val="BodyText"/>
+      </w:pPr>
+      <w:r>
+        <w:t xml:space="preserve">We submit that the dashboard tool is also a major step forward in terms of open science and reproducible research in addition to being a major step forward in how stock assessments are presented and critiqued. Consider the following process. Through the Canadian Science Advisory Secretariat (CSAS), DFO Science provides peer-reviewed science advice to fisheries managers at regular meetings (Regional Assessment Process). These meetings are attended by a variety of stake holders including harvesters, academics, and NGOs. Documents summarizing these processes (research documents, stock assessment reports, and proceedings summaries) are available to the public through the CSAS website. Ergo the CSAS process strives to uphold the ideal of transparency. However, as it currently stands, only the end products of an assessment are open and transparent; as with virtually all scientific analyses, the data pipeline of stock assessment is hidden from review.</w:t>
+      </w:r>
+    </w:p>
+    <w:p>
+      <w:pPr>
+        <w:pStyle w:val="BodyText"/>
+      </w:pPr>
+      <w:r>
+        <w:t xml:space="preserve">With the exception of data management, the dashboard removes much this problem – all analyses and diagnostics can be readily reviewed. In terms of data management, this point is largely ameliorated because the dashboard tool is constructed in Program R using R Markdown and the code for creating the dashboard and all associated analyses are available on Github. Data are also available through information requests. So the entire data pipeline is transparent as well as reproducible, i.e., the requirements of open science are fulfilled.</w:t>
+      </w:r>
+    </w:p>
+    <w:p>
+      <w:pPr>
+        <w:pStyle w:val="BodyText"/>
+      </w:pPr>
+      <w:r>
+        <w:t xml:space="preserve">The dashboard also promotes accessibility to the stock assessment. Even if one is able to download code from a content management system (e.g., GitHub or Bitbucket), submit a data request, and manipulate the data so that it conforms to the code, it is unlikely that an individual has the time to fully recreate a particular analysis in its entirety when most reviewers are already overcommitted (Banks 20XX). In the case of NCAM, considerable statistical experience and expertise is required simply to run the model (or perhaps to even tweak the model). However, the dashboard removes many of these difficulties. The html file contains all of the relevant analyses. The number of analyses can be expanded upon request and can be distributed prior to meetings and reviewers can assess the results and diagnostics at their leisure.</w:t>
+      </w:r>
+    </w:p>
+    <w:p>
+      <w:pPr>
+        <w:pStyle w:val="BodyText"/>
+      </w:pPr>
+      <w:r>
+        <w:t xml:space="preserve">We submit that the plotly/flex dashboard tool is an important step forward in transparent and reproducible science. Further, this tool makes stock assessments more accessible to stakeholders. Beyond stock assessments, it this tool could be used for a more fulsome review of manuscripts (i.e., reviewers can now assess claims like</w:t>
+      </w:r>
+      <w:r>
+        <w:t xml:space="preserve"> </w:t>
+      </w:r>
+      <w:r>
+        <w:t xml:space="preserve">“</w:t>
+      </w:r>
+      <w:r>
+        <w:t xml:space="preserve">we examined the residuals and found that the assumptions of the model were met</w:t>
+      </w:r>
+      <w:r>
+        <w:t xml:space="preserve">”</w:t>
+      </w:r>
+      <w:r>
+        <w:t xml:space="preserve">) in many fields.</w:t>
       </w:r>
     </w:p>
     <w:p>
@@ -1227,7 +1159,7 @@
       </w:r>
       <w:bookmarkEnd w:id="31"/>
     </w:p>
-    <w:bookmarkStart w:id="63" w:name="refs"/>
+    <w:bookmarkStart w:id="49" w:name="refs"/>
     <w:bookmarkStart w:id="33" w:name="ref-allaire2017"/>
     <w:p>
       <w:pPr>
@@ -1264,13 +1196,13 @@
       </w:r>
     </w:p>
     <w:bookmarkEnd w:id="33"/>
-    <w:bookmarkStart w:id="34" w:name="ref-anderson2017"/>
+    <w:bookmarkStart w:id="35" w:name="ref-markdown"/>
     <w:p>
       <w:pPr>
         <w:pStyle w:val="Bibliography"/>
       </w:pPr>
       <w:r>
-        <w:t xml:space="preserve">Anderson, Sean C, Andrew B Cooper, Olaf P Jensen, Cóilı́n Minto, James T Thorson, Jessica C Walsh, Jamie Afflerbach, et al. 2017. “Improving Estimates of Population Status and Trend with Superensemble Models.”</w:t>
+        <w:t xml:space="preserve">Allaire, JJ, Jeffrey Horner, Yihui Xie, Vicent Marti, and Natacha Porte. 2018.</w:t>
       </w:r>
       <w:r>
         <w:t xml:space="preserve"> </w:t>
@@ -1279,55 +1211,24 @@
         <w:rPr>
           <w:i/>
         </w:rPr>
-        <w:t xml:space="preserve">Fish and Fisheries</w:t>
-      </w:r>
-      <w:r>
-        <w:t xml:space="preserve"> </w:t>
-      </w:r>
-      <w:r>
-        <w:t xml:space="preserve">18 (4): 732–41.</w:t>
-      </w:r>
-    </w:p>
-    <w:bookmarkEnd w:id="34"/>
-    <w:bookmarkStart w:id="35" w:name="ref-bostock2011"/>
-    <w:p>
-      <w:pPr>
-        <w:pStyle w:val="Bibliography"/>
-      </w:pPr>
-      <w:r>
-        <w:t xml:space="preserve">Bostock, Michael, Vadim Ogievetsky, and Jeffrey Heer. 2011. “D</w:t>
-      </w:r>
-      <m:oMath>
-        <m:sSup>
-          <m:e>
-            <m:r>
-              <m:t>​</m:t>
-            </m:r>
-          </m:e>
-          <m:sup>
-            <m:r>
-              <m:t>3</m:t>
-            </m:r>
-          </m:sup>
-        </m:sSup>
-      </m:oMath>
-      <w:r>
-        <w:t xml:space="preserve"> </w:t>
-      </w:r>
-      <w:r>
-        <w:t xml:space="preserve">Data-Driven Documents.”</w:t>
-      </w:r>
-      <w:r>
-        <w:t xml:space="preserve"> </w:t>
-      </w:r>
-      <w:r>
-        <w:rPr>
-          <w:i/>
-        </w:rPr>
-        <w:t xml:space="preserve">IEEE Transactions on Visualization &amp; Computer Graphics</w:t>
-      </w:r>
-      <w:r>
-        <w:t xml:space="preserve">, no. 12: 2301–9.</w:t>
+        <w:t xml:space="preserve">Markdown: ’Markdown’ Rendering for R</w:t>
+      </w:r>
+      <w:r>
+        <w:t xml:space="preserve">.</w:t>
+      </w:r>
+      <w:r>
+        <w:t xml:space="preserve"> </w:t>
+      </w:r>
+      <w:hyperlink r:id="rId34">
+        <w:r>
+          <w:rPr>
+            <w:rStyle w:val="Hyperlink"/>
+          </w:rPr>
+          <w:t xml:space="preserve">https://CRAN.R-project.org/package=markdown</w:t>
+        </w:r>
+      </w:hyperlink>
+      <w:r>
+        <w:t xml:space="preserve">.</w:t>
       </w:r>
     </w:p>
     <w:bookmarkEnd w:id="35"/>
@@ -1392,29 +1293,7 @@
       </w:r>
     </w:p>
     <w:bookmarkEnd w:id="38"/>
-    <w:bookmarkStart w:id="39" w:name="ref-dietterich2000"/>
-    <w:p>
-      <w:pPr>
-        <w:pStyle w:val="Bibliography"/>
-      </w:pPr>
-      <w:r>
-        <w:t xml:space="preserve">Dietterich, Thomas G. 2000. “Ensemble Methods in Machine Learning.” In</w:t>
-      </w:r>
-      <w:r>
-        <w:t xml:space="preserve"> </w:t>
-      </w:r>
-      <w:r>
-        <w:rPr>
-          <w:i/>
-        </w:rPr>
-        <w:t xml:space="preserve">International Workshop on Multiple Classifier Systems</w:t>
-      </w:r>
-      <w:r>
-        <w:t xml:space="preserve">, 1–15. Springer.</w:t>
-      </w:r>
-    </w:p>
-    <w:bookmarkEnd w:id="39"/>
-    <w:bookmarkStart w:id="40" w:name="ref-dwyer2019"/>
+    <w:bookmarkStart w:id="39" w:name="ref-dwyer2019"/>
     <w:p>
       <w:pPr>
         <w:pStyle w:val="Bibliography"/>
@@ -1447,18 +1326,8 @@
         <w:t xml:space="preserve">2019/nnn: v + 126p.</w:t>
       </w:r>
     </w:p>
-    <w:bookmarkEnd w:id="40"/>
-    <w:bookmarkStart w:id="41" w:name="ref-python"/>
-    <w:p>
-      <w:pPr>
-        <w:pStyle w:val="Bibliography"/>
-      </w:pPr>
-      <w:r>
-        <w:t xml:space="preserve">Foundation, Python Software. 2010. “Python Language Reference, Version 2.7.” Python Software Foundation Wilmington, DE.</w:t>
-      </w:r>
-    </w:p>
-    <w:bookmarkEnd w:id="41"/>
-    <w:bookmarkStart w:id="42" w:name="ref-fournier2012"/>
+    <w:bookmarkEnd w:id="39"/>
+    <w:bookmarkStart w:id="40" w:name="ref-fournier2012"/>
     <w:p>
       <w:pPr>
         <w:pStyle w:val="Bibliography"/>
@@ -1482,65 +1351,19 @@
         <w:t xml:space="preserve">27 (2): 233–49.</w:t>
       </w:r>
     </w:p>
-    <w:bookmarkEnd w:id="42"/>
-    <w:bookmarkStart w:id="44" w:name="ref-highcharts"/>
+    <w:bookmarkEnd w:id="40"/>
+    <w:bookmarkStart w:id="42" w:name="ref-plotly"/>
     <w:p>
       <w:pPr>
         <w:pStyle w:val="Bibliography"/>
       </w:pPr>
       <w:r>
-        <w:t xml:space="preserve">Highsoft. 2015. 2015.</w:t>
-      </w:r>
-      <w:r>
-        <w:t xml:space="preserve"> </w:t>
-      </w:r>
-      <w:hyperlink r:id="rId43">
-        <w:r>
-          <w:rPr>
-            <w:rStyle w:val="Hyperlink"/>
-          </w:rPr>
-          <w:t xml:space="preserve">https://www.highcharts.com/</w:t>
-        </w:r>
-      </w:hyperlink>
-      <w:r>
-        <w:t xml:space="preserve">.</w:t>
-      </w:r>
-    </w:p>
-    <w:bookmarkEnd w:id="44"/>
-    <w:bookmarkStart w:id="45" w:name="ref-hilborn1992"/>
-    <w:p>
-      <w:pPr>
-        <w:pStyle w:val="Bibliography"/>
-      </w:pPr>
-      <w:r>
-        <w:t xml:space="preserve">Hilborn, Ray, and Carl J Walters. 1992.</w:t>
-      </w:r>
-      <w:r>
-        <w:t xml:space="preserve"> </w:t>
-      </w:r>
-      <w:r>
-        <w:rPr>
-          <w:i/>
-        </w:rPr>
-        <w:t xml:space="preserve">Quantitative Fisheries Stock Assessment: Choice, Dynamics and Uncertainty</w:t>
-      </w:r>
-      <w:r>
-        <w:t xml:space="preserve">. Chapman; Hall.</w:t>
-      </w:r>
-    </w:p>
-    <w:bookmarkEnd w:id="45"/>
-    <w:bookmarkStart w:id="47" w:name="ref-plotly"/>
-    <w:p>
-      <w:pPr>
-        <w:pStyle w:val="Bibliography"/>
-      </w:pPr>
-      <w:r>
         <w:t xml:space="preserve">Inc., Plotly Technologies. 2015. “Collaborative Data Science.” Montreal, QC: Plotly Technologies Inc. 2015.</w:t>
       </w:r>
       <w:r>
         <w:t xml:space="preserve"> </w:t>
       </w:r>
-      <w:hyperlink r:id="rId46">
+      <w:hyperlink r:id="rId41">
         <w:r>
           <w:rPr>
             <w:rStyle w:val="Hyperlink"/>
@@ -1552,8 +1375,8 @@
         <w:t xml:space="preserve">.</w:t>
       </w:r>
     </w:p>
-    <w:bookmarkEnd w:id="47"/>
-    <w:bookmarkStart w:id="48" w:name="ref-kristensen2015"/>
+    <w:bookmarkEnd w:id="42"/>
+    <w:bookmarkStart w:id="43" w:name="ref-kristensen2015"/>
     <w:p>
       <w:pPr>
         <w:pStyle w:val="Bibliography"/>
@@ -1574,32 +1397,8 @@
         <w:t xml:space="preserve">.</w:t>
       </w:r>
     </w:p>
-    <w:bookmarkEnd w:id="48"/>
-    <w:bookmarkStart w:id="50" w:name="ref-leaflet"/>
-    <w:p>
-      <w:pPr>
-        <w:pStyle w:val="Bibliography"/>
-      </w:pPr>
-      <w:r>
-        <w:t xml:space="preserve">Leaflet. 2015. 2015.</w:t>
-      </w:r>
-      <w:r>
-        <w:t xml:space="preserve"> </w:t>
-      </w:r>
-      <w:hyperlink r:id="rId49">
-        <w:r>
-          <w:rPr>
-            <w:rStyle w:val="Hyperlink"/>
-          </w:rPr>
-          <w:t xml:space="preserve">https://leafletjs.com/</w:t>
-        </w:r>
-      </w:hyperlink>
-      <w:r>
-        <w:t xml:space="preserve">.</w:t>
-      </w:r>
-    </w:p>
-    <w:bookmarkEnd w:id="50"/>
-    <w:bookmarkStart w:id="51" w:name="ref-link1999"/>
+    <w:bookmarkEnd w:id="43"/>
+    <w:bookmarkStart w:id="44" w:name="ref-link1999"/>
     <w:p>
       <w:pPr>
         <w:pStyle w:val="Bibliography"/>
@@ -1620,14 +1419,14 @@
         <w:t xml:space="preserve">, 1017–27.</w:t>
       </w:r>
     </w:p>
-    <w:bookmarkEnd w:id="51"/>
-    <w:bookmarkStart w:id="52" w:name="ref-maunder2017"/>
+    <w:bookmarkEnd w:id="44"/>
+    <w:bookmarkStart w:id="45" w:name="ref-maunder2013"/>
     <w:p>
       <w:pPr>
         <w:pStyle w:val="Bibliography"/>
       </w:pPr>
       <w:r>
-        <w:t xml:space="preserve">Maunder, Mark N, and Kevin R Piner. 2017. “Dealing with Data Conflicts in Statistical Inference of Population Assessment Models That Integrate Information from Multiple Diverse Data Sets.”</w:t>
+        <w:t xml:space="preserve">Maunder, Mark N, and André E Punt. 2013. “A Review of Integrated Analysis in Fisheries Stock Assessment.”</w:t>
       </w:r>
       <w:r>
         <w:t xml:space="preserve"> </w:t>
@@ -1642,36 +1441,11 @@
         <w:t xml:space="preserve"> </w:t>
       </w:r>
       <w:r>
-        <w:t xml:space="preserve">192: 16–27.</w:t>
-      </w:r>
-    </w:p>
-    <w:bookmarkEnd w:id="52"/>
-    <w:bookmarkStart w:id="53" w:name="ref-maunder2013"/>
-    <w:p>
-      <w:pPr>
-        <w:pStyle w:val="Bibliography"/>
-      </w:pPr>
-      <w:r>
-        <w:t xml:space="preserve">Maunder, Mark N, and André E Punt. 2013. “A Review of Integrated Analysis in Fisheries Stock Assessment.”</w:t>
-      </w:r>
-      <w:r>
-        <w:t xml:space="preserve"> </w:t>
-      </w:r>
-      <w:r>
-        <w:rPr>
-          <w:i/>
-        </w:rPr>
-        <w:t xml:space="preserve">Fisheries Research</w:t>
-      </w:r>
-      <w:r>
-        <w:t xml:space="preserve"> </w:t>
-      </w:r>
-      <w:r>
         <w:t xml:space="preserve">142: 61–74.</w:t>
       </w:r>
     </w:p>
-    <w:bookmarkEnd w:id="53"/>
-    <w:bookmarkStart w:id="54" w:name="ref-maunder2009"/>
+    <w:bookmarkEnd w:id="45"/>
+    <w:bookmarkStart w:id="46" w:name="ref-maunder2009"/>
     <w:p>
       <w:pPr>
         <w:pStyle w:val="Bibliography"/>
@@ -1692,30 +1466,8 @@
         <w:t xml:space="preserve">, 337–72. Springer.</w:t>
       </w:r>
     </w:p>
-    <w:bookmarkEnd w:id="54"/>
-    <w:bookmarkStart w:id="55" w:name="ref-megrey2008"/>
-    <w:p>
-      <w:pPr>
-        <w:pStyle w:val="Bibliography"/>
-      </w:pPr>
-      <w:r>
-        <w:t xml:space="preserve">Megrey, Bernard A, and Erlend Moksness. 2008.</w:t>
-      </w:r>
-      <w:r>
-        <w:t xml:space="preserve"> </w:t>
-      </w:r>
-      <w:r>
-        <w:rPr>
-          <w:i/>
-        </w:rPr>
-        <w:t xml:space="preserve">Computers in Fisheries Research</w:t>
-      </w:r>
-      <w:r>
-        <w:t xml:space="preserve">. Springer.</w:t>
-      </w:r>
-    </w:p>
-    <w:bookmarkEnd w:id="55"/>
-    <w:bookmarkStart w:id="56" w:name="ref-perkel2018"/>
+    <w:bookmarkEnd w:id="46"/>
+    <w:bookmarkStart w:id="47" w:name="ref-perkel2018"/>
     <w:p>
       <w:pPr>
         <w:pStyle w:val="Bibliography"/>
@@ -1739,8 +1491,8 @@
         <w:t xml:space="preserve">554 (7690): 133–34.</w:t>
       </w:r>
     </w:p>
-    <w:bookmarkEnd w:id="56"/>
-    <w:bookmarkStart w:id="57" w:name="ref-plummer2003"/>
+    <w:bookmarkEnd w:id="47"/>
+    <w:bookmarkStart w:id="48" w:name="ref-plummer2003"/>
     <w:p>
       <w:pPr>
         <w:pStyle w:val="Bibliography"/>
@@ -1761,119 +1513,8 @@
         <w:t xml:space="preserve">. Vol. 124. 125.10. Vienna, Austria.</w:t>
       </w:r>
     </w:p>
-    <w:bookmarkEnd w:id="57"/>
-    <w:bookmarkStart w:id="59" w:name="ref-R"/>
-    <w:p>
-      <w:pPr>
-        <w:pStyle w:val="Bibliography"/>
-      </w:pPr>
-      <w:r>
-        <w:t xml:space="preserve">R Core Team. 2017.</w:t>
-      </w:r>
-      <w:r>
-        <w:t xml:space="preserve"> </w:t>
-      </w:r>
-      <w:r>
-        <w:rPr>
-          <w:i/>
-        </w:rPr>
-        <w:t xml:space="preserve">R: A Language and Environment for Statistical Computing</w:t>
-      </w:r>
-      <w:r>
-        <w:t xml:space="preserve">. Vienna, Austria: R Foundation for Statistical Computing.</w:t>
-      </w:r>
-      <w:r>
-        <w:t xml:space="preserve"> </w:t>
-      </w:r>
-      <w:hyperlink r:id="rId58">
-        <w:r>
-          <w:rPr>
-            <w:rStyle w:val="Hyperlink"/>
-          </w:rPr>
-          <w:t xml:space="preserve">https://www.R-project.org/</w:t>
-        </w:r>
-      </w:hyperlink>
-      <w:r>
-        <w:t xml:space="preserve">.</w:t>
-      </w:r>
-    </w:p>
-    <w:bookmarkEnd w:id="59"/>
-    <w:bookmarkStart w:id="60" w:name="ref-tushar2017"/>
-    <w:p>
-      <w:pPr>
-        <w:pStyle w:val="Bibliography"/>
-      </w:pPr>
-      <w:r>
-        <w:t xml:space="preserve">Tushar, Abhinav, and Nicholas G Reich. 2017. “Flusight: Interactive Visualizations for Infectious Disease Forecasts.”</w:t>
-      </w:r>
-      <w:r>
-        <w:t xml:space="preserve"> </w:t>
-      </w:r>
-      <w:r>
-        <w:rPr>
-          <w:i/>
-        </w:rPr>
-        <w:t xml:space="preserve">Journal of Open Source Software</w:t>
-      </w:r>
-      <w:r>
-        <w:t xml:space="preserve"> </w:t>
-      </w:r>
-      <w:r>
-        <w:t xml:space="preserve">2 (13).</w:t>
-      </w:r>
-    </w:p>
-    <w:bookmarkEnd w:id="60"/>
-    <w:bookmarkStart w:id="61" w:name="ref-wick2015"/>
-    <w:p>
-      <w:pPr>
-        <w:pStyle w:val="Bibliography"/>
-      </w:pPr>
-      <w:r>
-        <w:t xml:space="preserve">Wick, Ryan R, Mark B Schultz, Justin Zobel, and Kathryn E Holt. 2015. “Bandage: Interactive Visualization of de Novo Genome Assemblies.”</w:t>
-      </w:r>
-      <w:r>
-        <w:t xml:space="preserve"> </w:t>
-      </w:r>
-      <w:r>
-        <w:rPr>
-          <w:i/>
-        </w:rPr>
-        <w:t xml:space="preserve">Bioinformatics</w:t>
-      </w:r>
-      <w:r>
-        <w:t xml:space="preserve"> </w:t>
-      </w:r>
-      <w:r>
-        <w:t xml:space="preserve">31 (20): 3350–2.</w:t>
-      </w:r>
-    </w:p>
-    <w:bookmarkEnd w:id="61"/>
-    <w:bookmarkStart w:id="62" w:name="ref-yeatman2018"/>
-    <w:p>
-      <w:pPr>
-        <w:pStyle w:val="Bibliography"/>
-      </w:pPr>
-      <w:r>
-        <w:t xml:space="preserve">Yeatman, Jason D, Adam Richie-Halford, Josh K Smith, Anisha Keshavan, and Ariel Rokem. 2018. “A Browser-Based Tool for Visualization and Analysis of Diffusion Mri Data.”</w:t>
-      </w:r>
-      <w:r>
-        <w:t xml:space="preserve"> </w:t>
-      </w:r>
-      <w:r>
-        <w:rPr>
-          <w:i/>
-        </w:rPr>
-        <w:t xml:space="preserve">Nature Communications</w:t>
-      </w:r>
-      <w:r>
-        <w:t xml:space="preserve"> </w:t>
-      </w:r>
-      <w:r>
-        <w:t xml:space="preserve">9 (1): 940.</w:t>
-      </w:r>
-    </w:p>
-    <w:bookmarkEnd w:id="62"/>
-    <w:bookmarkEnd w:id="63"/>
+    <w:bookmarkEnd w:id="48"/>
+    <w:bookmarkEnd w:id="49"/>
     <w:sectPr>
       <w:footerReference w:type="default" r:id="rId9"/>
       <w:pgSz w:w="12240" w:h="15840"/>

</xml_diff>

<commit_message>
Modify Keith's section and produce the second draft of the manuscript
</commit_message>
<xml_diff>
--- a/analysis/paper/manuscript.docx
+++ b/analysis/paper/manuscript.docx
@@ -908,7 +908,7 @@
         <w:pStyle w:val="FirstParagraph"/>
       </w:pPr>
       <w:r>
-        <w:t xml:space="preserve">decades as has the complexities of data management, exploratory data analysis, as well as the formal analyses and associated diagnostics. The majority of this sequence of events, sometimes called</w:t>
+        <w:t xml:space="preserve">The amount of data available to scientists has grown by orders of magnitude in recent decades as has the complexities of data management, exploratory data analysis, as well as the formal analyses and associated diagnostics. The majority of this sequence of events, sometimes called</w:t>
       </w:r>
       <w:r>
         <w:t xml:space="preserve"> </w:t>
@@ -941,7 +941,16 @@
         <w:t xml:space="preserve"> </w:t>
       </w:r>
       <w:r>
-        <w:t xml:space="preserve">to illustrate that different conclusions can be arrived at depending on what decisions one makes along the garden path. Due to a number of limitations, such as available pages in journals, much of the data pipeline is not transparent nor is it reproducible, even if it is one’s own analysis. A number of authors have recently advocated for a culture of open science and reproducible research, i.e., a change in the transparency and reproducibility of science. Proponents of open science and reproducible research posit a number of benefits including a more productive and responsible scientific culture, an ability to address larger and more complex questions, as well as a more efficient workflow and ability to reproduce one’s own work (Lewis et al. 2018).</w:t>
+        <w:t xml:space="preserve">to illustrate that different conclusions can be arrived at depending on what decisions one makes along the garden path. Due to a number of limitations, such as available pages in journals, much of the data pipeline is not transparent nor is it reproducible, even if it is one’s own analysis. A number of authors have recently advocated for a culture of open science and reproducible research, i.e., a change in the transparency and reproducibility of science. Proponents of open science and reproducible research posit a number of benefits including a more productive and responsible scientific culture, an ability to address larger and more complex questions, as well as a more efficient workflow and ability to reproduce one’s own work</w:t>
+      </w:r>
+      <w:r>
+        <w:t xml:space="preserve"> </w:t>
+      </w:r>
+      <w:r>
+        <w:t xml:space="preserve">(Lewis, Vander Wal, and Fifield 2018)</w:t>
+      </w:r>
+      <w:r>
+        <w:t xml:space="preserve">.</w:t>
       </w:r>
     </w:p>
     <w:p>
@@ -949,7 +958,7 @@
         <w:pStyle w:val="BodyText"/>
       </w:pPr>
       <w:r>
-        <w:t xml:space="preserve">We submit that the dashboard tool is also a major step forward in terms of open science and reproducible research in addition to being a major step forward in how stock assessments are presented and critiqued. Consider the following process. Through the Canadian Science Advisory Secretariat (CSAS), DFO Science provides peer-reviewed science advice to fisheries managers at regular meetings (Regional Assessment Process). These meetings are attended by a variety of stake holders including harvesters, academics, and NGOs. Documents summarizing these processes (research documents, stock assessment reports, and proceedings summaries) are available to the public through the CSAS website. Ergo the CSAS process strives to uphold the ideal of transparency. However, as it currently stands, only the end products of an assessment are open and transparent; as with virtually all scientific analyses, the data pipeline of stock assessment is hidden from review.</w:t>
+        <w:t xml:space="preserve">We submit that the dashboard tool is also a major step forward in terms of open science and reproducible research in addition to being a major step forward in how stock assessments are presented and critiqued. Consider the following process. Through the Canadian Science Advisory Secretariat (CSAS), DFO Science provides peer-reviewed science advice to fisheries managers at regular meetings (Regional Assessment Process). These meetings are attended by a variety of stakeholders including harvesters, academics, and NGOs. Documents summarizing these processes (research documents, stock assessment reports, and proceedings summaries) are available to the public through the CSAS website. Ergo the CSAS process strives to uphold the idea of transparency. However, as it currently stands, only the end products of an assessment are open and transparent; as with virtually all scientific analyses, the data pipeline of stock assessment is hidden from review.</w:t>
       </w:r>
     </w:p>
     <w:p>
@@ -957,7 +966,7 @@
         <w:pStyle w:val="BodyText"/>
       </w:pPr>
       <w:r>
-        <w:t xml:space="preserve">With the exception of data management, the dashboard removes much this problem – all analyses and diagnostics can be readily reviewed. In terms of data management, this point is largely ameliorated because the dashboard tool is constructed in Program R using R Markdown and the code for creating the dashboard and all associated analyses are available on Github. Data are also available through information requests. So the entire data pipeline is transparent as well as reproducible, i.e., the requirements of open science are fulfilled.</w:t>
+        <w:t xml:space="preserve">The dashboard removes much of this problem by providing access to all model inputs, outputs and diagnostics in an open and easy to use interactive document. In terms of data management, this point is largely ameliorated because the dashboard tool is constructed in Program R using R Markdown and the code for creating the dashboard and all associated analyses are available on Github. Data are also available through information requests. So the entire data pipeline is transparent as well as reproducible, i.e., the requirements of open science are fulfilled.</w:t>
       </w:r>
     </w:p>
     <w:p>
@@ -965,7 +974,16 @@
         <w:pStyle w:val="BodyText"/>
       </w:pPr>
       <w:r>
-        <w:t xml:space="preserve">The dashboard also promotes accessibility to the stock assessment. Even if one is able to download code from a content management system (e.g., GitHub or Bitbucket), submit a data request, and manipulate the data so that it conforms to the code, it is unlikely that an individual has the time to fully recreate a particular analysis in its entirety when most reviewers are already overcommitted (Banks 20XX). In the case of NCAM, considerable statistical experience and expertise is required simply to run the model (or perhaps to even tweak the model). However, the dashboard removes many of these difficulties. The html file contains all of the relevant analyses. The number of analyses can be expanded upon request and can be distributed prior to meetings and reviewers can assess the results and diagnostics at their leisure.</w:t>
+        <w:t xml:space="preserve">The dashboard also promotes accessibility to the stock assessment. Even if one is able to download code from a content management system (e.g., GitHub or Bitbucket), submit a data request, and manipulate the data so that it conforms to the code, it is unlikely that an individual has the time to fully recreate a particular analysis in its entirety when most reviewers are already overcommitted</w:t>
+      </w:r>
+      <w:r>
+        <w:t xml:space="preserve"> </w:t>
+      </w:r>
+      <w:r>
+        <w:t xml:space="preserve">(Banks and others 2011)</w:t>
+      </w:r>
+      <w:r>
+        <w:t xml:space="preserve">. In the case of NCAM, considerable statistical experience and expertise is required simply to run the model (or perhaps to even tweak the model). However, the dashboard removes many of these difficulties. The html file contains all of the relevant analyses. The number of analyses can be expanded upon request and can be distributed prior to meetings and reviewers can assess the results and diagnostics at their leisure.</w:t>
       </w:r>
     </w:p>
     <w:p>
@@ -973,7 +991,7 @@
         <w:pStyle w:val="BodyText"/>
       </w:pPr>
       <w:r>
-        <w:t xml:space="preserve">We submit that the plotly/flex dashboard tool is an important step forward in transparent and reproducible science. Further, this tool makes stock assessments more accessible to stakeholders. Beyond stock assessments, it this tool could be used for a more fulsome review of manuscripts (i.e., reviewers can now assess claims like</w:t>
+        <w:t xml:space="preserve">We submit that the dashboard tool is an important step forward in transparent and reproducible science. Further, this tool makes stock assessments more accessible to stakeholders. Beyond stock assessments, interactive documents could be used for a more fulsome review of manuscripts (i.e., reviewers can now assess claims like</w:t>
       </w:r>
       <w:r>
         <w:t xml:space="preserve"> </w:t>
@@ -993,174 +1011,16 @@
     </w:p>
     <w:p>
       <w:pPr>
-        <w:pStyle w:val="BlockText"/>
-      </w:pPr>
-      <w:r>
-        <w:rPr>
-          <w:b/>
-        </w:rPr>
-        <w:t xml:space="preserve">Other draft text</w:t>
-      </w:r>
-    </w:p>
-    <w:p>
-      <w:pPr>
-        <w:pStyle w:val="BlockText"/>
-      </w:pPr>
-      <w:r>
-        <w:t xml:space="preserve">A wide array data may be collected for an assessment and, formally, the process often reduces to algorithms that convert these data to advice for fisheries managers. In some cases, particularly for commercially valuable species, this means that hundreds or thousands of historical data points from the monitoring program of a stock gets reduced into a single policy value, such as a recommended catch quota</w:t>
-      </w:r>
-      <w:r>
-        <w:t xml:space="preserve"> </w:t>
-      </w:r>
-      <w:r>
-        <w:t xml:space="preserve">(Maunder, Schnute, and Ianelli 2009)</w:t>
-      </w:r>
-      <w:r>
-        <w:t xml:space="preserve">. Sound management advice therefore hinges on the ability of stock assessment biologists to manage, interpret and communicate large volumes of data from a variety of sources.</w:t>
-      </w:r>
-    </w:p>
-    <w:p>
-      <w:pPr>
-        <w:pStyle w:val="BlockText"/>
-      </w:pPr>
-      <w:r>
-        <w:t xml:space="preserve">In this data-intensive era of stock assessment, one of the difficulties becomes visualizing the inputs and outputs to integrated stock assessment models. The standard approach has been to create a series of tables and static plots to help assess the inputs and model fits. Data presented in tables is incredibly valuable, but as human beings, seeing patterns can be challenging. Static figures, in contrast, help reveal patterns but they are divorced from the underlying data and, as such, limit detailed explorations. New tools are bridging this gap by making it easier to build interactive figures</w:t>
-      </w:r>
-      <w:r>
-        <w:t xml:space="preserve"> </w:t>
-      </w:r>
-      <w:r>
-        <w:t xml:space="preserve">(Perkel 2018)</w:t>
-      </w:r>
-      <w:r>
-        <w:t xml:space="preserve">.</w:t>
-      </w:r>
-    </w:p>
-    <w:p>
-      <w:pPr>
-        <w:pStyle w:val="BlockText"/>
-      </w:pPr>
-      <w:r>
-        <w:rPr>
-          <w:b/>
-        </w:rPr>
-        <w:t xml:space="preserve">Links to some handy references</w:t>
-      </w:r>
-    </w:p>
-    <w:p>
-      <w:pPr>
-        <w:pStyle w:val="BlockText"/>
-      </w:pPr>
-      <w:r>
-        <w:t xml:space="preserve">Interactive visuals…visual representation of the data and model that help us interpret complex data at a glance</w:t>
-      </w:r>
-      <w:r>
-        <w:t xml:space="preserve"> </w:t>
-      </w:r>
-      <w:hyperlink r:id="rId25">
-        <w:r>
-          <w:rPr>
-            <w:rStyle w:val="Hyperlink"/>
-          </w:rPr>
-          <w:t xml:space="preserve">https://campus.sagepub.com/blog/3-benefits-of-interactive-visualization</w:t>
-        </w:r>
-      </w:hyperlink>
-    </w:p>
-    <w:p>
-      <w:pPr>
-        <w:pStyle w:val="BlockText"/>
-      </w:pPr>
-      <w:hyperlink r:id="rId26">
-        <w:r>
-          <w:rPr>
-            <w:rStyle w:val="Hyperlink"/>
-          </w:rPr>
-          <w:t xml:space="preserve">https://centricdigital.com/blog/digital-trends/the-value-of-interactive-data-visualization-and-why-it-matters-to-business/</w:t>
-        </w:r>
-      </w:hyperlink>
-    </w:p>
-    <w:p>
-      <w:pPr>
-        <w:pStyle w:val="BlockText"/>
-      </w:pPr>
-      <w:hyperlink r:id="rId27">
-        <w:r>
-          <w:rPr>
-            <w:rStyle w:val="Hyperlink"/>
-          </w:rPr>
-          <w:t xml:space="preserve">https://www.nature.com/articles/s41467-018-03297-7</w:t>
-        </w:r>
-      </w:hyperlink>
-    </w:p>
-    <w:p>
-      <w:pPr>
-        <w:pStyle w:val="BlockText"/>
-      </w:pPr>
-      <w:hyperlink r:id="rId28">
-        <w:r>
-          <w:rPr>
-            <w:rStyle w:val="Hyperlink"/>
-          </w:rPr>
-          <w:t xml:space="preserve">https://esajournals.onlinelibrary.wiley.com/doi/full/10.1890/120103</w:t>
-        </w:r>
-      </w:hyperlink>
-    </w:p>
-    <w:p>
-      <w:pPr>
-        <w:pStyle w:val="BlockText"/>
-      </w:pPr>
-      <w:hyperlink r:id="rId29">
-        <w:r>
-          <w:rPr>
-            <w:rStyle w:val="Hyperlink"/>
-          </w:rPr>
-          <w:t xml:space="preserve">https://www.nature.com/articles/d41586-018-01322-9</w:t>
-        </w:r>
-      </w:hyperlink>
-    </w:p>
-    <w:p>
-      <w:pPr>
-        <w:pStyle w:val="BlockText"/>
-      </w:pPr>
-      <w:r>
-        <w:t xml:space="preserve">“</w:t>
-      </w:r>
-      <w:r>
-        <w:t xml:space="preserve">The ultimate objective of Fisheries Science is to inform management</w:t>
-      </w:r>
-      <w:r>
-        <w:t xml:space="preserve">”</w:t>
-      </w:r>
-      <w:r>
-        <w:t xml:space="preserve"> </w:t>
-      </w:r>
-      <w:r>
-        <w:t xml:space="preserve">(</w:t>
-      </w:r>
-      <w:hyperlink r:id="rId30">
-        <w:r>
-          <w:rPr>
-            <w:rStyle w:val="Hyperlink"/>
-          </w:rPr>
-          <w:t xml:space="preserve">http://www.fao.org/tempref/docrep/fao/008/a0212e/a0212E02.pdf</w:t>
-        </w:r>
-      </w:hyperlink>
-      <w:r>
-        <w:t xml:space="preserve">)</w:t>
-      </w:r>
-    </w:p>
-    <w:p>
-      <w:pPr>
         <w:pStyle w:val="Heading1"/>
       </w:pPr>
-      <w:bookmarkStart w:id="31" w:name="references"/>
+      <w:bookmarkStart w:id="25" w:name="references"/>
       <w:r>
         <w:t xml:space="preserve">References</w:t>
       </w:r>
-      <w:bookmarkEnd w:id="31"/>
-    </w:p>
-    <w:bookmarkStart w:id="49" w:name="refs"/>
-    <w:bookmarkStart w:id="33" w:name="ref-allaire2017"/>
+      <w:bookmarkEnd w:id="25"/>
+    </w:p>
+    <w:bookmarkStart w:id="43" w:name="refs"/>
+    <w:bookmarkStart w:id="27" w:name="ref-allaire2017"/>
     <w:p>
       <w:pPr>
         <w:pStyle w:val="Bibliography"/>
@@ -1183,7 +1043,7 @@
       <w:r>
         <w:t xml:space="preserve"> </w:t>
       </w:r>
-      <w:hyperlink r:id="rId32">
+      <w:hyperlink r:id="rId26">
         <w:r>
           <w:rPr>
             <w:rStyle w:val="Hyperlink"/>
@@ -1195,8 +1055,8 @@
         <w:t xml:space="preserve">.</w:t>
       </w:r>
     </w:p>
-    <w:bookmarkEnd w:id="33"/>
-    <w:bookmarkStart w:id="35" w:name="ref-markdown"/>
+    <w:bookmarkEnd w:id="27"/>
+    <w:bookmarkStart w:id="29" w:name="ref-markdown"/>
     <w:p>
       <w:pPr>
         <w:pStyle w:val="Bibliography"/>
@@ -1219,7 +1079,7 @@
       <w:r>
         <w:t xml:space="preserve"> </w:t>
       </w:r>
-      <w:hyperlink r:id="rId34">
+      <w:hyperlink r:id="rId28">
         <w:r>
           <w:rPr>
             <w:rStyle w:val="Hyperlink"/>
@@ -1231,8 +1091,33 @@
         <w:t xml:space="preserve">.</w:t>
       </w:r>
     </w:p>
-    <w:bookmarkEnd w:id="35"/>
-    <w:bookmarkStart w:id="36" w:name="ref-cadigan2016"/>
+    <w:bookmarkEnd w:id="29"/>
+    <w:bookmarkStart w:id="30" w:name="ref-banks2011"/>
+    <w:p>
+      <w:pPr>
+        <w:pStyle w:val="Bibliography"/>
+      </w:pPr>
+      <w:r>
+        <w:t xml:space="preserve">Banks, David, and others. 2011. “Reproducible Research: A Range of Response.”</w:t>
+      </w:r>
+      <w:r>
+        <w:t xml:space="preserve"> </w:t>
+      </w:r>
+      <w:r>
+        <w:rPr>
+          <w:i/>
+        </w:rPr>
+        <w:t xml:space="preserve">Statistics, Politics, and Policy</w:t>
+      </w:r>
+      <w:r>
+        <w:t xml:space="preserve"> </w:t>
+      </w:r>
+      <w:r>
+        <w:t xml:space="preserve">2 (1): 4.</w:t>
+      </w:r>
+    </w:p>
+    <w:bookmarkEnd w:id="30"/>
+    <w:bookmarkStart w:id="31" w:name="ref-cadigan2016"/>
     <w:p>
       <w:pPr>
         <w:pStyle w:val="Bibliography"/>
@@ -1256,8 +1141,8 @@
         <w:t xml:space="preserve">73 (2): 296–308.</w:t>
       </w:r>
     </w:p>
-    <w:bookmarkEnd w:id="36"/>
-    <w:bookmarkStart w:id="38" w:name="ref-cheng2016"/>
+    <w:bookmarkEnd w:id="31"/>
+    <w:bookmarkStart w:id="33" w:name="ref-cheng2016"/>
     <w:p>
       <w:pPr>
         <w:pStyle w:val="Bibliography"/>
@@ -1280,7 +1165,7 @@
       <w:r>
         <w:t xml:space="preserve"> </w:t>
       </w:r>
-      <w:hyperlink r:id="rId37">
+      <w:hyperlink r:id="rId32">
         <w:r>
           <w:rPr>
             <w:rStyle w:val="Hyperlink"/>
@@ -1292,8 +1177,8 @@
         <w:t xml:space="preserve">.</w:t>
       </w:r>
     </w:p>
-    <w:bookmarkEnd w:id="38"/>
-    <w:bookmarkStart w:id="39" w:name="ref-dwyer2019"/>
+    <w:bookmarkEnd w:id="33"/>
+    <w:bookmarkStart w:id="34" w:name="ref-dwyer2019"/>
     <w:p>
       <w:pPr>
         <w:pStyle w:val="Bibliography"/>
@@ -1326,8 +1211,8 @@
         <w:t xml:space="preserve">2019/nnn: v + 126p.</w:t>
       </w:r>
     </w:p>
-    <w:bookmarkEnd w:id="39"/>
-    <w:bookmarkStart w:id="40" w:name="ref-fournier2012"/>
+    <w:bookmarkEnd w:id="34"/>
+    <w:bookmarkStart w:id="35" w:name="ref-fournier2012"/>
     <w:p>
       <w:pPr>
         <w:pStyle w:val="Bibliography"/>
@@ -1351,8 +1236,8 @@
         <w:t xml:space="preserve">27 (2): 233–49.</w:t>
       </w:r>
     </w:p>
-    <w:bookmarkEnd w:id="40"/>
-    <w:bookmarkStart w:id="42" w:name="ref-plotly"/>
+    <w:bookmarkEnd w:id="35"/>
+    <w:bookmarkStart w:id="37" w:name="ref-plotly"/>
     <w:p>
       <w:pPr>
         <w:pStyle w:val="Bibliography"/>
@@ -1363,7 +1248,7 @@
       <w:r>
         <w:t xml:space="preserve"> </w:t>
       </w:r>
-      <w:hyperlink r:id="rId41">
+      <w:hyperlink r:id="rId36">
         <w:r>
           <w:rPr>
             <w:rStyle w:val="Hyperlink"/>
@@ -1375,8 +1260,8 @@
         <w:t xml:space="preserve">.</w:t>
       </w:r>
     </w:p>
-    <w:bookmarkEnd w:id="42"/>
-    <w:bookmarkStart w:id="43" w:name="ref-kristensen2015"/>
+    <w:bookmarkEnd w:id="37"/>
+    <w:bookmarkStart w:id="38" w:name="ref-kristensen2015"/>
     <w:p>
       <w:pPr>
         <w:pStyle w:val="Bibliography"/>
@@ -1397,8 +1282,33 @@
         <w:t xml:space="preserve">.</w:t>
       </w:r>
     </w:p>
-    <w:bookmarkEnd w:id="43"/>
-    <w:bookmarkStart w:id="44" w:name="ref-link1999"/>
+    <w:bookmarkEnd w:id="38"/>
+    <w:bookmarkStart w:id="39" w:name="ref-lewis2018"/>
+    <w:p>
+      <w:pPr>
+        <w:pStyle w:val="Bibliography"/>
+      </w:pPr>
+      <w:r>
+        <w:t xml:space="preserve">Lewis, Keith P, Vander WalEric, and David A Fifield. 2018. “Wildlife Biology, Big Data, and Reproducible Research.”</w:t>
+      </w:r>
+      <w:r>
+        <w:t xml:space="preserve"> </w:t>
+      </w:r>
+      <w:r>
+        <w:rPr>
+          <w:i/>
+        </w:rPr>
+        <w:t xml:space="preserve">Wildlife Society Bulletin</w:t>
+      </w:r>
+      <w:r>
+        <w:t xml:space="preserve"> </w:t>
+      </w:r>
+      <w:r>
+        <w:t xml:space="preserve">42 (1): 172–79.</w:t>
+      </w:r>
+    </w:p>
+    <w:bookmarkEnd w:id="39"/>
+    <w:bookmarkStart w:id="40" w:name="ref-link1999"/>
     <w:p>
       <w:pPr>
         <w:pStyle w:val="Bibliography"/>
@@ -1419,8 +1329,8 @@
         <w:t xml:space="preserve">, 1017–27.</w:t>
       </w:r>
     </w:p>
-    <w:bookmarkEnd w:id="44"/>
-    <w:bookmarkStart w:id="45" w:name="ref-maunder2013"/>
+    <w:bookmarkEnd w:id="40"/>
+    <w:bookmarkStart w:id="41" w:name="ref-maunder2013"/>
     <w:p>
       <w:pPr>
         <w:pStyle w:val="Bibliography"/>
@@ -1444,55 +1354,8 @@
         <w:t xml:space="preserve">142: 61–74.</w:t>
       </w:r>
     </w:p>
-    <w:bookmarkEnd w:id="45"/>
-    <w:bookmarkStart w:id="46" w:name="ref-maunder2009"/>
-    <w:p>
-      <w:pPr>
-        <w:pStyle w:val="Bibliography"/>
-      </w:pPr>
-      <w:r>
-        <w:t xml:space="preserve">Maunder, Mark N, Jon T Schnute, and James N Ianelli. 2009. “Computers in Fisheries Population Dynamics.” In</w:t>
-      </w:r>
-      <w:r>
-        <w:t xml:space="preserve"> </w:t>
-      </w:r>
-      <w:r>
-        <w:rPr>
-          <w:i/>
-        </w:rPr>
-        <w:t xml:space="preserve">Computers in Fisheries Research</w:t>
-      </w:r>
-      <w:r>
-        <w:t xml:space="preserve">, 337–72. Springer.</w:t>
-      </w:r>
-    </w:p>
-    <w:bookmarkEnd w:id="46"/>
-    <w:bookmarkStart w:id="47" w:name="ref-perkel2018"/>
-    <w:p>
-      <w:pPr>
-        <w:pStyle w:val="Bibliography"/>
-      </w:pPr>
-      <w:r>
-        <w:t xml:space="preserve">Perkel, Jeffrey M. 2018. “Data Visualization Tools Drive Interactivity and Reproducibility in Online Publishing.”</w:t>
-      </w:r>
-      <w:r>
-        <w:t xml:space="preserve"> </w:t>
-      </w:r>
-      <w:r>
-        <w:rPr>
-          <w:i/>
-        </w:rPr>
-        <w:t xml:space="preserve">Nature</w:t>
-      </w:r>
-      <w:r>
-        <w:t xml:space="preserve"> </w:t>
-      </w:r>
-      <w:r>
-        <w:t xml:space="preserve">554 (7690): 133–34.</w:t>
-      </w:r>
-    </w:p>
-    <w:bookmarkEnd w:id="47"/>
-    <w:bookmarkStart w:id="48" w:name="ref-plummer2003"/>
+    <w:bookmarkEnd w:id="41"/>
+    <w:bookmarkStart w:id="42" w:name="ref-plummer2003"/>
     <w:p>
       <w:pPr>
         <w:pStyle w:val="Bibliography"/>
@@ -1513,8 +1376,8 @@
         <w:t xml:space="preserve">. Vol. 124. 125.10. Vienna, Austria.</w:t>
       </w:r>
     </w:p>
-    <w:bookmarkEnd w:id="48"/>
-    <w:bookmarkEnd w:id="49"/>
+    <w:bookmarkEnd w:id="42"/>
+    <w:bookmarkEnd w:id="43"/>
     <w:sectPr>
       <w:footerReference w:type="default" r:id="rId9"/>
       <w:pgSz w:w="12240" w:h="15840"/>

</xml_diff>

<commit_message>
Add Greg's section to the paper. Next: edit open stock-assessment section
</commit_message>
<xml_diff>
--- a/analysis/paper/manuscript.docx
+++ b/analysis/paper/manuscript.docx
@@ -31,7 +31,7 @@
         <w:t xml:space="preserve"> </w:t>
       </w:r>
       <w:r>
-        <w:t xml:space="preserve">transparency</w:t>
+        <w:t xml:space="preserve">accessibility</w:t>
       </w:r>
       <w:r>
         <w:t xml:space="preserve"> </w:t>
@@ -87,7 +87,7 @@
         <w:t xml:space="preserve"> </w:t>
       </w:r>
       <w:r>
-        <w:t xml:space="preserve">M</w:t>
+        <w:t xml:space="preserve">M.</w:t>
       </w:r>
       <w:r>
         <w:t xml:space="preserve"> </w:t>
@@ -105,7 +105,7 @@
         <w:t xml:space="preserve"> </w:t>
       </w:r>
       <w:r>
-        <w:t xml:space="preserve">J</w:t>
+        <w:t xml:space="preserve">J.</w:t>
       </w:r>
       <w:r>
         <w:t xml:space="preserve"> </w:t>
@@ -259,7 +259,7 @@
         <w:pStyle w:val="FirstParagraph"/>
       </w:pPr>
       <w:r>
-        <w:t xml:space="preserve">Quantitative stock assessment plays a central role in modern fisheries management. Over time and as new methods are developed, biologists have more and more data available to inform stock assessments. These data might be richer information on stock structure using an increasing array of markers and biomarkers, and/or the continued lengthening of population status and catch time series. Concurrently, analysis methods have improved, and techniques are now available that can integrate many data sources into one stock assessment model; state-space models being one popular class of such models. For well-monitored stocks, the challenge has shifted from having sufficient data and information to provide sound advice on the status of a stock, to presenting the mass of information produced by increasingly complex statistical models to end-users in a meaningful way. Traditional methods of presenting information at stakeholder meetings and to fisheries managers, like written reports full of tables, or with presentations with endless figures, are simply no longer sufficient to convey the richness of the information. More importantly, these static presentation formats tend to stifle meaningful discussion of model outputs, and important questions and assumptions of the models that should be discussed tend to get lost under the sheer volume of output. A solution to this problem of communicating complex output and results to encourage engaging discussion can be through using the effective use of interactive visualization tools. These are common tools we use every day on an endless array of web sites, but their use is no longer restricted to web site developers as these tools are being integrated into software commonly used by the research community.</w:t>
+        <w:t xml:space="preserve">Quantitative stock assessment plays a central role in modern fisheries management. Over time and as new methods are developed, biologists have more and more data available to inform stock assessments. These data might be richer information on stock structure using an increasing array of markers and biomarkers, and/or the continued lengthening of population status and catch time series. Concurrently, analysis methods have evolved with techniques now available that integrate many data sources into one stock assessment model. For well-monitored stocks, the challenge has shifted from having sufficient data and information to provide sound advice on stock status, to presenting the mass of information produced by increasingly complex statistical models to end-users in a meaningful way. Traditional methods of presenting information at stakeholder meetings and to fisheries managers are simply no longer sufficient to convey the richness of the information. More importantly, static presentation formats tend to stifle meaningful discussion of model results, and important questions and assumptions of the models that should be discussed tend to get lost under the sheer volume of output. A solution to this problem of communicating complex output and results to encourage engaging discussion can be through using the effective use of interactive visualization tools. These are common tools we use every day on a range of web sites, but their use is no longer restricted to web site developers as these tools are being integrated into software commonly used by the research community.</w:t>
       </w:r>
     </w:p>
     <w:p>
@@ -285,7 +285,7 @@
         <w:pStyle w:val="FirstParagraph"/>
       </w:pPr>
       <w:r>
-        <w:t xml:space="preserve">The data sets used in stock assessments are constantly growing. This growth in data either stems from the continuation of long-term monitoring efforts or from the addition of new monitoring programs. As such, stock assessment biologists often have to manage large volumes of data from a variety of sources. For instance, time series of reported landings and catch-at-age are</w:t>
+        <w:t xml:space="preserve">from the continuation of long-term monitoring efforts or from the addition of new monitoring programs. As such, stock assessment biologists often have to manage large volumes of data from a variety of sources. Time series of reported landings and catch-at-age are often analyzed in conjunction with data from</w:t>
       </w:r>
       <w:r>
         <w:t xml:space="preserve"> </w:t>
@@ -294,7 +294,7 @@
         <w:t xml:space="preserve">“</w:t>
       </w:r>
       <w:r>
-        <w:t xml:space="preserve">fishery-dependent</w:t>
+        <w:t xml:space="preserve">fishery-independent</w:t>
       </w:r>
       <w:r>
         <w:t xml:space="preserve">”</w:t>
@@ -303,7 +303,244 @@
         <w:t xml:space="preserve"> </w:t>
       </w:r>
       <w:r>
-        <w:t xml:space="preserve">data that are frequently used in stock assessments. These data are often analyzed in conjunction with data from</w:t>
+        <w:t xml:space="preserve">surveys that track changes in abundance and, in many cases, also monitor trends in biological factors such as age composition, growth rates, sex ratios and maturation stages. For some data-rich stocks, mark and recapture studies are also carried out to estimate movement, migration, growth rate, natural mortality, and discard mortality. All of the above-mentioned data sets are multidimensional and as the volume and variety of these data increases, it becomes more difficult to be aware of the details of each data set and discover key patterns within each. This challenge can be mediated, to a degree, by the application of interactive visualization tools as that they allow detailed exploration of the data behind the plot. For instance, the ability to zoom in on features or areas of interest and hover over specific points to reveal more information creates an interactive user-driven experience that expedites explorations of the data. This is exemplified by an interactive mapping tool developed for the exploration of a long-term tagging study.</w:t>
+      </w:r>
+    </w:p>
+    <w:p>
+      <w:pPr>
+        <w:pStyle w:val="BodyText"/>
+      </w:pPr>
+      <w:r>
+        <w:t xml:space="preserve">Northern cod (NAFO Divisions 2J3KL) has a rich history of tagging, starting in in 1954</w:t>
+      </w:r>
+      <w:r>
+        <w:t xml:space="preserve"> </w:t>
+      </w:r>
+      <w:r>
+        <w:t xml:space="preserve">(Taggart et al. 1995)</w:t>
+      </w:r>
+      <w:r>
+        <w:t xml:space="preserve"> </w:t>
+      </w:r>
+      <w:r>
+        <w:t xml:space="preserve">and continuing to this day. The tagging and recovery data is captured in standardized database, with fields typical of most tagging programs. This data base has over 600,000 records as of early 2019, with 2,000-10,000 tags deployed annually in recent decades. The tagging and capture data are used in the current assessment model for this stock</w:t>
+      </w:r>
+      <w:r>
+        <w:t xml:space="preserve"> </w:t>
+      </w:r>
+      <w:r>
+        <w:t xml:space="preserve">(Cadigan 2016)</w:t>
+      </w:r>
+      <w:r>
+        <w:t xml:space="preserve">, but tools to explore this extensive data set were limited, especially from a spatial perspective. To begin to explore and understand this large data set, we built a simple shiny</w:t>
+      </w:r>
+      <w:r>
+        <w:t xml:space="preserve"> </w:t>
+      </w:r>
+      <w:r>
+        <w:t xml:space="preserve">(Chang et al. 2018)</w:t>
+      </w:r>
+      <w:r>
+        <w:t xml:space="preserve"> </w:t>
+      </w:r>
+      <w:r>
+        <w:t xml:space="preserve">application using the mapping package leaflet</w:t>
+      </w:r>
+      <w:r>
+        <w:t xml:space="preserve"> </w:t>
+      </w:r>
+      <w:r>
+        <w:t xml:space="preserve">(Cheng, Karambelkar, and Xie 2018)</w:t>
+      </w:r>
+      <w:r>
+        <w:t xml:space="preserve">, all within the framework of the R programming language</w:t>
+      </w:r>
+      <w:r>
+        <w:t xml:space="preserve"> </w:t>
+      </w:r>
+      <w:r>
+        <w:t xml:space="preserve">(R Core Team 2017)</w:t>
+      </w:r>
+      <w:r>
+        <w:t xml:space="preserve"> </w:t>
+      </w:r>
+      <w:r>
+        <w:t xml:space="preserve">and the RStudio IDE</w:t>
+      </w:r>
+      <w:r>
+        <w:t xml:space="preserve"> </w:t>
+      </w:r>
+      <w:r>
+        <w:t xml:space="preserve">(RStudio Team 2015)</w:t>
+      </w:r>
+      <w:r>
+        <w:t xml:space="preserve">. As the application developed, it was incorporated into a shinydashboard</w:t>
+      </w:r>
+      <w:r>
+        <w:t xml:space="preserve"> </w:t>
+      </w:r>
+      <w:r>
+        <w:t xml:space="preserve">(Chang and Borges Ribeiro 2018)</w:t>
+      </w:r>
+      <w:r>
+        <w:t xml:space="preserve">, as a means to quickly and dynamically subset the data (e.g. ranges of release and capture years, specific geographic locations). Given the large number of tags released, often at nearby sites, visualizing the data with static mapping was particularly challenging. The markercluster (</w:t>
+      </w:r>
+      <w:hyperlink r:id="rId21">
+        <w:r>
+          <w:rPr>
+            <w:rStyle w:val="Hyperlink"/>
+          </w:rPr>
+          <w:t xml:space="preserve">https://github.com/Leaflet/Leaflet.markercluster</w:t>
+        </w:r>
+      </w:hyperlink>
+      <w:r>
+        <w:t xml:space="preserve">) function available in leaflet was particularly useful as a means to dynamically scale the level of pooling of spatial points (Figure</w:t>
+      </w:r>
+      <w:r>
+        <w:t xml:space="preserve"> </w:t>
+      </w:r>
+      <w:r>
+        <w:t xml:space="preserve">1</w:t>
+      </w:r>
+      <w:r>
+        <w:t xml:space="preserve">). This basic mapping tool allowed us to quickly become familiar with the data, identify outliers and incorrect data entries, and explore options on how to spatially pool the data for subsequent demographic analysis. Further tabs were added to provide basic summaries of the selected data (Figure</w:t>
+      </w:r>
+      <w:r>
+        <w:t xml:space="preserve"> </w:t>
+      </w:r>
+      <w:r>
+        <w:t xml:space="preserve">2</w:t>
+      </w:r>
+      <w:r>
+        <w:t xml:space="preserve">).</w:t>
+      </w:r>
+    </w:p>
+    <w:p>
+      <w:pPr>
+        <w:pStyle w:val="CaptionedFigure"/>
+      </w:pPr>
+      <w:r>
+        <w:drawing>
+          <wp:inline>
+            <wp:extent cx="5943600" cy="3012253"/>
+            <wp:effectExtent b="0" l="0" r="0" t="0"/>
+            <wp:docPr descr="Figure 1 - Screen shot of cod tag mapping tool using shinydashboard and leaflet. The markerCluster function dynamically splits or pools tagging locations (red, orange, green or yellow points) depending on zoom level, the recoveries positions (blue) are much fewer, and are left to be plotted individually at all scales. Options to include pop up labels are included, so specific information on each point can be retrieved with a mouse click (in this case: tag number, fish length, date released and date captured), which is particular useful when error checking." title="" id="1" name="Picture"/>
+            <a:graphic>
+              <a:graphicData uri="http://schemas.openxmlformats.org/drawingml/2006/picture">
+                <pic:pic>
+                  <pic:nvPicPr>
+                    <pic:cNvPr descr="figures/tagging_dashboard_map_tab.png" id="0" name="Picture"/>
+                    <pic:cNvPicPr>
+                      <a:picLocks noChangeArrowheads="1" noChangeAspect="1"/>
+                    </pic:cNvPicPr>
+                  </pic:nvPicPr>
+                  <pic:blipFill>
+                    <a:blip r:embed="rId22"/>
+                    <a:stretch>
+                      <a:fillRect/>
+                    </a:stretch>
+                  </pic:blipFill>
+                  <pic:spPr bwMode="auto">
+                    <a:xfrm>
+                      <a:off x="0" y="0"/>
+                      <a:ext cx="5943600" cy="3012253"/>
+                    </a:xfrm>
+                    <a:prstGeom prst="rect">
+                      <a:avLst/>
+                    </a:prstGeom>
+                    <a:noFill/>
+                    <a:ln w="9525">
+                      <a:noFill/>
+                      <a:headEnd/>
+                      <a:tailEnd/>
+                    </a:ln>
+                  </pic:spPr>
+                </pic:pic>
+              </a:graphicData>
+            </a:graphic>
+          </wp:inline>
+        </w:drawing>
+      </w:r>
+    </w:p>
+    <w:p>
+      <w:pPr>
+        <w:pStyle w:val="ImageCaption"/>
+      </w:pPr>
+      <w:r>
+        <w:t xml:space="preserve">Figure 1 - Screen shot of cod tag mapping tool using shinydashboard and leaflet. The markerCluster function dynamically splits or pools tagging locations (red, orange, green or yellow points) depending on zoom level, the recoveries positions (blue) are much fewer, and are left to be plotted individually at all scales. Options to include pop up labels are included, so specific information on each point can be retrieved with a mouse click (in this case: tag number, fish length, date released and date captured), which is particular useful when error checking.</w:t>
+      </w:r>
+    </w:p>
+    <w:p>
+      <w:pPr>
+        <w:pStyle w:val="CaptionedFigure"/>
+      </w:pPr>
+      <w:r>
+        <w:drawing>
+          <wp:inline>
+            <wp:extent cx="5943600" cy="3050419"/>
+            <wp:effectExtent b="0" l="0" r="0" t="0"/>
+            <wp:docPr descr="Figure 2 - Basic summaries of the recovery data from the tags selected within the shiny dashboard cod tag mapping tool. In this case, histograms and summary statistics of the recovery positions are returned, along with a simple map of kernels showing the 2D spatial distribution of the selected tag recoveries." title="" id="1" name="Picture"/>
+            <a:graphic>
+              <a:graphicData uri="http://schemas.openxmlformats.org/drawingml/2006/picture">
+                <pic:pic>
+                  <pic:nvPicPr>
+                    <pic:cNvPr descr="figures/tagging_dashboard_summary_tab.png" id="0" name="Picture"/>
+                    <pic:cNvPicPr>
+                      <a:picLocks noChangeArrowheads="1" noChangeAspect="1"/>
+                    </pic:cNvPicPr>
+                  </pic:nvPicPr>
+                  <pic:blipFill>
+                    <a:blip r:embed="rId23"/>
+                    <a:stretch>
+                      <a:fillRect/>
+                    </a:stretch>
+                  </pic:blipFill>
+                  <pic:spPr bwMode="auto">
+                    <a:xfrm>
+                      <a:off x="0" y="0"/>
+                      <a:ext cx="5943600" cy="3050419"/>
+                    </a:xfrm>
+                    <a:prstGeom prst="rect">
+                      <a:avLst/>
+                    </a:prstGeom>
+                    <a:noFill/>
+                    <a:ln w="9525">
+                      <a:noFill/>
+                      <a:headEnd/>
+                      <a:tailEnd/>
+                    </a:ln>
+                  </pic:spPr>
+                </pic:pic>
+              </a:graphicData>
+            </a:graphic>
+          </wp:inline>
+        </w:drawing>
+      </w:r>
+    </w:p>
+    <w:p>
+      <w:pPr>
+        <w:pStyle w:val="ImageCaption"/>
+      </w:pPr>
+      <w:r>
+        <w:t xml:space="preserve">Figure 2 - Basic summaries of the recovery data from the tags selected within the shiny dashboard cod tag mapping tool. In this case, histograms and summary statistics of the recovery positions are returned, along with a simple map of kernels showing the 2D spatial distribution of the selected tag recoveries.</w:t>
+      </w:r>
+    </w:p>
+    <w:p>
+      <w:pPr>
+        <w:pStyle w:val="Heading1"/>
+      </w:pPr>
+      <w:bookmarkStart w:id="24" w:name="data-modeling"/>
+      <w:r>
+        <w:t xml:space="preserve">Data modeling</w:t>
+      </w:r>
+      <w:bookmarkEnd w:id="24"/>
+    </w:p>
+    <w:p>
+      <w:pPr>
+        <w:pStyle w:val="FirstParagraph"/>
+      </w:pPr>
+      <w:r>
+        <w:t xml:space="preserve">Synthesizing data from multiple sources presents a key challenge to stock assessment. Analyses of different data sources were traditionally carried out independently and the summaries or parameters from these analyses were used in the assessment model. This approach, however, is less than ideal because information may be lost and uncertainty may be unaccounted for when we</w:t>
       </w:r>
       <w:r>
         <w:t xml:space="preserve"> </w:t>
@@ -312,7 +549,7 @@
         <w:t xml:space="preserve">“</w:t>
       </w:r>
       <w:r>
-        <w:t xml:space="preserve">fishery-independent</w:t>
+        <w:t xml:space="preserve">do statistics on the statistics</w:t>
       </w:r>
       <w:r>
         <w:t xml:space="preserve">”</w:t>
@@ -321,41 +558,69 @@
         <w:t xml:space="preserve"> </w:t>
       </w:r>
       <w:r>
-        <w:t xml:space="preserve">surveys that track changes in abundance and, in many cases, also monitor trends in biological factors such as age composition, growth rates, sex ratios and maturation stages. For some data-rich stocks, mark and recapture studies are also carried out to estimate movement, migration, growth rate, natural mortality, and discard mortality. All of the above-mentioned data sets are multidimensional and as the volume and variety of these data increases, it becomes more difficult to be aware of the details of each data set and discover key patterns within each. This challenge can be mediated, to a degree, by the application of interactive visualization tools as that they allow detailed exploration of the data behind the plot. For instance, the ability to zoom in on features or areas of interest and hover over specific points to reveal more information creates an interactive user-driven experience that expedites explorations of the data. This is exemplified by an interactive mapping tool developed for the exploration of a long-term tagging study.</w:t>
-      </w:r>
-    </w:p>
-    <w:p>
-      <w:pPr>
-        <w:pStyle w:val="BlockText"/>
-      </w:pPr>
-      <w:r>
-        <w:t xml:space="preserve">Greg, can you introduce this tool, providing some info on the tagging database and the tools used to make the tool (Shiny, leaflet)?</w:t>
-      </w:r>
-    </w:p>
-    <w:p>
-      <w:pPr>
-        <w:pStyle w:val="BlockText"/>
-      </w:pPr>
-      <w:r>
-        <w:t xml:space="preserve">TODO: the intro paragraph to this section could use some references if it is necessary</w:t>
-      </w:r>
-    </w:p>
-    <w:p>
-      <w:pPr>
-        <w:pStyle w:val="Heading1"/>
-      </w:pPr>
-      <w:bookmarkStart w:id="21" w:name="data-modeling"/>
-      <w:r>
-        <w:t xml:space="preserve">Data modeling</w:t>
-      </w:r>
-      <w:bookmarkEnd w:id="21"/>
-    </w:p>
-    <w:p>
-      <w:pPr>
-        <w:pStyle w:val="FirstParagraph"/>
-      </w:pPr>
-      <w:r>
-        <w:t xml:space="preserve">Synthesizing data from multiple sources presents a key challenge to stock assessment. Analyses of different data sources were traditionally carried out independently and the summaries or parameters from these analyses were used in the assessment model. This approach, however, is less than ideal because information may be lost and uncertainty may be unaccounted for when we</w:t>
+        <w:t xml:space="preserve">(Link 1999; Maunder and Punt 2013)</w:t>
+      </w:r>
+      <w:r>
+        <w:t xml:space="preserve">. Such issues have largely been curtailed in contemporary stock assessments thanks to advances in software that have facilitated the analysis of all available data, in as raw a form as appropriate, in a single integrated analysis</w:t>
+      </w:r>
+      <w:r>
+        <w:t xml:space="preserve"> </w:t>
+      </w:r>
+      <w:r>
+        <w:t xml:space="preserve">(Maunder and Punt 2013)</w:t>
+      </w:r>
+      <w:r>
+        <w:t xml:space="preserve">. Specifically, statistical modeling tools such as JAGS</w:t>
+      </w:r>
+      <w:r>
+        <w:t xml:space="preserve"> </w:t>
+      </w:r>
+      <w:r>
+        <w:t xml:space="preserve">(Plummer and others 2003)</w:t>
+      </w:r>
+      <w:r>
+        <w:t xml:space="preserve">, AD Model Builder</w:t>
+      </w:r>
+      <w:r>
+        <w:t xml:space="preserve"> </w:t>
+      </w:r>
+      <w:r>
+        <w:t xml:space="preserve">(Fournier et al. 2012)</w:t>
+      </w:r>
+      <w:r>
+        <w:t xml:space="preserve"> </w:t>
+      </w:r>
+      <w:r>
+        <w:t xml:space="preserve">and Template Model Builder</w:t>
+      </w:r>
+      <w:r>
+        <w:t xml:space="preserve"> </w:t>
+      </w:r>
+      <w:r>
+        <w:t xml:space="preserve">(Kristensen et al. 2015)</w:t>
+      </w:r>
+      <w:r>
+        <w:t xml:space="preserve"> </w:t>
+      </w:r>
+      <w:r>
+        <w:t xml:space="preserve">allow the construction of a joint likelihood for an array of observations to, in theory, extract as much information as possible about the biological and fishery processes. From a computational perspective, analyses of a variety of large data sets has never been easier. However, from a human perspective, contemporary stock assessment biologists are faced with the challenge of managing data from a variety of sources and also understanding the algorithms that convert these data to advice for fisheries managers. By using a recently developed interactive tool for exploring the integrated assessment model for Northern cod as an example, we hope to demonstrate that interactive visualization tools can streamline the process of understanding and communicating results from complex stock assessment models.</w:t>
+      </w:r>
+    </w:p>
+    <w:p>
+      <w:pPr>
+        <w:pStyle w:val="BodyText"/>
+      </w:pPr>
+      <w:r>
+        <w:t xml:space="preserve">The Northern cod stock off southern Labrador and eastern Newfoundland is one of the most well studied stocks in eastern Canada, perhaps by virtue of its history. As such, there are multiple monitoring programs that help inform the status of the stock and data from most of these programs have been integrated into a state-space stock assessment model, called NCAM</w:t>
+      </w:r>
+      <w:r>
+        <w:t xml:space="preserve"> </w:t>
+      </w:r>
+      <w:r>
+        <w:t xml:space="preserve">(Cadigan 2016)</w:t>
+      </w:r>
+      <w:r>
+        <w:t xml:space="preserve">. The</w:t>
       </w:r>
       <w:r>
         <w:t xml:space="preserve"> </w:t>
@@ -364,7 +629,7 @@
         <w:t xml:space="preserve">“</w:t>
       </w:r>
       <w:r>
-        <w:t xml:space="preserve">do statistics on the statistics</w:t>
+        <w:t xml:space="preserve">base case</w:t>
       </w:r>
       <w:r>
         <w:t xml:space="preserve">”</w:t>
@@ -373,52 +638,7 @@
         <w:t xml:space="preserve"> </w:t>
       </w:r>
       <w:r>
-        <w:t xml:space="preserve">(Link 1999; Maunder and Punt 2013)</w:t>
-      </w:r>
-      <w:r>
-        <w:t xml:space="preserve">. Such issues have largely been curtailed in contemporary stock assessments thanks to advances in software that have facilitated the analysis of all available data, in as raw a form as appropriate, in a single integrated analysis</w:t>
-      </w:r>
-      <w:r>
-        <w:t xml:space="preserve"> </w:t>
-      </w:r>
-      <w:r>
-        <w:t xml:space="preserve">(Maunder and Punt 2013)</w:t>
-      </w:r>
-      <w:r>
-        <w:t xml:space="preserve">. Specifically, statistical modeling tools such as JAGS</w:t>
-      </w:r>
-      <w:r>
-        <w:t xml:space="preserve"> </w:t>
-      </w:r>
-      <w:r>
-        <w:t xml:space="preserve">(Plummer and others 2003)</w:t>
-      </w:r>
-      <w:r>
-        <w:t xml:space="preserve">, AD Model Builder</w:t>
-      </w:r>
-      <w:r>
-        <w:t xml:space="preserve"> </w:t>
-      </w:r>
-      <w:r>
-        <w:t xml:space="preserve">(Fournier et al. 2012)</w:t>
-      </w:r>
-      <w:r>
-        <w:t xml:space="preserve"> </w:t>
-      </w:r>
-      <w:r>
-        <w:t xml:space="preserve">and Template Model Builder</w:t>
-      </w:r>
-      <w:r>
-        <w:t xml:space="preserve"> </w:t>
-      </w:r>
-      <w:r>
-        <w:t xml:space="preserve">(Kristensen et al. 2015)</w:t>
-      </w:r>
-      <w:r>
-        <w:t xml:space="preserve"> </w:t>
-      </w:r>
-      <w:r>
-        <w:t xml:space="preserve">allow the construction of a joint likelihood for an array of observations to, in theory, extract as much information as possible about the biological and fishery processes. From a computational perspective, analyses of a variety of large data sets has never been easier. However, from a human perspective, contemporary stock assessment biologists are faced with the challenge of managing data from a variety of sources and also understanding the algorithms that convert these data to advice for fisheries managers. By using a recently developed interactive tool for exploring the integrated assessment model for Northern cod as an example, we hope to demonstrate that interactive visualization tools can streamline the process of understanding and communicating results from complex stock assessment models.</w:t>
+        <w:t xml:space="preserve">model includes information from research vessel autumn trawl surveys (1983-present), Sentinel fishery surveys (1995-present), inshore acoustic surveys (1995-2009), fishery catch-at-age compositions and partial fishery landings (1983-present), and tagging (1983-present). Using a series of observation equations, this TMB based model reduces thousands of historical data points from these monitoring programs into quantities such as recruitment, spawning stock biomass, fishing mortality and natural mortality. Once the model is fit to the data, the next step is to produce visual representations of the data and model. A standard approach would be to produce static presentations and documents with a series of figures and tables. With large amounts of model inputs and outputs, this approach quickly becomes overwhelming for both the analyst and all the stakeholders involved in the stock assessment process. First, it is not feasible for the analyst to include and describe all figures and tables produced into a single document. Second, it is difficult for stakeholders to efficiently digest the information that has been compressed into a series of static slides or pages. Interactive documents provide a potential solution to this problem as they allow much more information to be contained and accessible on a single screen.</w:t>
       </w:r>
     </w:p>
     <w:p>
@@ -426,16 +646,7 @@
         <w:pStyle w:val="BodyText"/>
       </w:pPr>
       <w:r>
-        <w:t xml:space="preserve">The Northern cod stock off southern Labrador and eastern Newfoundland is one of the most well studied stocks in eastern Canada, perhaps by virtue of its history. As such, there are multiple monitoring programs that help inform the status of the stock and data from most of these programs have been integrated into a state-space stock assessment model, called NCAM</w:t>
-      </w:r>
-      <w:r>
-        <w:t xml:space="preserve"> </w:t>
-      </w:r>
-      <w:r>
-        <w:t xml:space="preserve">(Cadigan 2016)</w:t>
-      </w:r>
-      <w:r>
-        <w:t xml:space="preserve">. The</w:t>
+        <w:t xml:space="preserve">In the pursuit for an easier and more efficient way to communicate results from NCAM, an interactive and self-contained</w:t>
       </w:r>
       <w:r>
         <w:t xml:space="preserve"> </w:t>
@@ -444,7 +655,7 @@
         <w:t xml:space="preserve">“</w:t>
       </w:r>
       <w:r>
-        <w:t xml:space="preserve">base case</w:t>
+        <w:t xml:space="preserve">dashboard</w:t>
       </w:r>
       <w:r>
         <w:t xml:space="preserve">”</w:t>
@@ -453,7 +664,61 @@
         <w:t xml:space="preserve"> </w:t>
       </w:r>
       <w:r>
-        <w:t xml:space="preserve">model includes information from research vessel autumn trawl surveys (1983-present), Sentinel fishery surveys (1995-present), inshore acoustic surveys (1995-2009), fishery catch-at-age compositions and partial fishery landings (1983-present), and tagging (1983-present). Using a series of observation equations, this TMB based model reduces thousands of historical data points from these monitoring programs into quantities such as recruitment, spawning stock biomass, fishing mortality and natural mortality. Once the model is fit to the data, the next step is to produce visual representations of the data and model. A standard approach would be to produce static presentations and documents with a series of figures and tables. With large amounts of model inputs and outputs, this approach quickly becomes overwhelming for both the analyst and all the stakeholders involved in the stock assessment process. First, it is not feasible for the analyst to include and describe all figures and tables produced into a single document. Second, it is difficult for stakeholders to efficiently digest the information that has been compressed into a series of static slides or pages. Interactive documents provide a potential solution to this problem as they allow much more information to be contained and accessible on a single screen.</w:t>
+        <w:t xml:space="preserve">was developed for the last assessment of Northern cod</w:t>
+      </w:r>
+      <w:r>
+        <w:t xml:space="preserve"> </w:t>
+      </w:r>
+      <w:r>
+        <w:t xml:space="preserve">(Dwyer et al., n.d.)</w:t>
+      </w:r>
+      <w:r>
+        <w:t xml:space="preserve">. The concept of using a dashboard was burrowed from the business community where dashboards are frequently used to group a series of interactive visuals and tables to provide at-a-glance views of key performance indicators. Many tools have been created to facilitate the development of data dashboards and we leveraged R-based packages to construct a tool for exploring the input and output of NCAM. Specifically we utilized the flexdashboard</w:t>
+      </w:r>
+      <w:r>
+        <w:t xml:space="preserve"> </w:t>
+      </w:r>
+      <w:r>
+        <w:t xml:space="preserve">(Allaire 2017)</w:t>
+      </w:r>
+      <w:r>
+        <w:t xml:space="preserve"> </w:t>
+      </w:r>
+      <w:r>
+        <w:t xml:space="preserve">package to group interactive plotly-based</w:t>
+      </w:r>
+      <w:r>
+        <w:t xml:space="preserve"> </w:t>
+      </w:r>
+      <w:r>
+        <w:t xml:space="preserve">(Plotly Technologies Inc. 2015)</w:t>
+      </w:r>
+      <w:r>
+        <w:t xml:space="preserve"> </w:t>
+      </w:r>
+      <w:r>
+        <w:t xml:space="preserve">visuals into a dynamic document. We also used the crosstalk</w:t>
+      </w:r>
+      <w:r>
+        <w:t xml:space="preserve"> </w:t>
+      </w:r>
+      <w:r>
+        <w:t xml:space="preserve">(Cheng 2016)</w:t>
+      </w:r>
+      <w:r>
+        <w:t xml:space="preserve"> </w:t>
+      </w:r>
+      <w:r>
+        <w:t xml:space="preserve">package to link the data displayed across multiple plots. Via R Markdown</w:t>
+      </w:r>
+      <w:r>
+        <w:t xml:space="preserve"> </w:t>
+      </w:r>
+      <w:r>
+        <w:t xml:space="preserve">(Allaire et al. 2018)</w:t>
+      </w:r>
+      <w:r>
+        <w:t xml:space="preserve">, the dashboard is rendered into a self-contained html file that is reproducible, interactive, and easy to update following modifications to the model or the addition of new data.</w:t>
       </w:r>
     </w:p>
     <w:p>
@@ -461,7 +726,7 @@
         <w:pStyle w:val="BodyText"/>
       </w:pPr>
       <w:r>
-        <w:t xml:space="preserve">In the pursuit for an easier and more efficient way to communicate results from NCAM, an interactive and self-contained</w:t>
+        <w:t xml:space="preserve">The NCAM dashboard, which is included as a self-contained html file in Supplement 2, contains a series of tabs, the first of which provides terse point-form background on the model (tab named</w:t>
       </w:r>
       <w:r>
         <w:t xml:space="preserve"> </w:t>
@@ -470,210 +735,130 @@
         <w:t xml:space="preserve">“</w:t>
       </w:r>
       <w:r>
-        <w:t xml:space="preserve">dashboard</w:t>
+        <w:t xml:space="preserve">Background</w:t>
       </w:r>
       <w:r>
         <w:t xml:space="preserve">”</w:t>
       </w:r>
       <w:r>
-        <w:t xml:space="preserve"> </w:t>
-      </w:r>
-      <w:r>
-        <w:t xml:space="preserve">was developed for the last assessment of Northern cod</w:t>
-      </w:r>
-      <w:r>
-        <w:t xml:space="preserve"> </w:t>
-      </w:r>
-      <w:r>
-        <w:t xml:space="preserve">(Dwyer et al., n.d.)</w:t>
-      </w:r>
-      <w:r>
-        <w:t xml:space="preserve">. The concept of using a dashboard was burrowed from the business community where dashboards are frequently used to group a series of interactive visuals and tables to provide at-a-glance views of key performance indicators. Many tools have been created to facilitate the development of data dashboards and we leveraged R-based packages to construct a tool for exploring the input and output of NCAM. Specifically we utilized the flexdashboard</w:t>
-      </w:r>
-      <w:r>
-        <w:t xml:space="preserve"> </w:t>
-      </w:r>
-      <w:r>
-        <w:t xml:space="preserve">(Allaire 2017)</w:t>
-      </w:r>
-      <w:r>
-        <w:t xml:space="preserve"> </w:t>
-      </w:r>
-      <w:r>
-        <w:t xml:space="preserve">package to group interactive plotly-based</w:t>
-      </w:r>
-      <w:r>
-        <w:t xml:space="preserve"> </w:t>
-      </w:r>
-      <w:r>
-        <w:t xml:space="preserve">(Inc. 2015)</w:t>
-      </w:r>
-      <w:r>
-        <w:t xml:space="preserve"> </w:t>
-      </w:r>
-      <w:r>
-        <w:t xml:space="preserve">visuals into a dynamic document. We also used the crosstalk</w:t>
-      </w:r>
-      <w:r>
-        <w:t xml:space="preserve"> </w:t>
-      </w:r>
-      <w:r>
-        <w:t xml:space="preserve">(Cheng 2016)</w:t>
-      </w:r>
-      <w:r>
-        <w:t xml:space="preserve"> </w:t>
-      </w:r>
-      <w:r>
-        <w:t xml:space="preserve">package to link the data displayed across multiple plots. Via R Markdown</w:t>
-      </w:r>
-      <w:r>
-        <w:t xml:space="preserve"> </w:t>
-      </w:r>
-      <w:r>
-        <w:t xml:space="preserve">(Allaire et al. 2018)</w:t>
-      </w:r>
-      <w:r>
-        <w:t xml:space="preserve">, the dashboard is rendered into a self-contained html file that is reproducible, interactive, and easy to update following modifications to the model or the addition of new data.</w:t>
-      </w:r>
-    </w:p>
-    <w:p>
-      <w:pPr>
-        <w:pStyle w:val="BodyText"/>
-      </w:pPr>
-      <w:r>
-        <w:t xml:space="preserve">The NCAM dashboard, which is included as a self-contained html file in Supplement 2, contains a series of tabs, the first of which provides terse point-form background on the model (tab named</w:t>
-      </w:r>
-      <w:r>
-        <w:t xml:space="preserve"> </w:t>
+        <w:t xml:space="preserve">). Subsequent tabs provide a series of diagnostic plots for assessing model fits to the catch (</w:t>
       </w:r>
       <w:r>
         <w:t xml:space="preserve">“</w:t>
       </w:r>
       <w:r>
-        <w:t xml:space="preserve">Background</w:t>
+        <w:t xml:space="preserve">Catch</w:t>
       </w:r>
       <w:r>
         <w:t xml:space="preserve">”</w:t>
       </w:r>
       <w:r>
-        <w:t xml:space="preserve">). Subsequent tabs provide a series of diagnostic plots for assessing model fits to the catch (</w:t>
+        <w:t xml:space="preserve">), research vessel autumn trawl survey (</w:t>
       </w:r>
       <w:r>
         <w:t xml:space="preserve">“</w:t>
       </w:r>
       <w:r>
-        <w:t xml:space="preserve">Catch</w:t>
+        <w:t xml:space="preserve">RV survey</w:t>
       </w:r>
       <w:r>
         <w:t xml:space="preserve">”</w:t>
       </w:r>
       <w:r>
-        <w:t xml:space="preserve">), research vessel autumn trawl survey (</w:t>
+        <w:t xml:space="preserve">), Sentinel fishery survey (</w:t>
       </w:r>
       <w:r>
         <w:t xml:space="preserve">“</w:t>
       </w:r>
       <w:r>
+        <w:t xml:space="preserve">SN survey</w:t>
+      </w:r>
+      <w:r>
+        <w:t xml:space="preserve">”</w:t>
+      </w:r>
+      <w:r>
+        <w:t xml:space="preserve">), inshore acoustic survey (</w:t>
+      </w:r>
+      <w:r>
+        <w:t xml:space="preserve">“</w:t>
+      </w:r>
+      <w:r>
+        <w:t xml:space="preserve">SS survey</w:t>
+      </w:r>
+      <w:r>
+        <w:t xml:space="preserve">”</w:t>
+      </w:r>
+      <w:r>
+        <w:t xml:space="preserve">), and tagging (</w:t>
+      </w:r>
+      <w:r>
+        <w:t xml:space="preserve">“</w:t>
+      </w:r>
+      <w:r>
+        <w:t xml:space="preserve">Tagging</w:t>
+      </w:r>
+      <w:r>
+        <w:t xml:space="preserve">”</w:t>
+      </w:r>
+      <w:r>
+        <w:t xml:space="preserve">) data. For instance, the</w:t>
+      </w:r>
+      <w:r>
+        <w:t xml:space="preserve"> </w:t>
+      </w:r>
+      <w:r>
+        <w:t xml:space="preserve">“</w:t>
+      </w:r>
+      <w:r>
         <w:t xml:space="preserve">RV survey</w:t>
       </w:r>
       <w:r>
         <w:t xml:space="preserve">”</w:t>
       </w:r>
       <w:r>
-        <w:t xml:space="preserve">), Sentinel fishery survey (</w:t>
+        <w:t xml:space="preserve"> </w:t>
+      </w:r>
+      <w:r>
+        <w:t xml:space="preserve">tab includes plots of observed and predicted values of mean numbers per tow captured in the research vessel survey (Figure</w:t>
+      </w:r>
+      <w:r>
+        <w:t xml:space="preserve"> </w:t>
+      </w:r>
+      <w:r>
+        <w:t xml:space="preserve">3</w:t>
+      </w:r>
+      <w:r>
+        <w:t xml:space="preserve">). The dashboard also includes tabs focused on model estimates such as catchability and selectivity (</w:t>
       </w:r>
       <w:r>
         <w:t xml:space="preserve">“</w:t>
       </w:r>
       <w:r>
-        <w:t xml:space="preserve">SN survey</w:t>
+        <w:t xml:space="preserve">Catchability</w:t>
       </w:r>
       <w:r>
         <w:t xml:space="preserve">”</w:t>
       </w:r>
       <w:r>
-        <w:t xml:space="preserve">), inshore acoustic survey (</w:t>
+        <w:t xml:space="preserve">), stock size and vital rates (</w:t>
       </w:r>
       <w:r>
         <w:t xml:space="preserve">“</w:t>
       </w:r>
       <w:r>
-        <w:t xml:space="preserve">SS survey</w:t>
+        <w:t xml:space="preserve">Trends</w:t>
       </w:r>
       <w:r>
         <w:t xml:space="preserve">”</w:t>
       </w:r>
       <w:r>
-        <w:t xml:space="preserve">), and tagging (</w:t>
-      </w:r>
-      <w:r>
-        <w:t xml:space="preserve">“</w:t>
-      </w:r>
-      <w:r>
-        <w:t xml:space="preserve">Tagging</w:t>
-      </w:r>
-      <w:r>
-        <w:t xml:space="preserve">”</w:t>
-      </w:r>
-      <w:r>
-        <w:t xml:space="preserve">) data. For instance, the</w:t>
-      </w:r>
-      <w:r>
-        <w:t xml:space="preserve"> </w:t>
-      </w:r>
-      <w:r>
-        <w:t xml:space="preserve">“</w:t>
-      </w:r>
-      <w:r>
-        <w:t xml:space="preserve">RV survey</w:t>
-      </w:r>
-      <w:r>
-        <w:t xml:space="preserve">”</w:t>
-      </w:r>
-      <w:r>
-        <w:t xml:space="preserve"> </w:t>
-      </w:r>
-      <w:r>
-        <w:t xml:space="preserve">tab includes plots of observed and predicted values of mean numbers per tow captured in the research vessel survey (Figure</w:t>
-      </w:r>
-      <w:r>
-        <w:t xml:space="preserve"> </w:t>
-      </w:r>
-      <w:r>
-        <w:t xml:space="preserve">1</w:t>
-      </w:r>
-      <w:r>
-        <w:t xml:space="preserve">). The dashboard also includes tabs focused on model estimates such as catchability and selectivity (</w:t>
-      </w:r>
-      <w:r>
-        <w:t xml:space="preserve">“</w:t>
-      </w:r>
-      <w:r>
-        <w:t xml:space="preserve">Catchability</w:t>
-      </w:r>
-      <w:r>
-        <w:t xml:space="preserve">”</w:t>
-      </w:r>
-      <w:r>
-        <w:t xml:space="preserve">), stock size and vital rates (</w:t>
-      </w:r>
-      <w:r>
-        <w:t xml:space="preserve">“</w:t>
-      </w:r>
-      <w:r>
-        <w:t xml:space="preserve">Trends</w:t>
-      </w:r>
-      <w:r>
-        <w:t xml:space="preserve">”</w:t>
-      </w:r>
-      <w:r>
         <w:t xml:space="preserve">; Figure</w:t>
       </w:r>
       <w:r>
         <w:t xml:space="preserve"> </w:t>
       </w:r>
       <w:r>
-        <w:t xml:space="preserve">2</w:t>
+        <w:t xml:space="preserve">4</w:t>
       </w:r>
       <w:r>
         <w:t xml:space="preserve">), and stock productivity (</w:t>
@@ -744,7 +929,7 @@
           <wp:inline>
             <wp:extent cx="5943600" cy="3962400"/>
             <wp:effectExtent b="0" l="0" r="0" t="0"/>
-            <wp:docPr descr="Figure 1 - Screenshot of the “RV survey” tab from the NCAM dashboard where total observed (dots) and NCAM model predicted values (lines) for the DFO RV survey index are shown in the upper left panel and scaled matrix plot of age-disaggregated standardized log residuals are shown in the lower left panel (blue = positive, red = negative, symbols scaled by size; grey = index values of zero). Age-disaggregated observed (dots) and predicted (lines) values from the DFO RV survey are shown in the right panel. The tab on the right panel including residual plots are hidden here, but assessable in the dashboard." title="" id="1" name="Picture"/>
+            <wp:docPr descr="Figure 3 - Screenshot of the “RV survey” tab from the NCAM dashboard where total observed (dots) and NCAM model predicted values (lines) for the DFO RV survey index are shown in the upper left panel and scaled matrix plot of age-disaggregated standardized log residuals are shown in the lower left panel (blue = positive, red = negative, symbols scaled by size; grey = index values of zero). Age-disaggregated observed (dots) and predicted (lines) values from the DFO RV survey are shown in the right panel. The tab on the right panel including residual plots are hidden here, but assessable in the dashboard." title="" id="1" name="Picture"/>
             <a:graphic>
               <a:graphicData uri="http://schemas.openxmlformats.org/drawingml/2006/picture">
                 <pic:pic>
@@ -755,7 +940,7 @@
                     </pic:cNvPicPr>
                   </pic:nvPicPr>
                   <pic:blipFill>
-                    <a:blip r:embed="rId22"/>
+                    <a:blip r:embed="rId25"/>
                     <a:stretch>
                       <a:fillRect/>
                     </a:stretch>
@@ -787,7 +972,7 @@
         <w:pStyle w:val="ImageCaption"/>
       </w:pPr>
       <w:r>
-        <w:t xml:space="preserve">Figure 1 - Screenshot of the</w:t>
+        <w:t xml:space="preserve">Figure 3 - Screenshot of the</w:t>
       </w:r>
       <w:r>
         <w:t xml:space="preserve"> </w:t>
@@ -817,7 +1002,7 @@
           <wp:inline>
             <wp:extent cx="5943600" cy="3962400"/>
             <wp:effectExtent b="0" l="0" r="0" t="0"/>
-            <wp:docPr descr="Figure 2 - Screenshot of the “Trends” tab which displays estimates of recruitment, stock size, and stock size relative to Blim (left panels) and mortality rates (F, M, Z, right panels)." title="" id="1" name="Picture"/>
+            <wp:docPr descr="Figure 4 - Screenshot of the “Trends” tab which displays estimates of recruitment, stock size, and stock size relative to Blim (left panels) and mortality rates (F, M, Z, right panels)." title="" id="1" name="Picture"/>
             <a:graphic>
               <a:graphicData uri="http://schemas.openxmlformats.org/drawingml/2006/picture">
                 <pic:pic>
@@ -828,7 +1013,7 @@
                     </pic:cNvPicPr>
                   </pic:nvPicPr>
                   <pic:blipFill>
-                    <a:blip r:embed="rId23"/>
+                    <a:blip r:embed="rId26"/>
                     <a:stretch>
                       <a:fillRect/>
                     </a:stretch>
@@ -860,7 +1045,7 @@
         <w:pStyle w:val="ImageCaption"/>
       </w:pPr>
       <w:r>
-        <w:t xml:space="preserve">Figure 2 - Screenshot of the</w:t>
+        <w:t xml:space="preserve">Figure 4 - Screenshot of the</w:t>
       </w:r>
       <w:r>
         <w:t xml:space="preserve"> </w:t>
@@ -897,11 +1082,11 @@
       <w:pPr>
         <w:pStyle w:val="Heading1"/>
       </w:pPr>
-      <w:bookmarkStart w:id="24" w:name="open-stock-assessment"/>
+      <w:bookmarkStart w:id="27" w:name="open-stock-assessment"/>
       <w:r>
         <w:t xml:space="preserve">Open stock-assessment</w:t>
       </w:r>
-      <w:bookmarkEnd w:id="24"/>
+      <w:bookmarkEnd w:id="27"/>
     </w:p>
     <w:p>
       <w:pPr>
@@ -1013,14 +1198,14 @@
       <w:pPr>
         <w:pStyle w:val="Heading1"/>
       </w:pPr>
-      <w:bookmarkStart w:id="25" w:name="references"/>
+      <w:bookmarkStart w:id="28" w:name="references"/>
       <w:r>
         <w:t xml:space="preserve">References</w:t>
       </w:r>
-      <w:bookmarkEnd w:id="25"/>
-    </w:p>
-    <w:bookmarkStart w:id="43" w:name="refs"/>
-    <w:bookmarkStart w:id="27" w:name="ref-allaire2017"/>
+      <w:bookmarkEnd w:id="28"/>
+    </w:p>
+    <w:bookmarkStart w:id="57" w:name="refs"/>
+    <w:bookmarkStart w:id="30" w:name="ref-allaire2017"/>
     <w:p>
       <w:pPr>
         <w:pStyle w:val="Bibliography"/>
@@ -1043,7 +1228,7 @@
       <w:r>
         <w:t xml:space="preserve"> </w:t>
       </w:r>
-      <w:hyperlink r:id="rId26">
+      <w:hyperlink r:id="rId29">
         <w:r>
           <w:rPr>
             <w:rStyle w:val="Hyperlink"/>
@@ -1055,8 +1240,8 @@
         <w:t xml:space="preserve">.</w:t>
       </w:r>
     </w:p>
-    <w:bookmarkEnd w:id="27"/>
-    <w:bookmarkStart w:id="29" w:name="ref-markdown"/>
+    <w:bookmarkEnd w:id="30"/>
+    <w:bookmarkStart w:id="32" w:name="ref-allaire2018"/>
     <w:p>
       <w:pPr>
         <w:pStyle w:val="Bibliography"/>
@@ -1079,7 +1264,7 @@
       <w:r>
         <w:t xml:space="preserve"> </w:t>
       </w:r>
-      <w:hyperlink r:id="rId28">
+      <w:hyperlink r:id="rId31">
         <w:r>
           <w:rPr>
             <w:rStyle w:val="Hyperlink"/>
@@ -1091,8 +1276,8 @@
         <w:t xml:space="preserve">.</w:t>
       </w:r>
     </w:p>
-    <w:bookmarkEnd w:id="29"/>
-    <w:bookmarkStart w:id="30" w:name="ref-banks2011"/>
+    <w:bookmarkEnd w:id="32"/>
+    <w:bookmarkStart w:id="33" w:name="ref-banks2011"/>
     <w:p>
       <w:pPr>
         <w:pStyle w:val="Bibliography"/>
@@ -1116,8 +1301,8 @@
         <w:t xml:space="preserve">2 (1): 4.</w:t>
       </w:r>
     </w:p>
-    <w:bookmarkEnd w:id="30"/>
-    <w:bookmarkStart w:id="31" w:name="ref-cadigan2016"/>
+    <w:bookmarkEnd w:id="33"/>
+    <w:bookmarkStart w:id="34" w:name="ref-cadigan2016"/>
     <w:p>
       <w:pPr>
         <w:pStyle w:val="Bibliography"/>
@@ -1141,8 +1326,80 @@
         <w:t xml:space="preserve">73 (2): 296–308.</w:t>
       </w:r>
     </w:p>
-    <w:bookmarkEnd w:id="31"/>
-    <w:bookmarkStart w:id="33" w:name="ref-cheng2016"/>
+    <w:bookmarkEnd w:id="34"/>
+    <w:bookmarkStart w:id="36" w:name="ref-chang2018b"/>
+    <w:p>
+      <w:pPr>
+        <w:pStyle w:val="Bibliography"/>
+      </w:pPr>
+      <w:r>
+        <w:t xml:space="preserve">Chang, Winston, and Borges RibeiroBarbara. 2018.</w:t>
+      </w:r>
+      <w:r>
+        <w:t xml:space="preserve"> </w:t>
+      </w:r>
+      <w:r>
+        <w:rPr>
+          <w:i/>
+        </w:rPr>
+        <w:t xml:space="preserve">Shinydashboard: Create Dashboards with ’Shiny’</w:t>
+      </w:r>
+      <w:r>
+        <w:t xml:space="preserve">.</w:t>
+      </w:r>
+      <w:r>
+        <w:t xml:space="preserve"> </w:t>
+      </w:r>
+      <w:hyperlink r:id="rId35">
+        <w:r>
+          <w:rPr>
+            <w:rStyle w:val="Hyperlink"/>
+          </w:rPr>
+          <w:t xml:space="preserve">https://CRAN.R-project.org/package=shinydashboard</w:t>
+        </w:r>
+      </w:hyperlink>
+      <w:r>
+        <w:t xml:space="preserve">.</w:t>
+      </w:r>
+    </w:p>
+    <w:bookmarkEnd w:id="36"/>
+    <w:bookmarkStart w:id="38" w:name="ref-chang2018a"/>
+    <w:p>
+      <w:pPr>
+        <w:pStyle w:val="Bibliography"/>
+      </w:pPr>
+      <w:r>
+        <w:t xml:space="preserve">Chang, Winston, Joe Cheng, JJ Allaire, Yihui Xie, and Jonathan McPherson. 2018.</w:t>
+      </w:r>
+      <w:r>
+        <w:t xml:space="preserve"> </w:t>
+      </w:r>
+      <w:r>
+        <w:rPr>
+          <w:i/>
+        </w:rPr>
+        <w:t xml:space="preserve">Shiny: Web Application Framework for R</w:t>
+      </w:r>
+      <w:r>
+        <w:t xml:space="preserve">.</w:t>
+      </w:r>
+      <w:r>
+        <w:t xml:space="preserve"> </w:t>
+      </w:r>
+      <w:hyperlink r:id="rId37">
+        <w:r>
+          <w:rPr>
+            <w:rStyle w:val="Hyperlink"/>
+          </w:rPr>
+          <w:t xml:space="preserve">https://CRAN.R-project.org/package=shiny</w:t>
+        </w:r>
+      </w:hyperlink>
+      <w:r>
+        <w:t xml:space="preserve">.</w:t>
+      </w:r>
+    </w:p>
+    <w:bookmarkEnd w:id="38"/>
+    <w:bookmarkStart w:id="40" w:name="ref-cheng2016"/>
     <w:p>
       <w:pPr>
         <w:pStyle w:val="Bibliography"/>
@@ -1165,7 +1422,7 @@
       <w:r>
         <w:t xml:space="preserve"> </w:t>
       </w:r>
-      <w:hyperlink r:id="rId32">
+      <w:hyperlink r:id="rId39">
         <w:r>
           <w:rPr>
             <w:rStyle w:val="Hyperlink"/>
@@ -1177,8 +1434,44 @@
         <w:t xml:space="preserve">.</w:t>
       </w:r>
     </w:p>
-    <w:bookmarkEnd w:id="33"/>
-    <w:bookmarkStart w:id="34" w:name="ref-dwyer2019"/>
+    <w:bookmarkEnd w:id="40"/>
+    <w:bookmarkStart w:id="42" w:name="ref-cheng2018"/>
+    <w:p>
+      <w:pPr>
+        <w:pStyle w:val="Bibliography"/>
+      </w:pPr>
+      <w:r>
+        <w:t xml:space="preserve">Cheng, Joe, Bhaskar Karambelkar, and Yihui Xie. 2018.</w:t>
+      </w:r>
+      <w:r>
+        <w:t xml:space="preserve"> </w:t>
+      </w:r>
+      <w:r>
+        <w:rPr>
+          <w:i/>
+        </w:rPr>
+        <w:t xml:space="preserve">Leaflet: Create Interactive Web Maps with the Javascript ’Leaflet’ Library</w:t>
+      </w:r>
+      <w:r>
+        <w:t xml:space="preserve">.</w:t>
+      </w:r>
+      <w:r>
+        <w:t xml:space="preserve"> </w:t>
+      </w:r>
+      <w:hyperlink r:id="rId41">
+        <w:r>
+          <w:rPr>
+            <w:rStyle w:val="Hyperlink"/>
+          </w:rPr>
+          <w:t xml:space="preserve">https://CRAN.R-project.org/package=leaflet</w:t>
+        </w:r>
+      </w:hyperlink>
+      <w:r>
+        <w:t xml:space="preserve">.</w:t>
+      </w:r>
+    </w:p>
+    <w:bookmarkEnd w:id="42"/>
+    <w:bookmarkStart w:id="43" w:name="ref-dwyer2019"/>
     <w:p>
       <w:pPr>
         <w:pStyle w:val="Bibliography"/>
@@ -1211,8 +1504,8 @@
         <w:t xml:space="preserve">2019/nnn: v + 126p.</w:t>
       </w:r>
     </w:p>
-    <w:bookmarkEnd w:id="34"/>
-    <w:bookmarkStart w:id="35" w:name="ref-fournier2012"/>
+    <w:bookmarkEnd w:id="43"/>
+    <w:bookmarkStart w:id="44" w:name="ref-fournier2012"/>
     <w:p>
       <w:pPr>
         <w:pStyle w:val="Bibliography"/>
@@ -1236,19 +1529,113 @@
         <w:t xml:space="preserve">27 (2): 233–49.</w:t>
       </w:r>
     </w:p>
-    <w:bookmarkEnd w:id="35"/>
-    <w:bookmarkStart w:id="37" w:name="ref-plotly"/>
+    <w:bookmarkEnd w:id="44"/>
+    <w:bookmarkStart w:id="45" w:name="ref-kristensen2015"/>
     <w:p>
       <w:pPr>
         <w:pStyle w:val="Bibliography"/>
       </w:pPr>
       <w:r>
-        <w:t xml:space="preserve">Inc., Plotly Technologies. 2015. “Collaborative Data Science.” Montreal, QC: Plotly Technologies Inc. 2015.</w:t>
-      </w:r>
-      <w:r>
-        <w:t xml:space="preserve"> </w:t>
-      </w:r>
-      <w:hyperlink r:id="rId36">
+        <w:t xml:space="preserve">Kristensen, Kasper, Anders Nielsen, Casper W Berg, Hans Skaug, and Brad Bell. 2015. “TMB: Automatic Differentiation and Laplace Approximation.”</w:t>
+      </w:r>
+      <w:r>
+        <w:t xml:space="preserve"> </w:t>
+      </w:r>
+      <w:r>
+        <w:rPr>
+          <w:i/>
+        </w:rPr>
+        <w:t xml:space="preserve">arXiv Preprint arXiv:1509.00660</w:t>
+      </w:r>
+      <w:r>
+        <w:t xml:space="preserve">.</w:t>
+      </w:r>
+    </w:p>
+    <w:bookmarkEnd w:id="45"/>
+    <w:bookmarkStart w:id="46" w:name="ref-lewis2018"/>
+    <w:p>
+      <w:pPr>
+        <w:pStyle w:val="Bibliography"/>
+      </w:pPr>
+      <w:r>
+        <w:t xml:space="preserve">Lewis, Keith P, Vander WalEric, and David A Fifield. 2018. “Wildlife Biology, Big Data, and Reproducible Research.”</w:t>
+      </w:r>
+      <w:r>
+        <w:t xml:space="preserve"> </w:t>
+      </w:r>
+      <w:r>
+        <w:rPr>
+          <w:i/>
+        </w:rPr>
+        <w:t xml:space="preserve">Wildlife Society Bulletin</w:t>
+      </w:r>
+      <w:r>
+        <w:t xml:space="preserve"> </w:t>
+      </w:r>
+      <w:r>
+        <w:t xml:space="preserve">42 (1): 172–79.</w:t>
+      </w:r>
+    </w:p>
+    <w:bookmarkEnd w:id="46"/>
+    <w:bookmarkStart w:id="47" w:name="ref-link1999"/>
+    <w:p>
+      <w:pPr>
+        <w:pStyle w:val="Bibliography"/>
+      </w:pPr>
+      <w:r>
+        <w:t xml:space="preserve">Link, William A. 1999. “Modeling Pattern in Collections of Parameters.”</w:t>
+      </w:r>
+      <w:r>
+        <w:t xml:space="preserve"> </w:t>
+      </w:r>
+      <w:r>
+        <w:rPr>
+          <w:i/>
+        </w:rPr>
+        <w:t xml:space="preserve">The Journal of Wildlife Management</w:t>
+      </w:r>
+      <w:r>
+        <w:t xml:space="preserve">, 1017–27.</w:t>
+      </w:r>
+    </w:p>
+    <w:bookmarkEnd w:id="47"/>
+    <w:bookmarkStart w:id="48" w:name="ref-maunder2013"/>
+    <w:p>
+      <w:pPr>
+        <w:pStyle w:val="Bibliography"/>
+      </w:pPr>
+      <w:r>
+        <w:t xml:space="preserve">Maunder, Mark N, and André E Punt. 2013. “A Review of Integrated Analysis in Fisheries Stock Assessment.”</w:t>
+      </w:r>
+      <w:r>
+        <w:t xml:space="preserve"> </w:t>
+      </w:r>
+      <w:r>
+        <w:rPr>
+          <w:i/>
+        </w:rPr>
+        <w:t xml:space="preserve">Fisheries Research</w:t>
+      </w:r>
+      <w:r>
+        <w:t xml:space="preserve"> </w:t>
+      </w:r>
+      <w:r>
+        <w:t xml:space="preserve">142: 61–74.</w:t>
+      </w:r>
+    </w:p>
+    <w:bookmarkEnd w:id="48"/>
+    <w:bookmarkStart w:id="50" w:name="ref-plotly"/>
+    <w:p>
+      <w:pPr>
+        <w:pStyle w:val="Bibliography"/>
+      </w:pPr>
+      <w:r>
+        <w:t xml:space="preserve">Plotly Technologies Inc. 2015. “Collaborative Data Science.” Montreal, QC: Plotly Technologies Inc. 2015.</w:t>
+      </w:r>
+      <w:r>
+        <w:t xml:space="preserve"> </w:t>
+      </w:r>
+      <w:hyperlink r:id="rId49">
         <w:r>
           <w:rPr>
             <w:rStyle w:val="Hyperlink"/>
@@ -1260,102 +1647,8 @@
         <w:t xml:space="preserve">.</w:t>
       </w:r>
     </w:p>
-    <w:bookmarkEnd w:id="37"/>
-    <w:bookmarkStart w:id="38" w:name="ref-kristensen2015"/>
-    <w:p>
-      <w:pPr>
-        <w:pStyle w:val="Bibliography"/>
-      </w:pPr>
-      <w:r>
-        <w:t xml:space="preserve">Kristensen, Kasper, Anders Nielsen, Casper W Berg, Hans Skaug, and Brad Bell. 2015. “TMB: Automatic Differentiation and Laplace Approximation.”</w:t>
-      </w:r>
-      <w:r>
-        <w:t xml:space="preserve"> </w:t>
-      </w:r>
-      <w:r>
-        <w:rPr>
-          <w:i/>
-        </w:rPr>
-        <w:t xml:space="preserve">arXiv Preprint arXiv:1509.00660</w:t>
-      </w:r>
-      <w:r>
-        <w:t xml:space="preserve">.</w:t>
-      </w:r>
-    </w:p>
-    <w:bookmarkEnd w:id="38"/>
-    <w:bookmarkStart w:id="39" w:name="ref-lewis2018"/>
-    <w:p>
-      <w:pPr>
-        <w:pStyle w:val="Bibliography"/>
-      </w:pPr>
-      <w:r>
-        <w:t xml:space="preserve">Lewis, Keith P, Vander WalEric, and David A Fifield. 2018. “Wildlife Biology, Big Data, and Reproducible Research.”</w:t>
-      </w:r>
-      <w:r>
-        <w:t xml:space="preserve"> </w:t>
-      </w:r>
-      <w:r>
-        <w:rPr>
-          <w:i/>
-        </w:rPr>
-        <w:t xml:space="preserve">Wildlife Society Bulletin</w:t>
-      </w:r>
-      <w:r>
-        <w:t xml:space="preserve"> </w:t>
-      </w:r>
-      <w:r>
-        <w:t xml:space="preserve">42 (1): 172–79.</w:t>
-      </w:r>
-    </w:p>
-    <w:bookmarkEnd w:id="39"/>
-    <w:bookmarkStart w:id="40" w:name="ref-link1999"/>
-    <w:p>
-      <w:pPr>
-        <w:pStyle w:val="Bibliography"/>
-      </w:pPr>
-      <w:r>
-        <w:t xml:space="preserve">Link, William A. 1999. “Modeling Pattern in Collections of Parameters.”</w:t>
-      </w:r>
-      <w:r>
-        <w:t xml:space="preserve"> </w:t>
-      </w:r>
-      <w:r>
-        <w:rPr>
-          <w:i/>
-        </w:rPr>
-        <w:t xml:space="preserve">The Journal of Wildlife Management</w:t>
-      </w:r>
-      <w:r>
-        <w:t xml:space="preserve">, 1017–27.</w:t>
-      </w:r>
-    </w:p>
-    <w:bookmarkEnd w:id="40"/>
-    <w:bookmarkStart w:id="41" w:name="ref-maunder2013"/>
-    <w:p>
-      <w:pPr>
-        <w:pStyle w:val="Bibliography"/>
-      </w:pPr>
-      <w:r>
-        <w:t xml:space="preserve">Maunder, Mark N, and André E Punt. 2013. “A Review of Integrated Analysis in Fisheries Stock Assessment.”</w:t>
-      </w:r>
-      <w:r>
-        <w:t xml:space="preserve"> </w:t>
-      </w:r>
-      <w:r>
-        <w:rPr>
-          <w:i/>
-        </w:rPr>
-        <w:t xml:space="preserve">Fisheries Research</w:t>
-      </w:r>
-      <w:r>
-        <w:t xml:space="preserve"> </w:t>
-      </w:r>
-      <w:r>
-        <w:t xml:space="preserve">142: 61–74.</w:t>
-      </w:r>
-    </w:p>
-    <w:bookmarkEnd w:id="41"/>
-    <w:bookmarkStart w:id="42" w:name="ref-plummer2003"/>
+    <w:bookmarkEnd w:id="50"/>
+    <w:bookmarkStart w:id="51" w:name="ref-plummer2003"/>
     <w:p>
       <w:pPr>
         <w:pStyle w:val="Bibliography"/>
@@ -1376,8 +1669,105 @@
         <w:t xml:space="preserve">. Vol. 124. 125.10. Vienna, Austria.</w:t>
       </w:r>
     </w:p>
-    <w:bookmarkEnd w:id="42"/>
-    <w:bookmarkEnd w:id="43"/>
+    <w:bookmarkEnd w:id="51"/>
+    <w:bookmarkStart w:id="53" w:name="ref-R"/>
+    <w:p>
+      <w:pPr>
+        <w:pStyle w:val="Bibliography"/>
+      </w:pPr>
+      <w:r>
+        <w:t xml:space="preserve">R Core Team. 2017.</w:t>
+      </w:r>
+      <w:r>
+        <w:t xml:space="preserve"> </w:t>
+      </w:r>
+      <w:r>
+        <w:rPr>
+          <w:i/>
+        </w:rPr>
+        <w:t xml:space="preserve">R: A Language and Environment for Statistical Computing</w:t>
+      </w:r>
+      <w:r>
+        <w:t xml:space="preserve">. Vienna, Austria: R Foundation for Statistical Computing.</w:t>
+      </w:r>
+      <w:r>
+        <w:t xml:space="preserve"> </w:t>
+      </w:r>
+      <w:hyperlink r:id="rId52">
+        <w:r>
+          <w:rPr>
+            <w:rStyle w:val="Hyperlink"/>
+          </w:rPr>
+          <w:t xml:space="preserve">https://www.R-project.org/</w:t>
+        </w:r>
+      </w:hyperlink>
+      <w:r>
+        <w:t xml:space="preserve">.</w:t>
+      </w:r>
+    </w:p>
+    <w:bookmarkEnd w:id="53"/>
+    <w:bookmarkStart w:id="55" w:name="ref-Rstudio"/>
+    <w:p>
+      <w:pPr>
+        <w:pStyle w:val="Bibliography"/>
+      </w:pPr>
+      <w:r>
+        <w:t xml:space="preserve">RStudio Team. 2015.</w:t>
+      </w:r>
+      <w:r>
+        <w:t xml:space="preserve"> </w:t>
+      </w:r>
+      <w:r>
+        <w:rPr>
+          <w:i/>
+        </w:rPr>
+        <w:t xml:space="preserve">RStudio: Integrated Development Environment for R</w:t>
+      </w:r>
+      <w:r>
+        <w:t xml:space="preserve">. Boston, MA: RStudio, Inc.</w:t>
+      </w:r>
+      <w:r>
+        <w:t xml:space="preserve"> </w:t>
+      </w:r>
+      <w:hyperlink r:id="rId54">
+        <w:r>
+          <w:rPr>
+            <w:rStyle w:val="Hyperlink"/>
+          </w:rPr>
+          <w:t xml:space="preserve">http://www.rstudio.com/</w:t>
+        </w:r>
+      </w:hyperlink>
+      <w:r>
+        <w:t xml:space="preserve">.</w:t>
+      </w:r>
+    </w:p>
+    <w:bookmarkEnd w:id="55"/>
+    <w:bookmarkStart w:id="56" w:name="ref-taggart1995"/>
+    <w:p>
+      <w:pPr>
+        <w:pStyle w:val="Bibliography"/>
+      </w:pPr>
+      <w:r>
+        <w:t xml:space="preserve">Taggart, CT, P Penney, N Barrowman, and C George. 1995. “The 1954-1993 Newfoundland Cod Tagging Database: Statistical Summaries and Spatial-Temporal Dynamics.”</w:t>
+      </w:r>
+      <w:r>
+        <w:t xml:space="preserve"> </w:t>
+      </w:r>
+      <w:r>
+        <w:rPr>
+          <w:i/>
+        </w:rPr>
+        <w:t xml:space="preserve">Canadian Technical Report of Fisheries and Aquatic Sciences</w:t>
+      </w:r>
+      <w:r>
+        <w:t xml:space="preserve"> </w:t>
+      </w:r>
+      <w:r>
+        <w:t xml:space="preserve">2042.</w:t>
+      </w:r>
+    </w:p>
+    <w:bookmarkEnd w:id="56"/>
+    <w:bookmarkEnd w:id="57"/>
     <w:sectPr>
       <w:footerReference w:type="default" r:id="rId9"/>
       <w:pgSz w:w="12240" w:h="15840"/>

</xml_diff>

<commit_message>
Revise the open stock assessment section to clue up the next draft
</commit_message>
<xml_diff>
--- a/analysis/paper/manuscript.docx
+++ b/analysis/paper/manuscript.docx
@@ -285,7 +285,7 @@
         <w:pStyle w:val="FirstParagraph"/>
       </w:pPr>
       <w:r>
-        <w:t xml:space="preserve">from the continuation of long-term monitoring efforts or from the addition of new monitoring programs. As such, stock assessment biologists often have to manage large volumes of data from a variety of sources. Time series of reported landings and catch-at-age are often analyzed in conjunction with data from</w:t>
+        <w:t xml:space="preserve">The data sets used in stock assessments are constantly growing. This growth in data either stems from the continuation of long-term monitoring efforts or from the addition of new monitoring programs. As such, stock assessment biologists often have to manage large volumes of data from a variety of sources. Time series of reported landings and catch-at-age are often analyzed in conjunction with data from</w:t>
       </w:r>
       <w:r>
         <w:t xml:space="preserve"> </w:t>
@@ -597,7 +597,7 @@
         <w:t xml:space="preserve"> </w:t>
       </w:r>
       <w:r>
-        <w:t xml:space="preserve">(Kristensen et al. 2015)</w:t>
+        <w:t xml:space="preserve">(Kristensen et al. 2016)</w:t>
       </w:r>
       <w:r>
         <w:t xml:space="preserve"> </w:t>
@@ -638,7 +638,7 @@
         <w:t xml:space="preserve"> </w:t>
       </w:r>
       <w:r>
-        <w:t xml:space="preserve">model includes information from research vessel autumn trawl surveys (1983-present), Sentinel fishery surveys (1995-present), inshore acoustic surveys (1995-2009), fishery catch-at-age compositions and partial fishery landings (1983-present), and tagging (1983-present). Using a series of observation equations, this TMB based model reduces thousands of historical data points from these monitoring programs into quantities such as recruitment, spawning stock biomass, fishing mortality and natural mortality. Once the model is fit to the data, the next step is to produce visual representations of the data and model. A standard approach would be to produce static presentations and documents with a series of figures and tables. With large amounts of model inputs and outputs, this approach quickly becomes overwhelming for both the analyst and all the stakeholders involved in the stock assessment process. First, it is not feasible for the analyst to include and describe all figures and tables produced into a single document. Second, it is difficult for stakeholders to efficiently digest the information that has been compressed into a series of static slides or pages. Interactive documents provide a potential solution to this problem as they allow much more information to be contained and accessible on a single screen.</w:t>
+        <w:t xml:space="preserve">model includes information from research vessel autumn trawl surveys (1983-present), Sentinel fishery surveys (1995-present), inshore acoustic surveys (1995-2009), fishery catch-at-age compositions and partial fishery landings (1983-present), and tagging (1983-present). Using a series of observation equations, this TMB based model reduces thousands of historical data points from these monitoring programs into quantities such as recruitment, spawning stock biomass, fishing mortality and natural mortality. Once the model is fit to the data, the next step is to produce visual representations of the data and model. A standard approach would be to produce static presentations and documents with a series of figures and tables. With large amounts of model inputs and outputs, this approach quickly becomes overwhelming for both the analyst and all the stakeholders involved in the stock assessment process. First, it is not feasible for the analyst to include and describe all figures and tables produced in a single document. Second, it is difficult for stakeholders to efficiently digest the information that has been compressed into a series of static slides or pages. Interactive documents provide a potential solution to this problem as they allow much more information to be contained and accessible on a single screen.</w:t>
       </w:r>
     </w:p>
     <w:p>
@@ -664,16 +664,40 @@
         <w:t xml:space="preserve"> </w:t>
       </w:r>
       <w:r>
-        <w:t xml:space="preserve">was developed for the last assessment of Northern cod</w:t>
-      </w:r>
-      <w:r>
-        <w:t xml:space="preserve"> </w:t>
-      </w:r>
-      <w:r>
-        <w:t xml:space="preserve">(Dwyer et al., n.d.)</w:t>
-      </w:r>
-      <w:r>
-        <w:t xml:space="preserve">. The concept of using a dashboard was burrowed from the business community where dashboards are frequently used to group a series of interactive visuals and tables to provide at-a-glance views of key performance indicators. Many tools have been created to facilitate the development of data dashboards and we leveraged R-based packages to construct a tool for exploring the input and output of NCAM. Specifically we utilized the flexdashboard</w:t>
+        <w:t xml:space="preserve">was developed for the 2018 assessment of Northern cod</w:t>
+      </w:r>
+      <w:r>
+        <w:t xml:space="preserve"> </w:t>
+      </w:r>
+      <w:r>
+        <w:t xml:space="preserve">(Dwyer et al. 2019)</w:t>
+      </w:r>
+      <w:r>
+        <w:t xml:space="preserve">. The concept of using a dashboard was burrowed from the business community where dashboards are frequently used to group a series of interactive visuals and tables to provide at-a-glance views of key performance indicators. We used R-based packages</w:t>
+      </w:r>
+      <w:r>
+        <w:t xml:space="preserve"> </w:t>
+      </w:r>
+      <w:r>
+        <w:t xml:space="preserve">(R Core Team 2017)</w:t>
+      </w:r>
+      <w:r>
+        <w:t xml:space="preserve"> </w:t>
+      </w:r>
+      <w:r>
+        <w:t xml:space="preserve">and the RStudio IDE</w:t>
+      </w:r>
+      <w:r>
+        <w:t xml:space="preserve"> </w:t>
+      </w:r>
+      <w:r>
+        <w:t xml:space="preserve">(RStudio Team 2015)</w:t>
+      </w:r>
+      <w:r>
+        <w:t xml:space="preserve"> </w:t>
+      </w:r>
+      <w:r>
+        <w:t xml:space="preserve">to construct a tool for exploring the input and output of NCAM, specifically the flexdashboard</w:t>
       </w:r>
       <w:r>
         <w:t xml:space="preserve"> </w:t>
@@ -691,7 +715,7 @@
         <w:t xml:space="preserve"> </w:t>
       </w:r>
       <w:r>
-        <w:t xml:space="preserve">(Plotly Technologies Inc. 2015)</w:t>
+        <w:t xml:space="preserve">(Sievert 2018)</w:t>
       </w:r>
       <w:r>
         <w:t xml:space="preserve"> </w:t>
@@ -909,15 +933,7 @@
         <w:t xml:space="preserve"> </w:t>
       </w:r>
       <w:r>
-        <w:t xml:space="preserve">tab. The plots and tables included in the dashboard are similar to those typically presented at assessment meetings and in research documents, however, the interactive nature of the dashboard permits easy and efficient access to significantly more detail. For instance, the ability to zoom allows users to investigate specific patterns and tooltabs display the values behind specific points. Because the dashboard is contained in an html file, it acts as an interactive assessment document that can be shared for peer-review. This allows colleagues and stakeholders to independently scrutinize details of the data and model that are not easily accessed by users other than the analyst. Such access improves the transparency of the stock assessment model which, in turn, leads to richer discussion and scrutiny of the biological and statistical rigor of the model.</w:t>
-      </w:r>
-    </w:p>
-    <w:p>
-      <w:pPr>
-        <w:pStyle w:val="BlockText"/>
-      </w:pPr>
-      <w:r>
-        <w:t xml:space="preserve">TODO: should I add detail of questions not previously raised? If so, I can’t quite remember.</w:t>
+        <w:t xml:space="preserve">tab. The plots and tables included in the dashboard are similar to those typically presented at assessment meetings and in research documents, however, the interactive nature of the dashboard permits easy and efficient access to significantly more detail. For instance, the ability to zoom allows users to investigate specific patterns and small boxes, called tooltips, display more information about the points users hover over. Because the dashboard is contained in an html file, it acts as an interactive assessment document that can be shared for peer-review. This allows colleagues and stakeholders to independently scrutinize details of the data and model that are not easily accessed by users other than the analyst. Such access improves the transparency of the stock assessment model which, in turn, leads to richer discussion and scrutiny of the biological and statistical rigor of the model.</w:t>
       </w:r>
     </w:p>
     <w:p>
@@ -1082,9 +1098,9 @@
       <w:pPr>
         <w:pStyle w:val="Heading1"/>
       </w:pPr>
-      <w:bookmarkStart w:id="27" w:name="open-stock-assessment"/>
-      <w:r>
-        <w:t xml:space="preserve">Open stock-assessment</w:t>
+      <w:bookmarkStart w:id="27" w:name="towards-open-stock-assessment"/>
+      <w:r>
+        <w:t xml:space="preserve">Towards open stock-assessment</w:t>
       </w:r>
       <w:bookmarkEnd w:id="27"/>
     </w:p>
@@ -1108,7 +1124,19 @@
         <w:t xml:space="preserve">”</w:t>
       </w:r>
       <w:r>
-        <w:t xml:space="preserve">, have not traditionally been part of the peer-review process which sees only the end products. However, decisions made at these steps increasingly influence the outcome of the study. Gelman coined the term</w:t>
+        <w:t xml:space="preserve">, have not traditionally been part of the peer-review process which sees only the end products. However, decisions made at these steps increasingly influence the outcome of the study. Gelman and Loken</w:t>
+      </w:r>
+      <w:r>
+        <w:t xml:space="preserve"> </w:t>
+      </w:r>
+      <w:r>
+        <w:t xml:space="preserve">(2014)</w:t>
+      </w:r>
+      <w:r>
+        <w:t xml:space="preserve"> </w:t>
+      </w:r>
+      <w:r>
+        <w:t xml:space="preserve">coined the term</w:t>
       </w:r>
       <w:r>
         <w:t xml:space="preserve"> </w:t>
@@ -1117,7 +1145,7 @@
         <w:t xml:space="preserve">“</w:t>
       </w:r>
       <w:r>
-        <w:t xml:space="preserve">the forked garden path</w:t>
+        <w:t xml:space="preserve">garden of forking paths</w:t>
       </w:r>
       <w:r>
         <w:t xml:space="preserve">”</w:t>
@@ -1143,7 +1171,16 @@
         <w:pStyle w:val="BodyText"/>
       </w:pPr>
       <w:r>
-        <w:t xml:space="preserve">We submit that the dashboard tool is also a major step forward in terms of open science and reproducible research in addition to being a major step forward in how stock assessments are presented and critiqued. Consider the following process. Through the Canadian Science Advisory Secretariat (CSAS), DFO Science provides peer-reviewed science advice to fisheries managers at regular meetings (Regional Assessment Process). These meetings are attended by a variety of stakeholders including harvesters, academics, and NGOs. Documents summarizing these processes (research documents, stock assessment reports, and proceedings summaries) are available to the public through the CSAS website. Ergo the CSAS process strives to uphold the idea of transparency. However, as it currently stands, only the end products of an assessment are open and transparent; as with virtually all scientific analyses, the data pipeline of stock assessment is hidden from review.</w:t>
+        <w:t xml:space="preserve">We submit that the dashboard tool is also a step forward in terms of open science and reproducible research in addition to being a major step forward in how stock assessments are presented and critiqued. Consider the following process. Through the Canadian Science Advisory Secretariat (CSAS), DFO Science provides peer-reviewed science advice to fisheries managers at regular meetings (Regional Assessment Process). These meetings are attended by a variety of stakeholders including harvesters, academics, and NGOs. All participants attending a CSAS meeting are encouraged to question, comment and constructively challenge the science presented and the goal is to provide the best possible science advice to the Minister, managers, stakeholders and the public. While the entire data-pipeline can be revealed to all by sharing code and data, it is unlikely that an individual has the time to fully review and recreate a particular analysis in its entirety when most participants are already overcommitted</w:t>
+      </w:r>
+      <w:r>
+        <w:t xml:space="preserve"> </w:t>
+      </w:r>
+      <w:r>
+        <w:t xml:space="preserve">(Banks and others 2011)</w:t>
+      </w:r>
+      <w:r>
+        <w:t xml:space="preserve">. In the case of NCAM, considerable statistical experience and expertise is required simply to run the model (or perhaps to even tweak the model). However, the dashboard removes many of these difficulties. The html file contains all model inputs, outputs and diagnostics in an open and easy to use interactive document. The number of analyses can be expanded upon request and can be distributed prior to meetings and participants can assess the results and diagnostics at their leisure. Specific experience with the tools used to generate the results are not required to constructively and critically review of the results presented in the dashboard.</w:t>
       </w:r>
     </w:p>
     <w:p>
@@ -1151,7 +1188,7 @@
         <w:pStyle w:val="BodyText"/>
       </w:pPr>
       <w:r>
-        <w:t xml:space="preserve">The dashboard removes much of this problem by providing access to all model inputs, outputs and diagnostics in an open and easy to use interactive document. In terms of data management, this point is largely ameliorated because the dashboard tool is constructed in Program R using R Markdown and the code for creating the dashboard and all associated analyses are available on Github. Data are also available through information requests. So the entire data pipeline is transparent as well as reproducible, i.e., the requirements of open science are fulfilled.</w:t>
+        <w:t xml:space="preserve">We must acknowledge there are costs to adopting this approach of using the interactive tools. The first and obvious one being that staff are required to have both the time and training to effectively to develop these tools. In our two examples, the developers were relatively proficient with R and have natural aptitudes for programming, but had their formal training in field-based population ecology. Most programming issues were readily addressed through simple internet searchers, but some learning time was certainly needed (a few weeks). As more people in the fisheries community develop and use these tools, we expect tool develop speed and quality will only increase. It is our experience that the upfront investment in time has already paid dividends in terms of efficiencies of delivering products for subsequent stock assessments, and in the quality of the data exploration and understanding. Scientific exploration is rarely a linear process, and the ability to jump around a dashboard is a more in tune with the natural way scientist’s pursue ideas. In contrast, a slide presentation is effectively a linear and a single way of developing a scientific narrative; a method hardly conducive to exploring complex data problems.</w:t>
       </w:r>
     </w:p>
     <w:p>
@@ -1159,24 +1196,7 @@
         <w:pStyle w:val="BodyText"/>
       </w:pPr>
       <w:r>
-        <w:t xml:space="preserve">The dashboard also promotes accessibility to the stock assessment. Even if one is able to download code from a content management system (e.g., GitHub or Bitbucket), submit a data request, and manipulate the data so that it conforms to the code, it is unlikely that an individual has the time to fully recreate a particular analysis in its entirety when most reviewers are already overcommitted</w:t>
-      </w:r>
-      <w:r>
-        <w:t xml:space="preserve"> </w:t>
-      </w:r>
-      <w:r>
-        <w:t xml:space="preserve">(Banks and others 2011)</w:t>
-      </w:r>
-      <w:r>
-        <w:t xml:space="preserve">. In the case of NCAM, considerable statistical experience and expertise is required simply to run the model (or perhaps to even tweak the model). However, the dashboard removes many of these difficulties. The html file contains all of the relevant analyses. The number of analyses can be expanded upon request and can be distributed prior to meetings and reviewers can assess the results and diagnostics at their leisure.</w:t>
-      </w:r>
-    </w:p>
-    <w:p>
-      <w:pPr>
-        <w:pStyle w:val="BodyText"/>
-      </w:pPr>
-      <w:r>
-        <w:t xml:space="preserve">We submit that the dashboard tool is an important step forward in transparent and reproducible science. Further, this tool makes stock assessments more accessible to stakeholders. Beyond stock assessments, interactive documents could be used for a more fulsome review of manuscripts (i.e., reviewers can now assess claims like</w:t>
+        <w:t xml:space="preserve">In summary, we submit that the dashboard tool is an important step forward in transparent and reproducible science. Further, this tool makes stock assessments more accessible to stakeholders. Beyond stock assessments, interactive documents could be used for a more fulsome review of manuscripts (i.e., reviewers can now assess claims like</w:t>
       </w:r>
       <w:r>
         <w:t xml:space="preserve"> </w:t>
@@ -1204,7 +1224,7 @@
       </w:r>
       <w:bookmarkEnd w:id="28"/>
     </w:p>
-    <w:bookmarkStart w:id="57" w:name="refs"/>
+    <w:bookmarkStart w:id="60" w:name="refs"/>
     <w:bookmarkStart w:id="30" w:name="ref-allaire2017"/>
     <w:p>
       <w:pPr>
@@ -1477,7 +1497,7 @@
         <w:pStyle w:val="Bibliography"/>
       </w:pPr>
       <w:r>
-        <w:t xml:space="preserve">Dwyer, KS, J Brattey, N Cadigan, BP Healey, DW Ings, EM Lee, Maddock ParsonsD, MJ Morgan, PM Regular, and RM Rideout. n.d. “Assessment of the Northern Cod (</w:t>
+        <w:t xml:space="preserve">Dwyer, KS, J Brattey, N Cadigan, BP Healey, DW Ings, EM Lee, Maddock ParsonsD, MJ Morgan, PM Regular, and RM Rideout. 2019. “Assessment of the Northern Cod (</w:t>
       </w:r>
       <w:r>
         <w:rPr>
@@ -1530,13 +1550,13 @@
       </w:r>
     </w:p>
     <w:bookmarkEnd w:id="44"/>
-    <w:bookmarkStart w:id="45" w:name="ref-kristensen2015"/>
+    <w:bookmarkStart w:id="46" w:name="ref-gelman2014"/>
     <w:p>
       <w:pPr>
         <w:pStyle w:val="Bibliography"/>
       </w:pPr>
       <w:r>
-        <w:t xml:space="preserve">Kristensen, Kasper, Anders Nielsen, Casper W Berg, Hans Skaug, and Brad Bell. 2015. “TMB: Automatic Differentiation and Laplace Approximation.”</w:t>
+        <w:t xml:space="preserve">Gelman, Andrew, and Eric Loken. 2014. “The Statistical Crisis in Science.”</w:t>
       </w:r>
       <w:r>
         <w:t xml:space="preserve"> </w:t>
@@ -1545,14 +1565,70 @@
         <w:rPr>
           <w:i/>
         </w:rPr>
-        <w:t xml:space="preserve">arXiv Preprint arXiv:1509.00660</w:t>
-      </w:r>
+        <w:t xml:space="preserve">American Scientist</w:t>
+      </w:r>
+      <w:r>
+        <w:t xml:space="preserve"> </w:t>
+      </w:r>
+      <w:r>
+        <w:t xml:space="preserve">102 (November): 460.</w:t>
+      </w:r>
+      <w:r>
+        <w:t xml:space="preserve"> </w:t>
+      </w:r>
+      <w:hyperlink r:id="rId45">
+        <w:r>
+          <w:rPr>
+            <w:rStyle w:val="Hyperlink"/>
+          </w:rPr>
+          <w:t xml:space="preserve">https://doi.org/10.1511/2014.111.460</w:t>
+        </w:r>
+      </w:hyperlink>
       <w:r>
         <w:t xml:space="preserve">.</w:t>
       </w:r>
     </w:p>
-    <w:bookmarkEnd w:id="45"/>
-    <w:bookmarkStart w:id="46" w:name="ref-lewis2018"/>
+    <w:bookmarkEnd w:id="46"/>
+    <w:bookmarkStart w:id="48" w:name="ref-kristensen2015"/>
+    <w:p>
+      <w:pPr>
+        <w:pStyle w:val="Bibliography"/>
+      </w:pPr>
+      <w:r>
+        <w:t xml:space="preserve">Kristensen, Kasper, Anders Nielsen, Casper Berg, Hans Skaug, and Bradley Bell. 2016. “TMB: Automatic Differentiation and Laplace Approximation.”</w:t>
+      </w:r>
+      <w:r>
+        <w:t xml:space="preserve"> </w:t>
+      </w:r>
+      <w:r>
+        <w:rPr>
+          <w:i/>
+        </w:rPr>
+        <w:t xml:space="preserve">Journal of Statistical Software</w:t>
+      </w:r>
+      <w:r>
+        <w:t xml:space="preserve"> </w:t>
+      </w:r>
+      <w:r>
+        <w:t xml:space="preserve">70 (5): 1–21.</w:t>
+      </w:r>
+      <w:r>
+        <w:t xml:space="preserve"> </w:t>
+      </w:r>
+      <w:hyperlink r:id="rId47">
+        <w:r>
+          <w:rPr>
+            <w:rStyle w:val="Hyperlink"/>
+          </w:rPr>
+          <w:t xml:space="preserve">https://doi.org/10.18637/jss.v070.i05</w:t>
+        </w:r>
+      </w:hyperlink>
+      <w:r>
+        <w:t xml:space="preserve">.</w:t>
+      </w:r>
+    </w:p>
+    <w:bookmarkEnd w:id="48"/>
+    <w:bookmarkStart w:id="49" w:name="ref-lewis2018"/>
     <w:p>
       <w:pPr>
         <w:pStyle w:val="Bibliography"/>
@@ -1576,8 +1652,8 @@
         <w:t xml:space="preserve">42 (1): 172–79.</w:t>
       </w:r>
     </w:p>
-    <w:bookmarkEnd w:id="46"/>
-    <w:bookmarkStart w:id="47" w:name="ref-link1999"/>
+    <w:bookmarkEnd w:id="49"/>
+    <w:bookmarkStart w:id="50" w:name="ref-link1999"/>
     <w:p>
       <w:pPr>
         <w:pStyle w:val="Bibliography"/>
@@ -1598,8 +1674,8 @@
         <w:t xml:space="preserve">, 1017–27.</w:t>
       </w:r>
     </w:p>
-    <w:bookmarkEnd w:id="47"/>
-    <w:bookmarkStart w:id="48" w:name="ref-maunder2013"/>
+    <w:bookmarkEnd w:id="50"/>
+    <w:bookmarkStart w:id="51" w:name="ref-maunder2013"/>
     <w:p>
       <w:pPr>
         <w:pStyle w:val="Bibliography"/>
@@ -1623,32 +1699,8 @@
         <w:t xml:space="preserve">142: 61–74.</w:t>
       </w:r>
     </w:p>
-    <w:bookmarkEnd w:id="48"/>
-    <w:bookmarkStart w:id="50" w:name="ref-plotly"/>
-    <w:p>
-      <w:pPr>
-        <w:pStyle w:val="Bibliography"/>
-      </w:pPr>
-      <w:r>
-        <w:t xml:space="preserve">Plotly Technologies Inc. 2015. “Collaborative Data Science.” Montreal, QC: Plotly Technologies Inc. 2015.</w:t>
-      </w:r>
-      <w:r>
-        <w:t xml:space="preserve"> </w:t>
-      </w:r>
-      <w:hyperlink r:id="rId49">
-        <w:r>
-          <w:rPr>
-            <w:rStyle w:val="Hyperlink"/>
-          </w:rPr>
-          <w:t xml:space="preserve">https://plot.ly</w:t>
-        </w:r>
-      </w:hyperlink>
-      <w:r>
-        <w:t xml:space="preserve">.</w:t>
-      </w:r>
-    </w:p>
-    <w:bookmarkEnd w:id="50"/>
-    <w:bookmarkStart w:id="51" w:name="ref-plummer2003"/>
+    <w:bookmarkEnd w:id="51"/>
+    <w:bookmarkStart w:id="52" w:name="ref-plummer2003"/>
     <w:p>
       <w:pPr>
         <w:pStyle w:val="Bibliography"/>
@@ -1669,8 +1721,8 @@
         <w:t xml:space="preserve">. Vol. 124. 125.10. Vienna, Austria.</w:t>
       </w:r>
     </w:p>
-    <w:bookmarkEnd w:id="51"/>
-    <w:bookmarkStart w:id="53" w:name="ref-R"/>
+    <w:bookmarkEnd w:id="52"/>
+    <w:bookmarkStart w:id="54" w:name="ref-R"/>
     <w:p>
       <w:pPr>
         <w:pStyle w:val="Bibliography"/>
@@ -1693,7 +1745,7 @@
       <w:r>
         <w:t xml:space="preserve"> </w:t>
       </w:r>
-      <w:hyperlink r:id="rId52">
+      <w:hyperlink r:id="rId53">
         <w:r>
           <w:rPr>
             <w:rStyle w:val="Hyperlink"/>
@@ -1705,8 +1757,8 @@
         <w:t xml:space="preserve">.</w:t>
       </w:r>
     </w:p>
-    <w:bookmarkEnd w:id="53"/>
-    <w:bookmarkStart w:id="55" w:name="ref-Rstudio"/>
+    <w:bookmarkEnd w:id="54"/>
+    <w:bookmarkStart w:id="56" w:name="ref-Rstudio"/>
     <w:p>
       <w:pPr>
         <w:pStyle w:val="Bibliography"/>
@@ -1729,7 +1781,7 @@
       <w:r>
         <w:t xml:space="preserve"> </w:t>
       </w:r>
-      <w:hyperlink r:id="rId54">
+      <w:hyperlink r:id="rId55">
         <w:r>
           <w:rPr>
             <w:rStyle w:val="Hyperlink"/>
@@ -1741,8 +1793,44 @@
         <w:t xml:space="preserve">.</w:t>
       </w:r>
     </w:p>
-    <w:bookmarkEnd w:id="55"/>
-    <w:bookmarkStart w:id="56" w:name="ref-taggart1995"/>
+    <w:bookmarkEnd w:id="56"/>
+    <w:bookmarkStart w:id="58" w:name="ref-sievert2018"/>
+    <w:p>
+      <w:pPr>
+        <w:pStyle w:val="Bibliography"/>
+      </w:pPr>
+      <w:r>
+        <w:t xml:space="preserve">Sievert, Carson. 2018.</w:t>
+      </w:r>
+      <w:r>
+        <w:t xml:space="preserve"> </w:t>
+      </w:r>
+      <w:r>
+        <w:rPr>
+          <w:i/>
+        </w:rPr>
+        <w:t xml:space="preserve">Plotly for R</w:t>
+      </w:r>
+      <w:r>
+        <w:t xml:space="preserve">.</w:t>
+      </w:r>
+      <w:r>
+        <w:t xml:space="preserve"> </w:t>
+      </w:r>
+      <w:hyperlink r:id="rId57">
+        <w:r>
+          <w:rPr>
+            <w:rStyle w:val="Hyperlink"/>
+          </w:rPr>
+          <w:t xml:space="preserve">https://plotly-book.cpsievert.me</w:t>
+        </w:r>
+      </w:hyperlink>
+      <w:r>
+        <w:t xml:space="preserve">.</w:t>
+      </w:r>
+    </w:p>
+    <w:bookmarkEnd w:id="58"/>
+    <w:bookmarkStart w:id="59" w:name="ref-taggart1995"/>
     <w:p>
       <w:pPr>
         <w:pStyle w:val="Bibliography"/>
@@ -1766,8 +1854,8 @@
         <w:t xml:space="preserve">2042.</w:t>
       </w:r>
     </w:p>
-    <w:bookmarkEnd w:id="56"/>
-    <w:bookmarkEnd w:id="57"/>
+    <w:bookmarkEnd w:id="59"/>
+    <w:bookmarkEnd w:id="60"/>
     <w:sectPr>
       <w:footerReference w:type="default" r:id="rId9"/>
       <w:pgSz w:w="12240" w:h="15840"/>

</xml_diff>

<commit_message>
Another round of edits
</commit_message>
<xml_diff>
--- a/analysis/paper/manuscript.docx
+++ b/analysis/paper/manuscript.docx
@@ -259,7 +259,7 @@
         <w:pStyle w:val="FirstParagraph"/>
       </w:pPr>
       <w:r>
-        <w:t xml:space="preserve">Quantitative stock assessment plays a central role in modern fisheries management. Over time and as new methods are developed, biologists have more and more data available to inform stock assessments. These data might be richer information on stock structure using an increasing array of markers and biomarkers, and/or the continued lengthening of population status and catch time series. Concurrently, analysis methods have evolved with techniques now available that integrate many data sources into one stock assessment model. For well-monitored stocks, the challenge has shifted from having sufficient data and information to provide sound advice on stock status, to presenting the mass of information produced by increasingly complex statistical models to end-users in a meaningful way. Traditional methods of presenting information at stakeholder meetings and to fisheries managers are simply no longer sufficient to convey the richness of the information. More importantly, static presentation formats tend to stifle meaningful discussion of model results, and important questions and assumptions of the models that should be discussed tend to get lost under the sheer volume of output. A solution to this problem of communicating complex output and results to encourage engaging discussion can be through using the effective use of interactive visualization tools. These are common tools we use every day on a range of web sites, but their use is no longer restricted to web site developers as these tools are being integrated into software commonly used by the research community.</w:t>
+        <w:t xml:space="preserve">Quantitative stock assessment plays a central role in modern fisheries management. Over time, and as new methods are developed, there is an increasing amount of data available to inform stock assessments. These data might be richer information on stock structure using an increasing array of markers and biomarkers, and/or the continued lengthening of population status and catch time series. Concurrently, analytical methods are now able to integrate many data sources into one stock assessment model. For well-monitored stocks, the challenge has shifted from having sufficient data and information to provide sound advice on stock status, to presenting the large quantity of information produced by increasingly complex statistical models to end-users in a meaningful way. Traditional methods of presenting information at stakeholder meetings and to fisheries managers are simply insufficient to convey the richness of the information available. More importantly, static presentation formats tend to stifle meaningful discussion of model results, and important questions and assumptions that should be discussed tend to get lost under the sheer volume of output. A solution to this problem of communicating complex output and results to encourage engaging discussion can be through using the effective use of interactive visualization tools. These are common tools we use every day on a range of web sites, but their use is no longer restricted to web site developers as these tools are being integrated into software commonly used by the research community.</w:t>
       </w:r>
     </w:p>
     <w:p>
@@ -267,7 +267,7 @@
         <w:pStyle w:val="BodyText"/>
       </w:pPr>
       <w:r>
-        <w:t xml:space="preserve">Here we aim to demonstrate how interactive visualization tools provide an efficient and effective means of exploring and communicating the ever expanding array of data inputs and model outputs. First, we focus on data that are commonly used in stock assessment and provide one example where interactive maps were used to simplify the detailed exploration of data from a long-term tagging program. Second, we focus on the modeling aspect of stock assessment and, again, we use an example to demonstrate how dynamic and interactive data visualizations can be used to explore, diagnose and communicate results from an integrated assessment model. This structure corresponds to the two general steps in the stock assessment process: 1) knowing the data, and 2) data modeling.</w:t>
+        <w:t xml:space="preserve">Here we aim to demonstrate how interactive visualization tools provide an efficient and effective means of exploring and communicating the ever-expanding array of data inputs and model outputs. First, we focus on data that are commonly presented in stock assessments and use interactive maps to simplify the detailed exploration of data from a long-term tagging program. Second, we focus on the modeling aspect of stock assessment and demonstrate how dynamic and interactive data visualizations can be used to explore, diagnose and communicate results from an integrated assessment model. This structure corresponds to two important steps in the stock assessment process: 1) knowing the data, and 2) data modeling.</w:t>
       </w:r>
     </w:p>
     <w:p>
@@ -285,7 +285,7 @@
         <w:pStyle w:val="FirstParagraph"/>
       </w:pPr>
       <w:r>
-        <w:t xml:space="preserve">The data sets used in stock assessments are constantly growing. This growth in data either stems from the continuation of long-term monitoring efforts or from the addition of new monitoring programs. As such, stock assessment biologists often have to manage large volumes of data from a variety of sources. Time series of reported landings and catch-at-age are often analyzed in conjunction with data from</w:t>
+        <w:t xml:space="preserve">The data sets used in stock assessments are constantly growing due to the continuation of long-term monitoring efforts, the addition of new monitoring programs, or both. As such, stock assessment biologists need to manage large volumes of data from a variety of sources. Time series of reported landings and catch-at-age are often analyzed in conjunction with data from</w:t>
       </w:r>
       <w:r>
         <w:t xml:space="preserve"> </w:t>
@@ -303,7 +303,7 @@
         <w:t xml:space="preserve"> </w:t>
       </w:r>
       <w:r>
-        <w:t xml:space="preserve">surveys that track changes in abundance and, in many cases, also monitor trends in biological factors such as age composition, growth rates, sex ratios and maturation stages. For some data-rich stocks, mark and recapture studies are also carried out to estimate movement, migration, growth rate, natural mortality, and discard mortality. All of the above-mentioned data sets are multidimensional and as the volume and variety of these data increases, it becomes more difficult to be aware of the details of each data set and discover key patterns within each. This challenge can be mediated, to a degree, by the application of interactive visualization tools as that they allow detailed exploration of the data behind the plot. For instance, the ability to zoom in on features or areas of interest and hover over specific points to reveal more information creates an interactive user-driven experience that expedites explorations of the data. This is exemplified by an interactive mapping tool developed for the exploration of a long-term tagging study.</w:t>
+        <w:t xml:space="preserve">surveys that track changes in abundance and, in many cases, also monitor trends in biological factors such as age composition, growth rates, sex ratios and maturation stages. For some data-rich stocks, mark and recapture studies are also carried out to estimate movement, migration, growth rate, natural mortality, and discard mortality. All of the above-mentioned data sets are multidimensional and as the volume and variety of these data increases, it becomes more difficult to be aware of the details of each data set and discover key patterns within each. This challenge can be mediated, to a degree, by the application of interactive visualization tools as that they allow detailed exploration of the data behind a plot. For instance, the ability to zoom in on features or areas of interest and hover over specific points to reveal more information creates an interactive user-driven experience that expedites explorations of data. This is exemplified by an interactive mapping tool developed for the exploration of a long-term tagging study.</w:t>
       </w:r>
     </w:p>
     <w:p>
@@ -317,19 +317,19 @@
         <w:t xml:space="preserve"> </w:t>
       </w:r>
       <w:r>
-        <w:t xml:space="preserve">(Taggart et al. 1995)</w:t>
-      </w:r>
-      <w:r>
-        <w:t xml:space="preserve"> </w:t>
-      </w:r>
-      <w:r>
-        <w:t xml:space="preserve">and continuing to this day. The tagging and recovery data is captured in standardized database, with fields typical of most tagging programs. This data base has over 600,000 records as of early 2019, with 2,000-10,000 tags deployed annually in recent decades. The tagging and capture data are used in the current assessment model for this stock</w:t>
-      </w:r>
-      <w:r>
-        <w:t xml:space="preserve"> </w:t>
-      </w:r>
-      <w:r>
-        <w:t xml:space="preserve">(Cadigan 2016)</w:t>
+        <w:t xml:space="preserve">(Taggart, Penney, Barrowman, &amp; George, 1995)</w:t>
+      </w:r>
+      <w:r>
+        <w:t xml:space="preserve"> </w:t>
+      </w:r>
+      <w:r>
+        <w:t xml:space="preserve">and continuing to this day. The tagging and recovery data are captured in a standardized database, with fields typical of most tagging programs. This data base has over 600,000 records as of early 2019, with 2,000-10,000 tags deployed annually in recent decades. The tagging and capture data are used in the current assessment model for this stock</w:t>
+      </w:r>
+      <w:r>
+        <w:t xml:space="preserve"> </w:t>
+      </w:r>
+      <w:r>
+        <w:t xml:space="preserve">(Cadigan, 2016)</w:t>
       </w:r>
       <w:r>
         <w:t xml:space="preserve">, but tools to explore this extensive data set were limited, especially from a spatial perspective. To begin to explore and understand this large data set, we built a simple shiny</w:t>
@@ -338,7 +338,7 @@
         <w:t xml:space="preserve"> </w:t>
       </w:r>
       <w:r>
-        <w:t xml:space="preserve">(Chang et al. 2018)</w:t>
+        <w:t xml:space="preserve">(Chang et al., 2018)</w:t>
       </w:r>
       <w:r>
         <w:t xml:space="preserve"> </w:t>
@@ -350,7 +350,7 @@
         <w:t xml:space="preserve"> </w:t>
       </w:r>
       <w:r>
-        <w:t xml:space="preserve">(Cheng, Karambelkar, and Xie 2018)</w:t>
+        <w:t xml:space="preserve">(Cheng, Karambelkar, &amp; Xie, 2018)</w:t>
       </w:r>
       <w:r>
         <w:t xml:space="preserve">, all within the framework of the R programming language</w:t>
@@ -359,7 +359,7 @@
         <w:t xml:space="preserve"> </w:t>
       </w:r>
       <w:r>
-        <w:t xml:space="preserve">(R Core Team 2017)</w:t>
+        <w:t xml:space="preserve">(R Core Team, 2017)</w:t>
       </w:r>
       <w:r>
         <w:t xml:space="preserve"> </w:t>
@@ -371,7 +371,7 @@
         <w:t xml:space="preserve"> </w:t>
       </w:r>
       <w:r>
-        <w:t xml:space="preserve">(RStudio Team 2015)</w:t>
+        <w:t xml:space="preserve">(RStudio Team, 2015)</w:t>
       </w:r>
       <w:r>
         <w:t xml:space="preserve">. As the application developed, it was incorporated into a shinydashboard</w:t>
@@ -380,7 +380,7 @@
         <w:t xml:space="preserve"> </w:t>
       </w:r>
       <w:r>
-        <w:t xml:space="preserve">(Chang and Borges Ribeiro 2018)</w:t>
+        <w:t xml:space="preserve">(Chang &amp; Borges Ribeiro, 2018)</w:t>
       </w:r>
       <w:r>
         <w:t xml:space="preserve">, as a means to quickly and dynamically subset the data (e.g. ranges of release and capture years, specific geographic locations). Given the large number of tags released, often at nearby sites, visualizing the data with static mapping was particularly challenging. The markercluster (</w:t>
@@ -403,7 +403,7 @@
         <w:t xml:space="preserve">1</w:t>
       </w:r>
       <w:r>
-        <w:t xml:space="preserve">). This basic mapping tool allowed us to quickly become familiar with the data, identify outliers and incorrect data entries, and explore options on how to spatially pool the data for subsequent demographic analysis. Further tabs were added to provide basic summaries of the selected data (Figure</w:t>
+        <w:t xml:space="preserve">). This basic mapping tool allowed us to quickly become familiar with the data, identify outliers and incorrect data entries, as well as explore options on how to spatially pool the data for subsequent demographic analysis. Further tabs were added to provide basic summaries of the selected data (Figure</w:t>
       </w:r>
       <w:r>
         <w:t xml:space="preserve"> </w:t>
@@ -424,7 +424,7 @@
           <wp:inline>
             <wp:extent cx="5943600" cy="3012253"/>
             <wp:effectExtent b="0" l="0" r="0" t="0"/>
-            <wp:docPr descr="Figure 1 - Screen shot of cod tag mapping tool using shinydashboard and leaflet. The markerCluster function dynamically splits or pools tagging locations (red, orange, green or yellow points) depending on zoom level, the recoveries positions (blue) are much fewer, and are left to be plotted individually at all scales. Options to include pop up labels are included, so specific information on each point can be retrieved with a mouse click (in this case: tag number, fish length, date released and date captured), which is particular useful when error checking." title="" id="1" name="Picture"/>
+            <wp:docPr descr="Figure 1 - Screen shot of cod tag mapping tool using shinydashboard and leaflet. The markercluster function dynamically splits or pools tagging locations (red, orange, green or yellow points) depending on zoom level, the recoveries positions (blue) are much fewer, and are left to be plotted individually at all scales. Options to include pop up labels are included, so specific information on each point can be retrieved with a mouse click (in this case: tag number, fish length, date released, and date captured), which is particularly useful when error checking." title="" id="1" name="Picture"/>
             <a:graphic>
               <a:graphicData uri="http://schemas.openxmlformats.org/drawingml/2006/picture">
                 <pic:pic>
@@ -467,7 +467,7 @@
         <w:pStyle w:val="ImageCaption"/>
       </w:pPr>
       <w:r>
-        <w:t xml:space="preserve">Figure 1 - Screen shot of cod tag mapping tool using shinydashboard and leaflet. The markerCluster function dynamically splits or pools tagging locations (red, orange, green or yellow points) depending on zoom level, the recoveries positions (blue) are much fewer, and are left to be plotted individually at all scales. Options to include pop up labels are included, so specific information on each point can be retrieved with a mouse click (in this case: tag number, fish length, date released and date captured), which is particular useful when error checking.</w:t>
+        <w:t xml:space="preserve">Figure 1 - Screen shot of cod tag mapping tool using shinydashboard and leaflet. The markercluster function dynamically splits or pools tagging locations (red, orange, green or yellow points) depending on zoom level, the recoveries positions (blue) are much fewer, and are left to be plotted individually at all scales. Options to include pop up labels are included, so specific information on each point can be retrieved with a mouse click (in this case: tag number, fish length, date released, and date captured), which is particularly useful when error checking.</w:t>
       </w:r>
     </w:p>
     <w:p>
@@ -558,7 +558,7 @@
         <w:t xml:space="preserve"> </w:t>
       </w:r>
       <w:r>
-        <w:t xml:space="preserve">(Link 1999; Maunder and Punt 2013)</w:t>
+        <w:t xml:space="preserve">(Link, 1999; Maunder &amp; Punt, 2013)</w:t>
       </w:r>
       <w:r>
         <w:t xml:space="preserve">. Such issues have largely been curtailed in contemporary stock assessments thanks to advances in software that have facilitated the analysis of all available data, in as raw a form as appropriate, in a single integrated analysis</w:t>
@@ -567,7 +567,7 @@
         <w:t xml:space="preserve"> </w:t>
       </w:r>
       <w:r>
-        <w:t xml:space="preserve">(Maunder and Punt 2013)</w:t>
+        <w:t xml:space="preserve">(Maunder &amp; Punt, 2013)</w:t>
       </w:r>
       <w:r>
         <w:t xml:space="preserve">. Specifically, statistical modeling tools such as JAGS</w:t>
@@ -576,7 +576,7 @@
         <w:t xml:space="preserve"> </w:t>
       </w:r>
       <w:r>
-        <w:t xml:space="preserve">(Plummer and others 2003)</w:t>
+        <w:t xml:space="preserve">(Plummer, 2003)</w:t>
       </w:r>
       <w:r>
         <w:t xml:space="preserve">, AD Model Builder</w:t>
@@ -585,7 +585,7 @@
         <w:t xml:space="preserve"> </w:t>
       </w:r>
       <w:r>
-        <w:t xml:space="preserve">(Fournier et al. 2012)</w:t>
+        <w:t xml:space="preserve">(Fournier et al., 2012)</w:t>
       </w:r>
       <w:r>
         <w:t xml:space="preserve"> </w:t>
@@ -597,7 +597,7 @@
         <w:t xml:space="preserve"> </w:t>
       </w:r>
       <w:r>
-        <w:t xml:space="preserve">(Kristensen et al. 2016)</w:t>
+        <w:t xml:space="preserve">(Kristensen, Nielsen, Berg, Skaug, &amp; Bell, 2016)</w:t>
       </w:r>
       <w:r>
         <w:t xml:space="preserve"> </w:t>
@@ -617,10 +617,18 @@
         <w:t xml:space="preserve"> </w:t>
       </w:r>
       <w:r>
-        <w:t xml:space="preserve">(Cadigan 2016)</w:t>
-      </w:r>
-      <w:r>
-        <w:t xml:space="preserve">. The</w:t>
+        <w:t xml:space="preserve">(Cadigan, 2016)</w:t>
+      </w:r>
+      <w:r>
+        <w:t xml:space="preserve">. The model includes information from research vessel autumn trawl surveys (1983-present), Sentinel fishery surveys (1995-present), inshore acoustic surveys (1995-2009), fishery catch-at-age compositions and partial fishery landings (1983-present), and tagging (1983-present). Using a series of observation equations, this TMB based model reduces thousands of historical data points into quantities such as recruitment, spawning stock biomass, fishing mortality and natural mortality. Once the model is fit to the data, the next step is to produce visual representations of the data and model output. The usual approach would be to produce static presentations and documents with a series of figures and tables, but with large amounts of model inputs and outputs, this approach quickly becomes overwhelming for both the analyst and all the stakeholders involved. First, it is no longer feasible for the analyst to include and describe every figure and table produced in a single document. Second, it is difficult for stakeholders to efficiently digest the information that has been compressed into a series of static slides or pages. Interactive documents provide a potential solution to this problem as they allow much more information to be contained and accessible on a single screen.</w:t>
+      </w:r>
+    </w:p>
+    <w:p>
+      <w:pPr>
+        <w:pStyle w:val="BodyText"/>
+      </w:pPr>
+      <w:r>
+        <w:t xml:space="preserve">In the pursuit of an easier and more efficient way to communicate results from NCAM, an interactive and self-contained</w:t>
       </w:r>
       <w:r>
         <w:t xml:space="preserve"> </w:t>
@@ -629,7 +637,7 @@
         <w:t xml:space="preserve">“</w:t>
       </w:r>
       <w:r>
-        <w:t xml:space="preserve">base case</w:t>
+        <w:t xml:space="preserve">dashboard</w:t>
       </w:r>
       <w:r>
         <w:t xml:space="preserve">”</w:t>
@@ -638,48 +646,22 @@
         <w:t xml:space="preserve"> </w:t>
       </w:r>
       <w:r>
-        <w:t xml:space="preserve">model includes information from research vessel autumn trawl surveys (1983-present), Sentinel fishery surveys (1995-present), inshore acoustic surveys (1995-2009), fishery catch-at-age compositions and partial fishery landings (1983-present), and tagging (1983-present). Using a series of observation equations, this TMB based model reduces thousands of historical data points from these monitoring programs into quantities such as recruitment, spawning stock biomass, fishing mortality and natural mortality. Once the model is fit to the data, the next step is to produce visual representations of the data and model. A standard approach would be to produce static presentations and documents with a series of figures and tables. With large amounts of model inputs and outputs, this approach quickly becomes overwhelming for both the analyst and all the stakeholders involved in the stock assessment process. First, it is not feasible for the analyst to include and describe all figures and tables produced in a single document. Second, it is difficult for stakeholders to efficiently digest the information that has been compressed into a series of static slides or pages. Interactive documents provide a potential solution to this problem as they allow much more information to be contained and accessible on a single screen.</w:t>
-      </w:r>
-    </w:p>
-    <w:p>
-      <w:pPr>
-        <w:pStyle w:val="BodyText"/>
-      </w:pPr>
-      <w:r>
-        <w:t xml:space="preserve">In the pursuit for an easier and more efficient way to communicate results from NCAM, an interactive and self-contained</w:t>
-      </w:r>
-      <w:r>
-        <w:t xml:space="preserve"> </w:t>
-      </w:r>
-      <w:r>
-        <w:t xml:space="preserve">“</w:t>
-      </w:r>
-      <w:r>
-        <w:t xml:space="preserve">dashboard</w:t>
-      </w:r>
-      <w:r>
-        <w:t xml:space="preserve">”</w:t>
-      </w:r>
-      <w:r>
-        <w:t xml:space="preserve"> </w:t>
-      </w:r>
-      <w:r>
         <w:t xml:space="preserve">was developed for the 2018 assessment of Northern cod</w:t>
       </w:r>
       <w:r>
         <w:t xml:space="preserve"> </w:t>
       </w:r>
       <w:r>
-        <w:t xml:space="preserve">(Dwyer et al. 2019)</w:t>
-      </w:r>
-      <w:r>
-        <w:t xml:space="preserve">. The concept of using a dashboard was burrowed from the business community where dashboards are frequently used to group a series of interactive visuals and tables to provide at-a-glance views of key performance indicators. We used R-based packages</w:t>
-      </w:r>
-      <w:r>
-        <w:t xml:space="preserve"> </w:t>
-      </w:r>
-      <w:r>
-        <w:t xml:space="preserve">(R Core Team 2017)</w:t>
+        <w:t xml:space="preserve">(Dwyer et al., 2019)</w:t>
+      </w:r>
+      <w:r>
+        <w:t xml:space="preserve">. The concept of using a dashboard was borrowed from the business community where dashboards are frequently used to group a series of interactive visuals and tables to provide at-a-glance views of key performance indicators. We used R-based packages</w:t>
+      </w:r>
+      <w:r>
+        <w:t xml:space="preserve"> </w:t>
+      </w:r>
+      <w:r>
+        <w:t xml:space="preserve">(R Core Team, 2017)</w:t>
       </w:r>
       <w:r>
         <w:t xml:space="preserve"> </w:t>
@@ -691,7 +673,7 @@
         <w:t xml:space="preserve"> </w:t>
       </w:r>
       <w:r>
-        <w:t xml:space="preserve">(RStudio Team 2015)</w:t>
+        <w:t xml:space="preserve">(RStudio Team, 2015)</w:t>
       </w:r>
       <w:r>
         <w:t xml:space="preserve"> </w:t>
@@ -703,7 +685,7 @@
         <w:t xml:space="preserve"> </w:t>
       </w:r>
       <w:r>
-        <w:t xml:space="preserve">(Allaire 2017)</w:t>
+        <w:t xml:space="preserve">(Allaire, 2017)</w:t>
       </w:r>
       <w:r>
         <w:t xml:space="preserve"> </w:t>
@@ -715,7 +697,7 @@
         <w:t xml:space="preserve"> </w:t>
       </w:r>
       <w:r>
-        <w:t xml:space="preserve">(Sievert 2018)</w:t>
+        <w:t xml:space="preserve">(Sievert, 2018)</w:t>
       </w:r>
       <w:r>
         <w:t xml:space="preserve"> </w:t>
@@ -727,7 +709,7 @@
         <w:t xml:space="preserve"> </w:t>
       </w:r>
       <w:r>
-        <w:t xml:space="preserve">(Cheng 2016)</w:t>
+        <w:t xml:space="preserve">(Cheng, 2016)</w:t>
       </w:r>
       <w:r>
         <w:t xml:space="preserve"> </w:t>
@@ -739,7 +721,7 @@
         <w:t xml:space="preserve"> </w:t>
       </w:r>
       <w:r>
-        <w:t xml:space="preserve">(Allaire et al. 2018)</w:t>
+        <w:t xml:space="preserve">(Allaire, Horner, Xie, Marti, &amp; Porte, 2018)</w:t>
       </w:r>
       <w:r>
         <w:t xml:space="preserve">, the dashboard is rendered into a self-contained html file that is reproducible, interactive, and easy to update following modifications to the model or the addition of new data.</w:t>
@@ -945,7 +927,7 @@
           <wp:inline>
             <wp:extent cx="5943600" cy="3962400"/>
             <wp:effectExtent b="0" l="0" r="0" t="0"/>
-            <wp:docPr descr="Figure 3 - Screenshot of the “RV survey” tab from the NCAM dashboard where total observed (dots) and NCAM model predicted values (lines) for the DFO RV survey index are shown in the upper left panel and scaled matrix plot of age-disaggregated standardized log residuals are shown in the lower left panel (blue = positive, red = negative, symbols scaled by size; grey = index values of zero). Age-disaggregated observed (dots) and predicted (lines) values from the DFO RV survey are shown in the right panel. The tab on the right panel including residual plots are hidden here, but assessable in the dashboard." title="" id="1" name="Picture"/>
+            <wp:docPr descr="Figure 3 - Screenshot of the “RV survey” tab from the NCAM dashboard where total observed (dots) and NCAM model predicted values (lines) for the DFO RV survey index are shown in the upper left panel and scaled matrix plot of age-disaggregated standardized log residuals are shown in the lower left panel (blue = positive, red = negative, symbols scaled by size; grey = index values of zero). Age-disaggregated observed (dots) and predicted (lines) values from the DFO RV survey are shown in the right panel." title="" id="1" name="Picture"/>
             <a:graphic>
               <a:graphicData uri="http://schemas.openxmlformats.org/drawingml/2006/picture">
                 <pic:pic>
@@ -1006,7 +988,7 @@
         <w:t xml:space="preserve"> </w:t>
       </w:r>
       <w:r>
-        <w:t xml:space="preserve">tab from the NCAM dashboard where total observed (dots) and NCAM model predicted values (lines) for the DFO RV survey index are shown in the upper left panel and scaled matrix plot of age-disaggregated standardized log residuals are shown in the lower left panel (blue = positive, red = negative, symbols scaled by size; grey = index values of zero). Age-disaggregated observed (dots) and predicted (lines) values from the DFO RV survey are shown in the right panel. The tab on the right panel including residual plots are hidden here, but assessable in the dashboard.</w:t>
+        <w:t xml:space="preserve">tab from the NCAM dashboard where total observed (dots) and NCAM model predicted values (lines) for the DFO RV survey index are shown in the upper left panel and scaled matrix plot of age-disaggregated standardized log residuals are shown in the lower left panel (blue = positive, red = negative, symbols scaled by size; grey = index values of zero). Age-disaggregated observed (dots) and predicted (lines) values from the DFO RV survey are shown in the right panel.</w:t>
       </w:r>
     </w:p>
     <w:p>
@@ -1109,7 +1091,16 @@
         <w:pStyle w:val="FirstParagraph"/>
       </w:pPr>
       <w:r>
-        <w:t xml:space="preserve">The amount of data available to scientists has grown by orders of magnitude in recent decades as has the complexities of data management, exploratory data analysis, as well as the formal analyses and associated diagnostics. The majority of this sequence of events, sometimes called</w:t>
+        <w:t xml:space="preserve">The amount of data available to scientists has grown by orders of magnitude in recent decades as has the complexities of data management, exploratory data analysis, in addition to the formal analyses and associated diagnostics</w:t>
+      </w:r>
+      <w:r>
+        <w:t xml:space="preserve"> </w:t>
+      </w:r>
+      <w:r>
+        <w:t xml:space="preserve">(Lewis, Vander Wal, &amp; Fifield, 2018 and references therin)</w:t>
+      </w:r>
+      <w:r>
+        <w:t xml:space="preserve">. The majority of this sequence of events, sometimes called</w:t>
       </w:r>
       <w:r>
         <w:t xml:space="preserve"> </w:t>
@@ -1124,7 +1115,13 @@
         <w:t xml:space="preserve">”</w:t>
       </w:r>
       <w:r>
-        <w:t xml:space="preserve">, have not traditionally been part of the peer-review process which sees only the end products. However, decisions made at these steps increasingly influence the outcome of the study. Gelman and Loken</w:t>
+        <w:t xml:space="preserve"> </w:t>
+      </w:r>
+      <w:r>
+        <w:t xml:space="preserve">(Leek &amp; Peng, 2015b)</w:t>
+      </w:r>
+      <w:r>
+        <w:t xml:space="preserve">, have not traditionally been part of the peer-review process which sees only the end products of an analysis. However, decisions made along the data pipeline increasingly influence the outcome of the study. Gelman and Loken</w:t>
       </w:r>
       <w:r>
         <w:t xml:space="preserve"> </w:t>
@@ -1154,13 +1151,22 @@
         <w:t xml:space="preserve"> </w:t>
       </w:r>
       <w:r>
-        <w:t xml:space="preserve">to illustrate that different conclusions can be arrived at depending on what decisions one makes along the garden path. Due to a number of limitations, such as available pages in journals, much of the data pipeline is not transparent nor is it reproducible, even if it is one’s own analysis. A number of authors have recently advocated for a culture of open science and reproducible research, i.e., a change in the transparency and reproducibility of science. Proponents of open science and reproducible research posit a number of benefits including a more productive and responsible scientific culture, an ability to address larger and more complex questions, as well as a more efficient workflow and ability to reproduce one’s own work</w:t>
-      </w:r>
-      <w:r>
-        <w:t xml:space="preserve"> </w:t>
-      </w:r>
-      <w:r>
-        <w:t xml:space="preserve">(Lewis, Vander Wal, and Fifield 2018)</w:t>
+        <w:t xml:space="preserve">to illustrate that different conclusions can be arrived at depending on what decisions are made along during different stages of the analysis. Due to a number of limitations, such as available pages in journals, much of the data pipeline is not transparent nor is it reproducible. A number of authors have recently advocated for a culture of open science and reproducible research, i.e., a change in the transparency and reproducibility of science</w:t>
+      </w:r>
+      <w:r>
+        <w:t xml:space="preserve"> </w:t>
+      </w:r>
+      <w:r>
+        <w:t xml:space="preserve">(Hampton et al., 2015, 2013; Leek &amp; Peng, 2015b, 2015a)</w:t>
+      </w:r>
+      <w:r>
+        <w:t xml:space="preserve">. Proponents of open science and reproducible research highlight a number of benefits including a more productive and responsible scientific culture, an ability to address larger and more complex questions, as well as a more efficient workflow and ability to reproduce one’s own work</w:t>
+      </w:r>
+      <w:r>
+        <w:t xml:space="preserve"> </w:t>
+      </w:r>
+      <w:r>
+        <w:t xml:space="preserve">(Lewis et al., 2018)</w:t>
       </w:r>
       <w:r>
         <w:t xml:space="preserve">.</w:t>
@@ -1171,16 +1177,16 @@
         <w:pStyle w:val="BodyText"/>
       </w:pPr>
       <w:r>
-        <w:t xml:space="preserve">We submit that the dashboard tool is also a step forward in terms of open science and reproducible research in addition to being a major step forward in how stock assessments are presented and critiqued. Consider the following process. Through the Canadian Science Advisory Secretariat (CSAS), DFO Science provides peer-reviewed science advice to fisheries managers at regular meetings (Regional Assessment Process). These meetings are attended by a variety of stakeholders including harvesters, academics, and NGOs. All participants attending a CSAS meeting are encouraged to question, comment and constructively challenge the science presented and the goal is to provide the best possible science advice to the Minister, managers, stakeholders and the public. While the entire data-pipeline can be revealed to all by sharing code and data, it is unlikely that an individual has the time to fully review and recreate a particular analysis in its entirety when most participants are already overcommitted</w:t>
-      </w:r>
-      <w:r>
-        <w:t xml:space="preserve"> </w:t>
-      </w:r>
-      <w:r>
-        <w:t xml:space="preserve">(Banks and others 2011)</w:t>
-      </w:r>
-      <w:r>
-        <w:t xml:space="preserve">. In the case of NCAM, considerable statistical experience and expertise is required simply to run the model (or perhaps to even tweak the model). However, the dashboard removes many of these difficulties. The html file contains all model inputs, outputs and diagnostics in an open and easy to use interactive document. The number of analyses can be expanded upon request and can be distributed prior to meetings and participants can assess the results and diagnostics at their leisure. Specific experience with the tools used to generate the results are not required to constructively and critically review of the results presented in the dashboard.</w:t>
+        <w:t xml:space="preserve">We believe that the dashboard tool is a step forward in terms of open science and reproducible research in addition to being a major step forward in how stock assessments are presented and critiqued. While the entire data-pipeline can be revealed to all by sharing code and data, it is unlikely that an individual has the time to fully review and recreate a particular analysis in its entirety when most participants are already overcommitted</w:t>
+      </w:r>
+      <w:r>
+        <w:t xml:space="preserve"> </w:t>
+      </w:r>
+      <w:r>
+        <w:t xml:space="preserve">(Banks, 2011)</w:t>
+      </w:r>
+      <w:r>
+        <w:t xml:space="preserve">. In the case of NCAM, considerable statistical experience and expertise is required simply to run the model. However, the dashboard removes many of these difficulties. The html file contains all model inputs, outputs and diagnostics in an open and easy to use interactive document, and can be distributed prior to meetings and participants can assess the results and diagnostics at their leisure. Specific experience with the tools used to generate the results are not required to constructively and critically review of the results presented in the dashboard.</w:t>
       </w:r>
     </w:p>
     <w:p>
@@ -1188,30 +1194,7 @@
         <w:pStyle w:val="BodyText"/>
       </w:pPr>
       <w:r>
-        <w:t xml:space="preserve">We must acknowledge there are costs to adopting this approach of using the interactive tools. The first and obvious one being that staff are required to have both the time and training to effectively to develop these tools. In our two examples, the developers were relatively proficient with R and have natural aptitudes for programming, but had their formal training in field-based population ecology. Most programming issues were readily addressed through simple internet searchers, but some learning time was certainly needed (a few weeks). As more people in the fisheries community develop and use these tools, we expect tool develop speed and quality will only increase. It is our experience that the upfront investment in time has already paid dividends in terms of efficiencies of delivering products for subsequent stock assessments, and in the quality of the data exploration and understanding. Scientific exploration is rarely a linear process, and the ability to jump around a dashboard is a more in tune with the natural way scientist’s pursue ideas. In contrast, a slide presentation is effectively a linear and a single way of developing a scientific narrative; a method hardly conducive to exploring complex data problems.</w:t>
-      </w:r>
-    </w:p>
-    <w:p>
-      <w:pPr>
-        <w:pStyle w:val="BodyText"/>
-      </w:pPr>
-      <w:r>
-        <w:t xml:space="preserve">In summary, we submit that the dashboard tool is an important step forward in transparent and reproducible science. Further, this tool makes stock assessments more accessible to stakeholders. Beyond stock assessments, interactive documents could be used for a more fulsome review of manuscripts (i.e., reviewers can now assess claims like</w:t>
-      </w:r>
-      <w:r>
-        <w:t xml:space="preserve"> </w:t>
-      </w:r>
-      <w:r>
-        <w:t xml:space="preserve">“</w:t>
-      </w:r>
-      <w:r>
-        <w:t xml:space="preserve">we examined the residuals and found that the assumptions of the model were met</w:t>
-      </w:r>
-      <w:r>
-        <w:t xml:space="preserve">”</w:t>
-      </w:r>
-      <w:r>
-        <w:t xml:space="preserve">) in many fields.</w:t>
+        <w:t xml:space="preserve">We must acknowledge there are costs to adopting the use of interactive tools. The first and obvious one being that staff are required to have both the time and training to effectively to develop these tools. In our two examples, the developers were relatively proficient with R and have natural aptitudes for programming, but had their formal training in field-based population ecology. Most programming issues were readily addressed through simple internet searchers, but some learning time was certainly needed (a few weeks). As more people in the fisheries community develop and use these tools, we expect tool develop speed and quality will only increase. It is our experience that the upfront investment in time has already paid dividends in terms of efficiencies of delivering products for subsequent stock assessments, and in the quality of the data exploration and understanding. Scientific exploration is rarely a linear process, and the ability to navigate around a dashboard fits the natural way people pursue ideas. In contrast, a slide presentation is effectively a linear and a single way of developing a scientific narrative; a method hardly conducive to exploring complex data problems.</w:t>
       </w:r>
     </w:p>
     <w:p>
@@ -1224,14 +1207,14 @@
       </w:r>
       <w:bookmarkEnd w:id="28"/>
     </w:p>
-    <w:bookmarkStart w:id="60" w:name="refs"/>
+    <w:bookmarkStart w:id="64" w:name="refs"/>
     <w:bookmarkStart w:id="30" w:name="ref-allaire2017"/>
     <w:p>
       <w:pPr>
         <w:pStyle w:val="Bibliography"/>
       </w:pPr>
       <w:r>
-        <w:t xml:space="preserve">Allaire, JJ. 2017.</w:t>
+        <w:t xml:space="preserve">Allaire, J. (2017).</w:t>
       </w:r>
       <w:r>
         <w:t xml:space="preserve"> </w:t>
@@ -1240,10 +1223,10 @@
         <w:rPr>
           <w:i/>
         </w:rPr>
-        <w:t xml:space="preserve">Flexdashboard: R Markdown Format for Flexible Dashboards</w:t>
-      </w:r>
-      <w:r>
-        <w:t xml:space="preserve">.</w:t>
+        <w:t xml:space="preserve">Flexdashboard: R markdown format for flexible dashboards</w:t>
+      </w:r>
+      <w:r>
+        <w:t xml:space="preserve">. Retrieved from</w:t>
       </w:r>
       <w:r>
         <w:t xml:space="preserve"> </w:t>
@@ -1256,9 +1239,6 @@
           <w:t xml:space="preserve">https://CRAN.R-project.org/package=flexdashboard</w:t>
         </w:r>
       </w:hyperlink>
-      <w:r>
-        <w:t xml:space="preserve">.</w:t>
-      </w:r>
     </w:p>
     <w:bookmarkEnd w:id="30"/>
     <w:bookmarkStart w:id="32" w:name="ref-allaire2018"/>
@@ -1267,7 +1247,7 @@
         <w:pStyle w:val="Bibliography"/>
       </w:pPr>
       <w:r>
-        <w:t xml:space="preserve">Allaire, JJ, Jeffrey Horner, Yihui Xie, Vicent Marti, and Natacha Porte. 2018.</w:t>
+        <w:t xml:space="preserve">Allaire, J., Horner, J., Xie, Y., Marti, V., &amp; Porte, N. (2018).</w:t>
       </w:r>
       <w:r>
         <w:t xml:space="preserve"> </w:t>
@@ -1276,10 +1256,10 @@
         <w:rPr>
           <w:i/>
         </w:rPr>
-        <w:t xml:space="preserve">Markdown: ’Markdown’ Rendering for R</w:t>
-      </w:r>
-      <w:r>
-        <w:t xml:space="preserve">.</w:t>
+        <w:t xml:space="preserve">Markdown: ’Markdown’ rendering for r</w:t>
+      </w:r>
+      <w:r>
+        <w:t xml:space="preserve">. Retrieved from</w:t>
       </w:r>
       <w:r>
         <w:t xml:space="preserve"> </w:t>
@@ -1292,9 +1272,6 @@
           <w:t xml:space="preserve">https://CRAN.R-project.org/package=markdown</w:t>
         </w:r>
       </w:hyperlink>
-      <w:r>
-        <w:t xml:space="preserve">.</w:t>
-      </w:r>
     </w:p>
     <w:bookmarkEnd w:id="32"/>
     <w:bookmarkStart w:id="33" w:name="ref-banks2011"/>
@@ -1303,7 +1280,7 @@
         <w:pStyle w:val="Bibliography"/>
       </w:pPr>
       <w:r>
-        <w:t xml:space="preserve">Banks, David, and others. 2011. “Reproducible Research: A Range of Response.”</w:t>
+        <w:t xml:space="preserve">Banks, D. (2011). Reproducible research: A range of response.</w:t>
       </w:r>
       <w:r>
         <w:t xml:space="preserve"> </w:t>
@@ -1315,10 +1292,19 @@
         <w:t xml:space="preserve">Statistics, Politics, and Policy</w:t>
       </w:r>
       <w:r>
-        <w:t xml:space="preserve"> </w:t>
-      </w:r>
-      <w:r>
-        <w:t xml:space="preserve">2 (1): 4.</w:t>
+        <w:t xml:space="preserve">,</w:t>
+      </w:r>
+      <w:r>
+        <w:t xml:space="preserve"> </w:t>
+      </w:r>
+      <w:r>
+        <w:rPr>
+          <w:i/>
+        </w:rPr>
+        <w:t xml:space="preserve">2</w:t>
+      </w:r>
+      <w:r>
+        <w:t xml:space="preserve">(1), 4.</w:t>
       </w:r>
     </w:p>
     <w:bookmarkEnd w:id="33"/>
@@ -1328,7 +1314,7 @@
         <w:pStyle w:val="Bibliography"/>
       </w:pPr>
       <w:r>
-        <w:t xml:space="preserve">Cadigan, Noel G. 2016. “A State-Space Stock Assessment Model for Northern Cod, Including Under-Reported Catches and Variable Natural Mortality Rates.”</w:t>
+        <w:t xml:space="preserve">Cadigan, N. G. (2016). A state-space stock assessment model for northern cod, including under-reported catches and variable natural mortality rates.</w:t>
       </w:r>
       <w:r>
         <w:t xml:space="preserve"> </w:t>
@@ -1340,20 +1326,7 @@
         <w:t xml:space="preserve">Canadian Journal of Fisheries and Aquatic Sciences</w:t>
       </w:r>
       <w:r>
-        <w:t xml:space="preserve"> </w:t>
-      </w:r>
-      <w:r>
-        <w:t xml:space="preserve">73 (2): 296–308.</w:t>
-      </w:r>
-    </w:p>
-    <w:bookmarkEnd w:id="34"/>
-    <w:bookmarkStart w:id="36" w:name="ref-chang2018b"/>
-    <w:p>
-      <w:pPr>
-        <w:pStyle w:val="Bibliography"/>
-      </w:pPr>
-      <w:r>
-        <w:t xml:space="preserve">Chang, Winston, and Borges RibeiroBarbara. 2018.</w:t>
+        <w:t xml:space="preserve">,</w:t>
       </w:r>
       <w:r>
         <w:t xml:space="preserve"> </w:t>
@@ -1362,10 +1335,32 @@
         <w:rPr>
           <w:i/>
         </w:rPr>
-        <w:t xml:space="preserve">Shinydashboard: Create Dashboards with ’Shiny’</w:t>
-      </w:r>
-      <w:r>
-        <w:t xml:space="preserve">.</w:t>
+        <w:t xml:space="preserve">73</w:t>
+      </w:r>
+      <w:r>
+        <w:t xml:space="preserve">(2), 296–308.</w:t>
+      </w:r>
+    </w:p>
+    <w:bookmarkEnd w:id="34"/>
+    <w:bookmarkStart w:id="36" w:name="ref-chang2018b"/>
+    <w:p>
+      <w:pPr>
+        <w:pStyle w:val="Bibliography"/>
+      </w:pPr>
+      <w:r>
+        <w:t xml:space="preserve">Chang, W., &amp; Borges Ribeiro, B. (2018).</w:t>
+      </w:r>
+      <w:r>
+        <w:t xml:space="preserve"> </w:t>
+      </w:r>
+      <w:r>
+        <w:rPr>
+          <w:i/>
+        </w:rPr>
+        <w:t xml:space="preserve">Shinydashboard: Create dashboards with ’shiny’</w:t>
+      </w:r>
+      <w:r>
+        <w:t xml:space="preserve">. Retrieved from</w:t>
       </w:r>
       <w:r>
         <w:t xml:space="preserve"> </w:t>
@@ -1378,9 +1373,6 @@
           <w:t xml:space="preserve">https://CRAN.R-project.org/package=shinydashboard</w:t>
         </w:r>
       </w:hyperlink>
-      <w:r>
-        <w:t xml:space="preserve">.</w:t>
-      </w:r>
     </w:p>
     <w:bookmarkEnd w:id="36"/>
     <w:bookmarkStart w:id="38" w:name="ref-chang2018a"/>
@@ -1389,7 +1381,7 @@
         <w:pStyle w:val="Bibliography"/>
       </w:pPr>
       <w:r>
-        <w:t xml:space="preserve">Chang, Winston, Joe Cheng, JJ Allaire, Yihui Xie, and Jonathan McPherson. 2018.</w:t>
+        <w:t xml:space="preserve">Chang, W., Cheng, J., Allaire, J., Xie, Y., &amp; McPherson, J. (2018).</w:t>
       </w:r>
       <w:r>
         <w:t xml:space="preserve"> </w:t>
@@ -1398,10 +1390,10 @@
         <w:rPr>
           <w:i/>
         </w:rPr>
-        <w:t xml:space="preserve">Shiny: Web Application Framework for R</w:t>
-      </w:r>
-      <w:r>
-        <w:t xml:space="preserve">.</w:t>
+        <w:t xml:space="preserve">Shiny: Web application framework for r</w:t>
+      </w:r>
+      <w:r>
+        <w:t xml:space="preserve">. Retrieved from</w:t>
       </w:r>
       <w:r>
         <w:t xml:space="preserve"> </w:t>
@@ -1414,9 +1406,6 @@
           <w:t xml:space="preserve">https://CRAN.R-project.org/package=shiny</w:t>
         </w:r>
       </w:hyperlink>
-      <w:r>
-        <w:t xml:space="preserve">.</w:t>
-      </w:r>
     </w:p>
     <w:bookmarkEnd w:id="38"/>
     <w:bookmarkStart w:id="40" w:name="ref-cheng2016"/>
@@ -1425,7 +1414,7 @@
         <w:pStyle w:val="Bibliography"/>
       </w:pPr>
       <w:r>
-        <w:t xml:space="preserve">Cheng, Joe. 2016.</w:t>
+        <w:t xml:space="preserve">Cheng, J. (2016).</w:t>
       </w:r>
       <w:r>
         <w:t xml:space="preserve"> </w:t>
@@ -1434,10 +1423,10 @@
         <w:rPr>
           <w:i/>
         </w:rPr>
-        <w:t xml:space="preserve">Crosstalk: Inter-Widget Interactivity for Html Widgets</w:t>
-      </w:r>
-      <w:r>
-        <w:t xml:space="preserve">.</w:t>
+        <w:t xml:space="preserve">Crosstalk: Inter-widget interactivity for html widgets</w:t>
+      </w:r>
+      <w:r>
+        <w:t xml:space="preserve">. Retrieved from</w:t>
       </w:r>
       <w:r>
         <w:t xml:space="preserve"> </w:t>
@@ -1450,9 +1439,6 @@
           <w:t xml:space="preserve">https://CRAN.R-project.org/package=crosstalk</w:t>
         </w:r>
       </w:hyperlink>
-      <w:r>
-        <w:t xml:space="preserve">.</w:t>
-      </w:r>
     </w:p>
     <w:bookmarkEnd w:id="40"/>
     <w:bookmarkStart w:id="42" w:name="ref-cheng2018"/>
@@ -1461,7 +1447,7 @@
         <w:pStyle w:val="Bibliography"/>
       </w:pPr>
       <w:r>
-        <w:t xml:space="preserve">Cheng, Joe, Bhaskar Karambelkar, and Yihui Xie. 2018.</w:t>
+        <w:t xml:space="preserve">Cheng, J., Karambelkar, B., &amp; Xie, Y. (2018).</w:t>
       </w:r>
       <w:r>
         <w:t xml:space="preserve"> </w:t>
@@ -1470,10 +1456,10 @@
         <w:rPr>
           <w:i/>
         </w:rPr>
-        <w:t xml:space="preserve">Leaflet: Create Interactive Web Maps with the Javascript ’Leaflet’ Library</w:t>
-      </w:r>
-      <w:r>
-        <w:t xml:space="preserve">.</w:t>
+        <w:t xml:space="preserve">Leaflet: Create interactive web maps with the javascript ’leaflet’ library</w:t>
+      </w:r>
+      <w:r>
+        <w:t xml:space="preserve">. Retrieved from</w:t>
       </w:r>
       <w:r>
         <w:t xml:space="preserve"> </w:t>
@@ -1486,9 +1472,6 @@
           <w:t xml:space="preserve">https://CRAN.R-project.org/package=leaflet</w:t>
         </w:r>
       </w:hyperlink>
-      <w:r>
-        <w:t xml:space="preserve">.</w:t>
-      </w:r>
     </w:p>
     <w:bookmarkEnd w:id="42"/>
     <w:bookmarkStart w:id="43" w:name="ref-dwyer2019"/>
@@ -1497,16 +1480,16 @@
         <w:pStyle w:val="Bibliography"/>
       </w:pPr>
       <w:r>
-        <w:t xml:space="preserve">Dwyer, KS, J Brattey, N Cadigan, BP Healey, DW Ings, EM Lee, Maddock ParsonsD, MJ Morgan, PM Regular, and RM Rideout. 2019. “Assessment of the Northern Cod (</w:t>
+        <w:t xml:space="preserve">Dwyer, K., Brattey, J., Cadigan, N., Healey, B., Ings, D., Lee, E., … Rideout, R. (2019). Assessment of the northern cod (</w:t>
       </w:r>
       <w:r>
         <w:rPr>
           <w:i/>
         </w:rPr>
-        <w:t xml:space="preserve">Gadus Morhua</w:t>
-      </w:r>
-      <w:r>
-        <w:t xml:space="preserve">) Stock in Nafo Divisions 2J3KL in 2018.”</w:t>
+        <w:t xml:space="preserve">Gadus morhua</w:t>
+      </w:r>
+      <w:r>
+        <w:t xml:space="preserve">) stock in nafo divisions 2J3KL in 2018.</w:t>
       </w:r>
       <w:r>
         <w:t xml:space="preserve"> </w:t>
@@ -1518,10 +1501,19 @@
         <w:t xml:space="preserve">DFO Can. Sci. Advis. Sec. Res. Doc.</w:t>
       </w:r>
       <w:r>
-        <w:t xml:space="preserve"> </w:t>
-      </w:r>
-      <w:r>
-        <w:t xml:space="preserve">2019/nnn: v + 126p.</w:t>
+        <w:t xml:space="preserve">,</w:t>
+      </w:r>
+      <w:r>
+        <w:t xml:space="preserve"> </w:t>
+      </w:r>
+      <w:r>
+        <w:rPr>
+          <w:i/>
+        </w:rPr>
+        <w:t xml:space="preserve">2019/nnn</w:t>
+      </w:r>
+      <w:r>
+        <w:t xml:space="preserve">, v + 126p.</w:t>
       </w:r>
     </w:p>
     <w:bookmarkEnd w:id="43"/>
@@ -1531,7 +1523,7 @@
         <w:pStyle w:val="Bibliography"/>
       </w:pPr>
       <w:r>
-        <w:t xml:space="preserve">Fournier, David A, Hans J Skaug, Johnoel Ancheta, James Ianelli, Arni Magnusson, Mark N Maunder, Anders Nielsen, and John Sibert. 2012. “AD Model Builder: Using Automatic Differentiation for Statistical Inference of Highly Parameterized Complex Nonlinear Models.”</w:t>
+        <w:t xml:space="preserve">Fournier, D. A., Skaug, H. J., Ancheta, J., Ianelli, J., Magnusson, A., Maunder, M. N., … Sibert, J. (2012). AD model builder: Using automatic differentiation for statistical inference of highly parameterized complex nonlinear models.</w:t>
       </w:r>
       <w:r>
         <w:t xml:space="preserve"> </w:t>
@@ -1543,10 +1535,19 @@
         <w:t xml:space="preserve">Optimization Methods and Software</w:t>
       </w:r>
       <w:r>
-        <w:t xml:space="preserve"> </w:t>
-      </w:r>
-      <w:r>
-        <w:t xml:space="preserve">27 (2): 233–49.</w:t>
+        <w:t xml:space="preserve">,</w:t>
+      </w:r>
+      <w:r>
+        <w:t xml:space="preserve"> </w:t>
+      </w:r>
+      <w:r>
+        <w:rPr>
+          <w:i/>
+        </w:rPr>
+        <w:t xml:space="preserve">27</w:t>
+      </w:r>
+      <w:r>
+        <w:t xml:space="preserve">(2), 233–249.</w:t>
       </w:r>
     </w:p>
     <w:bookmarkEnd w:id="44"/>
@@ -1556,7 +1557,7 @@
         <w:pStyle w:val="Bibliography"/>
       </w:pPr>
       <w:r>
-        <w:t xml:space="preserve">Gelman, Andrew, and Eric Loken. 2014. “The Statistical Crisis in Science.”</w:t>
+        <w:t xml:space="preserve">Gelman, A., &amp; Loken, E. (2014). The statistical crisis in science.</w:t>
       </w:r>
       <w:r>
         <w:t xml:space="preserve"> </w:t>
@@ -1568,10 +1569,19 @@
         <w:t xml:space="preserve">American Scientist</w:t>
       </w:r>
       <w:r>
-        <w:t xml:space="preserve"> </w:t>
-      </w:r>
-      <w:r>
-        <w:t xml:space="preserve">102 (November): 460.</w:t>
+        <w:t xml:space="preserve">,</w:t>
+      </w:r>
+      <w:r>
+        <w:t xml:space="preserve"> </w:t>
+      </w:r>
+      <w:r>
+        <w:rPr>
+          <w:i/>
+        </w:rPr>
+        <w:t xml:space="preserve">102</w:t>
+      </w:r>
+      <w:r>
+        <w:t xml:space="preserve">, 460.</w:t>
       </w:r>
       <w:r>
         <w:t xml:space="preserve"> </w:t>
@@ -1584,18 +1594,83 @@
           <w:t xml:space="preserve">https://doi.org/10.1511/2014.111.460</w:t>
         </w:r>
       </w:hyperlink>
-      <w:r>
-        <w:t xml:space="preserve">.</w:t>
-      </w:r>
     </w:p>
     <w:bookmarkEnd w:id="46"/>
-    <w:bookmarkStart w:id="48" w:name="ref-kristensen2015"/>
+    <w:bookmarkStart w:id="47" w:name="ref-hampton2015"/>
     <w:p>
       <w:pPr>
         <w:pStyle w:val="Bibliography"/>
       </w:pPr>
       <w:r>
-        <w:t xml:space="preserve">Kristensen, Kasper, Anders Nielsen, Casper Berg, Hans Skaug, and Bradley Bell. 2016. “TMB: Automatic Differentiation and Laplace Approximation.”</w:t>
+        <w:t xml:space="preserve">Hampton, S. E., Anderson, S. S., Bagby, S. C., Gries, C., Han, X., Hart, E. M., … Zimmerman, N. (2015). The tao of open science for ecology.</w:t>
+      </w:r>
+      <w:r>
+        <w:t xml:space="preserve"> </w:t>
+      </w:r>
+      <w:r>
+        <w:rPr>
+          <w:i/>
+        </w:rPr>
+        <w:t xml:space="preserve">Ecosphere</w:t>
+      </w:r>
+      <w:r>
+        <w:t xml:space="preserve">,</w:t>
+      </w:r>
+      <w:r>
+        <w:t xml:space="preserve"> </w:t>
+      </w:r>
+      <w:r>
+        <w:rPr>
+          <w:i/>
+        </w:rPr>
+        <w:t xml:space="preserve">6</w:t>
+      </w:r>
+      <w:r>
+        <w:t xml:space="preserve">(7), 1–13.</w:t>
+      </w:r>
+    </w:p>
+    <w:bookmarkEnd w:id="47"/>
+    <w:bookmarkStart w:id="48" w:name="ref-hampton2013"/>
+    <w:p>
+      <w:pPr>
+        <w:pStyle w:val="Bibliography"/>
+      </w:pPr>
+      <w:r>
+        <w:t xml:space="preserve">Hampton, S. E., Strasser, C. A., Tewksbury, J. J., Gram, W. K., Budden, A. E., Batcheller, A. L., … Porter, J. H. (2013). Big data and the future of ecology.</w:t>
+      </w:r>
+      <w:r>
+        <w:t xml:space="preserve"> </w:t>
+      </w:r>
+      <w:r>
+        <w:rPr>
+          <w:i/>
+        </w:rPr>
+        <w:t xml:space="preserve">Frontiers in Ecology and the Environment</w:t>
+      </w:r>
+      <w:r>
+        <w:t xml:space="preserve">,</w:t>
+      </w:r>
+      <w:r>
+        <w:t xml:space="preserve"> </w:t>
+      </w:r>
+      <w:r>
+        <w:rPr>
+          <w:i/>
+        </w:rPr>
+        <w:t xml:space="preserve">11</w:t>
+      </w:r>
+      <w:r>
+        <w:t xml:space="preserve">(3), 156–162.</w:t>
+      </w:r>
+    </w:p>
+    <w:bookmarkEnd w:id="48"/>
+    <w:bookmarkStart w:id="50" w:name="ref-kristensen2015"/>
+    <w:p>
+      <w:pPr>
+        <w:pStyle w:val="Bibliography"/>
+      </w:pPr>
+      <w:r>
+        <w:t xml:space="preserve">Kristensen, K., Nielsen, A., Berg, C., Skaug, H., &amp; Bell, B. (2016). TMB: Automatic differentiation and laplace approximation.</w:t>
       </w:r>
       <w:r>
         <w:t xml:space="preserve"> </w:t>
@@ -1607,15 +1682,24 @@
         <w:t xml:space="preserve">Journal of Statistical Software</w:t>
       </w:r>
       <w:r>
-        <w:t xml:space="preserve"> </w:t>
-      </w:r>
-      <w:r>
-        <w:t xml:space="preserve">70 (5): 1–21.</w:t>
-      </w:r>
-      <w:r>
-        <w:t xml:space="preserve"> </w:t>
-      </w:r>
-      <w:hyperlink r:id="rId47">
+        <w:t xml:space="preserve">,</w:t>
+      </w:r>
+      <w:r>
+        <w:t xml:space="preserve"> </w:t>
+      </w:r>
+      <w:r>
+        <w:rPr>
+          <w:i/>
+        </w:rPr>
+        <w:t xml:space="preserve">70</w:t>
+      </w:r>
+      <w:r>
+        <w:t xml:space="preserve">(5), 1–21.</w:t>
+      </w:r>
+      <w:r>
+        <w:t xml:space="preserve"> </w:t>
+      </w:r>
+      <w:hyperlink r:id="rId49">
         <w:r>
           <w:rPr>
             <w:rStyle w:val="Hyperlink"/>
@@ -1623,18 +1707,83 @@
           <w:t xml:space="preserve">https://doi.org/10.18637/jss.v070.i05</w:t>
         </w:r>
       </w:hyperlink>
-      <w:r>
-        <w:t xml:space="preserve">.</w:t>
-      </w:r>
-    </w:p>
-    <w:bookmarkEnd w:id="48"/>
-    <w:bookmarkStart w:id="49" w:name="ref-lewis2018"/>
+    </w:p>
+    <w:bookmarkEnd w:id="50"/>
+    <w:bookmarkStart w:id="51" w:name="ref-leek2015b"/>
     <w:p>
       <w:pPr>
         <w:pStyle w:val="Bibliography"/>
       </w:pPr>
       <w:r>
-        <w:t xml:space="preserve">Lewis, Keith P, Vander WalEric, and David A Fifield. 2018. “Wildlife Biology, Big Data, and Reproducible Research.”</w:t>
+        <w:t xml:space="preserve">Leek, J. T., &amp; Peng, R. D. (2015a). Reproducible research can still be wrong: Adopting a prevention approach.</w:t>
+      </w:r>
+      <w:r>
+        <w:t xml:space="preserve"> </w:t>
+      </w:r>
+      <w:r>
+        <w:rPr>
+          <w:i/>
+        </w:rPr>
+        <w:t xml:space="preserve">Proceedings of the National Academy of Sciences</w:t>
+      </w:r>
+      <w:r>
+        <w:t xml:space="preserve">,</w:t>
+      </w:r>
+      <w:r>
+        <w:t xml:space="preserve"> </w:t>
+      </w:r>
+      <w:r>
+        <w:rPr>
+          <w:i/>
+        </w:rPr>
+        <w:t xml:space="preserve">112</w:t>
+      </w:r>
+      <w:r>
+        <w:t xml:space="preserve">, 1645–1646.</w:t>
+      </w:r>
+    </w:p>
+    <w:bookmarkEnd w:id="51"/>
+    <w:bookmarkStart w:id="52" w:name="ref-leek2015a"/>
+    <w:p>
+      <w:pPr>
+        <w:pStyle w:val="Bibliography"/>
+      </w:pPr>
+      <w:r>
+        <w:t xml:space="preserve">Leek, J. T., &amp; Peng, R. D. (2015b). Statistics: P values are just the tip of the iceberg.</w:t>
+      </w:r>
+      <w:r>
+        <w:t xml:space="preserve"> </w:t>
+      </w:r>
+      <w:r>
+        <w:rPr>
+          <w:i/>
+        </w:rPr>
+        <w:t xml:space="preserve">Nature</w:t>
+      </w:r>
+      <w:r>
+        <w:t xml:space="preserve">,</w:t>
+      </w:r>
+      <w:r>
+        <w:t xml:space="preserve"> </w:t>
+      </w:r>
+      <w:r>
+        <w:rPr>
+          <w:i/>
+        </w:rPr>
+        <w:t xml:space="preserve">520</w:t>
+      </w:r>
+      <w:r>
+        <w:t xml:space="preserve">(7549), 612–612.</w:t>
+      </w:r>
+    </w:p>
+    <w:bookmarkEnd w:id="52"/>
+    <w:bookmarkStart w:id="53" w:name="ref-lewis2018"/>
+    <w:p>
+      <w:pPr>
+        <w:pStyle w:val="Bibliography"/>
+      </w:pPr>
+      <w:r>
+        <w:t xml:space="preserve">Lewis, K. P., Vander Wal, E., &amp; Fifield, D. A. (2018). Wildlife biology, big data, and reproducible research.</w:t>
       </w:r>
       <w:r>
         <w:t xml:space="preserve"> </w:t>
@@ -1646,20 +1795,29 @@
         <w:t xml:space="preserve">Wildlife Society Bulletin</w:t>
       </w:r>
       <w:r>
-        <w:t xml:space="preserve"> </w:t>
-      </w:r>
-      <w:r>
-        <w:t xml:space="preserve">42 (1): 172–79.</w:t>
-      </w:r>
-    </w:p>
-    <w:bookmarkEnd w:id="49"/>
-    <w:bookmarkStart w:id="50" w:name="ref-link1999"/>
+        <w:t xml:space="preserve">,</w:t>
+      </w:r>
+      <w:r>
+        <w:t xml:space="preserve"> </w:t>
+      </w:r>
+      <w:r>
+        <w:rPr>
+          <w:i/>
+        </w:rPr>
+        <w:t xml:space="preserve">42</w:t>
+      </w:r>
+      <w:r>
+        <w:t xml:space="preserve">(1), 172–179.</w:t>
+      </w:r>
+    </w:p>
+    <w:bookmarkEnd w:id="53"/>
+    <w:bookmarkStart w:id="54" w:name="ref-link1999"/>
     <w:p>
       <w:pPr>
         <w:pStyle w:val="Bibliography"/>
       </w:pPr>
       <w:r>
-        <w:t xml:space="preserve">Link, William A. 1999. “Modeling Pattern in Collections of Parameters.”</w:t>
+        <w:t xml:space="preserve">Link, W. A. (1999). Modeling pattern in collections of parameters.</w:t>
       </w:r>
       <w:r>
         <w:t xml:space="preserve"> </w:t>
@@ -1671,17 +1829,17 @@
         <w:t xml:space="preserve">The Journal of Wildlife Management</w:t>
       </w:r>
       <w:r>
-        <w:t xml:space="preserve">, 1017–27.</w:t>
-      </w:r>
-    </w:p>
-    <w:bookmarkEnd w:id="50"/>
-    <w:bookmarkStart w:id="51" w:name="ref-maunder2013"/>
+        <w:t xml:space="preserve">, 1017–1027.</w:t>
+      </w:r>
+    </w:p>
+    <w:bookmarkEnd w:id="54"/>
+    <w:bookmarkStart w:id="55" w:name="ref-maunder2013"/>
     <w:p>
       <w:pPr>
         <w:pStyle w:val="Bibliography"/>
       </w:pPr>
       <w:r>
-        <w:t xml:space="preserve">Maunder, Mark N, and André E Punt. 2013. “A Review of Integrated Analysis in Fisheries Stock Assessment.”</w:t>
+        <w:t xml:space="preserve">Maunder, M. N., &amp; Punt, A. E. (2013). A review of integrated analysis in fisheries stock assessment.</w:t>
       </w:r>
       <w:r>
         <w:t xml:space="preserve"> </w:t>
@@ -1693,20 +1851,7 @@
         <w:t xml:space="preserve">Fisheries Research</w:t>
       </w:r>
       <w:r>
-        <w:t xml:space="preserve"> </w:t>
-      </w:r>
-      <w:r>
-        <w:t xml:space="preserve">142: 61–74.</w:t>
-      </w:r>
-    </w:p>
-    <w:bookmarkEnd w:id="51"/>
-    <w:bookmarkStart w:id="52" w:name="ref-plummer2003"/>
-    <w:p>
-      <w:pPr>
-        <w:pStyle w:val="Bibliography"/>
-      </w:pPr>
-      <w:r>
-        <w:t xml:space="preserve">Plummer, Martyn, and others. 2003. “JAGS: A Program for Analysis of Bayesian Graphical Models Using Gibbs Sampling.” In</w:t>
+        <w:t xml:space="preserve">,</w:t>
       </w:r>
       <w:r>
         <w:t xml:space="preserve"> </w:t>
@@ -1715,20 +1860,20 @@
         <w:rPr>
           <w:i/>
         </w:rPr>
-        <w:t xml:space="preserve">Proceedings of the 3rd International Workshop on Distributed Statistical Computing</w:t>
-      </w:r>
-      <w:r>
-        <w:t xml:space="preserve">. Vol. 124. 125.10. Vienna, Austria.</w:t>
-      </w:r>
-    </w:p>
-    <w:bookmarkEnd w:id="52"/>
-    <w:bookmarkStart w:id="54" w:name="ref-R"/>
+        <w:t xml:space="preserve">142</w:t>
+      </w:r>
+      <w:r>
+        <w:t xml:space="preserve">, 61–74.</w:t>
+      </w:r>
+    </w:p>
+    <w:bookmarkEnd w:id="55"/>
+    <w:bookmarkStart w:id="56" w:name="ref-plummer2003"/>
     <w:p>
       <w:pPr>
         <w:pStyle w:val="Bibliography"/>
       </w:pPr>
       <w:r>
-        <w:t xml:space="preserve">R Core Team. 2017.</w:t>
+        <w:t xml:space="preserve">Plummer, M. (2003). JAGS: A program for analysis of bayesian graphical models using gibbs sampling.</w:t>
       </w:r>
       <w:r>
         <w:t xml:space="preserve"> </w:t>
@@ -1737,15 +1882,49 @@
         <w:rPr>
           <w:i/>
         </w:rPr>
-        <w:t xml:space="preserve">R: A Language and Environment for Statistical Computing</w:t>
-      </w:r>
-      <w:r>
-        <w:t xml:space="preserve">. Vienna, Austria: R Foundation for Statistical Computing.</w:t>
-      </w:r>
-      <w:r>
-        <w:t xml:space="preserve"> </w:t>
-      </w:r>
-      <w:hyperlink r:id="rId53">
+        <w:t xml:space="preserve">Proceedings of the 3rd international workshop on distributed statistical computing</w:t>
+      </w:r>
+      <w:r>
+        <w:t xml:space="preserve">,</w:t>
+      </w:r>
+      <w:r>
+        <w:t xml:space="preserve"> </w:t>
+      </w:r>
+      <w:r>
+        <w:rPr>
+          <w:i/>
+        </w:rPr>
+        <w:t xml:space="preserve">124</w:t>
+      </w:r>
+      <w:r>
+        <w:t xml:space="preserve">. Vienna, Austria.</w:t>
+      </w:r>
+    </w:p>
+    <w:bookmarkEnd w:id="56"/>
+    <w:bookmarkStart w:id="58" w:name="ref-R"/>
+    <w:p>
+      <w:pPr>
+        <w:pStyle w:val="Bibliography"/>
+      </w:pPr>
+      <w:r>
+        <w:t xml:space="preserve">R Core Team. (2017).</w:t>
+      </w:r>
+      <w:r>
+        <w:t xml:space="preserve"> </w:t>
+      </w:r>
+      <w:r>
+        <w:rPr>
+          <w:i/>
+        </w:rPr>
+        <w:t xml:space="preserve">R: A language and environment for statistical computing</w:t>
+      </w:r>
+      <w:r>
+        <w:t xml:space="preserve">. Retrieved from</w:t>
+      </w:r>
+      <w:r>
+        <w:t xml:space="preserve"> </w:t>
+      </w:r>
+      <w:hyperlink r:id="rId57">
         <w:r>
           <w:rPr>
             <w:rStyle w:val="Hyperlink"/>
@@ -1753,18 +1932,15 @@
           <w:t xml:space="preserve">https://www.R-project.org/</w:t>
         </w:r>
       </w:hyperlink>
-      <w:r>
-        <w:t xml:space="preserve">.</w:t>
-      </w:r>
-    </w:p>
-    <w:bookmarkEnd w:id="54"/>
-    <w:bookmarkStart w:id="56" w:name="ref-Rstudio"/>
+    </w:p>
+    <w:bookmarkEnd w:id="58"/>
+    <w:bookmarkStart w:id="60" w:name="ref-Rstudio"/>
     <w:p>
       <w:pPr>
         <w:pStyle w:val="Bibliography"/>
       </w:pPr>
       <w:r>
-        <w:t xml:space="preserve">RStudio Team. 2015.</w:t>
+        <w:t xml:space="preserve">RStudio Team. (2015).</w:t>
       </w:r>
       <w:r>
         <w:t xml:space="preserve"> </w:t>
@@ -1773,15 +1949,15 @@
         <w:rPr>
           <w:i/>
         </w:rPr>
-        <w:t xml:space="preserve">RStudio: Integrated Development Environment for R</w:t>
-      </w:r>
-      <w:r>
-        <w:t xml:space="preserve">. Boston, MA: RStudio, Inc.</w:t>
-      </w:r>
-      <w:r>
-        <w:t xml:space="preserve"> </w:t>
-      </w:r>
-      <w:hyperlink r:id="rId55">
+        <w:t xml:space="preserve">RStudio: Integrated development environment for r</w:t>
+      </w:r>
+      <w:r>
+        <w:t xml:space="preserve">. Retrieved from</w:t>
+      </w:r>
+      <w:r>
+        <w:t xml:space="preserve"> </w:t>
+      </w:r>
+      <w:hyperlink r:id="rId59">
         <w:r>
           <w:rPr>
             <w:rStyle w:val="Hyperlink"/>
@@ -1789,18 +1965,15 @@
           <w:t xml:space="preserve">http://www.rstudio.com/</w:t>
         </w:r>
       </w:hyperlink>
-      <w:r>
-        <w:t xml:space="preserve">.</w:t>
-      </w:r>
-    </w:p>
-    <w:bookmarkEnd w:id="56"/>
-    <w:bookmarkStart w:id="58" w:name="ref-sievert2018"/>
+    </w:p>
+    <w:bookmarkEnd w:id="60"/>
+    <w:bookmarkStart w:id="62" w:name="ref-sievert2018"/>
     <w:p>
       <w:pPr>
         <w:pStyle w:val="Bibliography"/>
       </w:pPr>
       <w:r>
-        <w:t xml:space="preserve">Sievert, Carson. 2018.</w:t>
+        <w:t xml:space="preserve">Sievert, C. (2018).</w:t>
       </w:r>
       <w:r>
         <w:t xml:space="preserve"> </w:t>
@@ -1809,15 +1982,15 @@
         <w:rPr>
           <w:i/>
         </w:rPr>
-        <w:t xml:space="preserve">Plotly for R</w:t>
-      </w:r>
-      <w:r>
-        <w:t xml:space="preserve">.</w:t>
-      </w:r>
-      <w:r>
-        <w:t xml:space="preserve"> </w:t>
-      </w:r>
-      <w:hyperlink r:id="rId57">
+        <w:t xml:space="preserve">Plotly for r</w:t>
+      </w:r>
+      <w:r>
+        <w:t xml:space="preserve">. Retrieved from</w:t>
+      </w:r>
+      <w:r>
+        <w:t xml:space="preserve"> </w:t>
+      </w:r>
+      <w:hyperlink r:id="rId61">
         <w:r>
           <w:rPr>
             <w:rStyle w:val="Hyperlink"/>
@@ -1825,18 +1998,15 @@
           <w:t xml:space="preserve">https://plotly-book.cpsievert.me</w:t>
         </w:r>
       </w:hyperlink>
-      <w:r>
-        <w:t xml:space="preserve">.</w:t>
-      </w:r>
-    </w:p>
-    <w:bookmarkEnd w:id="58"/>
-    <w:bookmarkStart w:id="59" w:name="ref-taggart1995"/>
+    </w:p>
+    <w:bookmarkEnd w:id="62"/>
+    <w:bookmarkStart w:id="63" w:name="ref-taggart1995"/>
     <w:p>
       <w:pPr>
         <w:pStyle w:val="Bibliography"/>
       </w:pPr>
       <w:r>
-        <w:t xml:space="preserve">Taggart, CT, P Penney, N Barrowman, and C George. 1995. “The 1954-1993 Newfoundland Cod Tagging Database: Statistical Summaries and Spatial-Temporal Dynamics.”</w:t>
+        <w:t xml:space="preserve">Taggart, C., Penney, P., Barrowman, N., &amp; George, C. (1995). The 1954-1993 Newfoundland cod tagging database: Statistical summaries and spatial-temporal dynamics.</w:t>
       </w:r>
       <w:r>
         <w:t xml:space="preserve"> </w:t>
@@ -1848,14 +2018,23 @@
         <w:t xml:space="preserve">Canadian Technical Report of Fisheries and Aquatic Sciences</w:t>
       </w:r>
       <w:r>
-        <w:t xml:space="preserve"> </w:t>
-      </w:r>
-      <w:r>
-        <w:t xml:space="preserve">2042.</w:t>
-      </w:r>
-    </w:p>
-    <w:bookmarkEnd w:id="59"/>
-    <w:bookmarkEnd w:id="60"/>
+        <w:t xml:space="preserve">,</w:t>
+      </w:r>
+      <w:r>
+        <w:t xml:space="preserve"> </w:t>
+      </w:r>
+      <w:r>
+        <w:rPr>
+          <w:i/>
+        </w:rPr>
+        <w:t xml:space="preserve">2042</w:t>
+      </w:r>
+      <w:r>
+        <w:t xml:space="preserve">.</w:t>
+      </w:r>
+    </w:p>
+    <w:bookmarkEnd w:id="63"/>
+    <w:bookmarkEnd w:id="64"/>
     <w:sectPr>
       <w:footerReference w:type="default" r:id="rId9"/>
       <w:pgSz w:w="12240" w:h="15840"/>

</xml_diff>

<commit_message>
Edits following meeting with Greg and Keith on the paper
</commit_message>
<xml_diff>
--- a/analysis/paper/manuscript.docx
+++ b/analysis/paper/manuscript.docx
@@ -259,7 +259,7 @@
         <w:pStyle w:val="FirstParagraph"/>
       </w:pPr>
       <w:r>
-        <w:t xml:space="preserve">Quantitative stock assessment plays a central role in modern fisheries management. Over time, and as new methods are developed, there is an increasing amount of data available to inform stock assessments. These data might be richer information on stock structure using an increasing array of markers and biomarkers, and/or the continued lengthening of population status and catch time series. Concurrently, analytical methods are now able to integrate many data sources into one stock assessment model. For well-monitored stocks, the challenge has shifted from having sufficient data and information to provide sound advice on stock status, to presenting the large quantity of information produced by increasingly complex statistical models to end-users in a meaningful way. Traditional methods of presenting information at stakeholder meetings and to fisheries managers are simply insufficient to convey the richness of the information available. More importantly, static presentation formats tend to stifle meaningful discussion of model results, and important questions and assumptions that should be discussed tend to get lost under the sheer volume of output. A solution to this problem of communicating complex output and results to encourage engaging discussion can be through using the effective use of interactive visualization tools. These are common tools we use every day on a range of web sites, but their use is no longer restricted to web site developers as these tools are being integrated into software commonly used by the research community.</w:t>
+        <w:t xml:space="preserve">Quantitative stock assessment plays a central role in modern fisheries management. Over time, and as new methods are developed, there is an increasing amount of data available to inform stock assessments. These data might be richer information on stock structure using an increasing array of markers and biomarkers, and/or the continued lengthening of population status and catch time series. Concurrently, analytical methods are now able to integrate many data sources into one stock assessment model. For well-monitored stocks, the challenge has shifted from having sufficient data and information for providing sound advice on stock status, to presenting large quantities of data and output from increasingly complex statistical models in a meaningful way. Traditional formats (e.g. slides) of presenting information at stakeholder meetings, and to fisheries managers, are simply insufficient to convey the richness of the information available. More importantly, these static and linear formats tend to stifle meaningful discussion as important details and patterns tend to get lost under the sheer volume of output. A solution to this problem is the effective use of interactive visualization tools. These are common tools we use every day on a range of web sites, but their use is no longer restricted to web site developers as these tools are being integrated into software commonly used by the research community.</w:t>
       </w:r>
     </w:p>
     <w:p>
@@ -303,7 +303,7 @@
         <w:t xml:space="preserve"> </w:t>
       </w:r>
       <w:r>
-        <w:t xml:space="preserve">surveys that track changes in abundance and, in many cases, also monitor trends in biological factors such as age composition, growth rates, sex ratios and maturation stages. For some data-rich stocks, mark and recapture studies are also carried out to estimate movement, migration, growth rate, natural mortality, and discard mortality. All of the above-mentioned data sets are multidimensional and as the volume and variety of these data increases, it becomes more difficult to be aware of the details of each data set and discover key patterns within each. This challenge can be mediated, to a degree, by the application of interactive visualization tools as that they allow detailed exploration of the data behind a plot. For instance, the ability to zoom in on features or areas of interest and hover over specific points to reveal more information creates an interactive user-driven experience that expedites explorations of data. This is exemplified by an interactive mapping tool developed for the exploration of a long-term tagging study.</w:t>
+        <w:t xml:space="preserve">surveys that track changes in abundance and, in many cases, also monitor trends in biological factors such as age composition, growth rates, sex ratios and maturation stages. For some data-rich stocks, mark and recapture studies are also carried out to estimate movement, migration, growth rate, natural mortality, and discard mortality. All of the above-mentioned data sets are complex and as the volume and variety of these data increases, it becomes more difficult to be aware of the details of each data set and discover key patterns within each. This challenge can be mediated, to a degree, by the application of interactive visualization tools as that they allow detailed exploration of the data behind a plot. For instance, the ability to zoom in on features or areas of interest, turn off layers and hover over specific points to reveal more information creates an interactive user-driven experience that expedites explorations of data. This is exemplified by an interactive mapping tool developed for the exploration of a long-term tagging study.</w:t>
       </w:r>
     </w:p>
     <w:p>
@@ -374,7 +374,7 @@
         <w:t xml:space="preserve">(RStudio Team, 2015)</w:t>
       </w:r>
       <w:r>
-        <w:t xml:space="preserve">. As the application developed, it was incorporated into a shinydashboard</w:t>
+        <w:t xml:space="preserve">. Shiny provides a means for the user to easily interface with the application, including options to quickly and dynamically subset the data (e.g. ranges of release and capture years, specific geographic locations). As the application developed, it was incorporated into shinydashboard</w:t>
       </w:r>
       <w:r>
         <w:t xml:space="preserve"> </w:t>
@@ -383,7 +383,7 @@
         <w:t xml:space="preserve">(Chang &amp; Borges Ribeiro, 2018)</w:t>
       </w:r>
       <w:r>
-        <w:t xml:space="preserve">, as a means to quickly and dynamically subset the data (e.g. ranges of release and capture years, specific geographic locations). Given the large number of tags released, often at nearby sites, visualizing the data with static mapping was particularly challenging. The markercluster (</w:t>
+        <w:t xml:space="preserve">, to take advantage of the number of layout options available in shinydashboard. Given the large number of tags released, often at nearby sites, visualizing the data with static mapping was particularly challenging. The markercluster (</w:t>
       </w:r>
       <w:hyperlink r:id="rId21">
         <w:r>
@@ -603,7 +603,7 @@
         <w:t xml:space="preserve"> </w:t>
       </w:r>
       <w:r>
-        <w:t xml:space="preserve">allow the construction of a joint likelihood for an array of observations to, in theory, extract as much information as possible about the biological and fishery processes. From a computational perspective, analyses of a variety of large data sets has never been easier. However, from a human perspective, contemporary stock assessment biologists are faced with the challenge of managing data from a variety of sources and also understanding the algorithms that convert these data to advice for fisheries managers. By using a recently developed interactive tool for exploring the integrated assessment model for Northern cod as an example, we hope to demonstrate that interactive visualization tools can streamline the process of understanding and communicating results from complex stock assessment models.</w:t>
+        <w:t xml:space="preserve">allow the construction of a joint likelihood for an array of observations to, in theory, extract as much information as possible about the biological and fishery processes. From a computational perspective, analyses of a variety of large data sets has never been easier. However, from a human perspective, contemporary stock assessment biologists are faced with the challenge of understanding and integrating data from multiple sources into a single model and communicating the methods and results to stakeholders and fisheries managers. Using a recently developed tool for exploring the integrated assessment model for Northern cod as an example, we hope to demonstrate that interactive visualization tools can help meet these challenges.</w:t>
       </w:r>
     </w:p>
     <w:p>
@@ -620,7 +620,7 @@
         <w:t xml:space="preserve">(Cadigan, 2016)</w:t>
       </w:r>
       <w:r>
-        <w:t xml:space="preserve">. The model includes information from research vessel autumn trawl surveys (1983-present), Sentinel fishery surveys (1995-present), inshore acoustic surveys (1995-2009), fishery catch-at-age compositions and partial fishery landings (1983-present), and tagging (1983-present). Using a series of observation equations, this TMB based model reduces thousands of historical data points into quantities such as recruitment, spawning stock biomass, fishing mortality and natural mortality. Once the model is fit to the data, the next step is to produce visual representations of the data and model output. The usual approach would be to produce static presentations and documents with a series of figures and tables, but with large amounts of model inputs and outputs, this approach quickly becomes overwhelming for both the analyst and all the stakeholders involved. First, it is no longer feasible for the analyst to include and describe every figure and table produced in a single document. Second, it is difficult for stakeholders to efficiently digest the information that has been compressed into a series of static slides or pages. Interactive documents provide a potential solution to this problem as they allow much more information to be contained and accessible on a single screen.</w:t>
+        <w:t xml:space="preserve">. The model includes information from research vessel autumn trawl surveys (1983-present), Sentinel fishery surveys (1995-present), inshore acoustic surveys (1995-2009), fishery catch-at-age compositions and partial fishery landings (1983-present), and tagging (1983-present). Using a series of observation equations, this TMB based model reduces thousands of historical data points into quantities such as recruitment, spawning stock biomass, fishing mortality and natural mortality. Once the model is fit to the data, the next step is to produce visual representations of the data and model output. The usual approach would be to produce static presentations and documents with a series of figures and tables, but with large amounts of model inputs and outputs, this approach quickly becomes overwhelming for both the analyst and the stakeholders involved. First, it is no longer feasible for the analyst to include and describe every figure and table produced in a single document. Second, it is difficult for stakeholders to efficiently digest the information that has been compressed into a series of static slides or pages. Interactive documents provide a potential solution to this problem as they allow much more information to be contained and accessible on a single screen.</w:t>
       </w:r>
     </w:p>
     <w:p>
@@ -915,7 +915,7 @@
         <w:t xml:space="preserve"> </w:t>
       </w:r>
       <w:r>
-        <w:t xml:space="preserve">tab. The plots and tables included in the dashboard are similar to those typically presented at assessment meetings and in research documents, however, the interactive nature of the dashboard permits easy and efficient access to significantly more detail. For instance, the ability to zoom allows users to investigate specific patterns and small boxes, called tooltips, display more information about the points users hover over. Because the dashboard is contained in an html file, it acts as an interactive assessment document that can be shared for peer-review. This allows colleagues and stakeholders to independently scrutinize details of the data and model that are not easily accessed by users other than the analyst. Such access improves the transparency of the stock assessment model which, in turn, leads to richer discussion and scrutiny of the biological and statistical rigor of the model.</w:t>
+        <w:t xml:space="preserve">tab. The plots and tables included in the dashboard are similar to those typically presented at assessment meetings and in research documents, however, the interactive nature of the plots permit easy and efficient access to significantly more detail. Because the dashboard is contained in an html file, it acts as an interactive assessment document that can be shared for peer-review. This allows colleagues and stakeholders to independently scrutinize details of the data and model that are not easily accessed by users other than the analyst. Such access improves the transparency of the stock assessment model which, in turn, leads to richer discussion and scrutiny of the biological and statistical rigor of the model.</w:t>
       </w:r>
     </w:p>
     <w:p>
@@ -1091,13 +1091,13 @@
         <w:pStyle w:val="FirstParagraph"/>
       </w:pPr>
       <w:r>
-        <w:t xml:space="preserve">The amount of data available to scientists has grown by orders of magnitude in recent decades as has the complexities of data management, exploratory data analysis, in addition to the formal analyses and associated diagnostics</w:t>
-      </w:r>
-      <w:r>
-        <w:t xml:space="preserve"> </w:t>
-      </w:r>
-      <w:r>
-        <w:t xml:space="preserve">(Lewis, Vander Wal, &amp; Fifield, 2018 and references therin)</w:t>
+        <w:t xml:space="preserve">The amount of data available to scientists has grown by orders of magnitude in recent decades as has the complexities of data management, exploratory data analysis, formal analyses and associated diagnostics</w:t>
+      </w:r>
+      <w:r>
+        <w:t xml:space="preserve"> </w:t>
+      </w:r>
+      <w:r>
+        <w:t xml:space="preserve">(Lewis, Vander Wal, &amp; Fifield, 2018)</w:t>
       </w:r>
       <w:r>
         <w:t xml:space="preserve">. The majority of this sequence of events, sometimes called</w:t>
@@ -1166,7 +1166,7 @@
         <w:t xml:space="preserve"> </w:t>
       </w:r>
       <w:r>
-        <w:t xml:space="preserve">(Lewis et al., 2018)</w:t>
+        <w:t xml:space="preserve">(Fomel &amp; Claerbout, 2009)</w:t>
       </w:r>
       <w:r>
         <w:t xml:space="preserve">.</w:t>
@@ -1191,24 +1191,34 @@
     </w:p>
     <w:p>
       <w:pPr>
-        <w:pStyle w:val="BodyText"/>
-      </w:pPr>
-      <w:r>
-        <w:t xml:space="preserve">We must acknowledge there are costs to adopting the use of interactive tools. The first and obvious one being that staff are required to have both the time and training to effectively to develop these tools. In our two examples, the developers were relatively proficient with R and have natural aptitudes for programming, but had their formal training in field-based population ecology. Most programming issues were readily addressed through simple internet searchers, but some learning time was certainly needed (a few weeks). As more people in the fisheries community develop and use these tools, we expect tool develop speed and quality will only increase. It is our experience that the upfront investment in time has already paid dividends in terms of efficiencies of delivering products for subsequent stock assessments, and in the quality of the data exploration and understanding. Scientific exploration is rarely a linear process, and the ability to navigate around a dashboard fits the natural way people pursue ideas. In contrast, a slide presentation is effectively a linear and a single way of developing a scientific narrative; a method hardly conducive to exploring complex data problems.</w:t>
-      </w:r>
-    </w:p>
-    <w:p>
-      <w:pPr>
         <w:pStyle w:val="Heading1"/>
       </w:pPr>
-      <w:bookmarkStart w:id="28" w:name="references"/>
+      <w:bookmarkStart w:id="28" w:name="conclusions"/>
+      <w:r>
+        <w:t xml:space="preserve">Conclusions</w:t>
+      </w:r>
+      <w:bookmarkEnd w:id="28"/>
+    </w:p>
+    <w:p>
+      <w:pPr>
+        <w:pStyle w:val="FirstParagraph"/>
+      </w:pPr>
+      <w:r>
+        <w:t xml:space="preserve">We must acknowledge there are costs to adopting the use of interactive tools. The first and obvious one being that staff are required to have both the time and training to effectively to develop these tools. In our two examples, the developers were relatively proficient with R and have natural aptitudes for programming, but had their formal training in field-based population ecology. Most programming issues were readily addressed through simple internet searchers, but some learning time was certainly needed (a few weeks). As more people in the fisheries community develop and use these tools, we expect tool develop speed and quality will only increase. It is our experience that the upfront investment in time has already paid dividends in terms of efficiencies of delivering products for subsequent stock assessments, and in the quality of the data exploration and understanding. Scientific exploration is rarely a linear process, and the ability to navigate around a dashboard fits the natural way people pursue ideas.</w:t>
+      </w:r>
+    </w:p>
+    <w:p>
+      <w:pPr>
+        <w:pStyle w:val="Heading1"/>
+      </w:pPr>
+      <w:bookmarkStart w:id="29" w:name="references"/>
       <w:r>
         <w:t xml:space="preserve">References</w:t>
       </w:r>
-      <w:bookmarkEnd w:id="28"/>
-    </w:p>
-    <w:bookmarkStart w:id="64" w:name="refs"/>
-    <w:bookmarkStart w:id="30" w:name="ref-allaire2017"/>
+      <w:bookmarkEnd w:id="29"/>
+    </w:p>
+    <w:bookmarkStart w:id="66" w:name="refs"/>
+    <w:bookmarkStart w:id="31" w:name="ref-allaire2017"/>
     <w:p>
       <w:pPr>
         <w:pStyle w:val="Bibliography"/>
@@ -1231,7 +1241,7 @@
       <w:r>
         <w:t xml:space="preserve"> </w:t>
       </w:r>
-      <w:hyperlink r:id="rId29">
+      <w:hyperlink r:id="rId30">
         <w:r>
           <w:rPr>
             <w:rStyle w:val="Hyperlink"/>
@@ -1240,8 +1250,8 @@
         </w:r>
       </w:hyperlink>
     </w:p>
-    <w:bookmarkEnd w:id="30"/>
-    <w:bookmarkStart w:id="32" w:name="ref-allaire2018"/>
+    <w:bookmarkEnd w:id="31"/>
+    <w:bookmarkStart w:id="33" w:name="ref-allaire2018"/>
     <w:p>
       <w:pPr>
         <w:pStyle w:val="Bibliography"/>
@@ -1264,7 +1274,7 @@
       <w:r>
         <w:t xml:space="preserve"> </w:t>
       </w:r>
-      <w:hyperlink r:id="rId31">
+      <w:hyperlink r:id="rId32">
         <w:r>
           <w:rPr>
             <w:rStyle w:val="Hyperlink"/>
@@ -1273,8 +1283,8 @@
         </w:r>
       </w:hyperlink>
     </w:p>
-    <w:bookmarkEnd w:id="32"/>
-    <w:bookmarkStart w:id="33" w:name="ref-banks2011"/>
+    <w:bookmarkEnd w:id="33"/>
+    <w:bookmarkStart w:id="34" w:name="ref-banks2011"/>
     <w:p>
       <w:pPr>
         <w:pStyle w:val="Bibliography"/>
@@ -1307,8 +1317,8 @@
         <w:t xml:space="preserve">(1), 4.</w:t>
       </w:r>
     </w:p>
-    <w:bookmarkEnd w:id="33"/>
-    <w:bookmarkStart w:id="34" w:name="ref-cadigan2016"/>
+    <w:bookmarkEnd w:id="34"/>
+    <w:bookmarkStart w:id="35" w:name="ref-cadigan2016"/>
     <w:p>
       <w:pPr>
         <w:pStyle w:val="Bibliography"/>
@@ -1341,8 +1351,8 @@
         <w:t xml:space="preserve">(2), 296–308.</w:t>
       </w:r>
     </w:p>
-    <w:bookmarkEnd w:id="34"/>
-    <w:bookmarkStart w:id="36" w:name="ref-chang2018b"/>
+    <w:bookmarkEnd w:id="35"/>
+    <w:bookmarkStart w:id="37" w:name="ref-chang2018b"/>
     <w:p>
       <w:pPr>
         <w:pStyle w:val="Bibliography"/>
@@ -1365,7 +1375,7 @@
       <w:r>
         <w:t xml:space="preserve"> </w:t>
       </w:r>
-      <w:hyperlink r:id="rId35">
+      <w:hyperlink r:id="rId36">
         <w:r>
           <w:rPr>
             <w:rStyle w:val="Hyperlink"/>
@@ -1374,8 +1384,8 @@
         </w:r>
       </w:hyperlink>
     </w:p>
-    <w:bookmarkEnd w:id="36"/>
-    <w:bookmarkStart w:id="38" w:name="ref-chang2018a"/>
+    <w:bookmarkEnd w:id="37"/>
+    <w:bookmarkStart w:id="39" w:name="ref-chang2018a"/>
     <w:p>
       <w:pPr>
         <w:pStyle w:val="Bibliography"/>
@@ -1398,7 +1408,7 @@
       <w:r>
         <w:t xml:space="preserve"> </w:t>
       </w:r>
-      <w:hyperlink r:id="rId37">
+      <w:hyperlink r:id="rId38">
         <w:r>
           <w:rPr>
             <w:rStyle w:val="Hyperlink"/>
@@ -1407,8 +1417,8 @@
         </w:r>
       </w:hyperlink>
     </w:p>
-    <w:bookmarkEnd w:id="38"/>
-    <w:bookmarkStart w:id="40" w:name="ref-cheng2016"/>
+    <w:bookmarkEnd w:id="39"/>
+    <w:bookmarkStart w:id="41" w:name="ref-cheng2016"/>
     <w:p>
       <w:pPr>
         <w:pStyle w:val="Bibliography"/>
@@ -1431,7 +1441,7 @@
       <w:r>
         <w:t xml:space="preserve"> </w:t>
       </w:r>
-      <w:hyperlink r:id="rId39">
+      <w:hyperlink r:id="rId40">
         <w:r>
           <w:rPr>
             <w:rStyle w:val="Hyperlink"/>
@@ -1440,8 +1450,8 @@
         </w:r>
       </w:hyperlink>
     </w:p>
-    <w:bookmarkEnd w:id="40"/>
-    <w:bookmarkStart w:id="42" w:name="ref-cheng2018"/>
+    <w:bookmarkEnd w:id="41"/>
+    <w:bookmarkStart w:id="43" w:name="ref-cheng2018"/>
     <w:p>
       <w:pPr>
         <w:pStyle w:val="Bibliography"/>
@@ -1464,7 +1474,7 @@
       <w:r>
         <w:t xml:space="preserve"> </w:t>
       </w:r>
-      <w:hyperlink r:id="rId41">
+      <w:hyperlink r:id="rId42">
         <w:r>
           <w:rPr>
             <w:rStyle w:val="Hyperlink"/>
@@ -1473,8 +1483,8 @@
         </w:r>
       </w:hyperlink>
     </w:p>
-    <w:bookmarkEnd w:id="42"/>
-    <w:bookmarkStart w:id="43" w:name="ref-dwyer2019"/>
+    <w:bookmarkEnd w:id="43"/>
+    <w:bookmarkStart w:id="44" w:name="ref-dwyer2019"/>
     <w:p>
       <w:pPr>
         <w:pStyle w:val="Bibliography"/>
@@ -1516,8 +1526,42 @@
         <w:t xml:space="preserve">, v + 126p.</w:t>
       </w:r>
     </w:p>
-    <w:bookmarkEnd w:id="43"/>
-    <w:bookmarkStart w:id="44" w:name="ref-fournier2012"/>
+    <w:bookmarkEnd w:id="44"/>
+    <w:bookmarkStart w:id="45" w:name="ref-fomel2009"/>
+    <w:p>
+      <w:pPr>
+        <w:pStyle w:val="Bibliography"/>
+      </w:pPr>
+      <w:r>
+        <w:t xml:space="preserve">Fomel, S., &amp; Claerbout, J. F. (2009). Reproducible research.</w:t>
+      </w:r>
+      <w:r>
+        <w:t xml:space="preserve"> </w:t>
+      </w:r>
+      <w:r>
+        <w:rPr>
+          <w:i/>
+        </w:rPr>
+        <w:t xml:space="preserve">Computing in Science &amp; Engineering</w:t>
+      </w:r>
+      <w:r>
+        <w:t xml:space="preserve">,</w:t>
+      </w:r>
+      <w:r>
+        <w:t xml:space="preserve"> </w:t>
+      </w:r>
+      <w:r>
+        <w:rPr>
+          <w:i/>
+        </w:rPr>
+        <w:t xml:space="preserve">11</w:t>
+      </w:r>
+      <w:r>
+        <w:t xml:space="preserve">(1), 5.</w:t>
+      </w:r>
+    </w:p>
+    <w:bookmarkEnd w:id="45"/>
+    <w:bookmarkStart w:id="46" w:name="ref-fournier2012"/>
     <w:p>
       <w:pPr>
         <w:pStyle w:val="Bibliography"/>
@@ -1550,8 +1594,8 @@
         <w:t xml:space="preserve">(2), 233–249.</w:t>
       </w:r>
     </w:p>
-    <w:bookmarkEnd w:id="44"/>
-    <w:bookmarkStart w:id="46" w:name="ref-gelman2014"/>
+    <w:bookmarkEnd w:id="46"/>
+    <w:bookmarkStart w:id="48" w:name="ref-gelman2014"/>
     <w:p>
       <w:pPr>
         <w:pStyle w:val="Bibliography"/>
@@ -1586,7 +1630,7 @@
       <w:r>
         <w:t xml:space="preserve"> </w:t>
       </w:r>
-      <w:hyperlink r:id="rId45">
+      <w:hyperlink r:id="rId47">
         <w:r>
           <w:rPr>
             <w:rStyle w:val="Hyperlink"/>
@@ -1595,8 +1639,8 @@
         </w:r>
       </w:hyperlink>
     </w:p>
-    <w:bookmarkEnd w:id="46"/>
-    <w:bookmarkStart w:id="47" w:name="ref-hampton2015"/>
+    <w:bookmarkEnd w:id="48"/>
+    <w:bookmarkStart w:id="49" w:name="ref-hampton2015"/>
     <w:p>
       <w:pPr>
         <w:pStyle w:val="Bibliography"/>
@@ -1629,8 +1673,8 @@
         <w:t xml:space="preserve">(7), 1–13.</w:t>
       </w:r>
     </w:p>
-    <w:bookmarkEnd w:id="47"/>
-    <w:bookmarkStart w:id="48" w:name="ref-hampton2013"/>
+    <w:bookmarkEnd w:id="49"/>
+    <w:bookmarkStart w:id="50" w:name="ref-hampton2013"/>
     <w:p>
       <w:pPr>
         <w:pStyle w:val="Bibliography"/>
@@ -1663,8 +1707,8 @@
         <w:t xml:space="preserve">(3), 156–162.</w:t>
       </w:r>
     </w:p>
-    <w:bookmarkEnd w:id="48"/>
-    <w:bookmarkStart w:id="50" w:name="ref-kristensen2015"/>
+    <w:bookmarkEnd w:id="50"/>
+    <w:bookmarkStart w:id="52" w:name="ref-kristensen2015"/>
     <w:p>
       <w:pPr>
         <w:pStyle w:val="Bibliography"/>
@@ -1699,7 +1743,7 @@
       <w:r>
         <w:t xml:space="preserve"> </w:t>
       </w:r>
-      <w:hyperlink r:id="rId49">
+      <w:hyperlink r:id="rId51">
         <w:r>
           <w:rPr>
             <w:rStyle w:val="Hyperlink"/>
@@ -1708,8 +1752,8 @@
         </w:r>
       </w:hyperlink>
     </w:p>
-    <w:bookmarkEnd w:id="50"/>
-    <w:bookmarkStart w:id="51" w:name="ref-leek2015b"/>
+    <w:bookmarkEnd w:id="52"/>
+    <w:bookmarkStart w:id="53" w:name="ref-leek2015b"/>
     <w:p>
       <w:pPr>
         <w:pStyle w:val="Bibliography"/>
@@ -1742,8 +1786,8 @@
         <w:t xml:space="preserve">, 1645–1646.</w:t>
       </w:r>
     </w:p>
-    <w:bookmarkEnd w:id="51"/>
-    <w:bookmarkStart w:id="52" w:name="ref-leek2015a"/>
+    <w:bookmarkEnd w:id="53"/>
+    <w:bookmarkStart w:id="54" w:name="ref-leek2015a"/>
     <w:p>
       <w:pPr>
         <w:pStyle w:val="Bibliography"/>
@@ -1776,8 +1820,8 @@
         <w:t xml:space="preserve">(7549), 612–612.</w:t>
       </w:r>
     </w:p>
-    <w:bookmarkEnd w:id="52"/>
-    <w:bookmarkStart w:id="53" w:name="ref-lewis2018"/>
+    <w:bookmarkEnd w:id="54"/>
+    <w:bookmarkStart w:id="55" w:name="ref-lewis2018"/>
     <w:p>
       <w:pPr>
         <w:pStyle w:val="Bibliography"/>
@@ -1810,8 +1854,8 @@
         <w:t xml:space="preserve">(1), 172–179.</w:t>
       </w:r>
     </w:p>
-    <w:bookmarkEnd w:id="53"/>
-    <w:bookmarkStart w:id="54" w:name="ref-link1999"/>
+    <w:bookmarkEnd w:id="55"/>
+    <w:bookmarkStart w:id="56" w:name="ref-link1999"/>
     <w:p>
       <w:pPr>
         <w:pStyle w:val="Bibliography"/>
@@ -1832,8 +1876,8 @@
         <w:t xml:space="preserve">, 1017–1027.</w:t>
       </w:r>
     </w:p>
-    <w:bookmarkEnd w:id="54"/>
-    <w:bookmarkStart w:id="55" w:name="ref-maunder2013"/>
+    <w:bookmarkEnd w:id="56"/>
+    <w:bookmarkStart w:id="57" w:name="ref-maunder2013"/>
     <w:p>
       <w:pPr>
         <w:pStyle w:val="Bibliography"/>
@@ -1866,8 +1910,8 @@
         <w:t xml:space="preserve">, 61–74.</w:t>
       </w:r>
     </w:p>
-    <w:bookmarkEnd w:id="55"/>
-    <w:bookmarkStart w:id="56" w:name="ref-plummer2003"/>
+    <w:bookmarkEnd w:id="57"/>
+    <w:bookmarkStart w:id="58" w:name="ref-plummer2003"/>
     <w:p>
       <w:pPr>
         <w:pStyle w:val="Bibliography"/>
@@ -1900,8 +1944,8 @@
         <w:t xml:space="preserve">. Vienna, Austria.</w:t>
       </w:r>
     </w:p>
-    <w:bookmarkEnd w:id="56"/>
-    <w:bookmarkStart w:id="58" w:name="ref-R"/>
+    <w:bookmarkEnd w:id="58"/>
+    <w:bookmarkStart w:id="60" w:name="ref-R"/>
     <w:p>
       <w:pPr>
         <w:pStyle w:val="Bibliography"/>
@@ -1924,7 +1968,7 @@
       <w:r>
         <w:t xml:space="preserve"> </w:t>
       </w:r>
-      <w:hyperlink r:id="rId57">
+      <w:hyperlink r:id="rId59">
         <w:r>
           <w:rPr>
             <w:rStyle w:val="Hyperlink"/>
@@ -1933,8 +1977,8 @@
         </w:r>
       </w:hyperlink>
     </w:p>
-    <w:bookmarkEnd w:id="58"/>
-    <w:bookmarkStart w:id="60" w:name="ref-Rstudio"/>
+    <w:bookmarkEnd w:id="60"/>
+    <w:bookmarkStart w:id="62" w:name="ref-Rstudio"/>
     <w:p>
       <w:pPr>
         <w:pStyle w:val="Bibliography"/>
@@ -1957,7 +2001,7 @@
       <w:r>
         <w:t xml:space="preserve"> </w:t>
       </w:r>
-      <w:hyperlink r:id="rId59">
+      <w:hyperlink r:id="rId61">
         <w:r>
           <w:rPr>
             <w:rStyle w:val="Hyperlink"/>
@@ -1966,8 +2010,8 @@
         </w:r>
       </w:hyperlink>
     </w:p>
-    <w:bookmarkEnd w:id="60"/>
-    <w:bookmarkStart w:id="62" w:name="ref-sievert2018"/>
+    <w:bookmarkEnd w:id="62"/>
+    <w:bookmarkStart w:id="64" w:name="ref-sievert2018"/>
     <w:p>
       <w:pPr>
         <w:pStyle w:val="Bibliography"/>
@@ -1982,7 +2026,7 @@
         <w:rPr>
           <w:i/>
         </w:rPr>
-        <w:t xml:space="preserve">Plotly for r</w:t>
+        <w:t xml:space="preserve">Plotly for R</w:t>
       </w:r>
       <w:r>
         <w:t xml:space="preserve">. Retrieved from</w:t>
@@ -1990,7 +2034,7 @@
       <w:r>
         <w:t xml:space="preserve"> </w:t>
       </w:r>
-      <w:hyperlink r:id="rId61">
+      <w:hyperlink r:id="rId63">
         <w:r>
           <w:rPr>
             <w:rStyle w:val="Hyperlink"/>
@@ -1999,8 +2043,8 @@
         </w:r>
       </w:hyperlink>
     </w:p>
-    <w:bookmarkEnd w:id="62"/>
-    <w:bookmarkStart w:id="63" w:name="ref-taggart1995"/>
+    <w:bookmarkEnd w:id="64"/>
+    <w:bookmarkStart w:id="65" w:name="ref-taggart1995"/>
     <w:p>
       <w:pPr>
         <w:pStyle w:val="Bibliography"/>
@@ -2033,8 +2077,8 @@
         <w:t xml:space="preserve">.</w:t>
       </w:r>
     </w:p>
-    <w:bookmarkEnd w:id="63"/>
-    <w:bookmarkEnd w:id="64"/>
+    <w:bookmarkEnd w:id="65"/>
+    <w:bookmarkEnd w:id="66"/>
     <w:sectPr>
       <w:footerReference w:type="default" r:id="rId9"/>
       <w:pgSz w:w="12240" w:h="15840"/>

</xml_diff>

<commit_message>
Minor tweaks following edits from Greg and Keith
</commit_message>
<xml_diff>
--- a/analysis/paper/manuscript.docx
+++ b/analysis/paper/manuscript.docx
@@ -296,7 +296,1087 @@
         <w:t xml:space="preserve"> </w:t>
       </w:r>
       <w:r>
-        <w:t xml:space="preserve">data-intensive</w:t>
+        <w:t xml:space="preserve">big</w:t>
+      </w:r>
+      <w:r>
+        <w:t xml:space="preserve"> </w:t>
+      </w:r>
+      <w:r>
+        <w:t xml:space="preserve">data,</w:t>
+      </w:r>
+      <w:r>
+        <w:t xml:space="preserve"> </w:t>
+      </w:r>
+      <w:r>
+        <w:t xml:space="preserve">scientists</w:t>
+      </w:r>
+      <w:r>
+        <w:t xml:space="preserve"> </w:t>
+      </w:r>
+      <w:r>
+        <w:t xml:space="preserve">across</w:t>
+      </w:r>
+      <w:r>
+        <w:t xml:space="preserve"> </w:t>
+      </w:r>
+      <w:r>
+        <w:t xml:space="preserve">many</w:t>
+      </w:r>
+      <w:r>
+        <w:t xml:space="preserve"> </w:t>
+      </w:r>
+      <w:r>
+        <w:t xml:space="preserve">fields</w:t>
+      </w:r>
+      <w:r>
+        <w:t xml:space="preserve"> </w:t>
+      </w:r>
+      <w:r>
+        <w:t xml:space="preserve">are</w:t>
+      </w:r>
+      <w:r>
+        <w:t xml:space="preserve"> </w:t>
+      </w:r>
+      <w:r>
+        <w:t xml:space="preserve">faced</w:t>
+      </w:r>
+      <w:r>
+        <w:t xml:space="preserve"> </w:t>
+      </w:r>
+      <w:r>
+        <w:t xml:space="preserve">with</w:t>
+      </w:r>
+      <w:r>
+        <w:t xml:space="preserve"> </w:t>
+      </w:r>
+      <w:r>
+        <w:t xml:space="preserve">the</w:t>
+      </w:r>
+      <w:r>
+        <w:t xml:space="preserve"> </w:t>
+      </w:r>
+      <w:r>
+        <w:t xml:space="preserve">challenge</w:t>
+      </w:r>
+      <w:r>
+        <w:t xml:space="preserve"> </w:t>
+      </w:r>
+      <w:r>
+        <w:t xml:space="preserve">of</w:t>
+      </w:r>
+      <w:r>
+        <w:t xml:space="preserve"> </w:t>
+      </w:r>
+      <w:r>
+        <w:t xml:space="preserve">synthesizing</w:t>
+      </w:r>
+      <w:r>
+        <w:t xml:space="preserve"> </w:t>
+      </w:r>
+      <w:r>
+        <w:t xml:space="preserve">and</w:t>
+      </w:r>
+      <w:r>
+        <w:t xml:space="preserve"> </w:t>
+      </w:r>
+      <w:r>
+        <w:t xml:space="preserve">communicating</w:t>
+      </w:r>
+      <w:r>
+        <w:t xml:space="preserve"> </w:t>
+      </w:r>
+      <w:r>
+        <w:t xml:space="preserve">information</w:t>
+      </w:r>
+      <w:r>
+        <w:t xml:space="preserve"> </w:t>
+      </w:r>
+      <w:r>
+        <w:t xml:space="preserve">from</w:t>
+      </w:r>
+      <w:r>
+        <w:t xml:space="preserve"> </w:t>
+      </w:r>
+      <w:r>
+        <w:t xml:space="preserve">large</w:t>
+      </w:r>
+      <w:r>
+        <w:t xml:space="preserve"> </w:t>
+      </w:r>
+      <w:r>
+        <w:t xml:space="preserve">and</w:t>
+      </w:r>
+      <w:r>
+        <w:t xml:space="preserve"> </w:t>
+      </w:r>
+      <w:r>
+        <w:t xml:space="preserve">complex</w:t>
+      </w:r>
+      <w:r>
+        <w:t xml:space="preserve"> </w:t>
+      </w:r>
+      <w:r>
+        <w:t xml:space="preserve">data</w:t>
+      </w:r>
+      <w:r>
+        <w:t xml:space="preserve"> </w:t>
+      </w:r>
+      <w:r>
+        <w:t xml:space="preserve">sets.</w:t>
+      </w:r>
+      <w:r>
+        <w:t xml:space="preserve"> </w:t>
+      </w:r>
+      <w:r>
+        <w:t xml:space="preserve">The</w:t>
+      </w:r>
+      <w:r>
+        <w:t xml:space="preserve"> </w:t>
+      </w:r>
+      <w:r>
+        <w:t xml:space="preserve">field</w:t>
+      </w:r>
+      <w:r>
+        <w:t xml:space="preserve"> </w:t>
+      </w:r>
+      <w:r>
+        <w:t xml:space="preserve">of</w:t>
+      </w:r>
+      <w:r>
+        <w:t xml:space="preserve"> </w:t>
+      </w:r>
+      <w:r>
+        <w:t xml:space="preserve">stock</w:t>
+      </w:r>
+      <w:r>
+        <w:t xml:space="preserve"> </w:t>
+      </w:r>
+      <w:r>
+        <w:t xml:space="preserve">assessment</w:t>
+      </w:r>
+      <w:r>
+        <w:t xml:space="preserve"> </w:t>
+      </w:r>
+      <w:r>
+        <w:t xml:space="preserve">is</w:t>
+      </w:r>
+      <w:r>
+        <w:t xml:space="preserve"> </w:t>
+      </w:r>
+      <w:r>
+        <w:t xml:space="preserve">no</w:t>
+      </w:r>
+      <w:r>
+        <w:t xml:space="preserve"> </w:t>
+      </w:r>
+      <w:r>
+        <w:t xml:space="preserve">exception</w:t>
+      </w:r>
+      <w:r>
+        <w:t xml:space="preserve"> </w:t>
+      </w:r>
+      <w:r>
+        <w:t xml:space="preserve">as</w:t>
+      </w:r>
+      <w:r>
+        <w:t xml:space="preserve"> </w:t>
+      </w:r>
+      <w:r>
+        <w:t xml:space="preserve">the</w:t>
+      </w:r>
+      <w:r>
+        <w:t xml:space="preserve"> </w:t>
+      </w:r>
+      <w:r>
+        <w:t xml:space="preserve">volume</w:t>
+      </w:r>
+      <w:r>
+        <w:t xml:space="preserve"> </w:t>
+      </w:r>
+      <w:r>
+        <w:t xml:space="preserve">and</w:t>
+      </w:r>
+      <w:r>
+        <w:t xml:space="preserve"> </w:t>
+      </w:r>
+      <w:r>
+        <w:t xml:space="preserve">variety</w:t>
+      </w:r>
+      <w:r>
+        <w:t xml:space="preserve"> </w:t>
+      </w:r>
+      <w:r>
+        <w:t xml:space="preserve">of</w:t>
+      </w:r>
+      <w:r>
+        <w:t xml:space="preserve"> </w:t>
+      </w:r>
+      <w:r>
+        <w:t xml:space="preserve">the</w:t>
+      </w:r>
+      <w:r>
+        <w:t xml:space="preserve"> </w:t>
+      </w:r>
+      <w:r>
+        <w:t xml:space="preserve">data</w:t>
+      </w:r>
+      <w:r>
+        <w:t xml:space="preserve"> </w:t>
+      </w:r>
+      <w:r>
+        <w:t xml:space="preserve">has</w:t>
+      </w:r>
+      <w:r>
+        <w:t xml:space="preserve"> </w:t>
+      </w:r>
+      <w:r>
+        <w:t xml:space="preserve">grown</w:t>
+      </w:r>
+      <w:r>
+        <w:t xml:space="preserve"> </w:t>
+      </w:r>
+      <w:r>
+        <w:t xml:space="preserve">alongside</w:t>
+      </w:r>
+      <w:r>
+        <w:t xml:space="preserve"> </w:t>
+      </w:r>
+      <w:r>
+        <w:t xml:space="preserve">the</w:t>
+      </w:r>
+      <w:r>
+        <w:t xml:space="preserve"> </w:t>
+      </w:r>
+      <w:r>
+        <w:t xml:space="preserve">computational</w:t>
+      </w:r>
+      <w:r>
+        <w:t xml:space="preserve"> </w:t>
+      </w:r>
+      <w:r>
+        <w:t xml:space="preserve">methods</w:t>
+      </w:r>
+      <w:r>
+        <w:t xml:space="preserve"> </w:t>
+      </w:r>
+      <w:r>
+        <w:t xml:space="preserve">used</w:t>
+      </w:r>
+      <w:r>
+        <w:t xml:space="preserve"> </w:t>
+      </w:r>
+      <w:r>
+        <w:t xml:space="preserve">to</w:t>
+      </w:r>
+      <w:r>
+        <w:t xml:space="preserve"> </w:t>
+      </w:r>
+      <w:r>
+        <w:t xml:space="preserve">integrate</w:t>
+      </w:r>
+      <w:r>
+        <w:t xml:space="preserve"> </w:t>
+      </w:r>
+      <w:r>
+        <w:t xml:space="preserve">them.</w:t>
+      </w:r>
+      <w:r>
+        <w:t xml:space="preserve"> </w:t>
+      </w:r>
+      <w:r>
+        <w:t xml:space="preserve">While</w:t>
+      </w:r>
+      <w:r>
+        <w:t xml:space="preserve"> </w:t>
+      </w:r>
+      <w:r>
+        <w:t xml:space="preserve">this</w:t>
+      </w:r>
+      <w:r>
+        <w:t xml:space="preserve"> </w:t>
+      </w:r>
+      <w:r>
+        <w:t xml:space="preserve">growth</w:t>
+      </w:r>
+      <w:r>
+        <w:t xml:space="preserve"> </w:t>
+      </w:r>
+      <w:r>
+        <w:t xml:space="preserve">in</w:t>
+      </w:r>
+      <w:r>
+        <w:t xml:space="preserve"> </w:t>
+      </w:r>
+      <w:r>
+        <w:t xml:space="preserve">data</w:t>
+      </w:r>
+      <w:r>
+        <w:t xml:space="preserve"> </w:t>
+      </w:r>
+      <w:r>
+        <w:t xml:space="preserve">and</w:t>
+      </w:r>
+      <w:r>
+        <w:t xml:space="preserve"> </w:t>
+      </w:r>
+      <w:r>
+        <w:t xml:space="preserve">model</w:t>
+      </w:r>
+      <w:r>
+        <w:t xml:space="preserve"> </w:t>
+      </w:r>
+      <w:r>
+        <w:t xml:space="preserve">complexity</w:t>
+      </w:r>
+      <w:r>
+        <w:t xml:space="preserve"> </w:t>
+      </w:r>
+      <w:r>
+        <w:t xml:space="preserve">has</w:t>
+      </w:r>
+      <w:r>
+        <w:t xml:space="preserve"> </w:t>
+      </w:r>
+      <w:r>
+        <w:t xml:space="preserve">improved</w:t>
+      </w:r>
+      <w:r>
+        <w:t xml:space="preserve"> </w:t>
+      </w:r>
+      <w:r>
+        <w:t xml:space="preserve">the</w:t>
+      </w:r>
+      <w:r>
+        <w:t xml:space="preserve"> </w:t>
+      </w:r>
+      <w:r>
+        <w:t xml:space="preserve">assessments</w:t>
+      </w:r>
+      <w:r>
+        <w:t xml:space="preserve"> </w:t>
+      </w:r>
+      <w:r>
+        <w:t xml:space="preserve">of</w:t>
+      </w:r>
+      <w:r>
+        <w:t xml:space="preserve"> </w:t>
+      </w:r>
+      <w:r>
+        <w:t xml:space="preserve">many</w:t>
+      </w:r>
+      <w:r>
+        <w:t xml:space="preserve"> </w:t>
+      </w:r>
+      <w:r>
+        <w:t xml:space="preserve">stocks,</w:t>
+      </w:r>
+      <w:r>
+        <w:t xml:space="preserve"> </w:t>
+      </w:r>
+      <w:r>
+        <w:t xml:space="preserve">the</w:t>
+      </w:r>
+      <w:r>
+        <w:t xml:space="preserve"> </w:t>
+      </w:r>
+      <w:r>
+        <w:t xml:space="preserve">process</w:t>
+      </w:r>
+      <w:r>
+        <w:t xml:space="preserve"> </w:t>
+      </w:r>
+      <w:r>
+        <w:t xml:space="preserve">of</w:t>
+      </w:r>
+      <w:r>
+        <w:t xml:space="preserve"> </w:t>
+      </w:r>
+      <w:r>
+        <w:t xml:space="preserve">communicating</w:t>
+      </w:r>
+      <w:r>
+        <w:t xml:space="preserve"> </w:t>
+      </w:r>
+      <w:r>
+        <w:t xml:space="preserve">the</w:t>
+      </w:r>
+      <w:r>
+        <w:t xml:space="preserve"> </w:t>
+      </w:r>
+      <w:r>
+        <w:t xml:space="preserve">results</w:t>
+      </w:r>
+      <w:r>
+        <w:t xml:space="preserve"> </w:t>
+      </w:r>
+      <w:r>
+        <w:t xml:space="preserve">to</w:t>
+      </w:r>
+      <w:r>
+        <w:t xml:space="preserve"> </w:t>
+      </w:r>
+      <w:r>
+        <w:t xml:space="preserve">stakeholders</w:t>
+      </w:r>
+      <w:r>
+        <w:t xml:space="preserve"> </w:t>
+      </w:r>
+      <w:r>
+        <w:t xml:space="preserve">and</w:t>
+      </w:r>
+      <w:r>
+        <w:t xml:space="preserve"> </w:t>
+      </w:r>
+      <w:r>
+        <w:t xml:space="preserve">fisheries</w:t>
+      </w:r>
+      <w:r>
+        <w:t xml:space="preserve"> </w:t>
+      </w:r>
+      <w:r>
+        <w:t xml:space="preserve">managers</w:t>
+      </w:r>
+      <w:r>
+        <w:t xml:space="preserve"> </w:t>
+      </w:r>
+      <w:r>
+        <w:t xml:space="preserve">in</w:t>
+      </w:r>
+      <w:r>
+        <w:t xml:space="preserve"> </w:t>
+      </w:r>
+      <w:r>
+        <w:t xml:space="preserve">a</w:t>
+      </w:r>
+      <w:r>
+        <w:t xml:space="preserve"> </w:t>
+      </w:r>
+      <w:r>
+        <w:t xml:space="preserve">meaningful</w:t>
+      </w:r>
+      <w:r>
+        <w:t xml:space="preserve"> </w:t>
+      </w:r>
+      <w:r>
+        <w:t xml:space="preserve">way</w:t>
+      </w:r>
+      <w:r>
+        <w:t xml:space="preserve"> </w:t>
+      </w:r>
+      <w:r>
+        <w:t xml:space="preserve">has</w:t>
+      </w:r>
+      <w:r>
+        <w:t xml:space="preserve"> </w:t>
+      </w:r>
+      <w:r>
+        <w:t xml:space="preserve">become</w:t>
+      </w:r>
+      <w:r>
+        <w:t xml:space="preserve"> </w:t>
+      </w:r>
+      <w:r>
+        <w:t xml:space="preserve">more</w:t>
+      </w:r>
+      <w:r>
+        <w:t xml:space="preserve"> </w:t>
+      </w:r>
+      <w:r>
+        <w:t xml:space="preserve">daunting.</w:t>
+      </w:r>
+      <w:r>
+        <w:t xml:space="preserve"> </w:t>
+      </w:r>
+      <w:r>
+        <w:t xml:space="preserve">The</w:t>
+      </w:r>
+      <w:r>
+        <w:t xml:space="preserve"> </w:t>
+      </w:r>
+      <w:r>
+        <w:t xml:space="preserve">traditional</w:t>
+      </w:r>
+      <w:r>
+        <w:t xml:space="preserve"> </w:t>
+      </w:r>
+      <w:r>
+        <w:t xml:space="preserve">approach</w:t>
+      </w:r>
+      <w:r>
+        <w:t xml:space="preserve"> </w:t>
+      </w:r>
+      <w:r>
+        <w:t xml:space="preserve">of</w:t>
+      </w:r>
+      <w:r>
+        <w:t xml:space="preserve"> </w:t>
+      </w:r>
+      <w:r>
+        <w:t xml:space="preserve">presenting</w:t>
+      </w:r>
+      <w:r>
+        <w:t xml:space="preserve"> </w:t>
+      </w:r>
+      <w:r>
+        <w:t xml:space="preserve">information</w:t>
+      </w:r>
+      <w:r>
+        <w:t xml:space="preserve"> </w:t>
+      </w:r>
+      <w:r>
+        <w:t xml:space="preserve">across</w:t>
+      </w:r>
+      <w:r>
+        <w:t xml:space="preserve"> </w:t>
+      </w:r>
+      <w:r>
+        <w:t xml:space="preserve">a</w:t>
+      </w:r>
+      <w:r>
+        <w:t xml:space="preserve"> </w:t>
+      </w:r>
+      <w:r>
+        <w:t xml:space="preserve">series</w:t>
+      </w:r>
+      <w:r>
+        <w:t xml:space="preserve"> </w:t>
+      </w:r>
+      <w:r>
+        <w:t xml:space="preserve">of</w:t>
+      </w:r>
+      <w:r>
+        <w:t xml:space="preserve"> </w:t>
+      </w:r>
+      <w:r>
+        <w:t xml:space="preserve">static</w:t>
+      </w:r>
+      <w:r>
+        <w:t xml:space="preserve"> </w:t>
+      </w:r>
+      <w:r>
+        <w:t xml:space="preserve">slides</w:t>
+      </w:r>
+      <w:r>
+        <w:t xml:space="preserve"> </w:t>
+      </w:r>
+      <w:r>
+        <w:t xml:space="preserve">often</w:t>
+      </w:r>
+      <w:r>
+        <w:t xml:space="preserve"> </w:t>
+      </w:r>
+      <w:r>
+        <w:t xml:space="preserve">fails</w:t>
+      </w:r>
+      <w:r>
+        <w:t xml:space="preserve"> </w:t>
+      </w:r>
+      <w:r>
+        <w:t xml:space="preserve">to</w:t>
+      </w:r>
+      <w:r>
+        <w:t xml:space="preserve"> </w:t>
+      </w:r>
+      <w:r>
+        <w:t xml:space="preserve">convey</w:t>
+      </w:r>
+      <w:r>
+        <w:t xml:space="preserve"> </w:t>
+      </w:r>
+      <w:r>
+        <w:t xml:space="preserve">the</w:t>
+      </w:r>
+      <w:r>
+        <w:t xml:space="preserve"> </w:t>
+      </w:r>
+      <w:r>
+        <w:t xml:space="preserve">richness</w:t>
+      </w:r>
+      <w:r>
+        <w:t xml:space="preserve"> </w:t>
+      </w:r>
+      <w:r>
+        <w:t xml:space="preserve">of</w:t>
+      </w:r>
+      <w:r>
+        <w:t xml:space="preserve"> </w:t>
+      </w:r>
+      <w:r>
+        <w:t xml:space="preserve">information</w:t>
+      </w:r>
+      <w:r>
+        <w:t xml:space="preserve"> </w:t>
+      </w:r>
+      <w:r>
+        <w:t xml:space="preserve">available</w:t>
+      </w:r>
+      <w:r>
+        <w:t xml:space="preserve"> </w:t>
+      </w:r>
+      <w:r>
+        <w:t xml:space="preserve">and,</w:t>
+      </w:r>
+      <w:r>
+        <w:t xml:space="preserve"> </w:t>
+      </w:r>
+      <w:r>
+        <w:t xml:space="preserve">as</w:t>
+      </w:r>
+      <w:r>
+        <w:t xml:space="preserve"> </w:t>
+      </w:r>
+      <w:r>
+        <w:t xml:space="preserve">such,</w:t>
+      </w:r>
+      <w:r>
+        <w:t xml:space="preserve"> </w:t>
+      </w:r>
+      <w:r>
+        <w:t xml:space="preserve">important</w:t>
+      </w:r>
+      <w:r>
+        <w:t xml:space="preserve"> </w:t>
+      </w:r>
+      <w:r>
+        <w:t xml:space="preserve">patterns</w:t>
+      </w:r>
+      <w:r>
+        <w:t xml:space="preserve"> </w:t>
+      </w:r>
+      <w:r>
+        <w:t xml:space="preserve">and</w:t>
+      </w:r>
+      <w:r>
+        <w:t xml:space="preserve"> </w:t>
+      </w:r>
+      <w:r>
+        <w:t xml:space="preserve">details</w:t>
+      </w:r>
+      <w:r>
+        <w:t xml:space="preserve"> </w:t>
+      </w:r>
+      <w:r>
+        <w:t xml:space="preserve">are</w:t>
+      </w:r>
+      <w:r>
+        <w:t xml:space="preserve"> </w:t>
+      </w:r>
+      <w:r>
+        <w:t xml:space="preserve">easily</w:t>
+      </w:r>
+      <w:r>
+        <w:t xml:space="preserve"> </w:t>
+      </w:r>
+      <w:r>
+        <w:t xml:space="preserve">overlooked.</w:t>
+      </w:r>
+      <w:r>
+        <w:t xml:space="preserve"> </w:t>
+      </w:r>
+      <w:r>
+        <w:t xml:space="preserve">Here</w:t>
+      </w:r>
+      <w:r>
+        <w:t xml:space="preserve"> </w:t>
+      </w:r>
+      <w:r>
+        <w:t xml:space="preserve">we</w:t>
+      </w:r>
+      <w:r>
+        <w:t xml:space="preserve"> </w:t>
+      </w:r>
+      <w:r>
+        <w:t xml:space="preserve">contend</w:t>
+      </w:r>
+      <w:r>
+        <w:t xml:space="preserve"> </w:t>
+      </w:r>
+      <w:r>
+        <w:t xml:space="preserve">that</w:t>
+      </w:r>
+      <w:r>
+        <w:t xml:space="preserve"> </w:t>
+      </w:r>
+      <w:r>
+        <w:t xml:space="preserve">this</w:t>
+      </w:r>
+      <w:r>
+        <w:t xml:space="preserve"> </w:t>
+      </w:r>
+      <w:r>
+        <w:t xml:space="preserve">problem</w:t>
+      </w:r>
+      <w:r>
+        <w:t xml:space="preserve"> </w:t>
+      </w:r>
+      <w:r>
+        <w:t xml:space="preserve">can</w:t>
+      </w:r>
+      <w:r>
+        <w:t xml:space="preserve"> </w:t>
+      </w:r>
+      <w:r>
+        <w:t xml:space="preserve">be</w:t>
+      </w:r>
+      <w:r>
+        <w:t xml:space="preserve"> </w:t>
+      </w:r>
+      <w:r>
+        <w:t xml:space="preserve">mediated</w:t>
+      </w:r>
+      <w:r>
+        <w:t xml:space="preserve"> </w:t>
+      </w:r>
+      <w:r>
+        <w:t xml:space="preserve">through</w:t>
+      </w:r>
+      <w:r>
+        <w:t xml:space="preserve"> </w:t>
+      </w:r>
+      <w:r>
+        <w:t xml:space="preserve">the</w:t>
+      </w:r>
+      <w:r>
+        <w:t xml:space="preserve"> </w:t>
+      </w:r>
+      <w:r>
+        <w:t xml:space="preserve">effective</w:t>
+      </w:r>
+      <w:r>
+        <w:t xml:space="preserve"> </w:t>
+      </w:r>
+      <w:r>
+        <w:t xml:space="preserve">use</w:t>
+      </w:r>
+      <w:r>
+        <w:t xml:space="preserve"> </w:t>
+      </w:r>
+      <w:r>
+        <w:t xml:space="preserve">of</w:t>
+      </w:r>
+      <w:r>
+        <w:t xml:space="preserve"> </w:t>
+      </w:r>
+      <w:r>
+        <w:t xml:space="preserve">new</w:t>
+      </w:r>
+      <w:r>
+        <w:t xml:space="preserve"> </w:t>
+      </w:r>
+      <w:r>
+        <w:t xml:space="preserve">open</w:t>
+      </w:r>
+      <w:r>
+        <w:t xml:space="preserve"> </w:t>
+      </w:r>
+      <w:r>
+        <w:t xml:space="preserve">source</w:t>
+      </w:r>
+      <w:r>
+        <w:t xml:space="preserve"> </w:t>
+      </w:r>
+      <w:r>
+        <w:t xml:space="preserve">tools</w:t>
+      </w:r>
+      <w:r>
+        <w:t xml:space="preserve"> </w:t>
+      </w:r>
+      <w:r>
+        <w:t xml:space="preserve">for</w:t>
+      </w:r>
+      <w:r>
+        <w:t xml:space="preserve"> </w:t>
+      </w:r>
+      <w:r>
+        <w:t xml:space="preserve">building</w:t>
+      </w:r>
+      <w:r>
+        <w:t xml:space="preserve"> </w:t>
+      </w:r>
+      <w:r>
+        <w:t xml:space="preserve">interactive</w:t>
+      </w:r>
+      <w:r>
+        <w:t xml:space="preserve"> </w:t>
+      </w:r>
+      <w:r>
+        <w:t xml:space="preserve">visualizations.</w:t>
+      </w:r>
+      <w:r>
+        <w:t xml:space="preserve"> </w:t>
+      </w:r>
+      <w:r>
+        <w:t xml:space="preserve">These</w:t>
+      </w:r>
+      <w:r>
+        <w:t xml:space="preserve"> </w:t>
+      </w:r>
+      <w:r>
+        <w:t xml:space="preserve">tools</w:t>
+      </w:r>
+      <w:r>
+        <w:t xml:space="preserve"> </w:t>
+      </w:r>
+      <w:r>
+        <w:t xml:space="preserve">allow</w:t>
+      </w:r>
+      <w:r>
+        <w:t xml:space="preserve"> </w:t>
+      </w:r>
+      <w:r>
+        <w:t xml:space="preserve">a</w:t>
+      </w:r>
+      <w:r>
+        <w:t xml:space="preserve"> </w:t>
+      </w:r>
+      <w:r>
+        <w:t xml:space="preserve">broader</w:t>
+      </w:r>
+      <w:r>
+        <w:t xml:space="preserve"> </w:t>
+      </w:r>
+      <w:r>
+        <w:t xml:space="preserve">audience</w:t>
+      </w:r>
+      <w:r>
+        <w:t xml:space="preserve"> </w:t>
+      </w:r>
+      <w:r>
+        <w:t xml:space="preserve">to</w:t>
+      </w:r>
+      <w:r>
+        <w:t xml:space="preserve"> </w:t>
+      </w:r>
+      <w:r>
+        <w:t xml:space="preserve">conduct</w:t>
+      </w:r>
+      <w:r>
+        <w:t xml:space="preserve"> </w:t>
+      </w:r>
+      <w:r>
+        <w:t xml:space="preserve">detailed</w:t>
+      </w:r>
+      <w:r>
+        <w:t xml:space="preserve"> </w:t>
+      </w:r>
+      <w:r>
+        <w:t xml:space="preserve">explorations</w:t>
+      </w:r>
+      <w:r>
+        <w:t xml:space="preserve"> </w:t>
+      </w:r>
+      <w:r>
+        <w:t xml:space="preserve">of</w:t>
+      </w:r>
+      <w:r>
+        <w:t xml:space="preserve"> </w:t>
+      </w:r>
+      <w:r>
+        <w:t xml:space="preserve">the</w:t>
+      </w:r>
+      <w:r>
+        <w:t xml:space="preserve"> </w:t>
+      </w:r>
+      <w:r>
+        <w:t xml:space="preserve">results,</w:t>
+      </w:r>
+      <w:r>
+        <w:t xml:space="preserve"> </w:t>
+      </w:r>
+      <w:r>
+        <w:t xml:space="preserve">leading</w:t>
+      </w:r>
+      <w:r>
+        <w:t xml:space="preserve"> </w:t>
+      </w:r>
+      <w:r>
+        <w:t xml:space="preserve">to</w:t>
+      </w:r>
+      <w:r>
+        <w:t xml:space="preserve"> </w:t>
+      </w:r>
+      <w:r>
+        <w:t xml:space="preserve">a</w:t>
+      </w:r>
+      <w:r>
+        <w:t xml:space="preserve"> </w:t>
+      </w:r>
+      <w:r>
+        <w:t xml:space="preserve">deeper</w:t>
+      </w:r>
+      <w:r>
+        <w:t xml:space="preserve"> </w:t>
+      </w:r>
+      <w:r>
+        <w:t xml:space="preserve">and</w:t>
+      </w:r>
+      <w:r>
+        <w:t xml:space="preserve"> </w:t>
+      </w:r>
+      <w:r>
+        <w:t xml:space="preserve">collective</w:t>
+      </w:r>
+      <w:r>
+        <w:t xml:space="preserve"> </w:t>
+      </w:r>
+      <w:r>
+        <w:t xml:space="preserve">understanding</w:t>
+      </w:r>
+      <w:r>
+        <w:t xml:space="preserve"> </w:t>
+      </w:r>
+      <w:r>
+        <w:t xml:space="preserve">of</w:t>
+      </w:r>
+      <w:r>
+        <w:t xml:space="preserve"> </w:t>
+      </w:r>
+      <w:r>
+        <w:t xml:space="preserve">both</w:t>
+      </w:r>
+      <w:r>
+        <w:t xml:space="preserve"> </w:t>
+      </w:r>
+      <w:r>
+        <w:t xml:space="preserve">the</w:t>
+      </w:r>
+      <w:r>
+        <w:t xml:space="preserve"> </w:t>
+      </w:r>
+      <w:r>
+        <w:t xml:space="preserve">data</w:t>
+      </w:r>
+      <w:r>
+        <w:t xml:space="preserve"> </w:t>
+      </w:r>
+      <w:r>
+        <w:t xml:space="preserve">and</w:t>
+      </w:r>
+      <w:r>
+        <w:t xml:space="preserve"> </w:t>
+      </w:r>
+      <w:r>
+        <w:t xml:space="preserve">models</w:t>
+      </w:r>
+      <w:r>
+        <w:t xml:space="preserve"> </w:t>
+      </w:r>
+      <w:r>
+        <w:t xml:space="preserve">used</w:t>
+      </w:r>
+      <w:r>
+        <w:t xml:space="preserve"> </w:t>
+      </w:r>
+      <w:r>
+        <w:t xml:space="preserve">to</w:t>
+      </w:r>
+      <w:r>
+        <w:t xml:space="preserve"> </w:t>
+      </w:r>
+      <w:r>
+        <w:t xml:space="preserve">inform</w:t>
+      </w:r>
+      <w:r>
+        <w:t xml:space="preserve"> </w:t>
+      </w:r>
+      <w:r>
+        <w:t xml:space="preserve">stock</w:t>
+      </w:r>
+      <w:r>
+        <w:t xml:space="preserve"> </w:t>
+      </w:r>
+      <w:r>
+        <w:t xml:space="preserve">assessments.</w:t>
+      </w:r>
+      <w:r>
+        <w:t xml:space="preserve"> </w:t>
+      </w:r>
+      <w:r>
+        <w:t xml:space="preserve">As</w:t>
+      </w:r>
+      <w:r>
+        <w:t xml:space="preserve"> </w:t>
+      </w:r>
+      <w:r>
+        <w:t xml:space="preserve">a</w:t>
+      </w:r>
+      <w:r>
+        <w:t xml:space="preserve"> </w:t>
+      </w:r>
+      <w:r>
+        <w:t xml:space="preserve">consequence,</w:t>
+      </w:r>
+      <w:r>
+        <w:t xml:space="preserve"> </w:t>
+      </w:r>
+      <w:r>
+        <w:t xml:space="preserve">the</w:t>
+      </w:r>
+      <w:r>
+        <w:t xml:space="preserve"> </w:t>
+      </w:r>
+      <w:r>
+        <w:t xml:space="preserve">peer</w:t>
+      </w:r>
+      <w:r>
+        <w:t xml:space="preserve"> </w:t>
+      </w:r>
+      <w:r>
+        <w:t xml:space="preserve">review</w:t>
+      </w:r>
+      <w:r>
+        <w:t xml:space="preserve"> </w:t>
+      </w:r>
+      <w:r>
+        <w:t xml:space="preserve">process</w:t>
+      </w:r>
+      <w:r>
+        <w:t xml:space="preserve"> </w:t>
+      </w:r>
+      <w:r>
+        <w:t xml:space="preserve">is</w:t>
+      </w:r>
+      <w:r>
+        <w:t xml:space="preserve"> </w:t>
+      </w:r>
+      <w:r>
+        <w:t xml:space="preserve">more</w:t>
+      </w:r>
+      <w:r>
+        <w:t xml:space="preserve"> </w:t>
+      </w:r>
+      <w:r>
+        <w:t xml:space="preserve">open</w:t>
+      </w:r>
+      <w:r>
+        <w:t xml:space="preserve"> </w:t>
+      </w:r>
+      <w:r>
+        <w:t xml:space="preserve">and</w:t>
+      </w:r>
+      <w:r>
+        <w:t xml:space="preserve"> </w:t>
+      </w:r>
+      <w:r>
+        <w:t xml:space="preserve">accessible</w:t>
+      </w:r>
+      <w:r>
+        <w:t xml:space="preserve"> </w:t>
+      </w:r>
+      <w:r>
+        <w:t xml:space="preserve">and</w:t>
+      </w:r>
+      <w:r>
+        <w:t xml:space="preserve"> </w:t>
+      </w:r>
+      <w:r>
+        <w:t xml:space="preserve">the</w:t>
+      </w:r>
+      <w:r>
+        <w:t xml:space="preserve"> </w:t>
+      </w:r>
+      <w:r>
+        <w:t xml:space="preserve">resulting</w:t>
       </w:r>
       <w:r>
         <w:t xml:space="preserve"> </w:t>
@@ -308,1132 +1388,37 @@
         <w:t xml:space="preserve"> </w:t>
       </w:r>
       <w:r>
+        <w:t xml:space="preserve">advice</w:t>
+      </w:r>
+      <w:r>
+        <w:t xml:space="preserve"> </w:t>
+      </w:r>
+      <w:r>
+        <w:t xml:space="preserve">is</w:t>
+      </w:r>
+      <w:r>
+        <w:t xml:space="preserve"> </w:t>
+      </w:r>
+      <w:r>
+        <w:t xml:space="preserve">improved</w:t>
+      </w:r>
+      <w:r>
+        <w:t xml:space="preserve"> </w:t>
+      </w:r>
+      <w:r>
         <w:t xml:space="preserve">and</w:t>
       </w:r>
       <w:r>
         <w:t xml:space="preserve"> </w:t>
       </w:r>
       <w:r>
-        <w:t xml:space="preserve">big</w:t>
-      </w:r>
-      <w:r>
-        <w:t xml:space="preserve"> </w:t>
-      </w:r>
-      <w:r>
-        <w:t xml:space="preserve">data,</w:t>
-      </w:r>
-      <w:r>
-        <w:t xml:space="preserve"> </w:t>
-      </w:r>
-      <w:r>
-        <w:t xml:space="preserve">scientists</w:t>
-      </w:r>
-      <w:r>
-        <w:t xml:space="preserve"> </w:t>
-      </w:r>
-      <w:r>
-        <w:t xml:space="preserve">across</w:t>
-      </w:r>
-      <w:r>
-        <w:t xml:space="preserve"> </w:t>
-      </w:r>
-      <w:r>
-        <w:t xml:space="preserve">many</w:t>
-      </w:r>
-      <w:r>
-        <w:t xml:space="preserve"> </w:t>
-      </w:r>
-      <w:r>
-        <w:t xml:space="preserve">fields</w:t>
-      </w:r>
-      <w:r>
-        <w:t xml:space="preserve"> </w:t>
-      </w:r>
-      <w:r>
-        <w:t xml:space="preserve">are</w:t>
-      </w:r>
-      <w:r>
-        <w:t xml:space="preserve"> </w:t>
-      </w:r>
-      <w:r>
-        <w:t xml:space="preserve">faced</w:t>
-      </w:r>
-      <w:r>
-        <w:t xml:space="preserve"> </w:t>
-      </w:r>
-      <w:r>
-        <w:t xml:space="preserve">with</w:t>
-      </w:r>
-      <w:r>
-        <w:t xml:space="preserve"> </w:t>
-      </w:r>
-      <w:r>
-        <w:t xml:space="preserve">the</w:t>
-      </w:r>
-      <w:r>
-        <w:t xml:space="preserve"> </w:t>
-      </w:r>
-      <w:r>
-        <w:t xml:space="preserve">challenge</w:t>
-      </w:r>
-      <w:r>
-        <w:t xml:space="preserve"> </w:t>
-      </w:r>
-      <w:r>
-        <w:t xml:space="preserve">of</w:t>
-      </w:r>
-      <w:r>
-        <w:t xml:space="preserve"> </w:t>
-      </w:r>
-      <w:r>
-        <w:t xml:space="preserve">synthesizing</w:t>
-      </w:r>
-      <w:r>
-        <w:t xml:space="preserve"> </w:t>
-      </w:r>
-      <w:r>
-        <w:t xml:space="preserve">and</w:t>
-      </w:r>
-      <w:r>
-        <w:t xml:space="preserve"> </w:t>
-      </w:r>
-      <w:r>
-        <w:t xml:space="preserve">communicating</w:t>
-      </w:r>
-      <w:r>
-        <w:t xml:space="preserve"> </w:t>
-      </w:r>
-      <w:r>
-        <w:t xml:space="preserve">information</w:t>
-      </w:r>
-      <w:r>
-        <w:t xml:space="preserve"> </w:t>
-      </w:r>
-      <w:r>
-        <w:t xml:space="preserve">from</w:t>
-      </w:r>
-      <w:r>
-        <w:t xml:space="preserve"> </w:t>
-      </w:r>
-      <w:r>
-        <w:t xml:space="preserve">large</w:t>
-      </w:r>
-      <w:r>
-        <w:t xml:space="preserve"> </w:t>
-      </w:r>
-      <w:r>
-        <w:t xml:space="preserve">and</w:t>
-      </w:r>
-      <w:r>
-        <w:t xml:space="preserve"> </w:t>
-      </w:r>
-      <w:r>
-        <w:t xml:space="preserve">complex</w:t>
-      </w:r>
-      <w:r>
-        <w:t xml:space="preserve"> </w:t>
-      </w:r>
-      <w:r>
-        <w:t xml:space="preserve">data</w:t>
-      </w:r>
-      <w:r>
-        <w:t xml:space="preserve"> </w:t>
-      </w:r>
-      <w:r>
-        <w:t xml:space="preserve">sets.</w:t>
-      </w:r>
-      <w:r>
-        <w:t xml:space="preserve"> </w:t>
-      </w:r>
-      <w:r>
-        <w:t xml:space="preserve">The</w:t>
-      </w:r>
-      <w:r>
-        <w:t xml:space="preserve"> </w:t>
-      </w:r>
-      <w:r>
-        <w:t xml:space="preserve">field</w:t>
-      </w:r>
-      <w:r>
-        <w:t xml:space="preserve"> </w:t>
-      </w:r>
-      <w:r>
-        <w:t xml:space="preserve">of</w:t>
-      </w:r>
-      <w:r>
-        <w:t xml:space="preserve"> </w:t>
-      </w:r>
-      <w:r>
-        <w:t xml:space="preserve">stock</w:t>
-      </w:r>
-      <w:r>
-        <w:t xml:space="preserve"> </w:t>
-      </w:r>
-      <w:r>
-        <w:t xml:space="preserve">assessment</w:t>
-      </w:r>
-      <w:r>
-        <w:t xml:space="preserve"> </w:t>
-      </w:r>
-      <w:r>
-        <w:t xml:space="preserve">is</w:t>
-      </w:r>
-      <w:r>
-        <w:t xml:space="preserve"> </w:t>
-      </w:r>
-      <w:r>
-        <w:t xml:space="preserve">no</w:t>
-      </w:r>
-      <w:r>
-        <w:t xml:space="preserve"> </w:t>
-      </w:r>
-      <w:r>
-        <w:t xml:space="preserve">exception</w:t>
-      </w:r>
-      <w:r>
-        <w:t xml:space="preserve"> </w:t>
-      </w:r>
-      <w:r>
-        <w:t xml:space="preserve">as</w:t>
-      </w:r>
-      <w:r>
-        <w:t xml:space="preserve"> </w:t>
-      </w:r>
-      <w:r>
-        <w:t xml:space="preserve">the</w:t>
-      </w:r>
-      <w:r>
-        <w:t xml:space="preserve"> </w:t>
-      </w:r>
-      <w:r>
-        <w:t xml:space="preserve">volume</w:t>
-      </w:r>
-      <w:r>
-        <w:t xml:space="preserve"> </w:t>
-      </w:r>
-      <w:r>
-        <w:t xml:space="preserve">and</w:t>
-      </w:r>
-      <w:r>
-        <w:t xml:space="preserve"> </w:t>
-      </w:r>
-      <w:r>
-        <w:t xml:space="preserve">variety</w:t>
-      </w:r>
-      <w:r>
-        <w:t xml:space="preserve"> </w:t>
-      </w:r>
-      <w:r>
-        <w:t xml:space="preserve">of</w:t>
-      </w:r>
-      <w:r>
-        <w:t xml:space="preserve"> </w:t>
-      </w:r>
-      <w:r>
-        <w:t xml:space="preserve">the</w:t>
-      </w:r>
-      <w:r>
-        <w:t xml:space="preserve"> </w:t>
-      </w:r>
-      <w:r>
-        <w:t xml:space="preserve">data</w:t>
-      </w:r>
-      <w:r>
-        <w:t xml:space="preserve"> </w:t>
-      </w:r>
-      <w:r>
-        <w:t xml:space="preserve">used</w:t>
-      </w:r>
-      <w:r>
-        <w:t xml:space="preserve"> </w:t>
-      </w:r>
-      <w:r>
-        <w:t xml:space="preserve">in</w:t>
-      </w:r>
-      <w:r>
-        <w:t xml:space="preserve"> </w:t>
-      </w:r>
-      <w:r>
-        <w:t xml:space="preserve">the</w:t>
-      </w:r>
-      <w:r>
-        <w:t xml:space="preserve"> </w:t>
-      </w:r>
-      <w:r>
-        <w:t xml:space="preserve">field</w:t>
-      </w:r>
-      <w:r>
-        <w:t xml:space="preserve"> </w:t>
-      </w:r>
-      <w:r>
-        <w:t xml:space="preserve">has</w:t>
-      </w:r>
-      <w:r>
-        <w:t xml:space="preserve"> </w:t>
-      </w:r>
-      <w:r>
-        <w:t xml:space="preserve">grown</w:t>
-      </w:r>
-      <w:r>
-        <w:t xml:space="preserve"> </w:t>
-      </w:r>
-      <w:r>
-        <w:t xml:space="preserve">alongside</w:t>
-      </w:r>
-      <w:r>
-        <w:t xml:space="preserve"> </w:t>
-      </w:r>
-      <w:r>
-        <w:t xml:space="preserve">the</w:t>
-      </w:r>
-      <w:r>
-        <w:t xml:space="preserve"> </w:t>
-      </w:r>
-      <w:r>
-        <w:t xml:space="preserve">computational</w:t>
-      </w:r>
-      <w:r>
-        <w:t xml:space="preserve"> </w:t>
-      </w:r>
-      <w:r>
-        <w:t xml:space="preserve">methods</w:t>
-      </w:r>
-      <w:r>
-        <w:t xml:space="preserve"> </w:t>
-      </w:r>
-      <w:r>
-        <w:t xml:space="preserve">used</w:t>
-      </w:r>
-      <w:r>
-        <w:t xml:space="preserve"> </w:t>
-      </w:r>
-      <w:r>
-        <w:t xml:space="preserve">to</w:t>
-      </w:r>
-      <w:r>
-        <w:t xml:space="preserve"> </w:t>
-      </w:r>
-      <w:r>
-        <w:t xml:space="preserve">integrate</w:t>
-      </w:r>
-      <w:r>
-        <w:t xml:space="preserve"> </w:t>
-      </w:r>
-      <w:r>
-        <w:t xml:space="preserve">them.</w:t>
-      </w:r>
-      <w:r>
-        <w:t xml:space="preserve"> </w:t>
-      </w:r>
-      <w:r>
-        <w:t xml:space="preserve">While</w:t>
-      </w:r>
-      <w:r>
-        <w:t xml:space="preserve"> </w:t>
-      </w:r>
-      <w:r>
-        <w:t xml:space="preserve">this</w:t>
-      </w:r>
-      <w:r>
-        <w:t xml:space="preserve"> </w:t>
-      </w:r>
-      <w:r>
-        <w:t xml:space="preserve">growth</w:t>
-      </w:r>
-      <w:r>
-        <w:t xml:space="preserve"> </w:t>
-      </w:r>
-      <w:r>
-        <w:t xml:space="preserve">in</w:t>
-      </w:r>
-      <w:r>
-        <w:t xml:space="preserve"> </w:t>
-      </w:r>
-      <w:r>
-        <w:t xml:space="preserve">data</w:t>
-      </w:r>
-      <w:r>
-        <w:t xml:space="preserve"> </w:t>
-      </w:r>
-      <w:r>
-        <w:t xml:space="preserve">and</w:t>
-      </w:r>
-      <w:r>
-        <w:t xml:space="preserve"> </w:t>
-      </w:r>
-      <w:r>
-        <w:t xml:space="preserve">model</w:t>
-      </w:r>
-      <w:r>
-        <w:t xml:space="preserve"> </w:t>
-      </w:r>
-      <w:r>
-        <w:t xml:space="preserve">complexity</w:t>
-      </w:r>
-      <w:r>
-        <w:t xml:space="preserve"> </w:t>
-      </w:r>
-      <w:r>
-        <w:t xml:space="preserve">has</w:t>
-      </w:r>
-      <w:r>
-        <w:t xml:space="preserve"> </w:t>
-      </w:r>
-      <w:r>
-        <w:t xml:space="preserve">mediated</w:t>
-      </w:r>
-      <w:r>
-        <w:t xml:space="preserve"> </w:t>
-      </w:r>
-      <w:r>
-        <w:t xml:space="preserve">some</w:t>
-      </w:r>
-      <w:r>
-        <w:t xml:space="preserve"> </w:t>
-      </w:r>
-      <w:r>
-        <w:t xml:space="preserve">of</w:t>
-      </w:r>
-      <w:r>
-        <w:t xml:space="preserve"> </w:t>
-      </w:r>
-      <w:r>
-        <w:t xml:space="preserve">the</w:t>
-      </w:r>
-      <w:r>
-        <w:t xml:space="preserve"> </w:t>
-      </w:r>
-      <w:r>
-        <w:t xml:space="preserve">difficulties</w:t>
-      </w:r>
-      <w:r>
-        <w:t xml:space="preserve"> </w:t>
-      </w:r>
-      <w:r>
-        <w:t xml:space="preserve">in</w:t>
-      </w:r>
-      <w:r>
-        <w:t xml:space="preserve"> </w:t>
-      </w:r>
-      <w:r>
-        <w:t xml:space="preserve">assessing</w:t>
-      </w:r>
-      <w:r>
-        <w:t xml:space="preserve"> </w:t>
-      </w:r>
-      <w:r>
-        <w:t xml:space="preserve">the</w:t>
-      </w:r>
-      <w:r>
-        <w:t xml:space="preserve"> </w:t>
-      </w:r>
-      <w:r>
-        <w:t xml:space="preserve">status</w:t>
-      </w:r>
-      <w:r>
-        <w:t xml:space="preserve"> </w:t>
-      </w:r>
-      <w:r>
-        <w:t xml:space="preserve">of</w:t>
-      </w:r>
-      <w:r>
-        <w:t xml:space="preserve"> </w:t>
-      </w:r>
-      <w:r>
-        <w:t xml:space="preserve">many</w:t>
-      </w:r>
-      <w:r>
-        <w:t xml:space="preserve"> </w:t>
-      </w:r>
-      <w:r>
-        <w:t xml:space="preserve">stocks,</w:t>
-      </w:r>
-      <w:r>
-        <w:t xml:space="preserve"> </w:t>
-      </w:r>
-      <w:r>
-        <w:t xml:space="preserve">the</w:t>
-      </w:r>
-      <w:r>
-        <w:t xml:space="preserve"> </w:t>
-      </w:r>
-      <w:r>
-        <w:t xml:space="preserve">process</w:t>
-      </w:r>
-      <w:r>
-        <w:t xml:space="preserve"> </w:t>
-      </w:r>
-      <w:r>
-        <w:t xml:space="preserve">of</w:t>
-      </w:r>
-      <w:r>
-        <w:t xml:space="preserve"> </w:t>
-      </w:r>
-      <w:r>
-        <w:t xml:space="preserve">communicating</w:t>
-      </w:r>
-      <w:r>
-        <w:t xml:space="preserve"> </w:t>
-      </w:r>
-      <w:r>
-        <w:t xml:space="preserve">the</w:t>
-      </w:r>
-      <w:r>
-        <w:t xml:space="preserve"> </w:t>
-      </w:r>
-      <w:r>
-        <w:t xml:space="preserve">results</w:t>
-      </w:r>
-      <w:r>
-        <w:t xml:space="preserve"> </w:t>
-      </w:r>
-      <w:r>
-        <w:t xml:space="preserve">to</w:t>
-      </w:r>
-      <w:r>
-        <w:t xml:space="preserve"> </w:t>
-      </w:r>
-      <w:r>
-        <w:t xml:space="preserve">stakeholders</w:t>
-      </w:r>
-      <w:r>
-        <w:t xml:space="preserve"> </w:t>
-      </w:r>
-      <w:r>
-        <w:t xml:space="preserve">and</w:t>
-      </w:r>
-      <w:r>
-        <w:t xml:space="preserve"> </w:t>
-      </w:r>
-      <w:r>
-        <w:t xml:space="preserve">fisheries</w:t>
-      </w:r>
-      <w:r>
-        <w:t xml:space="preserve"> </w:t>
-      </w:r>
-      <w:r>
-        <w:t xml:space="preserve">managers</w:t>
-      </w:r>
-      <w:r>
-        <w:t xml:space="preserve"> </w:t>
-      </w:r>
-      <w:r>
-        <w:t xml:space="preserve">in</w:t>
-      </w:r>
-      <w:r>
-        <w:t xml:space="preserve"> </w:t>
-      </w:r>
-      <w:r>
-        <w:t xml:space="preserve">a</w:t>
-      </w:r>
-      <w:r>
-        <w:t xml:space="preserve"> </w:t>
-      </w:r>
-      <w:r>
-        <w:t xml:space="preserve">meaningful</w:t>
-      </w:r>
-      <w:r>
-        <w:t xml:space="preserve"> </w:t>
-      </w:r>
-      <w:r>
-        <w:t xml:space="preserve">way</w:t>
-      </w:r>
-      <w:r>
-        <w:t xml:space="preserve"> </w:t>
-      </w:r>
-      <w:r>
-        <w:t xml:space="preserve">has</w:t>
-      </w:r>
-      <w:r>
-        <w:t xml:space="preserve"> </w:t>
-      </w:r>
-      <w:r>
-        <w:t xml:space="preserve">become</w:t>
-      </w:r>
-      <w:r>
-        <w:t xml:space="preserve"> </w:t>
-      </w:r>
-      <w:r>
-        <w:t xml:space="preserve">more</w:t>
-      </w:r>
-      <w:r>
-        <w:t xml:space="preserve"> </w:t>
-      </w:r>
-      <w:r>
-        <w:t xml:space="preserve">daunting.</w:t>
-      </w:r>
-      <w:r>
-        <w:t xml:space="preserve"> </w:t>
-      </w:r>
-      <w:r>
-        <w:t xml:space="preserve">The</w:t>
-      </w:r>
-      <w:r>
-        <w:t xml:space="preserve"> </w:t>
-      </w:r>
-      <w:r>
-        <w:t xml:space="preserve">traditional</w:t>
-      </w:r>
-      <w:r>
-        <w:t xml:space="preserve"> </w:t>
-      </w:r>
-      <w:r>
-        <w:t xml:space="preserve">approach</w:t>
-      </w:r>
-      <w:r>
-        <w:t xml:space="preserve"> </w:t>
-      </w:r>
-      <w:r>
-        <w:t xml:space="preserve">of</w:t>
-      </w:r>
-      <w:r>
-        <w:t xml:space="preserve"> </w:t>
-      </w:r>
-      <w:r>
-        <w:t xml:space="preserve">presenting</w:t>
-      </w:r>
-      <w:r>
-        <w:t xml:space="preserve"> </w:t>
-      </w:r>
-      <w:r>
-        <w:t xml:space="preserve">information</w:t>
-      </w:r>
-      <w:r>
-        <w:t xml:space="preserve"> </w:t>
-      </w:r>
-      <w:r>
-        <w:t xml:space="preserve">across</w:t>
-      </w:r>
-      <w:r>
-        <w:t xml:space="preserve"> </w:t>
-      </w:r>
-      <w:r>
-        <w:t xml:space="preserve">a</w:t>
-      </w:r>
-      <w:r>
-        <w:t xml:space="preserve"> </w:t>
-      </w:r>
-      <w:r>
-        <w:t xml:space="preserve">series</w:t>
-      </w:r>
-      <w:r>
-        <w:t xml:space="preserve"> </w:t>
-      </w:r>
-      <w:r>
-        <w:t xml:space="preserve">of</w:t>
-      </w:r>
-      <w:r>
-        <w:t xml:space="preserve"> </w:t>
-      </w:r>
-      <w:r>
-        <w:t xml:space="preserve">static</w:t>
-      </w:r>
-      <w:r>
-        <w:t xml:space="preserve"> </w:t>
-      </w:r>
-      <w:r>
-        <w:t xml:space="preserve">slides</w:t>
-      </w:r>
-      <w:r>
-        <w:t xml:space="preserve"> </w:t>
-      </w:r>
-      <w:r>
-        <w:t xml:space="preserve">often</w:t>
-      </w:r>
-      <w:r>
-        <w:t xml:space="preserve"> </w:t>
-      </w:r>
-      <w:r>
-        <w:t xml:space="preserve">fail</w:t>
-      </w:r>
-      <w:r>
-        <w:t xml:space="preserve"> </w:t>
-      </w:r>
-      <w:r>
-        <w:t xml:space="preserve">to</w:t>
-      </w:r>
-      <w:r>
-        <w:t xml:space="preserve"> </w:t>
-      </w:r>
-      <w:r>
-        <w:t xml:space="preserve">convey</w:t>
-      </w:r>
-      <w:r>
-        <w:t xml:space="preserve"> </w:t>
-      </w:r>
-      <w:r>
-        <w:t xml:space="preserve">the</w:t>
-      </w:r>
-      <w:r>
-        <w:t xml:space="preserve"> </w:t>
-      </w:r>
-      <w:r>
-        <w:t xml:space="preserve">richness</w:t>
-      </w:r>
-      <w:r>
-        <w:t xml:space="preserve"> </w:t>
-      </w:r>
-      <w:r>
-        <w:t xml:space="preserve">of</w:t>
-      </w:r>
-      <w:r>
-        <w:t xml:space="preserve"> </w:t>
-      </w:r>
-      <w:r>
-        <w:t xml:space="preserve">information</w:t>
-      </w:r>
-      <w:r>
-        <w:t xml:space="preserve"> </w:t>
-      </w:r>
-      <w:r>
-        <w:t xml:space="preserve">available</w:t>
-      </w:r>
-      <w:r>
-        <w:t xml:space="preserve"> </w:t>
-      </w:r>
-      <w:r>
-        <w:t xml:space="preserve">and,</w:t>
-      </w:r>
-      <w:r>
-        <w:t xml:space="preserve"> </w:t>
-      </w:r>
-      <w:r>
-        <w:t xml:space="preserve">as</w:t>
-      </w:r>
-      <w:r>
-        <w:t xml:space="preserve"> </w:t>
-      </w:r>
-      <w:r>
-        <w:t xml:space="preserve">such,</w:t>
-      </w:r>
-      <w:r>
-        <w:t xml:space="preserve"> </w:t>
-      </w:r>
-      <w:r>
-        <w:t xml:space="preserve">important</w:t>
-      </w:r>
-      <w:r>
-        <w:t xml:space="preserve"> </w:t>
-      </w:r>
-      <w:r>
-        <w:t xml:space="preserve">patterns</w:t>
-      </w:r>
-      <w:r>
-        <w:t xml:space="preserve"> </w:t>
-      </w:r>
-      <w:r>
-        <w:t xml:space="preserve">and</w:t>
-      </w:r>
-      <w:r>
-        <w:t xml:space="preserve"> </w:t>
-      </w:r>
-      <w:r>
-        <w:t xml:space="preserve">details</w:t>
-      </w:r>
-      <w:r>
-        <w:t xml:space="preserve"> </w:t>
-      </w:r>
-      <w:r>
-        <w:t xml:space="preserve">are</w:t>
-      </w:r>
-      <w:r>
-        <w:t xml:space="preserve"> </w:t>
-      </w:r>
-      <w:r>
-        <w:t xml:space="preserve">easily</w:t>
-      </w:r>
-      <w:r>
-        <w:t xml:space="preserve"> </w:t>
-      </w:r>
-      <w:r>
-        <w:t xml:space="preserve">overlooked.</w:t>
-      </w:r>
-      <w:r>
-        <w:t xml:space="preserve"> </w:t>
-      </w:r>
-      <w:r>
-        <w:t xml:space="preserve">Here</w:t>
-      </w:r>
-      <w:r>
-        <w:t xml:space="preserve"> </w:t>
-      </w:r>
-      <w:r>
-        <w:t xml:space="preserve">we</w:t>
-      </w:r>
-      <w:r>
-        <w:t xml:space="preserve"> </w:t>
-      </w:r>
-      <w:r>
-        <w:t xml:space="preserve">contend</w:t>
-      </w:r>
-      <w:r>
-        <w:t xml:space="preserve"> </w:t>
-      </w:r>
-      <w:r>
-        <w:t xml:space="preserve">that</w:t>
-      </w:r>
-      <w:r>
-        <w:t xml:space="preserve"> </w:t>
-      </w:r>
-      <w:r>
-        <w:t xml:space="preserve">this</w:t>
-      </w:r>
-      <w:r>
-        <w:t xml:space="preserve"> </w:t>
-      </w:r>
-      <w:r>
-        <w:t xml:space="preserve">problem</w:t>
-      </w:r>
-      <w:r>
-        <w:t xml:space="preserve"> </w:t>
-      </w:r>
-      <w:r>
-        <w:t xml:space="preserve">can</w:t>
-      </w:r>
-      <w:r>
-        <w:t xml:space="preserve"> </w:t>
-      </w:r>
-      <w:r>
-        <w:t xml:space="preserve">be</w:t>
-      </w:r>
-      <w:r>
-        <w:t xml:space="preserve"> </w:t>
-      </w:r>
-      <w:r>
-        <w:t xml:space="preserve">mediated</w:t>
-      </w:r>
-      <w:r>
-        <w:t xml:space="preserve"> </w:t>
-      </w:r>
-      <w:r>
-        <w:t xml:space="preserve">through</w:t>
-      </w:r>
-      <w:r>
-        <w:t xml:space="preserve"> </w:t>
-      </w:r>
-      <w:r>
-        <w:t xml:space="preserve">the</w:t>
-      </w:r>
-      <w:r>
-        <w:t xml:space="preserve"> </w:t>
-      </w:r>
-      <w:r>
-        <w:t xml:space="preserve">effective</w:t>
-      </w:r>
-      <w:r>
-        <w:t xml:space="preserve"> </w:t>
-      </w:r>
-      <w:r>
-        <w:t xml:space="preserve">use</w:t>
-      </w:r>
-      <w:r>
-        <w:t xml:space="preserve"> </w:t>
-      </w:r>
-      <w:r>
-        <w:t xml:space="preserve">of</w:t>
-      </w:r>
-      <w:r>
-        <w:t xml:space="preserve"> </w:t>
-      </w:r>
-      <w:r>
-        <w:t xml:space="preserve">new</w:t>
-      </w:r>
-      <w:r>
-        <w:t xml:space="preserve"> </w:t>
-      </w:r>
-      <w:r>
-        <w:t xml:space="preserve">open</w:t>
-      </w:r>
-      <w:r>
-        <w:t xml:space="preserve"> </w:t>
-      </w:r>
-      <w:r>
-        <w:t xml:space="preserve">source</w:t>
-      </w:r>
-      <w:r>
-        <w:t xml:space="preserve"> </w:t>
-      </w:r>
-      <w:r>
-        <w:t xml:space="preserve">tools</w:t>
-      </w:r>
-      <w:r>
-        <w:t xml:space="preserve"> </w:t>
-      </w:r>
-      <w:r>
-        <w:t xml:space="preserve">for</w:t>
-      </w:r>
-      <w:r>
-        <w:t xml:space="preserve"> </w:t>
-      </w:r>
-      <w:r>
-        <w:t xml:space="preserve">building</w:t>
-      </w:r>
-      <w:r>
-        <w:t xml:space="preserve"> </w:t>
-      </w:r>
-      <w:r>
-        <w:t xml:space="preserve">interactive</w:t>
-      </w:r>
-      <w:r>
-        <w:t xml:space="preserve"> </w:t>
-      </w:r>
-      <w:r>
-        <w:t xml:space="preserve">visualizations.</w:t>
-      </w:r>
-      <w:r>
-        <w:t xml:space="preserve"> </w:t>
-      </w:r>
-      <w:r>
-        <w:t xml:space="preserve">These</w:t>
-      </w:r>
-      <w:r>
-        <w:t xml:space="preserve"> </w:t>
-      </w:r>
-      <w:r>
-        <w:t xml:space="preserve">tools</w:t>
-      </w:r>
-      <w:r>
-        <w:t xml:space="preserve"> </w:t>
-      </w:r>
-      <w:r>
-        <w:t xml:space="preserve">facilitate</w:t>
-      </w:r>
-      <w:r>
-        <w:t xml:space="preserve"> </w:t>
-      </w:r>
-      <w:r>
-        <w:t xml:space="preserve">a</w:t>
-      </w:r>
-      <w:r>
-        <w:t xml:space="preserve"> </w:t>
-      </w:r>
-      <w:r>
-        <w:t xml:space="preserve">deeper</w:t>
-      </w:r>
-      <w:r>
-        <w:t xml:space="preserve"> </w:t>
-      </w:r>
-      <w:r>
-        <w:t xml:space="preserve">and</w:t>
-      </w:r>
-      <w:r>
-        <w:t xml:space="preserve"> </w:t>
-      </w:r>
-      <w:r>
-        <w:t xml:space="preserve">more</w:t>
-      </w:r>
-      <w:r>
-        <w:t xml:space="preserve"> </w:t>
-      </w:r>
-      <w:r>
-        <w:t xml:space="preserve">collective</w:t>
-      </w:r>
-      <w:r>
-        <w:t xml:space="preserve"> </w:t>
-      </w:r>
-      <w:r>
-        <w:t xml:space="preserve">understanding</w:t>
-      </w:r>
-      <w:r>
-        <w:t xml:space="preserve"> </w:t>
-      </w:r>
-      <w:r>
-        <w:t xml:space="preserve">of</w:t>
-      </w:r>
-      <w:r>
-        <w:t xml:space="preserve"> </w:t>
-      </w:r>
-      <w:r>
-        <w:t xml:space="preserve">both</w:t>
-      </w:r>
-      <w:r>
-        <w:t xml:space="preserve"> </w:t>
-      </w:r>
-      <w:r>
-        <w:t xml:space="preserve">the</w:t>
-      </w:r>
-      <w:r>
-        <w:t xml:space="preserve"> </w:t>
-      </w:r>
-      <w:r>
-        <w:t xml:space="preserve">data</w:t>
-      </w:r>
-      <w:r>
-        <w:t xml:space="preserve"> </w:t>
-      </w:r>
-      <w:r>
-        <w:t xml:space="preserve">and</w:t>
-      </w:r>
-      <w:r>
-        <w:t xml:space="preserve"> </w:t>
-      </w:r>
-      <w:r>
-        <w:t xml:space="preserve">models</w:t>
-      </w:r>
-      <w:r>
-        <w:t xml:space="preserve"> </w:t>
-      </w:r>
-      <w:r>
-        <w:t xml:space="preserve">used</w:t>
-      </w:r>
-      <w:r>
-        <w:t xml:space="preserve"> </w:t>
-      </w:r>
-      <w:r>
-        <w:t xml:space="preserve">to</w:t>
-      </w:r>
-      <w:r>
-        <w:t xml:space="preserve"> </w:t>
-      </w:r>
-      <w:r>
-        <w:t xml:space="preserve">inform</w:t>
-      </w:r>
-      <w:r>
-        <w:t xml:space="preserve"> </w:t>
-      </w:r>
-      <w:r>
-        <w:t xml:space="preserve">stock</w:t>
-      </w:r>
-      <w:r>
-        <w:t xml:space="preserve"> </w:t>
-      </w:r>
-      <w:r>
-        <w:t xml:space="preserve">assessments</w:t>
-      </w:r>
-      <w:r>
-        <w:t xml:space="preserve"> </w:t>
-      </w:r>
-      <w:r>
-        <w:t xml:space="preserve">as</w:t>
-      </w:r>
-      <w:r>
-        <w:t xml:space="preserve"> </w:t>
-      </w:r>
-      <w:r>
-        <w:t xml:space="preserve">they</w:t>
-      </w:r>
-      <w:r>
-        <w:t xml:space="preserve"> </w:t>
-      </w:r>
-      <w:r>
-        <w:t xml:space="preserve">allow</w:t>
-      </w:r>
-      <w:r>
-        <w:t xml:space="preserve"> </w:t>
-      </w:r>
-      <w:r>
-        <w:t xml:space="preserve">a</w:t>
-      </w:r>
-      <w:r>
-        <w:t xml:space="preserve"> </w:t>
-      </w:r>
-      <w:r>
-        <w:t xml:space="preserve">broader</w:t>
-      </w:r>
-      <w:r>
-        <w:t xml:space="preserve"> </w:t>
-      </w:r>
-      <w:r>
-        <w:t xml:space="preserve">audience</w:t>
-      </w:r>
-      <w:r>
-        <w:t xml:space="preserve"> </w:t>
-      </w:r>
-      <w:r>
-        <w:t xml:space="preserve">to</w:t>
-      </w:r>
-      <w:r>
-        <w:t xml:space="preserve"> </w:t>
-      </w:r>
-      <w:r>
-        <w:t xml:space="preserve">conduct</w:t>
-      </w:r>
-      <w:r>
-        <w:t xml:space="preserve"> </w:t>
-      </w:r>
-      <w:r>
-        <w:t xml:space="preserve">detailed</w:t>
-      </w:r>
-      <w:r>
-        <w:t xml:space="preserve"> </w:t>
-      </w:r>
-      <w:r>
-        <w:t xml:space="preserve">explorations</w:t>
-      </w:r>
-      <w:r>
-        <w:t xml:space="preserve"> </w:t>
-      </w:r>
-      <w:r>
-        <w:t xml:space="preserve">of</w:t>
-      </w:r>
-      <w:r>
-        <w:t xml:space="preserve"> </w:t>
-      </w:r>
-      <w:r>
-        <w:t xml:space="preserve">the</w:t>
-      </w:r>
-      <w:r>
-        <w:t xml:space="preserve"> </w:t>
-      </w:r>
-      <w:r>
-        <w:t xml:space="preserve">results.</w:t>
-      </w:r>
-      <w:r>
-        <w:t xml:space="preserve"> </w:t>
-      </w:r>
-      <w:r>
-        <w:rPr>
-          <w:i/>
-        </w:rPr>
-        <w:t xml:space="preserve">…need</w:t>
-      </w:r>
-      <w:r>
-        <w:rPr>
-          <w:i/>
-        </w:rPr>
-        <w:t xml:space="preserve"> </w:t>
-      </w:r>
-      <w:r>
-        <w:rPr>
-          <w:i/>
-        </w:rPr>
-        <w:t xml:space="preserve">a</w:t>
-      </w:r>
-      <w:r>
-        <w:rPr>
-          <w:i/>
-        </w:rPr>
-        <w:t xml:space="preserve"> </w:t>
-      </w:r>
-      <w:r>
-        <w:rPr>
-          <w:i/>
-        </w:rPr>
-        <w:t xml:space="preserve">punchy</w:t>
-      </w:r>
-      <w:r>
-        <w:rPr>
-          <w:i/>
-        </w:rPr>
-        <w:t xml:space="preserve"> </w:t>
-      </w:r>
-      <w:r>
-        <w:rPr>
-          <w:i/>
-        </w:rPr>
-        <w:t xml:space="preserve">last</w:t>
-      </w:r>
-      <w:r>
-        <w:rPr>
-          <w:i/>
-        </w:rPr>
-        <w:t xml:space="preserve"> </w:t>
-      </w:r>
-      <w:r>
-        <w:rPr>
-          <w:i/>
-        </w:rPr>
-        <w:t xml:space="preserve">line…</w:t>
+        <w:t xml:space="preserve">widely</w:t>
+      </w:r>
+      <w:r>
+        <w:t xml:space="preserve"> </w:t>
+      </w:r>
+      <w:r>
+        <w:t xml:space="preserve">supported.</w:t>
       </w:r>
     </w:p>
     <w:p>
@@ -1743,7 +1728,7 @@
         <w:t xml:space="preserve">(Link, 1999; Maunder &amp; Punt, 2013)</w:t>
       </w:r>
       <w:r>
-        <w:t xml:space="preserve">. Such issues have largely been curtailed in contemporary stock assessments thanks to advances in software that have facilitated the analysis of all available data, in as raw a form as appropriate, in a single integrated analysis</w:t>
+        <w:t xml:space="preserve">. Such issues have largely been curtailed in contemporary stock assessments thanks to advances in statistical computing that have facilitated the analysis of all available data, in as raw a form as appropriate, in a single integrated analysis</w:t>
       </w:r>
       <w:r>
         <w:t xml:space="preserve"> </w:t>
@@ -1914,7 +1899,7 @@
         <w:pStyle w:val="BodyText"/>
       </w:pPr>
       <w:r>
-        <w:t xml:space="preserve">The NCAM dashboard, which is included as a self-contained html file in Supplement 2, contains a series of tabs, the first of which provides terse point-form background on the model (tab named</w:t>
+        <w:t xml:space="preserve">The NCAM dashboard (Supplement 2) contains a series of tabs, the first of which provides terse point-form background on the model (tab named</w:t>
       </w:r>
       <w:r>
         <w:t xml:space="preserve"> </w:t>
@@ -2386,7 +2371,7 @@
         <w:pStyle w:val="FirstParagraph"/>
       </w:pPr>
       <w:r>
-        <w:t xml:space="preserve">We must acknowledge there are costs to adopting the use of interactive tools. The first and obvious one being that staff are required to have both the time and training to effectively to develop these tools. In our two examples, the developers were relatively proficient with R and have natural aptitudes for programming, but had their formal training in field-based population ecology. Most programming issues were readily addressed through simple internet searchers, but some learning time was certainly needed (a few weeks). As more people in the fisheries community develop and use these tools, we expect tool develop speed and quality will only increase. It is our experience that the upfront investment in time has already paid dividends in terms of efficiencies of delivering products for subsequent stock assessments, and in the quality of the data exploration and understanding. Scientific exploration is rarely a linear process, and the ability to navigate around a dashboard fits the natural way people pursue ideas.</w:t>
+        <w:t xml:space="preserve">We must acknowledge there are costs to adopting the use of interactive tools. The first and obvious one being that staff are required to have both the time and training to effectively develop these tools. In our two examples, the developers (first and second authors) were relatively proficient with R and have natural aptitudes for programming, but had their formal training in field-based population ecology. While some learning time was needed (a few weeks), the learning curve was relatively minor because there was no need to learn a new programming language (e.g. JavaScript, CSS, etc.). Moreover, a growing user base means that most programming issues were readily addressed through simple internet searches. We expect the accessibility and quality of these tools to continue to improve as more people in the fisheries community develop and use interactive documents. It is our experience that the upfront investment in time has already paid dividends in terms of efficiencies of delivering products for subsequent stock assessments, and in the quality of the data exploration and understanding. Scientific exploration is rarely a linear process, and the ability to navigate around a dashboard fits the natural way people pursue ideas.</w:t>
       </w:r>
     </w:p>
     <w:p>
@@ -2965,7 +2950,7 @@
         <w:t xml:space="preserve">112</w:t>
       </w:r>
       <w:r>
-        <w:t xml:space="preserve">, 1645–1646.</w:t>
+        <w:t xml:space="preserve">(6), 1645–1646.</w:t>
       </w:r>
     </w:p>
     <w:bookmarkEnd w:id="53"/>
@@ -2984,7 +2969,7 @@
         <w:rPr>
           <w:i/>
         </w:rPr>
-        <w:t xml:space="preserve">Nature</w:t>
+        <w:t xml:space="preserve">Nature News</w:t>
       </w:r>
       <w:r>
         <w:t xml:space="preserve">,</w:t>
@@ -2999,7 +2984,7 @@
         <w:t xml:space="preserve">520</w:t>
       </w:r>
       <w:r>
-        <w:t xml:space="preserve">(7549), 612–612.</w:t>
+        <w:t xml:space="preserve">(7549), 612.</w:t>
       </w:r>
     </w:p>
     <w:bookmarkEnd w:id="54"/>
@@ -3055,7 +3040,19 @@
         <w:t xml:space="preserve">The Journal of Wildlife Management</w:t>
       </w:r>
       <w:r>
-        <w:t xml:space="preserve">, 1017–1027.</w:t>
+        <w:t xml:space="preserve">,</w:t>
+      </w:r>
+      <w:r>
+        <w:t xml:space="preserve"> </w:t>
+      </w:r>
+      <w:r>
+        <w:rPr>
+          <w:i/>
+        </w:rPr>
+        <w:t xml:space="preserve">63</w:t>
+      </w:r>
+      <w:r>
+        <w:t xml:space="preserve">(3), 1017–1027.</w:t>
       </w:r>
     </w:p>
     <w:bookmarkEnd w:id="56"/>

</xml_diff>

<commit_message>
Add keywords and acknowledgements
</commit_message>
<xml_diff>
--- a/analysis/paper/manuscript.docx
+++ b/analysis/paper/manuscript.docx
@@ -129,13 +129,7 @@
         <w:t xml:space="preserve"> </w:t>
       </w:r>
       <w:r>
-        <w:t xml:space="preserve">Lewis,</w:t>
-      </w:r>
-      <w:r>
-        <w:t xml:space="preserve"> </w:t>
-      </w:r>
-      <w:r>
-        <w:t xml:space="preserve">etc?</w:t>
+        <w:t xml:space="preserve">Lewis</w:t>
       </w:r>
     </w:p>
     <w:p>
@@ -256,7 +250,154 @@
     </w:p>
     <w:p>
       <w:pPr>
-        <w:pStyle w:val="Compact"/>
+        <w:pStyle w:val="Abstract"/>
+      </w:pPr>
+      <w:r>
+        <w:rPr>
+          <w:b/>
+        </w:rPr>
+        <w:t xml:space="preserve">Running</w:t>
+      </w:r>
+      <w:r>
+        <w:rPr>
+          <w:b/>
+        </w:rPr>
+        <w:t xml:space="preserve"> </w:t>
+      </w:r>
+      <w:r>
+        <w:rPr>
+          <w:b/>
+        </w:rPr>
+        <w:t xml:space="preserve">title</w:t>
+      </w:r>
+      <w:r>
+        <w:t xml:space="preserve">:</w:t>
+      </w:r>
+      <w:r>
+        <w:t xml:space="preserve"> </w:t>
+      </w:r>
+      <w:r>
+        <w:t xml:space="preserve">Interactive</w:t>
+      </w:r>
+      <w:r>
+        <w:t xml:space="preserve"> </w:t>
+      </w:r>
+      <w:r>
+        <w:t xml:space="preserve">stock</w:t>
+      </w:r>
+      <w:r>
+        <w:t xml:space="preserve"> </w:t>
+      </w:r>
+      <w:r>
+        <w:t xml:space="preserve">assessment</w:t>
+      </w:r>
+    </w:p>
+    <w:p>
+      <w:pPr>
+        <w:pStyle w:val="Abstract"/>
+      </w:pPr>
+      <w:r>
+        <w:rPr>
+          <w:b/>
+        </w:rPr>
+        <w:t xml:space="preserve">Conflict</w:t>
+      </w:r>
+      <w:r>
+        <w:rPr>
+          <w:b/>
+        </w:rPr>
+        <w:t xml:space="preserve"> </w:t>
+      </w:r>
+      <w:r>
+        <w:rPr>
+          <w:b/>
+        </w:rPr>
+        <w:t xml:space="preserve">of</w:t>
+      </w:r>
+      <w:r>
+        <w:rPr>
+          <w:b/>
+        </w:rPr>
+        <w:t xml:space="preserve"> </w:t>
+      </w:r>
+      <w:r>
+        <w:rPr>
+          <w:b/>
+        </w:rPr>
+        <w:t xml:space="preserve">Interest</w:t>
+      </w:r>
+      <w:r>
+        <w:rPr>
+          <w:b/>
+        </w:rPr>
+        <w:t xml:space="preserve"> </w:t>
+      </w:r>
+      <w:r>
+        <w:rPr>
+          <w:b/>
+        </w:rPr>
+        <w:t xml:space="preserve">Statement</w:t>
+      </w:r>
+      <w:r>
+        <w:t xml:space="preserve">:</w:t>
+      </w:r>
+      <w:r>
+        <w:t xml:space="preserve"> </w:t>
+      </w:r>
+      <w:r>
+        <w:t xml:space="preserve">The</w:t>
+      </w:r>
+      <w:r>
+        <w:t xml:space="preserve"> </w:t>
+      </w:r>
+      <w:r>
+        <w:t xml:space="preserve">authors</w:t>
+      </w:r>
+      <w:r>
+        <w:t xml:space="preserve"> </w:t>
+      </w:r>
+      <w:r>
+        <w:t xml:space="preserve">have</w:t>
+      </w:r>
+      <w:r>
+        <w:t xml:space="preserve"> </w:t>
+      </w:r>
+      <w:r>
+        <w:t xml:space="preserve">no</w:t>
+      </w:r>
+      <w:r>
+        <w:t xml:space="preserve"> </w:t>
+      </w:r>
+      <w:r>
+        <w:t xml:space="preserve">conflicts</w:t>
+      </w:r>
+      <w:r>
+        <w:t xml:space="preserve"> </w:t>
+      </w:r>
+      <w:r>
+        <w:t xml:space="preserve">of</w:t>
+      </w:r>
+      <w:r>
+        <w:t xml:space="preserve"> </w:t>
+      </w:r>
+      <w:r>
+        <w:t xml:space="preserve">interest</w:t>
+      </w:r>
+      <w:r>
+        <w:t xml:space="preserve"> </w:t>
+      </w:r>
+      <w:r>
+        <w:t xml:space="preserve">to</w:t>
+      </w:r>
+      <w:r>
+        <w:t xml:space="preserve"> </w:t>
+      </w:r>
+      <w:r>
+        <w:t xml:space="preserve">declare.</w:t>
+      </w:r>
+    </w:p>
+    <w:p>
+      <w:pPr>
         <w:pStyle w:val="Abstract"/>
       </w:pPr>
       <w:r>
@@ -1419,6 +1560,93 @@
       </w:r>
       <w:r>
         <w:t xml:space="preserve">supported.</w:t>
+      </w:r>
+    </w:p>
+    <w:p>
+      <w:pPr>
+        <w:pStyle w:val="Compact"/>
+        <w:pStyle w:val="Abstract"/>
+      </w:pPr>
+      <w:r>
+        <w:rPr>
+          <w:b/>
+        </w:rPr>
+        <w:t xml:space="preserve">Keywords</w:t>
+      </w:r>
+      <w:r>
+        <w:t xml:space="preserve">:</w:t>
+      </w:r>
+      <w:r>
+        <w:t xml:space="preserve"> </w:t>
+      </w:r>
+      <w:r>
+        <w:t xml:space="preserve">dashboard,</w:t>
+      </w:r>
+      <w:r>
+        <w:t xml:space="preserve"> </w:t>
+      </w:r>
+      <w:r>
+        <w:t xml:space="preserve">data</w:t>
+      </w:r>
+      <w:r>
+        <w:t xml:space="preserve"> </w:t>
+      </w:r>
+      <w:r>
+        <w:t xml:space="preserve">exploration,</w:t>
+      </w:r>
+      <w:r>
+        <w:t xml:space="preserve"> </w:t>
+      </w:r>
+      <w:r>
+        <w:t xml:space="preserve">dynamic</w:t>
+      </w:r>
+      <w:r>
+        <w:t xml:space="preserve"> </w:t>
+      </w:r>
+      <w:r>
+        <w:t xml:space="preserve">documents,</w:t>
+      </w:r>
+      <w:r>
+        <w:t xml:space="preserve"> </w:t>
+      </w:r>
+      <w:r>
+        <w:t xml:space="preserve">integrated</w:t>
+      </w:r>
+      <w:r>
+        <w:t xml:space="preserve"> </w:t>
+      </w:r>
+      <w:r>
+        <w:t xml:space="preserve">analysis,</w:t>
+      </w:r>
+      <w:r>
+        <w:t xml:space="preserve"> </w:t>
+      </w:r>
+      <w:r>
+        <w:t xml:space="preserve">model</w:t>
+      </w:r>
+      <w:r>
+        <w:t xml:space="preserve"> </w:t>
+      </w:r>
+      <w:r>
+        <w:t xml:space="preserve">validation,</w:t>
+      </w:r>
+      <w:r>
+        <w:t xml:space="preserve"> </w:t>
+      </w:r>
+      <w:r>
+        <w:t xml:space="preserve">open</w:t>
+      </w:r>
+      <w:r>
+        <w:t xml:space="preserve"> </w:t>
+      </w:r>
+      <w:r>
+        <w:t xml:space="preserve">stock</w:t>
+      </w:r>
+      <w:r>
+        <w:t xml:space="preserve"> </w:t>
+      </w:r>
+      <w:r>
+        <w:t xml:space="preserve">assessment</w:t>
       </w:r>
     </w:p>
     <w:p>
@@ -2378,14 +2606,32 @@
       <w:pPr>
         <w:pStyle w:val="Heading1"/>
       </w:pPr>
-      <w:bookmarkStart w:id="29" w:name="references"/>
+      <w:bookmarkStart w:id="29" w:name="acknowledgements"/>
+      <w:r>
+        <w:t xml:space="preserve">Acknowledgements</w:t>
+      </w:r>
+      <w:bookmarkEnd w:id="29"/>
+    </w:p>
+    <w:p>
+      <w:pPr>
+        <w:pStyle w:val="FirstParagraph"/>
+      </w:pPr>
+      <w:r>
+        <w:t xml:space="preserve">We thank the numerous colleagues and participants of various stakeholder and stock assessment meetings who encouraged us to further develop these interactive visualization tools, and especially those who took the time to make suggestions on how to make them more accessible and useful.</w:t>
+      </w:r>
+    </w:p>
+    <w:p>
+      <w:pPr>
+        <w:pStyle w:val="Heading1"/>
+      </w:pPr>
+      <w:bookmarkStart w:id="30" w:name="references"/>
       <w:r>
         <w:t xml:space="preserve">References</w:t>
       </w:r>
-      <w:bookmarkEnd w:id="29"/>
-    </w:p>
-    <w:bookmarkStart w:id="66" w:name="refs"/>
-    <w:bookmarkStart w:id="31" w:name="ref-allaire2017"/>
+      <w:bookmarkEnd w:id="30"/>
+    </w:p>
+    <w:bookmarkStart w:id="67" w:name="refs"/>
+    <w:bookmarkStart w:id="32" w:name="ref-allaire2017"/>
     <w:p>
       <w:pPr>
         <w:pStyle w:val="Bibliography"/>
@@ -2408,7 +2654,7 @@
       <w:r>
         <w:t xml:space="preserve"> </w:t>
       </w:r>
-      <w:hyperlink r:id="rId30">
+      <w:hyperlink r:id="rId31">
         <w:r>
           <w:rPr>
             <w:rStyle w:val="Hyperlink"/>
@@ -2417,8 +2663,8 @@
         </w:r>
       </w:hyperlink>
     </w:p>
-    <w:bookmarkEnd w:id="31"/>
-    <w:bookmarkStart w:id="33" w:name="ref-allaire2018"/>
+    <w:bookmarkEnd w:id="32"/>
+    <w:bookmarkStart w:id="34" w:name="ref-allaire2018"/>
     <w:p>
       <w:pPr>
         <w:pStyle w:val="Bibliography"/>
@@ -2441,7 +2687,7 @@
       <w:r>
         <w:t xml:space="preserve"> </w:t>
       </w:r>
-      <w:hyperlink r:id="rId32">
+      <w:hyperlink r:id="rId33">
         <w:r>
           <w:rPr>
             <w:rStyle w:val="Hyperlink"/>
@@ -2450,8 +2696,8 @@
         </w:r>
       </w:hyperlink>
     </w:p>
-    <w:bookmarkEnd w:id="33"/>
-    <w:bookmarkStart w:id="34" w:name="ref-banks2011"/>
+    <w:bookmarkEnd w:id="34"/>
+    <w:bookmarkStart w:id="35" w:name="ref-banks2011"/>
     <w:p>
       <w:pPr>
         <w:pStyle w:val="Bibliography"/>
@@ -2484,8 +2730,8 @@
         <w:t xml:space="preserve">(1), 4.</w:t>
       </w:r>
     </w:p>
-    <w:bookmarkEnd w:id="34"/>
-    <w:bookmarkStart w:id="35" w:name="ref-cadigan2016"/>
+    <w:bookmarkEnd w:id="35"/>
+    <w:bookmarkStart w:id="36" w:name="ref-cadigan2016"/>
     <w:p>
       <w:pPr>
         <w:pStyle w:val="Bibliography"/>
@@ -2518,8 +2764,8 @@
         <w:t xml:space="preserve">(2), 296–308.</w:t>
       </w:r>
     </w:p>
-    <w:bookmarkEnd w:id="35"/>
-    <w:bookmarkStart w:id="37" w:name="ref-chang2018b"/>
+    <w:bookmarkEnd w:id="36"/>
+    <w:bookmarkStart w:id="38" w:name="ref-chang2018b"/>
     <w:p>
       <w:pPr>
         <w:pStyle w:val="Bibliography"/>
@@ -2542,7 +2788,7 @@
       <w:r>
         <w:t xml:space="preserve"> </w:t>
       </w:r>
-      <w:hyperlink r:id="rId36">
+      <w:hyperlink r:id="rId37">
         <w:r>
           <w:rPr>
             <w:rStyle w:val="Hyperlink"/>
@@ -2551,8 +2797,8 @@
         </w:r>
       </w:hyperlink>
     </w:p>
-    <w:bookmarkEnd w:id="37"/>
-    <w:bookmarkStart w:id="39" w:name="ref-chang2018a"/>
+    <w:bookmarkEnd w:id="38"/>
+    <w:bookmarkStart w:id="40" w:name="ref-chang2018a"/>
     <w:p>
       <w:pPr>
         <w:pStyle w:val="Bibliography"/>
@@ -2575,7 +2821,7 @@
       <w:r>
         <w:t xml:space="preserve"> </w:t>
       </w:r>
-      <w:hyperlink r:id="rId38">
+      <w:hyperlink r:id="rId39">
         <w:r>
           <w:rPr>
             <w:rStyle w:val="Hyperlink"/>
@@ -2584,8 +2830,8 @@
         </w:r>
       </w:hyperlink>
     </w:p>
-    <w:bookmarkEnd w:id="39"/>
-    <w:bookmarkStart w:id="41" w:name="ref-cheng2016"/>
+    <w:bookmarkEnd w:id="40"/>
+    <w:bookmarkStart w:id="42" w:name="ref-cheng2016"/>
     <w:p>
       <w:pPr>
         <w:pStyle w:val="Bibliography"/>
@@ -2608,7 +2854,7 @@
       <w:r>
         <w:t xml:space="preserve"> </w:t>
       </w:r>
-      <w:hyperlink r:id="rId40">
+      <w:hyperlink r:id="rId41">
         <w:r>
           <w:rPr>
             <w:rStyle w:val="Hyperlink"/>
@@ -2617,8 +2863,8 @@
         </w:r>
       </w:hyperlink>
     </w:p>
-    <w:bookmarkEnd w:id="41"/>
-    <w:bookmarkStart w:id="43" w:name="ref-cheng2018"/>
+    <w:bookmarkEnd w:id="42"/>
+    <w:bookmarkStart w:id="44" w:name="ref-cheng2018"/>
     <w:p>
       <w:pPr>
         <w:pStyle w:val="Bibliography"/>
@@ -2641,7 +2887,7 @@
       <w:r>
         <w:t xml:space="preserve"> </w:t>
       </w:r>
-      <w:hyperlink r:id="rId42">
+      <w:hyperlink r:id="rId43">
         <w:r>
           <w:rPr>
             <w:rStyle w:val="Hyperlink"/>
@@ -2650,8 +2896,8 @@
         </w:r>
       </w:hyperlink>
     </w:p>
-    <w:bookmarkEnd w:id="43"/>
-    <w:bookmarkStart w:id="44" w:name="ref-dwyer2019"/>
+    <w:bookmarkEnd w:id="44"/>
+    <w:bookmarkStart w:id="45" w:name="ref-dwyer2019"/>
     <w:p>
       <w:pPr>
         <w:pStyle w:val="Bibliography"/>
@@ -2693,8 +2939,8 @@
         <w:t xml:space="preserve">, v + 126p.</w:t>
       </w:r>
     </w:p>
-    <w:bookmarkEnd w:id="44"/>
-    <w:bookmarkStart w:id="45" w:name="ref-fomel2009"/>
+    <w:bookmarkEnd w:id="45"/>
+    <w:bookmarkStart w:id="46" w:name="ref-fomel2009"/>
     <w:p>
       <w:pPr>
         <w:pStyle w:val="Bibliography"/>
@@ -2727,8 +2973,8 @@
         <w:t xml:space="preserve">(1), 5.</w:t>
       </w:r>
     </w:p>
-    <w:bookmarkEnd w:id="45"/>
-    <w:bookmarkStart w:id="46" w:name="ref-fournier2012"/>
+    <w:bookmarkEnd w:id="46"/>
+    <w:bookmarkStart w:id="47" w:name="ref-fournier2012"/>
     <w:p>
       <w:pPr>
         <w:pStyle w:val="Bibliography"/>
@@ -2761,8 +3007,8 @@
         <w:t xml:space="preserve">(2), 233–249.</w:t>
       </w:r>
     </w:p>
-    <w:bookmarkEnd w:id="46"/>
-    <w:bookmarkStart w:id="48" w:name="ref-gelman2014"/>
+    <w:bookmarkEnd w:id="47"/>
+    <w:bookmarkStart w:id="49" w:name="ref-gelman2014"/>
     <w:p>
       <w:pPr>
         <w:pStyle w:val="Bibliography"/>
@@ -2797,7 +3043,7 @@
       <w:r>
         <w:t xml:space="preserve"> </w:t>
       </w:r>
-      <w:hyperlink r:id="rId47">
+      <w:hyperlink r:id="rId48">
         <w:r>
           <w:rPr>
             <w:rStyle w:val="Hyperlink"/>
@@ -2806,8 +3052,8 @@
         </w:r>
       </w:hyperlink>
     </w:p>
-    <w:bookmarkEnd w:id="48"/>
-    <w:bookmarkStart w:id="49" w:name="ref-hampton2015"/>
+    <w:bookmarkEnd w:id="49"/>
+    <w:bookmarkStart w:id="50" w:name="ref-hampton2015"/>
     <w:p>
       <w:pPr>
         <w:pStyle w:val="Bibliography"/>
@@ -2840,8 +3086,8 @@
         <w:t xml:space="preserve">(7), 1–13.</w:t>
       </w:r>
     </w:p>
-    <w:bookmarkEnd w:id="49"/>
-    <w:bookmarkStart w:id="50" w:name="ref-hampton2013"/>
+    <w:bookmarkEnd w:id="50"/>
+    <w:bookmarkStart w:id="51" w:name="ref-hampton2013"/>
     <w:p>
       <w:pPr>
         <w:pStyle w:val="Bibliography"/>
@@ -2874,8 +3120,8 @@
         <w:t xml:space="preserve">(3), 156–162.</w:t>
       </w:r>
     </w:p>
-    <w:bookmarkEnd w:id="50"/>
-    <w:bookmarkStart w:id="52" w:name="ref-kristensen2015"/>
+    <w:bookmarkEnd w:id="51"/>
+    <w:bookmarkStart w:id="53" w:name="ref-kristensen2015"/>
     <w:p>
       <w:pPr>
         <w:pStyle w:val="Bibliography"/>
@@ -2910,7 +3156,7 @@
       <w:r>
         <w:t xml:space="preserve"> </w:t>
       </w:r>
-      <w:hyperlink r:id="rId51">
+      <w:hyperlink r:id="rId52">
         <w:r>
           <w:rPr>
             <w:rStyle w:val="Hyperlink"/>
@@ -2919,8 +3165,8 @@
         </w:r>
       </w:hyperlink>
     </w:p>
-    <w:bookmarkEnd w:id="52"/>
-    <w:bookmarkStart w:id="53" w:name="ref-leek2015b"/>
+    <w:bookmarkEnd w:id="53"/>
+    <w:bookmarkStart w:id="54" w:name="ref-leek2015b"/>
     <w:p>
       <w:pPr>
         <w:pStyle w:val="Bibliography"/>
@@ -2953,8 +3199,8 @@
         <w:t xml:space="preserve">(6), 1645–1646.</w:t>
       </w:r>
     </w:p>
-    <w:bookmarkEnd w:id="53"/>
-    <w:bookmarkStart w:id="54" w:name="ref-leek2015a"/>
+    <w:bookmarkEnd w:id="54"/>
+    <w:bookmarkStart w:id="55" w:name="ref-leek2015a"/>
     <w:p>
       <w:pPr>
         <w:pStyle w:val="Bibliography"/>
@@ -2987,8 +3233,8 @@
         <w:t xml:space="preserve">(7549), 612.</w:t>
       </w:r>
     </w:p>
-    <w:bookmarkEnd w:id="54"/>
-    <w:bookmarkStart w:id="55" w:name="ref-lewis2018"/>
+    <w:bookmarkEnd w:id="55"/>
+    <w:bookmarkStart w:id="56" w:name="ref-lewis2018"/>
     <w:p>
       <w:pPr>
         <w:pStyle w:val="Bibliography"/>
@@ -3021,8 +3267,8 @@
         <w:t xml:space="preserve">(1), 172–179.</w:t>
       </w:r>
     </w:p>
-    <w:bookmarkEnd w:id="55"/>
-    <w:bookmarkStart w:id="56" w:name="ref-link1999"/>
+    <w:bookmarkEnd w:id="56"/>
+    <w:bookmarkStart w:id="57" w:name="ref-link1999"/>
     <w:p>
       <w:pPr>
         <w:pStyle w:val="Bibliography"/>
@@ -3055,8 +3301,8 @@
         <w:t xml:space="preserve">(3), 1017–1027.</w:t>
       </w:r>
     </w:p>
-    <w:bookmarkEnd w:id="56"/>
-    <w:bookmarkStart w:id="57" w:name="ref-maunder2013"/>
+    <w:bookmarkEnd w:id="57"/>
+    <w:bookmarkStart w:id="58" w:name="ref-maunder2013"/>
     <w:p>
       <w:pPr>
         <w:pStyle w:val="Bibliography"/>
@@ -3089,8 +3335,8 @@
         <w:t xml:space="preserve">, 61–74.</w:t>
       </w:r>
     </w:p>
-    <w:bookmarkEnd w:id="57"/>
-    <w:bookmarkStart w:id="58" w:name="ref-plummer2003"/>
+    <w:bookmarkEnd w:id="58"/>
+    <w:bookmarkStart w:id="59" w:name="ref-plummer2003"/>
     <w:p>
       <w:pPr>
         <w:pStyle w:val="Bibliography"/>
@@ -3123,8 +3369,8 @@
         <w:t xml:space="preserve">. Vienna, Austria.</w:t>
       </w:r>
     </w:p>
-    <w:bookmarkEnd w:id="58"/>
-    <w:bookmarkStart w:id="60" w:name="ref-R"/>
+    <w:bookmarkEnd w:id="59"/>
+    <w:bookmarkStart w:id="61" w:name="ref-R"/>
     <w:p>
       <w:pPr>
         <w:pStyle w:val="Bibliography"/>
@@ -3147,7 +3393,7 @@
       <w:r>
         <w:t xml:space="preserve"> </w:t>
       </w:r>
-      <w:hyperlink r:id="rId59">
+      <w:hyperlink r:id="rId60">
         <w:r>
           <w:rPr>
             <w:rStyle w:val="Hyperlink"/>
@@ -3156,8 +3402,8 @@
         </w:r>
       </w:hyperlink>
     </w:p>
-    <w:bookmarkEnd w:id="60"/>
-    <w:bookmarkStart w:id="62" w:name="ref-Rstudio"/>
+    <w:bookmarkEnd w:id="61"/>
+    <w:bookmarkStart w:id="63" w:name="ref-Rstudio"/>
     <w:p>
       <w:pPr>
         <w:pStyle w:val="Bibliography"/>
@@ -3180,7 +3426,7 @@
       <w:r>
         <w:t xml:space="preserve"> </w:t>
       </w:r>
-      <w:hyperlink r:id="rId61">
+      <w:hyperlink r:id="rId62">
         <w:r>
           <w:rPr>
             <w:rStyle w:val="Hyperlink"/>
@@ -3189,8 +3435,8 @@
         </w:r>
       </w:hyperlink>
     </w:p>
-    <w:bookmarkEnd w:id="62"/>
-    <w:bookmarkStart w:id="64" w:name="ref-sievert2018"/>
+    <w:bookmarkEnd w:id="63"/>
+    <w:bookmarkStart w:id="65" w:name="ref-sievert2018"/>
     <w:p>
       <w:pPr>
         <w:pStyle w:val="Bibliography"/>
@@ -3213,7 +3459,7 @@
       <w:r>
         <w:t xml:space="preserve"> </w:t>
       </w:r>
-      <w:hyperlink r:id="rId63">
+      <w:hyperlink r:id="rId64">
         <w:r>
           <w:rPr>
             <w:rStyle w:val="Hyperlink"/>
@@ -3222,8 +3468,8 @@
         </w:r>
       </w:hyperlink>
     </w:p>
-    <w:bookmarkEnd w:id="64"/>
-    <w:bookmarkStart w:id="65" w:name="ref-taggart1995"/>
+    <w:bookmarkEnd w:id="65"/>
+    <w:bookmarkStart w:id="66" w:name="ref-taggart1995"/>
     <w:p>
       <w:pPr>
         <w:pStyle w:val="Bibliography"/>
@@ -3256,8 +3502,8 @@
         <w:t xml:space="preserve">.</w:t>
       </w:r>
     </w:p>
-    <w:bookmarkEnd w:id="65"/>
     <w:bookmarkEnd w:id="66"/>
+    <w:bookmarkEnd w:id="67"/>
     <w:sectPr>
       <w:footerReference w:type="default" r:id="rId9"/>
       <w:pgSz w:w="12240" w:h="15840"/>
@@ -4516,12 +4762,11 @@
     <w:basedOn w:val="Normal"/>
     <w:next w:val="BodyText"/>
     <w:qFormat/>
-    <w:rsid w:val="00C318DD"/>
+    <w:rsid w:val="00995082"/>
     <w:pPr>
       <w:keepNext/>
       <w:keepLines/>
       <w:spacing w:before="480" w:after="240"/>
-      <w:jc w:val="center"/>
     </w:pPr>
     <w:rPr>
       <w:rFonts w:asciiTheme="majorHAnsi" w:eastAsiaTheme="majorEastAsia" w:hAnsiTheme="majorHAnsi" w:cstheme="majorBidi"/>
@@ -4551,22 +4796,20 @@
     <w:next w:val="BodyText"/>
     <w:link w:val="AuthorChar"/>
     <w:qFormat/>
-    <w:rsid w:val="00C318DD"/>
+    <w:rsid w:val="00995082"/>
     <w:pPr>
       <w:keepNext/>
       <w:keepLines/>
-      <w:jc w:val="center"/>
     </w:pPr>
   </w:style>
   <w:style w:type="paragraph" w:styleId="Date">
     <w:name w:val="Date"/>
     <w:next w:val="BodyText"/>
     <w:qFormat/>
-    <w:rsid w:val="00C318DD"/>
+    <w:rsid w:val="00995082"/>
     <w:pPr>
       <w:keepNext/>
       <w:keepLines/>
-      <w:jc w:val="center"/>
     </w:pPr>
     <w:rPr>
       <w:i/>
@@ -4577,14 +4820,13 @@
     <w:basedOn w:val="Normal"/>
     <w:next w:val="BodyText"/>
     <w:qFormat/>
-    <w:rsid w:val="00C318DD"/>
+    <w:rsid w:val="00995082"/>
     <w:pPr>
       <w:keepNext/>
       <w:keepLines/>
       <w:spacing w:before="300" w:after="300"/>
     </w:pPr>
     <w:rPr>
-      <w:sz w:val="20"/>
       <w:szCs w:val="20"/>
     </w:rPr>
   </w:style>
@@ -5067,7 +5309,7 @@
     <w:name w:val="Author Char"/>
     <w:basedOn w:val="DefaultParagraphFont"/>
     <w:link w:val="Author"/>
-    <w:rsid w:val="009E5DEF"/>
+    <w:rsid w:val="00995082"/>
   </w:style>
   <w:style w:type="character" w:customStyle="1" w:styleId="AffiliationChar">
     <w:name w:val="Affiliation Char"/>

</xml_diff>

<commit_message>
Modifications for initial submission to Fish and Fisheries
</commit_message>
<xml_diff>
--- a/analysis/paper/manuscript.docx
+++ b/analysis/paper/manuscript.docx
@@ -394,6 +394,158 @@
       </w:r>
       <w:r>
         <w:t xml:space="preserve">declare.</w:t>
+      </w:r>
+    </w:p>
+    <w:p>
+      <w:pPr>
+        <w:pStyle w:val="Abstract"/>
+      </w:pPr>
+      <w:r>
+        <w:rPr>
+          <w:b/>
+        </w:rPr>
+        <w:t xml:space="preserve">Data</w:t>
+      </w:r>
+      <w:r>
+        <w:rPr>
+          <w:b/>
+        </w:rPr>
+        <w:t xml:space="preserve"> </w:t>
+      </w:r>
+      <w:r>
+        <w:rPr>
+          <w:b/>
+        </w:rPr>
+        <w:t xml:space="preserve">Availability</w:t>
+      </w:r>
+      <w:r>
+        <w:rPr>
+          <w:b/>
+        </w:rPr>
+        <w:t xml:space="preserve"> </w:t>
+      </w:r>
+      <w:r>
+        <w:rPr>
+          <w:b/>
+        </w:rPr>
+        <w:t xml:space="preserve">Statement</w:t>
+      </w:r>
+      <w:r>
+        <w:t xml:space="preserve">:</w:t>
+      </w:r>
+      <w:r>
+        <w:t xml:space="preserve"> </w:t>
+      </w:r>
+      <w:r>
+        <w:t xml:space="preserve">Data</w:t>
+      </w:r>
+      <w:r>
+        <w:t xml:space="preserve"> </w:t>
+      </w:r>
+      <w:r>
+        <w:t xml:space="preserve">sharing</w:t>
+      </w:r>
+      <w:r>
+        <w:t xml:space="preserve"> </w:t>
+      </w:r>
+      <w:r>
+        <w:t xml:space="preserve">is</w:t>
+      </w:r>
+      <w:r>
+        <w:t xml:space="preserve"> </w:t>
+      </w:r>
+      <w:r>
+        <w:t xml:space="preserve">not</w:t>
+      </w:r>
+      <w:r>
+        <w:t xml:space="preserve"> </w:t>
+      </w:r>
+      <w:r>
+        <w:t xml:space="preserve">applicable</w:t>
+      </w:r>
+      <w:r>
+        <w:t xml:space="preserve"> </w:t>
+      </w:r>
+      <w:r>
+        <w:t xml:space="preserve">to</w:t>
+      </w:r>
+      <w:r>
+        <w:t xml:space="preserve"> </w:t>
+      </w:r>
+      <w:r>
+        <w:t xml:space="preserve">this</w:t>
+      </w:r>
+      <w:r>
+        <w:t xml:space="preserve"> </w:t>
+      </w:r>
+      <w:r>
+        <w:t xml:space="preserve">article</w:t>
+      </w:r>
+      <w:r>
+        <w:t xml:space="preserve"> </w:t>
+      </w:r>
+      <w:r>
+        <w:t xml:space="preserve">as</w:t>
+      </w:r>
+      <w:r>
+        <w:t xml:space="preserve"> </w:t>
+      </w:r>
+      <w:r>
+        <w:t xml:space="preserve">no</w:t>
+      </w:r>
+      <w:r>
+        <w:t xml:space="preserve"> </w:t>
+      </w:r>
+      <w:r>
+        <w:t xml:space="preserve">new</w:t>
+      </w:r>
+      <w:r>
+        <w:t xml:space="preserve"> </w:t>
+      </w:r>
+      <w:r>
+        <w:t xml:space="preserve">data</w:t>
+      </w:r>
+      <w:r>
+        <w:t xml:space="preserve"> </w:t>
+      </w:r>
+      <w:r>
+        <w:t xml:space="preserve">were</w:t>
+      </w:r>
+      <w:r>
+        <w:t xml:space="preserve"> </w:t>
+      </w:r>
+      <w:r>
+        <w:t xml:space="preserve">created</w:t>
+      </w:r>
+      <w:r>
+        <w:t xml:space="preserve"> </w:t>
+      </w:r>
+      <w:r>
+        <w:t xml:space="preserve">or</w:t>
+      </w:r>
+      <w:r>
+        <w:t xml:space="preserve"> </w:t>
+      </w:r>
+      <w:r>
+        <w:t xml:space="preserve">analyzed</w:t>
+      </w:r>
+      <w:r>
+        <w:t xml:space="preserve"> </w:t>
+      </w:r>
+      <w:r>
+        <w:t xml:space="preserve">in</w:t>
+      </w:r>
+      <w:r>
+        <w:t xml:space="preserve"> </w:t>
+      </w:r>
+      <w:r>
+        <w:t xml:space="preserve">this</w:t>
+      </w:r>
+      <w:r>
+        <w:t xml:space="preserve"> </w:t>
+      </w:r>
+      <w:r>
+        <w:t xml:space="preserve">study.</w:t>
       </w:r>
     </w:p>
     <w:p>

</xml_diff>

<commit_message>
Integrate Bob's paragraph and figures on his RStrap dashboard
</commit_message>
<xml_diff>
--- a/analysis/paper/manuscript.docx
+++ b/analysis/paper/manuscript.docx
@@ -117,6 +117,18 @@
         <w:t xml:space="preserve"> </w:t>
       </w:r>
       <w:r>
+        <w:t xml:space="preserve">Robert</w:t>
+      </w:r>
+      <w:r>
+        <w:t xml:space="preserve"> </w:t>
+      </w:r>
+      <w:r>
+        <w:t xml:space="preserve">Rogers,</w:t>
+      </w:r>
+      <w:r>
+        <w:t xml:space="preserve"> </w:t>
+      </w:r>
+      <w:r>
         <w:t xml:space="preserve">Keith</w:t>
       </w:r>
       <w:r>
@@ -1850,7 +1862,25 @@
         <w:t xml:space="preserve"> </w:t>
       </w:r>
       <w:r>
-        <w:t xml:space="preserve">surveys that track changes in abundance and, in many cases, also monitor trends in biological factors such as age composition, growth rates, sex ratios and maturation stages. For some data-rich stocks, mark and recapture studies are also carried out to estimate movement, migration, growth rate, natural mortality, and discard mortality. All of the above-mentioned data sets are complex and as the volume and variety of these data increases, it becomes more difficult to be aware of the details of each data set and discover key patterns within each. This challenge can be mediated, to a degree, by the application of interactive visualization tools as that they allow detailed exploration of the data behind a plot. For instance, the ability to zoom in on features or areas of interest, turn off layers and hover over specific points to reveal more information creates an interactive user-driven experience that expedites explorations of data. This is exemplified by an interactive mapping tool developed for the exploration of a long-term tagging study.</w:t>
+        <w:t xml:space="preserve">surveys that track changes in abundance and, in many cases, also monitor trends in biological factors such as age composition, growth rates, sex ratios and maturation stages. For some data-rich stocks, mark and recapture studies are also carried out to estimate movement, migration, growth rate, natural mortality, and discard mortality. All of the above-mentioned data sets are complex and as the volume and variety of these data increases, it becomes more difficult to be aware of the details of each data set and discover key patterns within each. This challenge can be mediated, to a degree, by the application of interactive visualization tools as that they allow detailed exploration of the data behind a plot. For instance, the ability to zoom in on features or areas of interest, turn off layers and hover over specific points to reveal more information creates an interactive user-driven experience that expedites explorations of data. This is exemplified by two recently developed interactive tools: 1) a tool designed to quickly examine</w:t>
+      </w:r>
+      <w:r>
+        <w:t xml:space="preserve"> </w:t>
+      </w:r>
+      <w:r>
+        <w:t xml:space="preserve">“</w:t>
+      </w:r>
+      <w:r>
+        <w:t xml:space="preserve">fishery independent</w:t>
+      </w:r>
+      <w:r>
+        <w:t xml:space="preserve">”</w:t>
+      </w:r>
+      <w:r>
+        <w:t xml:space="preserve"> </w:t>
+      </w:r>
+      <w:r>
+        <w:t xml:space="preserve">survey data; and 2) an interactive mapping tool developed for the exploration of a long-term tagging study.</w:t>
       </w:r>
     </w:p>
     <w:p>
@@ -1858,6 +1888,412 @@
         <w:pStyle w:val="BodyText"/>
       </w:pPr>
       <w:r>
+        <w:t xml:space="preserve">Fisheries and Oceans Canada (DFO) has been conducting a multi-species stratified-random survey across the Newfoundland and Labrador shelf since the 1970s</w:t>
+      </w:r>
+      <w:r>
+        <w:t xml:space="preserve"> </w:t>
+      </w:r>
+      <w:r>
+        <w:t xml:space="preserve">(Rideout &amp; Ings, 2018)</w:t>
+      </w:r>
+      <w:r>
+        <w:t xml:space="preserve">. Currently, these data are analyzed using a standard stratified analysis via a locally developed R package called RStrap</w:t>
+      </w:r>
+      <w:r>
+        <w:t xml:space="preserve"> </w:t>
+      </w:r>
+      <w:r>
+        <w:t xml:space="preserve">(for details on methodology see Smith &amp; Somerton, 1981)</w:t>
+      </w:r>
+      <w:r>
+        <w:t xml:space="preserve">. Both the inputs and outputs from the analysis are very large and, depending on the species, the time-series may include &gt; 40 years and span the majority of the Newfoundland and Labrador shelf. In order for people to quickly and reliability explore these data without iteratively modifying R scripts, an app was built using a combination of shiny</w:t>
+      </w:r>
+      <w:r>
+        <w:t xml:space="preserve"> </w:t>
+      </w:r>
+      <w:r>
+        <w:t xml:space="preserve">(Chang et al., 2018)</w:t>
+      </w:r>
+      <w:r>
+        <w:t xml:space="preserve">, crosstalk</w:t>
+      </w:r>
+      <w:r>
+        <w:t xml:space="preserve"> </w:t>
+      </w:r>
+      <w:r>
+        <w:t xml:space="preserve">(Cheng, 2016)</w:t>
+      </w:r>
+      <w:r>
+        <w:t xml:space="preserve">, flexdashboard</w:t>
+      </w:r>
+      <w:r>
+        <w:t xml:space="preserve"> </w:t>
+      </w:r>
+      <w:r>
+        <w:t xml:space="preserve">(Allaire, 2017)</w:t>
+      </w:r>
+      <w:r>
+        <w:t xml:space="preserve">, plotly</w:t>
+      </w:r>
+      <w:r>
+        <w:t xml:space="preserve"> </w:t>
+      </w:r>
+      <w:r>
+        <w:t xml:space="preserve">(Sievert, 2018)</w:t>
+      </w:r>
+      <w:r>
+        <w:t xml:space="preserve">, and R Markdown</w:t>
+      </w:r>
+      <w:r>
+        <w:t xml:space="preserve"> </w:t>
+      </w:r>
+      <w:r>
+        <w:t xml:space="preserve">(Allaire, Horner, Xie, Marti, &amp; Porte, 2018)</w:t>
+      </w:r>
+      <w:r>
+        <w:t xml:space="preserve"> </w:t>
+      </w:r>
+      <w:r>
+        <w:t xml:space="preserve">all within the framework of the R programming language</w:t>
+      </w:r>
+      <w:r>
+        <w:t xml:space="preserve"> </w:t>
+      </w:r>
+      <w:r>
+        <w:t xml:space="preserve">(R Core Team, 2017)</w:t>
+      </w:r>
+      <w:r>
+        <w:t xml:space="preserve"> </w:t>
+      </w:r>
+      <w:r>
+        <w:t xml:space="preserve">and the RStudio IDE</w:t>
+      </w:r>
+      <w:r>
+        <w:t xml:space="preserve"> </w:t>
+      </w:r>
+      <w:r>
+        <w:t xml:space="preserve">(RStudio Team, 2015)</w:t>
+      </w:r>
+      <w:r>
+        <w:t xml:space="preserve">. The app started as a way to visualize estimates of biomass and abundance trends of specific species using the flexdashboard package, however, shiny was latter applied as it allows stratified analyses to be run in the background and therefore allows the user to dynamically explore estimates from multiple species in the one session. Both crosstalk and plotly were incorporated to allow the user to interact with the data. The app contains four primary tabs (</w:t>
+      </w:r>
+      <w:r>
+        <w:t xml:space="preserve">“</w:t>
+      </w:r>
+      <w:r>
+        <w:t xml:space="preserve">Survey Indices</w:t>
+      </w:r>
+      <w:r>
+        <w:t xml:space="preserve">”</w:t>
+      </w:r>
+      <w:r>
+        <w:t xml:space="preserve">,</w:t>
+      </w:r>
+      <w:r>
+        <w:t xml:space="preserve"> </w:t>
+      </w:r>
+      <w:r>
+        <w:t xml:space="preserve">“</w:t>
+      </w:r>
+      <w:r>
+        <w:t xml:space="preserve">Age &amp; Length Distributions</w:t>
+      </w:r>
+      <w:r>
+        <w:t xml:space="preserve">”</w:t>
+      </w:r>
+      <w:r>
+        <w:t xml:space="preserve">,</w:t>
+      </w:r>
+      <w:r>
+        <w:t xml:space="preserve"> </w:t>
+      </w:r>
+      <w:r>
+        <w:t xml:space="preserve">“</w:t>
+      </w:r>
+      <w:r>
+        <w:t xml:space="preserve">Recruitment</w:t>
+      </w:r>
+      <w:r>
+        <w:t xml:space="preserve">”</w:t>
+      </w:r>
+      <w:r>
+        <w:t xml:space="preserve">, and</w:t>
+      </w:r>
+      <w:r>
+        <w:t xml:space="preserve"> </w:t>
+      </w:r>
+      <w:r>
+        <w:t xml:space="preserve">“</w:t>
+      </w:r>
+      <w:r>
+        <w:t xml:space="preserve">Help</w:t>
+      </w:r>
+      <w:r>
+        <w:t xml:space="preserve">”</w:t>
+      </w:r>
+      <w:r>
+        <w:t xml:space="preserve">) containing stock level estimates of biomass (Figure</w:t>
+      </w:r>
+      <w:r>
+        <w:t xml:space="preserve"> </w:t>
+      </w:r>
+      <w:r>
+        <w:t xml:space="preserve">1</w:t>
+      </w:r>
+      <w:r>
+        <w:t xml:space="preserve">) and abundance, mean numbers and weights per standardized survey tow, stock level biomass broken out by division, age and length frequencies (Figure</w:t>
+      </w:r>
+      <w:r>
+        <w:t xml:space="preserve"> </w:t>
+      </w:r>
+      <w:r>
+        <w:t xml:space="preserve">2</w:t>
+      </w:r>
+      <w:r>
+        <w:t xml:space="preserve">), and recruitment indices. The number of potential inputs to RStrap are rather large and most do not need to be modified. Some inputs however, do require modification. The input interface on the RStrap Explorer app is divided into two parts: basic and advanced inputs. Basic inputs are those like species, season, and survey year(s). Advanced inputs allow the user to select unconverted data (default) or converted data (which allows for a single complete time-series to be used as opposed to time-series broken by changes in survey gear) and select whether they would like analyses conducted by length and/or age, among others. This app was built for data exploration and allow the user to obtain quick and easy visualization of survey data, but is not meant to replace the through data checking and analysis required for formal stock assessment.</w:t>
+      </w:r>
+    </w:p>
+    <w:p>
+      <w:pPr>
+        <w:pStyle w:val="CaptionedFigure"/>
+      </w:pPr>
+      <w:r>
+        <w:drawing>
+          <wp:inline>
+            <wp:extent cx="5943600" cy="2996565"/>
+            <wp:effectExtent b="0" l="0" r="0" t="0"/>
+            <wp:docPr descr="Figure 1: - Screen shot of RStrap Explorer tool, using flexdashboard, plotly, and shiny. On the left side of the figure, one can see the “Basic Inputs” sidebar, which is fixed across all pages and allows the user to specify the species, NAFO Divisions, season, and survey years of interest. The “Biomass Index” sub-tab is illustrated here. This sub-tab shows the unconverted time-series of biomass data with 95% confidence intervals (Engle and Campelen) for both cod (Gadus morhua; species code 438) and American Plaice (Hippoglossoides platessoides; species code 889). All trend lines can be toggled off using plotly’s dynamic user interface. The user also has the ability to hover over the points to compare estimates and export the figure as a png." title="" id="1" name="Picture"/>
+            <a:graphic>
+              <a:graphicData uri="http://schemas.openxmlformats.org/drawingml/2006/picture">
+                <pic:pic>
+                  <pic:nvPicPr>
+                    <pic:cNvPr descr="figures/RStrap_dashboard_biomass.png" id="0" name="Picture"/>
+                    <pic:cNvPicPr>
+                      <a:picLocks noChangeArrowheads="1" noChangeAspect="1"/>
+                    </pic:cNvPicPr>
+                  </pic:nvPicPr>
+                  <pic:blipFill>
+                    <a:blip r:embed="rId21"/>
+                    <a:stretch>
+                      <a:fillRect/>
+                    </a:stretch>
+                  </pic:blipFill>
+                  <pic:spPr bwMode="auto">
+                    <a:xfrm>
+                      <a:off x="0" y="0"/>
+                      <a:ext cx="5943600" cy="2996565"/>
+                    </a:xfrm>
+                    <a:prstGeom prst="rect">
+                      <a:avLst/>
+                    </a:prstGeom>
+                    <a:noFill/>
+                    <a:ln w="9525">
+                      <a:noFill/>
+                      <a:headEnd/>
+                      <a:tailEnd/>
+                    </a:ln>
+                  </pic:spPr>
+                </pic:pic>
+              </a:graphicData>
+            </a:graphic>
+          </wp:inline>
+        </w:drawing>
+      </w:r>
+    </w:p>
+    <w:p>
+      <w:pPr>
+        <w:pStyle w:val="ImageCaption"/>
+      </w:pPr>
+      <w:r>
+        <w:t xml:space="preserve">Figure 1: - Screen shot of RStrap Explorer tool, using flexdashboard, plotly, and shiny. On the left side of the figure, one can see the</w:t>
+      </w:r>
+      <w:r>
+        <w:t xml:space="preserve"> </w:t>
+      </w:r>
+      <w:r>
+        <w:t xml:space="preserve">“</w:t>
+      </w:r>
+      <w:r>
+        <w:t xml:space="preserve">Basic Inputs</w:t>
+      </w:r>
+      <w:r>
+        <w:t xml:space="preserve">”</w:t>
+      </w:r>
+      <w:r>
+        <w:t xml:space="preserve"> </w:t>
+      </w:r>
+      <w:r>
+        <w:t xml:space="preserve">sidebar, which is fixed across all pages and allows the user to specify the species, NAFO Divisions, season, and survey years of interest. The</w:t>
+      </w:r>
+      <w:r>
+        <w:t xml:space="preserve"> </w:t>
+      </w:r>
+      <w:r>
+        <w:t xml:space="preserve">“</w:t>
+      </w:r>
+      <w:r>
+        <w:t xml:space="preserve">Biomass Index</w:t>
+      </w:r>
+      <w:r>
+        <w:t xml:space="preserve">”</w:t>
+      </w:r>
+      <w:r>
+        <w:t xml:space="preserve"> </w:t>
+      </w:r>
+      <w:r>
+        <w:t xml:space="preserve">sub-tab is illustrated here. This sub-tab shows the unconverted time-series of biomass data with 95% confidence intervals (Engle and Campelen) for both cod (</w:t>
+      </w:r>
+      <w:r>
+        <w:rPr>
+          <w:i/>
+        </w:rPr>
+        <w:t xml:space="preserve">Gadus morhua</w:t>
+      </w:r>
+      <w:r>
+        <w:t xml:space="preserve">; species code 438) and American Plaice (</w:t>
+      </w:r>
+      <w:r>
+        <w:rPr>
+          <w:i/>
+        </w:rPr>
+        <w:t xml:space="preserve">Hippoglossoides platessoides</w:t>
+      </w:r>
+      <w:r>
+        <w:t xml:space="preserve">; species code 889). All trend lines can be toggled off using plotly’s dynamic user interface. The user also has the ability to hover over the points to compare estimates and export the figure as a png.</w:t>
+      </w:r>
+    </w:p>
+    <w:p>
+      <w:pPr>
+        <w:pStyle w:val="CaptionedFigure"/>
+      </w:pPr>
+      <w:r>
+        <w:drawing>
+          <wp:inline>
+            <wp:extent cx="5943600" cy="3078766"/>
+            <wp:effectExtent b="0" l="0" r="0" t="0"/>
+            <wp:docPr descr="Figure 2: - “Age and Length Frequencies” tab of the RStrap Explorer tool. This tab illustrates the length frequency distributions of both cod (Gadus morhua; species code 438) and American plaice (Hippoglossoides platessoides; species code 889) binned into 2 cm length bins. The binning is easily modified using the “Length Group” field in the “Advanced Options” drop down menu (shown on left side)." title="" id="1" name="Picture"/>
+            <a:graphic>
+              <a:graphicData uri="http://schemas.openxmlformats.org/drawingml/2006/picture">
+                <pic:pic>
+                  <pic:nvPicPr>
+                    <pic:cNvPr descr="figures/RStrap_dashboard_freq.png" id="0" name="Picture"/>
+                    <pic:cNvPicPr>
+                      <a:picLocks noChangeArrowheads="1" noChangeAspect="1"/>
+                    </pic:cNvPicPr>
+                  </pic:nvPicPr>
+                  <pic:blipFill>
+                    <a:blip r:embed="rId22"/>
+                    <a:stretch>
+                      <a:fillRect/>
+                    </a:stretch>
+                  </pic:blipFill>
+                  <pic:spPr bwMode="auto">
+                    <a:xfrm>
+                      <a:off x="0" y="0"/>
+                      <a:ext cx="5943600" cy="3078766"/>
+                    </a:xfrm>
+                    <a:prstGeom prst="rect">
+                      <a:avLst/>
+                    </a:prstGeom>
+                    <a:noFill/>
+                    <a:ln w="9525">
+                      <a:noFill/>
+                      <a:headEnd/>
+                      <a:tailEnd/>
+                    </a:ln>
+                  </pic:spPr>
+                </pic:pic>
+              </a:graphicData>
+            </a:graphic>
+          </wp:inline>
+        </w:drawing>
+      </w:r>
+    </w:p>
+    <w:p>
+      <w:pPr>
+        <w:pStyle w:val="ImageCaption"/>
+      </w:pPr>
+      <w:r>
+        <w:t xml:space="preserve">Figure 2: -</w:t>
+      </w:r>
+      <w:r>
+        <w:t xml:space="preserve"> </w:t>
+      </w:r>
+      <w:r>
+        <w:t xml:space="preserve">“</w:t>
+      </w:r>
+      <w:r>
+        <w:t xml:space="preserve">Age and Length Frequencies</w:t>
+      </w:r>
+      <w:r>
+        <w:t xml:space="preserve">”</w:t>
+      </w:r>
+      <w:r>
+        <w:t xml:space="preserve"> </w:t>
+      </w:r>
+      <w:r>
+        <w:t xml:space="preserve">tab of the RStrap Explorer tool. This tab illustrates the length frequency distributions of both cod (</w:t>
+      </w:r>
+      <w:r>
+        <w:rPr>
+          <w:i/>
+        </w:rPr>
+        <w:t xml:space="preserve">Gadus morhua</w:t>
+      </w:r>
+      <w:r>
+        <w:t xml:space="preserve">; species code 438) and American plaice (</w:t>
+      </w:r>
+      <w:r>
+        <w:rPr>
+          <w:i/>
+        </w:rPr>
+        <w:t xml:space="preserve">Hippoglossoides platessoides</w:t>
+      </w:r>
+      <w:r>
+        <w:t xml:space="preserve">; species code 889) binned into 2 cm length bins. The binning is easily modified using the</w:t>
+      </w:r>
+      <w:r>
+        <w:t xml:space="preserve"> </w:t>
+      </w:r>
+      <w:r>
+        <w:t xml:space="preserve">“</w:t>
+      </w:r>
+      <w:r>
+        <w:t xml:space="preserve">Length Group</w:t>
+      </w:r>
+      <w:r>
+        <w:t xml:space="preserve">”</w:t>
+      </w:r>
+      <w:r>
+        <w:t xml:space="preserve"> </w:t>
+      </w:r>
+      <w:r>
+        <w:t xml:space="preserve">field in the</w:t>
+      </w:r>
+      <w:r>
+        <w:t xml:space="preserve"> </w:t>
+      </w:r>
+      <w:r>
+        <w:t xml:space="preserve">“</w:t>
+      </w:r>
+      <w:r>
+        <w:t xml:space="preserve">Advanced Options</w:t>
+      </w:r>
+      <w:r>
+        <w:t xml:space="preserve">”</w:t>
+      </w:r>
+      <w:r>
+        <w:t xml:space="preserve"> </w:t>
+      </w:r>
+      <w:r>
+        <w:t xml:space="preserve">drop down menu (shown on left side).</w:t>
+      </w:r>
+    </w:p>
+    <w:p>
+      <w:pPr>
+        <w:pStyle w:val="BodyText"/>
+      </w:pPr>
+      <w:r>
         <w:t xml:space="preserve">Northern cod (NAFO Divisions 2J3KL) has a rich history of tagging, starting in in 1954</w:t>
       </w:r>
       <w:r>
@@ -1932,7 +2368,7 @@
       <w:r>
         <w:t xml:space="preserve">, to take advantage of the number of layout options available in shinydashboard. Given the large number of tags released, often at nearby sites, visualizing the data with static mapping was particularly challenging. The markercluster (</w:t>
       </w:r>
-      <w:hyperlink r:id="rId21">
+      <w:hyperlink r:id="rId23">
         <w:r>
           <w:rPr>
             <w:rStyle w:val="Hyperlink"/>
@@ -1947,7 +2383,7 @@
         <w:t xml:space="preserve"> </w:t>
       </w:r>
       <w:r>
-        <w:t xml:space="preserve">1</w:t>
+        <w:t xml:space="preserve">3</w:t>
       </w:r>
       <w:r>
         <w:t xml:space="preserve">). This basic mapping tool allowed us to quickly become familiar with the data, identify outliers and incorrect data entries, as well as explore options on how to spatially pool the data for subsequent demographic analysis. Further tabs were added to provide basic summaries of the selected data (Figure</w:t>
@@ -1956,7 +2392,7 @@
         <w:t xml:space="preserve"> </w:t>
       </w:r>
       <w:r>
-        <w:t xml:space="preserve">2</w:t>
+        <w:t xml:space="preserve">4</w:t>
       </w:r>
       <w:r>
         <w:t xml:space="preserve">).</w:t>
@@ -1971,7 +2407,7 @@
           <wp:inline>
             <wp:extent cx="5943600" cy="3012253"/>
             <wp:effectExtent b="0" l="0" r="0" t="0"/>
-            <wp:docPr descr="Figure 1 - Screen shot of cod tag mapping tool using shinydashboard and leaflet. The markercluster function dynamically splits or pools tagging locations (red, orange, green or yellow points) depending on zoom level, the recoveries positions (blue) are much fewer, and are left to be plotted individually at all scales. Options to include pop up labels are included, so specific information on each point can be retrieved with a mouse click (in this case: tag number, fish length, date released, and date captured), which is particularly useful when error checking." title="" id="1" name="Picture"/>
+            <wp:docPr descr="Figure 3: Screen shot of cod tag mapping tool using shinydashboard and leaflet. The markercluster function dynamically splits or pools tagging locations (red, orange, green or yellow points) depending on zoom level, the recoveries positions (blue) are much fewer, and are left to be plotted individually at all scales. Options to include pop up labels are included, so specific information on each point can be retrieved with a mouse click (in this case: tag number, fish length, date released, and date captured), which is particularly useful when error checking." title="" id="1" name="Picture"/>
             <a:graphic>
               <a:graphicData uri="http://schemas.openxmlformats.org/drawingml/2006/picture">
                 <pic:pic>
@@ -1982,7 +2418,7 @@
                     </pic:cNvPicPr>
                   </pic:nvPicPr>
                   <pic:blipFill>
-                    <a:blip r:embed="rId22"/>
+                    <a:blip r:embed="rId24"/>
                     <a:stretch>
                       <a:fillRect/>
                     </a:stretch>
@@ -2014,7 +2450,7 @@
         <w:pStyle w:val="ImageCaption"/>
       </w:pPr>
       <w:r>
-        <w:t xml:space="preserve">Figure 1 - Screen shot of cod tag mapping tool using shinydashboard and leaflet. The markercluster function dynamically splits or pools tagging locations (red, orange, green or yellow points) depending on zoom level, the recoveries positions (blue) are much fewer, and are left to be plotted individually at all scales. Options to include pop up labels are included, so specific information on each point can be retrieved with a mouse click (in this case: tag number, fish length, date released, and date captured), which is particularly useful when error checking.</w:t>
+        <w:t xml:space="preserve">Figure 3: Screen shot of cod tag mapping tool using shinydashboard and leaflet. The markercluster function dynamically splits or pools tagging locations (red, orange, green or yellow points) depending on zoom level, the recoveries positions (blue) are much fewer, and are left to be plotted individually at all scales. Options to include pop up labels are included, so specific information on each point can be retrieved with a mouse click (in this case: tag number, fish length, date released, and date captured), which is particularly useful when error checking.</w:t>
       </w:r>
     </w:p>
     <w:p>
@@ -2026,7 +2462,7 @@
           <wp:inline>
             <wp:extent cx="5943600" cy="3050419"/>
             <wp:effectExtent b="0" l="0" r="0" t="0"/>
-            <wp:docPr descr="Figure 2 - Basic summaries of the recovery data from the tags selected within the shiny dashboard cod tag mapping tool. In this case, histograms and summary statistics of the recovery positions are returned, along with a simple map of kernels showing the 2D spatial distribution of the selected tag recoveries." title="" id="1" name="Picture"/>
+            <wp:docPr descr="Figure 4: Basic summaries of the recovery data from the tags selected within the shiny dashboard cod tag mapping tool. In this case, histograms and summary statistics of the recovery positions are returned, along with a simple map of kernels showing the 2D spatial distribution of the selected tag recoveries." title="" id="1" name="Picture"/>
             <a:graphic>
               <a:graphicData uri="http://schemas.openxmlformats.org/drawingml/2006/picture">
                 <pic:pic>
@@ -2037,7 +2473,7 @@
                     </pic:cNvPicPr>
                   </pic:nvPicPr>
                   <pic:blipFill>
-                    <a:blip r:embed="rId23"/>
+                    <a:blip r:embed="rId25"/>
                     <a:stretch>
                       <a:fillRect/>
                     </a:stretch>
@@ -2069,18 +2505,18 @@
         <w:pStyle w:val="ImageCaption"/>
       </w:pPr>
       <w:r>
-        <w:t xml:space="preserve">Figure 2 - Basic summaries of the recovery data from the tags selected within the shiny dashboard cod tag mapping tool. In this case, histograms and summary statistics of the recovery positions are returned, along with a simple map of kernels showing the 2D spatial distribution of the selected tag recoveries.</w:t>
+        <w:t xml:space="preserve">Figure 4: Basic summaries of the recovery data from the tags selected within the shiny dashboard cod tag mapping tool. In this case, histograms and summary statistics of the recovery positions are returned, along with a simple map of kernels showing the 2D spatial distribution of the selected tag recoveries.</w:t>
       </w:r>
     </w:p>
     <w:p>
       <w:pPr>
         <w:pStyle w:val="Heading1"/>
       </w:pPr>
-      <w:bookmarkStart w:id="24" w:name="data-modeling"/>
+      <w:bookmarkStart w:id="26" w:name="data-modeling"/>
       <w:r>
         <w:t xml:space="preserve">Data modeling</w:t>
       </w:r>
-      <w:bookmarkEnd w:id="24"/>
+      <w:bookmarkEnd w:id="26"/>
     </w:p>
     <w:p>
       <w:pPr>
@@ -2268,7 +2704,7 @@
         <w:t xml:space="preserve"> </w:t>
       </w:r>
       <w:r>
-        <w:t xml:space="preserve">(Allaire, Horner, Xie, Marti, &amp; Porte, 2018)</w:t>
+        <w:t xml:space="preserve">(Allaire et al., 2018)</w:t>
       </w:r>
       <w:r>
         <w:t xml:space="preserve">, the dashboard is rendered into a self-contained html file that is reproducible, interactive, and easy to update following modifications to the model or the addition of new data.</w:t>
@@ -2378,7 +2814,7 @@
         <w:t xml:space="preserve"> </w:t>
       </w:r>
       <w:r>
-        <w:t xml:space="preserve">3</w:t>
+        <w:t xml:space="preserve">5</w:t>
       </w:r>
       <w:r>
         <w:t xml:space="preserve">). The dashboard also includes tabs focused on model estimates such as catchability and selectivity (</w:t>
@@ -2411,7 +2847,7 @@
         <w:t xml:space="preserve"> </w:t>
       </w:r>
       <w:r>
-        <w:t xml:space="preserve">4</w:t>
+        <w:t xml:space="preserve">6</w:t>
       </w:r>
       <w:r>
         <w:t xml:space="preserve">), and stock productivity (</w:t>
@@ -2474,7 +2910,7 @@
           <wp:inline>
             <wp:extent cx="5943600" cy="3962400"/>
             <wp:effectExtent b="0" l="0" r="0" t="0"/>
-            <wp:docPr descr="Figure 3 - Screenshot of the “RV survey” tab from the NCAM dashboard where total observed (dots) and NCAM model predicted values (lines) for the DFO RV survey index are shown in the upper left panel and scaled matrix plot of age-disaggregated standardized log residuals are shown in the lower left panel (blue = positive, red = negative, symbols scaled by size; grey = index values of zero). Age-disaggregated observed (dots) and predicted (lines) values from the DFO RV survey are shown in the right panel." title="" id="1" name="Picture"/>
+            <wp:docPr descr="Figure 5: Screenshot of the “RV survey” tab from the NCAM dashboard where total observed (dots) and NCAM model predicted values (lines) for the DFO RV survey index are shown in the upper left panel and scaled matrix plot of age-disaggregated standardized log residuals are shown in the lower left panel (blue = positive, red = negative, symbols scaled by size; grey = index values of zero). Age-disaggregated observed (dots) and predicted (lines) values from the DFO RV survey are shown in the right panel." title="" id="1" name="Picture"/>
             <a:graphic>
               <a:graphicData uri="http://schemas.openxmlformats.org/drawingml/2006/picture">
                 <pic:pic>
@@ -2485,7 +2921,7 @@
                     </pic:cNvPicPr>
                   </pic:nvPicPr>
                   <pic:blipFill>
-                    <a:blip r:embed="rId25"/>
+                    <a:blip r:embed="rId27"/>
                     <a:stretch>
                       <a:fillRect/>
                     </a:stretch>
@@ -2517,7 +2953,7 @@
         <w:pStyle w:val="ImageCaption"/>
       </w:pPr>
       <w:r>
-        <w:t xml:space="preserve">Figure 3 - Screenshot of the</w:t>
+        <w:t xml:space="preserve">Figure 5: Screenshot of the</w:t>
       </w:r>
       <w:r>
         <w:t xml:space="preserve"> </w:t>
@@ -2547,7 +2983,7 @@
           <wp:inline>
             <wp:extent cx="5943600" cy="3962400"/>
             <wp:effectExtent b="0" l="0" r="0" t="0"/>
-            <wp:docPr descr="Figure 4 - Screenshot of the “Trends” tab which displays estimates of recruitment, stock size, and stock size relative to Blim (left panels) and mortality rates (F, M, Z, right panels)." title="" id="1" name="Picture"/>
+            <wp:docPr descr="Figure 6: Screenshot of the “Trends” tab which displays estimates of recruitment, stock size, and stock size relative to Blim (left panels) and mortality rates (F, M, Z, right panels)." title="" id="1" name="Picture"/>
             <a:graphic>
               <a:graphicData uri="http://schemas.openxmlformats.org/drawingml/2006/picture">
                 <pic:pic>
@@ -2558,7 +2994,7 @@
                     </pic:cNvPicPr>
                   </pic:nvPicPr>
                   <pic:blipFill>
-                    <a:blip r:embed="rId26"/>
+                    <a:blip r:embed="rId28"/>
                     <a:stretch>
                       <a:fillRect/>
                     </a:stretch>
@@ -2590,7 +3026,7 @@
         <w:pStyle w:val="ImageCaption"/>
       </w:pPr>
       <w:r>
-        <w:t xml:space="preserve">Figure 4 - Screenshot of the</w:t>
+        <w:t xml:space="preserve">Figure 6: Screenshot of the</w:t>
       </w:r>
       <w:r>
         <w:t xml:space="preserve"> </w:t>
@@ -2627,11 +3063,11 @@
       <w:pPr>
         <w:pStyle w:val="Heading1"/>
       </w:pPr>
-      <w:bookmarkStart w:id="27" w:name="towards-open-stock-assessment"/>
+      <w:bookmarkStart w:id="29" w:name="towards-open-stock-assessment"/>
       <w:r>
         <w:t xml:space="preserve">Towards open stock-assessment</w:t>
       </w:r>
-      <w:bookmarkEnd w:id="27"/>
+      <w:bookmarkEnd w:id="29"/>
     </w:p>
     <w:p>
       <w:pPr>
@@ -2740,11 +3176,11 @@
       <w:pPr>
         <w:pStyle w:val="Heading1"/>
       </w:pPr>
-      <w:bookmarkStart w:id="28" w:name="conclusions"/>
+      <w:bookmarkStart w:id="30" w:name="conclusions"/>
       <w:r>
         <w:t xml:space="preserve">Conclusions</w:t>
       </w:r>
-      <w:bookmarkEnd w:id="28"/>
+      <w:bookmarkEnd w:id="30"/>
     </w:p>
     <w:p>
       <w:pPr>
@@ -2758,11 +3194,11 @@
       <w:pPr>
         <w:pStyle w:val="Heading1"/>
       </w:pPr>
-      <w:bookmarkStart w:id="29" w:name="acknowledgements"/>
+      <w:bookmarkStart w:id="31" w:name="acknowledgements"/>
       <w:r>
         <w:t xml:space="preserve">Acknowledgements</w:t>
       </w:r>
-      <w:bookmarkEnd w:id="29"/>
+      <w:bookmarkEnd w:id="31"/>
     </w:p>
     <w:p>
       <w:pPr>
@@ -2776,14 +3212,14 @@
       <w:pPr>
         <w:pStyle w:val="Heading1"/>
       </w:pPr>
-      <w:bookmarkStart w:id="30" w:name="references"/>
+      <w:bookmarkStart w:id="32" w:name="references"/>
       <w:r>
         <w:t xml:space="preserve">References</w:t>
       </w:r>
-      <w:bookmarkEnd w:id="30"/>
-    </w:p>
-    <w:bookmarkStart w:id="67" w:name="refs"/>
-    <w:bookmarkStart w:id="32" w:name="ref-allaire2017"/>
+      <w:bookmarkEnd w:id="32"/>
+    </w:p>
+    <w:bookmarkStart w:id="71" w:name="refs"/>
+    <w:bookmarkStart w:id="34" w:name="ref-allaire2017"/>
     <w:p>
       <w:pPr>
         <w:pStyle w:val="Bibliography"/>
@@ -2806,7 +3242,7 @@
       <w:r>
         <w:t xml:space="preserve"> </w:t>
       </w:r>
-      <w:hyperlink r:id="rId31">
+      <w:hyperlink r:id="rId33">
         <w:r>
           <w:rPr>
             <w:rStyle w:val="Hyperlink"/>
@@ -2815,8 +3251,8 @@
         </w:r>
       </w:hyperlink>
     </w:p>
-    <w:bookmarkEnd w:id="32"/>
-    <w:bookmarkStart w:id="34" w:name="ref-allaire2018"/>
+    <w:bookmarkEnd w:id="34"/>
+    <w:bookmarkStart w:id="36" w:name="ref-allaire2018"/>
     <w:p>
       <w:pPr>
         <w:pStyle w:val="Bibliography"/>
@@ -2839,7 +3275,7 @@
       <w:r>
         <w:t xml:space="preserve"> </w:t>
       </w:r>
-      <w:hyperlink r:id="rId33">
+      <w:hyperlink r:id="rId35">
         <w:r>
           <w:rPr>
             <w:rStyle w:val="Hyperlink"/>
@@ -2848,8 +3284,8 @@
         </w:r>
       </w:hyperlink>
     </w:p>
-    <w:bookmarkEnd w:id="34"/>
-    <w:bookmarkStart w:id="35" w:name="ref-banks2011"/>
+    <w:bookmarkEnd w:id="36"/>
+    <w:bookmarkStart w:id="37" w:name="ref-banks2011"/>
     <w:p>
       <w:pPr>
         <w:pStyle w:val="Bibliography"/>
@@ -2882,8 +3318,8 @@
         <w:t xml:space="preserve">(1), 4.</w:t>
       </w:r>
     </w:p>
-    <w:bookmarkEnd w:id="35"/>
-    <w:bookmarkStart w:id="36" w:name="ref-cadigan2016"/>
+    <w:bookmarkEnd w:id="37"/>
+    <w:bookmarkStart w:id="38" w:name="ref-cadigan2016"/>
     <w:p>
       <w:pPr>
         <w:pStyle w:val="Bibliography"/>
@@ -2916,8 +3352,8 @@
         <w:t xml:space="preserve">(2), 296–308.</w:t>
       </w:r>
     </w:p>
-    <w:bookmarkEnd w:id="36"/>
-    <w:bookmarkStart w:id="38" w:name="ref-chang2018b"/>
+    <w:bookmarkEnd w:id="38"/>
+    <w:bookmarkStart w:id="40" w:name="ref-chang2018b"/>
     <w:p>
       <w:pPr>
         <w:pStyle w:val="Bibliography"/>
@@ -2940,7 +3376,7 @@
       <w:r>
         <w:t xml:space="preserve"> </w:t>
       </w:r>
-      <w:hyperlink r:id="rId37">
+      <w:hyperlink r:id="rId39">
         <w:r>
           <w:rPr>
             <w:rStyle w:val="Hyperlink"/>
@@ -2949,8 +3385,8 @@
         </w:r>
       </w:hyperlink>
     </w:p>
-    <w:bookmarkEnd w:id="38"/>
-    <w:bookmarkStart w:id="40" w:name="ref-chang2018a"/>
+    <w:bookmarkEnd w:id="40"/>
+    <w:bookmarkStart w:id="42" w:name="ref-chang2018a"/>
     <w:p>
       <w:pPr>
         <w:pStyle w:val="Bibliography"/>
@@ -2973,7 +3409,7 @@
       <w:r>
         <w:t xml:space="preserve"> </w:t>
       </w:r>
-      <w:hyperlink r:id="rId39">
+      <w:hyperlink r:id="rId41">
         <w:r>
           <w:rPr>
             <w:rStyle w:val="Hyperlink"/>
@@ -2982,8 +3418,8 @@
         </w:r>
       </w:hyperlink>
     </w:p>
-    <w:bookmarkEnd w:id="40"/>
-    <w:bookmarkStart w:id="42" w:name="ref-cheng2016"/>
+    <w:bookmarkEnd w:id="42"/>
+    <w:bookmarkStart w:id="44" w:name="ref-cheng2016"/>
     <w:p>
       <w:pPr>
         <w:pStyle w:val="Bibliography"/>
@@ -3006,7 +3442,7 @@
       <w:r>
         <w:t xml:space="preserve"> </w:t>
       </w:r>
-      <w:hyperlink r:id="rId41">
+      <w:hyperlink r:id="rId43">
         <w:r>
           <w:rPr>
             <w:rStyle w:val="Hyperlink"/>
@@ -3015,8 +3451,8 @@
         </w:r>
       </w:hyperlink>
     </w:p>
-    <w:bookmarkEnd w:id="42"/>
-    <w:bookmarkStart w:id="44" w:name="ref-cheng2018"/>
+    <w:bookmarkEnd w:id="44"/>
+    <w:bookmarkStart w:id="46" w:name="ref-cheng2018"/>
     <w:p>
       <w:pPr>
         <w:pStyle w:val="Bibliography"/>
@@ -3039,7 +3475,7 @@
       <w:r>
         <w:t xml:space="preserve"> </w:t>
       </w:r>
-      <w:hyperlink r:id="rId43">
+      <w:hyperlink r:id="rId45">
         <w:r>
           <w:rPr>
             <w:rStyle w:val="Hyperlink"/>
@@ -3048,8 +3484,8 @@
         </w:r>
       </w:hyperlink>
     </w:p>
-    <w:bookmarkEnd w:id="44"/>
-    <w:bookmarkStart w:id="45" w:name="ref-dwyer2019"/>
+    <w:bookmarkEnd w:id="46"/>
+    <w:bookmarkStart w:id="47" w:name="ref-dwyer2019"/>
     <w:p>
       <w:pPr>
         <w:pStyle w:val="Bibliography"/>
@@ -3091,8 +3527,8 @@
         <w:t xml:space="preserve">, v + 126p.</w:t>
       </w:r>
     </w:p>
-    <w:bookmarkEnd w:id="45"/>
-    <w:bookmarkStart w:id="46" w:name="ref-fomel2009"/>
+    <w:bookmarkEnd w:id="47"/>
+    <w:bookmarkStart w:id="48" w:name="ref-fomel2009"/>
     <w:p>
       <w:pPr>
         <w:pStyle w:val="Bibliography"/>
@@ -3125,8 +3561,8 @@
         <w:t xml:space="preserve">(1), 5.</w:t>
       </w:r>
     </w:p>
-    <w:bookmarkEnd w:id="46"/>
-    <w:bookmarkStart w:id="47" w:name="ref-fournier2012"/>
+    <w:bookmarkEnd w:id="48"/>
+    <w:bookmarkStart w:id="49" w:name="ref-fournier2012"/>
     <w:p>
       <w:pPr>
         <w:pStyle w:val="Bibliography"/>
@@ -3159,8 +3595,8 @@
         <w:t xml:space="preserve">(2), 233–249.</w:t>
       </w:r>
     </w:p>
-    <w:bookmarkEnd w:id="47"/>
-    <w:bookmarkStart w:id="49" w:name="ref-gelman2014"/>
+    <w:bookmarkEnd w:id="49"/>
+    <w:bookmarkStart w:id="51" w:name="ref-gelman2014"/>
     <w:p>
       <w:pPr>
         <w:pStyle w:val="Bibliography"/>
@@ -3195,7 +3631,7 @@
       <w:r>
         <w:t xml:space="preserve"> </w:t>
       </w:r>
-      <w:hyperlink r:id="rId48">
+      <w:hyperlink r:id="rId50">
         <w:r>
           <w:rPr>
             <w:rStyle w:val="Hyperlink"/>
@@ -3204,8 +3640,8 @@
         </w:r>
       </w:hyperlink>
     </w:p>
-    <w:bookmarkEnd w:id="49"/>
-    <w:bookmarkStart w:id="50" w:name="ref-hampton2015"/>
+    <w:bookmarkEnd w:id="51"/>
+    <w:bookmarkStart w:id="52" w:name="ref-hampton2015"/>
     <w:p>
       <w:pPr>
         <w:pStyle w:val="Bibliography"/>
@@ -3238,8 +3674,8 @@
         <w:t xml:space="preserve">(7), 1–13.</w:t>
       </w:r>
     </w:p>
-    <w:bookmarkEnd w:id="50"/>
-    <w:bookmarkStart w:id="51" w:name="ref-hampton2013"/>
+    <w:bookmarkEnd w:id="52"/>
+    <w:bookmarkStart w:id="53" w:name="ref-hampton2013"/>
     <w:p>
       <w:pPr>
         <w:pStyle w:val="Bibliography"/>
@@ -3272,8 +3708,8 @@
         <w:t xml:space="preserve">(3), 156–162.</w:t>
       </w:r>
     </w:p>
-    <w:bookmarkEnd w:id="51"/>
-    <w:bookmarkStart w:id="53" w:name="ref-kristensen2015"/>
+    <w:bookmarkEnd w:id="53"/>
+    <w:bookmarkStart w:id="55" w:name="ref-kristensen2015"/>
     <w:p>
       <w:pPr>
         <w:pStyle w:val="Bibliography"/>
@@ -3308,7 +3744,7 @@
       <w:r>
         <w:t xml:space="preserve"> </w:t>
       </w:r>
-      <w:hyperlink r:id="rId52">
+      <w:hyperlink r:id="rId54">
         <w:r>
           <w:rPr>
             <w:rStyle w:val="Hyperlink"/>
@@ -3317,8 +3753,8 @@
         </w:r>
       </w:hyperlink>
     </w:p>
-    <w:bookmarkEnd w:id="53"/>
-    <w:bookmarkStart w:id="54" w:name="ref-leek2015b"/>
+    <w:bookmarkEnd w:id="55"/>
+    <w:bookmarkStart w:id="56" w:name="ref-leek2015b"/>
     <w:p>
       <w:pPr>
         <w:pStyle w:val="Bibliography"/>
@@ -3351,8 +3787,8 @@
         <w:t xml:space="preserve">(6), 1645–1646.</w:t>
       </w:r>
     </w:p>
-    <w:bookmarkEnd w:id="54"/>
-    <w:bookmarkStart w:id="55" w:name="ref-leek2015a"/>
+    <w:bookmarkEnd w:id="56"/>
+    <w:bookmarkStart w:id="57" w:name="ref-leek2015a"/>
     <w:p>
       <w:pPr>
         <w:pStyle w:val="Bibliography"/>
@@ -3385,8 +3821,8 @@
         <w:t xml:space="preserve">(7549), 612.</w:t>
       </w:r>
     </w:p>
-    <w:bookmarkEnd w:id="55"/>
-    <w:bookmarkStart w:id="56" w:name="ref-lewis2018"/>
+    <w:bookmarkEnd w:id="57"/>
+    <w:bookmarkStart w:id="58" w:name="ref-lewis2018"/>
     <w:p>
       <w:pPr>
         <w:pStyle w:val="Bibliography"/>
@@ -3419,8 +3855,8 @@
         <w:t xml:space="preserve">(1), 172–179.</w:t>
       </w:r>
     </w:p>
-    <w:bookmarkEnd w:id="56"/>
-    <w:bookmarkStart w:id="57" w:name="ref-link1999"/>
+    <w:bookmarkEnd w:id="58"/>
+    <w:bookmarkStart w:id="59" w:name="ref-link1999"/>
     <w:p>
       <w:pPr>
         <w:pStyle w:val="Bibliography"/>
@@ -3453,8 +3889,8 @@
         <w:t xml:space="preserve">(3), 1017–1027.</w:t>
       </w:r>
     </w:p>
-    <w:bookmarkEnd w:id="57"/>
-    <w:bookmarkStart w:id="58" w:name="ref-maunder2013"/>
+    <w:bookmarkEnd w:id="59"/>
+    <w:bookmarkStart w:id="60" w:name="ref-maunder2013"/>
     <w:p>
       <w:pPr>
         <w:pStyle w:val="Bibliography"/>
@@ -3487,8 +3923,8 @@
         <w:t xml:space="preserve">, 61–74.</w:t>
       </w:r>
     </w:p>
-    <w:bookmarkEnd w:id="58"/>
-    <w:bookmarkStart w:id="59" w:name="ref-plummer2003"/>
+    <w:bookmarkEnd w:id="60"/>
+    <w:bookmarkStart w:id="61" w:name="ref-plummer2003"/>
     <w:p>
       <w:pPr>
         <w:pStyle w:val="Bibliography"/>
@@ -3521,8 +3957,8 @@
         <w:t xml:space="preserve">. Vienna, Austria.</w:t>
       </w:r>
     </w:p>
-    <w:bookmarkEnd w:id="59"/>
-    <w:bookmarkStart w:id="61" w:name="ref-R"/>
+    <w:bookmarkEnd w:id="61"/>
+    <w:bookmarkStart w:id="63" w:name="ref-R"/>
     <w:p>
       <w:pPr>
         <w:pStyle w:val="Bibliography"/>
@@ -3545,7 +3981,7 @@
       <w:r>
         <w:t xml:space="preserve"> </w:t>
       </w:r>
-      <w:hyperlink r:id="rId60">
+      <w:hyperlink r:id="rId62">
         <w:r>
           <w:rPr>
             <w:rStyle w:val="Hyperlink"/>
@@ -3554,13 +3990,38 @@
         </w:r>
       </w:hyperlink>
     </w:p>
-    <w:bookmarkEnd w:id="61"/>
-    <w:bookmarkStart w:id="63" w:name="ref-Rstudio"/>
+    <w:bookmarkEnd w:id="63"/>
+    <w:bookmarkStart w:id="64" w:name="ref-rideout2018"/>
     <w:p>
       <w:pPr>
         <w:pStyle w:val="Bibliography"/>
       </w:pPr>
       <w:r>
+        <w:t xml:space="preserve">Rideout, R., &amp; Ings, D. (2018).</w:t>
+      </w:r>
+      <w:r>
+        <w:t xml:space="preserve"> </w:t>
+      </w:r>
+      <w:r>
+        <w:rPr>
+          <w:i/>
+        </w:rPr>
+        <w:t xml:space="preserve">Research Vessel Bottom Trawl Survey Report (NL Region): A stock-by-stock summary of survey information up to and including the 2017 spring and autumn surveys</w:t>
+      </w:r>
+      <w:r>
+        <w:t xml:space="preserve"> </w:t>
+      </w:r>
+      <w:r>
+        <w:t xml:space="preserve">(p. 59). Canadian Technical Report of Fisheries; Aquatic Sciences No. 3267.</w:t>
+      </w:r>
+    </w:p>
+    <w:bookmarkEnd w:id="64"/>
+    <w:bookmarkStart w:id="66" w:name="ref-Rstudio"/>
+    <w:p>
+      <w:pPr>
+        <w:pStyle w:val="Bibliography"/>
+      </w:pPr>
+      <w:r>
         <w:t xml:space="preserve">RStudio Team. (2015).</w:t>
       </w:r>
       <w:r>
@@ -3578,7 +4039,7 @@
       <w:r>
         <w:t xml:space="preserve"> </w:t>
       </w:r>
-      <w:hyperlink r:id="rId62">
+      <w:hyperlink r:id="rId65">
         <w:r>
           <w:rPr>
             <w:rStyle w:val="Hyperlink"/>
@@ -3587,8 +4048,8 @@
         </w:r>
       </w:hyperlink>
     </w:p>
-    <w:bookmarkEnd w:id="63"/>
-    <w:bookmarkStart w:id="65" w:name="ref-sievert2018"/>
+    <w:bookmarkEnd w:id="66"/>
+    <w:bookmarkStart w:id="68" w:name="ref-sievert2018"/>
     <w:p>
       <w:pPr>
         <w:pStyle w:val="Bibliography"/>
@@ -3611,7 +4072,7 @@
       <w:r>
         <w:t xml:space="preserve"> </w:t>
       </w:r>
-      <w:hyperlink r:id="rId64">
+      <w:hyperlink r:id="rId67">
         <w:r>
           <w:rPr>
             <w:rStyle w:val="Hyperlink"/>
@@ -3620,13 +4081,38 @@
         </w:r>
       </w:hyperlink>
     </w:p>
-    <w:bookmarkEnd w:id="65"/>
-    <w:bookmarkStart w:id="66" w:name="ref-taggart1995"/>
+    <w:bookmarkEnd w:id="68"/>
+    <w:bookmarkStart w:id="69" w:name="ref-smith1981"/>
     <w:p>
       <w:pPr>
         <w:pStyle w:val="Bibliography"/>
       </w:pPr>
       <w:r>
+        <w:t xml:space="preserve">Smith, S., &amp; Somerton, G. (1981).</w:t>
+      </w:r>
+      <w:r>
+        <w:t xml:space="preserve"> </w:t>
+      </w:r>
+      <w:r>
+        <w:rPr>
+          <w:i/>
+        </w:rPr>
+        <w:t xml:space="preserve">STRAP: A User-Oriented Computer Analysis System for Groundfish Research Trawl Survey Data</w:t>
+      </w:r>
+      <w:r>
+        <w:t xml:space="preserve"> </w:t>
+      </w:r>
+      <w:r>
+        <w:t xml:space="preserve">(p. 66). Canadian Technical Report of Fisheries; Aquatic Sciences No. 1030.</w:t>
+      </w:r>
+    </w:p>
+    <w:bookmarkEnd w:id="69"/>
+    <w:bookmarkStart w:id="70" w:name="ref-taggart1995"/>
+    <w:p>
+      <w:pPr>
+        <w:pStyle w:val="Bibliography"/>
+      </w:pPr>
+      <w:r>
         <w:t xml:space="preserve">Taggart, C., Penney, P., Barrowman, N., &amp; George, C. (1995). The 1954-1993 Newfoundland cod tagging database: Statistical summaries and spatial-temporal dynamics.</w:t>
       </w:r>
       <w:r>
@@ -3654,8 +4140,8 @@
         <w:t xml:space="preserve">.</w:t>
       </w:r>
     </w:p>
-    <w:bookmarkEnd w:id="66"/>
-    <w:bookmarkEnd w:id="67"/>
+    <w:bookmarkEnd w:id="70"/>
+    <w:bookmarkEnd w:id="71"/>
     <w:sectPr>
       <w:footerReference w:type="default" r:id="rId9"/>
       <w:pgSz w:w="12240" w:h="15840"/>

</xml_diff>

<commit_message>
First pass at adressing comments from Reviewer 1
</commit_message>
<xml_diff>
--- a/analysis/paper/manuscript.docx
+++ b/analysis/paper/manuscript.docx
@@ -577,43 +577,7 @@
         <w:t xml:space="preserve"> </w:t>
       </w:r>
       <w:r>
-        <w:t xml:space="preserve">In</w:t>
-      </w:r>
-      <w:r>
-        <w:t xml:space="preserve"> </w:t>
-      </w:r>
-      <w:r>
-        <w:t xml:space="preserve">the</w:t>
-      </w:r>
-      <w:r>
-        <w:t xml:space="preserve"> </w:t>
-      </w:r>
-      <w:r>
-        <w:t xml:space="preserve">age</w:t>
-      </w:r>
-      <w:r>
-        <w:t xml:space="preserve"> </w:t>
-      </w:r>
-      <w:r>
-        <w:t xml:space="preserve">of</w:t>
-      </w:r>
-      <w:r>
-        <w:t xml:space="preserve"> </w:t>
-      </w:r>
-      <w:r>
-        <w:t xml:space="preserve">big</w:t>
-      </w:r>
-      <w:r>
-        <w:t xml:space="preserve"> </w:t>
-      </w:r>
-      <w:r>
-        <w:t xml:space="preserve">data,</w:t>
-      </w:r>
-      <w:r>
-        <w:t xml:space="preserve"> </w:t>
-      </w:r>
-      <w:r>
-        <w:t xml:space="preserve">scientists</w:t>
+        <w:t xml:space="preserve">Scientists</w:t>
       </w:r>
       <w:r>
         <w:t xml:space="preserve"> </w:t>
@@ -1826,7 +1790,7 @@
         <w:pStyle w:val="BodyText"/>
       </w:pPr>
       <w:r>
-        <w:t xml:space="preserve">Here we aim to demonstrate how interactive visualization tools provide an efficient and effective means of exploring and communicating the ever-expanding array of data inputs and model outputs. First, we focus on data that are commonly presented in stock assessments and use interactive maps to simplify the detailed exploration of data from a long-term tagging program. Second, we focus on the modeling aspect of stock assessment and demonstrate how dynamic and interactive data visualizations can be used to explore, diagnose and communicate results from an integrated assessment model. This structure corresponds to two important steps in the stock assessment process: 1) knowing the data, and 2) data modeling.</w:t>
+        <w:t xml:space="preserve">Here we aim to demonstrate how interactive visualization tools provide an efficient and effective means of exploring and communicating the ever-expanding array of data inputs and model outputs. First, we focus on data that are commonly presented in stock assessments and use interactive plots to simplify the detailed exploration of data from long-term monitoring programs program. Second, we focus on the modeling aspect of stock assessment and demonstrate how dynamic and interactive data visualizations can be used to explore, diagnose and communicate results from an integrated assessment model. This structure corresponds to two important steps in the stock assessment process: 1) knowing the data, and 2) data modeling.</w:t>
       </w:r>
     </w:p>
     <w:p>
@@ -1862,30 +1826,22 @@
         <w:t xml:space="preserve"> </w:t>
       </w:r>
       <w:r>
-        <w:t xml:space="preserve">surveys that track changes in abundance and, in many cases, also monitor trends in biological factors such as age composition, growth rates, sex ratios and maturation stages. For some data-rich stocks, mark and recapture studies are also carried out to estimate movement, migration, growth rate, natural mortality, and discard mortality. All of the above-mentioned data sets are complex and as the volume and variety of these data increases, it becomes more difficult to be aware of the details of each data set and discover key patterns within each. This challenge can be mediated, to a degree, by the application of interactive visualization tools as that they allow detailed exploration of the data behind a plot. For instance, the ability to zoom in on features or areas of interest, turn off layers and hover over specific points to reveal more information creates an interactive user-driven experience that expedites explorations of data. This is exemplified by two recently developed interactive tools: 1) a tool designed to quickly examine</w:t>
-      </w:r>
-      <w:r>
-        <w:t xml:space="preserve"> </w:t>
-      </w:r>
-      <w:r>
-        <w:t xml:space="preserve">“</w:t>
-      </w:r>
-      <w:r>
-        <w:t xml:space="preserve">fishery independent</w:t>
-      </w:r>
-      <w:r>
-        <w:t xml:space="preserve">”</w:t>
-      </w:r>
-      <w:r>
-        <w:t xml:space="preserve"> </w:t>
-      </w:r>
-      <w:r>
-        <w:t xml:space="preserve">survey data; and 2) an interactive mapping tool developed for the exploration of a long-term tagging study.</w:t>
-      </w:r>
-    </w:p>
-    <w:p>
-      <w:pPr>
-        <w:pStyle w:val="BodyText"/>
+        <w:t xml:space="preserve">surveys that track changes in abundance and, in many cases, also monitor trends in biological factors such as age composition, growth rates, sex ratios and maturation stages. For some data-rich stocks, mark and recapture studies are also carried out to estimate movement, migration, growth rate, natural mortality, and discard mortality. All of the above-mentioned data sets are complex and as the volume and variety of these data increases, it becomes more difficult to be aware of the details of each data set and discover key patterns within each. This challenge can be mediated, to a degree, by the application of interactive visualization tools as that they allow detailed exploration of the data behind a plot. For instance, the ability to zoom in on features or areas of interest, turn off layers and hover over specific points to reveal more information creates an interactive user-driven experience that expedites explorations of data. This is exemplified by two recently developed interactive tools: 1) a tool designed to quickly examine fishery-independent survey data; and 2) an interactive mapping tool developed for the exploration of a long-term tagging study.</w:t>
+      </w:r>
+    </w:p>
+    <w:p>
+      <w:pPr>
+        <w:pStyle w:val="Heading2"/>
+      </w:pPr>
+      <w:bookmarkStart w:id="21" w:name="survey-data"/>
+      <w:r>
+        <w:t xml:space="preserve">Survey data</w:t>
+      </w:r>
+      <w:bookmarkEnd w:id="21"/>
+    </w:p>
+    <w:p>
+      <w:pPr>
+        <w:pStyle w:val="FirstParagraph"/>
       </w:pPr>
       <w:r>
         <w:t xml:space="preserve">Fisheries and Oceans Canada (DFO) has been conducting a multi-species stratified-random survey across the Newfoundland and Labrador shelf since the 1970s</w:t>
@@ -2073,7 +2029,7 @@
                     </pic:cNvPicPr>
                   </pic:nvPicPr>
                   <pic:blipFill>
-                    <a:blip r:embed="rId21"/>
+                    <a:blip r:embed="rId22"/>
                     <a:stretch>
                       <a:fillRect/>
                     </a:stretch>
@@ -2182,7 +2138,7 @@
                     </pic:cNvPicPr>
                   </pic:nvPicPr>
                   <pic:blipFill>
-                    <a:blip r:embed="rId22"/>
+                    <a:blip r:embed="rId23"/>
                     <a:stretch>
                       <a:fillRect/>
                     </a:stretch>
@@ -2291,7 +2247,17 @@
     </w:p>
     <w:p>
       <w:pPr>
-        <w:pStyle w:val="BodyText"/>
+        <w:pStyle w:val="Heading2"/>
+      </w:pPr>
+      <w:bookmarkStart w:id="24" w:name="tagging-data"/>
+      <w:r>
+        <w:t xml:space="preserve">Tagging data</w:t>
+      </w:r>
+      <w:bookmarkEnd w:id="24"/>
+    </w:p>
+    <w:p>
+      <w:pPr>
+        <w:pStyle w:val="FirstParagraph"/>
       </w:pPr>
       <w:r>
         <w:t xml:space="preserve">Northern cod (NAFO Divisions 2J3KL) has a rich history of tagging, starting in in 1954</w:t>
@@ -2368,7 +2334,7 @@
       <w:r>
         <w:t xml:space="preserve">, to take advantage of the number of layout options available in shinydashboard. Given the large number of tags released, often at nearby sites, visualizing the data with static mapping was particularly challenging. The markercluster (</w:t>
       </w:r>
-      <w:hyperlink r:id="rId23">
+      <w:hyperlink r:id="rId25">
         <w:r>
           <w:rPr>
             <w:rStyle w:val="Hyperlink"/>
@@ -2418,7 +2384,7 @@
                     </pic:cNvPicPr>
                   </pic:nvPicPr>
                   <pic:blipFill>
-                    <a:blip r:embed="rId24"/>
+                    <a:blip r:embed="rId26"/>
                     <a:stretch>
                       <a:fillRect/>
                     </a:stretch>
@@ -2473,7 +2439,7 @@
                     </pic:cNvPicPr>
                   </pic:nvPicPr>
                   <pic:blipFill>
-                    <a:blip r:embed="rId25"/>
+                    <a:blip r:embed="rId27"/>
                     <a:stretch>
                       <a:fillRect/>
                     </a:stretch>
@@ -2512,11 +2478,11 @@
       <w:pPr>
         <w:pStyle w:val="Heading1"/>
       </w:pPr>
-      <w:bookmarkStart w:id="26" w:name="data-modeling"/>
+      <w:bookmarkStart w:id="28" w:name="data-modeling"/>
       <w:r>
         <w:t xml:space="preserve">Data modeling</w:t>
       </w:r>
-      <w:bookmarkEnd w:id="26"/>
+      <w:bookmarkEnd w:id="28"/>
     </w:p>
     <w:p>
       <w:pPr>
@@ -2715,7 +2681,7 @@
         <w:pStyle w:val="BodyText"/>
       </w:pPr>
       <w:r>
-        <w:t xml:space="preserve">The NCAM dashboard (Supplement 2) contains a series of tabs, the first of which provides terse point-form background on the model (tab named</w:t>
+        <w:t xml:space="preserve">The NCAM dashboard (Supplement 2) contains a series of pages, the first of which provides terse point-form background on the model (page named</w:t>
       </w:r>
       <w:r>
         <w:t xml:space="preserve"> </w:t>
@@ -2730,7 +2696,7 @@
         <w:t xml:space="preserve">”</w:t>
       </w:r>
       <w:r>
-        <w:t xml:space="preserve">). Subsequent tabs provide a series of diagnostic plots for assessing model fits to the catch (</w:t>
+        <w:t xml:space="preserve">). Subsequent pages provide a series of diagnostic plots for assessing model fits to catch (</w:t>
       </w:r>
       <w:r>
         <w:t xml:space="preserve">“</w:t>
@@ -2742,7 +2708,7 @@
         <w:t xml:space="preserve">”</w:t>
       </w:r>
       <w:r>
-        <w:t xml:space="preserve">), research vessel autumn trawl survey (</w:t>
+        <w:t xml:space="preserve">), survey (</w:t>
       </w:r>
       <w:r>
         <w:t xml:space="preserve">“</w:t>
@@ -2754,7 +2720,10 @@
         <w:t xml:space="preserve">”</w:t>
       </w:r>
       <w:r>
-        <w:t xml:space="preserve">), Sentinel fishery survey (</w:t>
+        <w:t xml:space="preserve">,</w:t>
+      </w:r>
+      <w:r>
+        <w:t xml:space="preserve"> </w:t>
       </w:r>
       <w:r>
         <w:t xml:space="preserve">“</w:t>
@@ -2766,7 +2735,13 @@
         <w:t xml:space="preserve">”</w:t>
       </w:r>
       <w:r>
-        <w:t xml:space="preserve">), inshore acoustic survey (</w:t>
+        <w:t xml:space="preserve"> </w:t>
+      </w:r>
+      <w:r>
+        <w:t xml:space="preserve">and</w:t>
+      </w:r>
+      <w:r>
+        <w:t xml:space="preserve"> </w:t>
       </w:r>
       <w:r>
         <w:t xml:space="preserve">“</w:t>
@@ -2778,12 +2753,30 @@
         <w:t xml:space="preserve">”</w:t>
       </w:r>
       <w:r>
-        <w:t xml:space="preserve">), and tagging (</w:t>
+        <w:t xml:space="preserve">; accessed from the</w:t>
+      </w:r>
+      <w:r>
+        <w:t xml:space="preserve"> </w:t>
       </w:r>
       <w:r>
         <w:t xml:space="preserve">“</w:t>
       </w:r>
       <w:r>
+        <w:t xml:space="preserve">Surveys</w:t>
+      </w:r>
+      <w:r>
+        <w:t xml:space="preserve">”</w:t>
+      </w:r>
+      <w:r>
+        <w:t xml:space="preserve"> </w:t>
+      </w:r>
+      <w:r>
+        <w:t xml:space="preserve">drop-down menu), and tagging (</w:t>
+      </w:r>
+      <w:r>
+        <w:t xml:space="preserve">“</w:t>
+      </w:r>
+      <w:r>
         <w:t xml:space="preserve">Tagging</w:t>
       </w:r>
       <w:r>
@@ -2808,7 +2801,7 @@
         <w:t xml:space="preserve"> </w:t>
       </w:r>
       <w:r>
-        <w:t xml:space="preserve">tab includes plots of observed and predicted values of mean numbers per tow captured in the research vessel survey (Figure</w:t>
+        <w:t xml:space="preserve">page includes plots of observed and predicted values of mean numbers per tow captured in the research vessel survey (Figure</w:t>
       </w:r>
       <w:r>
         <w:t xml:space="preserve"> </w:t>
@@ -2817,7 +2810,7 @@
         <w:t xml:space="preserve">5</w:t>
       </w:r>
       <w:r>
-        <w:t xml:space="preserve">). The dashboard also includes tabs focused on model estimates such as catchability and selectivity (</w:t>
+        <w:t xml:space="preserve">). The dashboard also includes pages focused on model estimates such as catchability and selectivity (</w:t>
       </w:r>
       <w:r>
         <w:t xml:space="preserve">“</w:t>
@@ -2880,7 +2873,7 @@
         <w:t xml:space="preserve"> </w:t>
       </w:r>
       <w:r>
-        <w:t xml:space="preserve">tab and key inputs and outputs are included as tables under the</w:t>
+        <w:t xml:space="preserve">page, trends from different models are compared under the</w:t>
       </w:r>
       <w:r>
         <w:t xml:space="preserve"> </w:t>
@@ -2889,6 +2882,102 @@
         <w:t xml:space="preserve">“</w:t>
       </w:r>
       <w:r>
+        <w:t xml:space="preserve">Comps</w:t>
+      </w:r>
+      <w:r>
+        <w:t xml:space="preserve">”</w:t>
+      </w:r>
+      <w:r>
+        <w:t xml:space="preserve"> </w:t>
+      </w:r>
+      <w:r>
+        <w:t xml:space="preserve">page, details on the projections are accessed from the</w:t>
+      </w:r>
+      <w:r>
+        <w:t xml:space="preserve"> </w:t>
+      </w:r>
+      <w:r>
+        <w:t xml:space="preserve">“</w:t>
+      </w:r>
+      <w:r>
+        <w:t xml:space="preserve">Projections</w:t>
+      </w:r>
+      <w:r>
+        <w:t xml:space="preserve">”</w:t>
+      </w:r>
+      <w:r>
+        <w:t xml:space="preserve"> </w:t>
+      </w:r>
+      <w:r>
+        <w:t xml:space="preserve">drop-down menu (</w:t>
+      </w:r>
+      <w:r>
+        <w:t xml:space="preserve">“</w:t>
+      </w:r>
+      <w:r>
+        <w:t xml:space="preserve">Assumptions</w:t>
+      </w:r>
+      <w:r>
+        <w:t xml:space="preserve">”</w:t>
+      </w:r>
+      <w:r>
+        <w:t xml:space="preserve">,</w:t>
+      </w:r>
+      <w:r>
+        <w:t xml:space="preserve"> </w:t>
+      </w:r>
+      <w:r>
+        <w:t xml:space="preserve">“</w:t>
+      </w:r>
+      <w:r>
+        <w:t xml:space="preserve">Past projections</w:t>
+      </w:r>
+      <w:r>
+        <w:t xml:space="preserve">”</w:t>
+      </w:r>
+      <w:r>
+        <w:t xml:space="preserve">,</w:t>
+      </w:r>
+      <w:r>
+        <w:t xml:space="preserve"> </w:t>
+      </w:r>
+      <w:r>
+        <w:t xml:space="preserve">“</w:t>
+      </w:r>
+      <w:r>
+        <w:t xml:space="preserve">Retro projections</w:t>
+      </w:r>
+      <w:r>
+        <w:t xml:space="preserve">”</w:t>
+      </w:r>
+      <w:r>
+        <w:t xml:space="preserve">, and</w:t>
+      </w:r>
+      <w:r>
+        <w:t xml:space="preserve"> </w:t>
+      </w:r>
+      <w:r>
+        <w:t xml:space="preserve">“</w:t>
+      </w:r>
+      <w:r>
+        <w:t xml:space="preserve">Results</w:t>
+      </w:r>
+      <w:r>
+        <w:t xml:space="preserve">”</w:t>
+      </w:r>
+      <w:r>
+        <w:t xml:space="preserve"> </w:t>
+      </w:r>
+      <w:r>
+        <w:t xml:space="preserve">pages), and key inputs and outputs are accessed from</w:t>
+      </w:r>
+      <w:r>
+        <w:t xml:space="preserve"> </w:t>
+      </w:r>
+      <w:r>
+        <w:t xml:space="preserve">“</w:t>
+      </w:r>
+      <w:r>
         <w:t xml:space="preserve">Tables</w:t>
       </w:r>
       <w:r>
@@ -2898,7 +2987,88 @@
         <w:t xml:space="preserve"> </w:t>
       </w:r>
       <w:r>
-        <w:t xml:space="preserve">tab. The plots and tables included in the dashboard are similar to those typically presented at assessment meetings and in research documents, however, the interactive nature of the plots permit easy and efficient access to significantly more detail. Because the dashboard is contained in an html file, it acts as an interactive assessment document that can be shared for peer-review. This allows colleagues and stakeholders to independently scrutinize details of the data and model that are not easily accessed by users other than the analyst. Such access improves the transparency of the stock assessment model which, in turn, leads to richer discussion and scrutiny of the biological and statistical rigor of the model.</w:t>
+        <w:t xml:space="preserve">drop-down menu (</w:t>
+      </w:r>
+      <w:r>
+        <w:t xml:space="preserve">“</w:t>
+      </w:r>
+      <w:r>
+        <w:t xml:space="preserve">Inputs</w:t>
+      </w:r>
+      <w:r>
+        <w:t xml:space="preserve">”</w:t>
+      </w:r>
+      <w:r>
+        <w:t xml:space="preserve">,</w:t>
+      </w:r>
+      <w:r>
+        <w:t xml:space="preserve"> </w:t>
+      </w:r>
+      <w:r>
+        <w:t xml:space="preserve">“</w:t>
+      </w:r>
+      <w:r>
+        <w:t xml:space="preserve">Settings</w:t>
+      </w:r>
+      <w:r>
+        <w:t xml:space="preserve">”</w:t>
+      </w:r>
+      <w:r>
+        <w:t xml:space="preserve">,</w:t>
+      </w:r>
+      <w:r>
+        <w:t xml:space="preserve"> </w:t>
+      </w:r>
+      <w:r>
+        <w:t xml:space="preserve">“</w:t>
+      </w:r>
+      <w:r>
+        <w:t xml:space="preserve">Outputs</w:t>
+      </w:r>
+      <w:r>
+        <w:t xml:space="preserve">”</w:t>
+      </w:r>
+      <w:r>
+        <w:t xml:space="preserve"> </w:t>
+      </w:r>
+      <w:r>
+        <w:t xml:space="preserve">pages). The plots and tables included in the dashboard are similar to those typically presented at assessment meetings and in research documents, however, there are two key benefits of this approach over the</w:t>
+      </w:r>
+      <w:r>
+        <w:t xml:space="preserve"> </w:t>
+      </w:r>
+      <w:r>
+        <w:rPr>
+          <w:i/>
+        </w:rPr>
+        <w:t xml:space="preserve">modus operandi</w:t>
+      </w:r>
+      <w:r>
+        <w:t xml:space="preserve"> </w:t>
+      </w:r>
+      <w:r>
+        <w:t xml:space="preserve">of producing static documents and slides: 1) interactive plots nested in a dashboard permit relatively easy and efficient access to the details as it replaces scrolling through tens, if not hundreds, of pages or slides with mouse-clicks across pages holding data-rich illustrations (i.e. both broader patterns and finer details in the data are accessible via zooming and tooltips); and, 2) the automated nature of the dashboard circumvents the monotonous, time-consuming and error-prone task of copying and pasting figures, tables and values into documents and slides. Both benefits expedite the process of exploring a range of model configurations as the automated output facilitate quick views of standard diagnostics and the interactive plots facilitate detailed explorations and model to model comparisons. The dashboard also makes it easy to share the results with colleagues and stakeholders as it is rendered into a self-contained html file. This allows others to independently scrutinize details of the data and model that are typically only accessible to the analyst. Such access improves the transparency of the stock assessment model which, in turn, leads to richer discussion and scrutiny of the biological and statistical rigor of the model. For instance, visualizations depicting the model assumptions, process errors and confidence intervals around the projections raised important questions on the impact of the assumptions on the projections from the model. These questions were raised during the first assessment meeting in which this tool was used and the ensuing discussion helped the assessment biologists, managers and fisheries representatives in the room gain a deeper understanding of the uncertainties and the patterns in the risk tables [e.g Prob(SSB</w:t>
+      </w:r>
+      <w:r>
+        <w:rPr>
+          <w:vertAlign w:val="subscript"/>
+        </w:rPr>
+        <w:t xml:space="preserve">2020</w:t>
+      </w:r>
+      <w:r>
+        <w:t xml:space="preserve"> </w:t>
+      </w:r>
+      <w:r>
+        <w:t xml:space="preserve">≥ B</w:t>
+      </w:r>
+      <w:r>
+        <w:rPr>
+          <w:vertAlign w:val="subscript"/>
+        </w:rPr>
+        <w:t xml:space="preserve">lim</w:t>
+      </w:r>
+      <w:r>
+        <w:t xml:space="preserve">)].</w:t>
       </w:r>
     </w:p>
     <w:p>
@@ -2921,7 +3091,7 @@
                     </pic:cNvPicPr>
                   </pic:nvPicPr>
                   <pic:blipFill>
-                    <a:blip r:embed="rId27"/>
+                    <a:blip r:embed="rId29"/>
                     <a:stretch>
                       <a:fillRect/>
                     </a:stretch>
@@ -2994,7 +3164,7 @@
                     </pic:cNvPicPr>
                   </pic:nvPicPr>
                   <pic:blipFill>
-                    <a:blip r:embed="rId28"/>
+                    <a:blip r:embed="rId30"/>
                     <a:stretch>
                       <a:fillRect/>
                     </a:stretch>
@@ -3063,11 +3233,11 @@
       <w:pPr>
         <w:pStyle w:val="Heading1"/>
       </w:pPr>
-      <w:bookmarkStart w:id="29" w:name="towards-open-stock-assessment"/>
+      <w:bookmarkStart w:id="31" w:name="towards-open-stock-assessment"/>
       <w:r>
         <w:t xml:space="preserve">Towards open stock-assessment</w:t>
       </w:r>
-      <w:bookmarkEnd w:id="29"/>
+      <w:bookmarkEnd w:id="31"/>
     </w:p>
     <w:p>
       <w:pPr>
@@ -3160,7 +3330,7 @@
         <w:pStyle w:val="BodyText"/>
       </w:pPr>
       <w:r>
-        <w:t xml:space="preserve">We believe that the dashboard tool is a step forward in terms of open science and reproducible research in addition to being a major step forward in how stock assessments are presented and critiqued. While the entire data-pipeline can be revealed to all by sharing code and data, it is unlikely that an individual has the time to fully review and recreate a particular analysis in its entirety when most participants are already overcommitted</w:t>
+        <w:t xml:space="preserve">The tools presented here are additions to the growing number of interactive stock assessment tools being developed and applied across the globe (e.g. _________). We believe that such tools represent an important a step forward in terms of open science and reproducible research in addition to being a major step forward in how stock assessments are presented and critiqued. While these tools may not reveal the entire data-pipeline, it is unlikely that an individual has the time to fully review and recreate a particular analysis in its entirety when most participants are already overcommitted</w:t>
       </w:r>
       <w:r>
         <w:t xml:space="preserve"> </w:t>
@@ -3169,36 +3339,36 @@
         <w:t xml:space="preserve">(Banks, 2011)</w:t>
       </w:r>
       <w:r>
-        <w:t xml:space="preserve">. In the case of NCAM, considerable statistical experience and expertise is required simply to run the model. However, the dashboard removes many of these difficulties. The html file contains all model inputs, outputs and diagnostics in an open and easy to use interactive document, and can be distributed prior to meetings and participants can assess the results and diagnostics at their leisure. Specific experience with the tools used to generate the results are not required to constructively and critically review of the results presented in the dashboard.</w:t>
+        <w:t xml:space="preserve">. In the case of NCAM, considerable statistical experience and expertise is required simply to run the model. However, the dashboard removes many of these difficulties. The html file contains all model inputs, outputs and diagnostics in an open and easy to use interactive document that can be distributed prior to meetings and, as such, participants can assess the results and diagnostics at their leisure. Specific experience with the tools used to generate the results are not required to constructively and critically review of the results presented in the dashboard.</w:t>
       </w:r>
     </w:p>
     <w:p>
       <w:pPr>
         <w:pStyle w:val="Heading1"/>
       </w:pPr>
-      <w:bookmarkStart w:id="30" w:name="conclusions"/>
+      <w:bookmarkStart w:id="32" w:name="conclusions"/>
       <w:r>
         <w:t xml:space="preserve">Conclusions</w:t>
       </w:r>
-      <w:bookmarkEnd w:id="30"/>
+      <w:bookmarkEnd w:id="32"/>
     </w:p>
     <w:p>
       <w:pPr>
         <w:pStyle w:val="FirstParagraph"/>
       </w:pPr>
       <w:r>
-        <w:t xml:space="preserve">We must acknowledge there are costs to adopting the use of interactive tools. The first and obvious one being that staff are required to have both the time and training to effectively develop these tools. In our two examples, the developers (first and second authors) were relatively proficient with R and have natural aptitudes for programming, but had their formal training in field-based population ecology. While some learning time was needed (a few weeks), the learning curve was relatively minor because there was no need to learn a new programming language (e.g. JavaScript, CSS, etc.). Moreover, a growing user base means that most programming issues were readily addressed through simple internet searches. We expect the accessibility and quality of these tools to continue to improve as more people in the fisheries community develop and use interactive documents. It is our experience that the upfront investment in time has already paid dividends in terms of efficiencies of delivering products for subsequent stock assessments, and in the quality of the data exploration and understanding. Scientific exploration is rarely a linear process, and the ability to navigate around a dashboard fits the natural way people pursue ideas.</w:t>
+        <w:t xml:space="preserve">We must acknowledge there are costs to adopting the use of interactive tools. The first and obvious one being that staff are required to have both the time and training to effectively develop these tools. In our two examples, the developers (first, second and third authors) were relatively proficient with R and have natural aptitudes for programming, but had their formal training in field-based population ecology. While some learning time was needed (a few weeks), the learning curve was relatively minor because there was no need to learn a new programming language (e.g. JavaScript, CSS, etc.). Moreover, a growing user base means that most programming issues were readily addressed through simple internet searches. We expect the accessibility and quality of these tools to continue to improve as more people in the fisheries community develop and use interactive documents. It is our experience that the upfront investment in time has already paid dividends in terms of efficiencies of delivering products for subsequent stock assessments, and in the quality of the data exploration and understanding. Scientific exploration is rarely a linear process, and the ability to navigate around a dashboard fits the natural way people pursue ideas.</w:t>
       </w:r>
     </w:p>
     <w:p>
       <w:pPr>
         <w:pStyle w:val="Heading1"/>
       </w:pPr>
-      <w:bookmarkStart w:id="31" w:name="acknowledgements"/>
+      <w:bookmarkStart w:id="33" w:name="acknowledgements"/>
       <w:r>
         <w:t xml:space="preserve">Acknowledgements</w:t>
       </w:r>
-      <w:bookmarkEnd w:id="31"/>
+      <w:bookmarkEnd w:id="33"/>
     </w:p>
     <w:p>
       <w:pPr>
@@ -3212,14 +3382,14 @@
       <w:pPr>
         <w:pStyle w:val="Heading1"/>
       </w:pPr>
-      <w:bookmarkStart w:id="32" w:name="references"/>
+      <w:bookmarkStart w:id="34" w:name="references"/>
       <w:r>
         <w:t xml:space="preserve">References</w:t>
       </w:r>
-      <w:bookmarkEnd w:id="32"/>
-    </w:p>
-    <w:bookmarkStart w:id="71" w:name="refs"/>
-    <w:bookmarkStart w:id="34" w:name="ref-allaire2017"/>
+      <w:bookmarkEnd w:id="34"/>
+    </w:p>
+    <w:bookmarkStart w:id="73" w:name="refs"/>
+    <w:bookmarkStart w:id="36" w:name="ref-allaire2017"/>
     <w:p>
       <w:pPr>
         <w:pStyle w:val="Bibliography"/>
@@ -3242,7 +3412,7 @@
       <w:r>
         <w:t xml:space="preserve"> </w:t>
       </w:r>
-      <w:hyperlink r:id="rId33">
+      <w:hyperlink r:id="rId35">
         <w:r>
           <w:rPr>
             <w:rStyle w:val="Hyperlink"/>
@@ -3251,8 +3421,8 @@
         </w:r>
       </w:hyperlink>
     </w:p>
-    <w:bookmarkEnd w:id="34"/>
-    <w:bookmarkStart w:id="36" w:name="ref-allaire2018"/>
+    <w:bookmarkEnd w:id="36"/>
+    <w:bookmarkStart w:id="38" w:name="ref-allaire2018"/>
     <w:p>
       <w:pPr>
         <w:pStyle w:val="Bibliography"/>
@@ -3275,7 +3445,7 @@
       <w:r>
         <w:t xml:space="preserve"> </w:t>
       </w:r>
-      <w:hyperlink r:id="rId35">
+      <w:hyperlink r:id="rId37">
         <w:r>
           <w:rPr>
             <w:rStyle w:val="Hyperlink"/>
@@ -3284,8 +3454,8 @@
         </w:r>
       </w:hyperlink>
     </w:p>
-    <w:bookmarkEnd w:id="36"/>
-    <w:bookmarkStart w:id="37" w:name="ref-banks2011"/>
+    <w:bookmarkEnd w:id="38"/>
+    <w:bookmarkStart w:id="39" w:name="ref-banks2011"/>
     <w:p>
       <w:pPr>
         <w:pStyle w:val="Bibliography"/>
@@ -3318,8 +3488,8 @@
         <w:t xml:space="preserve">(1), 4.</w:t>
       </w:r>
     </w:p>
-    <w:bookmarkEnd w:id="37"/>
-    <w:bookmarkStart w:id="38" w:name="ref-cadigan2016"/>
+    <w:bookmarkEnd w:id="39"/>
+    <w:bookmarkStart w:id="40" w:name="ref-cadigan2016"/>
     <w:p>
       <w:pPr>
         <w:pStyle w:val="Bibliography"/>
@@ -3352,8 +3522,8 @@
         <w:t xml:space="preserve">(2), 296–308.</w:t>
       </w:r>
     </w:p>
-    <w:bookmarkEnd w:id="38"/>
-    <w:bookmarkStart w:id="40" w:name="ref-chang2018b"/>
+    <w:bookmarkEnd w:id="40"/>
+    <w:bookmarkStart w:id="42" w:name="ref-chang2018b"/>
     <w:p>
       <w:pPr>
         <w:pStyle w:val="Bibliography"/>
@@ -3376,7 +3546,7 @@
       <w:r>
         <w:t xml:space="preserve"> </w:t>
       </w:r>
-      <w:hyperlink r:id="rId39">
+      <w:hyperlink r:id="rId41">
         <w:r>
           <w:rPr>
             <w:rStyle w:val="Hyperlink"/>
@@ -3385,8 +3555,8 @@
         </w:r>
       </w:hyperlink>
     </w:p>
-    <w:bookmarkEnd w:id="40"/>
-    <w:bookmarkStart w:id="42" w:name="ref-chang2018a"/>
+    <w:bookmarkEnd w:id="42"/>
+    <w:bookmarkStart w:id="44" w:name="ref-chang2018a"/>
     <w:p>
       <w:pPr>
         <w:pStyle w:val="Bibliography"/>
@@ -3409,7 +3579,7 @@
       <w:r>
         <w:t xml:space="preserve"> </w:t>
       </w:r>
-      <w:hyperlink r:id="rId41">
+      <w:hyperlink r:id="rId43">
         <w:r>
           <w:rPr>
             <w:rStyle w:val="Hyperlink"/>
@@ -3418,8 +3588,8 @@
         </w:r>
       </w:hyperlink>
     </w:p>
-    <w:bookmarkEnd w:id="42"/>
-    <w:bookmarkStart w:id="44" w:name="ref-cheng2016"/>
+    <w:bookmarkEnd w:id="44"/>
+    <w:bookmarkStart w:id="46" w:name="ref-cheng2016"/>
     <w:p>
       <w:pPr>
         <w:pStyle w:val="Bibliography"/>
@@ -3442,7 +3612,7 @@
       <w:r>
         <w:t xml:space="preserve"> </w:t>
       </w:r>
-      <w:hyperlink r:id="rId43">
+      <w:hyperlink r:id="rId45">
         <w:r>
           <w:rPr>
             <w:rStyle w:val="Hyperlink"/>
@@ -3451,8 +3621,8 @@
         </w:r>
       </w:hyperlink>
     </w:p>
-    <w:bookmarkEnd w:id="44"/>
-    <w:bookmarkStart w:id="46" w:name="ref-cheng2018"/>
+    <w:bookmarkEnd w:id="46"/>
+    <w:bookmarkStart w:id="48" w:name="ref-cheng2018"/>
     <w:p>
       <w:pPr>
         <w:pStyle w:val="Bibliography"/>
@@ -3475,7 +3645,7 @@
       <w:r>
         <w:t xml:space="preserve"> </w:t>
       </w:r>
-      <w:hyperlink r:id="rId45">
+      <w:hyperlink r:id="rId47">
         <w:r>
           <w:rPr>
             <w:rStyle w:val="Hyperlink"/>
@@ -3484,8 +3654,8 @@
         </w:r>
       </w:hyperlink>
     </w:p>
-    <w:bookmarkEnd w:id="46"/>
-    <w:bookmarkStart w:id="47" w:name="ref-dwyer2019"/>
+    <w:bookmarkEnd w:id="48"/>
+    <w:bookmarkStart w:id="49" w:name="ref-dwyer2019"/>
     <w:p>
       <w:pPr>
         <w:pStyle w:val="Bibliography"/>
@@ -3527,8 +3697,8 @@
         <w:t xml:space="preserve">, v + 126p.</w:t>
       </w:r>
     </w:p>
-    <w:bookmarkEnd w:id="47"/>
-    <w:bookmarkStart w:id="48" w:name="ref-fomel2009"/>
+    <w:bookmarkEnd w:id="49"/>
+    <w:bookmarkStart w:id="50" w:name="ref-fomel2009"/>
     <w:p>
       <w:pPr>
         <w:pStyle w:val="Bibliography"/>
@@ -3561,8 +3731,8 @@
         <w:t xml:space="preserve">(1), 5.</w:t>
       </w:r>
     </w:p>
-    <w:bookmarkEnd w:id="48"/>
-    <w:bookmarkStart w:id="49" w:name="ref-fournier2012"/>
+    <w:bookmarkEnd w:id="50"/>
+    <w:bookmarkStart w:id="51" w:name="ref-fournier2012"/>
     <w:p>
       <w:pPr>
         <w:pStyle w:val="Bibliography"/>
@@ -3595,8 +3765,8 @@
         <w:t xml:space="preserve">(2), 233–249.</w:t>
       </w:r>
     </w:p>
-    <w:bookmarkEnd w:id="49"/>
-    <w:bookmarkStart w:id="51" w:name="ref-gelman2014"/>
+    <w:bookmarkEnd w:id="51"/>
+    <w:bookmarkStart w:id="53" w:name="ref-gelman2014"/>
     <w:p>
       <w:pPr>
         <w:pStyle w:val="Bibliography"/>
@@ -3631,7 +3801,7 @@
       <w:r>
         <w:t xml:space="preserve"> </w:t>
       </w:r>
-      <w:hyperlink r:id="rId50">
+      <w:hyperlink r:id="rId52">
         <w:r>
           <w:rPr>
             <w:rStyle w:val="Hyperlink"/>
@@ -3640,8 +3810,8 @@
         </w:r>
       </w:hyperlink>
     </w:p>
-    <w:bookmarkEnd w:id="51"/>
-    <w:bookmarkStart w:id="52" w:name="ref-hampton2015"/>
+    <w:bookmarkEnd w:id="53"/>
+    <w:bookmarkStart w:id="54" w:name="ref-hampton2015"/>
     <w:p>
       <w:pPr>
         <w:pStyle w:val="Bibliography"/>
@@ -3674,8 +3844,8 @@
         <w:t xml:space="preserve">(7), 1–13.</w:t>
       </w:r>
     </w:p>
-    <w:bookmarkEnd w:id="52"/>
-    <w:bookmarkStart w:id="53" w:name="ref-hampton2013"/>
+    <w:bookmarkEnd w:id="54"/>
+    <w:bookmarkStart w:id="55" w:name="ref-hampton2013"/>
     <w:p>
       <w:pPr>
         <w:pStyle w:val="Bibliography"/>
@@ -3708,8 +3878,8 @@
         <w:t xml:space="preserve">(3), 156–162.</w:t>
       </w:r>
     </w:p>
-    <w:bookmarkEnd w:id="53"/>
-    <w:bookmarkStart w:id="55" w:name="ref-kristensen2015"/>
+    <w:bookmarkEnd w:id="55"/>
+    <w:bookmarkStart w:id="57" w:name="ref-kristensen2015"/>
     <w:p>
       <w:pPr>
         <w:pStyle w:val="Bibliography"/>
@@ -3744,7 +3914,7 @@
       <w:r>
         <w:t xml:space="preserve"> </w:t>
       </w:r>
-      <w:hyperlink r:id="rId54">
+      <w:hyperlink r:id="rId56">
         <w:r>
           <w:rPr>
             <w:rStyle w:val="Hyperlink"/>
@@ -3753,8 +3923,8 @@
         </w:r>
       </w:hyperlink>
     </w:p>
-    <w:bookmarkEnd w:id="55"/>
-    <w:bookmarkStart w:id="56" w:name="ref-leek2015b"/>
+    <w:bookmarkEnd w:id="57"/>
+    <w:bookmarkStart w:id="58" w:name="ref-leek2015b"/>
     <w:p>
       <w:pPr>
         <w:pStyle w:val="Bibliography"/>
@@ -3787,8 +3957,8 @@
         <w:t xml:space="preserve">(6), 1645–1646.</w:t>
       </w:r>
     </w:p>
-    <w:bookmarkEnd w:id="56"/>
-    <w:bookmarkStart w:id="57" w:name="ref-leek2015a"/>
+    <w:bookmarkEnd w:id="58"/>
+    <w:bookmarkStart w:id="59" w:name="ref-leek2015a"/>
     <w:p>
       <w:pPr>
         <w:pStyle w:val="Bibliography"/>
@@ -3821,8 +3991,8 @@
         <w:t xml:space="preserve">(7549), 612.</w:t>
       </w:r>
     </w:p>
-    <w:bookmarkEnd w:id="57"/>
-    <w:bookmarkStart w:id="58" w:name="ref-lewis2018"/>
+    <w:bookmarkEnd w:id="59"/>
+    <w:bookmarkStart w:id="60" w:name="ref-lewis2018"/>
     <w:p>
       <w:pPr>
         <w:pStyle w:val="Bibliography"/>
@@ -3855,8 +4025,8 @@
         <w:t xml:space="preserve">(1), 172–179.</w:t>
       </w:r>
     </w:p>
-    <w:bookmarkEnd w:id="58"/>
-    <w:bookmarkStart w:id="59" w:name="ref-link1999"/>
+    <w:bookmarkEnd w:id="60"/>
+    <w:bookmarkStart w:id="61" w:name="ref-link1999"/>
     <w:p>
       <w:pPr>
         <w:pStyle w:val="Bibliography"/>
@@ -3889,8 +4059,8 @@
         <w:t xml:space="preserve">(3), 1017–1027.</w:t>
       </w:r>
     </w:p>
-    <w:bookmarkEnd w:id="59"/>
-    <w:bookmarkStart w:id="60" w:name="ref-maunder2013"/>
+    <w:bookmarkEnd w:id="61"/>
+    <w:bookmarkStart w:id="62" w:name="ref-maunder2013"/>
     <w:p>
       <w:pPr>
         <w:pStyle w:val="Bibliography"/>
@@ -3923,8 +4093,8 @@
         <w:t xml:space="preserve">, 61–74.</w:t>
       </w:r>
     </w:p>
-    <w:bookmarkEnd w:id="60"/>
-    <w:bookmarkStart w:id="61" w:name="ref-plummer2003"/>
+    <w:bookmarkEnd w:id="62"/>
+    <w:bookmarkStart w:id="63" w:name="ref-plummer2003"/>
     <w:p>
       <w:pPr>
         <w:pStyle w:val="Bibliography"/>
@@ -3957,8 +4127,8 @@
         <w:t xml:space="preserve">. Vienna, Austria.</w:t>
       </w:r>
     </w:p>
-    <w:bookmarkEnd w:id="61"/>
-    <w:bookmarkStart w:id="63" w:name="ref-R"/>
+    <w:bookmarkEnd w:id="63"/>
+    <w:bookmarkStart w:id="65" w:name="ref-R"/>
     <w:p>
       <w:pPr>
         <w:pStyle w:val="Bibliography"/>
@@ -3981,7 +4151,7 @@
       <w:r>
         <w:t xml:space="preserve"> </w:t>
       </w:r>
-      <w:hyperlink r:id="rId62">
+      <w:hyperlink r:id="rId64">
         <w:r>
           <w:rPr>
             <w:rStyle w:val="Hyperlink"/>
@@ -3990,8 +4160,8 @@
         </w:r>
       </w:hyperlink>
     </w:p>
-    <w:bookmarkEnd w:id="63"/>
-    <w:bookmarkStart w:id="64" w:name="ref-rideout2018"/>
+    <w:bookmarkEnd w:id="65"/>
+    <w:bookmarkStart w:id="66" w:name="ref-rideout2018"/>
     <w:p>
       <w:pPr>
         <w:pStyle w:val="Bibliography"/>
@@ -4015,8 +4185,8 @@
         <w:t xml:space="preserve">(p. 59). Canadian Technical Report of Fisheries; Aquatic Sciences No. 3267.</w:t>
       </w:r>
     </w:p>
-    <w:bookmarkEnd w:id="64"/>
-    <w:bookmarkStart w:id="66" w:name="ref-Rstudio"/>
+    <w:bookmarkEnd w:id="66"/>
+    <w:bookmarkStart w:id="68" w:name="ref-Rstudio"/>
     <w:p>
       <w:pPr>
         <w:pStyle w:val="Bibliography"/>
@@ -4039,7 +4209,7 @@
       <w:r>
         <w:t xml:space="preserve"> </w:t>
       </w:r>
-      <w:hyperlink r:id="rId65">
+      <w:hyperlink r:id="rId67">
         <w:r>
           <w:rPr>
             <w:rStyle w:val="Hyperlink"/>
@@ -4048,8 +4218,8 @@
         </w:r>
       </w:hyperlink>
     </w:p>
-    <w:bookmarkEnd w:id="66"/>
-    <w:bookmarkStart w:id="68" w:name="ref-sievert2018"/>
+    <w:bookmarkEnd w:id="68"/>
+    <w:bookmarkStart w:id="70" w:name="ref-sievert2018"/>
     <w:p>
       <w:pPr>
         <w:pStyle w:val="Bibliography"/>
@@ -4072,7 +4242,7 @@
       <w:r>
         <w:t xml:space="preserve"> </w:t>
       </w:r>
-      <w:hyperlink r:id="rId67">
+      <w:hyperlink r:id="rId69">
         <w:r>
           <w:rPr>
             <w:rStyle w:val="Hyperlink"/>
@@ -4081,8 +4251,8 @@
         </w:r>
       </w:hyperlink>
     </w:p>
-    <w:bookmarkEnd w:id="68"/>
-    <w:bookmarkStart w:id="69" w:name="ref-smith1981"/>
+    <w:bookmarkEnd w:id="70"/>
+    <w:bookmarkStart w:id="71" w:name="ref-smith1981"/>
     <w:p>
       <w:pPr>
         <w:pStyle w:val="Bibliography"/>
@@ -4106,8 +4276,8 @@
         <w:t xml:space="preserve">(p. 66). Canadian Technical Report of Fisheries; Aquatic Sciences No. 1030.</w:t>
       </w:r>
     </w:p>
-    <w:bookmarkEnd w:id="69"/>
-    <w:bookmarkStart w:id="70" w:name="ref-taggart1995"/>
+    <w:bookmarkEnd w:id="71"/>
+    <w:bookmarkStart w:id="72" w:name="ref-taggart1995"/>
     <w:p>
       <w:pPr>
         <w:pStyle w:val="Bibliography"/>
@@ -4140,8 +4310,8 @@
         <w:t xml:space="preserve">.</w:t>
       </w:r>
     </w:p>
-    <w:bookmarkEnd w:id="70"/>
-    <w:bookmarkEnd w:id="71"/>
+    <w:bookmarkEnd w:id="72"/>
+    <w:bookmarkEnd w:id="73"/>
     <w:sectPr>
       <w:footerReference w:type="default" r:id="rId9"/>
       <w:pgSz w:w="12240" w:h="15840"/>

</xml_diff>

<commit_message>
Address comments from reviewer 3 (namely add an appendix listing some examples) and reviewer 2
</commit_message>
<xml_diff>
--- a/analysis/paper/manuscript.docx
+++ b/analysis/paper/manuscript.docx
@@ -1782,7 +1782,43 @@
         <w:pStyle w:val="FirstParagraph"/>
       </w:pPr>
       <w:r>
-        <w:t xml:space="preserve">Quantitative stock assessment plays a central role in modern fisheries management. Over time, and as new methods are developed, there is an increasing amount of data available to inform stock assessments. These data might be richer information on stock structure using an increasing array of markers and biomarkers, and/or the continued lengthening of population status and catch time series. Concurrently, analytical methods are now able to integrate many data sources into one stock assessment model. For well-monitored stocks, the challenge has shifted from having sufficient data and information for providing sound advice on stock status, to presenting large quantities of data and output from increasingly complex statistical models in a meaningful way. Traditional formats (e.g. slides) of presenting information at stakeholder meetings, and to fisheries managers, are simply insufficient to convey the richness of the information available. More importantly, these static and linear formats tend to stifle meaningful discussion as important details and patterns tend to get lost under the sheer volume of output. A solution to this problem is the effective use of interactive visualization tools. These are common tools we use every day on a range of web sites, but their use is no longer restricted to web site developers as these tools are being integrated into software commonly used by the research community.</w:t>
+        <w:t xml:space="preserve">Quantitative stock assessment plays a central role in modern fisheries management</w:t>
+      </w:r>
+      <w:r>
+        <w:t xml:space="preserve"> </w:t>
+      </w:r>
+      <w:r>
+        <w:t xml:space="preserve">(Hilborn &amp; Walters, 1992)</w:t>
+      </w:r>
+      <w:r>
+        <w:t xml:space="preserve">. Over time, and as new methods are developed, there is an increasing amount of data available to inform stock assessments. These data might be richer information on stock structure using an increasing array of markers and biomarkers, and/or the continued lengthening of population status and catch time series. Concurrently, analytical methods are now able to integrate many data sources into one stock assessment model</w:t>
+      </w:r>
+      <w:r>
+        <w:t xml:space="preserve"> </w:t>
+      </w:r>
+      <w:r>
+        <w:t xml:space="preserve">(Maunder &amp; Punt, 2013)</w:t>
+      </w:r>
+      <w:r>
+        <w:t xml:space="preserve">. For well-monitored stocks, the challenge has shifted from having sufficient data and information for providing sound advice on stock status, to presenting large quantities of data and output from increasingly complex statistical models in a meaningful way. Traditional formats (e.g. slides) of presenting information at stakeholder meetings, and to fisheries managers, are simply insufficient to convey the richness of the information available. More importantly, these static and linear formats tend to stifle meaningful discussion as important details and patterns tend to get lost under the sheer volume of output. A solution to this problem is the effective use of interactive visualization tools</w:t>
+      </w:r>
+      <w:r>
+        <w:t xml:space="preserve"> </w:t>
+      </w:r>
+      <w:r>
+        <w:t xml:space="preserve">(Keena, Etman, Draper, Pinheiro, &amp; Dyson, 2016)</w:t>
+      </w:r>
+      <w:r>
+        <w:t xml:space="preserve">. These are common tools we use every day on a range of web sites, but their use is no longer restricted to web site developers as these tools are being integrated into software commonly used by the research community. As a result, an increasing number of scientists across a wide range of disciplines are starting to apply interactive visualization tools to explore and communicate their results</w:t>
+      </w:r>
+      <w:r>
+        <w:t xml:space="preserve"> </w:t>
+      </w:r>
+      <w:r>
+        <w:t xml:space="preserve">(e.g. Jones et al., 2016; Letcher et al., 2018; Yeatman, Richie-Halford, Smith, Keshavan, &amp; Rokem, 2018)</w:t>
+      </w:r>
+      <w:r>
+        <w:t xml:space="preserve">. This trend includes fisheries research and many of these tools, and the code used to produce them, are available online (see Appendix A for examples).</w:t>
       </w:r>
     </w:p>
     <w:p>
@@ -3319,7 +3355,7 @@
         <w:t xml:space="preserve"> </w:t>
       </w:r>
       <w:r>
-        <w:t xml:space="preserve">(Fomel &amp; Claerbout, 2009)</w:t>
+        <w:t xml:space="preserve">(Fomel &amp; Claerbout, 2009; Lowndes et al., 2017)</w:t>
       </w:r>
       <w:r>
         <w:t xml:space="preserve">.</w:t>
@@ -3330,7 +3366,7 @@
         <w:pStyle w:val="BodyText"/>
       </w:pPr>
       <w:r>
-        <w:t xml:space="preserve">The tools presented here are additions to the growing number of interactive stock assessment tools being developed and applied across the globe (e.g. _________). We believe that such tools represent an important a step forward in terms of open science and reproducible research in addition to being a major step forward in how stock assessments are presented and critiqued. While these tools may not reveal the entire data-pipeline, it is unlikely that an individual has the time to fully review and recreate a particular analysis in its entirety when most participants are already overcommitted</w:t>
+        <w:t xml:space="preserve">The tools presented here are additions to the growing number of interactive stock assessment tools being developed and applied across the globe (see Appendix A). We believe that such tools represent an important a step forward in terms of open science and reproducible research in addition to being a major step forward in how stock assessments are presented and critiqued. While these tools may not reveal the entire data-pipeline, it is unlikely that an individual has the time to fully review and recreate a particular analysis in its entirety when most participants are already overcommitted</w:t>
       </w:r>
       <w:r>
         <w:t xml:space="preserve"> </w:t>
@@ -3375,21 +3411,189 @@
         <w:pStyle w:val="FirstParagraph"/>
       </w:pPr>
       <w:r>
-        <w:t xml:space="preserve">We thank the numerous colleagues and participants of various stakeholder and stock assessment meetings who encouraged us to further develop these interactive visualization tools, and especially those who took the time to make suggestions on how to make them more accessible and useful.</w:t>
+        <w:t xml:space="preserve">We thank the numerous colleagues and participants of various stakeholder and stock assessment meetings who encouraged us to further develop these interactive visualization tools, and especially those who took the time to make suggestions on how to make them more accessible and useful. We are also grateful for the constructive feedback from Gary Carvalho, Kelli Johnson, Colin Millar and two anonymous reviewers.</w:t>
       </w:r>
     </w:p>
     <w:p>
       <w:pPr>
         <w:pStyle w:val="Heading1"/>
       </w:pPr>
-      <w:bookmarkStart w:id="34" w:name="references"/>
+      <w:bookmarkStart w:id="34" w:name="appendix-a"/>
+      <w:r>
+        <w:t xml:space="preserve">Appendix A</w:t>
+      </w:r>
+      <w:bookmarkEnd w:id="34"/>
+    </w:p>
+    <w:p>
+      <w:pPr>
+        <w:pStyle w:val="FirstParagraph"/>
+      </w:pPr>
+      <w:r>
+        <w:t xml:space="preserve">Partial list of applications developed to explore and communicate marine and fisheries science:</w:t>
+      </w:r>
+    </w:p>
+    <w:p>
+      <w:pPr>
+        <w:pStyle w:val="Compact"/>
+        <w:numPr>
+          <w:numId w:val="1001"/>
+          <w:ilvl w:val="0"/>
+        </w:numPr>
+      </w:pPr>
+      <w:r>
+        <w:t xml:space="preserve">Marine Aggregates Application (</w:t>
+      </w:r>
+      <w:hyperlink r:id="rId35">
+        <w:r>
+          <w:rPr>
+            <w:rStyle w:val="Hyperlink"/>
+          </w:rPr>
+          <w:t xml:space="preserve">https://openscience.cefas.co.uk/ma_tool/</w:t>
+        </w:r>
+      </w:hyperlink>
+      <w:r>
+        <w:t xml:space="preserve">) from Cefas</w:t>
+      </w:r>
+    </w:p>
+    <w:p>
+      <w:pPr>
+        <w:pStyle w:val="Compact"/>
+        <w:numPr>
+          <w:numId w:val="1001"/>
+          <w:ilvl w:val="0"/>
+        </w:numPr>
+      </w:pPr>
+      <w:r>
+        <w:t xml:space="preserve">Benthic Non Native Species Tool (</w:t>
+      </w:r>
+      <w:hyperlink r:id="rId36">
+        <w:r>
+          <w:rPr>
+            <w:rStyle w:val="Hyperlink"/>
+          </w:rPr>
+          <w:t xml:space="preserve">https://openscience.cefas.co.uk/invasive_species/</w:t>
+        </w:r>
+      </w:hyperlink>
+      <w:r>
+        <w:t xml:space="preserve">) from Cefas</w:t>
+      </w:r>
+    </w:p>
+    <w:p>
+      <w:pPr>
+        <w:pStyle w:val="Compact"/>
+        <w:numPr>
+          <w:numId w:val="1001"/>
+          <w:ilvl w:val="0"/>
+        </w:numPr>
+      </w:pPr>
+      <w:r>
+        <w:t xml:space="preserve">Species Dashboard (</w:t>
+      </w:r>
+      <w:hyperlink r:id="rId37">
+        <w:r>
+          <w:rPr>
+            <w:rStyle w:val="Hyperlink"/>
+          </w:rPr>
+          <w:t xml:space="preserve">https://shiny.marine.ie/speciesdash/</w:t>
+        </w:r>
+      </w:hyperlink>
+      <w:r>
+        <w:t xml:space="preserve">) from The Marine Institute</w:t>
+      </w:r>
+    </w:p>
+    <w:p>
+      <w:pPr>
+        <w:pStyle w:val="Compact"/>
+        <w:numPr>
+          <w:numId w:val="1001"/>
+          <w:ilvl w:val="0"/>
+        </w:numPr>
+      </w:pPr>
+      <w:r>
+        <w:t xml:space="preserve">The Stock Book (</w:t>
+      </w:r>
+      <w:hyperlink r:id="rId38">
+        <w:r>
+          <w:rPr>
+            <w:rStyle w:val="Hyperlink"/>
+          </w:rPr>
+          <w:t xml:space="preserve">https://shiny.marine.ie/stockbook/</w:t>
+        </w:r>
+      </w:hyperlink>
+      <w:r>
+        <w:t xml:space="preserve">) from The Marine Institute</w:t>
+      </w:r>
+    </w:p>
+    <w:p>
+      <w:pPr>
+        <w:pStyle w:val="Compact"/>
+        <w:numPr>
+          <w:numId w:val="1001"/>
+          <w:ilvl w:val="0"/>
+        </w:numPr>
+      </w:pPr>
+      <w:r>
+        <w:t xml:space="preserve">Catchy Data (</w:t>
+      </w:r>
+      <w:hyperlink r:id="rId39">
+        <w:r>
+          <w:rPr>
+            <w:rStyle w:val="Hyperlink"/>
+          </w:rPr>
+          <w:t xml:space="preserve">https://eu.oceana.org/en/catchy-data</w:t>
+        </w:r>
+      </w:hyperlink>
+      <w:r>
+        <w:t xml:space="preserve">) from Oceana</w:t>
+      </w:r>
+    </w:p>
+    <w:p>
+      <w:pPr>
+        <w:pStyle w:val="Compact"/>
+        <w:numPr>
+          <w:numId w:val="1001"/>
+          <w:ilvl w:val="0"/>
+        </w:numPr>
+      </w:pPr>
+      <w:r>
+        <w:t xml:space="preserve">VISA tool (e.g. </w:t>
+      </w:r>
+      <w:hyperlink r:id="rId40">
+        <w:r>
+          <w:rPr>
+            <w:rStyle w:val="Hyperlink"/>
+          </w:rPr>
+          <w:t xml:space="preserve">https://ices-tools-dev.github.io/VISA_tool/hke.27.3a46-8abd.html#ices_advice_2018</w:t>
+        </w:r>
+      </w:hyperlink>
+      <w:r>
+        <w:t xml:space="preserve">) from ICES, which was developed to meet an</w:t>
+      </w:r>
+      <w:r>
+        <w:t xml:space="preserve"> </w:t>
+      </w:r>
+      <w:r>
+        <w:t xml:space="preserve">“</w:t>
+      </w:r>
+      <w:r>
+        <w:t xml:space="preserve">EU request on dissemination of ICES advice beyond pdf files</w:t>
+      </w:r>
+      <w:r>
+        <w:t xml:space="preserve">”</w:t>
+      </w:r>
+    </w:p>
+    <w:p>
+      <w:pPr>
+        <w:pStyle w:val="Heading1"/>
+      </w:pPr>
+      <w:bookmarkStart w:id="41" w:name="references"/>
       <w:r>
         <w:t xml:space="preserve">References</w:t>
       </w:r>
-      <w:bookmarkEnd w:id="34"/>
-    </w:p>
-    <w:bookmarkStart w:id="73" w:name="refs"/>
-    <w:bookmarkStart w:id="36" w:name="ref-allaire2017"/>
+      <w:bookmarkEnd w:id="41"/>
+    </w:p>
+    <w:bookmarkStart w:id="86" w:name="refs"/>
+    <w:bookmarkStart w:id="43" w:name="ref-allaire2017"/>
     <w:p>
       <w:pPr>
         <w:pStyle w:val="Bibliography"/>
@@ -3412,7 +3616,7 @@
       <w:r>
         <w:t xml:space="preserve"> </w:t>
       </w:r>
-      <w:hyperlink r:id="rId35">
+      <w:hyperlink r:id="rId42">
         <w:r>
           <w:rPr>
             <w:rStyle w:val="Hyperlink"/>
@@ -3421,8 +3625,8 @@
         </w:r>
       </w:hyperlink>
     </w:p>
-    <w:bookmarkEnd w:id="36"/>
-    <w:bookmarkStart w:id="38" w:name="ref-allaire2018"/>
+    <w:bookmarkEnd w:id="43"/>
+    <w:bookmarkStart w:id="45" w:name="ref-allaire2018"/>
     <w:p>
       <w:pPr>
         <w:pStyle w:val="Bibliography"/>
@@ -3445,7 +3649,7 @@
       <w:r>
         <w:t xml:space="preserve"> </w:t>
       </w:r>
-      <w:hyperlink r:id="rId37">
+      <w:hyperlink r:id="rId44">
         <w:r>
           <w:rPr>
             <w:rStyle w:val="Hyperlink"/>
@@ -3454,8 +3658,8 @@
         </w:r>
       </w:hyperlink>
     </w:p>
-    <w:bookmarkEnd w:id="38"/>
-    <w:bookmarkStart w:id="39" w:name="ref-banks2011"/>
+    <w:bookmarkEnd w:id="45"/>
+    <w:bookmarkStart w:id="46" w:name="ref-banks2011"/>
     <w:p>
       <w:pPr>
         <w:pStyle w:val="Bibliography"/>
@@ -3488,8 +3692,8 @@
         <w:t xml:space="preserve">(1), 4.</w:t>
       </w:r>
     </w:p>
-    <w:bookmarkEnd w:id="39"/>
-    <w:bookmarkStart w:id="40" w:name="ref-cadigan2016"/>
+    <w:bookmarkEnd w:id="46"/>
+    <w:bookmarkStart w:id="47" w:name="ref-cadigan2016"/>
     <w:p>
       <w:pPr>
         <w:pStyle w:val="Bibliography"/>
@@ -3522,8 +3726,8 @@
         <w:t xml:space="preserve">(2), 296–308.</w:t>
       </w:r>
     </w:p>
-    <w:bookmarkEnd w:id="40"/>
-    <w:bookmarkStart w:id="42" w:name="ref-chang2018b"/>
+    <w:bookmarkEnd w:id="47"/>
+    <w:bookmarkStart w:id="49" w:name="ref-chang2018b"/>
     <w:p>
       <w:pPr>
         <w:pStyle w:val="Bibliography"/>
@@ -3546,7 +3750,7 @@
       <w:r>
         <w:t xml:space="preserve"> </w:t>
       </w:r>
-      <w:hyperlink r:id="rId41">
+      <w:hyperlink r:id="rId48">
         <w:r>
           <w:rPr>
             <w:rStyle w:val="Hyperlink"/>
@@ -3555,8 +3759,8 @@
         </w:r>
       </w:hyperlink>
     </w:p>
-    <w:bookmarkEnd w:id="42"/>
-    <w:bookmarkStart w:id="44" w:name="ref-chang2018a"/>
+    <w:bookmarkEnd w:id="49"/>
+    <w:bookmarkStart w:id="51" w:name="ref-chang2018a"/>
     <w:p>
       <w:pPr>
         <w:pStyle w:val="Bibliography"/>
@@ -3579,7 +3783,7 @@
       <w:r>
         <w:t xml:space="preserve"> </w:t>
       </w:r>
-      <w:hyperlink r:id="rId43">
+      <w:hyperlink r:id="rId50">
         <w:r>
           <w:rPr>
             <w:rStyle w:val="Hyperlink"/>
@@ -3588,8 +3792,8 @@
         </w:r>
       </w:hyperlink>
     </w:p>
-    <w:bookmarkEnd w:id="44"/>
-    <w:bookmarkStart w:id="46" w:name="ref-cheng2016"/>
+    <w:bookmarkEnd w:id="51"/>
+    <w:bookmarkStart w:id="53" w:name="ref-cheng2016"/>
     <w:p>
       <w:pPr>
         <w:pStyle w:val="Bibliography"/>
@@ -3612,7 +3816,7 @@
       <w:r>
         <w:t xml:space="preserve"> </w:t>
       </w:r>
-      <w:hyperlink r:id="rId45">
+      <w:hyperlink r:id="rId52">
         <w:r>
           <w:rPr>
             <w:rStyle w:val="Hyperlink"/>
@@ -3621,8 +3825,8 @@
         </w:r>
       </w:hyperlink>
     </w:p>
-    <w:bookmarkEnd w:id="46"/>
-    <w:bookmarkStart w:id="48" w:name="ref-cheng2018"/>
+    <w:bookmarkEnd w:id="53"/>
+    <w:bookmarkStart w:id="55" w:name="ref-cheng2018"/>
     <w:p>
       <w:pPr>
         <w:pStyle w:val="Bibliography"/>
@@ -3645,7 +3849,7 @@
       <w:r>
         <w:t xml:space="preserve"> </w:t>
       </w:r>
-      <w:hyperlink r:id="rId47">
+      <w:hyperlink r:id="rId54">
         <w:r>
           <w:rPr>
             <w:rStyle w:val="Hyperlink"/>
@@ -3654,8 +3858,8 @@
         </w:r>
       </w:hyperlink>
     </w:p>
-    <w:bookmarkEnd w:id="48"/>
-    <w:bookmarkStart w:id="49" w:name="ref-dwyer2019"/>
+    <w:bookmarkEnd w:id="55"/>
+    <w:bookmarkStart w:id="56" w:name="ref-dwyer2019"/>
     <w:p>
       <w:pPr>
         <w:pStyle w:val="Bibliography"/>
@@ -3697,8 +3901,8 @@
         <w:t xml:space="preserve">, v + 126p.</w:t>
       </w:r>
     </w:p>
-    <w:bookmarkEnd w:id="49"/>
-    <w:bookmarkStart w:id="50" w:name="ref-fomel2009"/>
+    <w:bookmarkEnd w:id="56"/>
+    <w:bookmarkStart w:id="57" w:name="ref-fomel2009"/>
     <w:p>
       <w:pPr>
         <w:pStyle w:val="Bibliography"/>
@@ -3731,8 +3935,8 @@
         <w:t xml:space="preserve">(1), 5.</w:t>
       </w:r>
     </w:p>
-    <w:bookmarkEnd w:id="50"/>
-    <w:bookmarkStart w:id="51" w:name="ref-fournier2012"/>
+    <w:bookmarkEnd w:id="57"/>
+    <w:bookmarkStart w:id="58" w:name="ref-fournier2012"/>
     <w:p>
       <w:pPr>
         <w:pStyle w:val="Bibliography"/>
@@ -3765,8 +3969,8 @@
         <w:t xml:space="preserve">(2), 233–249.</w:t>
       </w:r>
     </w:p>
-    <w:bookmarkEnd w:id="51"/>
-    <w:bookmarkStart w:id="53" w:name="ref-gelman2014"/>
+    <w:bookmarkEnd w:id="58"/>
+    <w:bookmarkStart w:id="60" w:name="ref-gelman2014"/>
     <w:p>
       <w:pPr>
         <w:pStyle w:val="Bibliography"/>
@@ -3801,7 +4005,7 @@
       <w:r>
         <w:t xml:space="preserve"> </w:t>
       </w:r>
-      <w:hyperlink r:id="rId52">
+      <w:hyperlink r:id="rId59">
         <w:r>
           <w:rPr>
             <w:rStyle w:val="Hyperlink"/>
@@ -3810,8 +4014,8 @@
         </w:r>
       </w:hyperlink>
     </w:p>
-    <w:bookmarkEnd w:id="53"/>
-    <w:bookmarkStart w:id="54" w:name="ref-hampton2015"/>
+    <w:bookmarkEnd w:id="60"/>
+    <w:bookmarkStart w:id="61" w:name="ref-hampton2015"/>
     <w:p>
       <w:pPr>
         <w:pStyle w:val="Bibliography"/>
@@ -3844,8 +4048,8 @@
         <w:t xml:space="preserve">(7), 1–13.</w:t>
       </w:r>
     </w:p>
-    <w:bookmarkEnd w:id="54"/>
-    <w:bookmarkStart w:id="55" w:name="ref-hampton2013"/>
+    <w:bookmarkEnd w:id="61"/>
+    <w:bookmarkStart w:id="62" w:name="ref-hampton2013"/>
     <w:p>
       <w:pPr>
         <w:pStyle w:val="Bibliography"/>
@@ -3878,13 +4082,103 @@
         <w:t xml:space="preserve">(3), 156–162.</w:t>
       </w:r>
     </w:p>
-    <w:bookmarkEnd w:id="55"/>
-    <w:bookmarkStart w:id="57" w:name="ref-kristensen2015"/>
+    <w:bookmarkEnd w:id="62"/>
+    <w:bookmarkStart w:id="63" w:name="ref-hilborn1992"/>
     <w:p>
       <w:pPr>
         <w:pStyle w:val="Bibliography"/>
       </w:pPr>
       <w:r>
+        <w:t xml:space="preserve">Hilborn, R., &amp; Walters, C. J. (1992).</w:t>
+      </w:r>
+      <w:r>
+        <w:t xml:space="preserve"> </w:t>
+      </w:r>
+      <w:r>
+        <w:rPr>
+          <w:i/>
+        </w:rPr>
+        <w:t xml:space="preserve">Quantitative fisheries stock assessment: Choice, dynamics and uncertainty</w:t>
+      </w:r>
+      <w:r>
+        <w:t xml:space="preserve">. Chapman; Hall.</w:t>
+      </w:r>
+    </w:p>
+    <w:bookmarkEnd w:id="63"/>
+    <w:bookmarkStart w:id="64" w:name="ref-jones2016"/>
+    <w:p>
+      <w:pPr>
+        <w:pStyle w:val="Bibliography"/>
+      </w:pPr>
+      <w:r>
+        <w:t xml:space="preserve">Jones, A. S., Horsburgh, J. S., Jackson-Smith, D., Ramı́rez, M., Flint, C. G., &amp; Caraballo, J. (2016). A web-based, interactive visualization tool for social environmental survey data.</w:t>
+      </w:r>
+      <w:r>
+        <w:t xml:space="preserve"> </w:t>
+      </w:r>
+      <w:r>
+        <w:rPr>
+          <w:i/>
+        </w:rPr>
+        <w:t xml:space="preserve">Environmental Modelling &amp; Software</w:t>
+      </w:r>
+      <w:r>
+        <w:t xml:space="preserve">,</w:t>
+      </w:r>
+      <w:r>
+        <w:t xml:space="preserve"> </w:t>
+      </w:r>
+      <w:r>
+        <w:rPr>
+          <w:i/>
+        </w:rPr>
+        <w:t xml:space="preserve">84</w:t>
+      </w:r>
+      <w:r>
+        <w:t xml:space="preserve">, 412–426.</w:t>
+      </w:r>
+    </w:p>
+    <w:bookmarkEnd w:id="64"/>
+    <w:bookmarkStart w:id="65" w:name="ref-keena2016"/>
+    <w:p>
+      <w:pPr>
+        <w:pStyle w:val="Bibliography"/>
+      </w:pPr>
+      <w:r>
+        <w:t xml:space="preserve">Keena, N., Etman, M. A., Draper, J., Pinheiro, P., &amp; Dyson, A. (2016). Interactive visualization for interdisciplinary research.</w:t>
+      </w:r>
+      <w:r>
+        <w:t xml:space="preserve"> </w:t>
+      </w:r>
+      <w:r>
+        <w:rPr>
+          <w:i/>
+        </w:rPr>
+        <w:t xml:space="preserve">Electronic Imaging</w:t>
+      </w:r>
+      <w:r>
+        <w:t xml:space="preserve">,</w:t>
+      </w:r>
+      <w:r>
+        <w:t xml:space="preserve"> </w:t>
+      </w:r>
+      <w:r>
+        <w:rPr>
+          <w:i/>
+        </w:rPr>
+        <w:t xml:space="preserve">2016</w:t>
+      </w:r>
+      <w:r>
+        <w:t xml:space="preserve">(1), 1–7.</w:t>
+      </w:r>
+    </w:p>
+    <w:bookmarkEnd w:id="65"/>
+    <w:bookmarkStart w:id="67" w:name="ref-kristensen2015"/>
+    <w:p>
+      <w:pPr>
+        <w:pStyle w:val="Bibliography"/>
+      </w:pPr>
+      <w:r>
         <w:t xml:space="preserve">Kristensen, K., Nielsen, A., Berg, C., Skaug, H., &amp; Bell, B. (2016). TMB: Automatic differentiation and laplace approximation.</w:t>
       </w:r>
       <w:r>
@@ -3914,7 +4208,7 @@
       <w:r>
         <w:t xml:space="preserve"> </w:t>
       </w:r>
-      <w:hyperlink r:id="rId56">
+      <w:hyperlink r:id="rId66">
         <w:r>
           <w:rPr>
             <w:rStyle w:val="Hyperlink"/>
@@ -3923,8 +4217,8 @@
         </w:r>
       </w:hyperlink>
     </w:p>
-    <w:bookmarkEnd w:id="57"/>
-    <w:bookmarkStart w:id="58" w:name="ref-leek2015b"/>
+    <w:bookmarkEnd w:id="67"/>
+    <w:bookmarkStart w:id="68" w:name="ref-leek2015b"/>
     <w:p>
       <w:pPr>
         <w:pStyle w:val="Bibliography"/>
@@ -3957,8 +4251,8 @@
         <w:t xml:space="preserve">(6), 1645–1646.</w:t>
       </w:r>
     </w:p>
-    <w:bookmarkEnd w:id="58"/>
-    <w:bookmarkStart w:id="59" w:name="ref-leek2015a"/>
+    <w:bookmarkEnd w:id="68"/>
+    <w:bookmarkStart w:id="69" w:name="ref-leek2015a"/>
     <w:p>
       <w:pPr>
         <w:pStyle w:val="Bibliography"/>
@@ -3991,13 +4285,47 @@
         <w:t xml:space="preserve">(7549), 612.</w:t>
       </w:r>
     </w:p>
-    <w:bookmarkEnd w:id="59"/>
-    <w:bookmarkStart w:id="60" w:name="ref-lewis2018"/>
+    <w:bookmarkEnd w:id="69"/>
+    <w:bookmarkStart w:id="70" w:name="ref-letcher2018"/>
     <w:p>
       <w:pPr>
         <w:pStyle w:val="Bibliography"/>
       </w:pPr>
       <w:r>
+        <w:t xml:space="preserve">Letcher, B. H., Walker, J. D., O’Donnell, M. J., Whiteley, A. R., Nislow, K. H., &amp; Coombs, J. A. (2018). Three visualization approaches for communicating and exploring passive integrated transponder tag data.</w:t>
+      </w:r>
+      <w:r>
+        <w:t xml:space="preserve"> </w:t>
+      </w:r>
+      <w:r>
+        <w:rPr>
+          <w:i/>
+        </w:rPr>
+        <w:t xml:space="preserve">Fisheries</w:t>
+      </w:r>
+      <w:r>
+        <w:t xml:space="preserve">,</w:t>
+      </w:r>
+      <w:r>
+        <w:t xml:space="preserve"> </w:t>
+      </w:r>
+      <w:r>
+        <w:rPr>
+          <w:i/>
+        </w:rPr>
+        <w:t xml:space="preserve">43</w:t>
+      </w:r>
+      <w:r>
+        <w:t xml:space="preserve">(5), 241–248.</w:t>
+      </w:r>
+    </w:p>
+    <w:bookmarkEnd w:id="70"/>
+    <w:bookmarkStart w:id="71" w:name="ref-lewis2018"/>
+    <w:p>
+      <w:pPr>
+        <w:pStyle w:val="Bibliography"/>
+      </w:pPr>
+      <w:r>
         <w:t xml:space="preserve">Lewis, K. P., Vander Wal, E., &amp; Fifield, D. A. (2018). Wildlife biology, big data, and reproducible research.</w:t>
       </w:r>
       <w:r>
@@ -4025,8 +4353,8 @@
         <w:t xml:space="preserve">(1), 172–179.</w:t>
       </w:r>
     </w:p>
-    <w:bookmarkEnd w:id="60"/>
-    <w:bookmarkStart w:id="61" w:name="ref-link1999"/>
+    <w:bookmarkEnd w:id="71"/>
+    <w:bookmarkStart w:id="72" w:name="ref-link1999"/>
     <w:p>
       <w:pPr>
         <w:pStyle w:val="Bibliography"/>
@@ -4059,13 +4387,47 @@
         <w:t xml:space="preserve">(3), 1017–1027.</w:t>
       </w:r>
     </w:p>
-    <w:bookmarkEnd w:id="61"/>
-    <w:bookmarkStart w:id="62" w:name="ref-maunder2013"/>
+    <w:bookmarkEnd w:id="72"/>
+    <w:bookmarkStart w:id="73" w:name="ref-lowndes2017"/>
     <w:p>
       <w:pPr>
         <w:pStyle w:val="Bibliography"/>
       </w:pPr>
       <w:r>
+        <w:t xml:space="preserve">Lowndes, J. S. S., Best, B. D., Scarborough, C., Afflerbach, J. C., Frazier, M. R., O’Hara, C. C., … Halpern, B. S. (2017). Our path to better science in less time using open data science tools.</w:t>
+      </w:r>
+      <w:r>
+        <w:t xml:space="preserve"> </w:t>
+      </w:r>
+      <w:r>
+        <w:rPr>
+          <w:i/>
+        </w:rPr>
+        <w:t xml:space="preserve">Nature Ecology &amp; Evolution</w:t>
+      </w:r>
+      <w:r>
+        <w:t xml:space="preserve">,</w:t>
+      </w:r>
+      <w:r>
+        <w:t xml:space="preserve"> </w:t>
+      </w:r>
+      <w:r>
+        <w:rPr>
+          <w:i/>
+        </w:rPr>
+        <w:t xml:space="preserve">1</w:t>
+      </w:r>
+      <w:r>
+        <w:t xml:space="preserve">(6), 0160.</w:t>
+      </w:r>
+    </w:p>
+    <w:bookmarkEnd w:id="73"/>
+    <w:bookmarkStart w:id="74" w:name="ref-maunder2013"/>
+    <w:p>
+      <w:pPr>
+        <w:pStyle w:val="Bibliography"/>
+      </w:pPr>
+      <w:r>
         <w:t xml:space="preserve">Maunder, M. N., &amp; Punt, A. E. (2013). A review of integrated analysis in fisheries stock assessment.</w:t>
       </w:r>
       <w:r>
@@ -4093,8 +4455,8 @@
         <w:t xml:space="preserve">, 61–74.</w:t>
       </w:r>
     </w:p>
-    <w:bookmarkEnd w:id="62"/>
-    <w:bookmarkStart w:id="63" w:name="ref-plummer2003"/>
+    <w:bookmarkEnd w:id="74"/>
+    <w:bookmarkStart w:id="75" w:name="ref-plummer2003"/>
     <w:p>
       <w:pPr>
         <w:pStyle w:val="Bibliography"/>
@@ -4127,8 +4489,8 @@
         <w:t xml:space="preserve">. Vienna, Austria.</w:t>
       </w:r>
     </w:p>
-    <w:bookmarkEnd w:id="63"/>
-    <w:bookmarkStart w:id="65" w:name="ref-R"/>
+    <w:bookmarkEnd w:id="75"/>
+    <w:bookmarkStart w:id="77" w:name="ref-R"/>
     <w:p>
       <w:pPr>
         <w:pStyle w:val="Bibliography"/>
@@ -4151,7 +4513,7 @@
       <w:r>
         <w:t xml:space="preserve"> </w:t>
       </w:r>
-      <w:hyperlink r:id="rId64">
+      <w:hyperlink r:id="rId76">
         <w:r>
           <w:rPr>
             <w:rStyle w:val="Hyperlink"/>
@@ -4160,8 +4522,8 @@
         </w:r>
       </w:hyperlink>
     </w:p>
-    <w:bookmarkEnd w:id="65"/>
-    <w:bookmarkStart w:id="66" w:name="ref-rideout2018"/>
+    <w:bookmarkEnd w:id="77"/>
+    <w:bookmarkStart w:id="78" w:name="ref-rideout2018"/>
     <w:p>
       <w:pPr>
         <w:pStyle w:val="Bibliography"/>
@@ -4185,8 +4547,8 @@
         <w:t xml:space="preserve">(p. 59). Canadian Technical Report of Fisheries; Aquatic Sciences No. 3267.</w:t>
       </w:r>
     </w:p>
-    <w:bookmarkEnd w:id="66"/>
-    <w:bookmarkStart w:id="68" w:name="ref-Rstudio"/>
+    <w:bookmarkEnd w:id="78"/>
+    <w:bookmarkStart w:id="80" w:name="ref-Rstudio"/>
     <w:p>
       <w:pPr>
         <w:pStyle w:val="Bibliography"/>
@@ -4209,7 +4571,7 @@
       <w:r>
         <w:t xml:space="preserve"> </w:t>
       </w:r>
-      <w:hyperlink r:id="rId67">
+      <w:hyperlink r:id="rId79">
         <w:r>
           <w:rPr>
             <w:rStyle w:val="Hyperlink"/>
@@ -4218,8 +4580,8 @@
         </w:r>
       </w:hyperlink>
     </w:p>
-    <w:bookmarkEnd w:id="68"/>
-    <w:bookmarkStart w:id="70" w:name="ref-sievert2018"/>
+    <w:bookmarkEnd w:id="80"/>
+    <w:bookmarkStart w:id="82" w:name="ref-sievert2018"/>
     <w:p>
       <w:pPr>
         <w:pStyle w:val="Bibliography"/>
@@ -4242,7 +4604,7 @@
       <w:r>
         <w:t xml:space="preserve"> </w:t>
       </w:r>
-      <w:hyperlink r:id="rId69">
+      <w:hyperlink r:id="rId81">
         <w:r>
           <w:rPr>
             <w:rStyle w:val="Hyperlink"/>
@@ -4251,8 +4613,8 @@
         </w:r>
       </w:hyperlink>
     </w:p>
-    <w:bookmarkEnd w:id="70"/>
-    <w:bookmarkStart w:id="71" w:name="ref-smith1981"/>
+    <w:bookmarkEnd w:id="82"/>
+    <w:bookmarkStart w:id="83" w:name="ref-smith1981"/>
     <w:p>
       <w:pPr>
         <w:pStyle w:val="Bibliography"/>
@@ -4276,8 +4638,8 @@
         <w:t xml:space="preserve">(p. 66). Canadian Technical Report of Fisheries; Aquatic Sciences No. 1030.</w:t>
       </w:r>
     </w:p>
-    <w:bookmarkEnd w:id="71"/>
-    <w:bookmarkStart w:id="72" w:name="ref-taggart1995"/>
+    <w:bookmarkEnd w:id="83"/>
+    <w:bookmarkStart w:id="84" w:name="ref-taggart1995"/>
     <w:p>
       <w:pPr>
         <w:pStyle w:val="Bibliography"/>
@@ -4310,8 +4672,42 @@
         <w:t xml:space="preserve">.</w:t>
       </w:r>
     </w:p>
-    <w:bookmarkEnd w:id="72"/>
-    <w:bookmarkEnd w:id="73"/>
+    <w:bookmarkEnd w:id="84"/>
+    <w:bookmarkStart w:id="85" w:name="ref-yeatman2018"/>
+    <w:p>
+      <w:pPr>
+        <w:pStyle w:val="Bibliography"/>
+      </w:pPr>
+      <w:r>
+        <w:t xml:space="preserve">Yeatman, J. D., Richie-Halford, A., Smith, J. K., Keshavan, A., &amp; Rokem, A. (2018). A browser-based tool for visualization and analysis of diffusion mri data.</w:t>
+      </w:r>
+      <w:r>
+        <w:t xml:space="preserve"> </w:t>
+      </w:r>
+      <w:r>
+        <w:rPr>
+          <w:i/>
+        </w:rPr>
+        <w:t xml:space="preserve">Nature Communications</w:t>
+      </w:r>
+      <w:r>
+        <w:t xml:space="preserve">,</w:t>
+      </w:r>
+      <w:r>
+        <w:t xml:space="preserve"> </w:t>
+      </w:r>
+      <w:r>
+        <w:rPr>
+          <w:i/>
+        </w:rPr>
+        <w:t xml:space="preserve">9</w:t>
+      </w:r>
+      <w:r>
+        <w:t xml:space="preserve">(1), 940.</w:t>
+      </w:r>
+    </w:p>
+    <w:bookmarkEnd w:id="85"/>
+    <w:bookmarkEnd w:id="86"/>
     <w:sectPr>
       <w:footerReference w:type="default" r:id="rId9"/>
       <w:pgSz w:w="12240" w:h="15840"/>
@@ -4963,6 +5359,109 @@
       </w:pPr>
     </w:lvl>
   </w:abstractNum>
+  <w:abstractNum w:abstractNumId="991">
+    <w:nsid w:val="ea454b4c"/>
+    <w:multiLevelType w:val="multilevel"/>
+    <w:lvl w:ilvl="0">
+      <w:numFmt w:val="bullet"/>
+      <w:lvlText w:val="•"/>
+      <w:lvlJc w:val="left"/>
+      <w:pPr>
+        <w:tabs>
+          <w:tab w:val="num" w:pos="0"/>
+        </w:tabs>
+        <w:ind w:left="480" w:hanging="480"/>
+      </w:pPr>
+    </w:lvl>
+    <w:lvl w:ilvl="1">
+      <w:numFmt w:val="bullet"/>
+      <w:lvlText w:val="–"/>
+      <w:lvlJc w:val="left"/>
+      <w:pPr>
+        <w:tabs>
+          <w:tab w:val="num" w:pos="720"/>
+        </w:tabs>
+        <w:ind w:left="1200" w:hanging="480"/>
+      </w:pPr>
+    </w:lvl>
+    <w:lvl w:ilvl="2">
+      <w:numFmt w:val="bullet"/>
+      <w:lvlText w:val="•"/>
+      <w:lvlJc w:val="left"/>
+      <w:pPr>
+        <w:tabs>
+          <w:tab w:val="num" w:pos="1440"/>
+        </w:tabs>
+        <w:ind w:left="1920" w:hanging="480"/>
+      </w:pPr>
+    </w:lvl>
+    <w:lvl w:ilvl="3">
+      <w:numFmt w:val="bullet"/>
+      <w:lvlText w:val="–"/>
+      <w:lvlJc w:val="left"/>
+      <w:pPr>
+        <w:tabs>
+          <w:tab w:val="num" w:pos="2160"/>
+        </w:tabs>
+        <w:ind w:left="2640" w:hanging="480"/>
+      </w:pPr>
+    </w:lvl>
+    <w:lvl w:ilvl="4">
+      <w:numFmt w:val="bullet"/>
+      <w:lvlText w:val="•"/>
+      <w:lvlJc w:val="left"/>
+      <w:pPr>
+        <w:tabs>
+          <w:tab w:val="num" w:pos="2880"/>
+        </w:tabs>
+        <w:ind w:left="3360" w:hanging="480"/>
+      </w:pPr>
+    </w:lvl>
+    <w:lvl w:ilvl="5">
+      <w:numFmt w:val="bullet"/>
+      <w:lvlText w:val="–"/>
+      <w:lvlJc w:val="left"/>
+      <w:pPr>
+        <w:tabs>
+          <w:tab w:val="num" w:pos="3600"/>
+        </w:tabs>
+        <w:ind w:left="4080" w:hanging="480"/>
+      </w:pPr>
+    </w:lvl>
+    <w:lvl w:ilvl="6">
+      <w:numFmt w:val="bullet"/>
+      <w:lvlText w:val="•"/>
+      <w:lvlJc w:val="left"/>
+      <w:pPr>
+        <w:tabs>
+          <w:tab w:val="num" w:pos="4320"/>
+        </w:tabs>
+        <w:ind w:left="4800" w:hanging="480"/>
+      </w:pPr>
+    </w:lvl>
+    <w:lvl w:ilvl="7">
+      <w:numFmt w:val="bullet"/>
+      <w:lvlText w:val="–"/>
+      <w:lvlJc w:val="left"/>
+      <w:pPr>
+        <w:tabs>
+          <w:tab w:val="num" w:pos="5040"/>
+        </w:tabs>
+        <w:ind w:left="5520" w:hanging="480"/>
+      </w:pPr>
+    </w:lvl>
+    <w:lvl w:ilvl="8">
+      <w:numFmt w:val="bullet"/>
+      <w:lvlText w:val="•"/>
+      <w:lvlJc w:val="left"/>
+      <w:pPr>
+        <w:tabs>
+          <w:tab w:val="num" w:pos="5760"/>
+        </w:tabs>
+        <w:ind w:left="6240" w:hanging="480"/>
+      </w:pPr>
+    </w:lvl>
+  </w:abstractNum>
   <w:num w:numId="1">
     <w:abstractNumId w:val="0"/>
   </w:num>
@@ -5004,6 +5503,9 @@
   </w:num>
   <w:num w:numId="1000">
     <w:abstractNumId w:val="990"/>
+  </w:num>
+  <w:num w:numId="1001">
+    <w:abstractNumId w:val="991"/>
   </w:num>
 </w:numbering>
 </file>

</xml_diff>

<commit_message>
Address Keith's comments on the ms down to the Survey data section
</commit_message>
<xml_diff>
--- a/analysis/paper/manuscript.docx
+++ b/analysis/paper/manuscript.docx
@@ -1782,6 +1782,29 @@
         <w:pStyle w:val="FirstParagraph"/>
       </w:pPr>
       <w:r>
+        <w:rPr>
+          <w:i/>
+        </w:rPr>
+        <w:t xml:space="preserve">The greatest value of a picture is when it forces us to notice what we never expected to see.</w:t>
+      </w:r>
+      <w:r>
+        <w:br w:type="textWrapping"/>
+      </w:r>
+      <w:r>
+        <w:t xml:space="preserve">- Tukey</w:t>
+      </w:r>
+      <w:r>
+        <w:t xml:space="preserve"> </w:t>
+      </w:r>
+      <w:r>
+        <w:t xml:space="preserve">(1977)</w:t>
+      </w:r>
+    </w:p>
+    <w:p>
+      <w:pPr>
+        <w:pStyle w:val="BodyText"/>
+      </w:pPr>
+      <w:r>
         <w:t xml:space="preserve">Quantitative stock assessment plays a central role in modern fisheries management</w:t>
       </w:r>
       <w:r>
@@ -1800,7 +1823,7 @@
         <w:t xml:space="preserve">(Maunder &amp; Punt, 2013)</w:t>
       </w:r>
       <w:r>
-        <w:t xml:space="preserve">. For well-monitored stocks, the challenge has shifted from having sufficient data and information for providing sound advice on stock status, to presenting large quantities of data and output from increasingly complex statistical models in a meaningful way. Traditional formats (e.g. slides) of presenting information at stakeholder meetings, and to fisheries managers, are simply insufficient to convey the richness of the information available. More importantly, these static and linear formats tend to stifle meaningful discussion as important details and patterns tend to get lost under the sheer volume of output. A solution to this problem is the effective use of interactive visualization tools</w:t>
+        <w:t xml:space="preserve">. For well-monitored stocks, the challenge has shifted from having sufficient data and information for providing sound advice on stock status, to presenting large quantities of data and output from increasingly complex statistical models in a meaningful way. Traditional formats (e.g. slides) for presenting information at stakeholder meetings are often insufficient to convey the richness of information available and the static and sequential nature of these formats can stifle meaningful discussions. A solution to this problem is the effective use of interactive visualization tools</w:t>
       </w:r>
       <w:r>
         <w:t xml:space="preserve"> </w:t>
@@ -1826,16 +1849,16 @@
         <w:pStyle w:val="BodyText"/>
       </w:pPr>
       <w:r>
-        <w:t xml:space="preserve">Here we aim to demonstrate how interactive visualization tools provide an efficient and effective means of exploring and communicating the ever-expanding array of data inputs and model outputs. First, we focus on data that are commonly presented in stock assessments and use interactive plots to simplify the detailed exploration of data from long-term monitoring programs program. Second, we focus on the modeling aspect of stock assessment and demonstrate how dynamic and interactive data visualizations can be used to explore, diagnose and communicate results from an integrated assessment model. This structure corresponds to two important steps in the stock assessment process: 1) knowing the data, and 2) data modeling.</w:t>
+        <w:t xml:space="preserve">Here we aim to demonstrate how interactive visualization tools provide an efficient and effective means of exploring and communicating the ever-expanding array of data inputs and model outputs. First, we focus on data that are commonly presented in stock assessments and use interactive plots to simplify the detailed exploration of data from long-term monitoring programs program. Second, we focus on the modeling aspect of stock assessment and demonstrate how dynamic and interactive data visualizations can be used to explore, diagnose and communicate results from an integrated assessment model. This structure corresponds to two important steps in the stock assessment process: 1) data exploration, and 2) data modeling.</w:t>
       </w:r>
     </w:p>
     <w:p>
       <w:pPr>
         <w:pStyle w:val="Heading1"/>
       </w:pPr>
-      <w:bookmarkStart w:id="20" w:name="knowing-the-data"/>
-      <w:r>
-        <w:t xml:space="preserve">Knowing the data</w:t>
+      <w:bookmarkStart w:id="20" w:name="data-exploration"/>
+      <w:r>
+        <w:t xml:space="preserve">Data exploration</w:t>
       </w:r>
       <w:bookmarkEnd w:id="20"/>
     </w:p>
@@ -1862,7 +1885,16 @@
         <w:t xml:space="preserve"> </w:t>
       </w:r>
       <w:r>
-        <w:t xml:space="preserve">surveys that track changes in abundance and, in many cases, also monitor trends in biological factors such as age composition, growth rates, sex ratios and maturation stages. For some data-rich stocks, mark and recapture studies are also carried out to estimate movement, migration, growth rate, natural mortality, and discard mortality. All of the above-mentioned data sets are complex and as the volume and variety of these data increases, it becomes more difficult to be aware of the details of each data set and discover key patterns within each. This challenge can be mediated, to a degree, by the application of interactive visualization tools as that they allow detailed exploration of the data behind a plot. For instance, the ability to zoom in on features or areas of interest, turn off layers and hover over specific points to reveal more information creates an interactive user-driven experience that expedites explorations of data. This is exemplified by two recently developed interactive tools: 1) a tool designed to quickly examine fishery-independent survey data; and 2) an interactive mapping tool developed for the exploration of a long-term tagging study.</w:t>
+        <w:t xml:space="preserve">surveys that track changes in abundance and, in many cases, also monitor trends in biological factors such as age composition, growth rates, sex ratios and maturation stages. For some data-rich stocks, mark and recapture studies are also carried out to estimate movement, migration, growth rate, natural mortality, and discard mortality. All of the above-mentioned data sets are complex and as the volume and variety of these data increases, it becomes more difficult to be aware of the details of each data set and discover key patterns within each. It has long been recognized that this challenge can be mediated, to a degree, by the application of interactive visualization tools as they allow detailed exploration of the data behind a plot</w:t>
+      </w:r>
+      <w:r>
+        <w:t xml:space="preserve"> </w:t>
+      </w:r>
+      <w:r>
+        <w:t xml:space="preserve">(Fisherkeller, Friedman, &amp; Tukey, 1988; Tukey &amp; Tukey, 1985)</w:t>
+      </w:r>
+      <w:r>
+        <w:t xml:space="preserve">. For instance, the ability to zoom in on features or areas of interest, turn off layers and hover over specific points to reveal more information creates an interactive user-driven experience that expedites explorations of data. These abilities are illustrated by two recently developed interactive tools: 1) a tool designed to quickly examine fishery-independent survey data; and 2) an interactive mapping tool developed for the exploration of a long-term tagging study.</w:t>
       </w:r>
     </w:p>
     <w:p>
@@ -3592,7 +3624,7 @@
       </w:r>
       <w:bookmarkEnd w:id="41"/>
     </w:p>
-    <w:bookmarkStart w:id="86" w:name="refs"/>
+    <w:bookmarkStart w:id="90" w:name="refs"/>
     <w:bookmarkStart w:id="43" w:name="ref-allaire2017"/>
     <w:p>
       <w:pPr>
@@ -3902,12 +3934,34 @@
       </w:r>
     </w:p>
     <w:bookmarkEnd w:id="56"/>
-    <w:bookmarkStart w:id="57" w:name="ref-fomel2009"/>
+    <w:bookmarkStart w:id="57" w:name="ref-fisherkeller1988"/>
     <w:p>
       <w:pPr>
         <w:pStyle w:val="Bibliography"/>
       </w:pPr>
       <w:r>
+        <w:t xml:space="preserve">Fisherkeller, M. A., Friedman, J. H., &amp; Tukey, J. W. (1988). PRIM-9: An interactive multidimensional data display and analysis system.</w:t>
+      </w:r>
+      <w:r>
+        <w:t xml:space="preserve"> </w:t>
+      </w:r>
+      <w:r>
+        <w:rPr>
+          <w:i/>
+        </w:rPr>
+        <w:t xml:space="preserve">Dynamic Graphics for Statistics</w:t>
+      </w:r>
+      <w:r>
+        <w:t xml:space="preserve">, 91–109.</w:t>
+      </w:r>
+    </w:p>
+    <w:bookmarkEnd w:id="57"/>
+    <w:bookmarkStart w:id="58" w:name="ref-fomel2009"/>
+    <w:p>
+      <w:pPr>
+        <w:pStyle w:val="Bibliography"/>
+      </w:pPr>
+      <w:r>
         <w:t xml:space="preserve">Fomel, S., &amp; Claerbout, J. F. (2009). Reproducible research.</w:t>
       </w:r>
       <w:r>
@@ -3935,8 +3989,8 @@
         <w:t xml:space="preserve">(1), 5.</w:t>
       </w:r>
     </w:p>
-    <w:bookmarkEnd w:id="57"/>
-    <w:bookmarkStart w:id="58" w:name="ref-fournier2012"/>
+    <w:bookmarkEnd w:id="58"/>
+    <w:bookmarkStart w:id="59" w:name="ref-fournier2012"/>
     <w:p>
       <w:pPr>
         <w:pStyle w:val="Bibliography"/>
@@ -3969,8 +4023,8 @@
         <w:t xml:space="preserve">(2), 233–249.</w:t>
       </w:r>
     </w:p>
-    <w:bookmarkEnd w:id="58"/>
-    <w:bookmarkStart w:id="60" w:name="ref-gelman2014"/>
+    <w:bookmarkEnd w:id="59"/>
+    <w:bookmarkStart w:id="61" w:name="ref-gelman2014"/>
     <w:p>
       <w:pPr>
         <w:pStyle w:val="Bibliography"/>
@@ -4005,7 +4059,7 @@
       <w:r>
         <w:t xml:space="preserve"> </w:t>
       </w:r>
-      <w:hyperlink r:id="rId59">
+      <w:hyperlink r:id="rId60">
         <w:r>
           <w:rPr>
             <w:rStyle w:val="Hyperlink"/>
@@ -4014,8 +4068,8 @@
         </w:r>
       </w:hyperlink>
     </w:p>
-    <w:bookmarkEnd w:id="60"/>
-    <w:bookmarkStart w:id="61" w:name="ref-hampton2015"/>
+    <w:bookmarkEnd w:id="61"/>
+    <w:bookmarkStart w:id="62" w:name="ref-hampton2015"/>
     <w:p>
       <w:pPr>
         <w:pStyle w:val="Bibliography"/>
@@ -4048,8 +4102,8 @@
         <w:t xml:space="preserve">(7), 1–13.</w:t>
       </w:r>
     </w:p>
-    <w:bookmarkEnd w:id="61"/>
-    <w:bookmarkStart w:id="62" w:name="ref-hampton2013"/>
+    <w:bookmarkEnd w:id="62"/>
+    <w:bookmarkStart w:id="63" w:name="ref-hampton2013"/>
     <w:p>
       <w:pPr>
         <w:pStyle w:val="Bibliography"/>
@@ -4082,8 +4136,8 @@
         <w:t xml:space="preserve">(3), 156–162.</w:t>
       </w:r>
     </w:p>
-    <w:bookmarkEnd w:id="62"/>
-    <w:bookmarkStart w:id="63" w:name="ref-hilborn1992"/>
+    <w:bookmarkEnd w:id="63"/>
+    <w:bookmarkStart w:id="64" w:name="ref-hilborn1992"/>
     <w:p>
       <w:pPr>
         <w:pStyle w:val="Bibliography"/>
@@ -4104,8 +4158,8 @@
         <w:t xml:space="preserve">. Chapman; Hall.</w:t>
       </w:r>
     </w:p>
-    <w:bookmarkEnd w:id="63"/>
-    <w:bookmarkStart w:id="64" w:name="ref-jones2016"/>
+    <w:bookmarkEnd w:id="64"/>
+    <w:bookmarkStart w:id="65" w:name="ref-jones2016"/>
     <w:p>
       <w:pPr>
         <w:pStyle w:val="Bibliography"/>
@@ -4138,8 +4192,8 @@
         <w:t xml:space="preserve">, 412–426.</w:t>
       </w:r>
     </w:p>
-    <w:bookmarkEnd w:id="64"/>
-    <w:bookmarkStart w:id="65" w:name="ref-keena2016"/>
+    <w:bookmarkEnd w:id="65"/>
+    <w:bookmarkStart w:id="66" w:name="ref-keena2016"/>
     <w:p>
       <w:pPr>
         <w:pStyle w:val="Bibliography"/>
@@ -4172,8 +4226,8 @@
         <w:t xml:space="preserve">(1), 1–7.</w:t>
       </w:r>
     </w:p>
-    <w:bookmarkEnd w:id="65"/>
-    <w:bookmarkStart w:id="67" w:name="ref-kristensen2015"/>
+    <w:bookmarkEnd w:id="66"/>
+    <w:bookmarkStart w:id="68" w:name="ref-kristensen2015"/>
     <w:p>
       <w:pPr>
         <w:pStyle w:val="Bibliography"/>
@@ -4208,7 +4262,7 @@
       <w:r>
         <w:t xml:space="preserve"> </w:t>
       </w:r>
-      <w:hyperlink r:id="rId66">
+      <w:hyperlink r:id="rId67">
         <w:r>
           <w:rPr>
             <w:rStyle w:val="Hyperlink"/>
@@ -4217,8 +4271,8 @@
         </w:r>
       </w:hyperlink>
     </w:p>
-    <w:bookmarkEnd w:id="67"/>
-    <w:bookmarkStart w:id="68" w:name="ref-leek2015b"/>
+    <w:bookmarkEnd w:id="68"/>
+    <w:bookmarkStart w:id="69" w:name="ref-leek2015b"/>
     <w:p>
       <w:pPr>
         <w:pStyle w:val="Bibliography"/>
@@ -4251,8 +4305,8 @@
         <w:t xml:space="preserve">(6), 1645–1646.</w:t>
       </w:r>
     </w:p>
-    <w:bookmarkEnd w:id="68"/>
-    <w:bookmarkStart w:id="69" w:name="ref-leek2015a"/>
+    <w:bookmarkEnd w:id="69"/>
+    <w:bookmarkStart w:id="70" w:name="ref-leek2015a"/>
     <w:p>
       <w:pPr>
         <w:pStyle w:val="Bibliography"/>
@@ -4285,8 +4339,8 @@
         <w:t xml:space="preserve">(7549), 612.</w:t>
       </w:r>
     </w:p>
-    <w:bookmarkEnd w:id="69"/>
-    <w:bookmarkStart w:id="70" w:name="ref-letcher2018"/>
+    <w:bookmarkEnd w:id="70"/>
+    <w:bookmarkStart w:id="71" w:name="ref-letcher2018"/>
     <w:p>
       <w:pPr>
         <w:pStyle w:val="Bibliography"/>
@@ -4319,8 +4373,8 @@
         <w:t xml:space="preserve">(5), 241–248.</w:t>
       </w:r>
     </w:p>
-    <w:bookmarkEnd w:id="70"/>
-    <w:bookmarkStart w:id="71" w:name="ref-lewis2018"/>
+    <w:bookmarkEnd w:id="71"/>
+    <w:bookmarkStart w:id="72" w:name="ref-lewis2018"/>
     <w:p>
       <w:pPr>
         <w:pStyle w:val="Bibliography"/>
@@ -4353,8 +4407,8 @@
         <w:t xml:space="preserve">(1), 172–179.</w:t>
       </w:r>
     </w:p>
-    <w:bookmarkEnd w:id="71"/>
-    <w:bookmarkStart w:id="72" w:name="ref-link1999"/>
+    <w:bookmarkEnd w:id="72"/>
+    <w:bookmarkStart w:id="73" w:name="ref-link1999"/>
     <w:p>
       <w:pPr>
         <w:pStyle w:val="Bibliography"/>
@@ -4387,8 +4441,8 @@
         <w:t xml:space="preserve">(3), 1017–1027.</w:t>
       </w:r>
     </w:p>
-    <w:bookmarkEnd w:id="72"/>
-    <w:bookmarkStart w:id="73" w:name="ref-lowndes2017"/>
+    <w:bookmarkEnd w:id="73"/>
+    <w:bookmarkStart w:id="74" w:name="ref-lowndes2017"/>
     <w:p>
       <w:pPr>
         <w:pStyle w:val="Bibliography"/>
@@ -4421,8 +4475,8 @@
         <w:t xml:space="preserve">(6), 0160.</w:t>
       </w:r>
     </w:p>
-    <w:bookmarkEnd w:id="73"/>
-    <w:bookmarkStart w:id="74" w:name="ref-maunder2013"/>
+    <w:bookmarkEnd w:id="74"/>
+    <w:bookmarkStart w:id="75" w:name="ref-maunder2013"/>
     <w:p>
       <w:pPr>
         <w:pStyle w:val="Bibliography"/>
@@ -4455,8 +4509,8 @@
         <w:t xml:space="preserve">, 61–74.</w:t>
       </w:r>
     </w:p>
-    <w:bookmarkEnd w:id="74"/>
-    <w:bookmarkStart w:id="75" w:name="ref-plummer2003"/>
+    <w:bookmarkEnd w:id="75"/>
+    <w:bookmarkStart w:id="76" w:name="ref-plummer2003"/>
     <w:p>
       <w:pPr>
         <w:pStyle w:val="Bibliography"/>
@@ -4489,8 +4543,8 @@
         <w:t xml:space="preserve">. Vienna, Austria.</w:t>
       </w:r>
     </w:p>
-    <w:bookmarkEnd w:id="75"/>
-    <w:bookmarkStart w:id="77" w:name="ref-R"/>
+    <w:bookmarkEnd w:id="76"/>
+    <w:bookmarkStart w:id="78" w:name="ref-R"/>
     <w:p>
       <w:pPr>
         <w:pStyle w:val="Bibliography"/>
@@ -4513,7 +4567,7 @@
       <w:r>
         <w:t xml:space="preserve"> </w:t>
       </w:r>
-      <w:hyperlink r:id="rId76">
+      <w:hyperlink r:id="rId77">
         <w:r>
           <w:rPr>
             <w:rStyle w:val="Hyperlink"/>
@@ -4522,8 +4576,8 @@
         </w:r>
       </w:hyperlink>
     </w:p>
-    <w:bookmarkEnd w:id="77"/>
-    <w:bookmarkStart w:id="78" w:name="ref-rideout2018"/>
+    <w:bookmarkEnd w:id="78"/>
+    <w:bookmarkStart w:id="79" w:name="ref-rideout2018"/>
     <w:p>
       <w:pPr>
         <w:pStyle w:val="Bibliography"/>
@@ -4547,8 +4601,8 @@
         <w:t xml:space="preserve">(p. 59). Canadian Technical Report of Fisheries; Aquatic Sciences No. 3267.</w:t>
       </w:r>
     </w:p>
-    <w:bookmarkEnd w:id="78"/>
-    <w:bookmarkStart w:id="80" w:name="ref-Rstudio"/>
+    <w:bookmarkEnd w:id="79"/>
+    <w:bookmarkStart w:id="81" w:name="ref-Rstudio"/>
     <w:p>
       <w:pPr>
         <w:pStyle w:val="Bibliography"/>
@@ -4571,7 +4625,7 @@
       <w:r>
         <w:t xml:space="preserve"> </w:t>
       </w:r>
-      <w:hyperlink r:id="rId79">
+      <w:hyperlink r:id="rId80">
         <w:r>
           <w:rPr>
             <w:rStyle w:val="Hyperlink"/>
@@ -4580,8 +4634,8 @@
         </w:r>
       </w:hyperlink>
     </w:p>
-    <w:bookmarkEnd w:id="80"/>
-    <w:bookmarkStart w:id="82" w:name="ref-sievert2018"/>
+    <w:bookmarkEnd w:id="81"/>
+    <w:bookmarkStart w:id="83" w:name="ref-sievert2018"/>
     <w:p>
       <w:pPr>
         <w:pStyle w:val="Bibliography"/>
@@ -4604,7 +4658,7 @@
       <w:r>
         <w:t xml:space="preserve"> </w:t>
       </w:r>
-      <w:hyperlink r:id="rId81">
+      <w:hyperlink r:id="rId82">
         <w:r>
           <w:rPr>
             <w:rStyle w:val="Hyperlink"/>
@@ -4613,8 +4667,8 @@
         </w:r>
       </w:hyperlink>
     </w:p>
-    <w:bookmarkEnd w:id="82"/>
-    <w:bookmarkStart w:id="83" w:name="ref-smith1981"/>
+    <w:bookmarkEnd w:id="83"/>
+    <w:bookmarkStart w:id="84" w:name="ref-smith1981"/>
     <w:p>
       <w:pPr>
         <w:pStyle w:val="Bibliography"/>
@@ -4638,8 +4692,8 @@
         <w:t xml:space="preserve">(p. 66). Canadian Technical Report of Fisheries; Aquatic Sciences No. 1030.</w:t>
       </w:r>
     </w:p>
-    <w:bookmarkEnd w:id="83"/>
-    <w:bookmarkStart w:id="84" w:name="ref-taggart1995"/>
+    <w:bookmarkEnd w:id="84"/>
+    <w:bookmarkStart w:id="85" w:name="ref-taggart1995"/>
     <w:p>
       <w:pPr>
         <w:pStyle w:val="Bibliography"/>
@@ -4672,13 +4726,80 @@
         <w:t xml:space="preserve">.</w:t>
       </w:r>
     </w:p>
-    <w:bookmarkEnd w:id="84"/>
-    <w:bookmarkStart w:id="85" w:name="ref-yeatman2018"/>
+    <w:bookmarkEnd w:id="85"/>
+    <w:bookmarkStart w:id="87" w:name="ref-tukey1977"/>
     <w:p>
       <w:pPr>
         <w:pStyle w:val="Bibliography"/>
       </w:pPr>
       <w:r>
+        <w:t xml:space="preserve">Tukey, J. (1977).</w:t>
+      </w:r>
+      <w:r>
+        <w:t xml:space="preserve"> </w:t>
+      </w:r>
+      <w:r>
+        <w:rPr>
+          <w:i/>
+        </w:rPr>
+        <w:t xml:space="preserve">Exploratory data analysis</w:t>
+      </w:r>
+      <w:r>
+        <w:t xml:space="preserve">. Retrieved from</w:t>
+      </w:r>
+      <w:r>
+        <w:t xml:space="preserve"> </w:t>
+      </w:r>
+      <w:hyperlink r:id="rId86">
+        <w:r>
+          <w:rPr>
+            <w:rStyle w:val="Hyperlink"/>
+          </w:rPr>
+          <w:t xml:space="preserve">https://books.google.ca/books?id=UT9dAAAAIAAJ</w:t>
+        </w:r>
+      </w:hyperlink>
+    </w:p>
+    <w:bookmarkEnd w:id="87"/>
+    <w:bookmarkStart w:id="88" w:name="ref-tukey1985"/>
+    <w:p>
+      <w:pPr>
+        <w:pStyle w:val="Bibliography"/>
+      </w:pPr>
+      <w:r>
+        <w:t xml:space="preserve">Tukey, J. W., &amp; Tukey, P. A. (1985). Computer graphics and exploratory data analysis: An introduction.</w:t>
+      </w:r>
+      <w:r>
+        <w:t xml:space="preserve"> </w:t>
+      </w:r>
+      <w:r>
+        <w:rPr>
+          <w:i/>
+        </w:rPr>
+        <w:t xml:space="preserve">Proceedings of the sixth annual conference and exposition: Computer graphics’85</w:t>
+      </w:r>
+      <w:r>
+        <w:t xml:space="preserve">,</w:t>
+      </w:r>
+      <w:r>
+        <w:t xml:space="preserve"> </w:t>
+      </w:r>
+      <w:r>
+        <w:rPr>
+          <w:i/>
+        </w:rPr>
+        <w:t xml:space="preserve">3</w:t>
+      </w:r>
+      <w:r>
+        <w:t xml:space="preserve">, 773–785. National Computer Graphics Association, Fairfax, VA.</w:t>
+      </w:r>
+    </w:p>
+    <w:bookmarkEnd w:id="88"/>
+    <w:bookmarkStart w:id="89" w:name="ref-yeatman2018"/>
+    <w:p>
+      <w:pPr>
+        <w:pStyle w:val="Bibliography"/>
+      </w:pPr>
+      <w:r>
         <w:t xml:space="preserve">Yeatman, J. D., Richie-Halford, A., Smith, J. K., Keshavan, A., &amp; Rokem, A. (2018). A browser-based tool for visualization and analysis of diffusion mri data.</w:t>
       </w:r>
       <w:r>
@@ -4706,8 +4827,8 @@
         <w:t xml:space="preserve">(1), 940.</w:t>
       </w:r>
     </w:p>
-    <w:bookmarkEnd w:id="85"/>
-    <w:bookmarkEnd w:id="86"/>
+    <w:bookmarkEnd w:id="89"/>
+    <w:bookmarkEnd w:id="90"/>
     <w:sectPr>
       <w:footerReference w:type="default" r:id="rId9"/>
       <w:pgSz w:w="12240" w:h="15840"/>

</xml_diff>

<commit_message>
Address the remainder of Keith's edits/comments
</commit_message>
<xml_diff>
--- a/analysis/paper/manuscript.docx
+++ b/analysis/paper/manuscript.docx
@@ -1873,7 +1873,7 @@
         <w:t xml:space="preserve">”</w:t>
       </w:r>
       <w:r>
-        <w:t xml:space="preserve">. The concept of using a dashboard was borrowed from the business community where they are frequently used to group a series of interactive visuals and tables to provide at-a-glance views of key performance indicators. We first demonstrate the application of these tools to data that are commonly presented in stock assessments to show how they can simplify the detailed exploration of data from long-term monitoring programs program. Second, we focus on the modeling aspect of stock assessment and demonstrate how interactive dasbhoards can be used to explore, diagnose and communicate results from an integrated assessment model. This structure corresponds to two important steps in the stock assessment process: 1) data exploration, and 2) data modeling. In each case, the dashboards were constructed within the framework of the R programming language</w:t>
+        <w:t xml:space="preserve">. The concept of using a dashboard was borrowed from the business community where they are frequently used to group a series of interactive visuals and tables to provide at-a-glance views of key performance indicators. We first demonstrate the application of these tools to data that are commonly presented in stock assessments to show how they can simplify the detailed exploration of data from long-term monitoring programs. Second, we focus on the modeling aspect of stock assessment and demonstrate how interactive dasbhoards can be used to explore, diagnose and communicate results from an integrated assessment model. This structure corresponds to two important steps in the stock assessment process: 1) data exploration, and 2) data modeling. In each case, the dashboards were constructed within the framework of the R programming language</w:t>
       </w:r>
       <w:r>
         <w:t xml:space="preserve"> </w:t>
@@ -1897,7 +1897,7 @@
         <w:t xml:space="preserve"> </w:t>
       </w:r>
       <w:r>
-        <w:t xml:space="preserve">using one or more of the packages listed in Table (Table</w:t>
+        <w:t xml:space="preserve">using three or more of the packages listed in Table (Table</w:t>
       </w:r>
       <w:r>
         <w:t xml:space="preserve"> </w:t>
@@ -2383,7 +2383,7 @@
         <w:t xml:space="preserve">(Rideout &amp; Ings, 2018)</w:t>
       </w:r>
       <w:r>
-        <w:t xml:space="preserve">. Currently, these data are analyzed using a standard stratified analysis via a locally developed R package called RStrap</w:t>
+        <w:t xml:space="preserve">. These data are analyzed using a standard stratified analysis via a locally developed R package called RStrap</w:t>
       </w:r>
       <w:r>
         <w:t xml:space="preserve"> </w:t>
@@ -2392,76 +2392,27 @@
         <w:t xml:space="preserve">(for details on methodology see Smith &amp; Somerton, 1981)</w:t>
       </w:r>
       <w:r>
-        <w:t xml:space="preserve">. Both the inputs and outputs from the analysis are very large and, depending on the species, the time-series may include &gt; 40 years and span the majority of the Newfoundland and Labrador shelf. In order for people to quickly and reliability explore these data without iteratively modifying R scripts, an app was built using a combination of shiny</w:t>
-      </w:r>
-      <w:r>
-        <w:t xml:space="preserve"> </w:t>
-      </w:r>
-      <w:r>
-        <w:t xml:space="preserve">(Chang et al., 2018)</w:t>
-      </w:r>
-      <w:r>
-        <w:t xml:space="preserve">, crosstalk</w:t>
-      </w:r>
-      <w:r>
-        <w:t xml:space="preserve"> </w:t>
-      </w:r>
-      <w:r>
-        <w:t xml:space="preserve">(Cheng, 2016)</w:t>
-      </w:r>
-      <w:r>
-        <w:t xml:space="preserve">, flexdashboard</w:t>
-      </w:r>
-      <w:r>
-        <w:t xml:space="preserve"> </w:t>
-      </w:r>
-      <w:r>
-        <w:t xml:space="preserve">(Allaire, 2017)</w:t>
-      </w:r>
-      <w:r>
-        <w:t xml:space="preserve">, plotly</w:t>
-      </w:r>
-      <w:r>
-        <w:t xml:space="preserve"> </w:t>
-      </w:r>
-      <w:r>
-        <w:t xml:space="preserve">(Sievert, 2018)</w:t>
-      </w:r>
-      <w:r>
-        <w:t xml:space="preserve">, and R Markdown</w:t>
-      </w:r>
-      <w:r>
-        <w:t xml:space="preserve"> </w:t>
-      </w:r>
-      <w:r>
-        <w:t xml:space="preserve">(Allaire et al., 2018)</w:t>
-      </w:r>
-      <w:r>
-        <w:t xml:space="preserve"> </w:t>
-      </w:r>
-      <w:r>
-        <w:t xml:space="preserve">all within the framework of the R programming language</w:t>
-      </w:r>
-      <w:r>
-        <w:t xml:space="preserve"> </w:t>
-      </w:r>
-      <w:r>
-        <w:t xml:space="preserve">(R Core Team, 2017)</w:t>
-      </w:r>
-      <w:r>
-        <w:t xml:space="preserve"> </w:t>
-      </w:r>
-      <w:r>
-        <w:t xml:space="preserve">and the RStudio IDE</w:t>
-      </w:r>
-      <w:r>
-        <w:t xml:space="preserve"> </w:t>
-      </w:r>
-      <w:r>
-        <w:t xml:space="preserve">(RStudio Team, 2015)</w:t>
-      </w:r>
-      <w:r>
-        <w:t xml:space="preserve">. The app started as a way to visualize estimates of biomass and abundance trends of specific species using the flexdashboard package, however, shiny was latter applied as it allows stratified analyses to be run in the background and therefore allows the user to dynamically explore estimates from multiple species in the one session. Both crosstalk and plotly were incorporated to allow the user to interact with the data. The app contains four primary tabs (</w:t>
+        <w:t xml:space="preserve">. Both the inputs and outputs from RStrap analyses are very large and, depending on the species, the time-series may include &gt; 40 years and span the majority of the Newfoundland and Labrador shelf. In order for people to quickly and reliably explore these data without iteratively modifying R scripts one species at a time, an application (hereafter called RStrap Explorer) was built using a combination of shiny, crosstalk, flexdashboard, plotly and R markdown (Table</w:t>
+      </w:r>
+      <w:r>
+        <w:t xml:space="preserve"> </w:t>
+      </w:r>
+      <w:r>
+        <w:t xml:space="preserve">1</w:t>
+      </w:r>
+      <w:r>
+        <w:t xml:space="preserve">). RStrap Explorer started as a way to visualize estimates of biomass and abundance trends of specific species by supplying RStrap output to a flexdashboard file designed to organize and visualize the results. The shiny package was latter applied as it allows RStrap to be run in the background and therefore allows the user to dynamically explore estimates from multiple species in the one session. Both crosstalk and plotly were incorporated to allow the user to interact with the data.</w:t>
+      </w:r>
+    </w:p>
+    <w:p>
+      <w:pPr>
+        <w:pStyle w:val="BodyText"/>
+      </w:pPr>
+      <w:r>
+        <w:t xml:space="preserve">RStrap Explorer contains four primary tabs: 1)</w:t>
+      </w:r>
+      <w:r>
+        <w:t xml:space="preserve"> </w:t>
       </w:r>
       <w:r>
         <w:t xml:space="preserve">“</w:t>
@@ -2473,7 +2424,19 @@
         <w:t xml:space="preserve">”</w:t>
       </w:r>
       <w:r>
-        <w:t xml:space="preserve">,</w:t>
+        <w:t xml:space="preserve"> </w:t>
+      </w:r>
+      <w:r>
+        <w:t xml:space="preserve">contains stock level estimates of biomass and abundance (Figure</w:t>
+      </w:r>
+      <w:r>
+        <w:t xml:space="preserve"> </w:t>
+      </w:r>
+      <w:r>
+        <w:t xml:space="preserve">1</w:t>
+      </w:r>
+      <w:r>
+        <w:t xml:space="preserve">), 2)</w:t>
       </w:r>
       <w:r>
         <w:t xml:space="preserve"> </w:t>
@@ -2488,7 +2451,19 @@
         <w:t xml:space="preserve">”</w:t>
       </w:r>
       <w:r>
-        <w:t xml:space="preserve">,</w:t>
+        <w:t xml:space="preserve"> </w:t>
+      </w:r>
+      <w:r>
+        <w:t xml:space="preserve">contains length and age frequency plots (Figure</w:t>
+      </w:r>
+      <w:r>
+        <w:t xml:space="preserve"> </w:t>
+      </w:r>
+      <w:r>
+        <w:t xml:space="preserve">2</w:t>
+      </w:r>
+      <w:r>
+        <w:t xml:space="preserve">), 3)</w:t>
       </w:r>
       <w:r>
         <w:t xml:space="preserve"> </w:t>
@@ -2503,7 +2478,10 @@
         <w:t xml:space="preserve">”</w:t>
       </w:r>
       <w:r>
-        <w:t xml:space="preserve">, and</w:t>
+        <w:t xml:space="preserve"> </w:t>
+      </w:r>
+      <w:r>
+        <w:t xml:space="preserve">displays recruitment indices, and 4)</w:t>
       </w:r>
       <w:r>
         <w:t xml:space="preserve"> </w:t>
@@ -2518,25 +2496,10 @@
         <w:t xml:space="preserve">”</w:t>
       </w:r>
       <w:r>
-        <w:t xml:space="preserve">) containing stock level estimates of biomass (Figure</w:t>
-      </w:r>
-      <w:r>
-        <w:t xml:space="preserve"> </w:t>
-      </w:r>
-      <w:r>
-        <w:t xml:space="preserve">1</w:t>
-      </w:r>
-      <w:r>
-        <w:t xml:space="preserve">) and abundance, mean numbers and weights per standardized survey tow, stock level biomass broken out by division, age and length frequencies (Figure</w:t>
-      </w:r>
-      <w:r>
-        <w:t xml:space="preserve"> </w:t>
-      </w:r>
-      <w:r>
-        <w:t xml:space="preserve">2</w:t>
-      </w:r>
-      <w:r>
-        <w:t xml:space="preserve">), and recruitment indices. The number of potential inputs to RStrap are rather large and most do not need to be modified. Some inputs however, do require modification. The input interface on the RStrap Explorer app is divided into two parts: basic and advanced inputs. Basic inputs are those like species, season, and survey year(s). Advanced inputs allow the user to select unconverted data (default) or converted data (which allows for a single complete time-series to be used as opposed to time-series broken by changes in survey gear) and select whether they would like analyses conducted by length and/or age, among others. This app was built for data exploration and allow the user to obtain quick and easy visualization of survey data, but is not meant to replace the through data checking and analysis required for formal stock assessment.</w:t>
+        <w:t xml:space="preserve"> </w:t>
+      </w:r>
+      <w:r>
+        <w:t xml:space="preserve">provides additional context to the survey data and analysis. The number of potential inputs to RStrap are rather large and most do not need to be modified. Some inputs however, do require modification. The input interface for RStrap Explorer is divided into two parts: basic and advanced inputs. Basic inputs are those like species, season, and survey year(s). Advanced inputs allow the user to define the length or age of recruitment, select whether they would like analyses conducted by length and/or age, and so on. This application was built for data exploration and allow the user to obtain quick and easy visualization of survey data, but is not meant to replace the through data checking and analysis required for formal stock assessment.</w:t>
       </w:r>
     </w:p>
     <w:p>
@@ -2548,7 +2511,7 @@
           <wp:inline>
             <wp:extent cx="5943600" cy="2996565"/>
             <wp:effectExtent b="0" l="0" r="0" t="0"/>
-            <wp:docPr descr="Figure 1: - Screen shot of RStrap Explorer tool, using flexdashboard, plotly, and shiny. On the left side of the figure, one can see the “Basic Inputs” sidebar, which is fixed across all pages and allows the user to specify the species, NAFO Divisions, season, and survey years of interest. The “Biomass Index” sub-tab is illustrated here. This sub-tab shows the unconverted time-series of biomass data with 95% confidence intervals (Engle and Campelen) for both cod (Gadus morhua; species code 438) and American Plaice (Hippoglossoides platessoides; species code 889). All trend lines can be toggled off using plotly’s dynamic user interface. The user also has the ability to hover over the points to compare estimates and export the figure as a png." title="" id="1" name="Picture"/>
+            <wp:docPr descr="Figure 1: - Screen shot of the “Survey Indices” page of the RStrap Explorer application. The “Basic Inputs” sidebar is fixed across all pages and allows the user to specify the species, NAFO Divisions, season, and survey years of interest. The “Biomass Index” sub-tab is illustrated here. This sub-tab shows a time-series of biomass data with 95% confidence intervals, with a break in the lines when the survey gear changed from an Engle to Campelen trawl, for both cod (Gadus morhua; species code 438) and American Plaice (Hippoglossoides platessoides; species code 889). All trend lines can be toggled off using plotly’s dynamic user interface. The user also has the ability to hover over the points to compare estimates and export the figure as a png file." title="" id="1" name="Picture"/>
             <a:graphic>
               <a:graphicData uri="http://schemas.openxmlformats.org/drawingml/2006/picture">
                 <pic:pic>
@@ -2591,7 +2554,7 @@
         <w:pStyle w:val="ImageCaption"/>
       </w:pPr>
       <w:r>
-        <w:t xml:space="preserve">Figure 1: - Screen shot of RStrap Explorer tool, using flexdashboard, plotly, and shiny. On the left side of the figure, one can see the</w:t>
+        <w:t xml:space="preserve">Figure 1: - Screen shot of the</w:t>
       </w:r>
       <w:r>
         <w:t xml:space="preserve"> </w:t>
@@ -2600,6 +2563,24 @@
         <w:t xml:space="preserve">“</w:t>
       </w:r>
       <w:r>
+        <w:t xml:space="preserve">Survey Indices</w:t>
+      </w:r>
+      <w:r>
+        <w:t xml:space="preserve">”</w:t>
+      </w:r>
+      <w:r>
+        <w:t xml:space="preserve"> </w:t>
+      </w:r>
+      <w:r>
+        <w:t xml:space="preserve">page of the RStrap Explorer application. The</w:t>
+      </w:r>
+      <w:r>
+        <w:t xml:space="preserve"> </w:t>
+      </w:r>
+      <w:r>
+        <w:t xml:space="preserve">“</w:t>
+      </w:r>
+      <w:r>
         <w:t xml:space="preserve">Basic Inputs</w:t>
       </w:r>
       <w:r>
@@ -2609,7 +2590,7 @@
         <w:t xml:space="preserve"> </w:t>
       </w:r>
       <w:r>
-        <w:t xml:space="preserve">sidebar, which is fixed across all pages and allows the user to specify the species, NAFO Divisions, season, and survey years of interest. The</w:t>
+        <w:t xml:space="preserve">sidebar is fixed across all pages and allows the user to specify the species, NAFO Divisions, season, and survey years of interest. The</w:t>
       </w:r>
       <w:r>
         <w:t xml:space="preserve"> </w:t>
@@ -2627,7 +2608,7 @@
         <w:t xml:space="preserve"> </w:t>
       </w:r>
       <w:r>
-        <w:t xml:space="preserve">sub-tab is illustrated here. This sub-tab shows the unconverted time-series of biomass data with 95% confidence intervals (Engle and Campelen) for both cod (</w:t>
+        <w:t xml:space="preserve">sub-tab is illustrated here. This sub-tab shows a time-series of biomass data with 95% confidence intervals, with a break in the lines when the survey gear changed from an Engle to Campelen trawl, for both cod (</w:t>
       </w:r>
       <w:r>
         <w:rPr>
@@ -2645,7 +2626,7 @@
         <w:t xml:space="preserve">Hippoglossoides platessoides</w:t>
       </w:r>
       <w:r>
-        <w:t xml:space="preserve">; species code 889). All trend lines can be toggled off using plotly’s dynamic user interface. The user also has the ability to hover over the points to compare estimates and export the figure as a png.</w:t>
+        <w:t xml:space="preserve">; species code 889). All trend lines can be toggled off using plotly’s dynamic user interface. The user also has the ability to hover over the points to compare estimates and export the figure as a png file.</w:t>
       </w:r>
     </w:p>
     <w:p>
@@ -2811,58 +2792,25 @@
         <w:t xml:space="preserve">(Cadigan, 2016)</w:t>
       </w:r>
       <w:r>
-        <w:t xml:space="preserve">, but tools to explore this extensive data set were limited, especially from a spatial perspective. To begin to explore and understand this large data set, we built a simple shiny</w:t>
-      </w:r>
-      <w:r>
-        <w:t xml:space="preserve"> </w:t>
-      </w:r>
-      <w:r>
-        <w:t xml:space="preserve">(Chang et al., 2018)</w:t>
-      </w:r>
-      <w:r>
-        <w:t xml:space="preserve"> </w:t>
-      </w:r>
-      <w:r>
-        <w:t xml:space="preserve">application using the mapping package leaflet</w:t>
-      </w:r>
-      <w:r>
-        <w:t xml:space="preserve"> </w:t>
-      </w:r>
-      <w:r>
-        <w:t xml:space="preserve">(Cheng et al., 2018)</w:t>
-      </w:r>
-      <w:r>
-        <w:t xml:space="preserve">, all within the framework of the R programming language</w:t>
-      </w:r>
-      <w:r>
-        <w:t xml:space="preserve"> </w:t>
-      </w:r>
-      <w:r>
-        <w:t xml:space="preserve">(R Core Team, 2017)</w:t>
-      </w:r>
-      <w:r>
-        <w:t xml:space="preserve"> </w:t>
-      </w:r>
-      <w:r>
-        <w:t xml:space="preserve">and the RStudio IDE</w:t>
-      </w:r>
-      <w:r>
-        <w:t xml:space="preserve"> </w:t>
-      </w:r>
-      <w:r>
-        <w:t xml:space="preserve">(RStudio Team, 2015)</w:t>
-      </w:r>
-      <w:r>
-        <w:t xml:space="preserve">. Shiny provides a means for the user to easily interface with the application, including options to quickly and dynamically subset the data (e.g. ranges of release and capture years, specific geographic locations). As the application developed, it was incorporated into shinydashboard</w:t>
-      </w:r>
-      <w:r>
-        <w:t xml:space="preserve"> </w:t>
-      </w:r>
-      <w:r>
-        <w:t xml:space="preserve">(Chang &amp; Borges Ribeiro, 2018)</w:t>
-      </w:r>
-      <w:r>
-        <w:t xml:space="preserve">, to take advantage of the number of layout options available in shinydashboard. Given the large number of tags released, often at nearby sites, visualizing the data with static mapping was particularly challenging. The markercluster (</w:t>
+        <w:t xml:space="preserve">, but tools to explore this extensive data set were limited, especially from a spatial perspective. To begin to explore and understand this large data set, we built a simple application using shiny and leaflet (Table</w:t>
+      </w:r>
+      <w:r>
+        <w:t xml:space="preserve"> </w:t>
+      </w:r>
+      <w:r>
+        <w:t xml:space="preserve">1</w:t>
+      </w:r>
+      <w:r>
+        <w:t xml:space="preserve">) that allows a user to quickly and dynamically subset the data (e.g. ranges of release and capture years, specific geographic locations). As the application developed, it was incorporated into shinydashboard, to take advantage of the number of layout options available in shinydashboard (Table</w:t>
+      </w:r>
+      <w:r>
+        <w:t xml:space="preserve"> </w:t>
+      </w:r>
+      <w:r>
+        <w:t xml:space="preserve">1</w:t>
+      </w:r>
+      <w:r>
+        <w:t xml:space="preserve">). Given the large number of tags released, often at nearby sites, visualizing the data with static mapping was particularly challenging. The markercluster (</w:t>
       </w:r>
       <w:hyperlink r:id="rId25">
         <w:r>
@@ -3082,7 +3030,7 @@
         <w:t xml:space="preserve"> </w:t>
       </w:r>
       <w:r>
-        <w:t xml:space="preserve">allow the construction of a joint likelihood for an array of observations to, in theory, extract as much information as possible about the biological and fishery processes. From a computational perspective, analyses of a variety of large data sets has never been easier. However, from a human perspective, contemporary stock assessment biologists are faced with the challenge of understanding and integrating data from multiple sources into a single model and communicating the methods and results to stakeholders and fisheries managers. Using a recently developed tool for exploring the integrated assessment model for Northern cod as an example, we hope to demonstrate that interactive visualization tools can help meet these challenges.</w:t>
+        <w:t xml:space="preserve">allow the construction of a joint likelihood for an array of observations to, in theory, extract as much information as possible about the biological and fishery processes. From a computational perspective, analyses of a variety of large data sets has never been easier. However, from a human perspective, contemporary stock assessment biologists are faced with the challenge of understanding and integrating data from multiple sources into a single model and communicating the methods and results to stakeholders and fisheries managers. This challenge was palpable for data-rich case of Northern cod.</w:t>
       </w:r>
     </w:p>
     <w:p>
@@ -3090,7 +3038,7 @@
         <w:pStyle w:val="BodyText"/>
       </w:pPr>
       <w:r>
-        <w:t xml:space="preserve">The Northern cod stock off southern Labrador and eastern Newfoundland is one of the most well studied stocks in eastern Canada, perhaps by virtue of its history. As such, there are multiple monitoring programs that help inform the status of the stock and data from most of these programs have been integrated into a state-space stock assessment model, called NCAM</w:t>
+        <w:t xml:space="preserve">The Northern cod stock off southern Labrador and eastern Newfoundland is one of the most well studied stocks in eastern Canada. As such, there are multiple monitoring programs that help inform the status of the stock and data from most of these programs have been integrated into a state-space stock assessment model, called NCAM</w:t>
       </w:r>
       <w:r>
         <w:t xml:space="preserve"> </w:t>
@@ -3099,7 +3047,7 @@
         <w:t xml:space="preserve">(Cadigan, 2016)</w:t>
       </w:r>
       <w:r>
-        <w:t xml:space="preserve">. The model includes information from research vessel autumn trawl surveys (1983-present), Sentinel fishery surveys (1995-present), inshore acoustic surveys (1995-2009), fishery catch-at-age compositions and partial fishery landings (1983-present), and tagging (1983-present). Using a series of observation equations, this TMB based model reduces thousands of historical data points into quantities such as recruitment, spawning stock biomass, fishing mortality and natural mortality. Once the model is fit to the data, the next step is to produce visual representations of the data and model output. The usual approach would be to produce static presentations and documents with a series of figures and tables, but with large amounts of model inputs and outputs, this approach quickly becomes overwhelming for both the analyst and the stakeholders involved. First, it is no longer feasible for the analyst to include and describe every figure and table produced in a single document. Second, it is difficult for stakeholders to efficiently digest the information that has been compressed into a series of static slides or pages. Interactive documents provide a potential solution to this problem as they allow much more information to be contained and accessible on a single screen.</w:t>
+        <w:t xml:space="preserve">. The model includes information from research vessel autumn trawl surveys (1983-present), Sentinel fishery surveys (1995-present), inshore acoustic surveys (1995-2009), fishery catch-at-age compositions and partial fishery landings (1983-present), and tagging (1983-present). Using a series of observation equations, this TMB based model reduces thousands of historical data points into quantities such as recruitment, spawning stock biomass, fishing mortality and natural mortality. Once the model is fit to the data, the next step is to produce visual representations of the data and model output. The traditional approach would involve producing static presentations and documents with a series of figures and tables. However, with large amounts of model inputs and outputs, this approach quickly becomes overwhelming for both the analyst and the stakeholders involved for at least two reasons. First, it is no longer feasible for the analyst to include and describe every figure and table produced in a single document. Second, it is difficult for stakeholders to efficiently digest the information that has been compressed into a series of static slides or pages. Interactive documents provide a potential solution to this problem as they allow much more information to be contained and accessible on a single screen.</w:t>
       </w:r>
     </w:p>
     <w:p>
@@ -3122,10 +3070,7 @@
         <w:t xml:space="preserve">”</w:t>
       </w:r>
       <w:r>
-        <w:t xml:space="preserve"> </w:t>
-      </w:r>
-      <w:r>
-        <w:t xml:space="preserve">was developed for the 2018 assessment of Northern cod</w:t>
+        <w:t xml:space="preserve">, called NCAM explorer, was developed for the 2018 assessment of Northern cod</w:t>
       </w:r>
       <w:r>
         <w:t xml:space="preserve"> </w:t>
@@ -3134,76 +3079,16 @@
         <w:t xml:space="preserve">(Dwyer et al., 2019)</w:t>
       </w:r>
       <w:r>
-        <w:t xml:space="preserve">. We used R-based packages</w:t>
-      </w:r>
-      <w:r>
-        <w:t xml:space="preserve"> </w:t>
-      </w:r>
-      <w:r>
-        <w:t xml:space="preserve">(R Core Team, 2017)</w:t>
-      </w:r>
-      <w:r>
-        <w:t xml:space="preserve"> </w:t>
-      </w:r>
-      <w:r>
-        <w:t xml:space="preserve">and the RStudio IDE</w:t>
-      </w:r>
-      <w:r>
-        <w:t xml:space="preserve"> </w:t>
-      </w:r>
-      <w:r>
-        <w:t xml:space="preserve">(RStudio Team, 2015)</w:t>
-      </w:r>
-      <w:r>
-        <w:t xml:space="preserve"> </w:t>
-      </w:r>
-      <w:r>
-        <w:t xml:space="preserve">to construct a tool for exploring the input and output of NCAM, specifically the flexdashboard</w:t>
-      </w:r>
-      <w:r>
-        <w:t xml:space="preserve"> </w:t>
-      </w:r>
-      <w:r>
-        <w:t xml:space="preserve">(Allaire, 2017)</w:t>
-      </w:r>
-      <w:r>
-        <w:t xml:space="preserve"> </w:t>
-      </w:r>
-      <w:r>
-        <w:t xml:space="preserve">package to group interactive plotly-based</w:t>
-      </w:r>
-      <w:r>
-        <w:t xml:space="preserve"> </w:t>
-      </w:r>
-      <w:r>
-        <w:t xml:space="preserve">(Sievert, 2018)</w:t>
-      </w:r>
-      <w:r>
-        <w:t xml:space="preserve"> </w:t>
-      </w:r>
-      <w:r>
-        <w:t xml:space="preserve">visuals into a dynamic document. We also used the crosstalk</w:t>
-      </w:r>
-      <w:r>
-        <w:t xml:space="preserve"> </w:t>
-      </w:r>
-      <w:r>
-        <w:t xml:space="preserve">(Cheng, 2016)</w:t>
-      </w:r>
-      <w:r>
-        <w:t xml:space="preserve"> </w:t>
-      </w:r>
-      <w:r>
-        <w:t xml:space="preserve">package to link the data displayed across multiple plots. Via R Markdown</w:t>
-      </w:r>
-      <w:r>
-        <w:t xml:space="preserve"> </w:t>
-      </w:r>
-      <w:r>
-        <w:t xml:space="preserve">(Allaire et al., 2018)</w:t>
-      </w:r>
-      <w:r>
-        <w:t xml:space="preserve">, the dashboard is rendered into a self-contained html file that is reproducible, interactive, and easy to update following modifications to the model or the addition of new data.</w:t>
+        <w:t xml:space="preserve">. We used R-based packages (Table</w:t>
+      </w:r>
+      <w:r>
+        <w:t xml:space="preserve"> </w:t>
+      </w:r>
+      <w:r>
+        <w:t xml:space="preserve">1</w:t>
+      </w:r>
+      <w:r>
+        <w:t xml:space="preserve">) to construct a tool for exploring the input and output of NCAM, specifically the flexdashboard package to group interactive plotly-based visuals into a dynamic document. We also used the crosstalk package to link the data displayed across multiple plots. Via R Markdown, the dashboard is rendered into a self-contained html file that is reproducible, interactive, and easy to update following modifications to the model or the addition of new data.</w:t>
       </w:r>
     </w:p>
     <w:p>
@@ -3577,28 +3462,7 @@
         <w:t xml:space="preserve"> </w:t>
       </w:r>
       <w:r>
-        <w:t xml:space="preserve">of producing static documents and slides: 1) interactive plots nested in a dashboard permit relatively easy and efficient access to the details as it replaces scrolling through tens, if not hundreds, of pages or slides with mouse-clicks across pages holding data-rich illustrations (i.e. both broader patterns and finer details in the data are accessible via zooming and tooltips); and, 2) the automated nature of the dashboard circumvents the monotonous, time-consuming and error-prone task of copying and pasting figures, tables and values into documents and slides. Both benefits expedite the process of exploring a range of model configurations as the automated output facilitate quick views of standard diagnostics and the interactive plots facilitate detailed explorations and model to model comparisons. The dashboard also makes it easy to share the results with colleagues and stakeholders as it is rendered into a self-contained html file. This allows others to independently scrutinize details of the data and model that are typically only accessible to the analyst. Such access improves the transparency of the stock assessment model which, in turn, leads to richer discussion and scrutiny of the biological and statistical rigor of the model. For instance, visualizations depicting the model assumptions, process errors and confidence intervals around the projections raised important questions on the impact of the assumptions on the projections from the model. These questions were raised during the first assessment meeting in which this tool was used and the ensuing discussion helped the assessment biologists, managers and fisheries representatives in the room gain a deeper understanding of the uncertainties and the patterns in the risk tables [e.g Prob(SSB</w:t>
-      </w:r>
-      <w:r>
-        <w:rPr>
-          <w:vertAlign w:val="subscript"/>
-        </w:rPr>
-        <w:t xml:space="preserve">2020</w:t>
-      </w:r>
-      <w:r>
-        <w:t xml:space="preserve"> </w:t>
-      </w:r>
-      <w:r>
-        <w:t xml:space="preserve">≥ B</w:t>
-      </w:r>
-      <w:r>
-        <w:rPr>
-          <w:vertAlign w:val="subscript"/>
-        </w:rPr>
-        <w:t xml:space="preserve">lim</w:t>
-      </w:r>
-      <w:r>
-        <w:t xml:space="preserve">)].</w:t>
+        <w:t xml:space="preserve">of producing static documents and slides: 1) interactive plots nested in a dashboard permit relatively easy and efficient access to the details as it replaces scrolling through tens, if not hundreds, of pages or slides with mouse-clicks across pages holding data-rich illustrations (i.e. both broader patterns and finer details in the data are accessible via zooming and tooltips); and, 2) the automated nature of the dashboard circumvents the monotonous, time-consuming and error-prone task of copying and pasting figures, tables and values into documents and slides. Both benefits expedite the process of exploring a range of model configurations as the automated output facilitate quick views of standard diagnostics and the interactive plots facilitate detailed explorations and comparisons of models with different configurations. The dashboard also makes it easy to share the results with colleagues and stakeholders as it is rendered into a self-contained html file. This allows others to independently scrutinize details of both data and the model that are typically only accessible to the analyst. Such access improves the transparency of the stock assessment model which, in turn, leads to richer discussion and scrutiny of the biological and statistical rigor of the model. For instance, visualizations depicting the model assumptions, process errors and confidence intervals around the projections raised important questions on the impact of the assumptions on the projections from the model. These questions were raised during the first assessment meeting in which this tool was used and the ensuing discussion helped the assessment biologists, managers and fisheries representatives in the room gain a deeper understanding of the uncertainties and the patterns in the risk tables.</w:t>
       </w:r>
     </w:p>
     <w:p>
@@ -3860,7 +3724,7 @@
         <w:pStyle w:val="BodyText"/>
       </w:pPr>
       <w:r>
-        <w:t xml:space="preserve">The tools presented here are additions to the growing number of interactive stock assessment tools being developed and applied across the globe (see Appendix A). We believe that such tools represent an important a step forward in terms of open science and reproducible research in addition to being a major step forward in how stock assessments are presented and critiqued. While these tools may not reveal the entire data-pipeline, it is unlikely that an individual has the time to fully review and recreate a particular analysis in its entirety when most participants are already overcommitted</w:t>
+        <w:t xml:space="preserve">The tools presented here are additions to the growing number of interactive stock assessment tools being developed and applied across the globe (see Appendix A). We believe that such tools represent an important a step forward in terms of open science and reproducible research in addition to being a major step forward in how stock assessments are presented and critiqued. Although these tools do not reveal the entire data pipeline, in conjunction with posting code and data on-line, they represent a significant advance over more traditional methods. Similarly, these tools do not fully alleviate pragmatic issues associated with reproducible research. For example, it is unlikely that an individual has the time to fully review and recreate a particular analysis in its entirety when most participants are already overcommitted</w:t>
       </w:r>
       <w:r>
         <w:t xml:space="preserve"> </w:t>
@@ -3869,7 +3733,7 @@
         <w:t xml:space="preserve">(Banks, 2011)</w:t>
       </w:r>
       <w:r>
-        <w:t xml:space="preserve">. In the case of NCAM, considerable statistical experience and expertise is required simply to run the model. However, the dashboard removes many of these difficulties. The html file contains all model inputs, outputs and diagnostics in an open and easy to use interactive document that can be distributed prior to meetings and, as such, participants can assess the results and diagnostics at their leisure. Specific experience with the tools used to generate the results are not required to constructively and critically review of the results presented in the dashboard.</w:t>
+        <w:t xml:space="preserve">. Further, in the case of NCAM, considerable statistical experience and expertise is required simply to run the model. However, the dashboard approach removes many of these obstacles. The html file contains all model inputs, outputs and diagnostics in an open, and easy to use, interactive document that can be distributed prior to meetings. As such, participants can assess the results and diagnostics at their leisure. Specific experience with the tools used to generate the results are not required to constructively and critically review of the results presented in the dashboard.</w:t>
       </w:r>
     </w:p>
     <w:p>
@@ -3887,7 +3751,7 @@
         <w:pStyle w:val="FirstParagraph"/>
       </w:pPr>
       <w:r>
-        <w:t xml:space="preserve">We must acknowledge there are costs to adopting the use of interactive tools. The first and obvious one being that staff are required to have both the time and training to effectively develop these tools. In our two examples, the developers (first, second and third authors) were relatively proficient with R and have natural aptitudes for programming, but had their formal training in field-based population ecology. While some learning time was needed (a few weeks), the learning curve was relatively minor because there was no need to learn a new programming language (e.g. JavaScript, CSS, etc.). Moreover, a growing user base means that most programming issues were readily addressed through simple internet searches. We expect the accessibility and quality of these tools to continue to improve as more people in the fisheries community develop and use interactive documents. It is our experience that the upfront investment in time has already paid dividends in terms of efficiencies of delivering products for subsequent stock assessments, and in the quality of the data exploration and understanding. Scientific exploration is rarely a linear process, and the ability to navigate around a dashboard fits the natural way people pursue ideas.</w:t>
+        <w:t xml:space="preserve">We must acknowledge there are costs to adopting the use of interactive tools. The first and obvious one being that staff are required to have both the time and training to effectively develop these tools. In our two examples, the developers (first, second and third authors) were relatively proficient with R and have natural aptitudes for programming, but had their formal training in field-based population ecology. While some learning time was needed (a few weeks), the learning curve was relatively minor because there was no need to learn a new programming language (e.g. JavaScript, CSS, etc.). Moreover, a growing user base means that most programming issues were readily addressed through simple internet searches. We expect the accessibility and quality of these tools to continue to improve as more people in the fisheries community develop and use interactive documents. It is our experience that the upfront investment in time has already paid dividends in terms of efficiencies of delivering products for subsequent stock assessments, and in the quality of the data exploration and understanding. Finally, scientific exploration is rarely a linear process, and the ability to navigate around a dashboard fits the natural way people pursue ideas.</w:t>
       </w:r>
     </w:p>
     <w:p>
@@ -4027,9 +3891,55 @@
         </w:numPr>
       </w:pPr>
       <w:r>
+        <w:t xml:space="preserve">Data-Limited Fisheries Toolkit demo (</w:t>
+      </w:r>
+      <w:hyperlink r:id="rId39">
+        <w:r>
+          <w:rPr>
+            <w:rStyle w:val="Hyperlink"/>
+          </w:rPr>
+          <w:t xml:space="preserve">https://www.datalimitedtoolkit.org/demo</w:t>
+        </w:r>
+      </w:hyperlink>
+      <w:r>
+        <w:t xml:space="preserve">) from the Fisheries Center, University of British Columbia</w:t>
+      </w:r>
+    </w:p>
+    <w:p>
+      <w:pPr>
+        <w:pStyle w:val="Compact"/>
+        <w:numPr>
+          <w:numId w:val="1001"/>
+          <w:ilvl w:val="0"/>
+        </w:numPr>
+      </w:pPr>
+      <w:r>
+        <w:t xml:space="preserve">Exploring Groundfish in an Ecosystem Context (</w:t>
+      </w:r>
+      <w:hyperlink r:id="rId40">
+        <w:r>
+          <w:rPr>
+            <w:rStyle w:val="Hyperlink"/>
+          </w:rPr>
+          <w:t xml:space="preserve">https://incorporatingecosystemapproach.shinyapps.io/indiapp/</w:t>
+        </w:r>
+      </w:hyperlink>
+      <w:r>
+        <w:t xml:space="preserve">) from Fisheries and Oceans Canada, Maritimes Region</w:t>
+      </w:r>
+    </w:p>
+    <w:p>
+      <w:pPr>
+        <w:pStyle w:val="Compact"/>
+        <w:numPr>
+          <w:numId w:val="1001"/>
+          <w:ilvl w:val="0"/>
+        </w:numPr>
+      </w:pPr>
+      <w:r>
         <w:t xml:space="preserve">Catchy Data (</w:t>
       </w:r>
-      <w:hyperlink r:id="rId39">
+      <w:hyperlink r:id="rId41">
         <w:r>
           <w:rPr>
             <w:rStyle w:val="Hyperlink"/>
@@ -4052,7 +3962,7 @@
       <w:r>
         <w:t xml:space="preserve">VISA tool (e.g. </w:t>
       </w:r>
-      <w:hyperlink r:id="rId40">
+      <w:hyperlink r:id="rId42">
         <w:r>
           <w:rPr>
             <w:rStyle w:val="Hyperlink"/>
@@ -4080,14 +3990,14 @@
       <w:pPr>
         <w:pStyle w:val="Heading1"/>
       </w:pPr>
-      <w:bookmarkStart w:id="41" w:name="references"/>
+      <w:bookmarkStart w:id="43" w:name="references"/>
       <w:r>
         <w:t xml:space="preserve">References</w:t>
       </w:r>
-      <w:bookmarkEnd w:id="41"/>
-    </w:p>
-    <w:bookmarkStart w:id="91" w:name="refs"/>
-    <w:bookmarkStart w:id="43" w:name="ref-allaire2017"/>
+      <w:bookmarkEnd w:id="43"/>
+    </w:p>
+    <w:bookmarkStart w:id="93" w:name="refs"/>
+    <w:bookmarkStart w:id="45" w:name="ref-allaire2017"/>
     <w:p>
       <w:pPr>
         <w:pStyle w:val="Bibliography"/>
@@ -4110,7 +4020,7 @@
       <w:r>
         <w:t xml:space="preserve"> </w:t>
       </w:r>
-      <w:hyperlink r:id="rId42">
+      <w:hyperlink r:id="rId44">
         <w:r>
           <w:rPr>
             <w:rStyle w:val="Hyperlink"/>
@@ -4119,8 +4029,8 @@
         </w:r>
       </w:hyperlink>
     </w:p>
-    <w:bookmarkEnd w:id="43"/>
-    <w:bookmarkStart w:id="45" w:name="ref-allaire2018"/>
+    <w:bookmarkEnd w:id="45"/>
+    <w:bookmarkStart w:id="47" w:name="ref-allaire2018"/>
     <w:p>
       <w:pPr>
         <w:pStyle w:val="Bibliography"/>
@@ -4143,7 +4053,7 @@
       <w:r>
         <w:t xml:space="preserve"> </w:t>
       </w:r>
-      <w:hyperlink r:id="rId44">
+      <w:hyperlink r:id="rId46">
         <w:r>
           <w:rPr>
             <w:rStyle w:val="Hyperlink"/>
@@ -4152,8 +4062,8 @@
         </w:r>
       </w:hyperlink>
     </w:p>
-    <w:bookmarkEnd w:id="45"/>
-    <w:bookmarkStart w:id="46" w:name="ref-banks2011"/>
+    <w:bookmarkEnd w:id="47"/>
+    <w:bookmarkStart w:id="48" w:name="ref-banks2011"/>
     <w:p>
       <w:pPr>
         <w:pStyle w:val="Bibliography"/>
@@ -4186,8 +4096,8 @@
         <w:t xml:space="preserve">(1), 4.</w:t>
       </w:r>
     </w:p>
-    <w:bookmarkEnd w:id="46"/>
-    <w:bookmarkStart w:id="47" w:name="ref-cadigan2016"/>
+    <w:bookmarkEnd w:id="48"/>
+    <w:bookmarkStart w:id="49" w:name="ref-cadigan2016"/>
     <w:p>
       <w:pPr>
         <w:pStyle w:val="Bibliography"/>
@@ -4220,8 +4130,8 @@
         <w:t xml:space="preserve">(2), 296–308.</w:t>
       </w:r>
     </w:p>
-    <w:bookmarkEnd w:id="47"/>
-    <w:bookmarkStart w:id="49" w:name="ref-chang2018b"/>
+    <w:bookmarkEnd w:id="49"/>
+    <w:bookmarkStart w:id="51" w:name="ref-chang2018b"/>
     <w:p>
       <w:pPr>
         <w:pStyle w:val="Bibliography"/>
@@ -4244,7 +4154,7 @@
       <w:r>
         <w:t xml:space="preserve"> </w:t>
       </w:r>
-      <w:hyperlink r:id="rId48">
+      <w:hyperlink r:id="rId50">
         <w:r>
           <w:rPr>
             <w:rStyle w:val="Hyperlink"/>
@@ -4253,8 +4163,8 @@
         </w:r>
       </w:hyperlink>
     </w:p>
-    <w:bookmarkEnd w:id="49"/>
-    <w:bookmarkStart w:id="51" w:name="ref-chang2018a"/>
+    <w:bookmarkEnd w:id="51"/>
+    <w:bookmarkStart w:id="53" w:name="ref-chang2018a"/>
     <w:p>
       <w:pPr>
         <w:pStyle w:val="Bibliography"/>
@@ -4277,7 +4187,7 @@
       <w:r>
         <w:t xml:space="preserve"> </w:t>
       </w:r>
-      <w:hyperlink r:id="rId50">
+      <w:hyperlink r:id="rId52">
         <w:r>
           <w:rPr>
             <w:rStyle w:val="Hyperlink"/>
@@ -4286,8 +4196,8 @@
         </w:r>
       </w:hyperlink>
     </w:p>
-    <w:bookmarkEnd w:id="51"/>
-    <w:bookmarkStart w:id="53" w:name="ref-cheng2016"/>
+    <w:bookmarkEnd w:id="53"/>
+    <w:bookmarkStart w:id="55" w:name="ref-cheng2016"/>
     <w:p>
       <w:pPr>
         <w:pStyle w:val="Bibliography"/>
@@ -4310,7 +4220,7 @@
       <w:r>
         <w:t xml:space="preserve"> </w:t>
       </w:r>
-      <w:hyperlink r:id="rId52">
+      <w:hyperlink r:id="rId54">
         <w:r>
           <w:rPr>
             <w:rStyle w:val="Hyperlink"/>
@@ -4319,8 +4229,8 @@
         </w:r>
       </w:hyperlink>
     </w:p>
-    <w:bookmarkEnd w:id="53"/>
-    <w:bookmarkStart w:id="55" w:name="ref-cheng2018"/>
+    <w:bookmarkEnd w:id="55"/>
+    <w:bookmarkStart w:id="57" w:name="ref-cheng2018"/>
     <w:p>
       <w:pPr>
         <w:pStyle w:val="Bibliography"/>
@@ -4343,7 +4253,7 @@
       <w:r>
         <w:t xml:space="preserve"> </w:t>
       </w:r>
-      <w:hyperlink r:id="rId54">
+      <w:hyperlink r:id="rId56">
         <w:r>
           <w:rPr>
             <w:rStyle w:val="Hyperlink"/>
@@ -4352,8 +4262,8 @@
         </w:r>
       </w:hyperlink>
     </w:p>
-    <w:bookmarkEnd w:id="55"/>
-    <w:bookmarkStart w:id="56" w:name="ref-dwyer2019"/>
+    <w:bookmarkEnd w:id="57"/>
+    <w:bookmarkStart w:id="58" w:name="ref-dwyer2019"/>
     <w:p>
       <w:pPr>
         <w:pStyle w:val="Bibliography"/>
@@ -4395,8 +4305,8 @@
         <w:t xml:space="preserve">, v + 126p.</w:t>
       </w:r>
     </w:p>
-    <w:bookmarkEnd w:id="56"/>
-    <w:bookmarkStart w:id="57" w:name="ref-fisherkeller1988"/>
+    <w:bookmarkEnd w:id="58"/>
+    <w:bookmarkStart w:id="59" w:name="ref-fisherkeller1988"/>
     <w:p>
       <w:pPr>
         <w:pStyle w:val="Bibliography"/>
@@ -4417,8 +4327,8 @@
         <w:t xml:space="preserve">, 91–109.</w:t>
       </w:r>
     </w:p>
-    <w:bookmarkEnd w:id="57"/>
-    <w:bookmarkStart w:id="58" w:name="ref-fomel2009"/>
+    <w:bookmarkEnd w:id="59"/>
+    <w:bookmarkStart w:id="60" w:name="ref-fomel2009"/>
     <w:p>
       <w:pPr>
         <w:pStyle w:val="Bibliography"/>
@@ -4451,8 +4361,8 @@
         <w:t xml:space="preserve">(1), 5.</w:t>
       </w:r>
     </w:p>
-    <w:bookmarkEnd w:id="58"/>
-    <w:bookmarkStart w:id="59" w:name="ref-fournier2012"/>
+    <w:bookmarkEnd w:id="60"/>
+    <w:bookmarkStart w:id="61" w:name="ref-fournier2012"/>
     <w:p>
       <w:pPr>
         <w:pStyle w:val="Bibliography"/>
@@ -4485,8 +4395,8 @@
         <w:t xml:space="preserve">(2), 233–249.</w:t>
       </w:r>
     </w:p>
-    <w:bookmarkEnd w:id="59"/>
-    <w:bookmarkStart w:id="61" w:name="ref-gelman2014"/>
+    <w:bookmarkEnd w:id="61"/>
+    <w:bookmarkStart w:id="63" w:name="ref-gelman2014"/>
     <w:p>
       <w:pPr>
         <w:pStyle w:val="Bibliography"/>
@@ -4521,7 +4431,7 @@
       <w:r>
         <w:t xml:space="preserve"> </w:t>
       </w:r>
-      <w:hyperlink r:id="rId60">
+      <w:hyperlink r:id="rId62">
         <w:r>
           <w:rPr>
             <w:rStyle w:val="Hyperlink"/>
@@ -4530,8 +4440,8 @@
         </w:r>
       </w:hyperlink>
     </w:p>
-    <w:bookmarkEnd w:id="61"/>
-    <w:bookmarkStart w:id="62" w:name="ref-hampton2015"/>
+    <w:bookmarkEnd w:id="63"/>
+    <w:bookmarkStart w:id="64" w:name="ref-hampton2015"/>
     <w:p>
       <w:pPr>
         <w:pStyle w:val="Bibliography"/>
@@ -4564,8 +4474,8 @@
         <w:t xml:space="preserve">(7), 1–13.</w:t>
       </w:r>
     </w:p>
-    <w:bookmarkEnd w:id="62"/>
-    <w:bookmarkStart w:id="63" w:name="ref-hampton2013"/>
+    <w:bookmarkEnd w:id="64"/>
+    <w:bookmarkStart w:id="65" w:name="ref-hampton2013"/>
     <w:p>
       <w:pPr>
         <w:pStyle w:val="Bibliography"/>
@@ -4598,8 +4508,8 @@
         <w:t xml:space="preserve">(3), 156–162.</w:t>
       </w:r>
     </w:p>
-    <w:bookmarkEnd w:id="63"/>
-    <w:bookmarkStart w:id="64" w:name="ref-hilborn1992"/>
+    <w:bookmarkEnd w:id="65"/>
+    <w:bookmarkStart w:id="66" w:name="ref-hilborn1992"/>
     <w:p>
       <w:pPr>
         <w:pStyle w:val="Bibliography"/>
@@ -4620,8 +4530,8 @@
         <w:t xml:space="preserve">. Chapman; Hall.</w:t>
       </w:r>
     </w:p>
-    <w:bookmarkEnd w:id="64"/>
-    <w:bookmarkStart w:id="65" w:name="ref-jones2016"/>
+    <w:bookmarkEnd w:id="66"/>
+    <w:bookmarkStart w:id="67" w:name="ref-jones2016"/>
     <w:p>
       <w:pPr>
         <w:pStyle w:val="Bibliography"/>
@@ -4654,8 +4564,8 @@
         <w:t xml:space="preserve">, 412–426.</w:t>
       </w:r>
     </w:p>
-    <w:bookmarkEnd w:id="65"/>
-    <w:bookmarkStart w:id="66" w:name="ref-keena2016"/>
+    <w:bookmarkEnd w:id="67"/>
+    <w:bookmarkStart w:id="68" w:name="ref-keena2016"/>
     <w:p>
       <w:pPr>
         <w:pStyle w:val="Bibliography"/>
@@ -4688,8 +4598,8 @@
         <w:t xml:space="preserve">(1), 1–7.</w:t>
       </w:r>
     </w:p>
-    <w:bookmarkEnd w:id="66"/>
-    <w:bookmarkStart w:id="68" w:name="ref-kristensen2015"/>
+    <w:bookmarkEnd w:id="68"/>
+    <w:bookmarkStart w:id="70" w:name="ref-kristensen2015"/>
     <w:p>
       <w:pPr>
         <w:pStyle w:val="Bibliography"/>
@@ -4724,7 +4634,7 @@
       <w:r>
         <w:t xml:space="preserve"> </w:t>
       </w:r>
-      <w:hyperlink r:id="rId67">
+      <w:hyperlink r:id="rId69">
         <w:r>
           <w:rPr>
             <w:rStyle w:val="Hyperlink"/>
@@ -4733,8 +4643,8 @@
         </w:r>
       </w:hyperlink>
     </w:p>
-    <w:bookmarkEnd w:id="68"/>
-    <w:bookmarkStart w:id="69" w:name="ref-leek2015b"/>
+    <w:bookmarkEnd w:id="70"/>
+    <w:bookmarkStart w:id="71" w:name="ref-leek2015b"/>
     <w:p>
       <w:pPr>
         <w:pStyle w:val="Bibliography"/>
@@ -4767,8 +4677,8 @@
         <w:t xml:space="preserve">(6), 1645–1646.</w:t>
       </w:r>
     </w:p>
-    <w:bookmarkEnd w:id="69"/>
-    <w:bookmarkStart w:id="70" w:name="ref-leek2015a"/>
+    <w:bookmarkEnd w:id="71"/>
+    <w:bookmarkStart w:id="72" w:name="ref-leek2015a"/>
     <w:p>
       <w:pPr>
         <w:pStyle w:val="Bibliography"/>
@@ -4801,8 +4711,8 @@
         <w:t xml:space="preserve">(7549), 612.</w:t>
       </w:r>
     </w:p>
-    <w:bookmarkEnd w:id="70"/>
-    <w:bookmarkStart w:id="71" w:name="ref-letcher2018"/>
+    <w:bookmarkEnd w:id="72"/>
+    <w:bookmarkStart w:id="73" w:name="ref-letcher2018"/>
     <w:p>
       <w:pPr>
         <w:pStyle w:val="Bibliography"/>
@@ -4835,8 +4745,8 @@
         <w:t xml:space="preserve">(5), 241–248.</w:t>
       </w:r>
     </w:p>
-    <w:bookmarkEnd w:id="71"/>
-    <w:bookmarkStart w:id="72" w:name="ref-lewis2018"/>
+    <w:bookmarkEnd w:id="73"/>
+    <w:bookmarkStart w:id="74" w:name="ref-lewis2018"/>
     <w:p>
       <w:pPr>
         <w:pStyle w:val="Bibliography"/>
@@ -4869,8 +4779,8 @@
         <w:t xml:space="preserve">(1), 172–179.</w:t>
       </w:r>
     </w:p>
-    <w:bookmarkEnd w:id="72"/>
-    <w:bookmarkStart w:id="73" w:name="ref-link1999"/>
+    <w:bookmarkEnd w:id="74"/>
+    <w:bookmarkStart w:id="75" w:name="ref-link1999"/>
     <w:p>
       <w:pPr>
         <w:pStyle w:val="Bibliography"/>
@@ -4903,8 +4813,8 @@
         <w:t xml:space="preserve">(3), 1017–1027.</w:t>
       </w:r>
     </w:p>
-    <w:bookmarkEnd w:id="73"/>
-    <w:bookmarkStart w:id="74" w:name="ref-lowndes2017"/>
+    <w:bookmarkEnd w:id="75"/>
+    <w:bookmarkStart w:id="76" w:name="ref-lowndes2017"/>
     <w:p>
       <w:pPr>
         <w:pStyle w:val="Bibliography"/>
@@ -4937,8 +4847,8 @@
         <w:t xml:space="preserve">(6), 0160.</w:t>
       </w:r>
     </w:p>
-    <w:bookmarkEnd w:id="74"/>
-    <w:bookmarkStart w:id="75" w:name="ref-maunder2013"/>
+    <w:bookmarkEnd w:id="76"/>
+    <w:bookmarkStart w:id="77" w:name="ref-maunder2013"/>
     <w:p>
       <w:pPr>
         <w:pStyle w:val="Bibliography"/>
@@ -4971,8 +4881,8 @@
         <w:t xml:space="preserve">, 61–74.</w:t>
       </w:r>
     </w:p>
-    <w:bookmarkEnd w:id="75"/>
-    <w:bookmarkStart w:id="76" w:name="ref-perkel2018"/>
+    <w:bookmarkEnd w:id="77"/>
+    <w:bookmarkStart w:id="78" w:name="ref-perkel2018"/>
     <w:p>
       <w:pPr>
         <w:pStyle w:val="Bibliography"/>
@@ -5005,8 +4915,8 @@
         <w:t xml:space="preserve">(7690), 133–134.</w:t>
       </w:r>
     </w:p>
-    <w:bookmarkEnd w:id="76"/>
-    <w:bookmarkStart w:id="77" w:name="ref-plummer2003"/>
+    <w:bookmarkEnd w:id="78"/>
+    <w:bookmarkStart w:id="79" w:name="ref-plummer2003"/>
     <w:p>
       <w:pPr>
         <w:pStyle w:val="Bibliography"/>
@@ -5039,8 +4949,8 @@
         <w:t xml:space="preserve">. Vienna, Austria.</w:t>
       </w:r>
     </w:p>
-    <w:bookmarkEnd w:id="77"/>
-    <w:bookmarkStart w:id="79" w:name="ref-R"/>
+    <w:bookmarkEnd w:id="79"/>
+    <w:bookmarkStart w:id="81" w:name="ref-R"/>
     <w:p>
       <w:pPr>
         <w:pStyle w:val="Bibliography"/>
@@ -5063,7 +4973,7 @@
       <w:r>
         <w:t xml:space="preserve"> </w:t>
       </w:r>
-      <w:hyperlink r:id="rId78">
+      <w:hyperlink r:id="rId80">
         <w:r>
           <w:rPr>
             <w:rStyle w:val="Hyperlink"/>
@@ -5072,8 +4982,8 @@
         </w:r>
       </w:hyperlink>
     </w:p>
-    <w:bookmarkEnd w:id="79"/>
-    <w:bookmarkStart w:id="80" w:name="ref-rideout2018"/>
+    <w:bookmarkEnd w:id="81"/>
+    <w:bookmarkStart w:id="82" w:name="ref-rideout2018"/>
     <w:p>
       <w:pPr>
         <w:pStyle w:val="Bibliography"/>
@@ -5097,8 +5007,8 @@
         <w:t xml:space="preserve">(p. 59). Canadian Technical Report of Fisheries; Aquatic Sciences No. 3267.</w:t>
       </w:r>
     </w:p>
-    <w:bookmarkEnd w:id="80"/>
-    <w:bookmarkStart w:id="82" w:name="ref-Rstudio"/>
+    <w:bookmarkEnd w:id="82"/>
+    <w:bookmarkStart w:id="84" w:name="ref-Rstudio"/>
     <w:p>
       <w:pPr>
         <w:pStyle w:val="Bibliography"/>
@@ -5121,7 +5031,7 @@
       <w:r>
         <w:t xml:space="preserve"> </w:t>
       </w:r>
-      <w:hyperlink r:id="rId81">
+      <w:hyperlink r:id="rId83">
         <w:r>
           <w:rPr>
             <w:rStyle w:val="Hyperlink"/>
@@ -5130,8 +5040,8 @@
         </w:r>
       </w:hyperlink>
     </w:p>
-    <w:bookmarkEnd w:id="82"/>
-    <w:bookmarkStart w:id="84" w:name="ref-sievert2018"/>
+    <w:bookmarkEnd w:id="84"/>
+    <w:bookmarkStart w:id="86" w:name="ref-sievert2018"/>
     <w:p>
       <w:pPr>
         <w:pStyle w:val="Bibliography"/>
@@ -5154,7 +5064,7 @@
       <w:r>
         <w:t xml:space="preserve"> </w:t>
       </w:r>
-      <w:hyperlink r:id="rId83">
+      <w:hyperlink r:id="rId85">
         <w:r>
           <w:rPr>
             <w:rStyle w:val="Hyperlink"/>
@@ -5163,8 +5073,8 @@
         </w:r>
       </w:hyperlink>
     </w:p>
-    <w:bookmarkEnd w:id="84"/>
-    <w:bookmarkStart w:id="85" w:name="ref-smith1981"/>
+    <w:bookmarkEnd w:id="86"/>
+    <w:bookmarkStart w:id="87" w:name="ref-smith1981"/>
     <w:p>
       <w:pPr>
         <w:pStyle w:val="Bibliography"/>
@@ -5188,8 +5098,8 @@
         <w:t xml:space="preserve">(p. 66). Canadian Technical Report of Fisheries; Aquatic Sciences No. 1030.</w:t>
       </w:r>
     </w:p>
-    <w:bookmarkEnd w:id="85"/>
-    <w:bookmarkStart w:id="86" w:name="ref-taggart1995"/>
+    <w:bookmarkEnd w:id="87"/>
+    <w:bookmarkStart w:id="88" w:name="ref-taggart1995"/>
     <w:p>
       <w:pPr>
         <w:pStyle w:val="Bibliography"/>
@@ -5222,8 +5132,8 @@
         <w:t xml:space="preserve">.</w:t>
       </w:r>
     </w:p>
-    <w:bookmarkEnd w:id="86"/>
-    <w:bookmarkStart w:id="88" w:name="ref-tukey1977"/>
+    <w:bookmarkEnd w:id="88"/>
+    <w:bookmarkStart w:id="90" w:name="ref-tukey1977"/>
     <w:p>
       <w:pPr>
         <w:pStyle w:val="Bibliography"/>
@@ -5246,7 +5156,7 @@
       <w:r>
         <w:t xml:space="preserve"> </w:t>
       </w:r>
-      <w:hyperlink r:id="rId87">
+      <w:hyperlink r:id="rId89">
         <w:r>
           <w:rPr>
             <w:rStyle w:val="Hyperlink"/>
@@ -5255,8 +5165,8 @@
         </w:r>
       </w:hyperlink>
     </w:p>
-    <w:bookmarkEnd w:id="88"/>
-    <w:bookmarkStart w:id="89" w:name="ref-tukey1985"/>
+    <w:bookmarkEnd w:id="90"/>
+    <w:bookmarkStart w:id="91" w:name="ref-tukey1985"/>
     <w:p>
       <w:pPr>
         <w:pStyle w:val="Bibliography"/>
@@ -5289,8 +5199,8 @@
         <w:t xml:space="preserve">, 773–785. National Computer Graphics Association, Fairfax, VA.</w:t>
       </w:r>
     </w:p>
-    <w:bookmarkEnd w:id="89"/>
-    <w:bookmarkStart w:id="90" w:name="ref-yeatman2018"/>
+    <w:bookmarkEnd w:id="91"/>
+    <w:bookmarkStart w:id="92" w:name="ref-yeatman2018"/>
     <w:p>
       <w:pPr>
         <w:pStyle w:val="Bibliography"/>
@@ -5323,8 +5233,8 @@
         <w:t xml:space="preserve">(1), 940.</w:t>
       </w:r>
     </w:p>
-    <w:bookmarkEnd w:id="90"/>
-    <w:bookmarkEnd w:id="91"/>
+    <w:bookmarkEnd w:id="92"/>
+    <w:bookmarkEnd w:id="93"/>
     <w:sectPr>
       <w:footerReference w:type="default" r:id="rId9"/>
       <w:pgSz w:w="12240" w:h="15840"/>

</xml_diff>

<commit_message>
Address latest comments/edits from Greg and Bob
</commit_message>
<xml_diff>
--- a/analysis/paper/manuscript.docx
+++ b/analysis/paper/manuscript.docx
@@ -509,12 +509,6 @@
         <w:t xml:space="preserve"> </w:t>
       </w:r>
       <w:r>
-        <w:t xml:space="preserve">new</w:t>
-      </w:r>
-      <w:r>
-        <w:t xml:space="preserve"> </w:t>
-      </w:r>
-      <w:r>
         <w:t xml:space="preserve">data</w:t>
       </w:r>
       <w:r>
@@ -527,19 +521,61 @@
         <w:t xml:space="preserve"> </w:t>
       </w:r>
       <w:r>
-        <w:t xml:space="preserve">created</w:t>
-      </w:r>
-      <w:r>
-        <w:t xml:space="preserve"> </w:t>
-      </w:r>
-      <w:r>
-        <w:t xml:space="preserve">or</w:t>
-      </w:r>
-      <w:r>
-        <w:t xml:space="preserve"> </w:t>
-      </w:r>
-      <w:r>
-        <w:t xml:space="preserve">analyzed</w:t>
+        <w:t xml:space="preserve">generated</w:t>
+      </w:r>
+      <w:r>
+        <w:t xml:space="preserve"> </w:t>
+      </w:r>
+      <w:r>
+        <w:t xml:space="preserve">and</w:t>
+      </w:r>
+      <w:r>
+        <w:t xml:space="preserve"> </w:t>
+      </w:r>
+      <w:r>
+        <w:t xml:space="preserve">no</w:t>
+      </w:r>
+      <w:r>
+        <w:t xml:space="preserve"> </w:t>
+      </w:r>
+      <w:r>
+        <w:t xml:space="preserve">analysis</w:t>
+      </w:r>
+      <w:r>
+        <w:t xml:space="preserve"> </w:t>
+      </w:r>
+      <w:r>
+        <w:t xml:space="preserve">to</w:t>
+      </w:r>
+      <w:r>
+        <w:t xml:space="preserve"> </w:t>
+      </w:r>
+      <w:r>
+        <w:t xml:space="preserve">draw</w:t>
+      </w:r>
+      <w:r>
+        <w:t xml:space="preserve"> </w:t>
+      </w:r>
+      <w:r>
+        <w:t xml:space="preserve">scientific</w:t>
+      </w:r>
+      <w:r>
+        <w:t xml:space="preserve"> </w:t>
+      </w:r>
+      <w:r>
+        <w:t xml:space="preserve">inference</w:t>
+      </w:r>
+      <w:r>
+        <w:t xml:space="preserve"> </w:t>
+      </w:r>
+      <w:r>
+        <w:t xml:space="preserve">was</w:t>
+      </w:r>
+      <w:r>
+        <w:t xml:space="preserve"> </w:t>
+      </w:r>
+      <w:r>
+        <w:t xml:space="preserve">conducted</w:t>
       </w:r>
       <w:r>
         <w:t xml:space="preserve"> </w:t>
@@ -558,6 +594,196 @@
       </w:r>
       <w:r>
         <w:t xml:space="preserve">study.</w:t>
+      </w:r>
+    </w:p>
+    <w:p>
+      <w:pPr>
+        <w:pStyle w:val="Abstract"/>
+      </w:pPr>
+      <w:r>
+        <w:rPr>
+          <w:b/>
+        </w:rPr>
+        <w:t xml:space="preserve">Corresponding</w:t>
+      </w:r>
+      <w:r>
+        <w:rPr>
+          <w:b/>
+        </w:rPr>
+        <w:t xml:space="preserve"> </w:t>
+      </w:r>
+      <w:r>
+        <w:rPr>
+          <w:b/>
+        </w:rPr>
+        <w:t xml:space="preserve">author</w:t>
+      </w:r>
+      <w:r>
+        <w:t xml:space="preserve">:</w:t>
+      </w:r>
+      <w:r>
+        <w:t xml:space="preserve"> </w:t>
+      </w:r>
+      <w:r>
+        <w:t xml:space="preserve">Paul</w:t>
+      </w:r>
+      <w:r>
+        <w:t xml:space="preserve"> </w:t>
+      </w:r>
+      <w:r>
+        <w:t xml:space="preserve">M.</w:t>
+      </w:r>
+      <w:r>
+        <w:t xml:space="preserve"> </w:t>
+      </w:r>
+      <w:r>
+        <w:t xml:space="preserve">Regular,</w:t>
+      </w:r>
+      <w:r>
+        <w:t xml:space="preserve"> </w:t>
+      </w:r>
+      <w:r>
+        <w:t xml:space="preserve">Fisheries</w:t>
+      </w:r>
+      <w:r>
+        <w:t xml:space="preserve"> </w:t>
+      </w:r>
+      <w:r>
+        <w:t xml:space="preserve">and</w:t>
+      </w:r>
+      <w:r>
+        <w:t xml:space="preserve"> </w:t>
+      </w:r>
+      <w:r>
+        <w:t xml:space="preserve">Oceans</w:t>
+      </w:r>
+      <w:r>
+        <w:t xml:space="preserve"> </w:t>
+      </w:r>
+      <w:r>
+        <w:t xml:space="preserve">Canada,</w:t>
+      </w:r>
+      <w:r>
+        <w:t xml:space="preserve"> </w:t>
+      </w:r>
+      <w:r>
+        <w:t xml:space="preserve">Northwest</w:t>
+      </w:r>
+      <w:r>
+        <w:t xml:space="preserve"> </w:t>
+      </w:r>
+      <w:r>
+        <w:t xml:space="preserve">Atlantic</w:t>
+      </w:r>
+      <w:r>
+        <w:t xml:space="preserve"> </w:t>
+      </w:r>
+      <w:r>
+        <w:t xml:space="preserve">Fisheries</w:t>
+      </w:r>
+      <w:r>
+        <w:t xml:space="preserve"> </w:t>
+      </w:r>
+      <w:r>
+        <w:t xml:space="preserve">Center,</w:t>
+      </w:r>
+      <w:r>
+        <w:t xml:space="preserve"> </w:t>
+      </w:r>
+      <w:r>
+        <w:t xml:space="preserve">80</w:t>
+      </w:r>
+      <w:r>
+        <w:t xml:space="preserve"> </w:t>
+      </w:r>
+      <w:r>
+        <w:t xml:space="preserve">East</w:t>
+      </w:r>
+      <w:r>
+        <w:t xml:space="preserve"> </w:t>
+      </w:r>
+      <w:r>
+        <w:t xml:space="preserve">White</w:t>
+      </w:r>
+      <w:r>
+        <w:t xml:space="preserve"> </w:t>
+      </w:r>
+      <w:r>
+        <w:t xml:space="preserve">Hills,</w:t>
+      </w:r>
+      <w:r>
+        <w:t xml:space="preserve"> </w:t>
+      </w:r>
+      <w:r>
+        <w:t xml:space="preserve">St. John’s,</w:t>
+      </w:r>
+      <w:r>
+        <w:t xml:space="preserve"> </w:t>
+      </w:r>
+      <w:r>
+        <w:t xml:space="preserve">Newfoundland</w:t>
+      </w:r>
+      <w:r>
+        <w:t xml:space="preserve"> </w:t>
+      </w:r>
+      <w:r>
+        <w:t xml:space="preserve">and</w:t>
+      </w:r>
+      <w:r>
+        <w:t xml:space="preserve"> </w:t>
+      </w:r>
+      <w:r>
+        <w:t xml:space="preserve">Labrador,</w:t>
+      </w:r>
+      <w:r>
+        <w:t xml:space="preserve"> </w:t>
+      </w:r>
+      <w:r>
+        <w:t xml:space="preserve">A1C</w:t>
+      </w:r>
+      <w:r>
+        <w:t xml:space="preserve"> </w:t>
+      </w:r>
+      <w:r>
+        <w:t xml:space="preserve">5X1,</w:t>
+      </w:r>
+      <w:r>
+        <w:t xml:space="preserve"> </w:t>
+      </w:r>
+      <w:r>
+        <w:t xml:space="preserve">Canada,</w:t>
+      </w:r>
+      <w:r>
+        <w:t xml:space="preserve"> </w:t>
+      </w:r>
+      <w:r>
+        <w:t xml:space="preserve">E-mail:</w:t>
+      </w:r>
+      <w:r>
+        <w:t xml:space="preserve"> </w:t>
+      </w:r>
+      <w:hyperlink r:id="rId20">
+        <w:r>
+          <w:rPr>
+            <w:rStyle w:val="Hyperlink"/>
+          </w:rPr>
+          <w:t xml:space="preserve">Paul.Regular@dfo-mpo.gc.ca</w:t>
+        </w:r>
+      </w:hyperlink>
+      <w:r>
+        <w:t xml:space="preserve">,</w:t>
+      </w:r>
+      <w:r>
+        <w:t xml:space="preserve"> </w:t>
+      </w:r>
+      <w:r>
+        <w:t xml:space="preserve">Phone:</w:t>
+      </w:r>
+      <w:r>
+        <w:t xml:space="preserve"> </w:t>
+      </w:r>
+      <w:r>
+        <w:t xml:space="preserve">1-709-772-2067</w:t>
       </w:r>
     </w:p>
     <w:p>
@@ -985,6 +1211,12 @@
         <w:t xml:space="preserve"> </w:t>
       </w:r>
       <w:r>
+        <w:t xml:space="preserve">colleagues,</w:t>
+      </w:r>
+      <w:r>
+        <w:t xml:space="preserve"> </w:t>
+      </w:r>
+      <w:r>
         <w:t xml:space="preserve">stakeholders</w:t>
       </w:r>
       <w:r>
@@ -1811,7 +2043,7 @@
         <w:t xml:space="preserve"> </w:t>
       </w:r>
       <w:r>
-        <w:t xml:space="preserve">(Hilborn &amp; Walters, 1992)</w:t>
+        <w:t xml:space="preserve">(Hilborn and Walters, 1992)</w:t>
       </w:r>
       <w:r>
         <w:t xml:space="preserve">. Over time, and as new methods are developed, there is an increasing amount of data available to inform stock assessments. These data might be richer information on stock structure using an increasing array of markers and biomarkers, and/or the continued lengthening of population status and catch time series. Concurrently, analytical methods are now able to integrate many data sources into one stock assessment model</w:t>
@@ -1820,7 +2052,7 @@
         <w:t xml:space="preserve"> </w:t>
       </w:r>
       <w:r>
-        <w:t xml:space="preserve">(Maunder &amp; Punt, 2013)</w:t>
+        <w:t xml:space="preserve">(Maunder and Punt, 2013)</w:t>
       </w:r>
       <w:r>
         <w:t xml:space="preserve">. For well-monitored stocks, the challenge has shifted from having sufficient data and information for providing sound advice on stock status, to presenting large quantities of data and output from increasingly complex statistical models in a meaningful way. Traditional formats (e.g. slides) for presenting information at stakeholder meetings are often insufficient to convey the richness of information available and the static and sequential nature of these formats can stifle meaningful discussions. A solution to this problem is the effective use of interactive visualization tools</w:t>
@@ -1829,7 +2061,19 @@
         <w:t xml:space="preserve"> </w:t>
       </w:r>
       <w:r>
-        <w:t xml:space="preserve">(Keena, Etman, Draper, Pinheiro, &amp; Dyson, 2016)</w:t>
+        <w:t xml:space="preserve">(Keena</w:t>
+      </w:r>
+      <w:r>
+        <w:t xml:space="preserve"> </w:t>
+      </w:r>
+      <w:r>
+        <w:rPr>
+          <w:i/>
+        </w:rPr>
+        <w:t xml:space="preserve">et al.</w:t>
+      </w:r>
+      <w:r>
+        <w:t xml:space="preserve">, 2016)</w:t>
       </w:r>
       <w:r>
         <w:t xml:space="preserve">. These are common tools we use every day on a range of web sites, but their use is no longer restricted to web site developers as these tools are being integrated into software commonly used by the research community</w:t>
@@ -1847,7 +2091,43 @@
         <w:t xml:space="preserve"> </w:t>
       </w:r>
       <w:r>
-        <w:t xml:space="preserve">(e.g. Jones et al., 2016; Letcher et al., 2018; Yeatman, Richie-Halford, Smith, Keshavan, &amp; Rokem, 2018)</w:t>
+        <w:t xml:space="preserve">(e.g. Jones</w:t>
+      </w:r>
+      <w:r>
+        <w:t xml:space="preserve"> </w:t>
+      </w:r>
+      <w:r>
+        <w:rPr>
+          <w:i/>
+        </w:rPr>
+        <w:t xml:space="preserve">et al.</w:t>
+      </w:r>
+      <w:r>
+        <w:t xml:space="preserve">, 2016; Letcher</w:t>
+      </w:r>
+      <w:r>
+        <w:t xml:space="preserve"> </w:t>
+      </w:r>
+      <w:r>
+        <w:rPr>
+          <w:i/>
+        </w:rPr>
+        <w:t xml:space="preserve">et al.</w:t>
+      </w:r>
+      <w:r>
+        <w:t xml:space="preserve">, 2018; Yeatman</w:t>
+      </w:r>
+      <w:r>
+        <w:t xml:space="preserve"> </w:t>
+      </w:r>
+      <w:r>
+        <w:rPr>
+          <w:i/>
+        </w:rPr>
+        <w:t xml:space="preserve">et al.</w:t>
+      </w:r>
+      <w:r>
+        <w:t xml:space="preserve">, 2018)</w:t>
       </w:r>
       <w:r>
         <w:t xml:space="preserve">. This trend includes fisheries research and many of these tools, and the code used to produce them, are available online (see Appendix A for examples).</w:t>
@@ -1867,13 +2147,13 @@
         <w:t xml:space="preserve">“</w:t>
       </w:r>
       <w:r>
-        <w:t xml:space="preserve">dasbhoards</w:t>
+        <w:t xml:space="preserve">dashboards</w:t>
       </w:r>
       <w:r>
         <w:t xml:space="preserve">”</w:t>
       </w:r>
       <w:r>
-        <w:t xml:space="preserve">. The concept of using a dashboard was borrowed from the business community where they are frequently used to group a series of interactive visuals and tables to provide at-a-glance views of key performance indicators. We first demonstrate the application of these tools to data that are commonly presented in stock assessments to show how they can simplify the detailed exploration of data from long-term monitoring programs. Second, we focus on the modeling aspect of stock assessment and demonstrate how interactive dasbhoards can be used to explore, diagnose and communicate results from an integrated assessment model. This structure corresponds to two important steps in the stock assessment process: 1) data exploration, and 2) data modeling. In each case, the dashboards were constructed within the framework of the R programming language</w:t>
+        <w:t xml:space="preserve">. The concept of using a dashboard was borrowed from the business community where they are frequently used to group a series of interactive visuals and tables to provide at-a-glance views of key performance indicators. We first demonstrate the application of these tools to data that are commonly presented in stock assessments to show how they can simplify the detailed exploration of data from long-term monitoring programs. Second, we focus on the modeling aspect of stock assessment and demonstrate how interactive dashboards can be used to explore, diagnose and communicate results from an integrated assessment model. This structure corresponds to two important steps in the stock assessment process: 1) data exploration, and 2) data modeling. In each case, the dashboards were constructed within the framework of the R programming language</w:t>
       </w:r>
       <w:r>
         <w:t xml:space="preserve"> </w:t>
@@ -1987,7 +2267,19 @@
               <w:t xml:space="preserve"> </w:t>
             </w:r>
             <w:r>
-              <w:t xml:space="preserve">(Chang et al., 2018)</w:t>
+              <w:t xml:space="preserve">(Chang</w:t>
+            </w:r>
+            <w:r>
+              <w:t xml:space="preserve"> </w:t>
+            </w:r>
+            <w:r>
+              <w:rPr>
+                <w:i/>
+              </w:rPr>
+              <w:t xml:space="preserve">et al.</w:t>
+            </w:r>
+            <w:r>
+              <w:t xml:space="preserve">, 2018)</w:t>
             </w:r>
           </w:p>
         </w:tc>
@@ -2051,7 +2343,7 @@
               <w:t xml:space="preserve"> </w:t>
             </w:r>
             <w:r>
-              <w:t xml:space="preserve">(Chang &amp; Borges Ribeiro, 2018)</w:t>
+              <w:t xml:space="preserve">(Chang and Borges Ribeiro, 2018)</w:t>
             </w:r>
             <w:r>
               <w:t xml:space="preserve">.</w:t>
@@ -2088,7 +2380,19 @@
               <w:t xml:space="preserve"> </w:t>
             </w:r>
             <w:r>
-              <w:t xml:space="preserve">(Allaire, Horner, Xie, Marti, &amp; Porte, 2018)</w:t>
+              <w:t xml:space="preserve">(Allaire</w:t>
+            </w:r>
+            <w:r>
+              <w:t xml:space="preserve"> </w:t>
+            </w:r>
+            <w:r>
+              <w:rPr>
+                <w:i/>
+              </w:rPr>
+              <w:t xml:space="preserve">et al.</w:t>
+            </w:r>
+            <w:r>
+              <w:t xml:space="preserve">, 2018)</w:t>
             </w:r>
             <w:r>
               <w:t xml:space="preserve">.</w:t>
@@ -2119,7 +2423,7 @@
               <w:jc w:val="left"/>
             </w:pPr>
             <w:r>
-              <w:t xml:space="preserve">Format for converting an R Markdown document to a grid oriented dashboard. The dashboard flexibly adapts the size of it’s components to the containing web page</w:t>
+              <w:t xml:space="preserve">Format for converting an R Markdown document to a grid oriented dashboard. The dashboard flexibly adapts the size of its components to the containing web page</w:t>
             </w:r>
             <w:r>
               <w:t xml:space="preserve"> </w:t>
@@ -2268,7 +2572,19 @@
               <w:t xml:space="preserve"> </w:t>
             </w:r>
             <w:r>
-              <w:t xml:space="preserve">(Cheng, Karambelkar, &amp; Xie, 2018)</w:t>
+              <w:t xml:space="preserve">(Cheng</w:t>
+            </w:r>
+            <w:r>
+              <w:t xml:space="preserve"> </w:t>
+            </w:r>
+            <w:r>
+              <w:rPr>
+                <w:i/>
+              </w:rPr>
+              <w:t xml:space="preserve">et al.</w:t>
+            </w:r>
+            <w:r>
+              <w:t xml:space="preserve">, 2018)</w:t>
             </w:r>
             <w:r>
               <w:t xml:space="preserve">.</w:t>
@@ -2318,11 +2634,11 @@
       <w:pPr>
         <w:pStyle w:val="Heading1"/>
       </w:pPr>
-      <w:bookmarkStart w:id="20" w:name="data-exploration"/>
+      <w:bookmarkStart w:id="21" w:name="data-exploration"/>
       <w:r>
         <w:t xml:space="preserve">Data exploration</w:t>
       </w:r>
-      <w:bookmarkEnd w:id="20"/>
+      <w:bookmarkEnd w:id="21"/>
     </w:p>
     <w:p>
       <w:pPr>
@@ -2353,7 +2669,19 @@
         <w:t xml:space="preserve"> </w:t>
       </w:r>
       <w:r>
-        <w:t xml:space="preserve">(Fisherkeller, Friedman, &amp; Tukey, 1988; Tukey &amp; Tukey, 1985)</w:t>
+        <w:t xml:space="preserve">(Tukey and Tukey, 1985; Fisherkeller</w:t>
+      </w:r>
+      <w:r>
+        <w:t xml:space="preserve"> </w:t>
+      </w:r>
+      <w:r>
+        <w:rPr>
+          <w:i/>
+        </w:rPr>
+        <w:t xml:space="preserve">et al.</w:t>
+      </w:r>
+      <w:r>
+        <w:t xml:space="preserve">, 1988)</w:t>
       </w:r>
       <w:r>
         <w:t xml:space="preserve">. For instance, the ability to zoom in on features or areas of interest, turn off layers and hover over specific points to reveal more information creates an interactive user-driven experience that expedites explorations of data. These abilities are illustrated by two recently developed interactive tools: 1) a tool designed to quickly examine fishery-independent survey data; and 2) an interactive mapping tool developed for the exploration of a long-term tagging study.</w:t>
@@ -2363,11 +2691,11 @@
       <w:pPr>
         <w:pStyle w:val="Heading2"/>
       </w:pPr>
-      <w:bookmarkStart w:id="21" w:name="survey-data"/>
+      <w:bookmarkStart w:id="22" w:name="survey-data"/>
       <w:r>
         <w:t xml:space="preserve">Survey data</w:t>
       </w:r>
-      <w:bookmarkEnd w:id="21"/>
+      <w:bookmarkEnd w:id="22"/>
     </w:p>
     <w:p>
       <w:pPr>
@@ -2380,7 +2708,7 @@
         <w:t xml:space="preserve"> </w:t>
       </w:r>
       <w:r>
-        <w:t xml:space="preserve">(Rideout &amp; Ings, 2018)</w:t>
+        <w:t xml:space="preserve">(Rideout and Ings, 2018)</w:t>
       </w:r>
       <w:r>
         <w:t xml:space="preserve">. These data are analyzed using a standard stratified analysis via a locally developed R package called RStrap</w:t>
@@ -2389,7 +2717,7 @@
         <w:t xml:space="preserve"> </w:t>
       </w:r>
       <w:r>
-        <w:t xml:space="preserve">(for details on methodology see Smith &amp; Somerton, 1981)</w:t>
+        <w:t xml:space="preserve">(for details on methodology see Smith and Somerton, 1981)</w:t>
       </w:r>
       <w:r>
         <w:t xml:space="preserve">. Both the inputs and outputs from RStrap analyses are very large and, depending on the species, the time-series may include &gt; 40 years and span the majority of the Newfoundland and Labrador shelf. In order for people to quickly and reliably explore these data without iteratively modifying R scripts one species at a time, an application (hereafter called RStrap Explorer) was built using a combination of shiny, crosstalk, flexdashboard, plotly and R markdown (Table</w:t>
@@ -2401,7 +2729,7 @@
         <w:t xml:space="preserve">1</w:t>
       </w:r>
       <w:r>
-        <w:t xml:space="preserve">). RStrap Explorer started as a way to visualize estimates of biomass and abundance trends of specific species by supplying RStrap output to a flexdashboard file designed to organize and visualize the results. The shiny package was latter applied as it allows RStrap to be run in the background and therefore allows the user to dynamically explore estimates from multiple species in the one session. Both crosstalk and plotly were incorporated to allow the user to interact with the data.</w:t>
+        <w:t xml:space="preserve">). RStrap Explorer started as a way to visualize estimates of biomass and abundance trends of specific species by supplying RStrap output to a flexdashboard file designed to organize and visualize the results. The shiny package was latter applied as it allows RStrap to be run in the background and therefore allows the user to dynamically explore abundance and biomass estimates from multiple species in one session. Both crosstalk and plotly were incorporated to allow the user to interact with the data.</w:t>
       </w:r>
     </w:p>
     <w:p>
@@ -2499,7 +2827,7 @@
         <w:t xml:space="preserve"> </w:t>
       </w:r>
       <w:r>
-        <w:t xml:space="preserve">provides additional context to the survey data and analysis. The number of potential inputs to RStrap are rather large and most do not need to be modified. Some inputs however, do require modification. The input interface for RStrap Explorer is divided into two parts: basic and advanced inputs. Basic inputs are those like species, season, and survey year(s). Advanced inputs allow the user to define the length or age of recruitment, select whether they would like analyses conducted by length and/or age, and so on. This application was built for data exploration and allow the user to obtain quick and easy visualization of survey data, but is not meant to replace the through data checking and analysis required for formal stock assessment.</w:t>
+        <w:t xml:space="preserve">provides additional context to the survey data and analysis. The input interface for RStrap Explorer is divided into two parts: basic and advanced inputs. Basic inputs are those like species, season, and survey year(s). Advanced inputs allow the user to define the length or age of recruitment, select whether they would like analyses conducted by length and/or age, and so on. This application was built for data exploration and allow the user to obtain quick and easy visualization of survey data, before the thorough the data checking and analysis required for formal stock assessment begins.</w:t>
       </w:r>
     </w:p>
     <w:p>
@@ -2522,7 +2850,7 @@
                     </pic:cNvPicPr>
                   </pic:nvPicPr>
                   <pic:blipFill>
-                    <a:blip r:embed="rId22"/>
+                    <a:blip r:embed="rId23"/>
                     <a:stretch>
                       <a:fillRect/>
                     </a:stretch>
@@ -2649,7 +2977,7 @@
                     </pic:cNvPicPr>
                   </pic:nvPicPr>
                   <pic:blipFill>
-                    <a:blip r:embed="rId23"/>
+                    <a:blip r:embed="rId24"/>
                     <a:stretch>
                       <a:fillRect/>
                     </a:stretch>
@@ -2760,11 +3088,11 @@
       <w:pPr>
         <w:pStyle w:val="Heading2"/>
       </w:pPr>
-      <w:bookmarkStart w:id="24" w:name="tagging-data"/>
+      <w:bookmarkStart w:id="25" w:name="tagging-data"/>
       <w:r>
         <w:t xml:space="preserve">Tagging data</w:t>
       </w:r>
-      <w:bookmarkEnd w:id="24"/>
+      <w:bookmarkEnd w:id="25"/>
     </w:p>
     <w:p>
       <w:pPr>
@@ -2777,7 +3105,19 @@
         <w:t xml:space="preserve"> </w:t>
       </w:r>
       <w:r>
-        <w:t xml:space="preserve">(Taggart, Penney, Barrowman, &amp; George, 1995)</w:t>
+        <w:t xml:space="preserve">(Taggart</w:t>
+      </w:r>
+      <w:r>
+        <w:t xml:space="preserve"> </w:t>
+      </w:r>
+      <w:r>
+        <w:rPr>
+          <w:i/>
+        </w:rPr>
+        <w:t xml:space="preserve">et al.</w:t>
+      </w:r>
+      <w:r>
+        <w:t xml:space="preserve">, 1995)</w:t>
       </w:r>
       <w:r>
         <w:t xml:space="preserve"> </w:t>
@@ -2812,7 +3152,7 @@
       <w:r>
         <w:t xml:space="preserve">). Given the large number of tags released, often at nearby sites, visualizing the data with static mapping was particularly challenging. The markercluster (</w:t>
       </w:r>
-      <w:hyperlink r:id="rId25">
+      <w:hyperlink r:id="rId26">
         <w:r>
           <w:rPr>
             <w:rStyle w:val="Hyperlink"/>
@@ -2862,7 +3202,7 @@
                     </pic:cNvPicPr>
                   </pic:nvPicPr>
                   <pic:blipFill>
-                    <a:blip r:embed="rId26"/>
+                    <a:blip r:embed="rId27"/>
                     <a:stretch>
                       <a:fillRect/>
                     </a:stretch>
@@ -2917,7 +3257,7 @@
                     </pic:cNvPicPr>
                   </pic:nvPicPr>
                   <pic:blipFill>
-                    <a:blip r:embed="rId27"/>
+                    <a:blip r:embed="rId28"/>
                     <a:stretch>
                       <a:fillRect/>
                     </a:stretch>
@@ -2956,11 +3296,11 @@
       <w:pPr>
         <w:pStyle w:val="Heading1"/>
       </w:pPr>
-      <w:bookmarkStart w:id="28" w:name="data-modeling"/>
+      <w:bookmarkStart w:id="29" w:name="data-modeling"/>
       <w:r>
         <w:t xml:space="preserve">Data modeling</w:t>
       </w:r>
-      <w:bookmarkEnd w:id="28"/>
+      <w:bookmarkEnd w:id="29"/>
     </w:p>
     <w:p>
       <w:pPr>
@@ -2985,7 +3325,7 @@
         <w:t xml:space="preserve"> </w:t>
       </w:r>
       <w:r>
-        <w:t xml:space="preserve">(Link, 1999; Maunder &amp; Punt, 2013)</w:t>
+        <w:t xml:space="preserve">(Link, 1999; Maunder and Punt, 2013)</w:t>
       </w:r>
       <w:r>
         <w:t xml:space="preserve">. Such issues have largely been curtailed in contemporary stock assessments thanks to advances in statistical computing that have facilitated the analysis of all available data, in as raw a form as appropriate, in a single integrated analysis</w:t>
@@ -2994,7 +3334,7 @@
         <w:t xml:space="preserve"> </w:t>
       </w:r>
       <w:r>
-        <w:t xml:space="preserve">(Maunder &amp; Punt, 2013)</w:t>
+        <w:t xml:space="preserve">(Maunder and Punt, 2013)</w:t>
       </w:r>
       <w:r>
         <w:t xml:space="preserve">. Specifically, statistical modeling tools such as JAGS</w:t>
@@ -3012,7 +3352,19 @@
         <w:t xml:space="preserve"> </w:t>
       </w:r>
       <w:r>
-        <w:t xml:space="preserve">(Fournier et al., 2012)</w:t>
+        <w:t xml:space="preserve">(Fournier</w:t>
+      </w:r>
+      <w:r>
+        <w:t xml:space="preserve"> </w:t>
+      </w:r>
+      <w:r>
+        <w:rPr>
+          <w:i/>
+        </w:rPr>
+        <w:t xml:space="preserve">et al.</w:t>
+      </w:r>
+      <w:r>
+        <w:t xml:space="preserve">, 2012)</w:t>
       </w:r>
       <w:r>
         <w:t xml:space="preserve"> </w:t>
@@ -3024,13 +3376,25 @@
         <w:t xml:space="preserve"> </w:t>
       </w:r>
       <w:r>
-        <w:t xml:space="preserve">(Kristensen, Nielsen, Berg, Skaug, &amp; Bell, 2016)</w:t>
-      </w:r>
-      <w:r>
-        <w:t xml:space="preserve"> </w:t>
-      </w:r>
-      <w:r>
-        <w:t xml:space="preserve">allow the construction of a joint likelihood for an array of observations to, in theory, extract as much information as possible about the biological and fishery processes. From a computational perspective, analyses of a variety of large data sets has never been easier. However, from a human perspective, contemporary stock assessment biologists are faced with the challenge of understanding and integrating data from multiple sources into a single model and communicating the methods and results to stakeholders and fisheries managers. This challenge was palpable for data-rich case of Northern cod.</w:t>
+        <w:t xml:space="preserve">(Kristensen</w:t>
+      </w:r>
+      <w:r>
+        <w:t xml:space="preserve"> </w:t>
+      </w:r>
+      <w:r>
+        <w:rPr>
+          <w:i/>
+        </w:rPr>
+        <w:t xml:space="preserve">et al.</w:t>
+      </w:r>
+      <w:r>
+        <w:t xml:space="preserve">, 2016)</w:t>
+      </w:r>
+      <w:r>
+        <w:t xml:space="preserve"> </w:t>
+      </w:r>
+      <w:r>
+        <w:t xml:space="preserve">allow the construction of a joint likelihood for an array of observations to, in theory, extract as much information as possible about the biological and fishery processes. From a computational perspective, analyses of a variety of large data sets has never been easier. However, from a human perspective, contemporary stock assessment biologists are faced with the challenge of understanding and integrating data from multiple sources into a single model and communicating the methods and results to stakeholders and fisheries managers. This challenge was palpable for the data-rich case of Northern cod.</w:t>
       </w:r>
     </w:p>
     <w:p>
@@ -3076,7 +3440,19 @@
         <w:t xml:space="preserve"> </w:t>
       </w:r>
       <w:r>
-        <w:t xml:space="preserve">(Dwyer et al., 2019)</w:t>
+        <w:t xml:space="preserve">(Dwyer</w:t>
+      </w:r>
+      <w:r>
+        <w:t xml:space="preserve"> </w:t>
+      </w:r>
+      <w:r>
+        <w:rPr>
+          <w:i/>
+        </w:rPr>
+        <w:t xml:space="preserve">et al.</w:t>
+      </w:r>
+      <w:r>
+        <w:t xml:space="preserve">, 2019)</w:t>
       </w:r>
       <w:r>
         <w:t xml:space="preserve">. We used R-based packages (Table</w:t>
@@ -3480,79 +3856,6 @@
                 <pic:pic>
                   <pic:nvPicPr>
                     <pic:cNvPr descr="figures/NCAM_dashboard_rv-survey_tab.png" id="0" name="Picture"/>
-                    <pic:cNvPicPr>
-                      <a:picLocks noChangeArrowheads="1" noChangeAspect="1"/>
-                    </pic:cNvPicPr>
-                  </pic:nvPicPr>
-                  <pic:blipFill>
-                    <a:blip r:embed="rId29"/>
-                    <a:stretch>
-                      <a:fillRect/>
-                    </a:stretch>
-                  </pic:blipFill>
-                  <pic:spPr bwMode="auto">
-                    <a:xfrm>
-                      <a:off x="0" y="0"/>
-                      <a:ext cx="5943600" cy="3962400"/>
-                    </a:xfrm>
-                    <a:prstGeom prst="rect">
-                      <a:avLst/>
-                    </a:prstGeom>
-                    <a:noFill/>
-                    <a:ln w="9525">
-                      <a:noFill/>
-                      <a:headEnd/>
-                      <a:tailEnd/>
-                    </a:ln>
-                  </pic:spPr>
-                </pic:pic>
-              </a:graphicData>
-            </a:graphic>
-          </wp:inline>
-        </w:drawing>
-      </w:r>
-    </w:p>
-    <w:p>
-      <w:pPr>
-        <w:pStyle w:val="ImageCaption"/>
-      </w:pPr>
-      <w:r>
-        <w:t xml:space="preserve">Figure 5: Screenshot of the</w:t>
-      </w:r>
-      <w:r>
-        <w:t xml:space="preserve"> </w:t>
-      </w:r>
-      <w:r>
-        <w:t xml:space="preserve">“</w:t>
-      </w:r>
-      <w:r>
-        <w:t xml:space="preserve">RV survey</w:t>
-      </w:r>
-      <w:r>
-        <w:t xml:space="preserve">”</w:t>
-      </w:r>
-      <w:r>
-        <w:t xml:space="preserve"> </w:t>
-      </w:r>
-      <w:r>
-        <w:t xml:space="preserve">tab from the NCAM dashboard where total observed (dots) and NCAM model predicted values (lines) for the DFO RV survey index are shown in the upper left panel and scaled matrix plot of age-disaggregated standardized log residuals are shown in the lower left panel (blue = positive, red = negative, symbols scaled by size; grey = index values of zero). Age-disaggregated observed (dots) and predicted (lines) values from the DFO RV survey are shown in the right panel.</w:t>
-      </w:r>
-    </w:p>
-    <w:p>
-      <w:pPr>
-        <w:pStyle w:val="CaptionedFigure"/>
-      </w:pPr>
-      <w:r>
-        <w:drawing>
-          <wp:inline>
-            <wp:extent cx="5943600" cy="3962400"/>
-            <wp:effectExtent b="0" l="0" r="0" t="0"/>
-            <wp:docPr descr="Figure 6: Screenshot of the “Trends” tab which displays estimates of recruitment, stock size, and stock size relative to Blim (left panels) and mortality rates (F, M, Z, right panels)." title="" id="1" name="Picture"/>
-            <a:graphic>
-              <a:graphicData uri="http://schemas.openxmlformats.org/drawingml/2006/picture">
-                <pic:pic>
-                  <pic:nvPicPr>
-                    <pic:cNvPr descr="figures/NCAM_dashboard_trends_tab.png" id="0" name="Picture"/>
                     <pic:cNvPicPr>
                       <a:picLocks noChangeArrowheads="1" noChangeAspect="1"/>
                     </pic:cNvPicPr>
@@ -3590,6 +3893,79 @@
         <w:pStyle w:val="ImageCaption"/>
       </w:pPr>
       <w:r>
+        <w:t xml:space="preserve">Figure 5: Screenshot of the</w:t>
+      </w:r>
+      <w:r>
+        <w:t xml:space="preserve"> </w:t>
+      </w:r>
+      <w:r>
+        <w:t xml:space="preserve">“</w:t>
+      </w:r>
+      <w:r>
+        <w:t xml:space="preserve">RV survey</w:t>
+      </w:r>
+      <w:r>
+        <w:t xml:space="preserve">”</w:t>
+      </w:r>
+      <w:r>
+        <w:t xml:space="preserve"> </w:t>
+      </w:r>
+      <w:r>
+        <w:t xml:space="preserve">tab from the NCAM dashboard where total observed (dots) and NCAM model predicted values (lines) for the DFO RV survey index are shown in the upper left panel and scaled matrix plot of age-disaggregated standardized log residuals are shown in the lower left panel (blue = positive, red = negative, symbols scaled by size; grey = index values of zero). Age-disaggregated observed (dots) and predicted (lines) values from the DFO RV survey are shown in the right panel.</w:t>
+      </w:r>
+    </w:p>
+    <w:p>
+      <w:pPr>
+        <w:pStyle w:val="CaptionedFigure"/>
+      </w:pPr>
+      <w:r>
+        <w:drawing>
+          <wp:inline>
+            <wp:extent cx="5943600" cy="3962400"/>
+            <wp:effectExtent b="0" l="0" r="0" t="0"/>
+            <wp:docPr descr="Figure 6: Screenshot of the “Trends” tab which displays estimates of recruitment, stock size, and stock size relative to Blim (left panels) and mortality rates (F, M, Z, right panels)." title="" id="1" name="Picture"/>
+            <a:graphic>
+              <a:graphicData uri="http://schemas.openxmlformats.org/drawingml/2006/picture">
+                <pic:pic>
+                  <pic:nvPicPr>
+                    <pic:cNvPr descr="figures/NCAM_dashboard_trends_tab.png" id="0" name="Picture"/>
+                    <pic:cNvPicPr>
+                      <a:picLocks noChangeArrowheads="1" noChangeAspect="1"/>
+                    </pic:cNvPicPr>
+                  </pic:nvPicPr>
+                  <pic:blipFill>
+                    <a:blip r:embed="rId31"/>
+                    <a:stretch>
+                      <a:fillRect/>
+                    </a:stretch>
+                  </pic:blipFill>
+                  <pic:spPr bwMode="auto">
+                    <a:xfrm>
+                      <a:off x="0" y="0"/>
+                      <a:ext cx="5943600" cy="3962400"/>
+                    </a:xfrm>
+                    <a:prstGeom prst="rect">
+                      <a:avLst/>
+                    </a:prstGeom>
+                    <a:noFill/>
+                    <a:ln w="9525">
+                      <a:noFill/>
+                      <a:headEnd/>
+                      <a:tailEnd/>
+                    </a:ln>
+                  </pic:spPr>
+                </pic:pic>
+              </a:graphicData>
+            </a:graphic>
+          </wp:inline>
+        </w:drawing>
+      </w:r>
+    </w:p>
+    <w:p>
+      <w:pPr>
+        <w:pStyle w:val="ImageCaption"/>
+      </w:pPr>
+      <w:r>
         <w:t xml:space="preserve">Figure 6: Screenshot of the</w:t>
       </w:r>
       <w:r>
@@ -3627,11 +4003,11 @@
       <w:pPr>
         <w:pStyle w:val="Heading1"/>
       </w:pPr>
-      <w:bookmarkStart w:id="31" w:name="towards-open-stock-assessment"/>
+      <w:bookmarkStart w:id="32" w:name="towards-open-stock-assessment"/>
       <w:r>
         <w:t xml:space="preserve">Towards open stock-assessment</w:t>
       </w:r>
-      <w:bookmarkEnd w:id="31"/>
+      <w:bookmarkEnd w:id="32"/>
     </w:p>
     <w:p>
       <w:pPr>
@@ -3644,7 +4020,19 @@
         <w:t xml:space="preserve"> </w:t>
       </w:r>
       <w:r>
-        <w:t xml:space="preserve">(Lewis, Vander Wal, &amp; Fifield, 2018)</w:t>
+        <w:t xml:space="preserve">(Lewis</w:t>
+      </w:r>
+      <w:r>
+        <w:t xml:space="preserve"> </w:t>
+      </w:r>
+      <w:r>
+        <w:rPr>
+          <w:i/>
+        </w:rPr>
+        <w:t xml:space="preserve">et al.</w:t>
+      </w:r>
+      <w:r>
+        <w:t xml:space="preserve">, 2018)</w:t>
       </w:r>
       <w:r>
         <w:t xml:space="preserve">. The majority of this sequence of events, sometimes called</w:t>
@@ -3665,7 +4053,7 @@
         <w:t xml:space="preserve"> </w:t>
       </w:r>
       <w:r>
-        <w:t xml:space="preserve">(Leek &amp; Peng, 2015b)</w:t>
+        <w:t xml:space="preserve">(Leek and Peng, 2015a)</w:t>
       </w:r>
       <w:r>
         <w:t xml:space="preserve">, have not traditionally been part of the peer-review process which sees only the end products of an analysis. However, decisions made along the data pipeline increasingly influence the outcome of the study. Gelman and Loken</w:t>
@@ -3704,7 +4092,19 @@
         <w:t xml:space="preserve"> </w:t>
       </w:r>
       <w:r>
-        <w:t xml:space="preserve">(Hampton et al., 2015, 2013; Leek &amp; Peng, 2015b, 2015a)</w:t>
+        <w:t xml:space="preserve">(Hampton</w:t>
+      </w:r>
+      <w:r>
+        <w:t xml:space="preserve"> </w:t>
+      </w:r>
+      <w:r>
+        <w:rPr>
+          <w:i/>
+        </w:rPr>
+        <w:t xml:space="preserve">et al.</w:t>
+      </w:r>
+      <w:r>
+        <w:t xml:space="preserve">, 2013, 2015; Leek and Peng, 2015a, 2015b)</w:t>
       </w:r>
       <w:r>
         <w:t xml:space="preserve">. Proponents of open science and reproducible research highlight a number of benefits including a more productive and responsible scientific culture, an ability to address larger and more complex questions, as well as a more efficient workflow and ability to reproduce one’s own work</w:t>
@@ -3713,7 +4113,19 @@
         <w:t xml:space="preserve"> </w:t>
       </w:r>
       <w:r>
-        <w:t xml:space="preserve">(Fomel &amp; Claerbout, 2009; Lowndes et al., 2017)</w:t>
+        <w:t xml:space="preserve">(Fomel and Claerbout, 2009; Lowndes</w:t>
+      </w:r>
+      <w:r>
+        <w:t xml:space="preserve"> </w:t>
+      </w:r>
+      <w:r>
+        <w:rPr>
+          <w:i/>
+        </w:rPr>
+        <w:t xml:space="preserve">et al.</w:t>
+      </w:r>
+      <w:r>
+        <w:t xml:space="preserve">, 2017)</w:t>
       </w:r>
       <w:r>
         <w:t xml:space="preserve">.</w:t>
@@ -3740,29 +4152,29 @@
       <w:pPr>
         <w:pStyle w:val="Heading1"/>
       </w:pPr>
-      <w:bookmarkStart w:id="32" w:name="conclusions"/>
+      <w:bookmarkStart w:id="33" w:name="conclusions"/>
       <w:r>
         <w:t xml:space="preserve">Conclusions</w:t>
       </w:r>
-      <w:bookmarkEnd w:id="32"/>
+      <w:bookmarkEnd w:id="33"/>
     </w:p>
     <w:p>
       <w:pPr>
         <w:pStyle w:val="FirstParagraph"/>
       </w:pPr>
       <w:r>
-        <w:t xml:space="preserve">We must acknowledge there are costs to adopting the use of interactive tools. The first and obvious one being that staff are required to have both the time and training to effectively develop these tools. In our two examples, the developers (first, second and third authors) were relatively proficient with R and have natural aptitudes for programming, but had their formal training in field-based population ecology. While some learning time was needed (a few weeks), the learning curve was relatively minor because there was no need to learn a new programming language (e.g. JavaScript, CSS, etc.). Moreover, a growing user base means that most programming issues were readily addressed through simple internet searches. We expect the accessibility and quality of these tools to continue to improve as more people in the fisheries community develop and use interactive documents. It is our experience that the upfront investment in time has already paid dividends in terms of efficiencies of delivering products for subsequent stock assessments, and in the quality of the data exploration and understanding. Finally, scientific exploration is rarely a linear process, and the ability to navigate around a dashboard fits the natural way people pursue ideas.</w:t>
+        <w:t xml:space="preserve">We must acknowledge there are costs to adopting the use of interactive tools. The first and obvious one being that staff are required to have both the time and training to effectively develop these tools. In our three examples, the developers (first, second and third authors) were relatively proficient with R and have natural aptitudes for programming, but all had their formal training in field-based population ecology. While some learning time was needed (a few weeks), the learning curve was relatively minor because there was no need to learn a new programming language (e.g. JavaScript, CSS, etc.). Moreover, a growing user base means that most programming issues were readily addressed through simple internet searches. We expect the accessibility and quality of these tools to continue to improve as more people in the fisheries community develop and use interactive documents. It is our experience that the upfront investment in time has already paid dividends in terms of efficiencies of delivering products for subsequent stock assessments, and in the quality of the data exploration and understanding. Finally, scientific exploration is rarely a linear process, and the ability to navigate around a dashboard fits the natural way people pursue ideas.</w:t>
       </w:r>
     </w:p>
     <w:p>
       <w:pPr>
         <w:pStyle w:val="Heading1"/>
       </w:pPr>
-      <w:bookmarkStart w:id="33" w:name="acknowledgements"/>
+      <w:bookmarkStart w:id="34" w:name="acknowledgements"/>
       <w:r>
         <w:t xml:space="preserve">Acknowledgements</w:t>
       </w:r>
-      <w:bookmarkEnd w:id="33"/>
+      <w:bookmarkEnd w:id="34"/>
     </w:p>
     <w:p>
       <w:pPr>
@@ -3776,11 +4188,11 @@
       <w:pPr>
         <w:pStyle w:val="Heading1"/>
       </w:pPr>
-      <w:bookmarkStart w:id="34" w:name="appendix-a"/>
+      <w:bookmarkStart w:id="35" w:name="appendix-a"/>
       <w:r>
         <w:t xml:space="preserve">Appendix A</w:t>
       </w:r>
-      <w:bookmarkEnd w:id="34"/>
+      <w:bookmarkEnd w:id="35"/>
     </w:p>
     <w:p>
       <w:pPr>
@@ -3801,7 +4213,7 @@
       <w:r>
         <w:t xml:space="preserve">Marine Aggregates Application (</w:t>
       </w:r>
-      <w:hyperlink r:id="rId35">
+      <w:hyperlink r:id="rId36">
         <w:r>
           <w:rPr>
             <w:rStyle w:val="Hyperlink"/>
@@ -3824,7 +4236,7 @@
       <w:r>
         <w:t xml:space="preserve">Benthic Non Native Species Tool (</w:t>
       </w:r>
-      <w:hyperlink r:id="rId36">
+      <w:hyperlink r:id="rId37">
         <w:r>
           <w:rPr>
             <w:rStyle w:val="Hyperlink"/>
@@ -3847,7 +4259,7 @@
       <w:r>
         <w:t xml:space="preserve">Species Dashboard (</w:t>
       </w:r>
-      <w:hyperlink r:id="rId37">
+      <w:hyperlink r:id="rId38">
         <w:r>
           <w:rPr>
             <w:rStyle w:val="Hyperlink"/>
@@ -3870,7 +4282,7 @@
       <w:r>
         <w:t xml:space="preserve">The Stock Book (</w:t>
       </w:r>
-      <w:hyperlink r:id="rId38">
+      <w:hyperlink r:id="rId39">
         <w:r>
           <w:rPr>
             <w:rStyle w:val="Hyperlink"/>
@@ -3893,7 +4305,7 @@
       <w:r>
         <w:t xml:space="preserve">Data-Limited Fisheries Toolkit demo (</w:t>
       </w:r>
-      <w:hyperlink r:id="rId39">
+      <w:hyperlink r:id="rId40">
         <w:r>
           <w:rPr>
             <w:rStyle w:val="Hyperlink"/>
@@ -3916,7 +4328,7 @@
       <w:r>
         <w:t xml:space="preserve">Exploring Groundfish in an Ecosystem Context (</w:t>
       </w:r>
-      <w:hyperlink r:id="rId40">
+      <w:hyperlink r:id="rId41">
         <w:r>
           <w:rPr>
             <w:rStyle w:val="Hyperlink"/>
@@ -3939,7 +4351,7 @@
       <w:r>
         <w:t xml:space="preserve">Catchy Data (</w:t>
       </w:r>
-      <w:hyperlink r:id="rId41">
+      <w:hyperlink r:id="rId42">
         <w:r>
           <w:rPr>
             <w:rStyle w:val="Hyperlink"/>
@@ -3962,7 +4374,7 @@
       <w:r>
         <w:t xml:space="preserve">VISA tool (e.g. </w:t>
       </w:r>
-      <w:hyperlink r:id="rId42">
+      <w:hyperlink r:id="rId43">
         <w:r>
           <w:rPr>
             <w:rStyle w:val="Hyperlink"/>
@@ -3990,37 +4402,25 @@
       <w:pPr>
         <w:pStyle w:val="Heading1"/>
       </w:pPr>
-      <w:bookmarkStart w:id="43" w:name="references"/>
+      <w:bookmarkStart w:id="44" w:name="references"/>
       <w:r>
         <w:t xml:space="preserve">References</w:t>
       </w:r>
-      <w:bookmarkEnd w:id="43"/>
+      <w:bookmarkEnd w:id="44"/>
     </w:p>
     <w:bookmarkStart w:id="93" w:name="refs"/>
-    <w:bookmarkStart w:id="45" w:name="ref-allaire2017"/>
+    <w:bookmarkStart w:id="46" w:name="ref-allaire2017"/>
     <w:p>
       <w:pPr>
         <w:pStyle w:val="Bibliography"/>
       </w:pPr>
       <w:r>
-        <w:t xml:space="preserve">Allaire, J. (2017).</w:t>
-      </w:r>
-      <w:r>
-        <w:t xml:space="preserve"> </w:t>
-      </w:r>
-      <w:r>
-        <w:rPr>
-          <w:i/>
-        </w:rPr>
-        <w:t xml:space="preserve">Flexdashboard: R markdown format for flexible dashboards</w:t>
-      </w:r>
-      <w:r>
-        <w:t xml:space="preserve">. Retrieved from</w:t>
-      </w:r>
-      <w:r>
-        <w:t xml:space="preserve"> </w:t>
-      </w:r>
-      <w:hyperlink r:id="rId44">
+        <w:t xml:space="preserve">Allaire, J. 2017. Flexdashboard: R markdown format for flexible dashboards.</w:t>
+      </w:r>
+      <w:r>
+        <w:t xml:space="preserve"> </w:t>
+      </w:r>
+      <w:hyperlink r:id="rId45">
         <w:r>
           <w:rPr>
             <w:rStyle w:val="Hyperlink"/>
@@ -4028,32 +4428,23 @@
           <w:t xml:space="preserve">https://CRAN.R-project.org/package=flexdashboard</w:t>
         </w:r>
       </w:hyperlink>
-    </w:p>
-    <w:bookmarkEnd w:id="45"/>
-    <w:bookmarkStart w:id="47" w:name="ref-allaire2018"/>
+      <w:r>
+        <w:t xml:space="preserve">.</w:t>
+      </w:r>
+    </w:p>
+    <w:bookmarkEnd w:id="46"/>
+    <w:bookmarkStart w:id="48" w:name="ref-allaire2018"/>
     <w:p>
       <w:pPr>
         <w:pStyle w:val="Bibliography"/>
       </w:pPr>
       <w:r>
-        <w:t xml:space="preserve">Allaire, J., Horner, J., Xie, Y., Marti, V., &amp; Porte, N. (2018).</w:t>
-      </w:r>
-      <w:r>
-        <w:t xml:space="preserve"> </w:t>
-      </w:r>
-      <w:r>
-        <w:rPr>
-          <w:i/>
-        </w:rPr>
-        <w:t xml:space="preserve">Markdown: ’Markdown’ rendering for r</w:t>
-      </w:r>
-      <w:r>
-        <w:t xml:space="preserve">. Retrieved from</w:t>
-      </w:r>
-      <w:r>
-        <w:t xml:space="preserve"> </w:t>
-      </w:r>
-      <w:hyperlink r:id="rId46">
+        <w:t xml:space="preserve">Allaire, J., Horner, J., Xie, Y., Marti, V., and Porte, N. 2018. Markdown: ’Markdown’ rendering for r.</w:t>
+      </w:r>
+      <w:r>
+        <w:t xml:space="preserve"> </w:t>
+      </w:r>
+      <w:hyperlink r:id="rId47">
         <w:r>
           <w:rPr>
             <w:rStyle w:val="Hyperlink"/>
@@ -4061,100 +4452,67 @@
           <w:t xml:space="preserve">https://CRAN.R-project.org/package=markdown</w:t>
         </w:r>
       </w:hyperlink>
-    </w:p>
-    <w:bookmarkEnd w:id="47"/>
-    <w:bookmarkStart w:id="48" w:name="ref-banks2011"/>
+      <w:r>
+        <w:t xml:space="preserve">.</w:t>
+      </w:r>
+    </w:p>
+    <w:bookmarkEnd w:id="48"/>
+    <w:bookmarkStart w:id="49" w:name="ref-banks2011"/>
     <w:p>
       <w:pPr>
         <w:pStyle w:val="Bibliography"/>
       </w:pPr>
       <w:r>
-        <w:t xml:space="preserve">Banks, D. (2011). Reproducible research: A range of response.</w:t>
-      </w:r>
-      <w:r>
-        <w:t xml:space="preserve"> </w:t>
-      </w:r>
-      <w:r>
-        <w:rPr>
-          <w:i/>
-        </w:rPr>
-        <w:t xml:space="preserve">Statistics, Politics, and Policy</w:t>
-      </w:r>
-      <w:r>
-        <w:t xml:space="preserve">,</w:t>
-      </w:r>
-      <w:r>
-        <w:t xml:space="preserve"> </w:t>
-      </w:r>
-      <w:r>
-        <w:rPr>
-          <w:i/>
-        </w:rPr>
-        <w:t xml:space="preserve">2</w:t>
-      </w:r>
-      <w:r>
-        <w:t xml:space="preserve">(1), 4.</w:t>
-      </w:r>
-    </w:p>
-    <w:bookmarkEnd w:id="48"/>
-    <w:bookmarkStart w:id="49" w:name="ref-cadigan2016"/>
+        <w:t xml:space="preserve">Banks, D. 2011. Reproducible research: A range of response. Statistics, Politics, and Policy, 2: 4. bepress.</w:t>
+      </w:r>
+    </w:p>
+    <w:bookmarkEnd w:id="49"/>
+    <w:bookmarkStart w:id="50" w:name="ref-cadigan2016"/>
     <w:p>
       <w:pPr>
         <w:pStyle w:val="Bibliography"/>
       </w:pPr>
       <w:r>
-        <w:t xml:space="preserve">Cadigan, N. G. (2016). A state-space stock assessment model for northern cod, including under-reported catches and variable natural mortality rates.</w:t>
-      </w:r>
-      <w:r>
-        <w:t xml:space="preserve"> </w:t>
-      </w:r>
-      <w:r>
-        <w:rPr>
-          <w:i/>
-        </w:rPr>
-        <w:t xml:space="preserve">Canadian Journal of Fisheries and Aquatic Sciences</w:t>
-      </w:r>
-      <w:r>
-        <w:t xml:space="preserve">,</w:t>
-      </w:r>
-      <w:r>
-        <w:t xml:space="preserve"> </w:t>
-      </w:r>
-      <w:r>
-        <w:rPr>
-          <w:i/>
-        </w:rPr>
-        <w:t xml:space="preserve">73</w:t>
-      </w:r>
-      <w:r>
-        <w:t xml:space="preserve">(2), 296–308.</w:t>
-      </w:r>
-    </w:p>
-    <w:bookmarkEnd w:id="49"/>
-    <w:bookmarkStart w:id="51" w:name="ref-chang2018b"/>
+        <w:t xml:space="preserve">Cadigan, N. G. 2016. A state-space stock assessment model for northern cod, including under-reported catches and variable natural mortality rates. Canadian Journal of Fisheries and Aquatic Sciences, 73: 296–308. NRC Research Press.</w:t>
+      </w:r>
+    </w:p>
+    <w:bookmarkEnd w:id="50"/>
+    <w:bookmarkStart w:id="52" w:name="ref-chang2018a"/>
     <w:p>
       <w:pPr>
         <w:pStyle w:val="Bibliography"/>
       </w:pPr>
       <w:r>
-        <w:t xml:space="preserve">Chang, W., &amp; Borges Ribeiro, B. (2018).</w:t>
-      </w:r>
-      <w:r>
-        <w:t xml:space="preserve"> </w:t>
-      </w:r>
-      <w:r>
-        <w:rPr>
-          <w:i/>
-        </w:rPr>
-        <w:t xml:space="preserve">Shinydashboard: Create dashboards with ’shiny’</w:t>
-      </w:r>
-      <w:r>
-        <w:t xml:space="preserve">. Retrieved from</w:t>
-      </w:r>
-      <w:r>
-        <w:t xml:space="preserve"> </w:t>
-      </w:r>
-      <w:hyperlink r:id="rId50">
+        <w:t xml:space="preserve">Chang, W., Cheng, J., Allaire, J., Xie, Y., and McPherson, J. 2018. Shiny: Web application framework for r.</w:t>
+      </w:r>
+      <w:r>
+        <w:t xml:space="preserve"> </w:t>
+      </w:r>
+      <w:hyperlink r:id="rId51">
+        <w:r>
+          <w:rPr>
+            <w:rStyle w:val="Hyperlink"/>
+          </w:rPr>
+          <w:t xml:space="preserve">https://CRAN.R-project.org/package=shiny</w:t>
+        </w:r>
+      </w:hyperlink>
+      <w:r>
+        <w:t xml:space="preserve">.</w:t>
+      </w:r>
+    </w:p>
+    <w:bookmarkEnd w:id="52"/>
+    <w:bookmarkStart w:id="54" w:name="ref-chang2018b"/>
+    <w:p>
+      <w:pPr>
+        <w:pStyle w:val="Bibliography"/>
+      </w:pPr>
+      <w:r>
+        <w:t xml:space="preserve">Chang, W., and Borges Ribeiro, B. 2018. Shinydashboard: Create dashboards with ’shiny’.</w:t>
+      </w:r>
+      <w:r>
+        <w:t xml:space="preserve"> </w:t>
+      </w:r>
+      <w:hyperlink r:id="rId53">
         <w:r>
           <w:rPr>
             <w:rStyle w:val="Hyperlink"/>
@@ -4162,65 +4520,23 @@
           <w:t xml:space="preserve">https://CRAN.R-project.org/package=shinydashboard</w:t>
         </w:r>
       </w:hyperlink>
-    </w:p>
-    <w:bookmarkEnd w:id="51"/>
-    <w:bookmarkStart w:id="53" w:name="ref-chang2018a"/>
+      <w:r>
+        <w:t xml:space="preserve">.</w:t>
+      </w:r>
+    </w:p>
+    <w:bookmarkEnd w:id="54"/>
+    <w:bookmarkStart w:id="56" w:name="ref-cheng2016"/>
     <w:p>
       <w:pPr>
         <w:pStyle w:val="Bibliography"/>
       </w:pPr>
       <w:r>
-        <w:t xml:space="preserve">Chang, W., Cheng, J., Allaire, J., Xie, Y., &amp; McPherson, J. (2018).</w:t>
-      </w:r>
-      <w:r>
-        <w:t xml:space="preserve"> </w:t>
-      </w:r>
-      <w:r>
-        <w:rPr>
-          <w:i/>
-        </w:rPr>
-        <w:t xml:space="preserve">Shiny: Web application framework for r</w:t>
-      </w:r>
-      <w:r>
-        <w:t xml:space="preserve">. Retrieved from</w:t>
-      </w:r>
-      <w:r>
-        <w:t xml:space="preserve"> </w:t>
-      </w:r>
-      <w:hyperlink r:id="rId52">
-        <w:r>
-          <w:rPr>
-            <w:rStyle w:val="Hyperlink"/>
-          </w:rPr>
-          <w:t xml:space="preserve">https://CRAN.R-project.org/package=shiny</w:t>
-        </w:r>
-      </w:hyperlink>
-    </w:p>
-    <w:bookmarkEnd w:id="53"/>
-    <w:bookmarkStart w:id="55" w:name="ref-cheng2016"/>
-    <w:p>
-      <w:pPr>
-        <w:pStyle w:val="Bibliography"/>
-      </w:pPr>
-      <w:r>
-        <w:t xml:space="preserve">Cheng, J. (2016).</w:t>
-      </w:r>
-      <w:r>
-        <w:t xml:space="preserve"> </w:t>
-      </w:r>
-      <w:r>
-        <w:rPr>
-          <w:i/>
-        </w:rPr>
-        <w:t xml:space="preserve">Crosstalk: Inter-widget interactivity for html widgets</w:t>
-      </w:r>
-      <w:r>
-        <w:t xml:space="preserve">. Retrieved from</w:t>
-      </w:r>
-      <w:r>
-        <w:t xml:space="preserve"> </w:t>
-      </w:r>
-      <w:hyperlink r:id="rId54">
+        <w:t xml:space="preserve">Cheng, J. 2016. Crosstalk: Inter-widget interactivity for html widgets.</w:t>
+      </w:r>
+      <w:r>
+        <w:t xml:space="preserve"> </w:t>
+      </w:r>
+      <w:hyperlink r:id="rId55">
         <w:r>
           <w:rPr>
             <w:rStyle w:val="Hyperlink"/>
@@ -4228,32 +4544,23 @@
           <w:t xml:space="preserve">https://CRAN.R-project.org/package=crosstalk</w:t>
         </w:r>
       </w:hyperlink>
-    </w:p>
-    <w:bookmarkEnd w:id="55"/>
-    <w:bookmarkStart w:id="57" w:name="ref-cheng2018"/>
+      <w:r>
+        <w:t xml:space="preserve">.</w:t>
+      </w:r>
+    </w:p>
+    <w:bookmarkEnd w:id="56"/>
+    <w:bookmarkStart w:id="58" w:name="ref-cheng2018"/>
     <w:p>
       <w:pPr>
         <w:pStyle w:val="Bibliography"/>
       </w:pPr>
       <w:r>
-        <w:t xml:space="preserve">Cheng, J., Karambelkar, B., &amp; Xie, Y. (2018).</w:t>
-      </w:r>
-      <w:r>
-        <w:t xml:space="preserve"> </w:t>
-      </w:r>
-      <w:r>
-        <w:rPr>
-          <w:i/>
-        </w:rPr>
-        <w:t xml:space="preserve">Leaflet: Create interactive web maps with the javascript ’leaflet’ library</w:t>
-      </w:r>
-      <w:r>
-        <w:t xml:space="preserve">. Retrieved from</w:t>
-      </w:r>
-      <w:r>
-        <w:t xml:space="preserve"> </w:t>
-      </w:r>
-      <w:hyperlink r:id="rId56">
+        <w:t xml:space="preserve">Cheng, J., Karambelkar, B., and Xie, Y. 2018. Leaflet: Create interactive web maps with the javascript ’leaflet’ library.</w:t>
+      </w:r>
+      <w:r>
+        <w:t xml:space="preserve"> </w:t>
+      </w:r>
+      <w:hyperlink r:id="rId57">
         <w:r>
           <w:rPr>
             <w:rStyle w:val="Hyperlink"/>
@@ -4261,15 +4568,33 @@
           <w:t xml:space="preserve">https://CRAN.R-project.org/package=leaflet</w:t>
         </w:r>
       </w:hyperlink>
-    </w:p>
-    <w:bookmarkEnd w:id="57"/>
-    <w:bookmarkStart w:id="58" w:name="ref-dwyer2019"/>
+      <w:r>
+        <w:t xml:space="preserve">.</w:t>
+      </w:r>
+    </w:p>
+    <w:bookmarkEnd w:id="58"/>
+    <w:bookmarkStart w:id="59" w:name="ref-dwyer2019"/>
     <w:p>
       <w:pPr>
         <w:pStyle w:val="Bibliography"/>
       </w:pPr>
       <w:r>
-        <w:t xml:space="preserve">Dwyer, K., Brattey, J., Cadigan, N., Healey, B., Ings, D., Lee, E., … Rideout, R. (2019). Assessment of the northern cod (</w:t>
+        <w:t xml:space="preserve">Dwyer, K., Brattey, J., Cadigan, N., Healey, B., Ings, D., Lee, E., and Maddock Parsons, D.</w:t>
+      </w:r>
+      <w:r>
+        <w:t xml:space="preserve"> </w:t>
+      </w:r>
+      <w:r>
+        <w:rPr>
+          <w:i/>
+        </w:rPr>
+        <w:t xml:space="preserve">et al.</w:t>
+      </w:r>
+      <w:r>
+        <w:t xml:space="preserve"> </w:t>
+      </w:r>
+      <w:r>
+        <w:t xml:space="preserve">2019. Assessment of the northern cod (</w:t>
       </w:r>
       <w:r>
         <w:rPr>
@@ -4278,7 +4603,37 @@
         <w:t xml:space="preserve">Gadus morhua</w:t>
       </w:r>
       <w:r>
-        <w:t xml:space="preserve">) stock in nafo divisions 2J3KL in 2018.</w:t>
+        <w:t xml:space="preserve">) stock in nafo divisions 2J3KL in 2018. DFO Can. Sci. Advis. Sec. Res. Doc., 2019/nnn: v + 126p.</w:t>
+      </w:r>
+    </w:p>
+    <w:bookmarkEnd w:id="59"/>
+    <w:bookmarkStart w:id="60" w:name="ref-fisherkeller1988"/>
+    <w:p>
+      <w:pPr>
+        <w:pStyle w:val="Bibliography"/>
+      </w:pPr>
+      <w:r>
+        <w:t xml:space="preserve">Fisherkeller, M. A., Friedman, J. H., and Tukey, J. W. 1988. PRIM-9: An interactive multidimensional data display and analysis system. Dynamic Graphics for Statistics: 91–109. Wadsworth &amp; Brooks/Cole.</w:t>
+      </w:r>
+    </w:p>
+    <w:bookmarkEnd w:id="60"/>
+    <w:bookmarkStart w:id="61" w:name="ref-fomel2009"/>
+    <w:p>
+      <w:pPr>
+        <w:pStyle w:val="Bibliography"/>
+      </w:pPr>
+      <w:r>
+        <w:t xml:space="preserve">Fomel, S., and Claerbout, J. F. 2009. Reproducible research. Computing in Science &amp; Engineering, 11: 5. IEEE Computer Society.</w:t>
+      </w:r>
+    </w:p>
+    <w:bookmarkEnd w:id="61"/>
+    <w:bookmarkStart w:id="62" w:name="ref-fournier2012"/>
+    <w:p>
+      <w:pPr>
+        <w:pStyle w:val="Bibliography"/>
+      </w:pPr>
+      <w:r>
+        <w:t xml:space="preserve">Fournier, D. A., Skaug, H. J., Ancheta, J., Ianelli, J., Magnusson, A., Maunder, M. N., and Nielsen, A.</w:t>
       </w:r>
       <w:r>
         <w:t xml:space="preserve"> </w:t>
@@ -4287,10 +4642,33 @@
         <w:rPr>
           <w:i/>
         </w:rPr>
-        <w:t xml:space="preserve">DFO Can. Sci. Advis. Sec. Res. Doc.</w:t>
-      </w:r>
-      <w:r>
-        <w:t xml:space="preserve">,</w:t>
+        <w:t xml:space="preserve">et al.</w:t>
+      </w:r>
+      <w:r>
+        <w:t xml:space="preserve"> </w:t>
+      </w:r>
+      <w:r>
+        <w:t xml:space="preserve">2012. AD model builder: Using automatic differentiation for statistical inference of highly parameterized complex nonlinear models. Optimization Methods and Software, 27: 233–249. Taylor &amp; Francis.</w:t>
+      </w:r>
+    </w:p>
+    <w:bookmarkEnd w:id="62"/>
+    <w:bookmarkStart w:id="63" w:name="ref-gelman2014"/>
+    <w:p>
+      <w:pPr>
+        <w:pStyle w:val="Bibliography"/>
+      </w:pPr>
+      <w:r>
+        <w:t xml:space="preserve">Gelman, A., and Loken, E. 2014. The statistical crisis in science. American Scientist, 102: 460.</w:t>
+      </w:r>
+    </w:p>
+    <w:bookmarkEnd w:id="63"/>
+    <w:bookmarkStart w:id="64" w:name="ref-hampton2013"/>
+    <w:p>
+      <w:pPr>
+        <w:pStyle w:val="Bibliography"/>
+      </w:pPr>
+      <w:r>
+        <w:t xml:space="preserve">Hampton, S. E., Strasser, C. A., Tewksbury, J. J., Gram, W. K., Budden, A. E., Batcheller, A. L., and Duke, C. S.</w:t>
       </w:r>
       <w:r>
         <w:t xml:space="preserve"> </w:t>
@@ -4299,20 +4677,23 @@
         <w:rPr>
           <w:i/>
         </w:rPr>
-        <w:t xml:space="preserve">2019/nnn</w:t>
-      </w:r>
-      <w:r>
-        <w:t xml:space="preserve">, v + 126p.</w:t>
-      </w:r>
-    </w:p>
-    <w:bookmarkEnd w:id="58"/>
-    <w:bookmarkStart w:id="59" w:name="ref-fisherkeller1988"/>
+        <w:t xml:space="preserve">et al.</w:t>
+      </w:r>
+      <w:r>
+        <w:t xml:space="preserve"> </w:t>
+      </w:r>
+      <w:r>
+        <w:t xml:space="preserve">2013. Big data and the future of ecology. Frontiers in Ecology and the Environment, 11: 156–162. Wiley Online Library.</w:t>
+      </w:r>
+    </w:p>
+    <w:bookmarkEnd w:id="64"/>
+    <w:bookmarkStart w:id="65" w:name="ref-hampton2015"/>
     <w:p>
       <w:pPr>
         <w:pStyle w:val="Bibliography"/>
       </w:pPr>
       <w:r>
-        <w:t xml:space="preserve">Fisherkeller, M. A., Friedman, J. H., &amp; Tukey, J. W. (1988). PRIM-9: An interactive multidimensional data display and analysis system.</w:t>
+        <w:t xml:space="preserve">Hampton, S. E., Anderson, S. S., Bagby, S. C., Gries, C., Han, X., Hart, E. M., and Jones, M. B.</w:t>
       </w:r>
       <w:r>
         <w:t xml:space="preserve"> </w:t>
@@ -4321,191 +4702,13 @@
         <w:rPr>
           <w:i/>
         </w:rPr>
-        <w:t xml:space="preserve">Dynamic Graphics for Statistics</w:t>
-      </w:r>
-      <w:r>
-        <w:t xml:space="preserve">, 91–109.</w:t>
-      </w:r>
-    </w:p>
-    <w:bookmarkEnd w:id="59"/>
-    <w:bookmarkStart w:id="60" w:name="ref-fomel2009"/>
-    <w:p>
-      <w:pPr>
-        <w:pStyle w:val="Bibliography"/>
-      </w:pPr>
-      <w:r>
-        <w:t xml:space="preserve">Fomel, S., &amp; Claerbout, J. F. (2009). Reproducible research.</w:t>
-      </w:r>
-      <w:r>
-        <w:t xml:space="preserve"> </w:t>
-      </w:r>
-      <w:r>
-        <w:rPr>
-          <w:i/>
-        </w:rPr>
-        <w:t xml:space="preserve">Computing in Science &amp; Engineering</w:t>
-      </w:r>
-      <w:r>
-        <w:t xml:space="preserve">,</w:t>
-      </w:r>
-      <w:r>
-        <w:t xml:space="preserve"> </w:t>
-      </w:r>
-      <w:r>
-        <w:rPr>
-          <w:i/>
-        </w:rPr>
-        <w:t xml:space="preserve">11</w:t>
-      </w:r>
-      <w:r>
-        <w:t xml:space="preserve">(1), 5.</w:t>
-      </w:r>
-    </w:p>
-    <w:bookmarkEnd w:id="60"/>
-    <w:bookmarkStart w:id="61" w:name="ref-fournier2012"/>
-    <w:p>
-      <w:pPr>
-        <w:pStyle w:val="Bibliography"/>
-      </w:pPr>
-      <w:r>
-        <w:t xml:space="preserve">Fournier, D. A., Skaug, H. J., Ancheta, J., Ianelli, J., Magnusson, A., Maunder, M. N., … Sibert, J. (2012). AD model builder: Using automatic differentiation for statistical inference of highly parameterized complex nonlinear models.</w:t>
-      </w:r>
-      <w:r>
-        <w:t xml:space="preserve"> </w:t>
-      </w:r>
-      <w:r>
-        <w:rPr>
-          <w:i/>
-        </w:rPr>
-        <w:t xml:space="preserve">Optimization Methods and Software</w:t>
-      </w:r>
-      <w:r>
-        <w:t xml:space="preserve">,</w:t>
-      </w:r>
-      <w:r>
-        <w:t xml:space="preserve"> </w:t>
-      </w:r>
-      <w:r>
-        <w:rPr>
-          <w:i/>
-        </w:rPr>
-        <w:t xml:space="preserve">27</w:t>
-      </w:r>
-      <w:r>
-        <w:t xml:space="preserve">(2), 233–249.</w:t>
-      </w:r>
-    </w:p>
-    <w:bookmarkEnd w:id="61"/>
-    <w:bookmarkStart w:id="63" w:name="ref-gelman2014"/>
-    <w:p>
-      <w:pPr>
-        <w:pStyle w:val="Bibliography"/>
-      </w:pPr>
-      <w:r>
-        <w:t xml:space="preserve">Gelman, A., &amp; Loken, E. (2014). The statistical crisis in science.</w:t>
-      </w:r>
-      <w:r>
-        <w:t xml:space="preserve"> </w:t>
-      </w:r>
-      <w:r>
-        <w:rPr>
-          <w:i/>
-        </w:rPr>
-        <w:t xml:space="preserve">American Scientist</w:t>
-      </w:r>
-      <w:r>
-        <w:t xml:space="preserve">,</w:t>
-      </w:r>
-      <w:r>
-        <w:t xml:space="preserve"> </w:t>
-      </w:r>
-      <w:r>
-        <w:rPr>
-          <w:i/>
-        </w:rPr>
-        <w:t xml:space="preserve">102</w:t>
-      </w:r>
-      <w:r>
-        <w:t xml:space="preserve">, 460.</w:t>
-      </w:r>
-      <w:r>
-        <w:t xml:space="preserve"> </w:t>
-      </w:r>
-      <w:hyperlink r:id="rId62">
-        <w:r>
-          <w:rPr>
-            <w:rStyle w:val="Hyperlink"/>
-          </w:rPr>
-          <w:t xml:space="preserve">https://doi.org/10.1511/2014.111.460</w:t>
-        </w:r>
-      </w:hyperlink>
-    </w:p>
-    <w:bookmarkEnd w:id="63"/>
-    <w:bookmarkStart w:id="64" w:name="ref-hampton2015"/>
-    <w:p>
-      <w:pPr>
-        <w:pStyle w:val="Bibliography"/>
-      </w:pPr>
-      <w:r>
-        <w:t xml:space="preserve">Hampton, S. E., Anderson, S. S., Bagby, S. C., Gries, C., Han, X., Hart, E. M., … Zimmerman, N. (2015). The tao of open science for ecology.</w:t>
-      </w:r>
-      <w:r>
-        <w:t xml:space="preserve"> </w:t>
-      </w:r>
-      <w:r>
-        <w:rPr>
-          <w:i/>
-        </w:rPr>
-        <w:t xml:space="preserve">Ecosphere</w:t>
-      </w:r>
-      <w:r>
-        <w:t xml:space="preserve">,</w:t>
-      </w:r>
-      <w:r>
-        <w:t xml:space="preserve"> </w:t>
-      </w:r>
-      <w:r>
-        <w:rPr>
-          <w:i/>
-        </w:rPr>
-        <w:t xml:space="preserve">6</w:t>
-      </w:r>
-      <w:r>
-        <w:t xml:space="preserve">(7), 1–13.</w:t>
-      </w:r>
-    </w:p>
-    <w:bookmarkEnd w:id="64"/>
-    <w:bookmarkStart w:id="65" w:name="ref-hampton2013"/>
-    <w:p>
-      <w:pPr>
-        <w:pStyle w:val="Bibliography"/>
-      </w:pPr>
-      <w:r>
-        <w:t xml:space="preserve">Hampton, S. E., Strasser, C. A., Tewksbury, J. J., Gram, W. K., Budden, A. E., Batcheller, A. L., … Porter, J. H. (2013). Big data and the future of ecology.</w:t>
-      </w:r>
-      <w:r>
-        <w:t xml:space="preserve"> </w:t>
-      </w:r>
-      <w:r>
-        <w:rPr>
-          <w:i/>
-        </w:rPr>
-        <w:t xml:space="preserve">Frontiers in Ecology and the Environment</w:t>
-      </w:r>
-      <w:r>
-        <w:t xml:space="preserve">,</w:t>
-      </w:r>
-      <w:r>
-        <w:t xml:space="preserve"> </w:t>
-      </w:r>
-      <w:r>
-        <w:rPr>
-          <w:i/>
-        </w:rPr>
-        <w:t xml:space="preserve">11</w:t>
-      </w:r>
-      <w:r>
-        <w:t xml:space="preserve">(3), 156–162.</w:t>
+        <w:t xml:space="preserve">et al.</w:t>
+      </w:r>
+      <w:r>
+        <w:t xml:space="preserve"> </w:t>
+      </w:r>
+      <w:r>
+        <w:t xml:space="preserve">2015. The tao of open science for ecology. Ecosphere, 6: 1–13.</w:t>
       </w:r>
     </w:p>
     <w:bookmarkEnd w:id="65"/>
@@ -4515,19 +4718,7 @@
         <w:pStyle w:val="Bibliography"/>
       </w:pPr>
       <w:r>
-        <w:t xml:space="preserve">Hilborn, R., &amp; Walters, C. J. (1992).</w:t>
-      </w:r>
-      <w:r>
-        <w:t xml:space="preserve"> </w:t>
-      </w:r>
-      <w:r>
-        <w:rPr>
-          <w:i/>
-        </w:rPr>
-        <w:t xml:space="preserve">Quantitative fisheries stock assessment: Choice, dynamics and uncertainty</w:t>
-      </w:r>
-      <w:r>
-        <w:t xml:space="preserve">. Chapman; Hall.</w:t>
+        <w:t xml:space="preserve">Hilborn, R., and Walters, C. J. 1992. Quantitative fisheries stock assessment: Choice, dynamics and uncertainty. Chapman; Hall.</w:t>
       </w:r>
     </w:p>
     <w:bookmarkEnd w:id="66"/>
@@ -4537,31 +4728,7 @@
         <w:pStyle w:val="Bibliography"/>
       </w:pPr>
       <w:r>
-        <w:t xml:space="preserve">Jones, A. S., Horsburgh, J. S., Jackson-Smith, D., Ramı́rez, M., Flint, C. G., &amp; Caraballo, J. (2016). A web-based, interactive visualization tool for social environmental survey data.</w:t>
-      </w:r>
-      <w:r>
-        <w:t xml:space="preserve"> </w:t>
-      </w:r>
-      <w:r>
-        <w:rPr>
-          <w:i/>
-        </w:rPr>
-        <w:t xml:space="preserve">Environmental Modelling &amp; Software</w:t>
-      </w:r>
-      <w:r>
-        <w:t xml:space="preserve">,</w:t>
-      </w:r>
-      <w:r>
-        <w:t xml:space="preserve"> </w:t>
-      </w:r>
-      <w:r>
-        <w:rPr>
-          <w:i/>
-        </w:rPr>
-        <w:t xml:space="preserve">84</w:t>
-      </w:r>
-      <w:r>
-        <w:t xml:space="preserve">, 412–426.</w:t>
+        <w:t xml:space="preserve">Jones, A. S., Horsburgh, J. S., Jackson-Smith, D., Ramı́rez, M., Flint, C. G., and Caraballo, J. 2016. A web-based, interactive visualization tool for social environmental survey data. Environmental modelling &amp; software, 84: 412–426. Elsevier.</w:t>
       </w:r>
     </w:p>
     <w:bookmarkEnd w:id="67"/>
@@ -4571,31 +4738,7 @@
         <w:pStyle w:val="Bibliography"/>
       </w:pPr>
       <w:r>
-        <w:t xml:space="preserve">Keena, N., Etman, M. A., Draper, J., Pinheiro, P., &amp; Dyson, A. (2016). Interactive visualization for interdisciplinary research.</w:t>
-      </w:r>
-      <w:r>
-        <w:t xml:space="preserve"> </w:t>
-      </w:r>
-      <w:r>
-        <w:rPr>
-          <w:i/>
-        </w:rPr>
-        <w:t xml:space="preserve">Electronic Imaging</w:t>
-      </w:r>
-      <w:r>
-        <w:t xml:space="preserve">,</w:t>
-      </w:r>
-      <w:r>
-        <w:t xml:space="preserve"> </w:t>
-      </w:r>
-      <w:r>
-        <w:rPr>
-          <w:i/>
-        </w:rPr>
-        <w:t xml:space="preserve">2016</w:t>
-      </w:r>
-      <w:r>
-        <w:t xml:space="preserve">(1), 1–7.</w:t>
+        <w:t xml:space="preserve">Keena, N., Etman, M. A., Draper, J., Pinheiro, P., and Dyson, A. 2016. Interactive visualization for interdisciplinary research. Electronic Imaging, 2016: 1–7. Society for Imaging Science; Technology.</w:t>
       </w:r>
     </w:p>
     <w:bookmarkEnd w:id="68"/>
@@ -4605,31 +4748,7 @@
         <w:pStyle w:val="Bibliography"/>
       </w:pPr>
       <w:r>
-        <w:t xml:space="preserve">Kristensen, K., Nielsen, A., Berg, C., Skaug, H., &amp; Bell, B. (2016). TMB: Automatic differentiation and laplace approximation.</w:t>
-      </w:r>
-      <w:r>
-        <w:t xml:space="preserve"> </w:t>
-      </w:r>
-      <w:r>
-        <w:rPr>
-          <w:i/>
-        </w:rPr>
-        <w:t xml:space="preserve">Journal of Statistical Software</w:t>
-      </w:r>
-      <w:r>
-        <w:t xml:space="preserve">,</w:t>
-      </w:r>
-      <w:r>
-        <w:t xml:space="preserve"> </w:t>
-      </w:r>
-      <w:r>
-        <w:rPr>
-          <w:i/>
-        </w:rPr>
-        <w:t xml:space="preserve">70</w:t>
-      </w:r>
-      <w:r>
-        <w:t xml:space="preserve">(5), 1–21.</w:t>
+        <w:t xml:space="preserve">Kristensen, K., Nielsen, A., Berg, C., Skaug, H., and Bell, B. 2016. TMB: Automatic differentiation and laplace approximation. Journal of Statistical Software, 70: 1–21.</w:t>
       </w:r>
       <w:r>
         <w:t xml:space="preserve"> </w:t>
@@ -4639,18 +4758,71 @@
           <w:rPr>
             <w:rStyle w:val="Hyperlink"/>
           </w:rPr>
-          <w:t xml:space="preserve">https://doi.org/10.18637/jss.v070.i05</w:t>
+          <w:t xml:space="preserve">https://www.jstatsoft.org/v070/i05</w:t>
         </w:r>
       </w:hyperlink>
+      <w:r>
+        <w:t xml:space="preserve">.</w:t>
+      </w:r>
     </w:p>
     <w:bookmarkEnd w:id="70"/>
-    <w:bookmarkStart w:id="71" w:name="ref-leek2015b"/>
+    <w:bookmarkStart w:id="71" w:name="ref-leek2015a"/>
     <w:p>
       <w:pPr>
         <w:pStyle w:val="Bibliography"/>
       </w:pPr>
       <w:r>
-        <w:t xml:space="preserve">Leek, J. T., &amp; Peng, R. D. (2015a). Reproducible research can still be wrong: Adopting a prevention approach.</w:t>
+        <w:t xml:space="preserve">Leek, J. T., and Peng, R. D. 2015a. Statistics: P values are just the tip of the iceberg. Nature News, 520: 612.</w:t>
+      </w:r>
+    </w:p>
+    <w:bookmarkEnd w:id="71"/>
+    <w:bookmarkStart w:id="72" w:name="ref-leek2015b"/>
+    <w:p>
+      <w:pPr>
+        <w:pStyle w:val="Bibliography"/>
+      </w:pPr>
+      <w:r>
+        <w:t xml:space="preserve">Leek, J. T., and Peng, R. D. 2015b. Reproducible research can still be wrong: Adopting a prevention approach. Proceedings of the National Academy of Sciences, 112: 1645–1646. National Acad Sciences.</w:t>
+      </w:r>
+    </w:p>
+    <w:bookmarkEnd w:id="72"/>
+    <w:bookmarkStart w:id="73" w:name="ref-letcher2018"/>
+    <w:p>
+      <w:pPr>
+        <w:pStyle w:val="Bibliography"/>
+      </w:pPr>
+      <w:r>
+        <w:t xml:space="preserve">Letcher, B. H., Walker, J. D., O’Donnell, M. J., Whiteley, A. R., Nislow, K. H., and Coombs, J. A. 2018. Three visualization approaches for communicating and exploring passive integrated transponder tag data. Fisheries, 43: 241–248. Wiley Online Library.</w:t>
+      </w:r>
+    </w:p>
+    <w:bookmarkEnd w:id="73"/>
+    <w:bookmarkStart w:id="74" w:name="ref-lewis2018"/>
+    <w:p>
+      <w:pPr>
+        <w:pStyle w:val="Bibliography"/>
+      </w:pPr>
+      <w:r>
+        <w:t xml:space="preserve">Lewis, K. P., Vander Wal, E., and Fifield, D. A. 2018. Wildlife biology, big data, and reproducible research. Wildlife Society Bulletin, 42: 172–179. Wiley Online Library.</w:t>
+      </w:r>
+    </w:p>
+    <w:bookmarkEnd w:id="74"/>
+    <w:bookmarkStart w:id="75" w:name="ref-link1999"/>
+    <w:p>
+      <w:pPr>
+        <w:pStyle w:val="Bibliography"/>
+      </w:pPr>
+      <w:r>
+        <w:t xml:space="preserve">Link, W. A. 1999. Modeling pattern in collections of parameters. The Journal of Wildlife Management, 63: 1017–1027. [Wiley, Wildlife Society].</w:t>
+      </w:r>
+    </w:p>
+    <w:bookmarkEnd w:id="75"/>
+    <w:bookmarkStart w:id="76" w:name="ref-lowndes2017"/>
+    <w:p>
+      <w:pPr>
+        <w:pStyle w:val="Bibliography"/>
+      </w:pPr>
+      <w:r>
+        <w:t xml:space="preserve">Lowndes, J. S. S., Best, B. D., Scarborough, C., Afflerbach, J. C., Frazier, M. R., O’Hara, C. C., and Jiang, N.</w:t>
       </w:r>
       <w:r>
         <w:t xml:space="preserve"> </w:t>
@@ -4659,10 +4831,43 @@
         <w:rPr>
           <w:i/>
         </w:rPr>
-        <w:t xml:space="preserve">Proceedings of the National Academy of Sciences</w:t>
-      </w:r>
-      <w:r>
-        <w:t xml:space="preserve">,</w:t>
+        <w:t xml:space="preserve">et al.</w:t>
+      </w:r>
+      <w:r>
+        <w:t xml:space="preserve"> </w:t>
+      </w:r>
+      <w:r>
+        <w:t xml:space="preserve">2017. Our path to better science in less time using open data science tools. Nature ecology &amp; evolution, 1: 0160. Nature Publishing Group.</w:t>
+      </w:r>
+    </w:p>
+    <w:bookmarkEnd w:id="76"/>
+    <w:bookmarkStart w:id="77" w:name="ref-maunder2013"/>
+    <w:p>
+      <w:pPr>
+        <w:pStyle w:val="Bibliography"/>
+      </w:pPr>
+      <w:r>
+        <w:t xml:space="preserve">Maunder, M. N., and Punt, A. E. 2013. A review of integrated analysis in fisheries stock assessment. Fisheries Research, 142: 61–74. Elsevier.</w:t>
+      </w:r>
+    </w:p>
+    <w:bookmarkEnd w:id="77"/>
+    <w:bookmarkStart w:id="78" w:name="ref-perkel2018"/>
+    <w:p>
+      <w:pPr>
+        <w:pStyle w:val="Bibliography"/>
+      </w:pPr>
+      <w:r>
+        <w:t xml:space="preserve">Perkel, J. M. 2018. Data visualization tools drive interactivity and reproducibility in online publishing. Nature, 554: 133–134.</w:t>
+      </w:r>
+    </w:p>
+    <w:bookmarkEnd w:id="78"/>
+    <w:bookmarkStart w:id="79" w:name="ref-plummer2003"/>
+    <w:p>
+      <w:pPr>
+        <w:pStyle w:val="Bibliography"/>
+      </w:pPr>
+      <w:r>
+        <w:t xml:space="preserve">Plummer, M. 2003. JAGS: A program for analysis of bayesian graphical models using gibbs sampling.</w:t>
       </w:r>
       <w:r>
         <w:t xml:space="preserve"> </w:t>
@@ -4671,282 +4876,13 @@
         <w:rPr>
           <w:i/>
         </w:rPr>
-        <w:t xml:space="preserve">112</w:t>
-      </w:r>
-      <w:r>
-        <w:t xml:space="preserve">(6), 1645–1646.</w:t>
-      </w:r>
-    </w:p>
-    <w:bookmarkEnd w:id="71"/>
-    <w:bookmarkStart w:id="72" w:name="ref-leek2015a"/>
-    <w:p>
-      <w:pPr>
-        <w:pStyle w:val="Bibliography"/>
-      </w:pPr>
-      <w:r>
-        <w:t xml:space="preserve">Leek, J. T., &amp; Peng, R. D. (2015b). Statistics: P values are just the tip of the iceberg.</w:t>
-      </w:r>
-      <w:r>
-        <w:t xml:space="preserve"> </w:t>
-      </w:r>
-      <w:r>
-        <w:rPr>
-          <w:i/>
-        </w:rPr>
-        <w:t xml:space="preserve">Nature News</w:t>
-      </w:r>
-      <w:r>
-        <w:t xml:space="preserve">,</w:t>
-      </w:r>
-      <w:r>
-        <w:t xml:space="preserve"> </w:t>
-      </w:r>
-      <w:r>
-        <w:rPr>
-          <w:i/>
-        </w:rPr>
-        <w:t xml:space="preserve">520</w:t>
-      </w:r>
-      <w:r>
-        <w:t xml:space="preserve">(7549), 612.</w:t>
-      </w:r>
-    </w:p>
-    <w:bookmarkEnd w:id="72"/>
-    <w:bookmarkStart w:id="73" w:name="ref-letcher2018"/>
-    <w:p>
-      <w:pPr>
-        <w:pStyle w:val="Bibliography"/>
-      </w:pPr>
-      <w:r>
-        <w:t xml:space="preserve">Letcher, B. H., Walker, J. D., O’Donnell, M. J., Whiteley, A. R., Nislow, K. H., &amp; Coombs, J. A. (2018). Three visualization approaches for communicating and exploring passive integrated transponder tag data.</w:t>
-      </w:r>
-      <w:r>
-        <w:t xml:space="preserve"> </w:t>
-      </w:r>
-      <w:r>
-        <w:rPr>
-          <w:i/>
-        </w:rPr>
-        <w:t xml:space="preserve">Fisheries</w:t>
-      </w:r>
-      <w:r>
-        <w:t xml:space="preserve">,</w:t>
-      </w:r>
-      <w:r>
-        <w:t xml:space="preserve"> </w:t>
-      </w:r>
-      <w:r>
-        <w:rPr>
-          <w:i/>
-        </w:rPr>
-        <w:t xml:space="preserve">43</w:t>
-      </w:r>
-      <w:r>
-        <w:t xml:space="preserve">(5), 241–248.</w:t>
-      </w:r>
-    </w:p>
-    <w:bookmarkEnd w:id="73"/>
-    <w:bookmarkStart w:id="74" w:name="ref-lewis2018"/>
-    <w:p>
-      <w:pPr>
-        <w:pStyle w:val="Bibliography"/>
-      </w:pPr>
-      <w:r>
-        <w:t xml:space="preserve">Lewis, K. P., Vander Wal, E., &amp; Fifield, D. A. (2018). Wildlife biology, big data, and reproducible research.</w:t>
-      </w:r>
-      <w:r>
-        <w:t xml:space="preserve"> </w:t>
-      </w:r>
-      <w:r>
-        <w:rPr>
-          <w:i/>
-        </w:rPr>
-        <w:t xml:space="preserve">Wildlife Society Bulletin</w:t>
-      </w:r>
-      <w:r>
-        <w:t xml:space="preserve">,</w:t>
-      </w:r>
-      <w:r>
-        <w:t xml:space="preserve"> </w:t>
-      </w:r>
-      <w:r>
-        <w:rPr>
-          <w:i/>
-        </w:rPr>
-        <w:t xml:space="preserve">42</w:t>
-      </w:r>
-      <w:r>
-        <w:t xml:space="preserve">(1), 172–179.</w:t>
-      </w:r>
-    </w:p>
-    <w:bookmarkEnd w:id="74"/>
-    <w:bookmarkStart w:id="75" w:name="ref-link1999"/>
-    <w:p>
-      <w:pPr>
-        <w:pStyle w:val="Bibliography"/>
-      </w:pPr>
-      <w:r>
-        <w:t xml:space="preserve">Link, W. A. (1999). Modeling pattern in collections of parameters.</w:t>
-      </w:r>
-      <w:r>
-        <w:t xml:space="preserve"> </w:t>
-      </w:r>
-      <w:r>
-        <w:rPr>
-          <w:i/>
-        </w:rPr>
-        <w:t xml:space="preserve">The Journal of Wildlife Management</w:t>
-      </w:r>
-      <w:r>
-        <w:t xml:space="preserve">,</w:t>
-      </w:r>
-      <w:r>
-        <w:t xml:space="preserve"> </w:t>
-      </w:r>
-      <w:r>
-        <w:rPr>
-          <w:i/>
-        </w:rPr>
-        <w:t xml:space="preserve">63</w:t>
-      </w:r>
-      <w:r>
-        <w:t xml:space="preserve">(3), 1017–1027.</w:t>
-      </w:r>
-    </w:p>
-    <w:bookmarkEnd w:id="75"/>
-    <w:bookmarkStart w:id="76" w:name="ref-lowndes2017"/>
-    <w:p>
-      <w:pPr>
-        <w:pStyle w:val="Bibliography"/>
-      </w:pPr>
-      <w:r>
-        <w:t xml:space="preserve">Lowndes, J. S. S., Best, B. D., Scarborough, C., Afflerbach, J. C., Frazier, M. R., O’Hara, C. C., … Halpern, B. S. (2017). Our path to better science in less time using open data science tools.</w:t>
-      </w:r>
-      <w:r>
-        <w:t xml:space="preserve"> </w:t>
-      </w:r>
-      <w:r>
-        <w:rPr>
-          <w:i/>
-        </w:rPr>
-        <w:t xml:space="preserve">Nature Ecology &amp; Evolution</w:t>
-      </w:r>
-      <w:r>
-        <w:t xml:space="preserve">,</w:t>
-      </w:r>
-      <w:r>
-        <w:t xml:space="preserve"> </w:t>
-      </w:r>
-      <w:r>
-        <w:rPr>
-          <w:i/>
-        </w:rPr>
-        <w:t xml:space="preserve">1</w:t>
-      </w:r>
-      <w:r>
-        <w:t xml:space="preserve">(6), 0160.</w:t>
-      </w:r>
-    </w:p>
-    <w:bookmarkEnd w:id="76"/>
-    <w:bookmarkStart w:id="77" w:name="ref-maunder2013"/>
-    <w:p>
-      <w:pPr>
-        <w:pStyle w:val="Bibliography"/>
-      </w:pPr>
-      <w:r>
-        <w:t xml:space="preserve">Maunder, M. N., &amp; Punt, A. E. (2013). A review of integrated analysis in fisheries stock assessment.</w:t>
-      </w:r>
-      <w:r>
-        <w:t xml:space="preserve"> </w:t>
-      </w:r>
-      <w:r>
-        <w:rPr>
-          <w:i/>
-        </w:rPr>
-        <w:t xml:space="preserve">Fisheries Research</w:t>
-      </w:r>
-      <w:r>
-        <w:t xml:space="preserve">,</w:t>
-      </w:r>
-      <w:r>
-        <w:t xml:space="preserve"> </w:t>
-      </w:r>
-      <w:r>
-        <w:rPr>
-          <w:i/>
-        </w:rPr>
-        <w:t xml:space="preserve">142</w:t>
-      </w:r>
-      <w:r>
-        <w:t xml:space="preserve">, 61–74.</w:t>
-      </w:r>
-    </w:p>
-    <w:bookmarkEnd w:id="77"/>
-    <w:bookmarkStart w:id="78" w:name="ref-perkel2018"/>
-    <w:p>
-      <w:pPr>
-        <w:pStyle w:val="Bibliography"/>
-      </w:pPr>
-      <w:r>
-        <w:t xml:space="preserve">Perkel, J. M. (2018). Data visualization tools drive interactivity and reproducibility in online publishing.</w:t>
-      </w:r>
-      <w:r>
-        <w:t xml:space="preserve"> </w:t>
-      </w:r>
-      <w:r>
-        <w:rPr>
-          <w:i/>
-        </w:rPr>
-        <w:t xml:space="preserve">Nature</w:t>
-      </w:r>
-      <w:r>
-        <w:t xml:space="preserve">,</w:t>
-      </w:r>
-      <w:r>
-        <w:t xml:space="preserve"> </w:t>
-      </w:r>
-      <w:r>
-        <w:rPr>
-          <w:i/>
-        </w:rPr>
-        <w:t xml:space="preserve">554</w:t>
-      </w:r>
-      <w:r>
-        <w:t xml:space="preserve">(7690), 133–134.</w:t>
-      </w:r>
-    </w:p>
-    <w:bookmarkEnd w:id="78"/>
-    <w:bookmarkStart w:id="79" w:name="ref-plummer2003"/>
-    <w:p>
-      <w:pPr>
-        <w:pStyle w:val="Bibliography"/>
-      </w:pPr>
-      <w:r>
-        <w:t xml:space="preserve">Plummer, M. (2003). JAGS: A program for analysis of bayesian graphical models using gibbs sampling.</w:t>
-      </w:r>
-      <w:r>
-        <w:t xml:space="preserve"> </w:t>
-      </w:r>
-      <w:r>
-        <w:rPr>
-          <w:i/>
-        </w:rPr>
-        <w:t xml:space="preserve">Proceedings of the 3rd international workshop on distributed statistical computing</w:t>
-      </w:r>
-      <w:r>
-        <w:t xml:space="preserve">,</w:t>
-      </w:r>
-      <w:r>
-        <w:t xml:space="preserve"> </w:t>
-      </w:r>
-      <w:r>
-        <w:rPr>
-          <w:i/>
-        </w:rPr>
-        <w:t xml:space="preserve">124</w:t>
-      </w:r>
-      <w:r>
-        <w:t xml:space="preserve">. Vienna, Austria.</w:t>
+        <w:t xml:space="preserve">In</w:t>
+      </w:r>
+      <w:r>
+        <w:t xml:space="preserve"> </w:t>
+      </w:r>
+      <w:r>
+        <w:t xml:space="preserve">Proceedings of the 3rd international workshop on distributed statistical computing. Vienna, Austria.</w:t>
       </w:r>
     </w:p>
     <w:bookmarkEnd w:id="79"/>
@@ -4956,19 +4892,7 @@
         <w:pStyle w:val="Bibliography"/>
       </w:pPr>
       <w:r>
-        <w:t xml:space="preserve">R Core Team. (2017).</w:t>
-      </w:r>
-      <w:r>
-        <w:t xml:space="preserve"> </w:t>
-      </w:r>
-      <w:r>
-        <w:rPr>
-          <w:i/>
-        </w:rPr>
-        <w:t xml:space="preserve">R: A language and environment for statistical computing</w:t>
-      </w:r>
-      <w:r>
-        <w:t xml:space="preserve">. Retrieved from</w:t>
+        <w:t xml:space="preserve">R Core Team. 2017. R: A language and environment for statistical computing. R Foundation for Statistical Computing, Vienna, Austria.</w:t>
       </w:r>
       <w:r>
         <w:t xml:space="preserve"> </w:t>
@@ -4981,6 +4905,9 @@
           <w:t xml:space="preserve">https://www.R-project.org/</w:t>
         </w:r>
       </w:hyperlink>
+      <w:r>
+        <w:t xml:space="preserve">.</w:t>
+      </w:r>
     </w:p>
     <w:bookmarkEnd w:id="81"/>
     <w:bookmarkStart w:id="82" w:name="ref-rideout2018"/>
@@ -4989,22 +4916,7 @@
         <w:pStyle w:val="Bibliography"/>
       </w:pPr>
       <w:r>
-        <w:t xml:space="preserve">Rideout, R., &amp; Ings, D. (2018).</w:t>
-      </w:r>
-      <w:r>
-        <w:t xml:space="preserve"> </w:t>
-      </w:r>
-      <w:r>
-        <w:rPr>
-          <w:i/>
-        </w:rPr>
-        <w:t xml:space="preserve">Research Vessel Bottom Trawl Survey Report (NL Region): A stock-by-stock summary of survey information up to and including the 2017 spring and autumn surveys</w:t>
-      </w:r>
-      <w:r>
-        <w:t xml:space="preserve"> </w:t>
-      </w:r>
-      <w:r>
-        <w:t xml:space="preserve">(p. 59). Canadian Technical Report of Fisheries; Aquatic Sciences No. 3267.</w:t>
+        <w:t xml:space="preserve">Rideout, R., and Ings, D. 2018. Research Vessel Bottom Trawl Survey Report (NL Region): A stock-by-stock summary of survey information up to and including the 2017 spring and autumn surveys. Canadian Technical Report of Fisheries; Aquatic Sciences No. 3267.</w:t>
       </w:r>
     </w:p>
     <w:bookmarkEnd w:id="82"/>
@@ -5014,19 +4926,7 @@
         <w:pStyle w:val="Bibliography"/>
       </w:pPr>
       <w:r>
-        <w:t xml:space="preserve">RStudio Team. (2015).</w:t>
-      </w:r>
-      <w:r>
-        <w:t xml:space="preserve"> </w:t>
-      </w:r>
-      <w:r>
-        <w:rPr>
-          <w:i/>
-        </w:rPr>
-        <w:t xml:space="preserve">RStudio: Integrated development environment for r</w:t>
-      </w:r>
-      <w:r>
-        <w:t xml:space="preserve">. Retrieved from</w:t>
+        <w:t xml:space="preserve">RStudio Team. 2015. RStudio: Integrated development environment for r. RStudio, Inc., Boston, MA.</w:t>
       </w:r>
       <w:r>
         <w:t xml:space="preserve"> </w:t>
@@ -5039,6 +4939,9 @@
           <w:t xml:space="preserve">http://www.rstudio.com/</w:t>
         </w:r>
       </w:hyperlink>
+      <w:r>
+        <w:t xml:space="preserve">.</w:t>
+      </w:r>
     </w:p>
     <w:bookmarkEnd w:id="84"/>
     <w:bookmarkStart w:id="86" w:name="ref-sievert2018"/>
@@ -5047,19 +4950,7 @@
         <w:pStyle w:val="Bibliography"/>
       </w:pPr>
       <w:r>
-        <w:t xml:space="preserve">Sievert, C. (2018).</w:t>
-      </w:r>
-      <w:r>
-        <w:t xml:space="preserve"> </w:t>
-      </w:r>
-      <w:r>
-        <w:rPr>
-          <w:i/>
-        </w:rPr>
-        <w:t xml:space="preserve">Plotly for R</w:t>
-      </w:r>
-      <w:r>
-        <w:t xml:space="preserve">. Retrieved from</w:t>
+        <w:t xml:space="preserve">Sievert, C. 2018. Plotly for R.</w:t>
       </w:r>
       <w:r>
         <w:t xml:space="preserve"> </w:t>
@@ -5072,6 +4963,9 @@
           <w:t xml:space="preserve">https://plotly-book.cpsievert.me</w:t>
         </w:r>
       </w:hyperlink>
+      <w:r>
+        <w:t xml:space="preserve">.</w:t>
+      </w:r>
     </w:p>
     <w:bookmarkEnd w:id="86"/>
     <w:bookmarkStart w:id="87" w:name="ref-smith1981"/>
@@ -5080,22 +4974,7 @@
         <w:pStyle w:val="Bibliography"/>
       </w:pPr>
       <w:r>
-        <w:t xml:space="preserve">Smith, S., &amp; Somerton, G. (1981).</w:t>
-      </w:r>
-      <w:r>
-        <w:t xml:space="preserve"> </w:t>
-      </w:r>
-      <w:r>
-        <w:rPr>
-          <w:i/>
-        </w:rPr>
-        <w:t xml:space="preserve">STRAP: A User-Oriented Computer Analysis System for Groundfish Research Trawl Survey Data</w:t>
-      </w:r>
-      <w:r>
-        <w:t xml:space="preserve"> </w:t>
-      </w:r>
-      <w:r>
-        <w:t xml:space="preserve">(p. 66). Canadian Technical Report of Fisheries; Aquatic Sciences No. 1030.</w:t>
+        <w:t xml:space="preserve">Smith, S., and Somerton, G. 1981. STRAP: A User-Oriented Computer Analysis System for Groundfish Research Trawl Survey Data. Canadian Technical Report of Fisheries; Aquatic Sciences No. 1030.</w:t>
       </w:r>
     </w:p>
     <w:bookmarkEnd w:id="87"/>
@@ -5105,31 +4984,7 @@
         <w:pStyle w:val="Bibliography"/>
       </w:pPr>
       <w:r>
-        <w:t xml:space="preserve">Taggart, C., Penney, P., Barrowman, N., &amp; George, C. (1995). The 1954-1993 Newfoundland cod tagging database: Statistical summaries and spatial-temporal dynamics.</w:t>
-      </w:r>
-      <w:r>
-        <w:t xml:space="preserve"> </w:t>
-      </w:r>
-      <w:r>
-        <w:rPr>
-          <w:i/>
-        </w:rPr>
-        <w:t xml:space="preserve">Canadian Technical Report of Fisheries and Aquatic Sciences</w:t>
-      </w:r>
-      <w:r>
-        <w:t xml:space="preserve">,</w:t>
-      </w:r>
-      <w:r>
-        <w:t xml:space="preserve"> </w:t>
-      </w:r>
-      <w:r>
-        <w:rPr>
-          <w:i/>
-        </w:rPr>
-        <w:t xml:space="preserve">2042</w:t>
-      </w:r>
-      <w:r>
-        <w:t xml:space="preserve">.</w:t>
+        <w:t xml:space="preserve">Taggart, C., Penney, P., Barrowman, N., and George, C. 1995. The 1954-1993 Newfoundland cod tagging database: Statistical summaries and spatial-temporal dynamics. Canadian Technical Report of Fisheries and Aquatic Sciences, 2042.</w:t>
       </w:r>
     </w:p>
     <w:bookmarkEnd w:id="88"/>
@@ -5139,19 +4994,7 @@
         <w:pStyle w:val="Bibliography"/>
       </w:pPr>
       <w:r>
-        <w:t xml:space="preserve">Tukey, J. (1977).</w:t>
-      </w:r>
-      <w:r>
-        <w:t xml:space="preserve"> </w:t>
-      </w:r>
-      <w:r>
-        <w:rPr>
-          <w:i/>
-        </w:rPr>
-        <w:t xml:space="preserve">Exploratory data analysis</w:t>
-      </w:r>
-      <w:r>
-        <w:t xml:space="preserve">. Retrieved from</w:t>
+        <w:t xml:space="preserve">Tukey, J. 1977. Exploratory data analysis. Addison-wesley series in behavioral science. Addison-Wesley Publishing Company.</w:t>
       </w:r>
       <w:r>
         <w:t xml:space="preserve"> </w:t>
@@ -5164,6 +5007,9 @@
           <w:t xml:space="preserve">https://books.google.ca/books?id=UT9dAAAAIAAJ</w:t>
         </w:r>
       </w:hyperlink>
+      <w:r>
+        <w:t xml:space="preserve">.</w:t>
+      </w:r>
     </w:p>
     <w:bookmarkEnd w:id="90"/>
     <w:bookmarkStart w:id="91" w:name="ref-tukey1985"/>
@@ -5172,7 +5018,7 @@
         <w:pStyle w:val="Bibliography"/>
       </w:pPr>
       <w:r>
-        <w:t xml:space="preserve">Tukey, J. W., &amp; Tukey, P. A. (1985). Computer graphics and exploratory data analysis: An introduction.</w:t>
+        <w:t xml:space="preserve">Tukey, J. W., and Tukey, P. A. 1985. Computer graphics and exploratory data analysis: An introduction.</w:t>
       </w:r>
       <w:r>
         <w:t xml:space="preserve"> </w:t>
@@ -5181,22 +5027,13 @@
         <w:rPr>
           <w:i/>
         </w:rPr>
-        <w:t xml:space="preserve">Proceedings of the sixth annual conference and exposition: Computer graphics’85</w:t>
-      </w:r>
-      <w:r>
-        <w:t xml:space="preserve">,</w:t>
-      </w:r>
-      <w:r>
-        <w:t xml:space="preserve"> </w:t>
-      </w:r>
-      <w:r>
-        <w:rPr>
-          <w:i/>
-        </w:rPr>
-        <w:t xml:space="preserve">3</w:t>
-      </w:r>
-      <w:r>
-        <w:t xml:space="preserve">, 773–785. National Computer Graphics Association, Fairfax, VA.</w:t>
+        <w:t xml:space="preserve">In</w:t>
+      </w:r>
+      <w:r>
+        <w:t xml:space="preserve"> </w:t>
+      </w:r>
+      <w:r>
+        <w:t xml:space="preserve">Proceedings of the sixth annual conference and exposition: Computer graphics’85, pp. 773–785. National Computer Graphics Association, Fairfax, VA.</w:t>
       </w:r>
     </w:p>
     <w:bookmarkEnd w:id="91"/>
@@ -5206,31 +5043,7 @@
         <w:pStyle w:val="Bibliography"/>
       </w:pPr>
       <w:r>
-        <w:t xml:space="preserve">Yeatman, J. D., Richie-Halford, A., Smith, J. K., Keshavan, A., &amp; Rokem, A. (2018). A browser-based tool for visualization and analysis of diffusion mri data.</w:t>
-      </w:r>
-      <w:r>
-        <w:t xml:space="preserve"> </w:t>
-      </w:r>
-      <w:r>
-        <w:rPr>
-          <w:i/>
-        </w:rPr>
-        <w:t xml:space="preserve">Nature Communications</w:t>
-      </w:r>
-      <w:r>
-        <w:t xml:space="preserve">,</w:t>
-      </w:r>
-      <w:r>
-        <w:t xml:space="preserve"> </w:t>
-      </w:r>
-      <w:r>
-        <w:rPr>
-          <w:i/>
-        </w:rPr>
-        <w:t xml:space="preserve">9</w:t>
-      </w:r>
-      <w:r>
-        <w:t xml:space="preserve">(1), 940.</w:t>
+        <w:t xml:space="preserve">Yeatman, J. D., Richie-Halford, A., Smith, J. K., Keshavan, A., and Rokem, A. 2018. A browser-based tool for visualization and analysis of diffusion mri data. Nature communications, 9: 940. Nature Publishing Group.</w:t>
       </w:r>
     </w:p>
     <w:bookmarkEnd w:id="92"/>

</xml_diff>

<commit_message>
Add a few extra lines to the conclusions and tweak the intro
</commit_message>
<xml_diff>
--- a/analysis/paper/manuscript.docx
+++ b/analysis/paper/manuscript.docx
@@ -1549,7 +1549,7 @@
         <w:t xml:space="preserve">(Maunder and Punt 2013)</w:t>
       </w:r>
       <w:r>
-        <w:t xml:space="preserve">. For well-monitored stocks, the challenge has shifted from having sufficient data and information for providing sound advice on stock status, to presenting large quantities of data and output from increasingly complex statistical models in a meaningful way. Traditional formats (e.g. slides) for presenting information at stakeholder meetings are often insufficient to convey the richness of information available and the static and sequential nature of these formats can stifle meaningful discussions. A solution to this problem is the effective use of interactive visualization tools</w:t>
+        <w:t xml:space="preserve">. While these advances have surely improved the advice provided at stock assessments, it has become more difficult to communicate the basis of this advice in a meaningful way. Traditional formats (e.g. slides) for presenting information at stakeholder meetings are often insufficient to convey the richness of information available and the static and sequential nature of these formats can stifle meaningful discussions. A solution to this problem is the effective use of interactive visualization tools</w:t>
       </w:r>
       <w:r>
         <w:t xml:space="preserve"> </w:t>
@@ -1576,7 +1576,7 @@
         <w:t xml:space="preserve">(e.g. Jones et al. 2016; Letcher et al. 2018; Yeatman et al. 2018)</w:t>
       </w:r>
       <w:r>
-        <w:t xml:space="preserve">. This trend includes fisheries research and many of these tools, and the code used to produce them, are available online (see Appendix A for examples).</w:t>
+        <w:t xml:space="preserve">.</w:t>
       </w:r>
     </w:p>
     <w:p>
@@ -1584,7 +1584,54 @@
         <w:pStyle w:val="BodyText"/>
       </w:pPr>
       <w:r>
-        <w:t xml:space="preserve">Here we aim to demonstrate how interactive visualization tools provide an efficient and effective means of exploring and communicating the ever-expanding array of data inputs and model outputs. We especially highlight the use of interactive visuals inside dynamic documents called</w:t>
+        <w:t xml:space="preserve">Fisheries scientists are a part of this trend and, as such, there are a growing number of interactive tools being released that facilitate the exploration and communication of fisheries science. For instance, they can be used to disseminate real-time information for dynamic ocean management</w:t>
+      </w:r>
+      <w:r>
+        <w:t xml:space="preserve"> </w:t>
+      </w:r>
+      <w:r>
+        <w:t xml:space="preserve">(Maxwell et al. 2015; Hazen et al. 2018)</w:t>
+      </w:r>
+      <w:r>
+        <w:t xml:space="preserve">, explore hindcasts and projections from various habitat suitability models</w:t>
+      </w:r>
+      <w:r>
+        <w:t xml:space="preserve"> </w:t>
+      </w:r>
+      <w:r>
+        <w:t xml:space="preserve">(McHenry et al. 2019)</w:t>
+      </w:r>
+      <w:r>
+        <w:t xml:space="preserve">, and evaluate different fisheries management approaches</w:t>
+      </w:r>
+      <w:r>
+        <w:t xml:space="preserve"> </w:t>
+      </w:r>
+      <w:r>
+        <w:t xml:space="preserve">(Goethel et al. 2019; Miller et al. 2019)</w:t>
+      </w:r>
+      <w:r>
+        <w:t xml:space="preserve"> </w:t>
+      </w:r>
+      <w:r>
+        <w:t xml:space="preserve">(see Appendix A for more examples). While few of these tools completely replace static modes of presenting scientific information, they allow audiences to explore the data and models in ways not amenable to static formats and, in the process, they improve accessibility and augment communication efforts. These are important tools to take advantage of as we proceed through an age of heightened scientific scrutiny</w:t>
+      </w:r>
+      <w:r>
+        <w:t xml:space="preserve"> </w:t>
+      </w:r>
+      <w:r>
+        <w:t xml:space="preserve">(McInerny et al. 2014)</w:t>
+      </w:r>
+      <w:r>
+        <w:t xml:space="preserve">, and here we aim to promote their use in fisheries science by demonstrating a series of interactive visualization tools built to aid the peer review of stock assessments.</w:t>
+      </w:r>
+    </w:p>
+    <w:p>
+      <w:pPr>
+        <w:pStyle w:val="BodyText"/>
+      </w:pPr>
+      <w:r>
+        <w:t xml:space="preserve">We first demonstrate the application of interactive tools to data that are commonly presented in stock assessments to show how they can simplify the detailed exploration of data from long-term monitoring programs. Second, we focus on the modeling aspect of stock assessment and demonstrate how interactive tools can be used to explore, diagnose and communicate results from an integrated assessment model. This structure corresponds to two important steps in the stock assessment process: 1) data exploration, and 2) data modeling. In both cases interactive visuals are nested inside dynamic documents called</w:t>
       </w:r>
       <w:r>
         <w:t xml:space="preserve"> </w:t>
@@ -1599,7 +1646,7 @@
         <w:t xml:space="preserve">”</w:t>
       </w:r>
       <w:r>
-        <w:t xml:space="preserve">. The concept of using a dashboard was borrowed from the business community where they are frequently used to group a series of interactive visuals and tables to provide at-a-glance views of key performance indicators. We first demonstrate the application of these tools to data that are commonly presented in stock assessments to show how they can simplify the detailed exploration of data from long-term monitoring programs. Second, we focus on the modeling aspect of stock assessment and demonstrate how interactive dashboards can be used to explore, diagnose and communicate results from an integrated assessment model. This structure corresponds to two important steps in the stock assessment process: 1) data exploration, and 2) data modeling. In each case, the dashboards were constructed within the framework of the R programming language</w:t>
+        <w:t xml:space="preserve">. The concept of using a dashboard was borrowed from the business community where they are frequently used to group a series of interactive visuals and tables to provide at-a-glance views of key performance indicators. These dashboards were constructed within the framework of the R programming language</w:t>
       </w:r>
       <w:r>
         <w:t xml:space="preserve"> </w:t>
@@ -1632,7 +1679,25 @@
         <w:t xml:space="preserve">1</w:t>
       </w:r>
       <w:r>
-        <w:t xml:space="preserve">).</w:t>
+        <w:t xml:space="preserve">). See Supplement 1 for a</w:t>
+      </w:r>
+      <w:r>
+        <w:t xml:space="preserve"> </w:t>
+      </w:r>
+      <w:r>
+        <w:t xml:space="preserve">“</w:t>
+      </w:r>
+      <w:r>
+        <w:t xml:space="preserve">getting started</w:t>
+      </w:r>
+      <w:r>
+        <w:t xml:space="preserve">”</w:t>
+      </w:r>
+      <w:r>
+        <w:t xml:space="preserve"> </w:t>
+      </w:r>
+      <w:r>
+        <w:t xml:space="preserve">tutorial that highlights one approach to constructing a dashboard using R; using this as a guide, an R user can start constructing basic dashboards within a day.</w:t>
       </w:r>
     </w:p>
     <w:p>
@@ -3462,7 +3527,28 @@
         <w:pStyle w:val="FirstParagraph"/>
       </w:pPr>
       <w:r>
-        <w:t xml:space="preserve">We must acknowledge there are costs to adopting the use of interactive tools. The first and obvious one being that staff are required to have both the time and training to effectively develop these tools. In our three examples, the developers (first, second and third authors) were relatively proficient with R and have natural aptitudes for programming, but all had their formal training in field-based population ecology. While some learning time was needed (a few weeks), the learning curve was relatively minor because there was no need to learn a new programming language (e.g. JavaScript, CSS, etc.). Moreover, a growing user base means that most programming issues were readily addressed through simple internet searches. There are also a growing number of exemplars (Appendix A), beyond what we show here, to inspire the development of new interactive tools. We expect the accessibility and quality of these tools to continue to improve as more people in the fisheries community develop and use interactive documents. It is our experience that the upfront investment in time has already paid dividends in terms of efficiencies of delivering products for subsequent stock assessments, and in the quality of the data exploration and understanding.</w:t>
+        <w:t xml:space="preserve">Visualizations play an important role in communicating fisheries science to a wide range of stakeholders</w:t>
+      </w:r>
+      <w:r>
+        <w:t xml:space="preserve"> </w:t>
+      </w:r>
+      <w:r>
+        <w:t xml:space="preserve">(Levontin et al. 2017)</w:t>
+      </w:r>
+      <w:r>
+        <w:t xml:space="preserve"> </w:t>
+      </w:r>
+      <w:r>
+        <w:t xml:space="preserve">and here we posit that interactive tools extend their utility by providing a richer approach to communicating scientific information. However, we must acknowledge there are costs to adopting the use of interactive tools. The first and obvious one being that staff are required to have both the time and training to effectively develop these tools. Ideally, professional programmers and graphic designers would be hired to construct dashboards and other interactive info-graphics</w:t>
+      </w:r>
+      <w:r>
+        <w:t xml:space="preserve"> </w:t>
+      </w:r>
+      <w:r>
+        <w:t xml:space="preserve">(McInerny et al. 2014)</w:t>
+      </w:r>
+      <w:r>
+        <w:t xml:space="preserve">, but fisheries management organizations rarely have the resources to fund such initiatives. Consequently, the process of communicating fisheries science tends to be the responsibility of fisheries scientists who lack formal training in these fields. In our three examples, the developers (first, second and third authors) were relatively proficient with R and have natural aptitudes for programming and graphic design, but all had their formal training in field-based population ecology. While some learning time was needed (a few weeks), the learning curve was relatively minor because there was no need to learn a new programming language (e.g. JavaScript, CSS, etc.). Moreover, a growing user base means that most programming issues were readily addressed through simple internet searches. There are also a growing number of exemplars (Appendix A), beyond what we show here, to inspire the development of new interactive tools. We expect the accessibility and quality of these tools to continue to improve as more people in the fisheries community develop and use interactive documents. It is our experience that the upfront investment in time has already paid dividends in terms of efficiencies of delivering products for subsequent stock assessments, and in the quality of the data exploration and understanding.</w:t>
       </w:r>
     </w:p>
     <w:p>
@@ -3480,7 +3566,7 @@
         <w:pStyle w:val="FirstParagraph"/>
       </w:pPr>
       <w:r>
-        <w:t xml:space="preserve">We thank the numerous colleagues and participants of various stakeholder and stock assessment meetings who encouraged us to further develop these interactive visualization tools, and especially those who took the time to make suggestions on how to make them more accessible and useful. We are also grateful for the constructive feedback from Gary Carvalho, Kelli Johnson, Colin Millar and four anonymous reviewers.</w:t>
+        <w:t xml:space="preserve">We thank the numerous colleagues and participants of various stakeholder and stock assessment meetings who encouraged us to further develop these interactive visualization tools, and especially those who took the time to make suggestions on how to make them more accessible and useful. We are also grateful for the constructive feedback from Gary Carvalho, Kelli Johnson, Colin Millar, Daniel Goethel and seven anonymous reviewers.</w:t>
       </w:r>
     </w:p>
     <w:p>
@@ -3521,7 +3607,7 @@
         </w:r>
       </w:hyperlink>
       <w:r>
-        <w:t xml:space="preserve">) from Cefas</w:t>
+        <w:t xml:space="preserve">); a benthic-focused tool to assist with marine license application and compliance monitoring.</w:t>
       </w:r>
     </w:p>
     <w:p>
@@ -3533,32 +3619,9 @@
         </w:numPr>
       </w:pPr>
       <w:r>
-        <w:t xml:space="preserve">Benthic Non Native Species Tool (</w:t>
+        <w:t xml:space="preserve">Species Dashboard (</w:t>
       </w:r>
       <w:hyperlink r:id="rId37">
-        <w:r>
-          <w:rPr>
-            <w:rStyle w:val="Hyperlink"/>
-          </w:rPr>
-          <w:t xml:space="preserve">https://openscience.cefas.co.uk/invasive_species/</w:t>
-        </w:r>
-      </w:hyperlink>
-      <w:r>
-        <w:t xml:space="preserve">) from Cefas</w:t>
-      </w:r>
-    </w:p>
-    <w:p>
-      <w:pPr>
-        <w:pStyle w:val="Compact"/>
-        <w:numPr>
-          <w:numId w:val="1001"/>
-          <w:ilvl w:val="0"/>
-        </w:numPr>
-      </w:pPr>
-      <w:r>
-        <w:t xml:space="preserve">Species Dashboard (</w:t>
-      </w:r>
-      <w:hyperlink r:id="rId38">
         <w:r>
           <w:rPr>
             <w:rStyle w:val="Hyperlink"/>
@@ -3567,7 +3630,7 @@
         </w:r>
       </w:hyperlink>
       <w:r>
-        <w:t xml:space="preserve">) from The Marine Institute</w:t>
+        <w:t xml:space="preserve">); a tool for exploring biological fisheries data collected in Irish waters</w:t>
       </w:r>
     </w:p>
     <w:p>
@@ -3581,7 +3644,7 @@
       <w:r>
         <w:t xml:space="preserve">The Stock Book (</w:t>
       </w:r>
-      <w:hyperlink r:id="rId39">
+      <w:hyperlink r:id="rId38">
         <w:r>
           <w:rPr>
             <w:rStyle w:val="Hyperlink"/>
@@ -3590,7 +3653,7 @@
         </w:r>
       </w:hyperlink>
       <w:r>
-        <w:t xml:space="preserve">) from The Marine Institute</w:t>
+        <w:t xml:space="preserve">); a tool for accessing up-to-date information on the status of fish stocks in Irish waters.</w:t>
       </w:r>
     </w:p>
     <w:p>
@@ -3604,7 +3667,7 @@
       <w:r>
         <w:t xml:space="preserve">Data-Limited Fisheries Toolkit demo (</w:t>
       </w:r>
-      <w:hyperlink r:id="rId40">
+      <w:hyperlink r:id="rId39">
         <w:r>
           <w:rPr>
             <w:rStyle w:val="Hyperlink"/>
@@ -3613,7 +3676,30 @@
         </w:r>
       </w:hyperlink>
       <w:r>
-        <w:t xml:space="preserve">) from the Fisheries Center, University of British Columbia</w:t>
+        <w:t xml:space="preserve">); an application for demonstrating the key features of the management strategy evaluation toolkit.</w:t>
+      </w:r>
+    </w:p>
+    <w:p>
+      <w:pPr>
+        <w:pStyle w:val="Compact"/>
+        <w:numPr>
+          <w:numId w:val="1001"/>
+          <w:ilvl w:val="0"/>
+        </w:numPr>
+      </w:pPr>
+      <w:r>
+        <w:t xml:space="preserve">Toy Tuna MSE application (</w:t>
+      </w:r>
+      <w:hyperlink r:id="rId40">
+        <w:r>
+          <w:rPr>
+            <w:rStyle w:val="Hyperlink"/>
+          </w:rPr>
+          <w:t xml:space="preserve">https://puntapps.shinyapps.io/tunamse/</w:t>
+        </w:r>
+      </w:hyperlink>
+      <w:r>
+        <w:t xml:space="preserve">); a toy MSE example built to allow users to enter various management procedures and assess their performance.</w:t>
       </w:r>
     </w:p>
     <w:p>
@@ -3636,7 +3722,7 @@
         </w:r>
       </w:hyperlink>
       <w:r>
-        <w:t xml:space="preserve">) from Fisheries and Oceans Canada, Maritimes Region</w:t>
+        <w:t xml:space="preserve">); a tool accessing results from an analysis exploring links between stock indices and ecosystem trends.</w:t>
       </w:r>
     </w:p>
     <w:p>
@@ -3648,18 +3734,27 @@
         </w:numPr>
       </w:pPr>
       <w:r>
-        <w:t xml:space="preserve">Catchy Data (</w:t>
+        <w:t xml:space="preserve">EcoCast Explorer (</w:t>
       </w:r>
       <w:hyperlink r:id="rId42">
         <w:r>
           <w:rPr>
             <w:rStyle w:val="Hyperlink"/>
           </w:rPr>
-          <w:t xml:space="preserve">https://eu.oceana.org/en/catchy-data</w:t>
+          <w:t xml:space="preserve">https://coastwatch.pfeg.noaa.gov/ecocast/explorer.html</w:t>
         </w:r>
       </w:hyperlink>
       <w:r>
-        <w:t xml:space="preserve">) from Oceana</w:t>
+        <w:t xml:space="preserve">); an application for displaying results from a dynamic ocean management tool focused on bycatch avoidance</w:t>
+      </w:r>
+      <w:r>
+        <w:t xml:space="preserve"> </w:t>
+      </w:r>
+      <w:r>
+        <w:t xml:space="preserve">(see Hazen et al. 2018 for more detail)</w:t>
+      </w:r>
+      <w:r>
+        <w:t xml:space="preserve">.</w:t>
       </w:r>
     </w:p>
     <w:p>
@@ -3671,9 +3766,105 @@
         </w:numPr>
       </w:pPr>
       <w:r>
+        <w:t xml:space="preserve">B-VBGM! Bayesian Von Bertalanffy Growth Model tool (</w:t>
+      </w:r>
+      <w:hyperlink r:id="rId43">
+        <w:r>
+          <w:rPr>
+            <w:rStyle w:val="Hyperlink"/>
+          </w:rPr>
+          <w:t xml:space="preserve">https://fishecology.shinyapps.io/B-VBGM/</w:t>
+        </w:r>
+      </w:hyperlink>
+      <w:r>
+        <w:t xml:space="preserve">); a supplement Catalán et al. </w:t>
+      </w:r>
+      <w:r>
+        <w:t xml:space="preserve">(2018)</w:t>
+      </w:r>
+      <w:r>
+        <w:t xml:space="preserve"> </w:t>
+      </w:r>
+      <w:r>
+        <w:t xml:space="preserve">that facilitates the exploration of the model described in the paper.</w:t>
+      </w:r>
+    </w:p>
+    <w:p>
+      <w:pPr>
+        <w:pStyle w:val="Compact"/>
+        <w:numPr>
+          <w:numId w:val="1001"/>
+          <w:ilvl w:val="0"/>
+        </w:numPr>
+      </w:pPr>
+      <w:r>
+        <w:t xml:space="preserve">Beyond Temperature tool (</w:t>
+      </w:r>
+      <w:hyperlink r:id="rId44">
+        <w:r>
+          <w:rPr>
+            <w:rStyle w:val="Hyperlink"/>
+          </w:rPr>
+          <w:t xml:space="preserve">https://heatherwelch.shinyapps.io/beyond_temperature/</w:t>
+        </w:r>
+      </w:hyperlink>
+      <w:r>
+        <w:t xml:space="preserve">); a supplement to McHenry et al. </w:t>
+      </w:r>
+      <w:r>
+        <w:t xml:space="preserve">(2019)</w:t>
+      </w:r>
+      <w:r>
+        <w:t xml:space="preserve"> </w:t>
+      </w:r>
+      <w:r>
+        <w:t xml:space="preserve">that allows the exploration of habitat suitability hindcasts and projections by species and model type.</w:t>
+      </w:r>
+    </w:p>
+    <w:p>
+      <w:pPr>
+        <w:pStyle w:val="Compact"/>
+        <w:numPr>
+          <w:numId w:val="1001"/>
+          <w:ilvl w:val="0"/>
+        </w:numPr>
+      </w:pPr>
+      <w:r>
+        <w:t xml:space="preserve">BRSApp (</w:t>
+      </w:r>
+      <w:hyperlink r:id="rId45">
+        <w:r>
+          <w:rPr>
+            <w:rStyle w:val="Hyperlink"/>
+          </w:rPr>
+          <w:t xml:space="preserve">https://catalinagomez.shinyapps.io/BRSApp/</w:t>
+        </w:r>
+      </w:hyperlink>
+      <w:r>
+        <w:t xml:space="preserve">); a supplement to Gomez et al. </w:t>
+      </w:r>
+      <w:r>
+        <w:t xml:space="preserve">(2016)</w:t>
+      </w:r>
+      <w:r>
+        <w:t xml:space="preserve"> </w:t>
+      </w:r>
+      <w:r>
+        <w:t xml:space="preserve">that allows the exploration of behavioural response severity scores of marine mammals to noise.</w:t>
+      </w:r>
+    </w:p>
+    <w:p>
+      <w:pPr>
+        <w:pStyle w:val="Compact"/>
+        <w:numPr>
+          <w:numId w:val="1001"/>
+          <w:ilvl w:val="0"/>
+        </w:numPr>
+      </w:pPr>
+      <w:r>
         <w:t xml:space="preserve">VISA tool (e.g. </w:t>
       </w:r>
-      <w:hyperlink r:id="rId43">
+      <w:hyperlink r:id="rId46">
         <w:r>
           <w:rPr>
             <w:rStyle w:val="Hyperlink"/>
@@ -3682,7 +3873,7 @@
         </w:r>
       </w:hyperlink>
       <w:r>
-        <w:t xml:space="preserve">) from ICES, which was developed to meet an</w:t>
+        <w:t xml:space="preserve">); an alternative to pdf files for displaying and exploring up-to-date ICES advice (developed to meet an</w:t>
       </w:r>
       <w:r>
         <w:t xml:space="preserve"> </w:t>
@@ -3696,19 +3887,22 @@
       <w:r>
         <w:t xml:space="preserve">”</w:t>
       </w:r>
+      <w:r>
+        <w:t xml:space="preserve">).</w:t>
+      </w:r>
     </w:p>
     <w:p>
       <w:pPr>
         <w:pStyle w:val="Heading1"/>
       </w:pPr>
-      <w:bookmarkStart w:id="44" w:name="references"/>
+      <w:bookmarkStart w:id="47" w:name="references"/>
       <w:r>
         <w:t xml:space="preserve">References</w:t>
       </w:r>
-      <w:bookmarkEnd w:id="44"/>
-    </w:p>
-    <w:bookmarkStart w:id="94" w:name="refs"/>
-    <w:bookmarkStart w:id="46" w:name="ref-allaire2017"/>
+      <w:bookmarkEnd w:id="47"/>
+    </w:p>
+    <w:bookmarkStart w:id="106" w:name="refs"/>
+    <w:bookmarkStart w:id="49" w:name="ref-allaire2017"/>
     <w:p>
       <w:pPr>
         <w:pStyle w:val="Bibliography"/>
@@ -3719,7 +3913,7 @@
       <w:r>
         <w:t xml:space="preserve"> </w:t>
       </w:r>
-      <w:hyperlink r:id="rId45">
+      <w:hyperlink r:id="rId48">
         <w:r>
           <w:rPr>
             <w:rStyle w:val="Hyperlink"/>
@@ -3731,8 +3925,8 @@
         <w:t xml:space="preserve">.</w:t>
       </w:r>
     </w:p>
-    <w:bookmarkEnd w:id="46"/>
-    <w:bookmarkStart w:id="48" w:name="ref-allaire2018"/>
+    <w:bookmarkEnd w:id="49"/>
+    <w:bookmarkStart w:id="51" w:name="ref-allaire2018"/>
     <w:p>
       <w:pPr>
         <w:pStyle w:val="Bibliography"/>
@@ -3743,7 +3937,7 @@
       <w:r>
         <w:t xml:space="preserve"> </w:t>
       </w:r>
-      <w:hyperlink r:id="rId47">
+      <w:hyperlink r:id="rId50">
         <w:r>
           <w:rPr>
             <w:rStyle w:val="Hyperlink"/>
@@ -3755,8 +3949,8 @@
         <w:t xml:space="preserve">.</w:t>
       </w:r>
     </w:p>
-    <w:bookmarkEnd w:id="48"/>
-    <w:bookmarkStart w:id="49" w:name="ref-banks2011"/>
+    <w:bookmarkEnd w:id="51"/>
+    <w:bookmarkStart w:id="52" w:name="ref-banks2011"/>
     <w:p>
       <w:pPr>
         <w:pStyle w:val="Bibliography"/>
@@ -3777,8 +3971,8 @@
         <w:t xml:space="preserve">(1): 4. bepress.</w:t>
       </w:r>
     </w:p>
-    <w:bookmarkEnd w:id="49"/>
-    <w:bookmarkStart w:id="50" w:name="ref-cadigan2016"/>
+    <w:bookmarkEnd w:id="52"/>
+    <w:bookmarkStart w:id="53" w:name="ref-cadigan2016"/>
     <w:p>
       <w:pPr>
         <w:pStyle w:val="Bibliography"/>
@@ -3799,19 +3993,41 @@
         <w:t xml:space="preserve">(2): 296–308. NRC Research Press.</w:t>
       </w:r>
     </w:p>
-    <w:bookmarkEnd w:id="50"/>
-    <w:bookmarkStart w:id="52" w:name="ref-chang2018b"/>
+    <w:bookmarkEnd w:id="53"/>
+    <w:bookmarkStart w:id="54" w:name="ref-catalan2018"/>
     <w:p>
       <w:pPr>
         <w:pStyle w:val="Bibliography"/>
       </w:pPr>
       <w:r>
+        <w:t xml:space="preserve">Catalán, I.A., Alós, J., Dı́az-Gil, C., Pérez-Mayol, S., Basterretxea, G., Morales-Nin, B., and Palmer, M. 2018. Potential fishing-related effects on fish life history revealed by otolith microchemistry. Fisheries Research</w:t>
+      </w:r>
+      <w:r>
+        <w:t xml:space="preserve"> </w:t>
+      </w:r>
+      <w:r>
+        <w:rPr>
+          <w:b/>
+        </w:rPr>
+        <w:t xml:space="preserve">199</w:t>
+      </w:r>
+      <w:r>
+        <w:t xml:space="preserve">: 186–195. Elsevier.</w:t>
+      </w:r>
+    </w:p>
+    <w:bookmarkEnd w:id="54"/>
+    <w:bookmarkStart w:id="56" w:name="ref-chang2018b"/>
+    <w:p>
+      <w:pPr>
+        <w:pStyle w:val="Bibliography"/>
+      </w:pPr>
+      <w:r>
         <w:t xml:space="preserve">Chang, W., and Borges Ribeiro, B. 2018. Shinydashboard: Create dashboards with ’shiny’. Available from</w:t>
       </w:r>
       <w:r>
         <w:t xml:space="preserve"> </w:t>
       </w:r>
-      <w:hyperlink r:id="rId51">
+      <w:hyperlink r:id="rId55">
         <w:r>
           <w:rPr>
             <w:rStyle w:val="Hyperlink"/>
@@ -3823,8 +4039,8 @@
         <w:t xml:space="preserve">.</w:t>
       </w:r>
     </w:p>
-    <w:bookmarkEnd w:id="52"/>
-    <w:bookmarkStart w:id="54" w:name="ref-chang2018a"/>
+    <w:bookmarkEnd w:id="56"/>
+    <w:bookmarkStart w:id="58" w:name="ref-chang2018a"/>
     <w:p>
       <w:pPr>
         <w:pStyle w:val="Bibliography"/>
@@ -3835,7 +4051,7 @@
       <w:r>
         <w:t xml:space="preserve"> </w:t>
       </w:r>
-      <w:hyperlink r:id="rId53">
+      <w:hyperlink r:id="rId57">
         <w:r>
           <w:rPr>
             <w:rStyle w:val="Hyperlink"/>
@@ -3847,8 +4063,8 @@
         <w:t xml:space="preserve">.</w:t>
       </w:r>
     </w:p>
-    <w:bookmarkEnd w:id="54"/>
-    <w:bookmarkStart w:id="56" w:name="ref-cheng2016"/>
+    <w:bookmarkEnd w:id="58"/>
+    <w:bookmarkStart w:id="60" w:name="ref-cheng2016"/>
     <w:p>
       <w:pPr>
         <w:pStyle w:val="Bibliography"/>
@@ -3859,7 +4075,7 @@
       <w:r>
         <w:t xml:space="preserve"> </w:t>
       </w:r>
-      <w:hyperlink r:id="rId55">
+      <w:hyperlink r:id="rId59">
         <w:r>
           <w:rPr>
             <w:rStyle w:val="Hyperlink"/>
@@ -3871,8 +4087,8 @@
         <w:t xml:space="preserve">.</w:t>
       </w:r>
     </w:p>
-    <w:bookmarkEnd w:id="56"/>
-    <w:bookmarkStart w:id="58" w:name="ref-cheng2018"/>
+    <w:bookmarkEnd w:id="60"/>
+    <w:bookmarkStart w:id="62" w:name="ref-cheng2018"/>
     <w:p>
       <w:pPr>
         <w:pStyle w:val="Bibliography"/>
@@ -3883,7 +4099,7 @@
       <w:r>
         <w:t xml:space="preserve"> </w:t>
       </w:r>
-      <w:hyperlink r:id="rId57">
+      <w:hyperlink r:id="rId61">
         <w:r>
           <w:rPr>
             <w:rStyle w:val="Hyperlink"/>
@@ -3895,8 +4111,8 @@
         <w:t xml:space="preserve">.</w:t>
       </w:r>
     </w:p>
-    <w:bookmarkEnd w:id="58"/>
-    <w:bookmarkStart w:id="59" w:name="ref-dwyer2019"/>
+    <w:bookmarkEnd w:id="62"/>
+    <w:bookmarkStart w:id="63" w:name="ref-dwyer2019"/>
     <w:p>
       <w:pPr>
         <w:pStyle w:val="Bibliography"/>
@@ -3926,8 +4142,8 @@
         <w:t xml:space="preserve">: v + 126p.</w:t>
       </w:r>
     </w:p>
-    <w:bookmarkEnd w:id="59"/>
-    <w:bookmarkStart w:id="60" w:name="ref-fisherkeller1988"/>
+    <w:bookmarkEnd w:id="63"/>
+    <w:bookmarkStart w:id="64" w:name="ref-fisherkeller1988"/>
     <w:p>
       <w:pPr>
         <w:pStyle w:val="Bibliography"/>
@@ -3936,8 +4152,8 @@
         <w:t xml:space="preserve">Fisherkeller, M.A., Friedman, J.H., and Tukey, J.W. 1988. PRIM-9: An interactive multidimensional data display and analysis system. Dynamic Graphics for Statistics: 91–109. Wadsworth &amp; Brooks/Cole.</w:t>
       </w:r>
     </w:p>
-    <w:bookmarkEnd w:id="60"/>
-    <w:bookmarkStart w:id="61" w:name="ref-fomel2009"/>
+    <w:bookmarkEnd w:id="64"/>
+    <w:bookmarkStart w:id="65" w:name="ref-fomel2009"/>
     <w:p>
       <w:pPr>
         <w:pStyle w:val="Bibliography"/>
@@ -3958,8 +4174,8 @@
         <w:t xml:space="preserve">(1): 5. IEEE Computer Society.</w:t>
       </w:r>
     </w:p>
-    <w:bookmarkEnd w:id="61"/>
-    <w:bookmarkStart w:id="62" w:name="ref-fournier2012"/>
+    <w:bookmarkEnd w:id="65"/>
+    <w:bookmarkStart w:id="66" w:name="ref-fournier2012"/>
     <w:p>
       <w:pPr>
         <w:pStyle w:val="Bibliography"/>
@@ -3980,8 +4196,8 @@
         <w:t xml:space="preserve">(2): 233–249. Taylor &amp; Francis.</w:t>
       </w:r>
     </w:p>
-    <w:bookmarkEnd w:id="62"/>
-    <w:bookmarkStart w:id="64" w:name="ref-gelman2014"/>
+    <w:bookmarkEnd w:id="66"/>
+    <w:bookmarkStart w:id="68" w:name="ref-gelman2014"/>
     <w:p>
       <w:pPr>
         <w:pStyle w:val="Bibliography"/>
@@ -4001,7 +4217,7 @@
       <w:r>
         <w:t xml:space="preserve">: 460. doi:</w:t>
       </w:r>
-      <w:hyperlink r:id="rId63">
+      <w:hyperlink r:id="rId67">
         <w:r>
           <w:rPr>
             <w:rStyle w:val="Hyperlink"/>
@@ -4013,8 +4229,52 @@
         <w:t xml:space="preserve">.</w:t>
       </w:r>
     </w:p>
-    <w:bookmarkEnd w:id="64"/>
-    <w:bookmarkStart w:id="65" w:name="ref-hampton2015"/>
+    <w:bookmarkEnd w:id="68"/>
+    <w:bookmarkStart w:id="69" w:name="ref-goethel2019"/>
+    <w:p>
+      <w:pPr>
+        <w:pStyle w:val="Bibliography"/>
+      </w:pPr>
+      <w:r>
+        <w:t xml:space="preserve">Goethel, D.R., Lucey, S.M., Berger, A.M., Gaichas, S.K., Karp, M.A., Lynch, P.D., Walter III, J.F., Deroba, J.J., Miller, S., and Wilberg, M.J. 2019. Closing the feedback loop: On stakeholder participation in management strategy evaluation. Canadian Journal of Fisheries and Aquatic Sciences</w:t>
+      </w:r>
+      <w:r>
+        <w:t xml:space="preserve"> </w:t>
+      </w:r>
+      <w:r>
+        <w:rPr>
+          <w:b/>
+        </w:rPr>
+        <w:t xml:space="preserve">76</w:t>
+      </w:r>
+      <w:r>
+        <w:t xml:space="preserve">(10): 1895–1913. NRC Research Press.</w:t>
+      </w:r>
+    </w:p>
+    <w:bookmarkEnd w:id="69"/>
+    <w:bookmarkStart w:id="70" w:name="ref-gomez2016"/>
+    <w:p>
+      <w:pPr>
+        <w:pStyle w:val="Bibliography"/>
+      </w:pPr>
+      <w:r>
+        <w:t xml:space="preserve">Gomez, C., Lawson, J., Wright, A.J., Buren, A., Tollit, D., and Lesage, V. 2016. A systematic review on the behavioural responses of wild marine mammals to noise: The disparity between science and policy. Canadian Journal of Zoology</w:t>
+      </w:r>
+      <w:r>
+        <w:t xml:space="preserve"> </w:t>
+      </w:r>
+      <w:r>
+        <w:rPr>
+          <w:b/>
+        </w:rPr>
+        <w:t xml:space="preserve">94</w:t>
+      </w:r>
+      <w:r>
+        <w:t xml:space="preserve">(12): 801–819. NRC Research Press.</w:t>
+      </w:r>
+    </w:p>
+    <w:bookmarkEnd w:id="70"/>
+    <w:bookmarkStart w:id="71" w:name="ref-hampton2015"/>
     <w:p>
       <w:pPr>
         <w:pStyle w:val="Bibliography"/>
@@ -4035,8 +4295,8 @@
         <w:t xml:space="preserve">(7): 1–13.</w:t>
       </w:r>
     </w:p>
-    <w:bookmarkEnd w:id="65"/>
-    <w:bookmarkStart w:id="66" w:name="ref-hampton2013"/>
+    <w:bookmarkEnd w:id="71"/>
+    <w:bookmarkStart w:id="72" w:name="ref-hampton2013"/>
     <w:p>
       <w:pPr>
         <w:pStyle w:val="Bibliography"/>
@@ -4057,18 +4317,40 @@
         <w:t xml:space="preserve">(3): 156–162. Wiley Online Library.</w:t>
       </w:r>
     </w:p>
-    <w:bookmarkEnd w:id="66"/>
-    <w:bookmarkStart w:id="67" w:name="ref-hilborn1992"/>
+    <w:bookmarkEnd w:id="72"/>
+    <w:bookmarkStart w:id="73" w:name="ref-hazen2018"/>
     <w:p>
       <w:pPr>
         <w:pStyle w:val="Bibliography"/>
       </w:pPr>
       <w:r>
+        <w:t xml:space="preserve">Hazen, E.L., Scales, K.L., Maxwell, S.M., Briscoe, D.K., Welch, H., Bograd, S.J., Bailey, H., Benson, S.R., Eguchi, T., Dewar, H., and others. 2018. A dynamic ocean management tool to reduce bycatch and support sustainable fisheries. Science advances</w:t>
+      </w:r>
+      <w:r>
+        <w:t xml:space="preserve"> </w:t>
+      </w:r>
+      <w:r>
+        <w:rPr>
+          <w:b/>
+        </w:rPr>
+        <w:t xml:space="preserve">4</w:t>
+      </w:r>
+      <w:r>
+        <w:t xml:space="preserve">(5): eaar3001. American Association for the Advancement of Science.</w:t>
+      </w:r>
+    </w:p>
+    <w:bookmarkEnd w:id="73"/>
+    <w:bookmarkStart w:id="74" w:name="ref-hilborn1992"/>
+    <w:p>
+      <w:pPr>
+        <w:pStyle w:val="Bibliography"/>
+      </w:pPr>
+      <w:r>
         <w:t xml:space="preserve">Hilborn, R., and Walters, C.J. 1992. Quantitative fisheries stock assessment: Choice, dynamics and uncertainty. Chapman; Hall.</w:t>
       </w:r>
     </w:p>
-    <w:bookmarkEnd w:id="67"/>
-    <w:bookmarkStart w:id="68" w:name="ref-jones2016"/>
+    <w:bookmarkEnd w:id="74"/>
+    <w:bookmarkStart w:id="75" w:name="ref-jones2016"/>
     <w:p>
       <w:pPr>
         <w:pStyle w:val="Bibliography"/>
@@ -4089,8 +4371,8 @@
         <w:t xml:space="preserve">: 412–426. Elsevier.</w:t>
       </w:r>
     </w:p>
-    <w:bookmarkEnd w:id="68"/>
-    <w:bookmarkStart w:id="69" w:name="ref-keena2016"/>
+    <w:bookmarkEnd w:id="75"/>
+    <w:bookmarkStart w:id="76" w:name="ref-keena2016"/>
     <w:p>
       <w:pPr>
         <w:pStyle w:val="Bibliography"/>
@@ -4111,8 +4393,8 @@
         <w:t xml:space="preserve">(1): 1–7. Society for Imaging Science; Technology.</w:t>
       </w:r>
     </w:p>
-    <w:bookmarkEnd w:id="69"/>
-    <w:bookmarkStart w:id="71" w:name="ref-kristensen2015"/>
+    <w:bookmarkEnd w:id="76"/>
+    <w:bookmarkStart w:id="78" w:name="ref-kristensen2015"/>
     <w:p>
       <w:pPr>
         <w:pStyle w:val="Bibliography"/>
@@ -4132,7 +4414,7 @@
       <w:r>
         <w:t xml:space="preserve">(5): 1–21. doi:</w:t>
       </w:r>
-      <w:hyperlink r:id="rId70">
+      <w:hyperlink r:id="rId77">
         <w:r>
           <w:rPr>
             <w:rStyle w:val="Hyperlink"/>
@@ -4144,8 +4426,8 @@
         <w:t xml:space="preserve">.</w:t>
       </w:r>
     </w:p>
-    <w:bookmarkEnd w:id="71"/>
-    <w:bookmarkStart w:id="72" w:name="ref-leek2015a"/>
+    <w:bookmarkEnd w:id="78"/>
+    <w:bookmarkStart w:id="79" w:name="ref-leek2015a"/>
     <w:p>
       <w:pPr>
         <w:pStyle w:val="Bibliography"/>
@@ -4166,8 +4448,8 @@
         <w:t xml:space="preserve">(7549): 612.</w:t>
       </w:r>
     </w:p>
-    <w:bookmarkEnd w:id="72"/>
-    <w:bookmarkStart w:id="73" w:name="ref-leek2015b"/>
+    <w:bookmarkEnd w:id="79"/>
+    <w:bookmarkStart w:id="80" w:name="ref-leek2015b"/>
     <w:p>
       <w:pPr>
         <w:pStyle w:val="Bibliography"/>
@@ -4188,8 +4470,8 @@
         <w:t xml:space="preserve">(6): 1645–1646. National Acad Sciences.</w:t>
       </w:r>
     </w:p>
-    <w:bookmarkEnd w:id="73"/>
-    <w:bookmarkStart w:id="74" w:name="ref-letcher2018"/>
+    <w:bookmarkEnd w:id="80"/>
+    <w:bookmarkStart w:id="81" w:name="ref-letcher2018"/>
     <w:p>
       <w:pPr>
         <w:pStyle w:val="Bibliography"/>
@@ -4210,8 +4492,30 @@
         <w:t xml:space="preserve">(5): 241–248. Wiley Online Library.</w:t>
       </w:r>
     </w:p>
-    <w:bookmarkEnd w:id="74"/>
-    <w:bookmarkStart w:id="75" w:name="ref-lewis2018"/>
+    <w:bookmarkEnd w:id="81"/>
+    <w:bookmarkStart w:id="82" w:name="ref-levontin2017"/>
+    <w:p>
+      <w:pPr>
+        <w:pStyle w:val="Bibliography"/>
+      </w:pPr>
+      <w:r>
+        <w:t xml:space="preserve">Levontin, P., Baranowski, P., Leach, A.W., Bailey, A., Mumford, J.D., Quetglas, A., and Kell, L.T. 2017. On the role of visualisation in fisheries management. Marine Policy</w:t>
+      </w:r>
+      <w:r>
+        <w:t xml:space="preserve"> </w:t>
+      </w:r>
+      <w:r>
+        <w:rPr>
+          <w:b/>
+        </w:rPr>
+        <w:t xml:space="preserve">78</w:t>
+      </w:r>
+      <w:r>
+        <w:t xml:space="preserve">: 114–121. Elsevier.</w:t>
+      </w:r>
+    </w:p>
+    <w:bookmarkEnd w:id="82"/>
+    <w:bookmarkStart w:id="83" w:name="ref-lewis2018"/>
     <w:p>
       <w:pPr>
         <w:pStyle w:val="Bibliography"/>
@@ -4232,8 +4536,8 @@
         <w:t xml:space="preserve">(1): 172–179. Wiley Online Library.</w:t>
       </w:r>
     </w:p>
-    <w:bookmarkEnd w:id="75"/>
-    <w:bookmarkStart w:id="76" w:name="ref-link1999"/>
+    <w:bookmarkEnd w:id="83"/>
+    <w:bookmarkStart w:id="84" w:name="ref-link1999"/>
     <w:p>
       <w:pPr>
         <w:pStyle w:val="Bibliography"/>
@@ -4254,8 +4558,8 @@
         <w:t xml:space="preserve">(3): 1017–1027. [Wiley, Wildlife Society].</w:t>
       </w:r>
     </w:p>
-    <w:bookmarkEnd w:id="76"/>
-    <w:bookmarkStart w:id="77" w:name="ref-lowndes2017"/>
+    <w:bookmarkEnd w:id="84"/>
+    <w:bookmarkStart w:id="85" w:name="ref-lowndes2017"/>
     <w:p>
       <w:pPr>
         <w:pStyle w:val="Bibliography"/>
@@ -4276,8 +4580,8 @@
         <w:t xml:space="preserve">(6): 0160. Nature Publishing Group.</w:t>
       </w:r>
     </w:p>
-    <w:bookmarkEnd w:id="77"/>
-    <w:bookmarkStart w:id="78" w:name="ref-maunder2013"/>
+    <w:bookmarkEnd w:id="85"/>
+    <w:bookmarkStart w:id="86" w:name="ref-maunder2013"/>
     <w:p>
       <w:pPr>
         <w:pStyle w:val="Bibliography"/>
@@ -4298,8 +4602,96 @@
         <w:t xml:space="preserve">: 61–74. Elsevier.</w:t>
       </w:r>
     </w:p>
-    <w:bookmarkEnd w:id="78"/>
-    <w:bookmarkStart w:id="79" w:name="ref-perkel2018"/>
+    <w:bookmarkEnd w:id="86"/>
+    <w:bookmarkStart w:id="87" w:name="ref-maxwell2015"/>
+    <w:p>
+      <w:pPr>
+        <w:pStyle w:val="Bibliography"/>
+      </w:pPr>
+      <w:r>
+        <w:t xml:space="preserve">Maxwell, S.M., Hazen, E.L., Lewison, R.L., Dunn, D.C., Bailey, H., Bograd, S.J., Briscoe, D.K., Fossette, S., Hobday, A.J., Bennett, M., and others. 2015. Dynamic ocean management: Defining and conceptualizing real-time management of the ocean. Marine Policy</w:t>
+      </w:r>
+      <w:r>
+        <w:t xml:space="preserve"> </w:t>
+      </w:r>
+      <w:r>
+        <w:rPr>
+          <w:b/>
+        </w:rPr>
+        <w:t xml:space="preserve">58</w:t>
+      </w:r>
+      <w:r>
+        <w:t xml:space="preserve">: 42–50. Elsevier.</w:t>
+      </w:r>
+    </w:p>
+    <w:bookmarkEnd w:id="87"/>
+    <w:bookmarkStart w:id="88" w:name="ref-mchenry2019"/>
+    <w:p>
+      <w:pPr>
+        <w:pStyle w:val="Bibliography"/>
+      </w:pPr>
+      <w:r>
+        <w:t xml:space="preserve">McHenry, J., Welch, H., Lester, S.E., and Saba, V. 2019. Projecting marine species range shifts from only temperature can mask climate vulnerability. Global change biology</w:t>
+      </w:r>
+      <w:r>
+        <w:t xml:space="preserve"> </w:t>
+      </w:r>
+      <w:r>
+        <w:rPr>
+          <w:b/>
+        </w:rPr>
+        <w:t xml:space="preserve">25</w:t>
+      </w:r>
+      <w:r>
+        <w:t xml:space="preserve">(12): 4208–4221. Wiley Online Library.</w:t>
+      </w:r>
+    </w:p>
+    <w:bookmarkEnd w:id="88"/>
+    <w:bookmarkStart w:id="89" w:name="ref-mcinerny2014"/>
+    <w:p>
+      <w:pPr>
+        <w:pStyle w:val="Bibliography"/>
+      </w:pPr>
+      <w:r>
+        <w:t xml:space="preserve">McInerny, G.J., Chen, M., Freeman, R., Gavaghan, D., Meyer, M., Rowland, F., Spiegelhalter, D.J., Stefaner, M., Tessarolo, G., and Hortal, J. 2014. Information visualisation for science and policy: Engaging users and avoiding bias. Trends in ecology &amp; evolution</w:t>
+      </w:r>
+      <w:r>
+        <w:t xml:space="preserve"> </w:t>
+      </w:r>
+      <w:r>
+        <w:rPr>
+          <w:b/>
+        </w:rPr>
+        <w:t xml:space="preserve">29</w:t>
+      </w:r>
+      <w:r>
+        <w:t xml:space="preserve">(3): 148–157. Elsevier.</w:t>
+      </w:r>
+    </w:p>
+    <w:bookmarkEnd w:id="89"/>
+    <w:bookmarkStart w:id="90" w:name="ref-miller2019"/>
+    <w:p>
+      <w:pPr>
+        <w:pStyle w:val="Bibliography"/>
+      </w:pPr>
+      <w:r>
+        <w:t xml:space="preserve">Miller, S.K., Anganuzzi, A., Butterworth, D.S., Davies, C.R., Donovan, G.P., Nickson, A., Rademeyer, R.A., and Restrepo, V. 2019. Improving communication: The key to more effective mse processes. Canadian Journal of Fisheries and Aquatic Sciences</w:t>
+      </w:r>
+      <w:r>
+        <w:t xml:space="preserve"> </w:t>
+      </w:r>
+      <w:r>
+        <w:rPr>
+          <w:b/>
+        </w:rPr>
+        <w:t xml:space="preserve">76</w:t>
+      </w:r>
+      <w:r>
+        <w:t xml:space="preserve">(4): 643–656. NRC Research Press.</w:t>
+      </w:r>
+    </w:p>
+    <w:bookmarkEnd w:id="90"/>
+    <w:bookmarkStart w:id="91" w:name="ref-perkel2018"/>
     <w:p>
       <w:pPr>
         <w:pStyle w:val="Bibliography"/>
@@ -4320,8 +4712,8 @@
         <w:t xml:space="preserve">(7690): 133–134.</w:t>
       </w:r>
     </w:p>
-    <w:bookmarkEnd w:id="79"/>
-    <w:bookmarkStart w:id="80" w:name="ref-plummer2003"/>
+    <w:bookmarkEnd w:id="91"/>
+    <w:bookmarkStart w:id="92" w:name="ref-plummer2003"/>
     <w:p>
       <w:pPr>
         <w:pStyle w:val="Bibliography"/>
@@ -4345,8 +4737,8 @@
         <w:t xml:space="preserve">Proceedings of the 3rd international workshop on distributed statistical computing. Vienna, Austria.</w:t>
       </w:r>
     </w:p>
-    <w:bookmarkEnd w:id="80"/>
-    <w:bookmarkStart w:id="82" w:name="ref-R"/>
+    <w:bookmarkEnd w:id="92"/>
+    <w:bookmarkStart w:id="94" w:name="ref-R"/>
     <w:p>
       <w:pPr>
         <w:pStyle w:val="Bibliography"/>
@@ -4357,7 +4749,7 @@
       <w:r>
         <w:t xml:space="preserve"> </w:t>
       </w:r>
-      <w:hyperlink r:id="rId81">
+      <w:hyperlink r:id="rId93">
         <w:r>
           <w:rPr>
             <w:rStyle w:val="Hyperlink"/>
@@ -4369,8 +4761,8 @@
         <w:t xml:space="preserve">.</w:t>
       </w:r>
     </w:p>
-    <w:bookmarkEnd w:id="82"/>
-    <w:bookmarkStart w:id="83" w:name="ref-rideout2018"/>
+    <w:bookmarkEnd w:id="94"/>
+    <w:bookmarkStart w:id="95" w:name="ref-rideout2018"/>
     <w:p>
       <w:pPr>
         <w:pStyle w:val="Bibliography"/>
@@ -4379,8 +4771,8 @@
         <w:t xml:space="preserve">Rideout, R., and Ings, D. 2018. Research Vessel Bottom Trawl Survey Report (NL Region): A stock-by-stock summary of survey information up to and including the 2017 spring and autumn surveys. Canadian Technical Report of Fisheries; Aquatic Sciences No. 3267.</w:t>
       </w:r>
     </w:p>
-    <w:bookmarkEnd w:id="83"/>
-    <w:bookmarkStart w:id="85" w:name="ref-Rstudio"/>
+    <w:bookmarkEnd w:id="95"/>
+    <w:bookmarkStart w:id="97" w:name="ref-Rstudio"/>
     <w:p>
       <w:pPr>
         <w:pStyle w:val="Bibliography"/>
@@ -4391,7 +4783,7 @@
       <w:r>
         <w:t xml:space="preserve"> </w:t>
       </w:r>
-      <w:hyperlink r:id="rId84">
+      <w:hyperlink r:id="rId96">
         <w:r>
           <w:rPr>
             <w:rStyle w:val="Hyperlink"/>
@@ -4403,8 +4795,8 @@
         <w:t xml:space="preserve">.</w:t>
       </w:r>
     </w:p>
-    <w:bookmarkEnd w:id="85"/>
-    <w:bookmarkStart w:id="87" w:name="ref-sievert2018"/>
+    <w:bookmarkEnd w:id="97"/>
+    <w:bookmarkStart w:id="99" w:name="ref-sievert2018"/>
     <w:p>
       <w:pPr>
         <w:pStyle w:val="Bibliography"/>
@@ -4415,7 +4807,7 @@
       <w:r>
         <w:t xml:space="preserve"> </w:t>
       </w:r>
-      <w:hyperlink r:id="rId86">
+      <w:hyperlink r:id="rId98">
         <w:r>
           <w:rPr>
             <w:rStyle w:val="Hyperlink"/>
@@ -4427,8 +4819,8 @@
         <w:t xml:space="preserve">.</w:t>
       </w:r>
     </w:p>
-    <w:bookmarkEnd w:id="87"/>
-    <w:bookmarkStart w:id="88" w:name="ref-smith1981"/>
+    <w:bookmarkEnd w:id="99"/>
+    <w:bookmarkStart w:id="100" w:name="ref-smith1981"/>
     <w:p>
       <w:pPr>
         <w:pStyle w:val="Bibliography"/>
@@ -4437,8 +4829,8 @@
         <w:t xml:space="preserve">Smith, S., and Somerton, G. 1981. STRAP: A User-Oriented Computer Analysis System for Groundfish Research Trawl Survey Data. Canadian Technical Report of Fisheries; Aquatic Sciences No. 1030.</w:t>
       </w:r>
     </w:p>
-    <w:bookmarkEnd w:id="88"/>
-    <w:bookmarkStart w:id="89" w:name="ref-taggart1995"/>
+    <w:bookmarkEnd w:id="100"/>
+    <w:bookmarkStart w:id="101" w:name="ref-taggart1995"/>
     <w:p>
       <w:pPr>
         <w:pStyle w:val="Bibliography"/>
@@ -4459,8 +4851,8 @@
         <w:t xml:space="preserve">.</w:t>
       </w:r>
     </w:p>
-    <w:bookmarkEnd w:id="89"/>
-    <w:bookmarkStart w:id="91" w:name="ref-tukey1977"/>
+    <w:bookmarkEnd w:id="101"/>
+    <w:bookmarkStart w:id="103" w:name="ref-tukey1977"/>
     <w:p>
       <w:pPr>
         <w:pStyle w:val="Bibliography"/>
@@ -4471,7 +4863,7 @@
       <w:r>
         <w:t xml:space="preserve"> </w:t>
       </w:r>
-      <w:hyperlink r:id="rId90">
+      <w:hyperlink r:id="rId102">
         <w:r>
           <w:rPr>
             <w:rStyle w:val="Hyperlink"/>
@@ -4483,8 +4875,8 @@
         <w:t xml:space="preserve">.</w:t>
       </w:r>
     </w:p>
-    <w:bookmarkEnd w:id="91"/>
-    <w:bookmarkStart w:id="92" w:name="ref-tukey1985"/>
+    <w:bookmarkEnd w:id="103"/>
+    <w:bookmarkStart w:id="104" w:name="ref-tukey1985"/>
     <w:p>
       <w:pPr>
         <w:pStyle w:val="Bibliography"/>
@@ -4508,8 +4900,8 @@
         <w:t xml:space="preserve">Proceedings of the sixth annual conference and exposition: Computer graphics’85. National Computer Graphics Association, Fairfax, VA. pp. 773–785.</w:t>
       </w:r>
     </w:p>
-    <w:bookmarkEnd w:id="92"/>
-    <w:bookmarkStart w:id="93" w:name="ref-yeatman2018"/>
+    <w:bookmarkEnd w:id="104"/>
+    <w:bookmarkStart w:id="105" w:name="ref-yeatman2018"/>
     <w:p>
       <w:pPr>
         <w:pStyle w:val="Bibliography"/>
@@ -4530,8 +4922,8 @@
         <w:t xml:space="preserve">(1): 940. Nature Publishing Group.</w:t>
       </w:r>
     </w:p>
-    <w:bookmarkEnd w:id="93"/>
-    <w:bookmarkEnd w:id="94"/>
+    <w:bookmarkEnd w:id="105"/>
+    <w:bookmarkEnd w:id="106"/>
     <w:sectPr>
       <w:footerReference w:type="default" r:id="rId9"/>
       <w:pgSz w:w="12240" w:h="15840"/>

</xml_diff>

<commit_message>
Add a paragraph to the open stock assessment section
</commit_message>
<xml_diff>
--- a/analysis/paper/manuscript.docx
+++ b/analysis/paper/manuscript.docx
@@ -3514,13 +3514,65 @@
     </w:p>
     <w:p>
       <w:pPr>
+        <w:pStyle w:val="BodyText"/>
+      </w:pPr>
+      <w:r>
+        <w:t xml:space="preserve">Pragmatic issues aside, it is not hard to picture a future whereby the full data to document pipeline is open and accessible. Open resources are actively being developed and used to improve accessibility to all the data, methods and results that feed into stock assessments</w:t>
+      </w:r>
+      <w:r>
+        <w:t xml:space="preserve"> </w:t>
+      </w:r>
+      <w:r>
+        <w:t xml:space="preserve">(e.g. the Transparent Assessment Framework,</w:t>
+      </w:r>
+      <w:r>
+        <w:t xml:space="preserve"> </w:t>
+      </w:r>
+      <w:hyperlink r:id="rId33">
+        <w:r>
+          <w:rPr>
+            <w:rStyle w:val="Hyperlink"/>
+          </w:rPr>
+          <w:t xml:space="preserve">https://taf.ices.dk/app/about</w:t>
+        </w:r>
+      </w:hyperlink>
+      <w:r>
+        <w:t xml:space="preserve">; Magnusson and Millar 2020)</w:t>
+      </w:r>
+      <w:r>
+        <w:t xml:space="preserve">. Likewise, tools are being developed to facilitate the creation of reproducible advisory documents</w:t>
+      </w:r>
+      <w:r>
+        <w:t xml:space="preserve"> </w:t>
+      </w:r>
+      <w:r>
+        <w:t xml:space="preserve">(e.g. ICES 2018; Anderson et al. 2020; Regular et al. 2020)</w:t>
+      </w:r>
+      <w:r>
+        <w:t xml:space="preserve">. These stand-alone advisory documents can be interactive, as is the case for the VISA tool</w:t>
+      </w:r>
+      <w:r>
+        <w:t xml:space="preserve"> </w:t>
+      </w:r>
+      <w:r>
+        <w:t xml:space="preserve">(ICES 2018)</w:t>
+      </w:r>
+      <w:r>
+        <w:t xml:space="preserve"> </w:t>
+      </w:r>
+      <w:r>
+        <w:t xml:space="preserve">or, as discussed here, they can be supplemented by interactive tools. The technology behind these initiatives is rapidly developing and, at the same time, society is becoming increasingly reliant on screens. We may therefore reach a point where interactive documents become commonplace through increasingly open stock assessment processes.</w:t>
+      </w:r>
+    </w:p>
+    <w:p>
+      <w:pPr>
         <w:pStyle w:val="Heading1"/>
       </w:pPr>
-      <w:bookmarkStart w:id="33" w:name="conclusions"/>
+      <w:bookmarkStart w:id="34" w:name="conclusions"/>
       <w:r>
         <w:t xml:space="preserve">Conclusions</w:t>
       </w:r>
-      <w:bookmarkEnd w:id="33"/>
+      <w:bookmarkEnd w:id="34"/>
     </w:p>
     <w:p>
       <w:pPr>
@@ -3555,11 +3607,11 @@
       <w:pPr>
         <w:pStyle w:val="Heading1"/>
       </w:pPr>
-      <w:bookmarkStart w:id="34" w:name="acknowledgements"/>
+      <w:bookmarkStart w:id="35" w:name="acknowledgements"/>
       <w:r>
         <w:t xml:space="preserve">Acknowledgements</w:t>
       </w:r>
-      <w:bookmarkEnd w:id="34"/>
+      <w:bookmarkEnd w:id="35"/>
     </w:p>
     <w:p>
       <w:pPr>
@@ -3573,11 +3625,11 @@
       <w:pPr>
         <w:pStyle w:val="Heading1"/>
       </w:pPr>
-      <w:bookmarkStart w:id="35" w:name="appendix-a"/>
+      <w:bookmarkStart w:id="36" w:name="appendix-a"/>
       <w:r>
         <w:t xml:space="preserve">Appendix A</w:t>
       </w:r>
-      <w:bookmarkEnd w:id="35"/>
+      <w:bookmarkEnd w:id="36"/>
     </w:p>
     <w:p>
       <w:pPr>
@@ -3598,7 +3650,7 @@
       <w:r>
         <w:t xml:space="preserve">Marine Aggregates Application (</w:t>
       </w:r>
-      <w:hyperlink r:id="rId36">
+      <w:hyperlink r:id="rId37">
         <w:r>
           <w:rPr>
             <w:rStyle w:val="Hyperlink"/>
@@ -3621,7 +3673,7 @@
       <w:r>
         <w:t xml:space="preserve">Species Dashboard (</w:t>
       </w:r>
-      <w:hyperlink r:id="rId37">
+      <w:hyperlink r:id="rId38">
         <w:r>
           <w:rPr>
             <w:rStyle w:val="Hyperlink"/>
@@ -3644,7 +3696,7 @@
       <w:r>
         <w:t xml:space="preserve">The Stock Book (</w:t>
       </w:r>
-      <w:hyperlink r:id="rId38">
+      <w:hyperlink r:id="rId39">
         <w:r>
           <w:rPr>
             <w:rStyle w:val="Hyperlink"/>
@@ -3667,7 +3719,7 @@
       <w:r>
         <w:t xml:space="preserve">Data-Limited Fisheries Toolkit demo (</w:t>
       </w:r>
-      <w:hyperlink r:id="rId39">
+      <w:hyperlink r:id="rId40">
         <w:r>
           <w:rPr>
             <w:rStyle w:val="Hyperlink"/>
@@ -3690,7 +3742,7 @@
       <w:r>
         <w:t xml:space="preserve">Toy Tuna MSE application (</w:t>
       </w:r>
-      <w:hyperlink r:id="rId40">
+      <w:hyperlink r:id="rId41">
         <w:r>
           <w:rPr>
             <w:rStyle w:val="Hyperlink"/>
@@ -3713,7 +3765,7 @@
       <w:r>
         <w:t xml:space="preserve">Exploring Groundfish in an Ecosystem Context (</w:t>
       </w:r>
-      <w:hyperlink r:id="rId41">
+      <w:hyperlink r:id="rId42">
         <w:r>
           <w:rPr>
             <w:rStyle w:val="Hyperlink"/>
@@ -3736,7 +3788,7 @@
       <w:r>
         <w:t xml:space="preserve">EcoCast Explorer (</w:t>
       </w:r>
-      <w:hyperlink r:id="rId42">
+      <w:hyperlink r:id="rId43">
         <w:r>
           <w:rPr>
             <w:rStyle w:val="Hyperlink"/>
@@ -3768,7 +3820,7 @@
       <w:r>
         <w:t xml:space="preserve">B-VBGM! Bayesian Von Bertalanffy Growth Model tool (</w:t>
       </w:r>
-      <w:hyperlink r:id="rId43">
+      <w:hyperlink r:id="rId44">
         <w:r>
           <w:rPr>
             <w:rStyle w:val="Hyperlink"/>
@@ -3800,7 +3852,7 @@
       <w:r>
         <w:t xml:space="preserve">Beyond Temperature tool (</w:t>
       </w:r>
-      <w:hyperlink r:id="rId44">
+      <w:hyperlink r:id="rId45">
         <w:r>
           <w:rPr>
             <w:rStyle w:val="Hyperlink"/>
@@ -3832,7 +3884,7 @@
       <w:r>
         <w:t xml:space="preserve">BRSApp (</w:t>
       </w:r>
-      <w:hyperlink r:id="rId45">
+      <w:hyperlink r:id="rId46">
         <w:r>
           <w:rPr>
             <w:rStyle w:val="Hyperlink"/>
@@ -3864,7 +3916,7 @@
       <w:r>
         <w:t xml:space="preserve">VISA tool (e.g. </w:t>
       </w:r>
-      <w:hyperlink r:id="rId46">
+      <w:hyperlink r:id="rId47">
         <w:r>
           <w:rPr>
             <w:rStyle w:val="Hyperlink"/>
@@ -3873,36 +3925,30 @@
         </w:r>
       </w:hyperlink>
       <w:r>
-        <w:t xml:space="preserve">); an alternative to pdf files for displaying and exploring up-to-date ICES advice (developed to meet an</w:t>
-      </w:r>
-      <w:r>
-        <w:t xml:space="preserve"> </w:t>
-      </w:r>
-      <w:r>
-        <w:t xml:space="preserve">“</w:t>
-      </w:r>
-      <w:r>
-        <w:t xml:space="preserve">EU request on dissemination of ICES advice beyond pdf files</w:t>
-      </w:r>
-      <w:r>
-        <w:t xml:space="preserve">”</w:t>
-      </w:r>
-      <w:r>
-        <w:t xml:space="preserve">).</w:t>
+        <w:t xml:space="preserve">); an alternative to pdf files for displaying and exploring up-to-date ICES advice</w:t>
+      </w:r>
+      <w:r>
+        <w:t xml:space="preserve"> </w:t>
+      </w:r>
+      <w:r>
+        <w:t xml:space="preserve">(developed to meet an “EU request on dissemination of ICES advice beyond pdf files”; ICES 2018)</w:t>
+      </w:r>
+      <w:r>
+        <w:t xml:space="preserve">.</w:t>
       </w:r>
     </w:p>
     <w:p>
       <w:pPr>
         <w:pStyle w:val="Heading1"/>
       </w:pPr>
-      <w:bookmarkStart w:id="47" w:name="references"/>
+      <w:bookmarkStart w:id="48" w:name="references"/>
       <w:r>
         <w:t xml:space="preserve">References</w:t>
       </w:r>
-      <w:bookmarkEnd w:id="47"/>
-    </w:p>
-    <w:bookmarkStart w:id="106" w:name="refs"/>
-    <w:bookmarkStart w:id="49" w:name="ref-allaire2017"/>
+      <w:bookmarkEnd w:id="48"/>
+    </w:p>
+    <w:bookmarkStart w:id="114" w:name="refs"/>
+    <w:bookmarkStart w:id="50" w:name="ref-allaire2017"/>
     <w:p>
       <w:pPr>
         <w:pStyle w:val="Bibliography"/>
@@ -3913,7 +3959,7 @@
       <w:r>
         <w:t xml:space="preserve"> </w:t>
       </w:r>
-      <w:hyperlink r:id="rId48">
+      <w:hyperlink r:id="rId49">
         <w:r>
           <w:rPr>
             <w:rStyle w:val="Hyperlink"/>
@@ -3925,8 +3971,8 @@
         <w:t xml:space="preserve">.</w:t>
       </w:r>
     </w:p>
-    <w:bookmarkEnd w:id="49"/>
-    <w:bookmarkStart w:id="51" w:name="ref-allaire2018"/>
+    <w:bookmarkEnd w:id="50"/>
+    <w:bookmarkStart w:id="52" w:name="ref-allaire2018"/>
     <w:p>
       <w:pPr>
         <w:pStyle w:val="Bibliography"/>
@@ -3937,7 +3983,7 @@
       <w:r>
         <w:t xml:space="preserve"> </w:t>
       </w:r>
-      <w:hyperlink r:id="rId50">
+      <w:hyperlink r:id="rId51">
         <w:r>
           <w:rPr>
             <w:rStyle w:val="Hyperlink"/>
@@ -3949,8 +3995,32 @@
         <w:t xml:space="preserve">.</w:t>
       </w:r>
     </w:p>
-    <w:bookmarkEnd w:id="51"/>
-    <w:bookmarkStart w:id="52" w:name="ref-banks2011"/>
+    <w:bookmarkEnd w:id="52"/>
+    <w:bookmarkStart w:id="54" w:name="ref-anderson2020"/>
+    <w:p>
+      <w:pPr>
+        <w:pStyle w:val="Bibliography"/>
+      </w:pPr>
+      <w:r>
+        <w:t xml:space="preserve">Anderson, S.C., Grandin, C., Edwards, A.M., Grinnell, M.H., Ricard, D., and Haigh, R. 2020. csasdown: Reproducible CSAS reports with bookdown. Available from</w:t>
+      </w:r>
+      <w:r>
+        <w:t xml:space="preserve"> </w:t>
+      </w:r>
+      <w:hyperlink r:id="rId53">
+        <w:r>
+          <w:rPr>
+            <w:rStyle w:val="Hyperlink"/>
+          </w:rPr>
+          <w:t xml:space="preserve">https://github.com/pbs-assess/csasdown</w:t>
+        </w:r>
+      </w:hyperlink>
+      <w:r>
+        <w:t xml:space="preserve">.</w:t>
+      </w:r>
+    </w:p>
+    <w:bookmarkEnd w:id="54"/>
+    <w:bookmarkStart w:id="55" w:name="ref-banks2011"/>
     <w:p>
       <w:pPr>
         <w:pStyle w:val="Bibliography"/>
@@ -3971,8 +4041,8 @@
         <w:t xml:space="preserve">(1): 4. bepress.</w:t>
       </w:r>
     </w:p>
-    <w:bookmarkEnd w:id="52"/>
-    <w:bookmarkStart w:id="53" w:name="ref-cadigan2016"/>
+    <w:bookmarkEnd w:id="55"/>
+    <w:bookmarkStart w:id="56" w:name="ref-cadigan2016"/>
     <w:p>
       <w:pPr>
         <w:pStyle w:val="Bibliography"/>
@@ -3993,8 +4063,8 @@
         <w:t xml:space="preserve">(2): 296–308. NRC Research Press.</w:t>
       </w:r>
     </w:p>
-    <w:bookmarkEnd w:id="53"/>
-    <w:bookmarkStart w:id="54" w:name="ref-catalan2018"/>
+    <w:bookmarkEnd w:id="56"/>
+    <w:bookmarkStart w:id="57" w:name="ref-catalan2018"/>
     <w:p>
       <w:pPr>
         <w:pStyle w:val="Bibliography"/>
@@ -4015,8 +4085,8 @@
         <w:t xml:space="preserve">: 186–195. Elsevier.</w:t>
       </w:r>
     </w:p>
-    <w:bookmarkEnd w:id="54"/>
-    <w:bookmarkStart w:id="56" w:name="ref-chang2018b"/>
+    <w:bookmarkEnd w:id="57"/>
+    <w:bookmarkStart w:id="59" w:name="ref-chang2018b"/>
     <w:p>
       <w:pPr>
         <w:pStyle w:val="Bibliography"/>
@@ -4027,7 +4097,7 @@
       <w:r>
         <w:t xml:space="preserve"> </w:t>
       </w:r>
-      <w:hyperlink r:id="rId55">
+      <w:hyperlink r:id="rId58">
         <w:r>
           <w:rPr>
             <w:rStyle w:val="Hyperlink"/>
@@ -4039,8 +4109,8 @@
         <w:t xml:space="preserve">.</w:t>
       </w:r>
     </w:p>
-    <w:bookmarkEnd w:id="56"/>
-    <w:bookmarkStart w:id="58" w:name="ref-chang2018a"/>
+    <w:bookmarkEnd w:id="59"/>
+    <w:bookmarkStart w:id="61" w:name="ref-chang2018a"/>
     <w:p>
       <w:pPr>
         <w:pStyle w:val="Bibliography"/>
@@ -4051,7 +4121,7 @@
       <w:r>
         <w:t xml:space="preserve"> </w:t>
       </w:r>
-      <w:hyperlink r:id="rId57">
+      <w:hyperlink r:id="rId60">
         <w:r>
           <w:rPr>
             <w:rStyle w:val="Hyperlink"/>
@@ -4063,8 +4133,8 @@
         <w:t xml:space="preserve">.</w:t>
       </w:r>
     </w:p>
-    <w:bookmarkEnd w:id="58"/>
-    <w:bookmarkStart w:id="60" w:name="ref-cheng2016"/>
+    <w:bookmarkEnd w:id="61"/>
+    <w:bookmarkStart w:id="63" w:name="ref-cheng2016"/>
     <w:p>
       <w:pPr>
         <w:pStyle w:val="Bibliography"/>
@@ -4075,7 +4145,7 @@
       <w:r>
         <w:t xml:space="preserve"> </w:t>
       </w:r>
-      <w:hyperlink r:id="rId59">
+      <w:hyperlink r:id="rId62">
         <w:r>
           <w:rPr>
             <w:rStyle w:val="Hyperlink"/>
@@ -4087,8 +4157,8 @@
         <w:t xml:space="preserve">.</w:t>
       </w:r>
     </w:p>
-    <w:bookmarkEnd w:id="60"/>
-    <w:bookmarkStart w:id="62" w:name="ref-cheng2018"/>
+    <w:bookmarkEnd w:id="63"/>
+    <w:bookmarkStart w:id="65" w:name="ref-cheng2018"/>
     <w:p>
       <w:pPr>
         <w:pStyle w:val="Bibliography"/>
@@ -4099,7 +4169,7 @@
       <w:r>
         <w:t xml:space="preserve"> </w:t>
       </w:r>
-      <w:hyperlink r:id="rId61">
+      <w:hyperlink r:id="rId64">
         <w:r>
           <w:rPr>
             <w:rStyle w:val="Hyperlink"/>
@@ -4111,8 +4181,8 @@
         <w:t xml:space="preserve">.</w:t>
       </w:r>
     </w:p>
-    <w:bookmarkEnd w:id="62"/>
-    <w:bookmarkStart w:id="63" w:name="ref-dwyer2019"/>
+    <w:bookmarkEnd w:id="65"/>
+    <w:bookmarkStart w:id="66" w:name="ref-dwyer2019"/>
     <w:p>
       <w:pPr>
         <w:pStyle w:val="Bibliography"/>
@@ -4142,8 +4212,8 @@
         <w:t xml:space="preserve">: v + 126p.</w:t>
       </w:r>
     </w:p>
-    <w:bookmarkEnd w:id="63"/>
-    <w:bookmarkStart w:id="64" w:name="ref-fisherkeller1988"/>
+    <w:bookmarkEnd w:id="66"/>
+    <w:bookmarkStart w:id="67" w:name="ref-fisherkeller1988"/>
     <w:p>
       <w:pPr>
         <w:pStyle w:val="Bibliography"/>
@@ -4152,8 +4222,8 @@
         <w:t xml:space="preserve">Fisherkeller, M.A., Friedman, J.H., and Tukey, J.W. 1988. PRIM-9: An interactive multidimensional data display and analysis system. Dynamic Graphics for Statistics: 91–109. Wadsworth &amp; Brooks/Cole.</w:t>
       </w:r>
     </w:p>
-    <w:bookmarkEnd w:id="64"/>
-    <w:bookmarkStart w:id="65" w:name="ref-fomel2009"/>
+    <w:bookmarkEnd w:id="67"/>
+    <w:bookmarkStart w:id="68" w:name="ref-fomel2009"/>
     <w:p>
       <w:pPr>
         <w:pStyle w:val="Bibliography"/>
@@ -4174,8 +4244,8 @@
         <w:t xml:space="preserve">(1): 5. IEEE Computer Society.</w:t>
       </w:r>
     </w:p>
-    <w:bookmarkEnd w:id="65"/>
-    <w:bookmarkStart w:id="66" w:name="ref-fournier2012"/>
+    <w:bookmarkEnd w:id="68"/>
+    <w:bookmarkStart w:id="69" w:name="ref-fournier2012"/>
     <w:p>
       <w:pPr>
         <w:pStyle w:val="Bibliography"/>
@@ -4196,8 +4266,8 @@
         <w:t xml:space="preserve">(2): 233–249. Taylor &amp; Francis.</w:t>
       </w:r>
     </w:p>
-    <w:bookmarkEnd w:id="66"/>
-    <w:bookmarkStart w:id="68" w:name="ref-gelman2014"/>
+    <w:bookmarkEnd w:id="69"/>
+    <w:bookmarkStart w:id="71" w:name="ref-gelman2014"/>
     <w:p>
       <w:pPr>
         <w:pStyle w:val="Bibliography"/>
@@ -4217,7 +4287,7 @@
       <w:r>
         <w:t xml:space="preserve">: 460. doi:</w:t>
       </w:r>
-      <w:hyperlink r:id="rId67">
+      <w:hyperlink r:id="rId70">
         <w:r>
           <w:rPr>
             <w:rStyle w:val="Hyperlink"/>
@@ -4229,8 +4299,8 @@
         <w:t xml:space="preserve">.</w:t>
       </w:r>
     </w:p>
-    <w:bookmarkEnd w:id="68"/>
-    <w:bookmarkStart w:id="69" w:name="ref-goethel2019"/>
+    <w:bookmarkEnd w:id="71"/>
+    <w:bookmarkStart w:id="72" w:name="ref-goethel2019"/>
     <w:p>
       <w:pPr>
         <w:pStyle w:val="Bibliography"/>
@@ -4251,8 +4321,8 @@
         <w:t xml:space="preserve">(10): 1895–1913. NRC Research Press.</w:t>
       </w:r>
     </w:p>
-    <w:bookmarkEnd w:id="69"/>
-    <w:bookmarkStart w:id="70" w:name="ref-gomez2016"/>
+    <w:bookmarkEnd w:id="72"/>
+    <w:bookmarkStart w:id="73" w:name="ref-gomez2016"/>
     <w:p>
       <w:pPr>
         <w:pStyle w:val="Bibliography"/>
@@ -4273,8 +4343,8 @@
         <w:t xml:space="preserve">(12): 801–819. NRC Research Press.</w:t>
       </w:r>
     </w:p>
-    <w:bookmarkEnd w:id="70"/>
-    <w:bookmarkStart w:id="71" w:name="ref-hampton2015"/>
+    <w:bookmarkEnd w:id="73"/>
+    <w:bookmarkStart w:id="74" w:name="ref-hampton2015"/>
     <w:p>
       <w:pPr>
         <w:pStyle w:val="Bibliography"/>
@@ -4295,8 +4365,8 @@
         <w:t xml:space="preserve">(7): 1–13.</w:t>
       </w:r>
     </w:p>
-    <w:bookmarkEnd w:id="71"/>
-    <w:bookmarkStart w:id="72" w:name="ref-hampton2013"/>
+    <w:bookmarkEnd w:id="74"/>
+    <w:bookmarkStart w:id="75" w:name="ref-hampton2013"/>
     <w:p>
       <w:pPr>
         <w:pStyle w:val="Bibliography"/>
@@ -4317,8 +4387,8 @@
         <w:t xml:space="preserve">(3): 156–162. Wiley Online Library.</w:t>
       </w:r>
     </w:p>
-    <w:bookmarkEnd w:id="72"/>
-    <w:bookmarkStart w:id="73" w:name="ref-hazen2018"/>
+    <w:bookmarkEnd w:id="75"/>
+    <w:bookmarkStart w:id="76" w:name="ref-hazen2018"/>
     <w:p>
       <w:pPr>
         <w:pStyle w:val="Bibliography"/>
@@ -4339,8 +4409,8 @@
         <w:t xml:space="preserve">(5): eaar3001. American Association for the Advancement of Science.</w:t>
       </w:r>
     </w:p>
-    <w:bookmarkEnd w:id="73"/>
-    <w:bookmarkStart w:id="74" w:name="ref-hilborn1992"/>
+    <w:bookmarkEnd w:id="76"/>
+    <w:bookmarkStart w:id="77" w:name="ref-hilborn1992"/>
     <w:p>
       <w:pPr>
         <w:pStyle w:val="Bibliography"/>
@@ -4349,8 +4419,30 @@
         <w:t xml:space="preserve">Hilborn, R., and Walters, C.J. 1992. Quantitative fisheries stock assessment: Choice, dynamics and uncertainty. Chapman; Hall.</w:t>
       </w:r>
     </w:p>
-    <w:bookmarkEnd w:id="74"/>
-    <w:bookmarkStart w:id="75" w:name="ref-jones2016"/>
+    <w:bookmarkEnd w:id="77"/>
+    <w:bookmarkStart w:id="78" w:name="ref-ices2018"/>
+    <w:p>
+      <w:pPr>
+        <w:pStyle w:val="Bibliography"/>
+      </w:pPr>
+      <w:r>
+        <w:t xml:space="preserve">ICES. 2018. EU request on dissemination of ICES advice beyond pdf files.</w:t>
+      </w:r>
+      <w:r>
+        <w:t xml:space="preserve"> </w:t>
+      </w:r>
+      <w:r>
+        <w:rPr>
+          <w:b/>
+        </w:rPr>
+        <w:t xml:space="preserve">DOI: 10.17895/ices.pub.4657</w:t>
+      </w:r>
+      <w:r>
+        <w:t xml:space="preserve">.</w:t>
+      </w:r>
+    </w:p>
+    <w:bookmarkEnd w:id="78"/>
+    <w:bookmarkStart w:id="79" w:name="ref-jones2016"/>
     <w:p>
       <w:pPr>
         <w:pStyle w:val="Bibliography"/>
@@ -4371,8 +4463,8 @@
         <w:t xml:space="preserve">: 412–426. Elsevier.</w:t>
       </w:r>
     </w:p>
-    <w:bookmarkEnd w:id="75"/>
-    <w:bookmarkStart w:id="76" w:name="ref-keena2016"/>
+    <w:bookmarkEnd w:id="79"/>
+    <w:bookmarkStart w:id="80" w:name="ref-keena2016"/>
     <w:p>
       <w:pPr>
         <w:pStyle w:val="Bibliography"/>
@@ -4393,8 +4485,8 @@
         <w:t xml:space="preserve">(1): 1–7. Society for Imaging Science; Technology.</w:t>
       </w:r>
     </w:p>
-    <w:bookmarkEnd w:id="76"/>
-    <w:bookmarkStart w:id="78" w:name="ref-kristensen2015"/>
+    <w:bookmarkEnd w:id="80"/>
+    <w:bookmarkStart w:id="82" w:name="ref-kristensen2015"/>
     <w:p>
       <w:pPr>
         <w:pStyle w:val="Bibliography"/>
@@ -4414,7 +4506,7 @@
       <w:r>
         <w:t xml:space="preserve">(5): 1–21. doi:</w:t>
       </w:r>
-      <w:hyperlink r:id="rId77">
+      <w:hyperlink r:id="rId81">
         <w:r>
           <w:rPr>
             <w:rStyle w:val="Hyperlink"/>
@@ -4426,8 +4518,8 @@
         <w:t xml:space="preserve">.</w:t>
       </w:r>
     </w:p>
-    <w:bookmarkEnd w:id="78"/>
-    <w:bookmarkStart w:id="79" w:name="ref-leek2015a"/>
+    <w:bookmarkEnd w:id="82"/>
+    <w:bookmarkStart w:id="83" w:name="ref-leek2015a"/>
     <w:p>
       <w:pPr>
         <w:pStyle w:val="Bibliography"/>
@@ -4448,8 +4540,8 @@
         <w:t xml:space="preserve">(7549): 612.</w:t>
       </w:r>
     </w:p>
-    <w:bookmarkEnd w:id="79"/>
-    <w:bookmarkStart w:id="80" w:name="ref-leek2015b"/>
+    <w:bookmarkEnd w:id="83"/>
+    <w:bookmarkStart w:id="84" w:name="ref-leek2015b"/>
     <w:p>
       <w:pPr>
         <w:pStyle w:val="Bibliography"/>
@@ -4470,8 +4562,8 @@
         <w:t xml:space="preserve">(6): 1645–1646. National Acad Sciences.</w:t>
       </w:r>
     </w:p>
-    <w:bookmarkEnd w:id="80"/>
-    <w:bookmarkStart w:id="81" w:name="ref-letcher2018"/>
+    <w:bookmarkEnd w:id="84"/>
+    <w:bookmarkStart w:id="85" w:name="ref-letcher2018"/>
     <w:p>
       <w:pPr>
         <w:pStyle w:val="Bibliography"/>
@@ -4492,8 +4584,8 @@
         <w:t xml:space="preserve">(5): 241–248. Wiley Online Library.</w:t>
       </w:r>
     </w:p>
-    <w:bookmarkEnd w:id="81"/>
-    <w:bookmarkStart w:id="82" w:name="ref-levontin2017"/>
+    <w:bookmarkEnd w:id="85"/>
+    <w:bookmarkStart w:id="86" w:name="ref-levontin2017"/>
     <w:p>
       <w:pPr>
         <w:pStyle w:val="Bibliography"/>
@@ -4514,8 +4606,8 @@
         <w:t xml:space="preserve">: 114–121. Elsevier.</w:t>
       </w:r>
     </w:p>
-    <w:bookmarkEnd w:id="82"/>
-    <w:bookmarkStart w:id="83" w:name="ref-lewis2018"/>
+    <w:bookmarkEnd w:id="86"/>
+    <w:bookmarkStart w:id="87" w:name="ref-lewis2018"/>
     <w:p>
       <w:pPr>
         <w:pStyle w:val="Bibliography"/>
@@ -4536,8 +4628,8 @@
         <w:t xml:space="preserve">(1): 172–179. Wiley Online Library.</w:t>
       </w:r>
     </w:p>
-    <w:bookmarkEnd w:id="83"/>
-    <w:bookmarkStart w:id="84" w:name="ref-link1999"/>
+    <w:bookmarkEnd w:id="87"/>
+    <w:bookmarkStart w:id="88" w:name="ref-link1999"/>
     <w:p>
       <w:pPr>
         <w:pStyle w:val="Bibliography"/>
@@ -4558,8 +4650,8 @@
         <w:t xml:space="preserve">(3): 1017–1027. [Wiley, Wildlife Society].</w:t>
       </w:r>
     </w:p>
-    <w:bookmarkEnd w:id="84"/>
-    <w:bookmarkStart w:id="85" w:name="ref-lowndes2017"/>
+    <w:bookmarkEnd w:id="88"/>
+    <w:bookmarkStart w:id="89" w:name="ref-lowndes2017"/>
     <w:p>
       <w:pPr>
         <w:pStyle w:val="Bibliography"/>
@@ -4580,8 +4672,32 @@
         <w:t xml:space="preserve">(6): 0160. Nature Publishing Group.</w:t>
       </w:r>
     </w:p>
-    <w:bookmarkEnd w:id="85"/>
-    <w:bookmarkStart w:id="86" w:name="ref-maunder2013"/>
+    <w:bookmarkEnd w:id="89"/>
+    <w:bookmarkStart w:id="91" w:name="ref-magnusson2020"/>
+    <w:p>
+      <w:pPr>
+        <w:pStyle w:val="Bibliography"/>
+      </w:pPr>
+      <w:r>
+        <w:t xml:space="preserve">Magnusson, A., and Millar, C. 2020. IcesTAF: Functions to support the ices transparent assessment framework. Available from</w:t>
+      </w:r>
+      <w:r>
+        <w:t xml:space="preserve"> </w:t>
+      </w:r>
+      <w:hyperlink r:id="rId90">
+        <w:r>
+          <w:rPr>
+            <w:rStyle w:val="Hyperlink"/>
+          </w:rPr>
+          <w:t xml:space="preserve">https://CRAN.R-project.org/package=icesTAF</w:t>
+        </w:r>
+      </w:hyperlink>
+      <w:r>
+        <w:t xml:space="preserve">.</w:t>
+      </w:r>
+    </w:p>
+    <w:bookmarkEnd w:id="91"/>
+    <w:bookmarkStart w:id="92" w:name="ref-maunder2013"/>
     <w:p>
       <w:pPr>
         <w:pStyle w:val="Bibliography"/>
@@ -4602,8 +4718,8 @@
         <w:t xml:space="preserve">: 61–74. Elsevier.</w:t>
       </w:r>
     </w:p>
-    <w:bookmarkEnd w:id="86"/>
-    <w:bookmarkStart w:id="87" w:name="ref-maxwell2015"/>
+    <w:bookmarkEnd w:id="92"/>
+    <w:bookmarkStart w:id="93" w:name="ref-maxwell2015"/>
     <w:p>
       <w:pPr>
         <w:pStyle w:val="Bibliography"/>
@@ -4624,8 +4740,8 @@
         <w:t xml:space="preserve">: 42–50. Elsevier.</w:t>
       </w:r>
     </w:p>
-    <w:bookmarkEnd w:id="87"/>
-    <w:bookmarkStart w:id="88" w:name="ref-mchenry2019"/>
+    <w:bookmarkEnd w:id="93"/>
+    <w:bookmarkStart w:id="94" w:name="ref-mchenry2019"/>
     <w:p>
       <w:pPr>
         <w:pStyle w:val="Bibliography"/>
@@ -4646,8 +4762,8 @@
         <w:t xml:space="preserve">(12): 4208–4221. Wiley Online Library.</w:t>
       </w:r>
     </w:p>
-    <w:bookmarkEnd w:id="88"/>
-    <w:bookmarkStart w:id="89" w:name="ref-mcinerny2014"/>
+    <w:bookmarkEnd w:id="94"/>
+    <w:bookmarkStart w:id="95" w:name="ref-mcinerny2014"/>
     <w:p>
       <w:pPr>
         <w:pStyle w:val="Bibliography"/>
@@ -4668,8 +4784,8 @@
         <w:t xml:space="preserve">(3): 148–157. Elsevier.</w:t>
       </w:r>
     </w:p>
-    <w:bookmarkEnd w:id="89"/>
-    <w:bookmarkStart w:id="90" w:name="ref-miller2019"/>
+    <w:bookmarkEnd w:id="95"/>
+    <w:bookmarkStart w:id="96" w:name="ref-miller2019"/>
     <w:p>
       <w:pPr>
         <w:pStyle w:val="Bibliography"/>
@@ -4690,8 +4806,8 @@
         <w:t xml:space="preserve">(4): 643–656. NRC Research Press.</w:t>
       </w:r>
     </w:p>
-    <w:bookmarkEnd w:id="90"/>
-    <w:bookmarkStart w:id="91" w:name="ref-perkel2018"/>
+    <w:bookmarkEnd w:id="96"/>
+    <w:bookmarkStart w:id="97" w:name="ref-perkel2018"/>
     <w:p>
       <w:pPr>
         <w:pStyle w:val="Bibliography"/>
@@ -4712,8 +4828,8 @@
         <w:t xml:space="preserve">(7690): 133–134.</w:t>
       </w:r>
     </w:p>
-    <w:bookmarkEnd w:id="91"/>
-    <w:bookmarkStart w:id="92" w:name="ref-plummer2003"/>
+    <w:bookmarkEnd w:id="97"/>
+    <w:bookmarkStart w:id="98" w:name="ref-plummer2003"/>
     <w:p>
       <w:pPr>
         <w:pStyle w:val="Bibliography"/>
@@ -4737,8 +4853,8 @@
         <w:t xml:space="preserve">Proceedings of the 3rd international workshop on distributed statistical computing. Vienna, Austria.</w:t>
       </w:r>
     </w:p>
-    <w:bookmarkEnd w:id="92"/>
-    <w:bookmarkStart w:id="94" w:name="ref-R"/>
+    <w:bookmarkEnd w:id="98"/>
+    <w:bookmarkStart w:id="100" w:name="ref-R"/>
     <w:p>
       <w:pPr>
         <w:pStyle w:val="Bibliography"/>
@@ -4749,7 +4865,7 @@
       <w:r>
         <w:t xml:space="preserve"> </w:t>
       </w:r>
-      <w:hyperlink r:id="rId93">
+      <w:hyperlink r:id="rId99">
         <w:r>
           <w:rPr>
             <w:rStyle w:val="Hyperlink"/>
@@ -4761,18 +4877,42 @@
         <w:t xml:space="preserve">.</w:t>
       </w:r>
     </w:p>
-    <w:bookmarkEnd w:id="94"/>
-    <w:bookmarkStart w:id="95" w:name="ref-rideout2018"/>
+    <w:bookmarkEnd w:id="100"/>
+    <w:bookmarkStart w:id="102" w:name="ref-regular2020"/>
     <w:p>
       <w:pPr>
         <w:pStyle w:val="Bibliography"/>
       </w:pPr>
       <w:r>
+        <w:t xml:space="preserve">Regular, P., Rodgers, B., Wheeland, L., Anderson, S., Grandin, C., Ismay, C., and Solomon, N. 2020. NAFOdown: An R markdown template for producing NAFO scientific council documents. Available from</w:t>
+      </w:r>
+      <w:r>
+        <w:t xml:space="preserve"> </w:t>
+      </w:r>
+      <w:hyperlink r:id="rId101">
+        <w:r>
+          <w:rPr>
+            <w:rStyle w:val="Hyperlink"/>
+          </w:rPr>
+          <w:t xml:space="preserve">https://github.com/nafc-assess/NAFOdown</w:t>
+        </w:r>
+      </w:hyperlink>
+      <w:r>
+        <w:t xml:space="preserve">.</w:t>
+      </w:r>
+    </w:p>
+    <w:bookmarkEnd w:id="102"/>
+    <w:bookmarkStart w:id="103" w:name="ref-rideout2018"/>
+    <w:p>
+      <w:pPr>
+        <w:pStyle w:val="Bibliography"/>
+      </w:pPr>
+      <w:r>
         <w:t xml:space="preserve">Rideout, R., and Ings, D. 2018. Research Vessel Bottom Trawl Survey Report (NL Region): A stock-by-stock summary of survey information up to and including the 2017 spring and autumn surveys. Canadian Technical Report of Fisheries; Aquatic Sciences No. 3267.</w:t>
       </w:r>
     </w:p>
-    <w:bookmarkEnd w:id="95"/>
-    <w:bookmarkStart w:id="97" w:name="ref-Rstudio"/>
+    <w:bookmarkEnd w:id="103"/>
+    <w:bookmarkStart w:id="105" w:name="ref-Rstudio"/>
     <w:p>
       <w:pPr>
         <w:pStyle w:val="Bibliography"/>
@@ -4783,7 +4923,7 @@
       <w:r>
         <w:t xml:space="preserve"> </w:t>
       </w:r>
-      <w:hyperlink r:id="rId96">
+      <w:hyperlink r:id="rId104">
         <w:r>
           <w:rPr>
             <w:rStyle w:val="Hyperlink"/>
@@ -4795,8 +4935,8 @@
         <w:t xml:space="preserve">.</w:t>
       </w:r>
     </w:p>
-    <w:bookmarkEnd w:id="97"/>
-    <w:bookmarkStart w:id="99" w:name="ref-sievert2018"/>
+    <w:bookmarkEnd w:id="105"/>
+    <w:bookmarkStart w:id="107" w:name="ref-sievert2018"/>
     <w:p>
       <w:pPr>
         <w:pStyle w:val="Bibliography"/>
@@ -4807,7 +4947,7 @@
       <w:r>
         <w:t xml:space="preserve"> </w:t>
       </w:r>
-      <w:hyperlink r:id="rId98">
+      <w:hyperlink r:id="rId106">
         <w:r>
           <w:rPr>
             <w:rStyle w:val="Hyperlink"/>
@@ -4819,8 +4959,8 @@
         <w:t xml:space="preserve">.</w:t>
       </w:r>
     </w:p>
-    <w:bookmarkEnd w:id="99"/>
-    <w:bookmarkStart w:id="100" w:name="ref-smith1981"/>
+    <w:bookmarkEnd w:id="107"/>
+    <w:bookmarkStart w:id="108" w:name="ref-smith1981"/>
     <w:p>
       <w:pPr>
         <w:pStyle w:val="Bibliography"/>
@@ -4829,8 +4969,8 @@
         <w:t xml:space="preserve">Smith, S., and Somerton, G. 1981. STRAP: A User-Oriented Computer Analysis System for Groundfish Research Trawl Survey Data. Canadian Technical Report of Fisheries; Aquatic Sciences No. 1030.</w:t>
       </w:r>
     </w:p>
-    <w:bookmarkEnd w:id="100"/>
-    <w:bookmarkStart w:id="101" w:name="ref-taggart1995"/>
+    <w:bookmarkEnd w:id="108"/>
+    <w:bookmarkStart w:id="109" w:name="ref-taggart1995"/>
     <w:p>
       <w:pPr>
         <w:pStyle w:val="Bibliography"/>
@@ -4851,8 +4991,8 @@
         <w:t xml:space="preserve">.</w:t>
       </w:r>
     </w:p>
-    <w:bookmarkEnd w:id="101"/>
-    <w:bookmarkStart w:id="103" w:name="ref-tukey1977"/>
+    <w:bookmarkEnd w:id="109"/>
+    <w:bookmarkStart w:id="111" w:name="ref-tukey1977"/>
     <w:p>
       <w:pPr>
         <w:pStyle w:val="Bibliography"/>
@@ -4863,7 +5003,7 @@
       <w:r>
         <w:t xml:space="preserve"> </w:t>
       </w:r>
-      <w:hyperlink r:id="rId102">
+      <w:hyperlink r:id="rId110">
         <w:r>
           <w:rPr>
             <w:rStyle w:val="Hyperlink"/>
@@ -4875,8 +5015,8 @@
         <w:t xml:space="preserve">.</w:t>
       </w:r>
     </w:p>
-    <w:bookmarkEnd w:id="103"/>
-    <w:bookmarkStart w:id="104" w:name="ref-tukey1985"/>
+    <w:bookmarkEnd w:id="111"/>
+    <w:bookmarkStart w:id="112" w:name="ref-tukey1985"/>
     <w:p>
       <w:pPr>
         <w:pStyle w:val="Bibliography"/>
@@ -4900,8 +5040,8 @@
         <w:t xml:space="preserve">Proceedings of the sixth annual conference and exposition: Computer graphics’85. National Computer Graphics Association, Fairfax, VA. pp. 773–785.</w:t>
       </w:r>
     </w:p>
-    <w:bookmarkEnd w:id="104"/>
-    <w:bookmarkStart w:id="105" w:name="ref-yeatman2018"/>
+    <w:bookmarkEnd w:id="112"/>
+    <w:bookmarkStart w:id="113" w:name="ref-yeatman2018"/>
     <w:p>
       <w:pPr>
         <w:pStyle w:val="Bibliography"/>
@@ -4922,8 +5062,8 @@
         <w:t xml:space="preserve">(1): 940. Nature Publishing Group.</w:t>
       </w:r>
     </w:p>
-    <w:bookmarkEnd w:id="105"/>
-    <w:bookmarkEnd w:id="106"/>
+    <w:bookmarkEnd w:id="113"/>
+    <w:bookmarkEnd w:id="114"/>
     <w:sectPr>
       <w:footerReference w:type="default" r:id="rId9"/>
       <w:pgSz w:w="12240" w:h="15840"/>

</xml_diff>

<commit_message>
Change placement of new paragraph in the 'Towards open stock assessment' section
</commit_message>
<xml_diff>
--- a/analysis/paper/manuscript.docx
+++ b/analysis/paper/manuscript.docx
@@ -3405,7 +3405,7 @@
       </w:pPr>
       <w:bookmarkStart w:id="32" w:name="towards-open-stock-assessment"/>
       <w:r>
-        <w:t xml:space="preserve">Towards open stock-assessment</w:t>
+        <w:t xml:space="preserve">Towards open stock assessment</w:t>
       </w:r>
       <w:bookmarkEnd w:id="32"/>
     </w:p>
@@ -3500,24 +3500,7 @@
         <w:pStyle w:val="BodyText"/>
       </w:pPr>
       <w:r>
-        <w:t xml:space="preserve">The tools presented here are additions to the growing number of interactive stock assessment tools being developed and applied across the globe (see Appendix A). We believe that such tools represent an important a step forward in terms of open science and reproducible research in addition to being a major step forward in how stock assessments are presented and critiqued. Although these tools do not reveal the entire data pipeline, in conjunction with posting code and data on-line, they represent a significant advance over more traditional methods. Similarly, these tools do not fully alleviate pragmatic issues associated with reproducible research. For example, it is unlikely that an individual has the time to fully review and recreate a particular analysis in its entirety when most participants are already overcommitted</w:t>
-      </w:r>
-      <w:r>
-        <w:t xml:space="preserve"> </w:t>
-      </w:r>
-      <w:r>
-        <w:t xml:space="preserve">(Banks 2011)</w:t>
-      </w:r>
-      <w:r>
-        <w:t xml:space="preserve">. Further, in the case of NCAM, considerable statistical experience and expertise is required simply to run the model. However, the dashboard approach removes many of these obstacles. The html file contains all model inputs, outputs and diagnostics in an open, and easy to use, interactive document that can be distributed prior to meetings. As such, participants can assess the results and diagnostics at their leisure. Specific experience with the tools used to generate the results are not required to constructively and critically review of the results presented in the dashboard.</w:t>
-      </w:r>
-    </w:p>
-    <w:p>
-      <w:pPr>
-        <w:pStyle w:val="BodyText"/>
-      </w:pPr>
-      <w:r>
-        <w:t xml:space="preserve">Pragmatic issues aside, it is not hard to picture a future whereby the full data to document pipeline is open and accessible. Open resources are actively being developed and used to improve accessibility to all the data, methods and results that feed into stock assessments</w:t>
+        <w:t xml:space="preserve">A culture of openness is actively evolving in the field of stock assessment and, at this point, it is not hard to picture a future where it is commonplace for the the full data to document pipeline to be open and accessible. Open resources are actively being developed and used to improve accessibility to all the data, methods and results that feed into stock assessments</w:t>
       </w:r>
       <w:r>
         <w:t xml:space="preserve"> </w:t>
@@ -3549,7 +3532,7 @@
         <w:t xml:space="preserve">(e.g. ICES 2018; Anderson et al. 2020; Regular et al. 2020)</w:t>
       </w:r>
       <w:r>
-        <w:t xml:space="preserve">. These stand-alone advisory documents can be interactive, as is the case for the VISA tool</w:t>
+        <w:t xml:space="preserve">, and these documents can be interactive, as is the case for the VISA tool</w:t>
       </w:r>
       <w:r>
         <w:t xml:space="preserve"> </w:t>
@@ -3558,10 +3541,24 @@
         <w:t xml:space="preserve">(ICES 2018)</w:t>
       </w:r>
       <w:r>
-        <w:t xml:space="preserve"> </w:t>
-      </w:r>
-      <w:r>
-        <w:t xml:space="preserve">or, as discussed here, they can be supplemented by interactive tools. The technology behind these initiatives is rapidly developing and, at the same time, society is becoming increasingly reliant on screens. We may therefore reach a point where interactive documents become commonplace through increasingly open stock assessment processes.</w:t>
+        <w:t xml:space="preserve">, or they can be supplemented by interactive tools. There is plenty of opportunity for synergies between these initiatives, as most are being developed using R, and all details and decisions can be traceable and accessible using an online repository such as GitHub. We therefore foresee a future where stock assessments become increasingly open and reproducible.</w:t>
+      </w:r>
+    </w:p>
+    <w:p>
+      <w:pPr>
+        <w:pStyle w:val="BodyText"/>
+      </w:pPr>
+      <w:r>
+        <w:t xml:space="preserve">Providing open access to code and data, however, does not necessarily make a stock assessment more accessible. We believe that interactive tools, such as those presented here and in Appendix A, represent an important a step forward in terms of open science as they make the peer review process more efficient. Although these tools do not reveal the entire data pipeline, a wide range of peers can easily access and review details that may be inaccessible even if the pipeline is open. For example, it is unlikely that an individual has the time to fully review and recreate a particular analysis in its entirety when most participants are already overcommitted</w:t>
+      </w:r>
+      <w:r>
+        <w:t xml:space="preserve"> </w:t>
+      </w:r>
+      <w:r>
+        <w:t xml:space="preserve">(Banks 2011)</w:t>
+      </w:r>
+      <w:r>
+        <w:t xml:space="preserve">. Further, in the case of NCAM, considerable statistical experience and expertise is required simply to run the model. However, the dashboard approach removes many of these obstacles. The html file contains all model inputs, outputs and diagnostics in an open, and easy to use, interactive document that can be distributed prior to meetings. As such, participants can assess the results and diagnostics at their leisure. Specific experience with the tools used to generate the results are not required to constructively and critically review of the results presented in the dashboard.</w:t>
       </w:r>
     </w:p>
     <w:p>

</xml_diff>

<commit_message>
Add link to GitHub repo to paper
</commit_message>
<xml_diff>
--- a/analysis/paper/manuscript.docx
+++ b/analysis/paper/manuscript.docx
@@ -1549,7 +1549,16 @@
         <w:t xml:space="preserve">(Maunder and Punt 2013)</w:t>
       </w:r>
       <w:r>
-        <w:t xml:space="preserve">. While these advances have surely improved the advice provided at stock assessments, it has become more difficult to communicate the basis of this advice in a meaningful way. Traditional formats (e.g. slides) for presenting information at stakeholder meetings are often insufficient to convey the richness of information available and the static and sequential nature of these formats can stifle meaningful discussions. A solution to this problem is the effective use of interactive visualization tools</w:t>
+        <w:t xml:space="preserve">. While these advances have surely improved the advice provided at stock assessments, it has become more difficult to communicate the basis of this advice in a meaningful way. Visualisation play a critical role in communicating this information to stakeholders</w:t>
+      </w:r>
+      <w:r>
+        <w:t xml:space="preserve"> </w:t>
+      </w:r>
+      <w:r>
+        <w:t xml:space="preserve">(Levontin et al. 2017)</w:t>
+      </w:r>
+      <w:r>
+        <w:t xml:space="preserve">, however, traditional formats (e.g. slides) are often insufficient to convey the richness of information available and the static and sequential nature of these formats can stifle meaningful discussions. A solution to this problem is the effective use of interactive visualization tools</w:t>
       </w:r>
       <w:r>
         <w:t xml:space="preserve"> </w:t>
@@ -3238,7 +3247,15 @@
         <w:t xml:space="preserve"> </w:t>
       </w:r>
       <w:r>
-        <w:t xml:space="preserve">pages). The plots and tables included in the dashboard are similar to those typically presented at assessment meetings and in research documents. However, there are two key benefits of this approach over the modus operandi of producing static documents and slides. First, interactive plots nested in a dashboard permit relatively easy and efficient access to the details as it replaces scrolling through tens, if not hundreds, of pages or slides with mouse-clicks across pages holding data-rich illustrations (i.e. both broader patterns and finer details in the data are accessible via zooming and tooltips). Second, the automated nature of the dashboard circumvents the monotonous, time-consuming and error-prone task of copying and pasting figures, tables and values into documents and slides, although, we note that this point is not exclusive to the proposed approach (e.g. slide shows can easily be made using R markdown). Both benefits expedite the process of exploring a range of model configurations as the automated output facilitate quick views of standard diagnostics and the interactive plots facilitate detailed explorations and comparisons of models with different configurations. The dashboard also makes it easy to share the results with colleagues and stakeholders as it is rendered into a self-contained html file. This allows others to independently scrutinize details of both data and the model that are typically only accessible to the analyst. Such access improves the transparency of the stock assessment model which, in turn, leads to richer discussion and scrutiny of the biological and statistical rigor of the model. For instance, visualizations depicting the model assumptions, process errors and confidence intervals around the projections raised important questions on the impact of the assumptions on the projections from the model. These questions were raised during the first assessment meeting in which this tool was used and the ensuing discussions left us with the impression that this tool helped the assessment biologists, academics, resource managers and fisheries representatives in the room gain a deeper understanding of the uncertainties and the patterns in the risk tables. Feedback and personal testimony from multiple stakeholders who have used the dashboard reaffirmed our impression that the tool is helpful as there was general agreement that access to the details eases communication and relieve concerns that something is hidden.</w:t>
+        <w:t xml:space="preserve">pages). The plots and tables included in the dashboard are similar to those typically presented at assessment meetings and in research documents. However, there are two key benefits of this approach over the modus operandi of producing static documents and slides. First, interactive plots nested in a dashboard permit relatively easy and efficient access to the details as it replaces scrolling through tens, if not hundreds, of pages or slides with mouse-clicks across pages holding data-rich illustrations (i.e. both broader patterns and finer details in the data are accessible via zooming and tooltips). Second, the automated nature of the dashboard circumvents the monotonous, time-consuming and error-prone task of copying and pasting figures, tables and values into documents and slides, although, we note that this point is not exclusive to the proposed approach (e.g. slide shows can easily be made using R markdown). Both benefits expedite the process of exploring a range of model configurations as the automated output facilitate quick views of standard diagnostics and the interactive plots facilitate detailed explorations and comparisons of models with different configurations.</w:t>
+      </w:r>
+    </w:p>
+    <w:p>
+      <w:pPr>
+        <w:pStyle w:val="BodyText"/>
+      </w:pPr>
+      <w:r>
+        <w:t xml:space="preserve">The dashboard also makes it easy to share the results with colleagues and stakeholders as it is rendered into a self-contained html file. This allows others to independently scrutinize details of both data and the model that are typically only accessible to the analyst. Such access improves the transparency of the stock assessment model which, in turn, leads to richer discussion and scrutiny of the biological and statistical rigor of the model. For instance, visualizations depicting the model assumptions, process errors and confidence intervals around the projections raised important questions on the impact of the assumptions on the projections from the model. These questions were raised during the first assessment meeting in which this tool was used and the ensuing discussions left us with the impression that this tool helped the assessment biologists, academics, resource managers and fisheries representatives in the room gain a deeper understanding of the uncertainties and the patterns in the risk tables. Feedback and personal testimony from multiple stakeholders who have used the dashboard reaffirmed our impression that the tool is helpful as there was general agreement that access to the details eases communication and relieve concerns that something is hidden.</w:t>
       </w:r>
     </w:p>
     <w:p>
@@ -3403,11 +3420,29 @@
       <w:pPr>
         <w:pStyle w:val="Heading1"/>
       </w:pPr>
-      <w:bookmarkStart w:id="32" w:name="towards-open-stock-assessment"/>
+      <w:bookmarkStart w:id="32" w:name="generic-vs.-bespoke"/>
+      <w:r>
+        <w:t xml:space="preserve">Generic vs. bespoke</w:t>
+      </w:r>
+      <w:bookmarkEnd w:id="32"/>
+    </w:p>
+    <w:p>
+      <w:pPr>
+        <w:pStyle w:val="FirstParagraph"/>
+      </w:pPr>
+      <w:r>
+        <w:t xml:space="preserve">The tools highlighted here were custom built to solve data visualization challenges that are common to many fisheries management organizations.</w:t>
+      </w:r>
+    </w:p>
+    <w:p>
+      <w:pPr>
+        <w:pStyle w:val="Heading1"/>
+      </w:pPr>
+      <w:bookmarkStart w:id="33" w:name="towards-open-stock-assessment"/>
       <w:r>
         <w:t xml:space="preserve">Towards open stock assessment</w:t>
       </w:r>
-      <w:bookmarkEnd w:id="32"/>
+      <w:bookmarkEnd w:id="33"/>
     </w:p>
     <w:p>
       <w:pPr>
@@ -3511,7 +3546,7 @@
       <w:r>
         <w:t xml:space="preserve"> </w:t>
       </w:r>
-      <w:hyperlink r:id="rId33">
+      <w:hyperlink r:id="rId34">
         <w:r>
           <w:rPr>
             <w:rStyle w:val="Hyperlink"/>
@@ -3565,11 +3600,11 @@
       <w:pPr>
         <w:pStyle w:val="Heading1"/>
       </w:pPr>
-      <w:bookmarkStart w:id="34" w:name="conclusions"/>
+      <w:bookmarkStart w:id="35" w:name="conclusions"/>
       <w:r>
         <w:t xml:space="preserve">Conclusions</w:t>
       </w:r>
-      <w:bookmarkEnd w:id="34"/>
+      <w:bookmarkEnd w:id="35"/>
     </w:p>
     <w:p>
       <w:pPr>
@@ -3597,18 +3632,18 @@
         <w:t xml:space="preserve">(McInerny et al. 2014)</w:t>
       </w:r>
       <w:r>
-        <w:t xml:space="preserve">, but fisheries management organizations rarely have the resources to fund such initiatives. Consequently, the process of communicating fisheries science tends to be the responsibility of fisheries scientists who lack formal training in these fields. In our three examples, the developers (first, second and third authors) were relatively proficient with R and have natural aptitudes for programming and graphic design, but all had their formal training in field-based population ecology. While some learning time was needed (a few weeks), the learning curve was relatively minor because there was no need to learn a new programming language (e.g. JavaScript, CSS, etc.). Moreover, a growing user base means that most programming issues were readily addressed through simple internet searches. There are also a growing number of exemplars (Appendix A), beyond what we show here, to inspire the development of new interactive tools. We expect the accessibility and quality of these tools to continue to improve as more people in the fisheries community develop and use interactive documents. It is our experience that the upfront investment in time has already paid dividends in terms of efficiencies of delivering products for subsequent stock assessments, and in the quality of the data exploration and understanding.</w:t>
+        <w:t xml:space="preserve">, but fisheries management organizations rarely have the resources to fund such initiatives. Consequently, the process of communicating fisheries science tends to be the responsibility of fisheries scientists who lack formal training in these fields. In our three examples, the developers (first, second and third authors) were relatively proficient with R and have natural aptitudes for programming and graphic design, but all had their formal training in field-based population ecology. While some learning time was needed, the learning curve was relatively minor because there was no need to learn a new programming language (e.g. JavaScript, CSS, etc.). We can confirm that an R user can construct a basic dashboard within a day, using Supplement 1 as a guide, and a more custom dashboard in a matter of weeks. Moreover, a growing user base means that most programming issues can be readily addressed through simple internet searches. There are also a growing number of exemplars (Appendix A), beyond what we show here, to inspire the development of new interactive tools. Once over the initial learning curve, the time investment may not be much greater than one would invest into a standard presentation. We expect the accessibility and quality of these tools to continue to improve as more people in the fisheries community develop and use interactive documents. It is our experience that the upfront investment in time has already paid dividends in terms of efficiencies of delivering products for subsequent stock assessments, and in the quality of the data exploration and understanding.</w:t>
       </w:r>
     </w:p>
     <w:p>
       <w:pPr>
         <w:pStyle w:val="Heading1"/>
       </w:pPr>
-      <w:bookmarkStart w:id="35" w:name="acknowledgements"/>
+      <w:bookmarkStart w:id="36" w:name="acknowledgements"/>
       <w:r>
         <w:t xml:space="preserve">Acknowledgements</w:t>
       </w:r>
-      <w:bookmarkEnd w:id="35"/>
+      <w:bookmarkEnd w:id="36"/>
     </w:p>
     <w:p>
       <w:pPr>
@@ -3620,13 +3655,65 @@
     </w:p>
     <w:p>
       <w:pPr>
+        <w:pStyle w:val="BodyText"/>
+      </w:pPr>
+      <w:r>
+        <w:t xml:space="preserve">All code used to generate this paper, Supplement 1 (</w:t>
+      </w:r>
+      <w:r>
+        <w:t xml:space="preserve">“</w:t>
+      </w:r>
+      <w:r>
+        <w:t xml:space="preserve">Getting Started</w:t>
+      </w:r>
+      <w:r>
+        <w:t xml:space="preserve">”</w:t>
+      </w:r>
+      <w:r>
+        <w:t xml:space="preserve"> </w:t>
+      </w:r>
+      <w:r>
+        <w:t xml:space="preserve">dashboard) and Supplement 2 (</w:t>
+      </w:r>
+      <w:r>
+        <w:t xml:space="preserve">“</w:t>
+      </w:r>
+      <w:r>
+        <w:t xml:space="preserve">NCAM explorer</w:t>
+      </w:r>
+      <w:r>
+        <w:t xml:space="preserve">”</w:t>
+      </w:r>
+      <w:r>
+        <w:t xml:space="preserve"> </w:t>
+      </w:r>
+      <w:r>
+        <w:t xml:space="preserve">dashboard) are available at</w:t>
+      </w:r>
+      <w:r>
+        <w:t xml:space="preserve"> </w:t>
+      </w:r>
+      <w:hyperlink r:id="rId37">
+        <w:r>
+          <w:rPr>
+            <w:rStyle w:val="Hyperlink"/>
+          </w:rPr>
+          <w:t xml:space="preserve">https://github.com/PaulRegular/interactive-stock-assessment</w:t>
+        </w:r>
+      </w:hyperlink>
+      <w:r>
+        <w:t xml:space="preserve">.</w:t>
+      </w:r>
+    </w:p>
+    <w:p>
+      <w:pPr>
         <w:pStyle w:val="Heading1"/>
       </w:pPr>
-      <w:bookmarkStart w:id="36" w:name="appendix-a"/>
+      <w:bookmarkStart w:id="38" w:name="appendix-a"/>
       <w:r>
         <w:t xml:space="preserve">Appendix A</w:t>
       </w:r>
-      <w:bookmarkEnd w:id="36"/>
+      <w:bookmarkEnd w:id="38"/>
     </w:p>
     <w:p>
       <w:pPr>
@@ -3647,7 +3734,7 @@
       <w:r>
         <w:t xml:space="preserve">Marine Aggregates Application (</w:t>
       </w:r>
-      <w:hyperlink r:id="rId37">
+      <w:hyperlink r:id="rId39">
         <w:r>
           <w:rPr>
             <w:rStyle w:val="Hyperlink"/>
@@ -3670,7 +3757,7 @@
       <w:r>
         <w:t xml:space="preserve">Species Dashboard (</w:t>
       </w:r>
-      <w:hyperlink r:id="rId38">
+      <w:hyperlink r:id="rId40">
         <w:r>
           <w:rPr>
             <w:rStyle w:val="Hyperlink"/>
@@ -3693,7 +3780,7 @@
       <w:r>
         <w:t xml:space="preserve">The Stock Book (</w:t>
       </w:r>
-      <w:hyperlink r:id="rId39">
+      <w:hyperlink r:id="rId41">
         <w:r>
           <w:rPr>
             <w:rStyle w:val="Hyperlink"/>
@@ -3716,7 +3803,7 @@
       <w:r>
         <w:t xml:space="preserve">Data-Limited Fisheries Toolkit demo (</w:t>
       </w:r>
-      <w:hyperlink r:id="rId40">
+      <w:hyperlink r:id="rId42">
         <w:r>
           <w:rPr>
             <w:rStyle w:val="Hyperlink"/>
@@ -3739,7 +3826,7 @@
       <w:r>
         <w:t xml:space="preserve">Toy Tuna MSE application (</w:t>
       </w:r>
-      <w:hyperlink r:id="rId41">
+      <w:hyperlink r:id="rId43">
         <w:r>
           <w:rPr>
             <w:rStyle w:val="Hyperlink"/>
@@ -3762,7 +3849,7 @@
       <w:r>
         <w:t xml:space="preserve">Exploring Groundfish in an Ecosystem Context (</w:t>
       </w:r>
-      <w:hyperlink r:id="rId42">
+      <w:hyperlink r:id="rId44">
         <w:r>
           <w:rPr>
             <w:rStyle w:val="Hyperlink"/>
@@ -3785,7 +3872,7 @@
       <w:r>
         <w:t xml:space="preserve">EcoCast Explorer (</w:t>
       </w:r>
-      <w:hyperlink r:id="rId43">
+      <w:hyperlink r:id="rId45">
         <w:r>
           <w:rPr>
             <w:rStyle w:val="Hyperlink"/>
@@ -3817,7 +3904,7 @@
       <w:r>
         <w:t xml:space="preserve">B-VBGM! Bayesian Von Bertalanffy Growth Model tool (</w:t>
       </w:r>
-      <w:hyperlink r:id="rId44">
+      <w:hyperlink r:id="rId46">
         <w:r>
           <w:rPr>
             <w:rStyle w:val="Hyperlink"/>
@@ -3849,7 +3936,7 @@
       <w:r>
         <w:t xml:space="preserve">Beyond Temperature tool (</w:t>
       </w:r>
-      <w:hyperlink r:id="rId45">
+      <w:hyperlink r:id="rId47">
         <w:r>
           <w:rPr>
             <w:rStyle w:val="Hyperlink"/>
@@ -3881,7 +3968,7 @@
       <w:r>
         <w:t xml:space="preserve">BRSApp (</w:t>
       </w:r>
-      <w:hyperlink r:id="rId46">
+      <w:hyperlink r:id="rId48">
         <w:r>
           <w:rPr>
             <w:rStyle w:val="Hyperlink"/>
@@ -3913,7 +4000,7 @@
       <w:r>
         <w:t xml:space="preserve">VISA tool (e.g. </w:t>
       </w:r>
-      <w:hyperlink r:id="rId47">
+      <w:hyperlink r:id="rId49">
         <w:r>
           <w:rPr>
             <w:rStyle w:val="Hyperlink"/>
@@ -3938,14 +4025,14 @@
       <w:pPr>
         <w:pStyle w:val="Heading1"/>
       </w:pPr>
-      <w:bookmarkStart w:id="48" w:name="references"/>
+      <w:bookmarkStart w:id="50" w:name="references"/>
       <w:r>
         <w:t xml:space="preserve">References</w:t>
       </w:r>
-      <w:bookmarkEnd w:id="48"/>
-    </w:p>
-    <w:bookmarkStart w:id="114" w:name="refs"/>
-    <w:bookmarkStart w:id="50" w:name="ref-allaire2017"/>
+      <w:bookmarkEnd w:id="50"/>
+    </w:p>
+    <w:bookmarkStart w:id="116" w:name="refs"/>
+    <w:bookmarkStart w:id="52" w:name="ref-allaire2017"/>
     <w:p>
       <w:pPr>
         <w:pStyle w:val="Bibliography"/>
@@ -3956,7 +4043,7 @@
       <w:r>
         <w:t xml:space="preserve"> </w:t>
       </w:r>
-      <w:hyperlink r:id="rId49">
+      <w:hyperlink r:id="rId51">
         <w:r>
           <w:rPr>
             <w:rStyle w:val="Hyperlink"/>
@@ -3968,8 +4055,8 @@
         <w:t xml:space="preserve">.</w:t>
       </w:r>
     </w:p>
-    <w:bookmarkEnd w:id="50"/>
-    <w:bookmarkStart w:id="52" w:name="ref-allaire2018"/>
+    <w:bookmarkEnd w:id="52"/>
+    <w:bookmarkStart w:id="54" w:name="ref-allaire2018"/>
     <w:p>
       <w:pPr>
         <w:pStyle w:val="Bibliography"/>
@@ -3980,7 +4067,7 @@
       <w:r>
         <w:t xml:space="preserve"> </w:t>
       </w:r>
-      <w:hyperlink r:id="rId51">
+      <w:hyperlink r:id="rId53">
         <w:r>
           <w:rPr>
             <w:rStyle w:val="Hyperlink"/>
@@ -3992,8 +4079,8 @@
         <w:t xml:space="preserve">.</w:t>
       </w:r>
     </w:p>
-    <w:bookmarkEnd w:id="52"/>
-    <w:bookmarkStart w:id="54" w:name="ref-anderson2020"/>
+    <w:bookmarkEnd w:id="54"/>
+    <w:bookmarkStart w:id="56" w:name="ref-anderson2020"/>
     <w:p>
       <w:pPr>
         <w:pStyle w:val="Bibliography"/>
@@ -4004,7 +4091,7 @@
       <w:r>
         <w:t xml:space="preserve"> </w:t>
       </w:r>
-      <w:hyperlink r:id="rId53">
+      <w:hyperlink r:id="rId55">
         <w:r>
           <w:rPr>
             <w:rStyle w:val="Hyperlink"/>
@@ -4016,8 +4103,8 @@
         <w:t xml:space="preserve">.</w:t>
       </w:r>
     </w:p>
-    <w:bookmarkEnd w:id="54"/>
-    <w:bookmarkStart w:id="55" w:name="ref-banks2011"/>
+    <w:bookmarkEnd w:id="56"/>
+    <w:bookmarkStart w:id="57" w:name="ref-banks2011"/>
     <w:p>
       <w:pPr>
         <w:pStyle w:val="Bibliography"/>
@@ -4038,8 +4125,8 @@
         <w:t xml:space="preserve">(1): 4. bepress.</w:t>
       </w:r>
     </w:p>
-    <w:bookmarkEnd w:id="55"/>
-    <w:bookmarkStart w:id="56" w:name="ref-cadigan2016"/>
+    <w:bookmarkEnd w:id="57"/>
+    <w:bookmarkStart w:id="58" w:name="ref-cadigan2016"/>
     <w:p>
       <w:pPr>
         <w:pStyle w:val="Bibliography"/>
@@ -4060,8 +4147,8 @@
         <w:t xml:space="preserve">(2): 296–308. NRC Research Press.</w:t>
       </w:r>
     </w:p>
-    <w:bookmarkEnd w:id="56"/>
-    <w:bookmarkStart w:id="57" w:name="ref-catalan2018"/>
+    <w:bookmarkEnd w:id="58"/>
+    <w:bookmarkStart w:id="59" w:name="ref-catalan2018"/>
     <w:p>
       <w:pPr>
         <w:pStyle w:val="Bibliography"/>
@@ -4082,8 +4169,8 @@
         <w:t xml:space="preserve">: 186–195. Elsevier.</w:t>
       </w:r>
     </w:p>
-    <w:bookmarkEnd w:id="57"/>
-    <w:bookmarkStart w:id="59" w:name="ref-chang2018b"/>
+    <w:bookmarkEnd w:id="59"/>
+    <w:bookmarkStart w:id="61" w:name="ref-chang2018b"/>
     <w:p>
       <w:pPr>
         <w:pStyle w:val="Bibliography"/>
@@ -4094,7 +4181,7 @@
       <w:r>
         <w:t xml:space="preserve"> </w:t>
       </w:r>
-      <w:hyperlink r:id="rId58">
+      <w:hyperlink r:id="rId60">
         <w:r>
           <w:rPr>
             <w:rStyle w:val="Hyperlink"/>
@@ -4106,8 +4193,8 @@
         <w:t xml:space="preserve">.</w:t>
       </w:r>
     </w:p>
-    <w:bookmarkEnd w:id="59"/>
-    <w:bookmarkStart w:id="61" w:name="ref-chang2018a"/>
+    <w:bookmarkEnd w:id="61"/>
+    <w:bookmarkStart w:id="63" w:name="ref-chang2018a"/>
     <w:p>
       <w:pPr>
         <w:pStyle w:val="Bibliography"/>
@@ -4118,7 +4205,7 @@
       <w:r>
         <w:t xml:space="preserve"> </w:t>
       </w:r>
-      <w:hyperlink r:id="rId60">
+      <w:hyperlink r:id="rId62">
         <w:r>
           <w:rPr>
             <w:rStyle w:val="Hyperlink"/>
@@ -4130,8 +4217,8 @@
         <w:t xml:space="preserve">.</w:t>
       </w:r>
     </w:p>
-    <w:bookmarkEnd w:id="61"/>
-    <w:bookmarkStart w:id="63" w:name="ref-cheng2016"/>
+    <w:bookmarkEnd w:id="63"/>
+    <w:bookmarkStart w:id="65" w:name="ref-cheng2016"/>
     <w:p>
       <w:pPr>
         <w:pStyle w:val="Bibliography"/>
@@ -4142,7 +4229,7 @@
       <w:r>
         <w:t xml:space="preserve"> </w:t>
       </w:r>
-      <w:hyperlink r:id="rId62">
+      <w:hyperlink r:id="rId64">
         <w:r>
           <w:rPr>
             <w:rStyle w:val="Hyperlink"/>
@@ -4154,8 +4241,8 @@
         <w:t xml:space="preserve">.</w:t>
       </w:r>
     </w:p>
-    <w:bookmarkEnd w:id="63"/>
-    <w:bookmarkStart w:id="65" w:name="ref-cheng2018"/>
+    <w:bookmarkEnd w:id="65"/>
+    <w:bookmarkStart w:id="67" w:name="ref-cheng2018"/>
     <w:p>
       <w:pPr>
         <w:pStyle w:val="Bibliography"/>
@@ -4166,7 +4253,7 @@
       <w:r>
         <w:t xml:space="preserve"> </w:t>
       </w:r>
-      <w:hyperlink r:id="rId64">
+      <w:hyperlink r:id="rId66">
         <w:r>
           <w:rPr>
             <w:rStyle w:val="Hyperlink"/>
@@ -4178,8 +4265,8 @@
         <w:t xml:space="preserve">.</w:t>
       </w:r>
     </w:p>
-    <w:bookmarkEnd w:id="65"/>
-    <w:bookmarkStart w:id="66" w:name="ref-dwyer2019"/>
+    <w:bookmarkEnd w:id="67"/>
+    <w:bookmarkStart w:id="68" w:name="ref-dwyer2019"/>
     <w:p>
       <w:pPr>
         <w:pStyle w:val="Bibliography"/>
@@ -4209,8 +4296,8 @@
         <w:t xml:space="preserve">: v + 126p.</w:t>
       </w:r>
     </w:p>
-    <w:bookmarkEnd w:id="66"/>
-    <w:bookmarkStart w:id="67" w:name="ref-fisherkeller1988"/>
+    <w:bookmarkEnd w:id="68"/>
+    <w:bookmarkStart w:id="69" w:name="ref-fisherkeller1988"/>
     <w:p>
       <w:pPr>
         <w:pStyle w:val="Bibliography"/>
@@ -4219,8 +4306,8 @@
         <w:t xml:space="preserve">Fisherkeller, M.A., Friedman, J.H., and Tukey, J.W. 1988. PRIM-9: An interactive multidimensional data display and analysis system. Dynamic Graphics for Statistics: 91–109. Wadsworth &amp; Brooks/Cole.</w:t>
       </w:r>
     </w:p>
-    <w:bookmarkEnd w:id="67"/>
-    <w:bookmarkStart w:id="68" w:name="ref-fomel2009"/>
+    <w:bookmarkEnd w:id="69"/>
+    <w:bookmarkStart w:id="70" w:name="ref-fomel2009"/>
     <w:p>
       <w:pPr>
         <w:pStyle w:val="Bibliography"/>
@@ -4241,8 +4328,8 @@
         <w:t xml:space="preserve">(1): 5. IEEE Computer Society.</w:t>
       </w:r>
     </w:p>
-    <w:bookmarkEnd w:id="68"/>
-    <w:bookmarkStart w:id="69" w:name="ref-fournier2012"/>
+    <w:bookmarkEnd w:id="70"/>
+    <w:bookmarkStart w:id="71" w:name="ref-fournier2012"/>
     <w:p>
       <w:pPr>
         <w:pStyle w:val="Bibliography"/>
@@ -4263,8 +4350,8 @@
         <w:t xml:space="preserve">(2): 233–249. Taylor &amp; Francis.</w:t>
       </w:r>
     </w:p>
-    <w:bookmarkEnd w:id="69"/>
-    <w:bookmarkStart w:id="71" w:name="ref-gelman2014"/>
+    <w:bookmarkEnd w:id="71"/>
+    <w:bookmarkStart w:id="73" w:name="ref-gelman2014"/>
     <w:p>
       <w:pPr>
         <w:pStyle w:val="Bibliography"/>
@@ -4284,7 +4371,7 @@
       <w:r>
         <w:t xml:space="preserve">: 460. doi:</w:t>
       </w:r>
-      <w:hyperlink r:id="rId70">
+      <w:hyperlink r:id="rId72">
         <w:r>
           <w:rPr>
             <w:rStyle w:val="Hyperlink"/>
@@ -4296,8 +4383,8 @@
         <w:t xml:space="preserve">.</w:t>
       </w:r>
     </w:p>
-    <w:bookmarkEnd w:id="71"/>
-    <w:bookmarkStart w:id="72" w:name="ref-goethel2019"/>
+    <w:bookmarkEnd w:id="73"/>
+    <w:bookmarkStart w:id="74" w:name="ref-goethel2019"/>
     <w:p>
       <w:pPr>
         <w:pStyle w:val="Bibliography"/>
@@ -4318,8 +4405,8 @@
         <w:t xml:space="preserve">(10): 1895–1913. NRC Research Press.</w:t>
       </w:r>
     </w:p>
-    <w:bookmarkEnd w:id="72"/>
-    <w:bookmarkStart w:id="73" w:name="ref-gomez2016"/>
+    <w:bookmarkEnd w:id="74"/>
+    <w:bookmarkStart w:id="75" w:name="ref-gomez2016"/>
     <w:p>
       <w:pPr>
         <w:pStyle w:val="Bibliography"/>
@@ -4340,8 +4427,8 @@
         <w:t xml:space="preserve">(12): 801–819. NRC Research Press.</w:t>
       </w:r>
     </w:p>
-    <w:bookmarkEnd w:id="73"/>
-    <w:bookmarkStart w:id="74" w:name="ref-hampton2015"/>
+    <w:bookmarkEnd w:id="75"/>
+    <w:bookmarkStart w:id="76" w:name="ref-hampton2015"/>
     <w:p>
       <w:pPr>
         <w:pStyle w:val="Bibliography"/>
@@ -4362,8 +4449,8 @@
         <w:t xml:space="preserve">(7): 1–13.</w:t>
       </w:r>
     </w:p>
-    <w:bookmarkEnd w:id="74"/>
-    <w:bookmarkStart w:id="75" w:name="ref-hampton2013"/>
+    <w:bookmarkEnd w:id="76"/>
+    <w:bookmarkStart w:id="77" w:name="ref-hampton2013"/>
     <w:p>
       <w:pPr>
         <w:pStyle w:val="Bibliography"/>
@@ -4384,8 +4471,8 @@
         <w:t xml:space="preserve">(3): 156–162. Wiley Online Library.</w:t>
       </w:r>
     </w:p>
-    <w:bookmarkEnd w:id="75"/>
-    <w:bookmarkStart w:id="76" w:name="ref-hazen2018"/>
+    <w:bookmarkEnd w:id="77"/>
+    <w:bookmarkStart w:id="78" w:name="ref-hazen2018"/>
     <w:p>
       <w:pPr>
         <w:pStyle w:val="Bibliography"/>
@@ -4406,8 +4493,8 @@
         <w:t xml:space="preserve">(5): eaar3001. American Association for the Advancement of Science.</w:t>
       </w:r>
     </w:p>
-    <w:bookmarkEnd w:id="76"/>
-    <w:bookmarkStart w:id="77" w:name="ref-hilborn1992"/>
+    <w:bookmarkEnd w:id="78"/>
+    <w:bookmarkStart w:id="79" w:name="ref-hilborn1992"/>
     <w:p>
       <w:pPr>
         <w:pStyle w:val="Bibliography"/>
@@ -4416,8 +4503,8 @@
         <w:t xml:space="preserve">Hilborn, R., and Walters, C.J. 1992. Quantitative fisheries stock assessment: Choice, dynamics and uncertainty. Chapman; Hall.</w:t>
       </w:r>
     </w:p>
-    <w:bookmarkEnd w:id="77"/>
-    <w:bookmarkStart w:id="78" w:name="ref-ices2018"/>
+    <w:bookmarkEnd w:id="79"/>
+    <w:bookmarkStart w:id="80" w:name="ref-ices2018"/>
     <w:p>
       <w:pPr>
         <w:pStyle w:val="Bibliography"/>
@@ -4438,8 +4525,8 @@
         <w:t xml:space="preserve">.</w:t>
       </w:r>
     </w:p>
-    <w:bookmarkEnd w:id="78"/>
-    <w:bookmarkStart w:id="79" w:name="ref-jones2016"/>
+    <w:bookmarkEnd w:id="80"/>
+    <w:bookmarkStart w:id="81" w:name="ref-jones2016"/>
     <w:p>
       <w:pPr>
         <w:pStyle w:val="Bibliography"/>
@@ -4460,8 +4547,8 @@
         <w:t xml:space="preserve">: 412–426. Elsevier.</w:t>
       </w:r>
     </w:p>
-    <w:bookmarkEnd w:id="79"/>
-    <w:bookmarkStart w:id="80" w:name="ref-keena2016"/>
+    <w:bookmarkEnd w:id="81"/>
+    <w:bookmarkStart w:id="82" w:name="ref-keena2016"/>
     <w:p>
       <w:pPr>
         <w:pStyle w:val="Bibliography"/>
@@ -4482,8 +4569,8 @@
         <w:t xml:space="preserve">(1): 1–7. Society for Imaging Science; Technology.</w:t>
       </w:r>
     </w:p>
-    <w:bookmarkEnd w:id="80"/>
-    <w:bookmarkStart w:id="82" w:name="ref-kristensen2015"/>
+    <w:bookmarkEnd w:id="82"/>
+    <w:bookmarkStart w:id="84" w:name="ref-kristensen2015"/>
     <w:p>
       <w:pPr>
         <w:pStyle w:val="Bibliography"/>
@@ -4503,7 +4590,7 @@
       <w:r>
         <w:t xml:space="preserve">(5): 1–21. doi:</w:t>
       </w:r>
-      <w:hyperlink r:id="rId81">
+      <w:hyperlink r:id="rId83">
         <w:r>
           <w:rPr>
             <w:rStyle w:val="Hyperlink"/>
@@ -4515,8 +4602,8 @@
         <w:t xml:space="preserve">.</w:t>
       </w:r>
     </w:p>
-    <w:bookmarkEnd w:id="82"/>
-    <w:bookmarkStart w:id="83" w:name="ref-leek2015a"/>
+    <w:bookmarkEnd w:id="84"/>
+    <w:bookmarkStart w:id="85" w:name="ref-leek2015a"/>
     <w:p>
       <w:pPr>
         <w:pStyle w:val="Bibliography"/>
@@ -4537,8 +4624,8 @@
         <w:t xml:space="preserve">(7549): 612.</w:t>
       </w:r>
     </w:p>
-    <w:bookmarkEnd w:id="83"/>
-    <w:bookmarkStart w:id="84" w:name="ref-leek2015b"/>
+    <w:bookmarkEnd w:id="85"/>
+    <w:bookmarkStart w:id="86" w:name="ref-leek2015b"/>
     <w:p>
       <w:pPr>
         <w:pStyle w:val="Bibliography"/>
@@ -4559,8 +4646,8 @@
         <w:t xml:space="preserve">(6): 1645–1646. National Acad Sciences.</w:t>
       </w:r>
     </w:p>
-    <w:bookmarkEnd w:id="84"/>
-    <w:bookmarkStart w:id="85" w:name="ref-letcher2018"/>
+    <w:bookmarkEnd w:id="86"/>
+    <w:bookmarkStart w:id="87" w:name="ref-letcher2018"/>
     <w:p>
       <w:pPr>
         <w:pStyle w:val="Bibliography"/>
@@ -4581,8 +4668,8 @@
         <w:t xml:space="preserve">(5): 241–248. Wiley Online Library.</w:t>
       </w:r>
     </w:p>
-    <w:bookmarkEnd w:id="85"/>
-    <w:bookmarkStart w:id="86" w:name="ref-levontin2017"/>
+    <w:bookmarkEnd w:id="87"/>
+    <w:bookmarkStart w:id="88" w:name="ref-levontin2017"/>
     <w:p>
       <w:pPr>
         <w:pStyle w:val="Bibliography"/>
@@ -4603,8 +4690,8 @@
         <w:t xml:space="preserve">: 114–121. Elsevier.</w:t>
       </w:r>
     </w:p>
-    <w:bookmarkEnd w:id="86"/>
-    <w:bookmarkStart w:id="87" w:name="ref-lewis2018"/>
+    <w:bookmarkEnd w:id="88"/>
+    <w:bookmarkStart w:id="89" w:name="ref-lewis2018"/>
     <w:p>
       <w:pPr>
         <w:pStyle w:val="Bibliography"/>
@@ -4625,8 +4712,8 @@
         <w:t xml:space="preserve">(1): 172–179. Wiley Online Library.</w:t>
       </w:r>
     </w:p>
-    <w:bookmarkEnd w:id="87"/>
-    <w:bookmarkStart w:id="88" w:name="ref-link1999"/>
+    <w:bookmarkEnd w:id="89"/>
+    <w:bookmarkStart w:id="90" w:name="ref-link1999"/>
     <w:p>
       <w:pPr>
         <w:pStyle w:val="Bibliography"/>
@@ -4647,8 +4734,8 @@
         <w:t xml:space="preserve">(3): 1017–1027. [Wiley, Wildlife Society].</w:t>
       </w:r>
     </w:p>
-    <w:bookmarkEnd w:id="88"/>
-    <w:bookmarkStart w:id="89" w:name="ref-lowndes2017"/>
+    <w:bookmarkEnd w:id="90"/>
+    <w:bookmarkStart w:id="91" w:name="ref-lowndes2017"/>
     <w:p>
       <w:pPr>
         <w:pStyle w:val="Bibliography"/>
@@ -4669,8 +4756,8 @@
         <w:t xml:space="preserve">(6): 0160. Nature Publishing Group.</w:t>
       </w:r>
     </w:p>
-    <w:bookmarkEnd w:id="89"/>
-    <w:bookmarkStart w:id="91" w:name="ref-magnusson2020"/>
+    <w:bookmarkEnd w:id="91"/>
+    <w:bookmarkStart w:id="93" w:name="ref-magnusson2020"/>
     <w:p>
       <w:pPr>
         <w:pStyle w:val="Bibliography"/>
@@ -4681,7 +4768,7 @@
       <w:r>
         <w:t xml:space="preserve"> </w:t>
       </w:r>
-      <w:hyperlink r:id="rId90">
+      <w:hyperlink r:id="rId92">
         <w:r>
           <w:rPr>
             <w:rStyle w:val="Hyperlink"/>
@@ -4693,8 +4780,8 @@
         <w:t xml:space="preserve">.</w:t>
       </w:r>
     </w:p>
-    <w:bookmarkEnd w:id="91"/>
-    <w:bookmarkStart w:id="92" w:name="ref-maunder2013"/>
+    <w:bookmarkEnd w:id="93"/>
+    <w:bookmarkStart w:id="94" w:name="ref-maunder2013"/>
     <w:p>
       <w:pPr>
         <w:pStyle w:val="Bibliography"/>
@@ -4715,8 +4802,8 @@
         <w:t xml:space="preserve">: 61–74. Elsevier.</w:t>
       </w:r>
     </w:p>
-    <w:bookmarkEnd w:id="92"/>
-    <w:bookmarkStart w:id="93" w:name="ref-maxwell2015"/>
+    <w:bookmarkEnd w:id="94"/>
+    <w:bookmarkStart w:id="95" w:name="ref-maxwell2015"/>
     <w:p>
       <w:pPr>
         <w:pStyle w:val="Bibliography"/>
@@ -4737,8 +4824,8 @@
         <w:t xml:space="preserve">: 42–50. Elsevier.</w:t>
       </w:r>
     </w:p>
-    <w:bookmarkEnd w:id="93"/>
-    <w:bookmarkStart w:id="94" w:name="ref-mchenry2019"/>
+    <w:bookmarkEnd w:id="95"/>
+    <w:bookmarkStart w:id="96" w:name="ref-mchenry2019"/>
     <w:p>
       <w:pPr>
         <w:pStyle w:val="Bibliography"/>
@@ -4759,8 +4846,8 @@
         <w:t xml:space="preserve">(12): 4208–4221. Wiley Online Library.</w:t>
       </w:r>
     </w:p>
-    <w:bookmarkEnd w:id="94"/>
-    <w:bookmarkStart w:id="95" w:name="ref-mcinerny2014"/>
+    <w:bookmarkEnd w:id="96"/>
+    <w:bookmarkStart w:id="97" w:name="ref-mcinerny2014"/>
     <w:p>
       <w:pPr>
         <w:pStyle w:val="Bibliography"/>
@@ -4781,8 +4868,8 @@
         <w:t xml:space="preserve">(3): 148–157. Elsevier.</w:t>
       </w:r>
     </w:p>
-    <w:bookmarkEnd w:id="95"/>
-    <w:bookmarkStart w:id="96" w:name="ref-miller2019"/>
+    <w:bookmarkEnd w:id="97"/>
+    <w:bookmarkStart w:id="98" w:name="ref-miller2019"/>
     <w:p>
       <w:pPr>
         <w:pStyle w:val="Bibliography"/>
@@ -4803,8 +4890,8 @@
         <w:t xml:space="preserve">(4): 643–656. NRC Research Press.</w:t>
       </w:r>
     </w:p>
-    <w:bookmarkEnd w:id="96"/>
-    <w:bookmarkStart w:id="97" w:name="ref-perkel2018"/>
+    <w:bookmarkEnd w:id="98"/>
+    <w:bookmarkStart w:id="99" w:name="ref-perkel2018"/>
     <w:p>
       <w:pPr>
         <w:pStyle w:val="Bibliography"/>
@@ -4825,8 +4912,8 @@
         <w:t xml:space="preserve">(7690): 133–134.</w:t>
       </w:r>
     </w:p>
-    <w:bookmarkEnd w:id="97"/>
-    <w:bookmarkStart w:id="98" w:name="ref-plummer2003"/>
+    <w:bookmarkEnd w:id="99"/>
+    <w:bookmarkStart w:id="100" w:name="ref-plummer2003"/>
     <w:p>
       <w:pPr>
         <w:pStyle w:val="Bibliography"/>
@@ -4850,8 +4937,8 @@
         <w:t xml:space="preserve">Proceedings of the 3rd international workshop on distributed statistical computing. Vienna, Austria.</w:t>
       </w:r>
     </w:p>
-    <w:bookmarkEnd w:id="98"/>
-    <w:bookmarkStart w:id="100" w:name="ref-R"/>
+    <w:bookmarkEnd w:id="100"/>
+    <w:bookmarkStart w:id="102" w:name="ref-R"/>
     <w:p>
       <w:pPr>
         <w:pStyle w:val="Bibliography"/>
@@ -4862,7 +4949,7 @@
       <w:r>
         <w:t xml:space="preserve"> </w:t>
       </w:r>
-      <w:hyperlink r:id="rId99">
+      <w:hyperlink r:id="rId101">
         <w:r>
           <w:rPr>
             <w:rStyle w:val="Hyperlink"/>
@@ -4874,8 +4961,8 @@
         <w:t xml:space="preserve">.</w:t>
       </w:r>
     </w:p>
-    <w:bookmarkEnd w:id="100"/>
-    <w:bookmarkStart w:id="102" w:name="ref-regular2020"/>
+    <w:bookmarkEnd w:id="102"/>
+    <w:bookmarkStart w:id="104" w:name="ref-regular2020"/>
     <w:p>
       <w:pPr>
         <w:pStyle w:val="Bibliography"/>
@@ -4886,7 +4973,7 @@
       <w:r>
         <w:t xml:space="preserve"> </w:t>
       </w:r>
-      <w:hyperlink r:id="rId101">
+      <w:hyperlink r:id="rId103">
         <w:r>
           <w:rPr>
             <w:rStyle w:val="Hyperlink"/>
@@ -4898,8 +4985,8 @@
         <w:t xml:space="preserve">.</w:t>
       </w:r>
     </w:p>
-    <w:bookmarkEnd w:id="102"/>
-    <w:bookmarkStart w:id="103" w:name="ref-rideout2018"/>
+    <w:bookmarkEnd w:id="104"/>
+    <w:bookmarkStart w:id="105" w:name="ref-rideout2018"/>
     <w:p>
       <w:pPr>
         <w:pStyle w:val="Bibliography"/>
@@ -4908,8 +4995,8 @@
         <w:t xml:space="preserve">Rideout, R., and Ings, D. 2018. Research Vessel Bottom Trawl Survey Report (NL Region): A stock-by-stock summary of survey information up to and including the 2017 spring and autumn surveys. Canadian Technical Report of Fisheries; Aquatic Sciences No. 3267.</w:t>
       </w:r>
     </w:p>
-    <w:bookmarkEnd w:id="103"/>
-    <w:bookmarkStart w:id="105" w:name="ref-Rstudio"/>
+    <w:bookmarkEnd w:id="105"/>
+    <w:bookmarkStart w:id="107" w:name="ref-Rstudio"/>
     <w:p>
       <w:pPr>
         <w:pStyle w:val="Bibliography"/>
@@ -4920,7 +5007,7 @@
       <w:r>
         <w:t xml:space="preserve"> </w:t>
       </w:r>
-      <w:hyperlink r:id="rId104">
+      <w:hyperlink r:id="rId106">
         <w:r>
           <w:rPr>
             <w:rStyle w:val="Hyperlink"/>
@@ -4932,8 +5019,8 @@
         <w:t xml:space="preserve">.</w:t>
       </w:r>
     </w:p>
-    <w:bookmarkEnd w:id="105"/>
-    <w:bookmarkStart w:id="107" w:name="ref-sievert2018"/>
+    <w:bookmarkEnd w:id="107"/>
+    <w:bookmarkStart w:id="109" w:name="ref-sievert2018"/>
     <w:p>
       <w:pPr>
         <w:pStyle w:val="Bibliography"/>
@@ -4944,7 +5031,7 @@
       <w:r>
         <w:t xml:space="preserve"> </w:t>
       </w:r>
-      <w:hyperlink r:id="rId106">
+      <w:hyperlink r:id="rId108">
         <w:r>
           <w:rPr>
             <w:rStyle w:val="Hyperlink"/>
@@ -4956,8 +5043,8 @@
         <w:t xml:space="preserve">.</w:t>
       </w:r>
     </w:p>
-    <w:bookmarkEnd w:id="107"/>
-    <w:bookmarkStart w:id="108" w:name="ref-smith1981"/>
+    <w:bookmarkEnd w:id="109"/>
+    <w:bookmarkStart w:id="110" w:name="ref-smith1981"/>
     <w:p>
       <w:pPr>
         <w:pStyle w:val="Bibliography"/>
@@ -4966,8 +5053,8 @@
         <w:t xml:space="preserve">Smith, S., and Somerton, G. 1981. STRAP: A User-Oriented Computer Analysis System for Groundfish Research Trawl Survey Data. Canadian Technical Report of Fisheries; Aquatic Sciences No. 1030.</w:t>
       </w:r>
     </w:p>
-    <w:bookmarkEnd w:id="108"/>
-    <w:bookmarkStart w:id="109" w:name="ref-taggart1995"/>
+    <w:bookmarkEnd w:id="110"/>
+    <w:bookmarkStart w:id="111" w:name="ref-taggart1995"/>
     <w:p>
       <w:pPr>
         <w:pStyle w:val="Bibliography"/>
@@ -4988,8 +5075,8 @@
         <w:t xml:space="preserve">.</w:t>
       </w:r>
     </w:p>
-    <w:bookmarkEnd w:id="109"/>
-    <w:bookmarkStart w:id="111" w:name="ref-tukey1977"/>
+    <w:bookmarkEnd w:id="111"/>
+    <w:bookmarkStart w:id="113" w:name="ref-tukey1977"/>
     <w:p>
       <w:pPr>
         <w:pStyle w:val="Bibliography"/>
@@ -5000,7 +5087,7 @@
       <w:r>
         <w:t xml:space="preserve"> </w:t>
       </w:r>
-      <w:hyperlink r:id="rId110">
+      <w:hyperlink r:id="rId112">
         <w:r>
           <w:rPr>
             <w:rStyle w:val="Hyperlink"/>
@@ -5012,8 +5099,8 @@
         <w:t xml:space="preserve">.</w:t>
       </w:r>
     </w:p>
-    <w:bookmarkEnd w:id="111"/>
-    <w:bookmarkStart w:id="112" w:name="ref-tukey1985"/>
+    <w:bookmarkEnd w:id="113"/>
+    <w:bookmarkStart w:id="114" w:name="ref-tukey1985"/>
     <w:p>
       <w:pPr>
         <w:pStyle w:val="Bibliography"/>
@@ -5037,8 +5124,8 @@
         <w:t xml:space="preserve">Proceedings of the sixth annual conference and exposition: Computer graphics’85. National Computer Graphics Association, Fairfax, VA. pp. 773–785.</w:t>
       </w:r>
     </w:p>
-    <w:bookmarkEnd w:id="112"/>
-    <w:bookmarkStart w:id="113" w:name="ref-yeatman2018"/>
+    <w:bookmarkEnd w:id="114"/>
+    <w:bookmarkStart w:id="115" w:name="ref-yeatman2018"/>
     <w:p>
       <w:pPr>
         <w:pStyle w:val="Bibliography"/>
@@ -5059,8 +5146,8 @@
         <w:t xml:space="preserve">(1): 940. Nature Publishing Group.</w:t>
       </w:r>
     </w:p>
-    <w:bookmarkEnd w:id="113"/>
-    <w:bookmarkEnd w:id="114"/>
+    <w:bookmarkEnd w:id="115"/>
+    <w:bookmarkEnd w:id="116"/>
     <w:sectPr>
       <w:footerReference w:type="default" r:id="rId9"/>
       <w:pgSz w:w="12240" w:h="15840"/>

</xml_diff>

<commit_message>
Revisions following latest CJFAS review
</commit_message>
<xml_diff>
--- a/analysis/paper/manuscript.docx
+++ b/analysis/paper/manuscript.docx
@@ -1549,7 +1549,7 @@
         <w:t xml:space="preserve">(Maunder and Punt 2013)</w:t>
       </w:r>
       <w:r>
-        <w:t xml:space="preserve">. While these advances have surely improved the advice provided at stock assessments, it has become more difficult to communicate the basis of this advice in a meaningful way. Visualizations play a critical role in communicating this information to stakeholders</w:t>
+        <w:t xml:space="preserve">. While these advances have surely improved the advice provided on stock status, it has become more difficult to communicate the basis of this advice in a meaningful way. Visualizations play a critical role in communicating this information to stakeholders</w:t>
       </w:r>
       <w:r>
         <w:t xml:space="preserve"> </w:t>
@@ -1558,7 +1558,7 @@
         <w:t xml:space="preserve">(Levontin et al. 2017)</w:t>
       </w:r>
       <w:r>
-        <w:t xml:space="preserve">, however, traditional formats (e.g. slides) are often insufficient to convey the richness of information available and the static and sequential nature of these formats can stifle meaningful discussions. A solution to this problem is the effective use of interactive visualization tools</w:t>
+        <w:t xml:space="preserve">. However, traditional formats (e.g. slides) are often insufficient to convey the richness of information available and the static and sequential nature of these formats can stifle meaningful discussions. A solution to this problem is the effective use of interactive visualization tools</w:t>
       </w:r>
       <w:r>
         <w:t xml:space="preserve"> </w:t>
@@ -1640,7 +1640,7 @@
         <w:pStyle w:val="BodyText"/>
       </w:pPr>
       <w:r>
-        <w:t xml:space="preserve">We first demonstrate the application of interactive tools to data that are commonly presented in stock assessments to show how they can simplify the detailed exploration of data from long-term monitoring programs. Second, we focus on the modeling aspect of stock assessment and demonstrate how interactive tools can be used to explore, diagnose and communicate results from an integrated assessment model. This structure corresponds to two important steps in the stock assessment process: 1) data exploration, and 2) data modeling. In both cases interactive visuals are nested inside dynamic documents called</w:t>
+        <w:t xml:space="preserve">We first demonstrate the application of interactive tools to data that are commonly presented in stock assessments to show how they can simplify the detailed exploration of data from long-term monitoring programs. Second, we focus on the modeling aspect of stock assessment and demonstrate how interactive tools can be used to explore, diagnose, and communicate results from an integrated assessment model. This structure corresponds to two important steps in the stock assessment process: 1) data exploration, and 2) data modeling. In both cases interactive visuals are nested inside dynamic documents called</w:t>
       </w:r>
       <w:r>
         <w:t xml:space="preserve"> </w:t>
@@ -2571,7 +2571,7 @@
         <w:pStyle w:val="FirstParagraph"/>
       </w:pPr>
       <w:r>
-        <w:t xml:space="preserve">Northern cod (NAFO Divisions 2J3KL) has a rich history of tagging, starting in in 1954</w:t>
+        <w:t xml:space="preserve">Northern cod (NAFO Divisions 2J3KL) has a rich history of tagging, starting as a dedicated program in 1954</w:t>
       </w:r>
       <w:r>
         <w:t xml:space="preserve"> </w:t>
@@ -2583,7 +2583,7 @@
         <w:t xml:space="preserve"> </w:t>
       </w:r>
       <w:r>
-        <w:t xml:space="preserve">and continuing to this day. The tagging and recovery data are captured in a standardized database, with fields typical of most tagging programs. This database has over 600,000 records as of early 2019, with 2,000-10,000 tags deployed annually in recent decades. The tagging and capture data are used in the current assessment model for this stock</w:t>
+        <w:t xml:space="preserve">and continuing to this day. The tagging and recovery data are captured in a standardized database, with fields typical of most tagging programs. This database has over 600,000 records as of early 2019, with 2,000-10,000 tags deployed annually in recent decades. The tagging and recovery data are used in the current assessment model for this stock</w:t>
       </w:r>
       <w:r>
         <w:t xml:space="preserve"> </w:t>
@@ -2601,7 +2601,7 @@
         <w:t xml:space="preserve">1</w:t>
       </w:r>
       <w:r>
-        <w:t xml:space="preserve">) that allows a user to quickly and dynamically subset the data (e.g. ranges of release and capture years, specific geographic locations). As the application developed, it was incorporated into shinydashboard, to take advantage of the number of layout options available in shinydashboard (Table</w:t>
+        <w:t xml:space="preserve">) that allows a user to quickly and dynamically subset the data (e.g. ranges of tag release and tag recovery years, specific geographic locations). As the application developed, it was incorporated into shinydashboard, to take advantage of the number of layout options available in shinydashboard (Table</w:t>
       </w:r>
       <w:r>
         <w:t xml:space="preserve"> </w:t>
@@ -2651,7 +2651,7 @@
           <wp:inline>
             <wp:extent cx="5943600" cy="3012253"/>
             <wp:effectExtent b="0" l="0" r="0" t="0"/>
-            <wp:docPr descr="Figure 3: Screen shot of cod tag mapping tool using shinydashboard and leaflet. The markercluster function dynamically splits or pools tagging locations (red, orange, green or yellow points) depending on zoom level, the recoveries positions (blue) are much fewer, and are left to be plotted individually at all scales. Options to include pop up labels are included, so specific information on each point can be retrieved with a mouse click (in this case: tag number, fish length, date released, and date captured), which is particularly useful when error checking." title="" id="1" name="Picture"/>
+            <wp:docPr descr="Figure 3: A screen shot of cod tag mapping tool using shinydashboard and leaflet. The markercluster function dynamically splits or pools tagging locations (red, orange, green or yellow points) depending on zoom level, the recovery positions (blue) are much fewer, and are left to be plotted individually at all scales. Options to include pop up labels are included, so specific information on each point can be retrieved with a mouse click (in this case: tag number, fish length, date released, and date recovered), which is particularly useful when error checking." title="" id="1" name="Picture"/>
             <a:graphic>
               <a:graphicData uri="http://schemas.openxmlformats.org/drawingml/2006/picture">
                 <pic:pic>
@@ -2694,7 +2694,7 @@
         <w:pStyle w:val="ImageCaption"/>
       </w:pPr>
       <w:r>
-        <w:t xml:space="preserve">Figure 3: Screen shot of cod tag mapping tool using shinydashboard and leaflet. The markercluster function dynamically splits or pools tagging locations (red, orange, green or yellow points) depending on zoom level, the recoveries positions (blue) are much fewer, and are left to be plotted individually at all scales. Options to include pop up labels are included, so specific information on each point can be retrieved with a mouse click (in this case: tag number, fish length, date released, and date captured), which is particularly useful when error checking.</w:t>
+        <w:t xml:space="preserve">Figure 3: A screen shot of cod tag mapping tool using shinydashboard and leaflet. The markercluster function dynamically splits or pools tagging locations (red, orange, green or yellow points) depending on zoom level, the recovery positions (blue) are much fewer, and are left to be plotted individually at all scales. Options to include pop up labels are included, so specific information on each point can be retrieved with a mouse click (in this case: tag number, fish length, date released, and date recovered), which is particularly useful when error checking.</w:t>
       </w:r>
     </w:p>
     <w:p>
@@ -2706,7 +2706,7 @@
           <wp:inline>
             <wp:extent cx="5943600" cy="3050419"/>
             <wp:effectExtent b="0" l="0" r="0" t="0"/>
-            <wp:docPr descr="Figure 4: Basic summaries of the recovery data from the tags selected within the shiny dashboard cod tag mapping tool. In this case, histograms and summary statistics of the recovery positions are returned, along with a simple map of kernels showing the 2D spatial distribution of the selected tag recoveries." title="" id="1" name="Picture"/>
+            <wp:docPr descr="Figure 4: Basic summaries of the recovery data from the tags selected within the shiny dashboard cod tag mapping tool. In this case, histograms and summary statistics of the recovery positions are returned, along with a simple map of kernels showing the spatial distribution of the selected tag recoveries." title="" id="1" name="Picture"/>
             <a:graphic>
               <a:graphicData uri="http://schemas.openxmlformats.org/drawingml/2006/picture">
                 <pic:pic>
@@ -2749,7 +2749,7 @@
         <w:pStyle w:val="ImageCaption"/>
       </w:pPr>
       <w:r>
-        <w:t xml:space="preserve">Figure 4: Basic summaries of the recovery data from the tags selected within the shiny dashboard cod tag mapping tool. In this case, histograms and summary statistics of the recovery positions are returned, along with a simple map of kernels showing the 2D spatial distribution of the selected tag recoveries.</w:t>
+        <w:t xml:space="preserve">Figure 4: Basic summaries of the recovery data from the tags selected within the shiny dashboard cod tag mapping tool. In this case, histograms and summary statistics of the recovery positions are returned, along with a simple map of kernels showing the spatial distribution of the selected tag recoveries.</w:t>
       </w:r>
     </w:p>
     <w:p>
@@ -2788,7 +2788,7 @@
         <w:t xml:space="preserve">(Link 1999; Maunder and Punt 2013)</w:t>
       </w:r>
       <w:r>
-        <w:t xml:space="preserve">. Such issues have largely been curtailed in contemporary stock assessments thanks to advances in statistical computing that have facilitated the analysis of all available data, in as raw a form as appropriate, in a single integrated analysis</w:t>
+        <w:t xml:space="preserve">. ). Such issues have largely been curtailed in contemporary stock assessments as advances in statistical computing have enabled integrated analyses of data from multiple monitoring programs</w:t>
       </w:r>
       <w:r>
         <w:t xml:space="preserve"> </w:t>
@@ -2815,16 +2815,13 @@
         <w:t xml:space="preserve">(Fournier et al. 2012)</w:t>
       </w:r>
       <w:r>
-        <w:t xml:space="preserve"> </w:t>
-      </w:r>
-      <w:r>
-        <w:t xml:space="preserve">and Template Model Builder</w:t>
-      </w:r>
-      <w:r>
-        <w:t xml:space="preserve"> </w:t>
-      </w:r>
-      <w:r>
-        <w:t xml:space="preserve">(Kristensen et al. 2016)</w:t>
+        <w:t xml:space="preserve">, and Template Model Builder</w:t>
+      </w:r>
+      <w:r>
+        <w:t xml:space="preserve"> </w:t>
+      </w:r>
+      <w:r>
+        <w:t xml:space="preserve">(TMB; Kristensen et al. 2016)</w:t>
       </w:r>
       <w:r>
         <w:t xml:space="preserve"> </w:t>
@@ -2847,7 +2844,7 @@
         <w:t xml:space="preserve">(Cadigan 2016)</w:t>
       </w:r>
       <w:r>
-        <w:t xml:space="preserve">. The model includes information from research vessel autumn trawl surveys (1983-present), Sentinel fishery surveys (1995-present), inshore acoustic surveys (1995-2009), fishery catch-at-age compositions and partial fishery landings (1983-present), and tagging (1983-present). Using a series of observation equations, this TMB based model simplifies thousands of historical data points into quantities such as recruitment, spawning stock biomass, fishing mortality and natural mortality. Once the model is fit to the data, the next step is to produce visual representations of the data and model output. The traditional approach would involve producing static presentations and documents with a series of figures and tables. However, with large amounts of model inputs and outputs, this approach quickly becomes overwhelming for both the analyst and the stakeholders involved for at least two reasons. First, it is no longer feasible for the analyst to include and describe every figure and table produced in a single document. Second, it is difficult for stakeholders to efficiently digest the information that has been compressed into a series of static slides or pages. Interactive documents provide a potential solution to this problem as they allow much more information to be contained and accessible on a single screen.</w:t>
+        <w:t xml:space="preserve">. The model includes information from research vessel autumn trawl surveys (1983-present), Sentinel fishery surveys (1995-present), inshore acoustic surveys (1995-2009), fishery catch-at-age compositions, and reported fishery landings (1983-present), and tagging (1983-present). Using a series of observation equations, this TMB based model simplifies thousands of data points into quantities such as annual recruitment, spawning stock biomass, fishing mortality, and natural mortality. Once the model is fit to the data, the next step is to produce visual representations of the data and model output. The traditional approach would involve producing static presentations and documents with a series of figures and tables. However, with numerous model inputs and outputs, this approach quickly becomes overwhelming for both the analyst and the stakeholders involved for at least two reasons. First, it is no longer feasible for the analyst to include and describe every figure and table produced in a single document. Second, it is difficult for stakeholders to efficiently digest the information that has been compressed into a series of static slides or pages. Interactive documents provide a potential solution to this problem as they allow much more information to be contained and accessible on a single screen.</w:t>
       </w:r>
     </w:p>
     <w:p>
@@ -2897,7 +2894,7 @@
         <w:t xml:space="preserve">(i.e. Cadigan 2016; Dwyer et al. 2019)</w:t>
       </w:r>
       <w:r>
-        <w:t xml:space="preserve">, however, it was built to serve as an interactive alternative to a standard presentation for communicating the latest results to an audience with a working knowledge of the stock and model. Explanatory text and detail were therefore kept to a minimum, allowing the audience to explore the figures and data unencumbered by verbose descriptions.</w:t>
+        <w:t xml:space="preserve">, however, it was built to serve as an interactive alternative to a standard presentation for communicating the latest results to an audience with a working knowledge of the stock and assessment model. Explanatory text and detail were therefore kept to a minimum, allowing the audience to explore the figures and data unencumbered by verbose descriptions.</w:t>
       </w:r>
     </w:p>
     <w:p>
@@ -3139,7 +3136,7 @@
         <w:t xml:space="preserve">“</w:t>
       </w:r>
       <w:r>
-        <w:t xml:space="preserve">Retro</w:t>
+        <w:t xml:space="preserve">Retrospective analysis</w:t>
       </w:r>
       <w:r>
         <w:t xml:space="preserve">”</w:t>
@@ -3157,7 +3154,7 @@
         <w:t xml:space="preserve">“</w:t>
       </w:r>
       <w:r>
-        <w:t xml:space="preserve">Comps</w:t>
+        <w:t xml:space="preserve">Model comparison</w:t>
       </w:r>
       <w:r>
         <w:t xml:space="preserve">”</w:t>
@@ -3166,7 +3163,7 @@
         <w:t xml:space="preserve"> </w:t>
       </w:r>
       <w:r>
-        <w:t xml:space="preserve">page displays population trends from different models, the</w:t>
+        <w:t xml:space="preserve">page displays population trends from different model runs, the</w:t>
       </w:r>
       <w:r>
         <w:t xml:space="preserve"> </w:t>
@@ -3211,7 +3208,7 @@
         <w:t xml:space="preserve"> </w:t>
       </w:r>
       <w:r>
-        <w:t xml:space="preserve">page focuses on trends in SSB and recruitment. Finally, details on the projections are accessed from the</w:t>
+        <w:t xml:space="preserve">page focuses on trends in Spawning Stock Biomass (SSB) and recruitment. Finally, details on the projections are accessed from the</w:t>
       </w:r>
       <w:r>
         <w:t xml:space="preserve"> </w:t>
@@ -3367,7 +3364,7 @@
         <w:t xml:space="preserve"> </w:t>
       </w:r>
       <w:r>
-        <w:t xml:space="preserve">of producing static documents and slides. First, interactive plots nested in a dashboard permit relatively easy and efficient access to the details as it replaces scrolling through tens, if not hundreds, of pages or slides with mouse-clicks across pages holding data-rich illustrations (i.e. both broader patterns and finer details in the data are accessible via zooming and tooltips). Second, the automated nature of the dashboard circumvents the monotonous, time-consuming and error-prone task of copying and pasting figures, tables and values into documents and slides, although, we note that this point is not exclusive to the proposed approach (e.g. slide shows can easily be made using R markdown). Both benefits expedite the process of exploring a range of model configurations as the automated output facilitate quick views of standard diagnostics and the interactive plots facilitate detailed explorations and comparisons of models with different configurations. For instance, explorations of the residual plots in the dashboard allowed the authors to quickly identify conflicts between two surveys used in the model. Potential solutions to this problem were then explored by modifying the configuration of the model and these changes were quickly evaluated using a dashboard that is produced in seconds.</w:t>
+        <w:t xml:space="preserve">of producing static documents and slides. First, interactive plots nested in a dashboard permit relatively easy and efficient access to the details as it replaces scrolling through tens, if not hundreds, of pages or slides with mouse-clicks across a smaller number of dynamic pages holding data-rich illustrations (i.e. both broader patterns and finer details in the data are accessible via zooming and tooltips). Second, the automated nature of the dashboard circumvents the monotonous, time-consuming and error-prone task of copying and pasting figures, tables, and values into documents and slides, although, we note that this issue can be addressed through other approaches (e.g. slide shows can easily be made using R markdown). Both benefits expedite the process of exploring a range of model configurations as the automated output facilitate quick views of standard diagnostics and the interactive plots facilitate detailed explorations and comparisons of models with different configurations. For instance, explorations of the residual plots in the dashboard allowed the authors to quickly identify conflicts between two surveys used in the model. Potential solutions to this problem were then explored by modifying the configuration of the model and these changes were quickly evaluated using a dashboard that is produced in seconds.</w:t>
       </w:r>
     </w:p>
     <w:p>
@@ -3375,7 +3372,7 @@
         <w:pStyle w:val="BodyText"/>
       </w:pPr>
       <w:r>
-        <w:t xml:space="preserve">The dashboard also makes it easy to share the results with colleagues and stakeholders as it is rendered into a self-contained html file. This allows others to independently scrutinize details of both data and the model that are typically only accessible to the analyst. Such access improves the transparency of the stock assessment model which, in turn, leads to richer discussion and scrutiny of the biological and statistical rigor of the model. For instance, visualizations depicting the model assumptions, process errors and confidence intervals around the projections raised important questions on the impact of the assumptions on the projections from the model. These questions were raised during the first assessment meeting in which this tool was used and the ensuing discussions left us with the impression that this tool helped the assessment biologists, academics, resource managers and fisheries representatives in the room gain a deeper understanding of the uncertainties and the patterns in the risk tables. Feedback and personal testimony from multiple stakeholders who have used the dashboard reaffirmed our impression that the tool is helpful as there was general agreement that access to the details eases communication and relieves any potential concerns that something is hidden.</w:t>
+        <w:t xml:space="preserve">The dashboard also makes it easy to share the results with colleagues and stakeholders as it is rendered into a self-contained html file. This allows others to independently scrutinize details of both data and the model that are typically only accessible to the analyst. Such access improves the transparency of the stock assessment model which, in turn, leads to richer discussion and scrutiny of the biological and statistical rigor of the model. For instance, visualizations depicting the model assumptions, process errors and confidence intervals around the projections raised important questions on the impact of the assumptions on the projections from the model. These questions were raised during the first assessment meeting in which this tool was used and the ensuing discussions left us with the impression that this tool helped the assessment biologists, academics, resource managers, and fisheries representatives in the room gain a deeper understanding of the uncertainties and the patterns in the risk tables. Feedback and personal testimony from multiple stakeholders who have used the dashboard reaffirmed our impression that the tool is helpful as there was general agreement that access to the details eases communication and relieves any potential concerns that something is hidden.</w:t>
       </w:r>
     </w:p>
     <w:p>
@@ -3387,7 +3384,7 @@
           <wp:inline>
             <wp:extent cx="5943600" cy="2906791"/>
             <wp:effectExtent b="0" l="0" r="0" t="0"/>
-            <wp:docPr descr="Figure 5: Screenshot of the “RV survey” tab from the NCAM dashboard where total observed (dots) and NCAM model predicted values (lines) for the DFO RV survey index are shown in the upper left panel and scaled matrix plot of age-disaggregated standardized log residuals are shown in the lower left panel (blue = positive, red = negative, symbols scaled by size; grey = index values of zero). Age-disaggregated observed (dots) and predicted (lines) values from the DFO RV survey are shown in the right panel." title="" id="1" name="Picture"/>
+            <wp:docPr descr="Figure 5: Screenshot of the “RV survey” tab from the NCAM dashboard where total observed (dots) and NCAM model predicted values (lines) for the DFO RV survey index are shown in the left panel and standardized log residuals by year, cohort, age, and expected value (dots), with lowess curves (lines), are shown in the right panel." title="" id="1" name="Picture"/>
             <a:graphic>
               <a:graphicData uri="http://schemas.openxmlformats.org/drawingml/2006/picture">
                 <pic:pic>
@@ -3448,7 +3445,7 @@
         <w:t xml:space="preserve"> </w:t>
       </w:r>
       <w:r>
-        <w:t xml:space="preserve">tab from the NCAM dashboard where total observed (dots) and NCAM model predicted values (lines) for the DFO RV survey index are shown in the upper left panel and scaled matrix plot of age-disaggregated standardized log residuals are shown in the lower left panel (blue = positive, red = negative, symbols scaled by size; grey = index values of zero). Age-disaggregated observed (dots) and predicted (lines) values from the DFO RV survey are shown in the right panel.</w:t>
+        <w:t xml:space="preserve">tab from the NCAM dashboard where total observed (dots) and NCAM model predicted values (lines) for the DFO RV survey index are shown in the left panel and standardized log residuals by year, cohort, age, and expected value (dots), with lowess curves (lines), are shown in the right panel.</w:t>
       </w:r>
     </w:p>
     <w:p>
@@ -3460,7 +3457,7 @@
           <wp:inline>
             <wp:extent cx="5943600" cy="2906791"/>
             <wp:effectExtent b="0" l="0" r="0" t="0"/>
-            <wp:docPr descr="Figure 6: Screenshot of the “Trends” tab which displays estimates of recruitment, stock size, and stock size relative to Blim (left panels) and mortality rates (F, M, Z, right panels)." title="" id="1" name="Picture"/>
+            <wp:docPr descr="Figure 6: Screenshot of the “Trends” tab which displays stock status estimates (abundance, biomass, and biomass relative to Blim [average biomass through the 1980s]) on the left panel, and mortality rates (average F, M, and Z) on the right panel." title="" id="1" name="Picture"/>
             <a:graphic>
               <a:graphicData uri="http://schemas.openxmlformats.org/drawingml/2006/picture">
                 <pic:pic>
@@ -3521,7 +3518,7 @@
         <w:t xml:space="preserve"> </w:t>
       </w:r>
       <w:r>
-        <w:t xml:space="preserve">tab which displays estimates of recruitment, stock size, and stock size relative to B</w:t>
+        <w:t xml:space="preserve">tab which displays stock status estimates (abundance, biomass, and biomass relative to B</w:t>
       </w:r>
       <w:r>
         <w:rPr>
@@ -3533,7 +3530,7 @@
         <w:t xml:space="preserve"> </w:t>
       </w:r>
       <w:r>
-        <w:t xml:space="preserve">(left panels) and mortality rates (F, M, Z, right panels).</w:t>
+        <w:t xml:space="preserve">[average biomass through the 1980s]) on the left panel, and mortality rates (average F, M, and Z) on the right panel.</w:t>
       </w:r>
     </w:p>
     <w:p>
@@ -3569,7 +3566,7 @@
         <w:t xml:space="preserve">(e.g. StoX software; Johnsen et al. 2019)</w:t>
       </w:r>
       <w:r>
-        <w:t xml:space="preserve">. These are, of course, early days in the development and application of interactive tools to stock assessment. Because the tools we highlight are themselves general, flexible and accessible, we suspect that bespoke applications will continue to be developed in parallel with more general stock assessment dashboards depending on user needs and preferences. Regardless of the approach, a common goal is to make the workflow more efficient, reproducible and transparent.</w:t>
+        <w:t xml:space="preserve">. These are, of course, early days in the development and application of interactive tools to stock assessment. Because the tools we highlight are themselves general, flexible, and accessible, we suspect that bespoke applications will continue to be developed in parallel with more general stock assessment dashboards depending on user needs and preferences. Regardless of the approach, a common goal is to make the workflow more efficient, reproducible, and transparent.</w:t>
       </w:r>
     </w:p>
     <w:p>
@@ -3647,7 +3644,7 @@
         <w:t xml:space="preserve"> </w:t>
       </w:r>
       <w:r>
-        <w:t xml:space="preserve">to illustrate that different conclusions can be arrived at depending on what decisions are made along during different stages of the analysis. Due to a number of limitations, such as available pages in journals, much of the data pipeline is not transparent nor is it reproducible. A number of authors have recently advocated for a culture of open science and reproducible research, i.e., a change in the transparency and reproducibility of science</w:t>
+        <w:t xml:space="preserve">to illustrate that different conclusions can be arrived at depending on what decisions are made during different stages of the analysis. Due to a number of limitations, such as available pages in journals, much of the data pipeline is not transparent nor is it reproducible. A number of authors have recently advocated for a culture of open science and reproducible research, i.e., a change in the transparency and reproducibility of science</w:t>
       </w:r>
       <w:r>
         <w:t xml:space="preserve"> </w:t>
@@ -3673,7 +3670,7 @@
         <w:pStyle w:val="BodyText"/>
       </w:pPr>
       <w:r>
-        <w:t xml:space="preserve">A culture of openness is actively evolving in the field of stock assessment and, at this point, it is not hard to picture a future where it is commonplace for the the full data to document pipeline to be open and accessible. Open resources are actively being developed and used to improve accessibility to all the data, methods and results that feed into stock assessments</w:t>
+        <w:t xml:space="preserve">A culture of openness is actively evolving in the field of stock assessment and, at this point, it is not hard to picture a future where it is commonplace for the full data pipeline to be open and accessible. Open resources are actively being developed and used to improve accessibility to all the data, methods and results that feed into stock assessments</w:t>
       </w:r>
       <w:r>
         <w:t xml:space="preserve"> </w:t>
@@ -3722,7 +3719,7 @@
         <w:pStyle w:val="BodyText"/>
       </w:pPr>
       <w:r>
-        <w:t xml:space="preserve">Providing open access to code and data, however, does not necessarily make a stock assessment more accessible. We believe that interactive tools, such as those presented here and in Appendix A, represent an important a step forward in terms of open science as they make the peer review process more efficient. Although these tools do not reveal the entire data pipeline, a wide range of peers can easily access and review details that may be inaccessible even if the pipeline is open. For example, it is unlikely that an individual has the time to fully review and recreate a particular analysis in its entirety when most participants are already overcommitted</w:t>
+        <w:t xml:space="preserve">Providing open access to code and data, however, does not necessarily make a stock assessment more accessible. We believe that interactive tools, such as those presented here and in Appendix A, represent an important step forward in terms of open science as they make the peer review process more efficient. Although these tools do not reveal the entire data pipeline, a wide range of stakeholders and scientists can easily access and review details of an analysis without running a line of code. For most participants of a stock assessment, even if the entire pipeline was completely open, the details would remain inaccessible simply because most participants are already overcommitted</w:t>
       </w:r>
       <w:r>
         <w:t xml:space="preserve"> </w:t>
@@ -3731,7 +3728,10 @@
         <w:t xml:space="preserve">(Banks 2011)</w:t>
       </w:r>
       <w:r>
-        <w:t xml:space="preserve">. Further, in the case of NCAM, considerable statistical experience and expertise is required simply to run the model. However, the dashboard approach removes many of these obstacles. The html file contains all model inputs, outputs and diagnostics in an open, and easy to use, interactive document that can be distributed prior to meetings. As such, participants can assess the results and diagnostics at their leisure. Specific experience with the tools used to generate the results are not required to constructively and critically review of the results presented in the dashboard.</w:t>
+        <w:t xml:space="preserve"> </w:t>
+      </w:r>
+      <w:r>
+        <w:t xml:space="preserve">and do not have the time to fully review and recreate a particular analysis in its entirety. Further, in the case of NCAM, considerable statistical experience and expertise is required simply to run the model. However, the dashboard approach removes many of these obstacles. The html file contains all model inputs, outputs and diagnostics in an open, and easy to use, interactive document that can be distributed prior to meetings. As such, participants can assess the results and diagnostics at their leisure. Specific experience with the tools used to generate the results are not required to constructively and critically review the results presented in the dashboard.</w:t>
       </w:r>
     </w:p>
     <w:p>
@@ -3761,7 +3761,7 @@
         <w:t xml:space="preserve"> </w:t>
       </w:r>
       <w:r>
-        <w:t xml:space="preserve">and here we posit that interactive tools extend their utility by providing a richer approach to communicating scientific information. However, we must acknowledge there are costs to adopting the use of interactive tools. The first and obvious one being that staff are required to have both the time and training to effectively develop these tools. Ideally, professional programmers and graphic designers would be hired to construct dashboards and other interactive info-graphics</w:t>
+        <w:t xml:space="preserve">and here we posit that interactive tools extend the utility of data visualizations by providing a richer approach to communicating scientific information. However, we must acknowledge there are costs to adopting the use of interactive tools. The first and obvious one being that staff are required to have both the time and training to effectively develop these tools. Ideally, professional programmers and graphic designers would be hired to construct dashboards and other interactive info-graphics</w:t>
       </w:r>
       <w:r>
         <w:t xml:space="preserve"> </w:t>
@@ -3770,7 +3770,7 @@
         <w:t xml:space="preserve">(McInerny et al. 2014)</w:t>
       </w:r>
       <w:r>
-        <w:t xml:space="preserve">, but fisheries management organizations rarely have the resources to fund such initiatives. Consequently, the process of communicating fisheries science tends to be the responsibility of fisheries scientists who lack formal training in these fields. In our three examples, the developers (first, second and third authors) were relatively proficient with R and have natural aptitudes for programming and graphic design, but all had their formal training in field-based population ecology. While some learning time was needed, the learning curve was relatively minor because there was no need to learn a new programming language (e.g. JavaScript, CSS, etc.). We can confirm that an R user can construct a basic dashboard within a day, using Supplement 1 as a guide, and a more custom dashboard in a matter of weeks. Moreover, a growing user base means that most programming issues can be readily addressed through simple internet searches. There are also a growing number of exemplars (Appendix A), beyond what we show here, to inspire the development of new interactive tools. Once over the initial learning curve, the time investment may not be much greater than one would invest into a standard presentation. We expect the accessibility and quality of these tools to continue to improve as more people in the fisheries community develop and use interactive documents. It is our experience that the upfront investment in time has already paid dividends in terms of efficiencies of delivering products for subsequent stock assessments, and in the quality of the data exploration and understanding.</w:t>
+        <w:t xml:space="preserve">, but fisheries management organizations rarely have the resources to fund such initiatives. Consequently, the process of communicating fisheries science tends to be the responsibility of fisheries scientists who lack formal training in these fields. In our three examples, the developers (first, second and third authors) were relatively proficient with R and have natural aptitudes for programming and graphic design, but all had their formal training in field-based population ecology. While some learning time was needed, the learning curve was relatively minor because there was no need to learn a new programming language (e.g. JavaScript, CSS, etc.). We can confirm that an R user can construct a basic dashboard within a day, using Supplement 1 as a guide, and a more custom dashboard in a matter of weeks. Moreover, a growing user base means that most programming issues can be readily addressed through simple internet searches. There are also a growing number of exemplars (Appendix A), beyond what we show here, to inspire the development of new interactive tools. Once over the initial learning curve, the time investment may not be much greater than one would invest into a standard presentation. We expect the accessibility and quality of these tools to continue to improve as more people in the fisheries community develop and use interactive documents. It is our experience that the upfront time investment has been worthwhile considering the improved efficiency of delivering products for subsequent stock assessments, and in the quality of the data exploration and understanding.</w:t>
       </w:r>
     </w:p>
     <w:p>

</xml_diff>